<commit_message>
Information about logistic regression and decision trees is added.
</commit_message>
<xml_diff>
--- a/Informe-Investigacion.docx
+++ b/Informe-Investigacion.docx
@@ -1,6 +1,6 @@
 
 <file path=word/document.xml><?xml version="1.0" encoding="utf-8"?>
-<w:document xmlns:wpc="http://schemas.microsoft.com/office/word/2010/wordprocessingCanvas" xmlns:cx="http://schemas.microsoft.com/office/drawing/2014/chartex" xmlns:cx1="http://schemas.microsoft.com/office/drawing/2015/9/8/chartex" xmlns:cx2="http://schemas.microsoft.com/office/drawing/2015/10/21/chartex" xmlns:cx3="http://schemas.microsoft.com/office/drawing/2016/5/9/chartex" xmlns:cx4="http://schemas.microsoft.com/office/drawing/2016/5/10/chartex" xmlns:cx5="http://schemas.microsoft.com/office/drawing/2016/5/11/chartex" xmlns:cx6="http://schemas.microsoft.com/office/drawing/2016/5/12/chartex" xmlns:cx7="http://schemas.microsoft.com/office/drawing/2016/5/13/chartex" xmlns:cx8="http://schemas.microsoft.com/office/drawing/2016/5/14/chartex" xmlns:mc="http://schemas.openxmlformats.org/markup-compatibility/2006" xmlns:aink="http://schemas.microsoft.com/office/drawing/2016/ink" xmlns:am3d="http://schemas.microsoft.com/office/drawing/2017/model3d" xmlns:o="urn:schemas-microsoft-com:office:office" xmlns:oel="http://schemas.microsoft.com/office/2019/extlst" xmlns:r="http://schemas.openxmlformats.org/officeDocument/2006/relationships" xmlns:m="http://schemas.openxmlformats.org/officeDocument/2006/math" xmlns:v="urn:schemas-microsoft-com:vml" xmlns:wp14="http://schemas.microsoft.com/office/word/2010/wordprocessingDrawing" xmlns:wp="http://schemas.openxmlformats.org/drawingml/2006/wordprocessingDrawing" xmlns:w10="urn:schemas-microsoft-com:office:word" xmlns:w="http://schemas.openxmlformats.org/wordprocessingml/2006/main" xmlns:w14="http://schemas.microsoft.com/office/word/2010/wordml" xmlns:w15="http://schemas.microsoft.com/office/word/2012/wordml" xmlns:w16cex="http://schemas.microsoft.com/office/word/2018/wordml/cex" xmlns:w16cid="http://schemas.microsoft.com/office/word/2016/wordml/cid" xmlns:w16="http://schemas.microsoft.com/office/word/2018/wordml" xmlns:w16du="http://schemas.microsoft.com/office/word/2023/wordml/word16du" xmlns:w16sdtdh="http://schemas.microsoft.com/office/word/2020/wordml/sdtdatahash" xmlns:w16sdtfl="http://schemas.microsoft.com/office/word/2024/wordml/sdtformatlock" xmlns:w16se="http://schemas.microsoft.com/office/word/2015/wordml/symex" xmlns:wpg="http://schemas.microsoft.com/office/word/2010/wordprocessingGroup" xmlns:wpi="http://schemas.microsoft.com/office/word/2010/wordprocessingInk" xmlns:wne="http://schemas.microsoft.com/office/word/2006/wordml" xmlns:wps="http://schemas.microsoft.com/office/word/2010/wordprocessingShape" mc:Ignorable="w14 w15 w16se w16cid w16 w16cex w16sdtdh w16sdtfl w16du wp14">
+<w:document xmlns:wpc="http://schemas.microsoft.com/office/word/2010/wordprocessingCanvas" xmlns:mc="http://schemas.openxmlformats.org/markup-compatibility/2006" xmlns:o="urn:schemas-microsoft-com:office:office" xmlns:r="http://schemas.openxmlformats.org/officeDocument/2006/relationships" xmlns:m="http://schemas.openxmlformats.org/officeDocument/2006/math" xmlns:v="urn:schemas-microsoft-com:vml" xmlns:wp14="http://schemas.microsoft.com/office/word/2010/wordprocessingDrawing" xmlns:wp="http://schemas.openxmlformats.org/drawingml/2006/wordprocessingDrawing" xmlns:w10="urn:schemas-microsoft-com:office:word" xmlns:w="http://schemas.openxmlformats.org/wordprocessingml/2006/main" xmlns:w14="http://schemas.microsoft.com/office/word/2010/wordml" xmlns:wpg="http://schemas.microsoft.com/office/word/2010/wordprocessingGroup" xmlns:wpi="http://schemas.microsoft.com/office/word/2010/wordprocessingInk" xmlns:wne="http://schemas.microsoft.com/office/word/2006/wordml" xmlns:wps="http://schemas.microsoft.com/office/word/2010/wordprocessingShape" mc:Ignorable="w14 wp14">
   <w:body>
     <w:p>
       <w:pPr>
@@ -14,6 +14,7 @@
       <w:r>
         <w:rPr>
           <w:noProof/>
+          <w:lang w:val="es-AR"/>
         </w:rPr>
         <w:drawing>
           <wp:inline distT="0" distB="0" distL="0" distR="0" wp14:anchorId="67F7623F" wp14:editId="67F76240">
@@ -29,7 +30,7 @@
                     <pic:cNvPicPr preferRelativeResize="0"/>
                   </pic:nvPicPr>
                   <pic:blipFill>
-                    <a:blip r:embed="rId7"/>
+                    <a:blip r:embed="rId8"/>
                     <a:srcRect t="27683" r="2461" b="29378"/>
                     <a:stretch>
                       <a:fillRect/>
@@ -248,134 +249,106 @@
           <w:szCs w:val="28"/>
         </w:rPr>
       </w:pPr>
-      <w:proofErr w:type="spellStart"/>
       <w:r>
         <w:rPr>
           <w:rFonts w:ascii="Arial" w:eastAsia="Arial" w:hAnsi="Arial" w:cs="Arial"/>
           <w:sz w:val="28"/>
           <w:szCs w:val="28"/>
         </w:rPr>
-        <w:t>Bianciotto</w:t>
-      </w:r>
-      <w:proofErr w:type="spellEnd"/>
-      <w:r>
+        <w:t>Bianciotto, Matías Felipe</w:t>
+      </w:r>
+    </w:p>
+    <w:p>
+      <w:pPr>
+        <w:ind w:left="708"/>
         <w:rPr>
           <w:rFonts w:ascii="Arial" w:eastAsia="Arial" w:hAnsi="Arial" w:cs="Arial"/>
           <w:sz w:val="28"/>
           <w:szCs w:val="28"/>
         </w:rPr>
-        <w:t>, Matías Felipe</w:t>
-      </w:r>
-    </w:p>
-    <w:p>
-      <w:pPr>
-        <w:ind w:left="708"/>
+      </w:pPr>
+      <w:r>
         <w:rPr>
           <w:rFonts w:ascii="Arial" w:eastAsia="Arial" w:hAnsi="Arial" w:cs="Arial"/>
           <w:sz w:val="28"/>
           <w:szCs w:val="28"/>
         </w:rPr>
-      </w:pPr>
-      <w:r>
+        <w:t>Gutiérrez, Diego Germán</w:t>
+      </w:r>
+    </w:p>
+    <w:p>
+      <w:pPr>
+        <w:ind w:left="708"/>
         <w:rPr>
           <w:rFonts w:ascii="Arial" w:eastAsia="Arial" w:hAnsi="Arial" w:cs="Arial"/>
           <w:sz w:val="28"/>
           <w:szCs w:val="28"/>
         </w:rPr>
-        <w:t>Gutiérrez, Diego Germán</w:t>
-      </w:r>
-    </w:p>
-    <w:p>
-      <w:pPr>
-        <w:ind w:left="708"/>
+      </w:pPr>
+      <w:r>
         <w:rPr>
           <w:rFonts w:ascii="Arial" w:eastAsia="Arial" w:hAnsi="Arial" w:cs="Arial"/>
           <w:sz w:val="28"/>
           <w:szCs w:val="28"/>
         </w:rPr>
-      </w:pPr>
-      <w:r>
+        <w:t>Roldan Sambrana, Guadalupe Milagros</w:t>
+      </w:r>
+    </w:p>
+    <w:p>
+      <w:pPr>
+        <w:ind w:left="708"/>
         <w:rPr>
           <w:rFonts w:ascii="Arial" w:eastAsia="Arial" w:hAnsi="Arial" w:cs="Arial"/>
           <w:sz w:val="28"/>
           <w:szCs w:val="28"/>
         </w:rPr>
-        <w:t xml:space="preserve">Roldan </w:t>
-      </w:r>
-      <w:proofErr w:type="spellStart"/>
+      </w:pPr>
       <w:r>
         <w:rPr>
           <w:rFonts w:ascii="Arial" w:eastAsia="Arial" w:hAnsi="Arial" w:cs="Arial"/>
           <w:sz w:val="28"/>
           <w:szCs w:val="28"/>
         </w:rPr>
-        <w:t>Sambrana</w:t>
-      </w:r>
-      <w:proofErr w:type="spellEnd"/>
-      <w:r>
+        <w:t>Sotelo, Evelyn Romina</w:t>
+      </w:r>
+      <w:r>
+        <w:br/>
+      </w:r>
+    </w:p>
+    <w:p>
+      <w:pPr>
+        <w:spacing w:line="257" w:lineRule="auto"/>
+        <w:rPr>
+          <w:rFonts w:ascii="Arial" w:eastAsia="Arial" w:hAnsi="Arial" w:cs="Arial"/>
+        </w:rPr>
+      </w:pPr>
+      <w:r>
+        <w:rPr>
+          <w:rFonts w:ascii="Arial" w:eastAsia="Arial" w:hAnsi="Arial" w:cs="Arial"/>
+          <w:b/>
+          <w:sz w:val="32"/>
+          <w:szCs w:val="32"/>
+        </w:rPr>
+        <w:t>Repositorio GitHub:</w:t>
+      </w:r>
+      <w:r>
+        <w:rPr>
+          <w:rFonts w:ascii="Arial" w:eastAsia="Arial" w:hAnsi="Arial" w:cs="Arial"/>
+        </w:rPr>
+        <w:t xml:space="preserve"> </w:t>
+      </w:r>
+    </w:p>
+    <w:p>
+      <w:pPr>
+        <w:spacing w:line="257" w:lineRule="auto"/>
+        <w:ind w:left="708"/>
         <w:rPr>
           <w:rFonts w:ascii="Arial" w:eastAsia="Arial" w:hAnsi="Arial" w:cs="Arial"/>
           <w:sz w:val="28"/>
           <w:szCs w:val="28"/>
         </w:rPr>
-        <w:t>, Guadalupe Milagros</w:t>
-      </w:r>
-    </w:p>
-    <w:p>
-      <w:pPr>
-        <w:ind w:left="708"/>
-        <w:rPr>
-          <w:rFonts w:ascii="Arial" w:eastAsia="Arial" w:hAnsi="Arial" w:cs="Arial"/>
-          <w:sz w:val="28"/>
-          <w:szCs w:val="28"/>
-        </w:rPr>
-      </w:pPr>
-      <w:r>
-        <w:rPr>
-          <w:rFonts w:ascii="Arial" w:eastAsia="Arial" w:hAnsi="Arial" w:cs="Arial"/>
-          <w:sz w:val="28"/>
-          <w:szCs w:val="28"/>
-        </w:rPr>
-        <w:t>Sotelo, Evelyn Romina</w:t>
-      </w:r>
-      <w:r>
-        <w:br/>
-      </w:r>
-    </w:p>
-    <w:p>
-      <w:pPr>
-        <w:spacing w:line="257" w:lineRule="auto"/>
-        <w:rPr>
-          <w:rFonts w:ascii="Arial" w:eastAsia="Arial" w:hAnsi="Arial" w:cs="Arial"/>
-        </w:rPr>
-      </w:pPr>
-      <w:r>
-        <w:rPr>
-          <w:rFonts w:ascii="Arial" w:eastAsia="Arial" w:hAnsi="Arial" w:cs="Arial"/>
-          <w:b/>
-          <w:sz w:val="32"/>
-          <w:szCs w:val="32"/>
-        </w:rPr>
-        <w:t>Repositorio GitHub:</w:t>
-      </w:r>
-      <w:r>
-        <w:rPr>
-          <w:rFonts w:ascii="Arial" w:eastAsia="Arial" w:hAnsi="Arial" w:cs="Arial"/>
-        </w:rPr>
-        <w:t xml:space="preserve"> </w:t>
-      </w:r>
-    </w:p>
-    <w:p>
-      <w:pPr>
-        <w:spacing w:line="257" w:lineRule="auto"/>
-        <w:ind w:left="708"/>
-        <w:rPr>
-          <w:rFonts w:ascii="Arial" w:eastAsia="Arial" w:hAnsi="Arial" w:cs="Arial"/>
-          <w:sz w:val="28"/>
-          <w:szCs w:val="28"/>
-        </w:rPr>
-      </w:pPr>
-      <w:hyperlink r:id="rId8">
+      </w:pPr>
+      <w:hyperlink r:id="rId9">
         <w:r>
           <w:rPr>
             <w:rFonts w:ascii="Arial" w:eastAsia="Arial" w:hAnsi="Arial" w:cs="Arial"/>
@@ -411,7 +384,14 @@
           <w:b/>
         </w:rPr>
         <w:lastRenderedPageBreak/>
-        <w:t>Investigación Teórica (en dos partes):</w:t>
+        <w:t>Investigación Teó</w:t>
+      </w:r>
+      <w:r>
+        <w:rPr>
+          <w:rFonts w:ascii="Times New Roman" w:eastAsia="Times New Roman" w:hAnsi="Times New Roman" w:cs="Times New Roman"/>
+          <w:b/>
+        </w:rPr>
+        <w:t>rica (en dos partes):</w:t>
       </w:r>
       <w:r>
         <w:rPr>
@@ -500,7 +480,14 @@
           <w:rFonts w:ascii="Times New Roman" w:eastAsia="Times New Roman" w:hAnsi="Times New Roman" w:cs="Times New Roman"/>
           <w:color w:val="000000"/>
         </w:rPr>
-        <w:t>Analicen cómo la IA mejora la eficiencia en procesos como reclutamiento, evaluación de candidatos y gestión del desempeño. Incluyan ejemplos concretos.</w:t>
+        <w:t xml:space="preserve">Analicen cómo la IA mejora la </w:t>
+      </w:r>
+      <w:r>
+        <w:rPr>
+          <w:rFonts w:ascii="Times New Roman" w:eastAsia="Times New Roman" w:hAnsi="Times New Roman" w:cs="Times New Roman"/>
+          <w:color w:val="000000"/>
+        </w:rPr>
+        <w:t>eficiencia en procesos como reclutamiento, evaluación de candidatos y gestión del desempeño. Incluyan ejemplos concretos.</w:t>
       </w:r>
     </w:p>
     <w:p>
@@ -580,110 +567,28 @@
         <w:rPr>
           <w:rFonts w:ascii="Times New Roman" w:eastAsia="Times New Roman" w:hAnsi="Times New Roman" w:cs="Times New Roman"/>
         </w:rPr>
-        <w:t xml:space="preserve">Python </w:t>
-      </w:r>
-      <w:proofErr w:type="spellStart"/>
-      <w:proofErr w:type="gramStart"/>
+        <w:t>Python Librarys(Scikit-learn, matplot, Pandas, NumPy, XGBoost)</w:t>
+      </w:r>
+    </w:p>
+    <w:p>
+      <w:pPr>
+        <w:spacing w:after="0" w:line="257" w:lineRule="auto"/>
+      </w:pPr>
       <w:r>
         <w:rPr>
           <w:rFonts w:ascii="Times New Roman" w:eastAsia="Times New Roman" w:hAnsi="Times New Roman" w:cs="Times New Roman"/>
-        </w:rPr>
-        <w:t>Librarys</w:t>
-      </w:r>
-      <w:proofErr w:type="spellEnd"/>
+          <w:b/>
+        </w:rPr>
+        <w:t xml:space="preserve">Técnicas de </w:t>
+      </w:r>
       <w:r>
         <w:rPr>
           <w:rFonts w:ascii="Times New Roman" w:eastAsia="Times New Roman" w:hAnsi="Times New Roman" w:cs="Times New Roman"/>
-        </w:rPr>
-        <w:t>(</w:t>
-      </w:r>
-      <w:proofErr w:type="spellStart"/>
-      <w:proofErr w:type="gramEnd"/>
-      <w:r>
-        <w:rPr>
-          <w:rFonts w:ascii="Times New Roman" w:eastAsia="Times New Roman" w:hAnsi="Times New Roman" w:cs="Times New Roman"/>
-        </w:rPr>
-        <w:t>Scikit-learn</w:t>
-      </w:r>
-      <w:proofErr w:type="spellEnd"/>
-      <w:r>
-        <w:rPr>
-          <w:rFonts w:ascii="Times New Roman" w:eastAsia="Times New Roman" w:hAnsi="Times New Roman" w:cs="Times New Roman"/>
-        </w:rPr>
-        <w:t xml:space="preserve">, </w:t>
-      </w:r>
-      <w:proofErr w:type="spellStart"/>
-      <w:r>
-        <w:rPr>
-          <w:rFonts w:ascii="Times New Roman" w:eastAsia="Times New Roman" w:hAnsi="Times New Roman" w:cs="Times New Roman"/>
-        </w:rPr>
-        <w:t>matplot</w:t>
-      </w:r>
-      <w:proofErr w:type="spellEnd"/>
-      <w:r>
-        <w:rPr>
-          <w:rFonts w:ascii="Times New Roman" w:eastAsia="Times New Roman" w:hAnsi="Times New Roman" w:cs="Times New Roman"/>
-        </w:rPr>
-        <w:t xml:space="preserve">, Pandas, </w:t>
-      </w:r>
-      <w:proofErr w:type="spellStart"/>
-      <w:r>
-        <w:rPr>
-          <w:rFonts w:ascii="Times New Roman" w:eastAsia="Times New Roman" w:hAnsi="Times New Roman" w:cs="Times New Roman"/>
-        </w:rPr>
-        <w:t>NumPy</w:t>
-      </w:r>
-      <w:proofErr w:type="spellEnd"/>
-      <w:r>
-        <w:rPr>
-          <w:rFonts w:ascii="Times New Roman" w:eastAsia="Times New Roman" w:hAnsi="Times New Roman" w:cs="Times New Roman"/>
-        </w:rPr>
-        <w:t xml:space="preserve">, </w:t>
-      </w:r>
-      <w:proofErr w:type="spellStart"/>
-      <w:r>
-        <w:rPr>
-          <w:rFonts w:ascii="Times New Roman" w:eastAsia="Times New Roman" w:hAnsi="Times New Roman" w:cs="Times New Roman"/>
-        </w:rPr>
-        <w:t>XGBoost</w:t>
-      </w:r>
-      <w:proofErr w:type="spellEnd"/>
-      <w:r>
-        <w:rPr>
-          <w:rFonts w:ascii="Times New Roman" w:eastAsia="Times New Roman" w:hAnsi="Times New Roman" w:cs="Times New Roman"/>
-        </w:rPr>
-        <w:t>)</w:t>
-      </w:r>
-    </w:p>
-    <w:p>
-      <w:pPr>
-        <w:spacing w:after="0" w:line="257" w:lineRule="auto"/>
-      </w:pPr>
-      <w:r>
-        <w:rPr>
-          <w:rFonts w:ascii="Times New Roman" w:eastAsia="Times New Roman" w:hAnsi="Times New Roman" w:cs="Times New Roman"/>
-          <w:b/>
-        </w:rPr>
-        <w:t xml:space="preserve">Técnicas de </w:t>
-      </w:r>
-      <w:r>
-        <w:rPr>
-          <w:rFonts w:ascii="Times New Roman" w:eastAsia="Times New Roman" w:hAnsi="Times New Roman" w:cs="Times New Roman"/>
           <w:b/>
           <w:i/>
         </w:rPr>
-        <w:t xml:space="preserve">Machine </w:t>
-      </w:r>
-      <w:proofErr w:type="spellStart"/>
-      <w:r>
-        <w:rPr>
-          <w:rFonts w:ascii="Times New Roman" w:eastAsia="Times New Roman" w:hAnsi="Times New Roman" w:cs="Times New Roman"/>
-          <w:b/>
-          <w:i/>
-        </w:rPr>
-        <w:t>Learning</w:t>
-      </w:r>
-      <w:proofErr w:type="spellEnd"/>
+        <w:t>Machine Learning</w:t>
+      </w:r>
       <w:r>
         <w:rPr>
           <w:rFonts w:ascii="Times New Roman" w:eastAsia="Times New Roman" w:hAnsi="Times New Roman" w:cs="Times New Roman"/>
@@ -777,7 +682,16 @@
           <w:sz w:val="22"/>
           <w:szCs w:val="22"/>
         </w:rPr>
-        <w:t>Creen un modelo de clasificación (como regresión logística o árbol de decisión) para predecir si un candidato es apto para un puesto basado en datos como años de experiencia, nivel educativo y habilidades. Primero, generen un conjunto de datos ficticio con al menos 50 candidatos, incluyendo las variables mencionadas y una etiqueta ("Apto" o "No Apto"). Luego, entrenen el modelo para que clasifique automáticamente nuevos candidatos.</w:t>
+        <w:t>Creen un modelo de clasificación (como regresión logística o árbol de decisión) para predecir si un candidato es apto para un puesto basado en datos como años de experiencia, nivel educativo y habilidades. Primero, generen un conjunto de datos ficticio con</w:t>
+      </w:r>
+      <w:r>
+        <w:rPr>
+          <w:rFonts w:ascii="Times New Roman" w:eastAsia="Times New Roman" w:hAnsi="Times New Roman" w:cs="Times New Roman"/>
+          <w:color w:val="000000"/>
+          <w:sz w:val="22"/>
+          <w:szCs w:val="22"/>
+        </w:rPr>
+        <w:t xml:space="preserve"> al menos 50 candidatos, incluyendo las variables mencionadas y una etiqueta ("Apto" o "No Apto"). Luego, entrenen el modelo para que clasifique automáticamente nuevos candidatos.</w:t>
       </w:r>
     </w:p>
     <w:p>
@@ -817,7 +731,16 @@
           <w:sz w:val="22"/>
           <w:szCs w:val="22"/>
         </w:rPr>
-        <w:t xml:space="preserve"> Un modelo que clasifique candidatos y muestre su precisión (por ejemplo, "Candidato con 5 años de experiencia y habilidad en Python → Apto").</w:t>
+        <w:t xml:space="preserve"> Un modelo que clasifique candidatos y muestre su precisi</w:t>
+      </w:r>
+      <w:r>
+        <w:rPr>
+          <w:rFonts w:ascii="Cardo" w:eastAsia="Cardo" w:hAnsi="Cardo" w:cs="Cardo"/>
+          <w:color w:val="000000"/>
+          <w:sz w:val="22"/>
+          <w:szCs w:val="22"/>
+        </w:rPr>
+        <w:t>ón (por ejemplo, "Candidato con 5 años de experiencia y habilidad en Python → Apto").</w:t>
       </w:r>
     </w:p>
     <w:p>
@@ -909,43 +832,15 @@
           <w:sz w:val="22"/>
           <w:szCs w:val="22"/>
         </w:rPr>
-        <w:t xml:space="preserve"> (Enterprise </w:t>
-      </w:r>
-      <w:proofErr w:type="spellStart"/>
-      <w:r>
-        <w:rPr>
-          <w:rFonts w:ascii="Arial" w:eastAsia="Arial" w:hAnsi="Arial" w:cs="Arial"/>
-          <w:sz w:val="22"/>
-          <w:szCs w:val="22"/>
-        </w:rPr>
-        <w:t>Resource</w:t>
-      </w:r>
-      <w:proofErr w:type="spellEnd"/>
-      <w:r>
-        <w:rPr>
-          <w:rFonts w:ascii="Arial" w:eastAsia="Arial" w:hAnsi="Arial" w:cs="Arial"/>
-          <w:sz w:val="22"/>
-          <w:szCs w:val="22"/>
-        </w:rPr>
-        <w:t xml:space="preserve"> </w:t>
-      </w:r>
-      <w:proofErr w:type="spellStart"/>
-      <w:r>
-        <w:rPr>
-          <w:rFonts w:ascii="Arial" w:eastAsia="Arial" w:hAnsi="Arial" w:cs="Arial"/>
-          <w:sz w:val="22"/>
-          <w:szCs w:val="22"/>
-        </w:rPr>
-        <w:t>Planning</w:t>
-      </w:r>
-      <w:proofErr w:type="spellEnd"/>
-      <w:r>
-        <w:rPr>
-          <w:rFonts w:ascii="Arial" w:eastAsia="Arial" w:hAnsi="Arial" w:cs="Arial"/>
-          <w:sz w:val="22"/>
-          <w:szCs w:val="22"/>
-        </w:rPr>
-        <w:t>) es un sistema de gestión empresarial que permite integrar todas las áreas de la empresa en un solo software. Esto incluye la gestión de finanzas, compras, ventas, producción, inventarios y recursos humanos, entre otros.</w:t>
+        <w:t xml:space="preserve"> (Enterprise Resource Planning) es un sistema de gestión empresarial que permite integrar todas las áreas de la empresa en un solo software. </w:t>
+      </w:r>
+      <w:r>
+        <w:rPr>
+          <w:rFonts w:ascii="Arial" w:eastAsia="Arial" w:hAnsi="Arial" w:cs="Arial"/>
+          <w:sz w:val="22"/>
+          <w:szCs w:val="22"/>
+        </w:rPr>
+        <w:t>Esto incluye la gestión de finanzas, compras, ventas, producción, inventarios y recursos humanos, entre otros.</w:t>
       </w:r>
     </w:p>
     <w:p>
@@ -981,7 +876,15 @@
           <w:sz w:val="22"/>
           <w:szCs w:val="22"/>
         </w:rPr>
-        <w:t>, una plataforma que ofrece una amplia gama de soluciones empresariales para compañías de todos los tamaños y sectores. Otros ejemplos de ERP son </w:t>
+        <w:t>, una plataforma que ofrece una amplia gama de soluciones empresariales para compañías de todos los tama</w:t>
+      </w:r>
+      <w:r>
+        <w:rPr>
+          <w:rFonts w:ascii="Arial" w:eastAsia="Arial" w:hAnsi="Arial" w:cs="Arial"/>
+          <w:sz w:val="22"/>
+          <w:szCs w:val="22"/>
+        </w:rPr>
+        <w:t>ños y sectores. Otros ejemplos de ERP son </w:t>
       </w:r>
       <w:r>
         <w:rPr>
@@ -1024,19 +927,8 @@
           <w:sz w:val="22"/>
           <w:szCs w:val="22"/>
         </w:rPr>
-        <w:t xml:space="preserve"> </w:t>
-      </w:r>
-      <w:proofErr w:type="spellStart"/>
-      <w:r>
-        <w:rPr>
-          <w:rFonts w:ascii="Arial" w:eastAsia="Arial" w:hAnsi="Arial" w:cs="Arial"/>
-          <w:b/>
-          <w:sz w:val="22"/>
-          <w:szCs w:val="22"/>
-        </w:rPr>
-        <w:t>NetSuite</w:t>
-      </w:r>
-      <w:proofErr w:type="spellEnd"/>
+        <w:t xml:space="preserve"> NetSuite</w:t>
+      </w:r>
       <w:r>
         <w:rPr>
           <w:rFonts w:ascii="Arial" w:eastAsia="Arial" w:hAnsi="Arial" w:cs="Arial"/>
@@ -1045,7 +937,6 @@
         </w:rPr>
         <w:t xml:space="preserve"> y </w:t>
       </w:r>
-      <w:proofErr w:type="spellStart"/>
       <w:r>
         <w:rPr>
           <w:rFonts w:ascii="Arial" w:eastAsia="Arial" w:hAnsi="Arial" w:cs="Arial"/>
@@ -1055,7 +946,6 @@
         </w:rPr>
         <w:t>Odoo</w:t>
       </w:r>
-      <w:proofErr w:type="spellEnd"/>
       <w:r>
         <w:rPr>
           <w:rFonts w:ascii="Arial" w:eastAsia="Arial" w:hAnsi="Arial" w:cs="Arial"/>
@@ -1119,43 +1009,15 @@
           <w:sz w:val="22"/>
           <w:szCs w:val="22"/>
         </w:rPr>
-        <w:t> (</w:t>
-      </w:r>
-      <w:proofErr w:type="spellStart"/>
-      <w:r>
-        <w:rPr>
-          <w:rFonts w:ascii="Arial" w:eastAsia="Arial" w:hAnsi="Arial" w:cs="Arial"/>
-          <w:sz w:val="22"/>
-          <w:szCs w:val="22"/>
-        </w:rPr>
-        <w:t>Customer</w:t>
-      </w:r>
-      <w:proofErr w:type="spellEnd"/>
-      <w:r>
-        <w:rPr>
-          <w:rFonts w:ascii="Arial" w:eastAsia="Arial" w:hAnsi="Arial" w:cs="Arial"/>
-          <w:sz w:val="22"/>
-          <w:szCs w:val="22"/>
-        </w:rPr>
-        <w:t xml:space="preserve"> </w:t>
-      </w:r>
-      <w:proofErr w:type="spellStart"/>
-      <w:r>
-        <w:rPr>
-          <w:rFonts w:ascii="Arial" w:eastAsia="Arial" w:hAnsi="Arial" w:cs="Arial"/>
-          <w:sz w:val="22"/>
-          <w:szCs w:val="22"/>
-        </w:rPr>
-        <w:t>Relationship</w:t>
-      </w:r>
-      <w:proofErr w:type="spellEnd"/>
-      <w:r>
-        <w:rPr>
-          <w:rFonts w:ascii="Arial" w:eastAsia="Arial" w:hAnsi="Arial" w:cs="Arial"/>
-          <w:sz w:val="22"/>
-          <w:szCs w:val="22"/>
-        </w:rPr>
-        <w:t xml:space="preserve"> Management) es un sistema de gestión de relaciones con los clientes. Su objetivo principal es mejorar la relación con los clientes y aumentar la satisfacción y la fidelización.</w:t>
+        <w:t> (Customer Relationship Management) es un sistema de gestión de relaciones con los clientes. Su objetivo principal es mejorar la relación con los c</w:t>
+      </w:r>
+      <w:r>
+        <w:rPr>
+          <w:rFonts w:ascii="Arial" w:eastAsia="Arial" w:hAnsi="Arial" w:cs="Arial"/>
+          <w:sz w:val="22"/>
+          <w:szCs w:val="22"/>
+        </w:rPr>
+        <w:t>lientes y aumentar la satisfacción y la fidelización.</w:t>
       </w:r>
     </w:p>
     <w:p>
@@ -1217,7 +1079,16 @@
           <w:sz w:val="22"/>
           <w:szCs w:val="22"/>
         </w:rPr>
-        <w:t>Zoho CRM</w:t>
+        <w:t>Zoho C</w:t>
+      </w:r>
+      <w:r>
+        <w:rPr>
+          <w:rFonts w:ascii="Arial" w:eastAsia="Arial" w:hAnsi="Arial" w:cs="Arial"/>
+          <w:b/>
+          <w:sz w:val="22"/>
+          <w:szCs w:val="22"/>
+        </w:rPr>
+        <w:t>RM</w:t>
       </w:r>
       <w:r>
         <w:rPr>
@@ -1316,7 +1187,15 @@
           <w:sz w:val="22"/>
           <w:szCs w:val="22"/>
         </w:rPr>
-        <w:t> es que el primero se centra en la gestión interna de la empresa, mientras que el segundo se centra en la gestión de las relaciones con los clientes, es decir, en tareas y estrategias externas a la empresa.</w:t>
+        <w:t> es que el primero se centra en la gestión interna de la empresa, mientras que el segundo se centra en la gestión de las relaciones con los clientes, es de</w:t>
+      </w:r>
+      <w:r>
+        <w:rPr>
+          <w:rFonts w:ascii="Arial" w:eastAsia="Arial" w:hAnsi="Arial" w:cs="Arial"/>
+          <w:sz w:val="22"/>
+          <w:szCs w:val="22"/>
+        </w:rPr>
+        <w:t>cir, en tareas y estrategias externas a la empresa.</w:t>
       </w:r>
     </w:p>
     <w:p>
@@ -1335,7 +1214,15 @@
           <w:sz w:val="22"/>
           <w:szCs w:val="22"/>
         </w:rPr>
-        <w:t>Un ERP permite a las empresas automatizar y unificar los procesos internos, lo que mejora la eficiencia y la productividad. Por otro lado, un CRM permite a las empresas gestionar de manera efectiva las interacciones con los clientes, lo que aumenta la satisfacción y la fidelización.</w:t>
+        <w:t>Un ERP permite a las empresas automatizar y unificar los procesos internos, lo que mejora la eficiencia y la productividad. Por otro lado, un CRM permite a las empresas gestionar de manera efectiva las in</w:t>
+      </w:r>
+      <w:r>
+        <w:rPr>
+          <w:rFonts w:ascii="Arial" w:eastAsia="Arial" w:hAnsi="Arial" w:cs="Arial"/>
+          <w:sz w:val="22"/>
+          <w:szCs w:val="22"/>
+        </w:rPr>
+        <w:t>teracciones con los clientes, lo que aumenta la satisfacción y la fidelización.</w:t>
       </w:r>
     </w:p>
     <w:p>
@@ -1396,7 +1283,15 @@
           <w:sz w:val="22"/>
           <w:szCs w:val="22"/>
         </w:rPr>
-        <w:t xml:space="preserve"> Herramienta integral para la gestión del capital humano (HCM), abarcando desde la administración básica de RRHH hasta el desarrollo del talento y análisis estratégico.</w:t>
+        <w:t xml:space="preserve"> Herramienta integral para la gestión del capital humano (HCM), abarcando desde la administración básica de RRHH hasta el desarrol</w:t>
+      </w:r>
+      <w:r>
+        <w:rPr>
+          <w:rFonts w:ascii="Arial" w:eastAsia="Arial" w:hAnsi="Arial" w:cs="Arial"/>
+          <w:sz w:val="22"/>
+          <w:szCs w:val="22"/>
+        </w:rPr>
+        <w:t>lo del talento y análisis estratégico.</w:t>
       </w:r>
     </w:p>
     <w:p>
@@ -1447,27 +1342,7 @@
           <w:sz w:val="22"/>
           <w:szCs w:val="22"/>
         </w:rPr>
-        <w:t>Gestión de la experiencia y necesidades del personal (</w:t>
-      </w:r>
-      <w:proofErr w:type="spellStart"/>
-      <w:r>
-        <w:rPr>
-          <w:rFonts w:ascii="Arial" w:eastAsia="Arial" w:hAnsi="Arial" w:cs="Arial"/>
-          <w:color w:val="000000"/>
-          <w:sz w:val="22"/>
-          <w:szCs w:val="22"/>
-        </w:rPr>
-        <w:t>engagement</w:t>
-      </w:r>
-      <w:proofErr w:type="spellEnd"/>
-      <w:r>
-        <w:rPr>
-          <w:rFonts w:ascii="Arial" w:eastAsia="Arial" w:hAnsi="Arial" w:cs="Arial"/>
-          <w:color w:val="000000"/>
-          <w:sz w:val="22"/>
-          <w:szCs w:val="22"/>
-        </w:rPr>
-        <w:t xml:space="preserve"> del empleado, alineación de metas y talento humano).</w:t>
+        <w:t>Gestión de la experiencia y necesidades del personal (engagement del empleado, alineación de metas y talento humano).</w:t>
       </w:r>
     </w:p>
     <w:p>
@@ -1529,7 +1404,16 @@
           <w:sz w:val="22"/>
           <w:szCs w:val="22"/>
         </w:rPr>
-        <w:t>Administración de servicios de RRHH y generación de reportes estratégicos.</w:t>
+        <w:t xml:space="preserve">Administración de </w:t>
+      </w:r>
+      <w:r>
+        <w:rPr>
+          <w:rFonts w:ascii="Arial" w:eastAsia="Arial" w:hAnsi="Arial" w:cs="Arial"/>
+          <w:color w:val="000000"/>
+          <w:sz w:val="22"/>
+          <w:szCs w:val="22"/>
+        </w:rPr>
+        <w:t>servicios de RRHH y generación de reportes estratégicos.</w:t>
       </w:r>
     </w:p>
     <w:p>
@@ -1643,7 +1527,15 @@
           <w:sz w:val="22"/>
           <w:szCs w:val="22"/>
         </w:rPr>
-        <w:t xml:space="preserve"> Diseñado principalmente para gestionar las relaciones con los clientes, aunque su funcionalidad puede extenderse a procesos de soporte interno como el servicio de RRHH.</w:t>
+        <w:t xml:space="preserve"> Diseñado principalmente para gestionar las relaciones con los clientes, aunque su funcionalidad puede extender</w:t>
+      </w:r>
+      <w:r>
+        <w:rPr>
+          <w:rFonts w:ascii="Arial" w:eastAsia="Arial" w:hAnsi="Arial" w:cs="Arial"/>
+          <w:sz w:val="22"/>
+          <w:szCs w:val="22"/>
+        </w:rPr>
+        <w:t>se a procesos de soporte interno como el servicio de RRHH.</w:t>
       </w:r>
     </w:p>
     <w:p>
@@ -1694,27 +1586,8 @@
           <w:sz w:val="22"/>
           <w:szCs w:val="22"/>
         </w:rPr>
-        <w:t xml:space="preserve">Permite la creación y gestión de </w:t>
-      </w:r>
-      <w:proofErr w:type="gramStart"/>
-      <w:r>
-        <w:rPr>
-          <w:rFonts w:ascii="Arial" w:eastAsia="Arial" w:hAnsi="Arial" w:cs="Arial"/>
-          <w:color w:val="000000"/>
-          <w:sz w:val="22"/>
-          <w:szCs w:val="22"/>
-        </w:rPr>
-        <w:t>tickets</w:t>
-      </w:r>
-      <w:proofErr w:type="gramEnd"/>
-      <w:r>
-        <w:rPr>
-          <w:rFonts w:ascii="Arial" w:eastAsia="Arial" w:hAnsi="Arial" w:cs="Arial"/>
-          <w:color w:val="000000"/>
-          <w:sz w:val="22"/>
-          <w:szCs w:val="22"/>
-        </w:rPr>
-        <w:t xml:space="preserve"> para atender las solicitudes de RRHH.</w:t>
+        <w:lastRenderedPageBreak/>
+        <w:t>Permite la creación y gestión de tickets para atender las solicitudes de RRHH.</w:t>
       </w:r>
     </w:p>
     <w:p>
@@ -1745,8 +1618,16 @@
           <w:sz w:val="22"/>
           <w:szCs w:val="22"/>
         </w:rPr>
-        <w:lastRenderedPageBreak/>
-        <w:t>Ofrece un marco de trabajo para gestionar tareas de incorporación, personalizable para adaptarse a necesidades específicas.</w:t>
+        <w:t>Ofrece un marco de trabajo para gestionar tareas de incorporación, personalizable para adaptars</w:t>
+      </w:r>
+      <w:r>
+        <w:rPr>
+          <w:rFonts w:ascii="Arial" w:eastAsia="Arial" w:hAnsi="Arial" w:cs="Arial"/>
+          <w:color w:val="000000"/>
+          <w:sz w:val="22"/>
+          <w:szCs w:val="22"/>
+        </w:rPr>
+        <w:t>e a necesidades específicas.</w:t>
       </w:r>
     </w:p>
     <w:p>
@@ -1842,7 +1723,16 @@
           <w:sz w:val="22"/>
           <w:szCs w:val="22"/>
         </w:rPr>
-        <w:t>gestión integral y estratégica del talento y los recursos humanos</w:t>
+        <w:t>gestión integral y estratégica del talento y los recursos</w:t>
+      </w:r>
+      <w:r>
+        <w:rPr>
+          <w:rFonts w:ascii="Arial" w:eastAsia="Arial" w:hAnsi="Arial" w:cs="Arial"/>
+          <w:b/>
+          <w:sz w:val="22"/>
+          <w:szCs w:val="22"/>
+        </w:rPr>
+        <w:t xml:space="preserve"> humanos</w:t>
       </w:r>
       <w:r>
         <w:rPr>
@@ -1918,7 +1808,6 @@
           <w:szCs w:val="28"/>
         </w:rPr>
       </w:pPr>
-      <w:proofErr w:type="spellStart"/>
       <w:r>
         <w:rPr>
           <w:rFonts w:ascii="Arial" w:eastAsia="Arial" w:hAnsi="Arial" w:cs="Arial"/>
@@ -1926,17 +1815,7 @@
           <w:sz w:val="28"/>
           <w:szCs w:val="28"/>
         </w:rPr>
-        <w:t>ii</w:t>
-      </w:r>
-      <w:proofErr w:type="spellEnd"/>
-      <w:r>
-        <w:rPr>
-          <w:rFonts w:ascii="Arial" w:eastAsia="Arial" w:hAnsi="Arial" w:cs="Arial"/>
-          <w:b/>
-          <w:sz w:val="28"/>
-          <w:szCs w:val="28"/>
-        </w:rPr>
-        <w:t>) Mejoras de eficiencia en procesos de RRHH con la IA.</w:t>
+        <w:t>ii) Mejoras de eficiencia en procesos de RRHH con la IA.</w:t>
       </w:r>
     </w:p>
     <w:p>
@@ -1982,7 +1861,16 @@
           <w:sz w:val="21"/>
           <w:szCs w:val="21"/>
         </w:rPr>
-        <w:t>Optimización de la información: La IA puede procesar grandes cantidades de información, sobre los empleados y su desempeño, en tiempos relativamente cortos. En conjunto con su capacidad de automatización a tareas administrativas, se vuelve realmente útil en este ámbito.</w:t>
+        <w:t xml:space="preserve">Optimización de la información: La IA puede procesar grandes cantidades de información, sobre los empleados y su </w:t>
+      </w:r>
+      <w:r>
+        <w:rPr>
+          <w:rFonts w:ascii="Arial" w:eastAsia="Arial" w:hAnsi="Arial" w:cs="Arial"/>
+          <w:color w:val="161513"/>
+          <w:sz w:val="21"/>
+          <w:szCs w:val="21"/>
+        </w:rPr>
+        <w:t>desempeño, en tiempos relativamente cortos. En conjunto con su capacidad de automatización a tareas administrativas, se vuelve realmente útil en este ámbito.</w:t>
       </w:r>
     </w:p>
     <w:p>
@@ -2019,7 +1907,16 @@
           <w:sz w:val="22"/>
           <w:szCs w:val="22"/>
         </w:rPr>
-        <w:t>Proceso de contratación eficiente: Una de las mayores ventajas de la IA en RRHH es que puede mejorar significativamente el proceso de contratación. Las herramientas impulsadas por IA pueden escanear miles de currículums, identificar a los candidatos más cualificados y programar entrevistas sin intervención humana.</w:t>
+        <w:t>Proceso de contratación eficiente: Una de las mayores ventajas de la IA en RRHH es que puede mejo</w:t>
+      </w:r>
+      <w:r>
+        <w:rPr>
+          <w:rFonts w:ascii="Arial" w:eastAsia="Arial" w:hAnsi="Arial" w:cs="Arial"/>
+          <w:color w:val="161513"/>
+          <w:sz w:val="22"/>
+          <w:szCs w:val="22"/>
+        </w:rPr>
+        <w:t>rar significativamente el proceso de contratación. Las herramientas impulsadas por IA pueden escanear miles de currículums, identificar a los candidatos más cualificados y programar entrevistas sin intervención humana.</w:t>
       </w:r>
     </w:p>
     <w:p>
@@ -2065,27 +1962,16 @@
           <w:sz w:val="22"/>
           <w:szCs w:val="22"/>
         </w:rPr>
-        <w:t xml:space="preserve">Mejora de la experiencia del candidato: Los </w:t>
-      </w:r>
-      <w:proofErr w:type="spellStart"/>
-      <w:r>
-        <w:rPr>
-          <w:rFonts w:ascii="Arial" w:eastAsia="Arial" w:hAnsi="Arial" w:cs="Arial"/>
-          <w:color w:val="161513"/>
-          <w:sz w:val="22"/>
-          <w:szCs w:val="22"/>
-        </w:rPr>
-        <w:t>chatbots</w:t>
-      </w:r>
-      <w:proofErr w:type="spellEnd"/>
-      <w:r>
-        <w:rPr>
-          <w:rFonts w:ascii="Arial" w:eastAsia="Arial" w:hAnsi="Arial" w:cs="Arial"/>
-          <w:color w:val="161513"/>
-          <w:sz w:val="22"/>
-          <w:szCs w:val="22"/>
-        </w:rPr>
-        <w:t xml:space="preserve"> basados en IA pueden proporcionar a los candidatos información y asistencia instantáneas, incluso fuera del horario laboral habitual.</w:t>
+        <w:t>Mejora de la experiencia del candid</w:t>
+      </w:r>
+      <w:r>
+        <w:rPr>
+          <w:rFonts w:ascii="Arial" w:eastAsia="Arial" w:hAnsi="Arial" w:cs="Arial"/>
+          <w:color w:val="161513"/>
+          <w:sz w:val="22"/>
+          <w:szCs w:val="22"/>
+        </w:rPr>
+        <w:t>ato: Los chatbots basados en IA pueden proporcionar a los candidatos información y asistencia instantáneas, incluso fuera del horario laboral habitual.</w:t>
       </w:r>
     </w:p>
     <w:p>
@@ -2131,7 +2017,27 @@
           <w:sz w:val="22"/>
           <w:szCs w:val="22"/>
         </w:rPr>
-        <w:t>Mejora del compromiso de los empleados: La IA puede analizar los datos de los empleados para identificar patrones y tendencias, como altos índices de rotación o baja satisfacción laboral. Esta información se puede utilizar para implementar estrategias dirigidas a mejorar el compromiso de los empleados.</w:t>
+        <w:t>Mejora del compromiso de los empleados: La IA puede analizar los datos de los empleados para identific</w:t>
+      </w:r>
+      <w:r>
+        <w:rPr>
+          <w:rFonts w:ascii="Arial" w:eastAsia="Arial" w:hAnsi="Arial" w:cs="Arial"/>
+          <w:color w:val="161513"/>
+          <w:sz w:val="22"/>
+          <w:szCs w:val="22"/>
+        </w:rPr>
+        <w:t>ar patrones y tendencias, como altos índices de rotación o baja satisfacción laboral. Esta i</w:t>
+      </w:r>
+      <w:bookmarkStart w:id="0" w:name="_GoBack"/>
+      <w:bookmarkEnd w:id="0"/>
+      <w:r>
+        <w:rPr>
+          <w:rFonts w:ascii="Arial" w:eastAsia="Arial" w:hAnsi="Arial" w:cs="Arial"/>
+          <w:color w:val="161513"/>
+          <w:sz w:val="22"/>
+          <w:szCs w:val="22"/>
+        </w:rPr>
+        <w:t>nformación se puede utilizar para implementar estrategias dirigidas a mejorar el compromiso de los empleados.</w:t>
       </w:r>
     </w:p>
     <w:p>
@@ -2177,7 +2083,25 @@
           <w:sz w:val="22"/>
           <w:szCs w:val="22"/>
         </w:rPr>
-        <w:t>Mayor precisión en las evaluaciones del rendimiento: Las evaluaciones del rendimiento pueden ser un proceso subjetivo, y los prejuicios pueden influir en los resultados. La IA puede proporcionar comentarios imparciales y precisos mediante el análisis de datos como la productividad de los empleados, los registros de asistencia y los comentarios de los clientes. Esto puede ayudar a identificar áreas de mejor. Ayuda a identificar a los empleados con mayor potencial.</w:t>
+        <w:t>Mayor precisión en las evaluaciones del rendimiento:</w:t>
+      </w:r>
+      <w:r>
+        <w:rPr>
+          <w:rFonts w:ascii="Arial" w:eastAsia="Arial" w:hAnsi="Arial" w:cs="Arial"/>
+          <w:color w:val="161513"/>
+          <w:sz w:val="22"/>
+          <w:szCs w:val="22"/>
+        </w:rPr>
+        <w:t xml:space="preserve"> Las evaluaciones del rendimiento pueden ser un proceso subjetivo, y los prejuicios pueden influir en los resultados. La IA puede proporcionar comentarios imparciales y precisos mediante el análisis de datos como la productividad de los empleados, los regi</w:t>
+      </w:r>
+      <w:r>
+        <w:rPr>
+          <w:rFonts w:ascii="Arial" w:eastAsia="Arial" w:hAnsi="Arial" w:cs="Arial"/>
+          <w:color w:val="161513"/>
+          <w:sz w:val="22"/>
+          <w:szCs w:val="22"/>
+        </w:rPr>
+        <w:t>stros de asistencia y los comentarios de los clientes. Esto puede ayudar a identificar áreas de mejor. Ayuda a identificar a los empleados con mayor potencial.</w:t>
       </w:r>
     </w:p>
     <w:p>
@@ -2223,7 +2147,16 @@
           <w:sz w:val="22"/>
           <w:szCs w:val="22"/>
         </w:rPr>
-        <w:t>Ahorro de costos: puede reducir los costos asociados con la contratación, la formación y la retención de empleados, automatizar las tareas rutinarias de RRHH, liberando al personal para centrarse en iniciativas más estratégicas.</w:t>
+        <w:t>Ahorro de costos: puede reducir los costos asociados con la contratación, la formación y la re</w:t>
+      </w:r>
+      <w:r>
+        <w:rPr>
+          <w:rFonts w:ascii="Arial" w:eastAsia="Arial" w:hAnsi="Arial" w:cs="Arial"/>
+          <w:color w:val="161513"/>
+          <w:sz w:val="22"/>
+          <w:szCs w:val="22"/>
+        </w:rPr>
+        <w:t>tención de empleados, automatizar las tareas rutinarias de RRHH, liberando al personal para centrarse en iniciativas más estratégicas.</w:t>
       </w:r>
     </w:p>
     <w:p>
@@ -2269,7 +2202,16 @@
           <w:sz w:val="22"/>
           <w:szCs w:val="22"/>
         </w:rPr>
-        <w:t>La IA también puede ayudar a personalizar las experiencias de los empleados ofreciéndoles programas de formación y desarrollo personalizados. Por ejemplo, las plataformas de aprendizaje.</w:t>
+        <w:t>La IA también puede ayudar a personalizar las experiencias de los empleados ofreciéndoles programas de formación y desa</w:t>
+      </w:r>
+      <w:r>
+        <w:rPr>
+          <w:rFonts w:ascii="Arial" w:eastAsia="Arial" w:hAnsi="Arial" w:cs="Arial"/>
+          <w:color w:val="161513"/>
+          <w:sz w:val="22"/>
+          <w:szCs w:val="22"/>
+        </w:rPr>
+        <w:t>rrollo personalizados. Por ejemplo, las plataformas de aprendizaje.</w:t>
       </w:r>
     </w:p>
     <w:p>
@@ -2292,7 +2234,26 @@
           <w:sz w:val="22"/>
           <w:szCs w:val="22"/>
         </w:rPr>
-        <w:t>La aplicación de la IA en recursos humanos puede presentar ciertos desafíos como: Prejuicios y discriminación, falta de interacción humana, preocupación por la privacidad y la seguridad de los datos, dependencia de la tecnología y falta de flexibilidad,</w:t>
+        <w:t xml:space="preserve">La aplicación de la IA en recursos humanos puede presentar ciertos desafíos como: Prejuicios y discriminación, falta de interacción humana, preocupación por la privacidad </w:t>
+      </w:r>
+      <w:r>
+        <w:rPr>
+          <w:rFonts w:ascii="Arial" w:eastAsia="Arial" w:hAnsi="Arial" w:cs="Arial"/>
+          <w:color w:val="161513"/>
+          <w:sz w:val="22"/>
+          <w:szCs w:val="22"/>
+        </w:rPr>
+        <w:lastRenderedPageBreak/>
+        <w:t>y la seguridad de</w:t>
+      </w:r>
+      <w:r>
+        <w:rPr>
+          <w:rFonts w:ascii="Arial" w:eastAsia="Arial" w:hAnsi="Arial" w:cs="Arial"/>
+          <w:color w:val="161513"/>
+          <w:sz w:val="22"/>
+          <w:szCs w:val="22"/>
+        </w:rPr>
+        <w:t xml:space="preserve"> los datos, dependencia de la tecnología y falta de flexibilidad,</w:t>
       </w:r>
       <w:r>
         <w:rPr>
@@ -2331,7 +2292,6 @@
           <w:szCs w:val="28"/>
         </w:rPr>
       </w:pPr>
-      <w:proofErr w:type="spellStart"/>
       <w:r>
         <w:rPr>
           <w:rFonts w:ascii="Arial" w:eastAsia="Arial" w:hAnsi="Arial" w:cs="Arial"/>
@@ -2339,18 +2299,7 @@
           <w:sz w:val="28"/>
           <w:szCs w:val="28"/>
         </w:rPr>
-        <w:lastRenderedPageBreak/>
-        <w:t>iii</w:t>
-      </w:r>
-      <w:proofErr w:type="spellEnd"/>
-      <w:r>
-        <w:rPr>
-          <w:rFonts w:ascii="Arial" w:eastAsia="Arial" w:hAnsi="Arial" w:cs="Arial"/>
-          <w:b/>
-          <w:sz w:val="28"/>
-          <w:szCs w:val="28"/>
-        </w:rPr>
-        <w:t>)</w:t>
+        <w:t>iii)</w:t>
       </w:r>
     </w:p>
     <w:p>
@@ -2415,7 +2364,16 @@
           <w:sz w:val="21"/>
           <w:szCs w:val="21"/>
         </w:rPr>
-        <w:t>La escalabilidad se refiere a la capacidad que tiene un sistema cualquiera para adaptarse al crecimiento de las demandas que recibe.</w:t>
+        <w:t>La escalabilidad se refiere a la capacidad</w:t>
+      </w:r>
+      <w:r>
+        <w:rPr>
+          <w:rFonts w:ascii="Arial" w:eastAsia="Arial" w:hAnsi="Arial" w:cs="Arial"/>
+          <w:color w:val="161513"/>
+          <w:sz w:val="21"/>
+          <w:szCs w:val="21"/>
+        </w:rPr>
+        <w:t xml:space="preserve"> que tiene un sistema cualquiera para adaptarse al crecimiento de las demandas que recibe.</w:t>
       </w:r>
     </w:p>
     <w:p>
@@ -2497,7 +2455,16 @@
           <w:sz w:val="21"/>
           <w:szCs w:val="21"/>
         </w:rPr>
-        <w:t>Es posible generar flujos en donde los encargados de otras áreas puedan solicitar acceso a cierta información y obtenerla inmediatamente.</w:t>
+        <w:t xml:space="preserve">Es </w:t>
+      </w:r>
+      <w:r>
+        <w:rPr>
+          <w:rFonts w:ascii="Arial" w:eastAsia="Arial" w:hAnsi="Arial" w:cs="Arial"/>
+          <w:color w:val="161513"/>
+          <w:sz w:val="21"/>
+          <w:szCs w:val="21"/>
+        </w:rPr>
+        <w:t>posible generar flujos en donde los encargados de otras áreas puedan solicitar acceso a cierta información y obtenerla inmediatamente.</w:t>
       </w:r>
     </w:p>
     <w:p>
@@ -2538,7 +2505,16 @@
           <w:sz w:val="21"/>
           <w:szCs w:val="21"/>
         </w:rPr>
-        <w:t xml:space="preserve">A la hora de hacer cálculos para medir al personal, permiten un cálculo exacto y preciso de todos los factores que envuelven el desenvolvimiento del personal.  </w:t>
+        <w:t>A la hora de hacer cálculos para medir al personal, permiten un cálculo exacto y prec</w:t>
+      </w:r>
+      <w:r>
+        <w:rPr>
+          <w:rFonts w:ascii="Arial" w:eastAsia="Arial" w:hAnsi="Arial" w:cs="Arial"/>
+          <w:color w:val="161513"/>
+          <w:sz w:val="21"/>
+          <w:szCs w:val="21"/>
+        </w:rPr>
+        <w:t xml:space="preserve">iso de todos los factores que envuelven el desenvolvimiento del personal.  </w:t>
       </w:r>
     </w:p>
     <w:p>
@@ -2579,7 +2555,15 @@
           <w:sz w:val="21"/>
           <w:szCs w:val="21"/>
         </w:rPr>
-        <w:t>Con este sistema se tiene la información centralizada lo cual permite que la comunicación con otros sectores de la empresa sea más fluida. Mejorando la funcionalidad de distintos sectores de la empresa en conjunto.</w:t>
+        <w:t xml:space="preserve">Con este sistema se tiene la información centralizada lo cual permite que la comunicación con otros sectores de la empresa sea más fluida. Mejorando la </w:t>
+      </w:r>
+      <w:r>
+        <w:rPr>
+          <w:rFonts w:ascii="Arial" w:eastAsia="Arial" w:hAnsi="Arial" w:cs="Arial"/>
+          <w:sz w:val="21"/>
+          <w:szCs w:val="21"/>
+        </w:rPr>
+        <w:t>funcionalidad de distintos sectores de la empresa en conjunto.</w:t>
       </w:r>
     </w:p>
     <w:p>
@@ -2751,7 +2735,16 @@
           <w:sz w:val="21"/>
           <w:szCs w:val="21"/>
         </w:rPr>
-        <w:t xml:space="preserve"> Dado que ERP es personalizable, en lugar de ser un software único para todo tipo de organización, puede requerir mucho tiempo.</w:t>
+        <w:t xml:space="preserve"> Dado que ERP es personalizable, en lugar de ser un software único para todo t</w:t>
+      </w:r>
+      <w:r>
+        <w:rPr>
+          <w:rFonts w:ascii="Arial" w:eastAsia="Arial" w:hAnsi="Arial" w:cs="Arial"/>
+          <w:color w:val="161513"/>
+          <w:sz w:val="21"/>
+          <w:szCs w:val="21"/>
+        </w:rPr>
+        <w:t>ipo de organización, puede requerir mucho tiempo.</w:t>
       </w:r>
     </w:p>
     <w:p>
@@ -2858,7 +2851,17 @@
           <w:sz w:val="21"/>
           <w:szCs w:val="21"/>
         </w:rPr>
-        <w:t>Acceder a la información en tiempo real.</w:t>
+        <w:t xml:space="preserve">Acceder a </w:t>
+      </w:r>
+      <w:r>
+        <w:rPr>
+          <w:rFonts w:ascii="Arial" w:eastAsia="Arial" w:hAnsi="Arial" w:cs="Arial"/>
+          <w:i/>
+          <w:color w:val="161513"/>
+          <w:sz w:val="21"/>
+          <w:szCs w:val="21"/>
+        </w:rPr>
+        <w:t>la información en tiempo real.</w:t>
       </w:r>
     </w:p>
     <w:p>
@@ -2942,7 +2945,17 @@
           <w:sz w:val="21"/>
           <w:szCs w:val="21"/>
         </w:rPr>
-        <w:t xml:space="preserve">Mejorar el servicio de atención al cliente. </w:t>
+        <w:t>Mejorar el servicio de at</w:t>
+      </w:r>
+      <w:r>
+        <w:rPr>
+          <w:rFonts w:ascii="Arial" w:eastAsia="Arial" w:hAnsi="Arial" w:cs="Arial"/>
+          <w:i/>
+          <w:color w:val="161513"/>
+          <w:sz w:val="21"/>
+          <w:szCs w:val="21"/>
+        </w:rPr>
+        <w:t xml:space="preserve">ención al cliente. </w:t>
       </w:r>
       <w:r>
         <w:rPr>
@@ -3040,7 +3053,17 @@
           <w:sz w:val="21"/>
           <w:szCs w:val="21"/>
         </w:rPr>
-        <w:t xml:space="preserve">Integración con Sistemas Existentes: </w:t>
+        <w:t>Int</w:t>
+      </w:r>
+      <w:r>
+        <w:rPr>
+          <w:rFonts w:ascii="Arial" w:eastAsia="Arial" w:hAnsi="Arial" w:cs="Arial"/>
+          <w:i/>
+          <w:color w:val="161513"/>
+          <w:sz w:val="21"/>
+          <w:szCs w:val="21"/>
+        </w:rPr>
+        <w:t xml:space="preserve">egración con Sistemas Existentes: </w:t>
       </w:r>
       <w:r>
         <w:rPr>
@@ -3083,7 +3106,16 @@
           <w:sz w:val="21"/>
           <w:szCs w:val="21"/>
         </w:rPr>
-        <w:t xml:space="preserve">Configurarlo para que se ajuste perfectamente a las necesidades de la empresa puede ser un desafío. </w:t>
+        <w:t>Configurarlo para que se ajuste perfectamente a las necesidades de la empresa puede ser un des</w:t>
+      </w:r>
+      <w:r>
+        <w:rPr>
+          <w:rFonts w:ascii="Arial" w:eastAsia="Arial" w:hAnsi="Arial" w:cs="Arial"/>
+          <w:color w:val="161513"/>
+          <w:sz w:val="21"/>
+          <w:szCs w:val="21"/>
+        </w:rPr>
+        <w:t xml:space="preserve">afío. </w:t>
       </w:r>
     </w:p>
     <w:p>
@@ -3162,7 +3194,6 @@
           <w:rFonts w:ascii="Arial" w:eastAsia="Arial" w:hAnsi="Arial" w:cs="Arial"/>
           <w:b/>
         </w:rPr>
-        <w:lastRenderedPageBreak/>
         <w:t>Fuentes consultadas:</w:t>
       </w:r>
     </w:p>
@@ -3174,7 +3205,7 @@
           <w:b/>
         </w:rPr>
       </w:pPr>
-      <w:hyperlink r:id="rId9" w:anchor="link2">
+      <w:hyperlink r:id="rId10" w:anchor="link2">
         <w:r>
           <w:rPr>
             <w:rFonts w:ascii="Arial" w:eastAsia="Arial" w:hAnsi="Arial" w:cs="Arial"/>
@@ -3182,7 +3213,16 @@
             <w:color w:val="467886"/>
             <w:u w:val="single"/>
           </w:rPr>
-          <w:t>https://www.oracle.com/ar/erp/erp-vs-crm/#link2</w:t>
+          <w:t>https://www.ora</w:t>
+        </w:r>
+        <w:r>
+          <w:rPr>
+            <w:rFonts w:ascii="Arial" w:eastAsia="Arial" w:hAnsi="Arial" w:cs="Arial"/>
+            <w:b/>
+            <w:color w:val="467886"/>
+            <w:u w:val="single"/>
+          </w:rPr>
+          <w:t>cle.com/ar/erp/erp-vs-crm/#link2</w:t>
         </w:r>
       </w:hyperlink>
     </w:p>
@@ -3194,7 +3234,7 @@
           <w:b/>
         </w:rPr>
       </w:pPr>
-      <w:hyperlink r:id="rId10">
+      <w:hyperlink r:id="rId11">
         <w:r>
           <w:rPr>
             <w:rFonts w:ascii="Arial" w:eastAsia="Arial" w:hAnsi="Arial" w:cs="Arial"/>
@@ -3217,7 +3257,7 @@
       <w:pPr>
         <w:jc w:val="both"/>
       </w:pPr>
-      <w:hyperlink r:id="rId11" w:anchor="recruiting">
+      <w:hyperlink r:id="rId12" w:anchor="recruiting">
         <w:r>
           <w:rPr>
             <w:rFonts w:ascii="Arial" w:eastAsia="Arial" w:hAnsi="Arial" w:cs="Arial"/>
@@ -3237,7 +3277,7 @@
           <w:b/>
         </w:rPr>
       </w:pPr>
-      <w:hyperlink r:id="rId12">
+      <w:hyperlink r:id="rId13">
         <w:r>
           <w:rPr>
             <w:rFonts w:ascii="Arial" w:eastAsia="Arial" w:hAnsi="Arial" w:cs="Arial"/>
@@ -3245,7 +3285,16 @@
             <w:color w:val="467886"/>
             <w:u w:val="single"/>
           </w:rPr>
-          <w:t>https://salesforce-developers.com/</w:t>
+          <w:t>https://salesforce-developers.co</w:t>
+        </w:r>
+        <w:r>
+          <w:rPr>
+            <w:rFonts w:ascii="Arial" w:eastAsia="Arial" w:hAnsi="Arial" w:cs="Arial"/>
+            <w:b/>
+            <w:color w:val="467886"/>
+            <w:u w:val="single"/>
+          </w:rPr>
+          <w:t>m/</w:t>
         </w:r>
       </w:hyperlink>
     </w:p>
@@ -3258,7 +3307,7 @@
           <w:u w:val="single"/>
         </w:rPr>
       </w:pPr>
-      <w:hyperlink r:id="rId13">
+      <w:hyperlink r:id="rId14">
         <w:r>
           <w:rPr>
             <w:rFonts w:ascii="Arial" w:eastAsia="Arial" w:hAnsi="Arial" w:cs="Arial"/>
@@ -3287,7 +3336,7 @@
           <w:u w:val="single"/>
         </w:rPr>
       </w:pPr>
-      <w:hyperlink r:id="rId14">
+      <w:hyperlink r:id="rId15">
         <w:r>
           <w:rPr>
             <w:rFonts w:ascii="Arial" w:eastAsia="Arial" w:hAnsi="Arial" w:cs="Arial"/>
@@ -3309,7 +3358,7 @@
           <w:u w:val="single"/>
         </w:rPr>
       </w:pPr>
-      <w:hyperlink r:id="rId15">
+      <w:hyperlink r:id="rId16">
         <w:r>
           <w:rPr>
             <w:rFonts w:ascii="Arial" w:eastAsia="Arial" w:hAnsi="Arial" w:cs="Arial"/>
@@ -3317,9 +3366,8 @@
             <w:color w:val="467886"/>
             <w:u w:val="single"/>
           </w:rPr>
-          <w:t xml:space="preserve">Ventajas e inconvenientes de implementar la IA en recursos humanos | Pagina 66, Noticias de Alcoy y de El </w:t>
+          <w:t xml:space="preserve">Ventajas e inconvenientes </w:t>
         </w:r>
-        <w:proofErr w:type="spellStart"/>
         <w:r>
           <w:rPr>
             <w:rFonts w:ascii="Arial" w:eastAsia="Arial" w:hAnsi="Arial" w:cs="Arial"/>
@@ -3327,9 +3375,8 @@
             <w:color w:val="467886"/>
             <w:u w:val="single"/>
           </w:rPr>
-          <w:t>Comtat</w:t>
+          <w:t>de implementar la IA en recursos humanos | Pagina 66, Noticias de Alcoy y de El Comtat</w:t>
         </w:r>
-        <w:proofErr w:type="spellEnd"/>
       </w:hyperlink>
     </w:p>
     <w:p>
@@ -3361,7 +3408,7 @@
           <w:b/>
         </w:rPr>
       </w:pPr>
-      <w:hyperlink r:id="rId16">
+      <w:hyperlink r:id="rId17">
         <w:r>
           <w:rPr>
             <w:rFonts w:ascii="Arial" w:eastAsia="Arial" w:hAnsi="Arial" w:cs="Arial"/>
@@ -3383,7 +3430,7 @@
           <w:u w:val="single"/>
         </w:rPr>
       </w:pPr>
-      <w:hyperlink r:id="rId17">
+      <w:hyperlink r:id="rId18">
         <w:r>
           <w:rPr>
             <w:rFonts w:ascii="Arial" w:eastAsia="Arial" w:hAnsi="Arial" w:cs="Arial"/>
@@ -3391,7 +3438,16 @@
             <w:color w:val="467886"/>
             <w:u w:val="single"/>
           </w:rPr>
-          <w:t>https://blog.opresmedia.com/desaf%C3%ADos-comunes-durante-la-implementaci%C3%B3n-del-crm-enfrentando-el-cambio-con-hubspot</w:t>
+          <w:t>https://blog.opresmedia.com/desaf%C3%ADos-comunes-durante-la-i</w:t>
+        </w:r>
+        <w:r>
+          <w:rPr>
+            <w:rFonts w:ascii="Arial" w:eastAsia="Arial" w:hAnsi="Arial" w:cs="Arial"/>
+            <w:b/>
+            <w:color w:val="467886"/>
+            <w:u w:val="single"/>
+          </w:rPr>
+          <w:t>mplementaci%C3%B3n-del-crm-enfrentando-el-cambio-con-hubspot</w:t>
         </w:r>
       </w:hyperlink>
     </w:p>
@@ -3551,8 +3607,8 @@
           <w:u w:val="single"/>
         </w:rPr>
       </w:pPr>
-      <w:bookmarkStart w:id="0" w:name="_sv5l863ywvsy" w:colFirst="0" w:colLast="0"/>
-      <w:bookmarkEnd w:id="0"/>
+      <w:bookmarkStart w:id="1" w:name="_sv5l863ywvsy" w:colFirst="0" w:colLast="0"/>
+      <w:bookmarkEnd w:id="1"/>
       <w:r>
         <w:rPr>
           <w:rFonts w:ascii="Arial" w:eastAsia="Arial" w:hAnsi="Arial" w:cs="Arial"/>
@@ -3571,17 +3627,8 @@
           <w:rFonts w:ascii="Times New Roman" w:eastAsia="Times New Roman" w:hAnsi="Times New Roman" w:cs="Times New Roman"/>
           <w:b/>
         </w:rPr>
-        <w:t xml:space="preserve">Parte 2: Herramientas y Técnicas de Machine </w:t>
-      </w:r>
-      <w:proofErr w:type="spellStart"/>
-      <w:r>
-        <w:rPr>
-          <w:rFonts w:ascii="Times New Roman" w:eastAsia="Times New Roman" w:hAnsi="Times New Roman" w:cs="Times New Roman"/>
-          <w:b/>
-        </w:rPr>
-        <w:t>Learning</w:t>
-      </w:r>
-      <w:proofErr w:type="spellEnd"/>
+        <w:t>Parte 2: Herramientas y Técnicas de Machine Learning</w:t>
+      </w:r>
     </w:p>
     <w:p>
       <w:pPr>
@@ -3605,21 +3652,7 @@
         <w:rPr>
           <w:rFonts w:ascii="Times New Roman" w:eastAsia="Times New Roman" w:hAnsi="Times New Roman" w:cs="Times New Roman"/>
         </w:rPr>
-        <w:t xml:space="preserve">Investiguen qué es </w:t>
-      </w:r>
-      <w:proofErr w:type="spellStart"/>
-      <w:r>
-        <w:rPr>
-          <w:rFonts w:ascii="Times New Roman" w:eastAsia="Times New Roman" w:hAnsi="Times New Roman" w:cs="Times New Roman"/>
-        </w:rPr>
-        <w:t>Scikit-learn</w:t>
-      </w:r>
-      <w:proofErr w:type="spellEnd"/>
-      <w:r>
-        <w:rPr>
-          <w:rFonts w:ascii="Times New Roman" w:eastAsia="Times New Roman" w:hAnsi="Times New Roman" w:cs="Times New Roman"/>
-        </w:rPr>
-        <w:t xml:space="preserve"> y cómo se usa en Python para</w:t>
+        <w:t>Investiguen qué es Scikit-learn y cómo se usa en Python para</w:t>
       </w:r>
     </w:p>
     <w:p>
@@ -3640,21 +3673,7 @@
         <w:rPr>
           <w:rFonts w:ascii="Times New Roman" w:eastAsia="Times New Roman" w:hAnsi="Times New Roman" w:cs="Times New Roman"/>
         </w:rPr>
-        <w:t xml:space="preserve">                                                desarrollar modelos de machine </w:t>
-      </w:r>
-      <w:proofErr w:type="spellStart"/>
-      <w:r>
-        <w:rPr>
-          <w:rFonts w:ascii="Times New Roman" w:eastAsia="Times New Roman" w:hAnsi="Times New Roman" w:cs="Times New Roman"/>
-        </w:rPr>
-        <w:t>learning</w:t>
-      </w:r>
-      <w:proofErr w:type="spellEnd"/>
-      <w:r>
-        <w:rPr>
-          <w:rFonts w:ascii="Times New Roman" w:eastAsia="Times New Roman" w:hAnsi="Times New Roman" w:cs="Times New Roman"/>
-        </w:rPr>
-        <w:t>.</w:t>
+        <w:t xml:space="preserve">                                                desarrollar modelos de machine learning.</w:t>
       </w:r>
     </w:p>
     <w:p>
@@ -3695,21 +3714,7 @@
         <w:rPr>
           <w:rFonts w:ascii="Times New Roman" w:eastAsia="Times New Roman" w:hAnsi="Times New Roman" w:cs="Times New Roman"/>
         </w:rPr>
-        <w:t xml:space="preserve">Exploren las técnicas de machine </w:t>
-      </w:r>
-      <w:proofErr w:type="spellStart"/>
-      <w:r>
-        <w:rPr>
-          <w:rFonts w:ascii="Times New Roman" w:eastAsia="Times New Roman" w:hAnsi="Times New Roman" w:cs="Times New Roman"/>
-        </w:rPr>
-        <w:t>learning</w:t>
-      </w:r>
-      <w:proofErr w:type="spellEnd"/>
-      <w:r>
-        <w:rPr>
-          <w:rFonts w:ascii="Times New Roman" w:eastAsia="Times New Roman" w:hAnsi="Times New Roman" w:cs="Times New Roman"/>
-        </w:rPr>
-        <w:t xml:space="preserve"> que van a usar en la</w:t>
+        <w:t>Exploren las técnicas de machine learning que van a usar en la</w:t>
       </w:r>
     </w:p>
     <w:p>
@@ -3781,7 +3786,13 @@
         <w:rPr>
           <w:rFonts w:ascii="Times New Roman" w:eastAsia="Times New Roman" w:hAnsi="Times New Roman" w:cs="Times New Roman"/>
         </w:rPr>
-        <w:t>Regresión lineal (predicción numérica).</w:t>
+        <w:t>Regresión lineal (predicción</w:t>
+      </w:r>
+      <w:r>
+        <w:rPr>
+          <w:rFonts w:ascii="Times New Roman" w:eastAsia="Times New Roman" w:hAnsi="Times New Roman" w:cs="Times New Roman"/>
+        </w:rPr>
+        <w:t xml:space="preserve"> numérica).</w:t>
       </w:r>
     </w:p>
     <w:p>
@@ -3806,21 +3817,7 @@
         <w:rPr>
           <w:rFonts w:ascii="Times New Roman" w:eastAsia="Times New Roman" w:hAnsi="Times New Roman" w:cs="Times New Roman"/>
         </w:rPr>
-        <w:t>K-</w:t>
-      </w:r>
-      <w:proofErr w:type="spellStart"/>
-      <w:r>
-        <w:rPr>
-          <w:rFonts w:ascii="Times New Roman" w:eastAsia="Times New Roman" w:hAnsi="Times New Roman" w:cs="Times New Roman"/>
-        </w:rPr>
-        <w:t>means</w:t>
-      </w:r>
-      <w:proofErr w:type="spellEnd"/>
-      <w:r>
-        <w:rPr>
-          <w:rFonts w:ascii="Times New Roman" w:eastAsia="Times New Roman" w:hAnsi="Times New Roman" w:cs="Times New Roman"/>
-        </w:rPr>
-        <w:t xml:space="preserve"> (agrupamiento).</w:t>
+        <w:t>K-means (agrupamiento).</w:t>
       </w:r>
     </w:p>
     <w:p>
@@ -3841,39 +3838,12 @@
           <w:rFonts w:ascii="Times New Roman" w:eastAsia="Times New Roman" w:hAnsi="Times New Roman" w:cs="Times New Roman"/>
         </w:rPr>
       </w:pPr>
-      <w:proofErr w:type="spellStart"/>
       <w:r>
         <w:rPr>
           <w:rFonts w:ascii="Times New Roman" w:eastAsia="Times New Roman" w:hAnsi="Times New Roman" w:cs="Times New Roman"/>
         </w:rPr>
-        <w:t>Isolation</w:t>
-      </w:r>
-      <w:proofErr w:type="spellEnd"/>
-      <w:r>
-        <w:rPr>
-          <w:rFonts w:ascii="Times New Roman" w:eastAsia="Times New Roman" w:hAnsi="Times New Roman" w:cs="Times New Roman"/>
-        </w:rPr>
-        <w:t xml:space="preserve"> Forest (detección de anomalías).</w:t>
-      </w:r>
-    </w:p>
-    <w:p>
-      <w:pPr>
-        <w:numPr>
-          <w:ilvl w:val="1"/>
-          <w:numId w:val="1"/>
-        </w:numPr>
-        <w:pBdr>
-          <w:top w:val="nil"/>
-          <w:left w:val="nil"/>
-          <w:bottom w:val="nil"/>
-          <w:right w:val="nil"/>
-          <w:between w:val="nil"/>
-        </w:pBdr>
-        <w:spacing w:after="0" w:line="257" w:lineRule="auto"/>
-        <w:rPr>
-          <w:rFonts w:ascii="Times New Roman" w:eastAsia="Times New Roman" w:hAnsi="Times New Roman" w:cs="Times New Roman"/>
-        </w:rPr>
-      </w:pPr>
+        <w:t>Isolation Forest (detección de anomalías).</w:t>
+      </w:r>
     </w:p>
     <w:p>
       <w:pPr>
@@ -3947,9 +3917,28 @@
           <w:sz w:val="28"/>
           <w:szCs w:val="28"/>
         </w:rPr>
-        <w:t xml:space="preserve">¿Qué es </w:t>
-      </w:r>
-      <w:proofErr w:type="spellStart"/>
+        <w:t>¿Qué es Scikit-learn?</w:t>
+      </w:r>
+    </w:p>
+    <w:p>
+      <w:r>
+        <w:rPr>
+          <w:b/>
+        </w:rPr>
+        <w:t>Scikit-learn</w:t>
+      </w:r>
+      <w:r>
+        <w:t xml:space="preserve"> (anteriormente scikits.learn) es una biblioteca para aprendizaje automático de software libre para el lenguaje de programación Python. Es una de las más populares y utilizadas en el mundo, debido a su facilidad de uso y gran cantidad de algori</w:t>
+      </w:r>
+      <w:r>
+        <w:t>tmos de aprendizaje automático disponibles.</w:t>
+      </w:r>
+    </w:p>
+    <w:p>
+      <w:pPr>
+        <w:spacing w:line="257" w:lineRule="auto"/>
+        <w:jc w:val="both"/>
+      </w:pPr>
       <w:r>
         <w:rPr>
           <w:rFonts w:ascii="Arial" w:eastAsia="Arial" w:hAnsi="Arial" w:cs="Arial"/>
@@ -3957,148 +3946,58 @@
           <w:sz w:val="28"/>
           <w:szCs w:val="28"/>
         </w:rPr>
+        <w:t>¿Cómo se usa en Python para desarrollar modelos de machine learning?</w:t>
+      </w:r>
+    </w:p>
+    <w:p>
+      <w:r>
+        <w:t xml:space="preserve">Se creó para ayudar a simplificar el proceso de implementación del aprendizaje automático y los modelos estadísticos en Python.  La biblioteca </w:t>
+      </w:r>
+      <w:r>
+        <w:t xml:space="preserve">permite a los profesionales implementar rápidamente una amplia gama de algoritmos de aprendizaje automático supervisados y no supervisados mediante una interfaz coherente. </w:t>
+      </w:r>
+    </w:p>
+    <w:p>
+      <w:r>
+        <w:t xml:space="preserve">El </w:t>
+      </w:r>
+      <w:r>
+        <w:rPr>
+          <w:b/>
+        </w:rPr>
+        <w:t>machine learning</w:t>
+      </w:r>
+      <w:r>
+        <w:t xml:space="preserve"> (ML) es una rama de la inteligencia artificial (IA) y la inform</w:t>
+      </w:r>
+      <w:r>
+        <w:t>ática que se centra en el uso de datos y algoritmos para permitir que la IA imite la forma en que los humanos aprenden, mejorando gradualmente su precisión.</w:t>
+      </w:r>
+    </w:p>
+    <w:p>
+      <w:r>
+        <w:t>Un modelo de Machine Learning es un programa de ordenador que aprende a través de la experiencia. E</w:t>
+      </w:r>
+      <w:r>
+        <w:t>s decir, se alimenta de un conjunto de datos de entrenamiento para aprender patrones y relaciones entre las variables que le permiten hacer predicciones precisas sobre nuevos datos.</w:t>
+      </w:r>
+    </w:p>
+    <w:p>
+      <w:r>
+        <w:rPr>
+          <w:i/>
+        </w:rPr>
+        <w:lastRenderedPageBreak/>
         <w:t>Scikit-learn</w:t>
       </w:r>
-      <w:proofErr w:type="spellEnd"/>
-      <w:r>
-        <w:rPr>
-          <w:rFonts w:ascii="Arial" w:eastAsia="Arial" w:hAnsi="Arial" w:cs="Arial"/>
-          <w:b/>
-          <w:sz w:val="28"/>
-          <w:szCs w:val="28"/>
-        </w:rPr>
-        <w:t>?</w:t>
-      </w:r>
-    </w:p>
-    <w:p>
-      <w:proofErr w:type="spellStart"/>
-      <w:r>
-        <w:rPr>
-          <w:b/>
-        </w:rPr>
-        <w:t>Scikit-learn</w:t>
-      </w:r>
-      <w:proofErr w:type="spellEnd"/>
-      <w:r>
-        <w:t xml:space="preserve"> (anteriormente </w:t>
-      </w:r>
-      <w:proofErr w:type="spellStart"/>
-      <w:proofErr w:type="gramStart"/>
-      <w:r>
-        <w:t>scikits.learn</w:t>
-      </w:r>
-      <w:proofErr w:type="spellEnd"/>
-      <w:proofErr w:type="gramEnd"/>
-      <w:r>
-        <w:t>) es una biblioteca para aprendizaje automático de software libre para el lenguaje de programación Python. Es una de las más populares y utilizadas en el mundo, debido a su facilidad de uso y gran cantidad de algoritmos de aprendizaje automático disponibles.</w:t>
-      </w:r>
-    </w:p>
-    <w:p>
-      <w:pPr>
-        <w:spacing w:line="257" w:lineRule="auto"/>
-        <w:jc w:val="both"/>
-      </w:pPr>
-      <w:r>
-        <w:rPr>
-          <w:rFonts w:ascii="Arial" w:eastAsia="Arial" w:hAnsi="Arial" w:cs="Arial"/>
-          <w:b/>
-          <w:sz w:val="28"/>
-          <w:szCs w:val="28"/>
-        </w:rPr>
-        <w:t xml:space="preserve">¿Cómo se usa en Python para desarrollar modelos de machine </w:t>
-      </w:r>
-      <w:proofErr w:type="spellStart"/>
-      <w:r>
-        <w:rPr>
-          <w:rFonts w:ascii="Arial" w:eastAsia="Arial" w:hAnsi="Arial" w:cs="Arial"/>
-          <w:b/>
-          <w:sz w:val="28"/>
-          <w:szCs w:val="28"/>
-        </w:rPr>
-        <w:t>learning</w:t>
-      </w:r>
-      <w:proofErr w:type="spellEnd"/>
-      <w:r>
-        <w:rPr>
-          <w:rFonts w:ascii="Arial" w:eastAsia="Arial" w:hAnsi="Arial" w:cs="Arial"/>
-          <w:b/>
-          <w:sz w:val="28"/>
-          <w:szCs w:val="28"/>
-        </w:rPr>
-        <w:t>?</w:t>
-      </w:r>
-    </w:p>
-    <w:p>
-      <w:r>
-        <w:t xml:space="preserve">Se creó para ayudar a simplificar el proceso de implementación del aprendizaje automático y los modelos estadísticos en Python.  La biblioteca permite a los profesionales implementar rápidamente una amplia gama de algoritmos de aprendizaje automático supervisados y no supervisados mediante una interfaz coherente. </w:t>
-      </w:r>
-    </w:p>
-    <w:p>
-      <w:r>
-        <w:t xml:space="preserve">El </w:t>
-      </w:r>
-      <w:r>
-        <w:rPr>
-          <w:b/>
-        </w:rPr>
-        <w:t xml:space="preserve">machine </w:t>
-      </w:r>
-      <w:proofErr w:type="spellStart"/>
-      <w:r>
-        <w:rPr>
-          <w:b/>
-        </w:rPr>
-        <w:t>learning</w:t>
-      </w:r>
-      <w:proofErr w:type="spellEnd"/>
-      <w:r>
-        <w:t xml:space="preserve"> (ML) es una rama de la inteligencia artificial (IA) y la informática que se centra en el uso de datos y algoritmos para permitir que la IA imite la forma en que los humanos aprenden, mejorando gradualmente su precisión.</w:t>
-      </w:r>
-    </w:p>
-    <w:p>
-      <w:r>
-        <w:t xml:space="preserve">Un modelo de Machine </w:t>
-      </w:r>
-      <w:proofErr w:type="spellStart"/>
-      <w:r>
-        <w:t>Learning</w:t>
-      </w:r>
-      <w:proofErr w:type="spellEnd"/>
-      <w:r>
-        <w:t xml:space="preserve"> es un programa de ordenador que aprende a través de la experiencia. Es decir, se alimenta de un conjunto de datos de entrenamiento para aprender patrones y relaciones entre las variables que le permiten hacer predicciones precisas sobre nuevos datos.</w:t>
-      </w:r>
-    </w:p>
-    <w:p>
-      <w:proofErr w:type="spellStart"/>
+      <w:r>
+        <w:t xml:space="preserve"> es importante para el </w:t>
+      </w:r>
       <w:r>
         <w:rPr>
           <w:i/>
         </w:rPr>
-        <w:t>Scikit-learn</w:t>
-      </w:r>
-      <w:proofErr w:type="spellEnd"/>
-      <w:r>
-        <w:t xml:space="preserve"> es importante para el </w:t>
-      </w:r>
-      <w:r>
-        <w:rPr>
-          <w:i/>
-        </w:rPr>
-        <w:t xml:space="preserve">Machine </w:t>
-      </w:r>
-      <w:proofErr w:type="spellStart"/>
-      <w:r>
-        <w:rPr>
-          <w:i/>
-        </w:rPr>
-        <w:t>Learning</w:t>
-      </w:r>
-      <w:proofErr w:type="spellEnd"/>
-      <w:r>
-        <w:rPr>
-          <w:i/>
-        </w:rPr>
-        <w:t xml:space="preserve"> </w:t>
+        <w:t xml:space="preserve">Machine Learning </w:t>
       </w:r>
       <w:r>
         <w:t>por varias razones:</w:t>
@@ -4106,50 +4005,32 @@
     </w:p>
     <w:p>
       <w:r>
-        <w:lastRenderedPageBreak/>
-        <w:t xml:space="preserve">Es fácil de usar: Está diseñada para ser fácil de usar y de entender para cualquier persona que tenga conocimientos básicos de programación y estadística. Esto significa que se puede comenzar a usar </w:t>
-      </w:r>
-      <w:proofErr w:type="spellStart"/>
-      <w:r>
-        <w:t>Scikit-learn</w:t>
-      </w:r>
-      <w:proofErr w:type="spellEnd"/>
-      <w:r>
-        <w:t xml:space="preserve"> rápidamente y empezar a construir modelos de aprendizaje automático sin tener que preocuparte por detalles complejos de implementación.</w:t>
-      </w:r>
-    </w:p>
-    <w:p>
-      <w:r>
-        <w:t>Resulta completa: Además ofrece una amplia variedad de algoritmos de aprendizaje automático para resolver una amplia gama de problemas, desde la regresión lineal hasta el aprendizaje profundo. Y, también ofrece herramientas para la selección de características, la optimización de modelos y la evaluación de modelos.</w:t>
-      </w:r>
-    </w:p>
-    <w:p>
-      <w:r>
-        <w:t xml:space="preserve">Es de código abierto: </w:t>
-      </w:r>
-      <w:proofErr w:type="spellStart"/>
-      <w:r>
-        <w:t>Scikit-learn</w:t>
-      </w:r>
-      <w:proofErr w:type="spellEnd"/>
-      <w:r>
-        <w:t xml:space="preserve"> es de código abierto y es compatible con otros paquetes de Python de código abierto, lo que significa que los usuarios pueden personalizar y ampliar la biblioteca según sus necesidades. Además, también es fácil de integrar con otras herramientas y bibliotecas de Python, lo que la convierte en una herramienta imprescindible para cualquier desarrollador que trabaje en el campo de machine o </w:t>
-      </w:r>
-      <w:proofErr w:type="spellStart"/>
-      <w:r>
-        <w:t>deep</w:t>
-      </w:r>
-      <w:proofErr w:type="spellEnd"/>
-      <w:r>
-        <w:t xml:space="preserve"> </w:t>
-      </w:r>
-      <w:proofErr w:type="spellStart"/>
-      <w:r>
-        <w:t>learning</w:t>
-      </w:r>
-      <w:proofErr w:type="spellEnd"/>
-      <w:r>
-        <w:t>.</w:t>
+        <w:t>Es</w:t>
+      </w:r>
+      <w:r>
+        <w:t xml:space="preserve"> fácil de usar: Está diseñada para ser fácil de usar y de entender para cualquier persona que tenga conocimientos básicos de programación y estadística. Esto significa que se puede comenzar a usar Scikit-learn rápidamente y empezar a construir modelos de a</w:t>
+      </w:r>
+      <w:r>
+        <w:t>prendizaje automático sin tener que preocuparte por detalles complejos de implementación.</w:t>
+      </w:r>
+    </w:p>
+    <w:p>
+      <w:r>
+        <w:t>Resulta completa: Además ofrece una amplia variedad de algoritmos de aprendizaje automático para resolver una amplia gama de problemas, desde la regresión lineal hast</w:t>
+      </w:r>
+      <w:r>
+        <w:t>a el aprendizaje profundo. Y, también ofrece herramientas para la selección de características, la optimización de modelos y la evaluación de modelos.</w:t>
+      </w:r>
+    </w:p>
+    <w:p>
+      <w:r>
+        <w:t>Es de código abierto: Scikit-learn es de código abierto y es compatible con otros paquetes de Python de c</w:t>
+      </w:r>
+      <w:r>
+        <w:t>ódigo abierto, lo que significa que los usuarios pueden personalizar y ampliar la biblioteca según sus necesidades. Además, también es fácil de integrar con otras herramientas y bibliotecas de Python, lo que la convierte en una herramienta imprescindible p</w:t>
+      </w:r>
+      <w:r>
+        <w:t>ara cualquier desarrollador que trabaje en el campo de machine o deep learning.</w:t>
       </w:r>
     </w:p>
     <w:p>
@@ -4520,9 +4401,751 @@
         <w:t>Es fácil integrar la regresión lineal (o cualquier otro algoritmo de ML) con pasos de preprocesamiento, como el escalado y la selección de características, utilizando Pipeline.</w:t>
       </w:r>
     </w:p>
-    <w:p/>
-    <w:p/>
-    <w:p/>
+    <w:p>
+      <w:pPr>
+        <w:rPr>
+          <w:lang w:val="es-AR"/>
+        </w:rPr>
+      </w:pPr>
+    </w:p>
+    <w:p>
+      <w:pPr>
+        <w:rPr>
+          <w:lang w:val="es-AR"/>
+        </w:rPr>
+      </w:pPr>
+    </w:p>
+    <w:p>
+      <w:pPr>
+        <w:pBdr>
+          <w:between w:val="nil"/>
+        </w:pBdr>
+        <w:spacing w:after="0" w:line="257" w:lineRule="auto"/>
+        <w:rPr>
+          <w:rFonts w:eastAsia="Times New Roman" w:cs="Times New Roman"/>
+          <w:b/>
+          <w:sz w:val="32"/>
+        </w:rPr>
+      </w:pPr>
+      <w:r>
+        <w:rPr>
+          <w:rFonts w:eastAsia="Times New Roman" w:cs="Times New Roman"/>
+          <w:b/>
+          <w:sz w:val="32"/>
+        </w:rPr>
+        <w:t xml:space="preserve">Regresión logística </w:t>
+      </w:r>
+    </w:p>
+    <w:p>
+      <w:pPr>
+        <w:pBdr>
+          <w:between w:val="nil"/>
+        </w:pBdr>
+        <w:spacing w:after="0" w:line="257" w:lineRule="auto"/>
+      </w:pPr>
+      <w:r>
+        <w:t>La r</w:t>
+      </w:r>
+      <w:r>
+        <w:t>egresion log</w:t>
+      </w:r>
+      <w:r>
+        <w:t>ıstica estima la pro</w:t>
+      </w:r>
+      <w:r>
+        <w:t>babilidad de un suceso en funci</w:t>
+      </w:r>
+      <w:r>
+        <w:t xml:space="preserve">on de un conjunto de variables </w:t>
+      </w:r>
+      <w:r>
+        <w:t>explicativas y en la construccion del modelo no hay ning</w:t>
+      </w:r>
+      <w:r>
+        <w:t>un sup</w:t>
+      </w:r>
+      <w:r>
+        <w:t>uesto en cuanto a la distribuci</w:t>
+      </w:r>
+      <w:r>
+        <w:t xml:space="preserve">on de probabilidad de las variables por lo que puede incluirse cualquier tipo de variable. </w:t>
+      </w:r>
+    </w:p>
+    <w:p>
+      <w:pPr>
+        <w:pBdr>
+          <w:between w:val="nil"/>
+        </w:pBdr>
+        <w:spacing w:after="0" w:line="257" w:lineRule="auto"/>
+      </w:pPr>
+    </w:p>
+    <w:p>
+      <w:pPr>
+        <w:pBdr>
+          <w:between w:val="nil"/>
+        </w:pBdr>
+        <w:spacing w:after="0" w:line="257" w:lineRule="auto"/>
+      </w:pPr>
+      <w:r>
+        <w:t>Cuando se desea clasificar un sujeto dentro de uno o mas grupos previamente determinados a partir de un conjunto de caracterısticas observadas del sujeto, es razonable pensar en la utilizacion de una medida probabilıstica.</w:t>
+      </w:r>
+    </w:p>
+    <w:p>
+      <w:pPr>
+        <w:pBdr>
+          <w:between w:val="nil"/>
+        </w:pBdr>
+        <w:spacing w:after="0" w:line="257" w:lineRule="auto"/>
+      </w:pPr>
+    </w:p>
+    <w:p>
+      <w:pPr>
+        <w:pBdr>
+          <w:between w:val="nil"/>
+        </w:pBdr>
+        <w:spacing w:after="0" w:line="257" w:lineRule="auto"/>
+        <w:rPr>
+          <w:lang w:val="es-AR"/>
+        </w:rPr>
+      </w:pPr>
+      <w:r>
+        <w:t>El modelo de regresion log</w:t>
+      </w:r>
+      <w:r>
+        <w:t>ıstica puede considerarse como una formula para calcular la probabilidad de pertenencia a uno de los grupos, de manera que este estima la pr</w:t>
+      </w:r>
+      <w:r>
+        <w:t>obabilidad de que una observaci</w:t>
+      </w:r>
+      <w:r>
+        <w:t>on pertenezca a uno de los g</w:t>
+      </w:r>
+      <w:r>
+        <w:t>rupos. La interpretacion del resultado de la aplicacion de esta metodolog</w:t>
+      </w:r>
+      <w:r>
+        <w:t xml:space="preserve">ıa es sencilla por tratarse en </w:t>
+      </w:r>
+      <w:r>
+        <w:t>t</w:t>
+      </w:r>
+      <w:r>
+        <w:t>erminos de probabilidad.</w:t>
+      </w:r>
+    </w:p>
+    <w:p>
+      <w:pPr>
+        <w:pBdr>
+          <w:between w:val="nil"/>
+        </w:pBdr>
+        <w:spacing w:after="0" w:line="257" w:lineRule="auto"/>
+      </w:pPr>
+    </w:p>
+    <w:p>
+      <w:pPr>
+        <w:pStyle w:val="Ttulo2"/>
+        <w:rPr>
+          <w:rStyle w:val="Textoennegrita"/>
+          <w:rFonts w:ascii="Aptos" w:hAnsi="Aptos"/>
+          <w:color w:val="auto"/>
+        </w:rPr>
+      </w:pPr>
+      <w:r>
+        <w:rPr>
+          <w:rStyle w:val="Textoennegrita"/>
+          <w:rFonts w:ascii="Aptos" w:hAnsi="Aptos"/>
+          <w:color w:val="auto"/>
+        </w:rPr>
+        <w:lastRenderedPageBreak/>
+        <w:t>Tipos</w:t>
+      </w:r>
+      <w:r>
+        <w:rPr>
+          <w:rStyle w:val="Textoennegrita"/>
+          <w:rFonts w:ascii="Aptos" w:hAnsi="Aptos"/>
+          <w:color w:val="auto"/>
+        </w:rPr>
+        <w:t xml:space="preserve"> de análisis de </w:t>
+      </w:r>
+      <w:r>
+        <w:rPr>
+          <w:rStyle w:val="Textoennegrita"/>
+          <w:rFonts w:ascii="Aptos" w:hAnsi="Aptos"/>
+          <w:color w:val="auto"/>
+        </w:rPr>
+        <w:t>regresión logística</w:t>
+      </w:r>
+    </w:p>
+    <w:p>
+      <w:pPr>
+        <w:pStyle w:val="Ttulo2"/>
+        <w:rPr>
+          <w:rFonts w:ascii="Aptos" w:hAnsi="Aptos"/>
+          <w:color w:val="auto"/>
+          <w:sz w:val="21"/>
+          <w:szCs w:val="21"/>
+        </w:rPr>
+      </w:pPr>
+      <w:r>
+        <w:rPr>
+          <w:rFonts w:ascii="Aptos" w:hAnsi="Aptos"/>
+          <w:color w:val="auto"/>
+          <w:sz w:val="21"/>
+          <w:szCs w:val="21"/>
+        </w:rPr>
+        <w:t>Hay tres enfoques para el análisis de regresión logística basados en los resultados de la variable dependiente.</w:t>
+      </w:r>
+    </w:p>
+    <w:p>
+      <w:pPr>
+        <w:pStyle w:val="Ttulo2"/>
+        <w:ind w:left="720"/>
+        <w:rPr>
+          <w:rFonts w:ascii="Aptos" w:eastAsia="Times New Roman" w:hAnsi="Aptos"/>
+          <w:color w:val="auto"/>
+          <w:sz w:val="21"/>
+          <w:szCs w:val="21"/>
+        </w:rPr>
+      </w:pPr>
+    </w:p>
+    <w:p>
+      <w:pPr>
+        <w:pStyle w:val="Ttulo2"/>
+        <w:numPr>
+          <w:ilvl w:val="0"/>
+          <w:numId w:val="18"/>
+        </w:numPr>
+        <w:rPr>
+          <w:rFonts w:ascii="Aptos" w:hAnsi="Aptos"/>
+          <w:color w:val="auto"/>
+        </w:rPr>
+      </w:pPr>
+      <w:r>
+        <w:rPr>
+          <w:rFonts w:ascii="Aptos" w:eastAsia="Times New Roman" w:hAnsi="Aptos"/>
+          <w:color w:val="auto"/>
+          <w:sz w:val="21"/>
+          <w:szCs w:val="21"/>
+        </w:rPr>
+        <w:t>Regresión logística binaria</w:t>
+      </w:r>
+    </w:p>
+    <w:p>
+      <w:pPr>
+        <w:pStyle w:val="Ttulo2"/>
+        <w:numPr>
+          <w:ilvl w:val="0"/>
+          <w:numId w:val="18"/>
+        </w:numPr>
+        <w:rPr>
+          <w:rFonts w:ascii="Aptos" w:hAnsi="Aptos"/>
+          <w:color w:val="auto"/>
+        </w:rPr>
+      </w:pPr>
+      <w:r>
+        <w:rPr>
+          <w:rFonts w:ascii="Aptos" w:eastAsia="Times New Roman" w:hAnsi="Aptos" w:cs="Times New Roman"/>
+          <w:color w:val="auto"/>
+          <w:sz w:val="21"/>
+          <w:szCs w:val="21"/>
+        </w:rPr>
+        <w:t>Reg</w:t>
+      </w:r>
+      <w:r>
+        <w:rPr>
+          <w:rFonts w:ascii="Aptos" w:eastAsia="Times New Roman" w:hAnsi="Aptos" w:cs="Times New Roman"/>
+          <w:color w:val="auto"/>
+          <w:sz w:val="21"/>
+          <w:szCs w:val="21"/>
+        </w:rPr>
+        <w:t>resión logística multinomial</w:t>
+      </w:r>
+    </w:p>
+    <w:p>
+      <w:pPr>
+        <w:pStyle w:val="NormalWeb"/>
+        <w:numPr>
+          <w:ilvl w:val="0"/>
+          <w:numId w:val="18"/>
+        </w:numPr>
+        <w:spacing w:before="225" w:after="225"/>
+        <w:rPr>
+          <w:rFonts w:ascii="Aptos" w:hAnsi="Aptos"/>
+          <w:sz w:val="21"/>
+          <w:szCs w:val="21"/>
+        </w:rPr>
+      </w:pPr>
+      <w:r>
+        <w:rPr>
+          <w:rFonts w:ascii="Aptos" w:hAnsi="Aptos"/>
+          <w:sz w:val="21"/>
+          <w:szCs w:val="21"/>
+          <w:lang w:val="es-419"/>
+        </w:rPr>
+        <w:t>Regresión logística ordinal</w:t>
+      </w:r>
+    </w:p>
+    <w:p>
+      <w:pPr>
+        <w:pStyle w:val="NormalWeb"/>
+        <w:spacing w:before="225" w:beforeAutospacing="0" w:after="225" w:afterAutospacing="0"/>
+        <w:ind w:left="720"/>
+        <w:rPr>
+          <w:rFonts w:ascii="Aptos" w:hAnsi="Aptos"/>
+          <w:sz w:val="21"/>
+          <w:szCs w:val="21"/>
+        </w:rPr>
+      </w:pPr>
+    </w:p>
+    <w:p>
+      <w:pPr>
+        <w:pStyle w:val="Ttulo3"/>
+        <w:rPr>
+          <w:color w:val="auto"/>
+          <w:sz w:val="27"/>
+          <w:szCs w:val="27"/>
+        </w:rPr>
+      </w:pPr>
+      <w:r>
+        <w:rPr>
+          <w:rStyle w:val="Textoennegrita"/>
+          <w:color w:val="auto"/>
+        </w:rPr>
+        <w:t>Regresión logística binaria</w:t>
+      </w:r>
+    </w:p>
+    <w:p>
+      <w:pPr>
+        <w:pStyle w:val="NormalWeb"/>
+        <w:spacing w:before="225" w:beforeAutospacing="0" w:after="225" w:afterAutospacing="0"/>
+        <w:rPr>
+          <w:rFonts w:ascii="Aptos" w:hAnsi="Aptos"/>
+          <w:sz w:val="21"/>
+          <w:szCs w:val="21"/>
+        </w:rPr>
+      </w:pPr>
+      <w:r>
+        <w:rPr>
+          <w:rFonts w:ascii="Aptos" w:hAnsi="Aptos"/>
+          <w:sz w:val="21"/>
+          <w:szCs w:val="21"/>
+        </w:rPr>
+        <w:t>La regresión logística binaria funciona bien para problemas de clasificación binaria que solo tienen dos resultados posibles. La variable dependiente solo puede tener dos valores, como sí y no o 0 y 1.</w:t>
+      </w:r>
+    </w:p>
+    <w:p>
+      <w:pPr>
+        <w:pStyle w:val="NormalWeb"/>
+        <w:spacing w:before="225" w:beforeAutospacing="0" w:after="225" w:afterAutospacing="0"/>
+        <w:rPr>
+          <w:rFonts w:ascii="Aptos" w:hAnsi="Aptos"/>
+          <w:sz w:val="21"/>
+          <w:szCs w:val="21"/>
+        </w:rPr>
+      </w:pPr>
+      <w:r>
+        <w:rPr>
+          <w:rFonts w:ascii="Aptos" w:hAnsi="Aptos"/>
+          <w:sz w:val="21"/>
+          <w:szCs w:val="21"/>
+        </w:rPr>
+        <w:t>Aunque la función logística calcula un rango de valores entre 0 y 1, el modelo de regresión binaria redondea la respuesta a los valores más cercanos. Por lo general, las respuestas por debajo de 0,5 se redondean a 0 y las respuestas por encima de 0,5 se redondean a 1, de modo que la función logística devuelve un resultado binario.</w:t>
+      </w:r>
+    </w:p>
+    <w:p>
+      <w:pPr>
+        <w:pBdr>
+          <w:between w:val="nil"/>
+        </w:pBdr>
+        <w:spacing w:after="0" w:line="257" w:lineRule="auto"/>
+        <w:rPr>
+          <w:rFonts w:ascii="Times New Roman" w:eastAsia="Times New Roman" w:hAnsi="Times New Roman" w:cs="Times New Roman"/>
+          <w:b/>
+          <w:sz w:val="36"/>
+          <w:szCs w:val="36"/>
+        </w:rPr>
+      </w:pPr>
+      <w:r>
+        <w:rPr>
+          <w:rFonts w:eastAsia="Times New Roman" w:cs="Times New Roman"/>
+          <w:b/>
+          <w:sz w:val="36"/>
+          <w:szCs w:val="36"/>
+        </w:rPr>
+        <w:t>¿Cómo funciona RL?</w:t>
+      </w:r>
+    </w:p>
+    <w:p>
+      <w:pPr>
+        <w:pBdr>
+          <w:between w:val="nil"/>
+        </w:pBdr>
+        <w:spacing w:after="0" w:line="257" w:lineRule="auto"/>
+        <w:rPr>
+          <w:rFonts w:ascii="Times New Roman" w:eastAsia="Times New Roman" w:hAnsi="Times New Roman" w:cs="Times New Roman"/>
+          <w:sz w:val="36"/>
+          <w:szCs w:val="36"/>
+        </w:rPr>
+      </w:pPr>
+      <w:r>
+        <w:rPr>
+          <w:rFonts w:ascii="Times New Roman" w:eastAsia="Times New Roman" w:hAnsi="Times New Roman" w:cs="Times New Roman"/>
+          <w:sz w:val="36"/>
+          <w:szCs w:val="36"/>
+        </w:rPr>
+        <w:tab/>
+      </w:r>
+      <w:r>
+        <w:rPr>
+          <w:rFonts w:ascii="Times New Roman" w:eastAsia="Times New Roman" w:hAnsi="Times New Roman" w:cs="Times New Roman"/>
+          <w:sz w:val="32"/>
+          <w:szCs w:val="36"/>
+        </w:rPr>
+        <w:t>En la regresión logística se asume</w:t>
+      </w:r>
+    </w:p>
+    <w:p>
+      <w:pPr>
+        <w:numPr>
+          <w:ilvl w:val="0"/>
+          <w:numId w:val="19"/>
+        </w:numPr>
+        <w:pBdr>
+          <w:between w:val="nil"/>
+        </w:pBdr>
+        <w:spacing w:after="0" w:line="257" w:lineRule="auto"/>
+        <w:rPr>
+          <w:rFonts w:ascii="Times New Roman" w:eastAsia="Times New Roman" w:hAnsi="Times New Roman" w:cs="Times New Roman"/>
+          <w:lang w:val="es-AR"/>
+        </w:rPr>
+      </w:pPr>
+      <w:r>
+        <w:rPr>
+          <w:rFonts w:ascii="Times New Roman" w:eastAsia="Times New Roman" w:hAnsi="Times New Roman" w:cs="Times New Roman"/>
+        </w:rPr>
+        <w:t>Variable de respuesta binaria.</w:t>
+      </w:r>
+    </w:p>
+    <w:p>
+      <w:pPr>
+        <w:numPr>
+          <w:ilvl w:val="0"/>
+          <w:numId w:val="19"/>
+        </w:numPr>
+        <w:pBdr>
+          <w:between w:val="nil"/>
+        </w:pBdr>
+        <w:spacing w:after="0" w:line="257" w:lineRule="auto"/>
+        <w:rPr>
+          <w:rFonts w:ascii="Times New Roman" w:eastAsia="Times New Roman" w:hAnsi="Times New Roman" w:cs="Times New Roman"/>
+          <w:lang w:val="es-AR"/>
+        </w:rPr>
+      </w:pPr>
+      <w:r>
+        <w:rPr>
+          <w:rFonts w:ascii="Times New Roman" w:eastAsia="Times New Roman" w:hAnsi="Times New Roman" w:cs="Times New Roman"/>
+        </w:rPr>
+        <w:t>Observaciones independientes.</w:t>
+      </w:r>
+    </w:p>
+    <w:p>
+      <w:pPr>
+        <w:numPr>
+          <w:ilvl w:val="0"/>
+          <w:numId w:val="19"/>
+        </w:numPr>
+        <w:pBdr>
+          <w:between w:val="nil"/>
+        </w:pBdr>
+        <w:spacing w:after="0" w:line="257" w:lineRule="auto"/>
+        <w:rPr>
+          <w:rFonts w:ascii="Times New Roman" w:eastAsia="Times New Roman" w:hAnsi="Times New Roman" w:cs="Times New Roman"/>
+          <w:lang w:val="es-AR"/>
+        </w:rPr>
+      </w:pPr>
+      <w:r>
+        <w:rPr>
+          <w:rFonts w:ascii="Times New Roman" w:eastAsia="Times New Roman" w:hAnsi="Times New Roman" w:cs="Times New Roman"/>
+        </w:rPr>
+        <w:t>Ausencia de valores atípicos extremos.</w:t>
+      </w:r>
+    </w:p>
+    <w:p>
+      <w:pPr>
+        <w:numPr>
+          <w:ilvl w:val="0"/>
+          <w:numId w:val="19"/>
+        </w:numPr>
+        <w:pBdr>
+          <w:between w:val="nil"/>
+        </w:pBdr>
+        <w:spacing w:after="0" w:line="257" w:lineRule="auto"/>
+        <w:rPr>
+          <w:rFonts w:ascii="Times New Roman" w:eastAsia="Times New Roman" w:hAnsi="Times New Roman" w:cs="Times New Roman"/>
+          <w:lang w:val="es-AR"/>
+        </w:rPr>
+      </w:pPr>
+      <w:r>
+        <w:rPr>
+          <w:rFonts w:ascii="Times New Roman" w:eastAsia="Times New Roman" w:hAnsi="Times New Roman" w:cs="Times New Roman"/>
+        </w:rPr>
+        <w:t>Ausen</w:t>
+      </w:r>
+      <w:r>
+        <w:rPr>
+          <w:rFonts w:ascii="Times New Roman" w:eastAsia="Times New Roman" w:hAnsi="Times New Roman" w:cs="Times New Roman"/>
+        </w:rPr>
+        <w:t>cia de multicolinealidad.</w:t>
+      </w:r>
+    </w:p>
+    <w:p>
+      <w:pPr>
+        <w:rPr>
+          <w:b/>
+          <w:sz w:val="36"/>
+        </w:rPr>
+      </w:pPr>
+      <w:r>
+        <w:rPr>
+          <w:b/>
+          <w:sz w:val="36"/>
+        </w:rPr>
+        <w:t>Casos en los que podemos aplicar Regresi</w:t>
+      </w:r>
+      <w:r>
+        <w:rPr>
+          <w:b/>
+          <w:sz w:val="36"/>
+        </w:rPr>
+        <w:t>ón Logistica</w:t>
+      </w:r>
+    </w:p>
+    <w:p>
+      <w:pPr>
+        <w:pStyle w:val="NormalWeb"/>
+        <w:spacing w:before="225" w:beforeAutospacing="0" w:after="225" w:afterAutospacing="0"/>
+        <w:rPr>
+          <w:rFonts w:ascii="Aptos" w:hAnsi="Aptos"/>
+          <w:sz w:val="21"/>
+          <w:szCs w:val="21"/>
+        </w:rPr>
+      </w:pPr>
+      <w:r>
+        <w:rPr>
+          <w:rFonts w:ascii="Aptos" w:hAnsi="Aptos"/>
+        </w:rPr>
+        <w:t xml:space="preserve">La </w:t>
+      </w:r>
+      <w:r>
+        <w:rPr>
+          <w:rStyle w:val="Textoennegrita"/>
+          <w:rFonts w:ascii="Aptos" w:hAnsi="Aptos"/>
+          <w:b w:val="0"/>
+        </w:rPr>
+        <w:t>Regresión</w:t>
+      </w:r>
+      <w:r>
+        <w:rPr>
+          <w:rStyle w:val="Textoennegrita"/>
+          <w:rFonts w:ascii="Aptos" w:hAnsi="Aptos"/>
+        </w:rPr>
+        <w:t xml:space="preserve"> </w:t>
+      </w:r>
+      <w:r>
+        <w:rPr>
+          <w:rStyle w:val="Textoennegrita"/>
+          <w:rFonts w:ascii="Aptos" w:hAnsi="Aptos"/>
+          <w:b w:val="0"/>
+        </w:rPr>
+        <w:t>Logística</w:t>
+      </w:r>
+      <w:r>
+        <w:rPr>
+          <w:rFonts w:ascii="Aptos" w:hAnsi="Aptos"/>
+        </w:rPr>
+        <w:t xml:space="preserve"> se utiliza en problemas de </w:t>
+      </w:r>
+      <w:r>
+        <w:rPr>
+          <w:rStyle w:val="Textoennegrita"/>
+          <w:rFonts w:ascii="Aptos" w:hAnsi="Aptos"/>
+          <w:b w:val="0"/>
+        </w:rPr>
+        <w:t>clasificación</w:t>
+      </w:r>
+      <w:r>
+        <w:rPr>
+          <w:rFonts w:ascii="Aptos" w:hAnsi="Aptos"/>
+        </w:rPr>
+        <w:t xml:space="preserve">, especialmente cuando la variable de salida es </w:t>
+      </w:r>
+      <w:r>
+        <w:rPr>
+          <w:rStyle w:val="Textoennegrita"/>
+          <w:rFonts w:ascii="Aptos" w:hAnsi="Aptos"/>
+          <w:b w:val="0"/>
+        </w:rPr>
+        <w:t>binaria</w:t>
+      </w:r>
+      <w:r>
+        <w:rPr>
+          <w:rFonts w:ascii="Aptos" w:hAnsi="Aptos"/>
+        </w:rPr>
+        <w:t xml:space="preserve"> (dos categorías, como "sí/no", "apto/no apto", "fraudulento/no fraudulento") o </w:t>
+      </w:r>
+      <w:proofErr w:type="spellStart"/>
+      <w:r>
+        <w:rPr>
+          <w:rStyle w:val="Textoennegrita"/>
+          <w:rFonts w:ascii="Aptos" w:hAnsi="Aptos"/>
+          <w:b w:val="0"/>
+        </w:rPr>
+        <w:t>multinomial</w:t>
+      </w:r>
+      <w:proofErr w:type="spellEnd"/>
+      <w:r>
+        <w:rPr>
+          <w:rFonts w:ascii="Aptos" w:hAnsi="Aptos"/>
+        </w:rPr>
+        <w:t xml:space="preserve"> (varias categorías sin orden).</w:t>
+      </w:r>
+      <w:r>
+        <w:rPr>
+          <w:rFonts w:ascii="Aptos" w:hAnsi="Aptos"/>
+          <w:sz w:val="21"/>
+          <w:szCs w:val="21"/>
+        </w:rPr>
+        <w:t>Las empresas de fabricación utilizan el análisis de regresión logística para estimar la probabilidad de fallo de las piezas en la maquinaria. Luego, planifican los programas de mantenimiento en función de esta estimación para minimizar los fallos futuros.</w:t>
+      </w:r>
+      <w:r>
+        <w:rPr>
+          <w:rFonts w:ascii="Aptos" w:hAnsi="Aptos"/>
+          <w:sz w:val="21"/>
+          <w:szCs w:val="21"/>
+        </w:rPr>
+        <w:t xml:space="preserve"> En las siguientes áreas se podría utilizar:</w:t>
+      </w:r>
+    </w:p>
+    <w:p>
+      <w:pPr>
+        <w:rPr>
+          <w:sz w:val="27"/>
+          <w:szCs w:val="27"/>
+        </w:rPr>
+      </w:pPr>
+      <w:r>
+        <w:rPr>
+          <w:rStyle w:val="Textoennegrita"/>
+        </w:rPr>
+        <w:t>Sanidad</w:t>
+      </w:r>
+      <w:r>
+        <w:rPr>
+          <w:rStyle w:val="Textoennegrita"/>
+        </w:rPr>
+        <w:t xml:space="preserve">: </w:t>
+      </w:r>
+      <w:r>
+        <w:rPr>
+          <w:sz w:val="21"/>
+          <w:szCs w:val="21"/>
+        </w:rPr>
+        <w:t>Los investigadores médicos planifican la atención y el tratamiento preventivos mediante la predicción de la probabilidad de enfermedad en los pacientes. Utilizan modelos de regresión logística para comparar el impacto de los antecedentes familiares o los genes en las enfermedades. </w:t>
+      </w:r>
+    </w:p>
+    <w:p>
+      <w:pPr>
+        <w:rPr>
+          <w:sz w:val="27"/>
+          <w:szCs w:val="27"/>
+        </w:rPr>
+      </w:pPr>
+      <w:r>
+        <w:rPr>
+          <w:rStyle w:val="Textoennegrita"/>
+        </w:rPr>
+        <w:t xml:space="preserve">Finanzas: </w:t>
+      </w:r>
+      <w:r>
+        <w:rPr>
+          <w:sz w:val="21"/>
+          <w:szCs w:val="21"/>
+        </w:rPr>
+        <w:t>Las empresas financieras tienen que analizar las transacciones financieras en busca de fraudes y evaluar las solicitudes de préstamos y seguros en busca de riesgos. Estos problemas son adecuados para un modelo de regresión logística porque tienen resultados discretos, como alto riesgo o bajo riesgo y fraudulento o no fraudulento.  </w:t>
+      </w:r>
+    </w:p>
+    <w:p>
+      <w:pPr>
+        <w:rPr>
+          <w:sz w:val="27"/>
+          <w:szCs w:val="27"/>
+        </w:rPr>
+      </w:pPr>
+      <w:r>
+        <w:rPr>
+          <w:rStyle w:val="Textoennegrita"/>
+        </w:rPr>
+        <w:lastRenderedPageBreak/>
+        <w:t>Marketing</w:t>
+      </w:r>
+      <w:r>
+        <w:rPr>
+          <w:rStyle w:val="Textoennegrita"/>
+        </w:rPr>
+        <w:t>:</w:t>
+      </w:r>
+      <w:r>
+        <w:rPr>
+          <w:sz w:val="21"/>
+          <w:szCs w:val="21"/>
+        </w:rPr>
+        <w:t>Las herramientas de publicidad en línea utilizan el modelo de regresión logística para predecir si los usuarios harán clic en un anuncio. Como resultado, los especialistas en marketing pueden analizar las respuestas de los usuarios a diferentes palabras e imágenes y crear anuncios de alto rendimiento con los que los clientes interactuarán.</w:t>
+      </w:r>
+    </w:p>
+    <w:p>
+      <w:pPr>
+        <w:rPr>
+          <w:b/>
+          <w:sz w:val="36"/>
+        </w:rPr>
+      </w:pPr>
+      <w:r>
+        <w:rPr>
+          <w:b/>
+          <w:sz w:val="36"/>
+        </w:rPr>
+        <w:t>Arbol de Decisiones</w:t>
+      </w:r>
+    </w:p>
+    <w:p>
+      <w:pPr>
+        <w:rPr>
+          <w:b/>
+        </w:rPr>
+      </w:pPr>
+      <w:r>
+        <w:rPr>
+          <w:rFonts w:cs="Arial"/>
+          <w:color w:val="161616"/>
+          <w:shd w:val="clear" w:color="auto" w:fill="FFFFFF"/>
+        </w:rPr>
+        <w:t>Un</w:t>
+      </w:r>
+      <w:r>
+        <w:rPr>
+          <w:rFonts w:cs="Arial"/>
+          <w:color w:val="161616"/>
+          <w:shd w:val="clear" w:color="auto" w:fill="FFFFFF"/>
+        </w:rPr>
+        <w:t xml:space="preserve"> árbol de decisión comienza con un nodo raíz, que no tiene ninguna rama entrante. Las ramas salientes del nodo raíz luego alimentan los nodos internos, también conocidos como nodos de decisión. En función de las características disponibles, ambos tipos de nodos realizan evaluaciones para formar subconjuntos homogéneos, que se denotan mediante nodos hoja o nodos terminales. Los nodos hoja representan todos los resultados posibles dentro del conjunto de datos.</w:t>
+      </w:r>
+      <w:r>
+        <w:rPr>
+          <w:b/>
+        </w:rPr>
+        <w:br/>
+      </w:r>
+    </w:p>
     <w:p/>
     <w:p/>
     <w:p>
@@ -4639,7 +5262,70 @@
         <w:t>https://www.ibm.com/mx-es/topics/machine-learning</w:t>
       </w:r>
     </w:p>
+    <w:p>
+      <w:hyperlink r:id="rId19" w:history="1">
+        <w:r>
+          <w:rPr>
+            <w:rStyle w:val="Hipervnculo"/>
+          </w:rPr>
+          <w:t>https://repositorio.unal.edu.co/bitstream/handle/unal/2421/42694070_2009.pdf?seq</w:t>
+        </w:r>
+      </w:hyperlink>
+      <w:r>
+        <w:t xml:space="preserve"> </w:t>
+      </w:r>
+    </w:p>
+    <w:p>
+      <w:hyperlink r:id="rId20" w:history="1">
+        <w:r>
+          <w:rPr>
+            <w:rStyle w:val="Hipervnculo"/>
+          </w:rPr>
+          <w:t>https://zaguan.unizar.es/record/149521/files/TAZ-TFG-2024-3404.pdf</w:t>
+        </w:r>
+      </w:hyperlink>
+    </w:p>
+    <w:p>
+      <w:hyperlink r:id="rId21" w:history="1">
+        <w:r>
+          <w:rPr>
+            <w:rStyle w:val="Hipervnculo"/>
+          </w:rPr>
+          <w:t>https://aws.amazon.com/es/what-is/logistic-regression/#:~:text=La%20regresi%C3%B3n%20log%C3%ADstica%20es%20una,factores%20bas%C3%A1ndose%20en%20el%20otro</w:t>
+        </w:r>
+      </w:hyperlink>
+      <w:r>
+        <w:t>.</w:t>
+      </w:r>
+    </w:p>
+    <w:p>
+      <w:hyperlink r:id="rId22" w:history="1">
+        <w:r>
+          <w:rPr>
+            <w:rStyle w:val="Hipervnculo"/>
+          </w:rPr>
+          <w:t>https://www.ibm.com/es-es/topics/logistic-regression</w:t>
+        </w:r>
+      </w:hyperlink>
+    </w:p>
+    <w:p>
+      <w:hyperlink r:id="rId23" w:history="1">
+        <w:r>
+          <w:rPr>
+            <w:rStyle w:val="Hipervnculo"/>
+          </w:rPr>
+          <w:t>https://www.ibm.com/es-es/think/topics/decision-trees#:~:text=Un%20%C3%A1rbol%20de%20decisi%C3%B3n%20es,nodos%20internos%20y%20nodos%20hoja</w:t>
+        </w:r>
+      </w:hyperlink>
+      <w:r>
+        <w:t>.</w:t>
+      </w:r>
+    </w:p>
     <w:p/>
+    <w:p/>
+    <w:p/>
+    <w:p/>
+    <w:p/>
     <w:p>
       <w:pPr>
         <w:jc w:val="both"/>
@@ -4650,8 +5336,8 @@
       </w:pPr>
     </w:p>
     <w:sectPr>
-      <w:headerReference w:type="default" r:id="rId18"/>
-      <w:footerReference w:type="default" r:id="rId19"/>
+      <w:headerReference w:type="default" r:id="rId24"/>
+      <w:footerReference w:type="default" r:id="rId25"/>
       <w:pgSz w:w="11906" w:h="16838"/>
       <w:pgMar w:top="1440" w:right="1440" w:bottom="1440" w:left="1440" w:header="720" w:footer="720" w:gutter="0"/>
       <w:pgNumType w:start="0"/>
@@ -4663,7 +5349,7 @@
 </file>
 
 <file path=word/endnotes.xml><?xml version="1.0" encoding="utf-8"?>
-<w:endnotes xmlns:wpc="http://schemas.microsoft.com/office/word/2010/wordprocessingCanvas" xmlns:cx="http://schemas.microsoft.com/office/drawing/2014/chartex" xmlns:cx1="http://schemas.microsoft.com/office/drawing/2015/9/8/chartex" xmlns:cx2="http://schemas.microsoft.com/office/drawing/2015/10/21/chartex" xmlns:cx3="http://schemas.microsoft.com/office/drawing/2016/5/9/chartex" xmlns:cx4="http://schemas.microsoft.com/office/drawing/2016/5/10/chartex" xmlns:cx5="http://schemas.microsoft.com/office/drawing/2016/5/11/chartex" xmlns:cx6="http://schemas.microsoft.com/office/drawing/2016/5/12/chartex" xmlns:cx7="http://schemas.microsoft.com/office/drawing/2016/5/13/chartex" xmlns:cx8="http://schemas.microsoft.com/office/drawing/2016/5/14/chartex" xmlns:mc="http://schemas.openxmlformats.org/markup-compatibility/2006" xmlns:aink="http://schemas.microsoft.com/office/drawing/2016/ink" xmlns:am3d="http://schemas.microsoft.com/office/drawing/2017/model3d" xmlns:o="urn:schemas-microsoft-com:office:office" xmlns:oel="http://schemas.microsoft.com/office/2019/extlst" xmlns:r="http://schemas.openxmlformats.org/officeDocument/2006/relationships" xmlns:m="http://schemas.openxmlformats.org/officeDocument/2006/math" xmlns:v="urn:schemas-microsoft-com:vml" xmlns:wp14="http://schemas.microsoft.com/office/word/2010/wordprocessingDrawing" xmlns:wp="http://schemas.openxmlformats.org/drawingml/2006/wordprocessingDrawing" xmlns:w10="urn:schemas-microsoft-com:office:word" xmlns:w="http://schemas.openxmlformats.org/wordprocessingml/2006/main" xmlns:w14="http://schemas.microsoft.com/office/word/2010/wordml" xmlns:w15="http://schemas.microsoft.com/office/word/2012/wordml" xmlns:w16cex="http://schemas.microsoft.com/office/word/2018/wordml/cex" xmlns:w16cid="http://schemas.microsoft.com/office/word/2016/wordml/cid" xmlns:w16="http://schemas.microsoft.com/office/word/2018/wordml" xmlns:w16du="http://schemas.microsoft.com/office/word/2023/wordml/word16du" xmlns:w16sdtdh="http://schemas.microsoft.com/office/word/2020/wordml/sdtdatahash" xmlns:w16sdtfl="http://schemas.microsoft.com/office/word/2024/wordml/sdtformatlock" xmlns:w16se="http://schemas.microsoft.com/office/word/2015/wordml/symex" xmlns:wpg="http://schemas.microsoft.com/office/word/2010/wordprocessingGroup" xmlns:wpi="http://schemas.microsoft.com/office/word/2010/wordprocessingInk" xmlns:wne="http://schemas.microsoft.com/office/word/2006/wordml" xmlns:wps="http://schemas.microsoft.com/office/word/2010/wordprocessingShape" mc:Ignorable="w14 w15 w16se w16cid w16 w16cex w16sdtdh w16sdtfl w16du wp14">
+<w:endnotes xmlns:wpc="http://schemas.microsoft.com/office/word/2010/wordprocessingCanvas" xmlns:mc="http://schemas.openxmlformats.org/markup-compatibility/2006" xmlns:o="urn:schemas-microsoft-com:office:office" xmlns:r="http://schemas.openxmlformats.org/officeDocument/2006/relationships" xmlns:m="http://schemas.openxmlformats.org/officeDocument/2006/math" xmlns:v="urn:schemas-microsoft-com:vml" xmlns:wp14="http://schemas.microsoft.com/office/word/2010/wordprocessingDrawing" xmlns:wp="http://schemas.openxmlformats.org/drawingml/2006/wordprocessingDrawing" xmlns:w10="urn:schemas-microsoft-com:office:word" xmlns:w="http://schemas.openxmlformats.org/wordprocessingml/2006/main" xmlns:w14="http://schemas.microsoft.com/office/word/2010/wordml" xmlns:wpg="http://schemas.microsoft.com/office/word/2010/wordprocessingGroup" xmlns:wpi="http://schemas.microsoft.com/office/word/2010/wordprocessingInk" xmlns:wne="http://schemas.microsoft.com/office/word/2006/wordml" xmlns:wps="http://schemas.microsoft.com/office/word/2010/wordprocessingShape" mc:Ignorable="w14 wp14">
   <w:endnote w:type="separator" w:id="-1">
     <w:p>
       <w:pPr>
@@ -4688,7 +5374,7 @@
 </file>
 
 <file path=word/footer1.xml><?xml version="1.0" encoding="utf-8"?>
-<w:ftr xmlns:wpc="http://schemas.microsoft.com/office/word/2010/wordprocessingCanvas" xmlns:cx="http://schemas.microsoft.com/office/drawing/2014/chartex" xmlns:cx1="http://schemas.microsoft.com/office/drawing/2015/9/8/chartex" xmlns:cx2="http://schemas.microsoft.com/office/drawing/2015/10/21/chartex" xmlns:cx3="http://schemas.microsoft.com/office/drawing/2016/5/9/chartex" xmlns:cx4="http://schemas.microsoft.com/office/drawing/2016/5/10/chartex" xmlns:cx5="http://schemas.microsoft.com/office/drawing/2016/5/11/chartex" xmlns:cx6="http://schemas.microsoft.com/office/drawing/2016/5/12/chartex" xmlns:cx7="http://schemas.microsoft.com/office/drawing/2016/5/13/chartex" xmlns:cx8="http://schemas.microsoft.com/office/drawing/2016/5/14/chartex" xmlns:mc="http://schemas.openxmlformats.org/markup-compatibility/2006" xmlns:aink="http://schemas.microsoft.com/office/drawing/2016/ink" xmlns:am3d="http://schemas.microsoft.com/office/drawing/2017/model3d" xmlns:o="urn:schemas-microsoft-com:office:office" xmlns:oel="http://schemas.microsoft.com/office/2019/extlst" xmlns:r="http://schemas.openxmlformats.org/officeDocument/2006/relationships" xmlns:m="http://schemas.openxmlformats.org/officeDocument/2006/math" xmlns:v="urn:schemas-microsoft-com:vml" xmlns:wp14="http://schemas.microsoft.com/office/word/2010/wordprocessingDrawing" xmlns:wp="http://schemas.openxmlformats.org/drawingml/2006/wordprocessingDrawing" xmlns:w10="urn:schemas-microsoft-com:office:word" xmlns:w="http://schemas.openxmlformats.org/wordprocessingml/2006/main" xmlns:w14="http://schemas.microsoft.com/office/word/2010/wordml" xmlns:w15="http://schemas.microsoft.com/office/word/2012/wordml" xmlns:w16cex="http://schemas.microsoft.com/office/word/2018/wordml/cex" xmlns:w16cid="http://schemas.microsoft.com/office/word/2016/wordml/cid" xmlns:w16="http://schemas.microsoft.com/office/word/2018/wordml" xmlns:w16du="http://schemas.microsoft.com/office/word/2023/wordml/word16du" xmlns:w16sdtdh="http://schemas.microsoft.com/office/word/2020/wordml/sdtdatahash" xmlns:w16sdtfl="http://schemas.microsoft.com/office/word/2024/wordml/sdtformatlock" xmlns:w16se="http://schemas.microsoft.com/office/word/2015/wordml/symex" xmlns:wpg="http://schemas.microsoft.com/office/word/2010/wordprocessingGroup" xmlns:wpi="http://schemas.microsoft.com/office/word/2010/wordprocessingInk" xmlns:wne="http://schemas.microsoft.com/office/word/2006/wordml" xmlns:wps="http://schemas.microsoft.com/office/word/2010/wordprocessingShape" mc:Ignorable="w14 w15 w16se w16cid w16 w16cex w16sdtdh w16sdtfl w16du wp14">
+<w:ftr xmlns:wpc="http://schemas.microsoft.com/office/word/2010/wordprocessingCanvas" xmlns:mc="http://schemas.openxmlformats.org/markup-compatibility/2006" xmlns:o="urn:schemas-microsoft-com:office:office" xmlns:r="http://schemas.openxmlformats.org/officeDocument/2006/relationships" xmlns:m="http://schemas.openxmlformats.org/officeDocument/2006/math" xmlns:v="urn:schemas-microsoft-com:vml" xmlns:wp14="http://schemas.microsoft.com/office/word/2010/wordprocessingDrawing" xmlns:wp="http://schemas.openxmlformats.org/drawingml/2006/wordprocessingDrawing" xmlns:w10="urn:schemas-microsoft-com:office:word" xmlns:w="http://schemas.openxmlformats.org/wordprocessingml/2006/main" xmlns:w14="http://schemas.microsoft.com/office/word/2010/wordml" xmlns:wpg="http://schemas.microsoft.com/office/word/2010/wordprocessingGroup" xmlns:wpi="http://schemas.microsoft.com/office/word/2010/wordprocessingInk" xmlns:wne="http://schemas.microsoft.com/office/word/2006/wordml" xmlns:wps="http://schemas.microsoft.com/office/word/2010/wordprocessingShape" mc:Ignorable="w14 wp14">
   <w:p>
     <w:pPr>
       <w:pBdr>
@@ -4731,7 +5417,7 @@
         <w:noProof/>
         <w:color w:val="000000"/>
       </w:rPr>
-      <w:t>1</w:t>
+      <w:t>10</w:t>
     </w:r>
     <w:r>
       <w:rPr>
@@ -4763,7 +5449,7 @@
 </file>
 
 <file path=word/footnotes.xml><?xml version="1.0" encoding="utf-8"?>
-<w:footnotes xmlns:wpc="http://schemas.microsoft.com/office/word/2010/wordprocessingCanvas" xmlns:cx="http://schemas.microsoft.com/office/drawing/2014/chartex" xmlns:cx1="http://schemas.microsoft.com/office/drawing/2015/9/8/chartex" xmlns:cx2="http://schemas.microsoft.com/office/drawing/2015/10/21/chartex" xmlns:cx3="http://schemas.microsoft.com/office/drawing/2016/5/9/chartex" xmlns:cx4="http://schemas.microsoft.com/office/drawing/2016/5/10/chartex" xmlns:cx5="http://schemas.microsoft.com/office/drawing/2016/5/11/chartex" xmlns:cx6="http://schemas.microsoft.com/office/drawing/2016/5/12/chartex" xmlns:cx7="http://schemas.microsoft.com/office/drawing/2016/5/13/chartex" xmlns:cx8="http://schemas.microsoft.com/office/drawing/2016/5/14/chartex" xmlns:mc="http://schemas.openxmlformats.org/markup-compatibility/2006" xmlns:aink="http://schemas.microsoft.com/office/drawing/2016/ink" xmlns:am3d="http://schemas.microsoft.com/office/drawing/2017/model3d" xmlns:o="urn:schemas-microsoft-com:office:office" xmlns:oel="http://schemas.microsoft.com/office/2019/extlst" xmlns:r="http://schemas.openxmlformats.org/officeDocument/2006/relationships" xmlns:m="http://schemas.openxmlformats.org/officeDocument/2006/math" xmlns:v="urn:schemas-microsoft-com:vml" xmlns:wp14="http://schemas.microsoft.com/office/word/2010/wordprocessingDrawing" xmlns:wp="http://schemas.openxmlformats.org/drawingml/2006/wordprocessingDrawing" xmlns:w10="urn:schemas-microsoft-com:office:word" xmlns:w="http://schemas.openxmlformats.org/wordprocessingml/2006/main" xmlns:w14="http://schemas.microsoft.com/office/word/2010/wordml" xmlns:w15="http://schemas.microsoft.com/office/word/2012/wordml" xmlns:w16cex="http://schemas.microsoft.com/office/word/2018/wordml/cex" xmlns:w16cid="http://schemas.microsoft.com/office/word/2016/wordml/cid" xmlns:w16="http://schemas.microsoft.com/office/word/2018/wordml" xmlns:w16du="http://schemas.microsoft.com/office/word/2023/wordml/word16du" xmlns:w16sdtdh="http://schemas.microsoft.com/office/word/2020/wordml/sdtdatahash" xmlns:w16sdtfl="http://schemas.microsoft.com/office/word/2024/wordml/sdtformatlock" xmlns:w16se="http://schemas.microsoft.com/office/word/2015/wordml/symex" xmlns:wpg="http://schemas.microsoft.com/office/word/2010/wordprocessingGroup" xmlns:wpi="http://schemas.microsoft.com/office/word/2010/wordprocessingInk" xmlns:wne="http://schemas.microsoft.com/office/word/2006/wordml" xmlns:wps="http://schemas.microsoft.com/office/word/2010/wordprocessingShape" mc:Ignorable="w14 w15 w16se w16cid w16 w16cex w16sdtdh w16sdtfl w16du wp14">
+<w:footnotes xmlns:wpc="http://schemas.microsoft.com/office/word/2010/wordprocessingCanvas" xmlns:mc="http://schemas.openxmlformats.org/markup-compatibility/2006" xmlns:o="urn:schemas-microsoft-com:office:office" xmlns:r="http://schemas.openxmlformats.org/officeDocument/2006/relationships" xmlns:m="http://schemas.openxmlformats.org/officeDocument/2006/math" xmlns:v="urn:schemas-microsoft-com:vml" xmlns:wp14="http://schemas.microsoft.com/office/word/2010/wordprocessingDrawing" xmlns:wp="http://schemas.openxmlformats.org/drawingml/2006/wordprocessingDrawing" xmlns:w10="urn:schemas-microsoft-com:office:word" xmlns:w="http://schemas.openxmlformats.org/wordprocessingml/2006/main" xmlns:w14="http://schemas.microsoft.com/office/word/2010/wordml" xmlns:wpg="http://schemas.microsoft.com/office/word/2010/wordprocessingGroup" xmlns:wpi="http://schemas.microsoft.com/office/word/2010/wordprocessingInk" xmlns:wne="http://schemas.microsoft.com/office/word/2006/wordml" xmlns:wps="http://schemas.microsoft.com/office/word/2010/wordprocessingShape" mc:Ignorable="w14 wp14">
   <w:footnote w:type="separator" w:id="-1">
     <w:p>
       <w:pPr>
@@ -4788,7 +5474,7 @@
 </file>
 
 <file path=word/header1.xml><?xml version="1.0" encoding="utf-8"?>
-<w:hdr xmlns:wpc="http://schemas.microsoft.com/office/word/2010/wordprocessingCanvas" xmlns:cx="http://schemas.microsoft.com/office/drawing/2014/chartex" xmlns:cx1="http://schemas.microsoft.com/office/drawing/2015/9/8/chartex" xmlns:cx2="http://schemas.microsoft.com/office/drawing/2015/10/21/chartex" xmlns:cx3="http://schemas.microsoft.com/office/drawing/2016/5/9/chartex" xmlns:cx4="http://schemas.microsoft.com/office/drawing/2016/5/10/chartex" xmlns:cx5="http://schemas.microsoft.com/office/drawing/2016/5/11/chartex" xmlns:cx6="http://schemas.microsoft.com/office/drawing/2016/5/12/chartex" xmlns:cx7="http://schemas.microsoft.com/office/drawing/2016/5/13/chartex" xmlns:cx8="http://schemas.microsoft.com/office/drawing/2016/5/14/chartex" xmlns:mc="http://schemas.openxmlformats.org/markup-compatibility/2006" xmlns:aink="http://schemas.microsoft.com/office/drawing/2016/ink" xmlns:am3d="http://schemas.microsoft.com/office/drawing/2017/model3d" xmlns:o="urn:schemas-microsoft-com:office:office" xmlns:oel="http://schemas.microsoft.com/office/2019/extlst" xmlns:r="http://schemas.openxmlformats.org/officeDocument/2006/relationships" xmlns:m="http://schemas.openxmlformats.org/officeDocument/2006/math" xmlns:v="urn:schemas-microsoft-com:vml" xmlns:wp14="http://schemas.microsoft.com/office/word/2010/wordprocessingDrawing" xmlns:wp="http://schemas.openxmlformats.org/drawingml/2006/wordprocessingDrawing" xmlns:w10="urn:schemas-microsoft-com:office:word" xmlns:w="http://schemas.openxmlformats.org/wordprocessingml/2006/main" xmlns:w14="http://schemas.microsoft.com/office/word/2010/wordml" xmlns:w15="http://schemas.microsoft.com/office/word/2012/wordml" xmlns:w16cex="http://schemas.microsoft.com/office/word/2018/wordml/cex" xmlns:w16cid="http://schemas.microsoft.com/office/word/2016/wordml/cid" xmlns:w16="http://schemas.microsoft.com/office/word/2018/wordml" xmlns:w16du="http://schemas.microsoft.com/office/word/2023/wordml/word16du" xmlns:w16sdtdh="http://schemas.microsoft.com/office/word/2020/wordml/sdtdatahash" xmlns:w16sdtfl="http://schemas.microsoft.com/office/word/2024/wordml/sdtformatlock" xmlns:w16se="http://schemas.microsoft.com/office/word/2015/wordml/symex" xmlns:wpg="http://schemas.microsoft.com/office/word/2010/wordprocessingGroup" xmlns:wpi="http://schemas.microsoft.com/office/word/2010/wordprocessingInk" xmlns:wne="http://schemas.microsoft.com/office/word/2006/wordml" xmlns:wps="http://schemas.microsoft.com/office/word/2010/wordprocessingShape" mc:Ignorable="w14 w15 w16se w16cid w16 w16cex w16sdtdh w16sdtfl w16du wp14">
+<w:hdr xmlns:wpc="http://schemas.microsoft.com/office/word/2010/wordprocessingCanvas" xmlns:mc="http://schemas.openxmlformats.org/markup-compatibility/2006" xmlns:o="urn:schemas-microsoft-com:office:office" xmlns:r="http://schemas.openxmlformats.org/officeDocument/2006/relationships" xmlns:m="http://schemas.openxmlformats.org/officeDocument/2006/math" xmlns:v="urn:schemas-microsoft-com:vml" xmlns:wp14="http://schemas.microsoft.com/office/word/2010/wordprocessingDrawing" xmlns:wp="http://schemas.openxmlformats.org/drawingml/2006/wordprocessingDrawing" xmlns:w10="urn:schemas-microsoft-com:office:word" xmlns:w="http://schemas.openxmlformats.org/wordprocessingml/2006/main" xmlns:w14="http://schemas.microsoft.com/office/word/2010/wordml" xmlns:wpg="http://schemas.microsoft.com/office/word/2010/wordprocessingGroup" xmlns:wpi="http://schemas.microsoft.com/office/word/2010/wordprocessingInk" xmlns:wne="http://schemas.microsoft.com/office/word/2006/wordml" xmlns:wps="http://schemas.microsoft.com/office/word/2010/wordprocessingShape" mc:Ignorable="w14 wp14">
   <w:p>
     <w:pPr>
       <w:pBdr>
@@ -4815,6 +5501,7 @@
         <w:color w:val="000000"/>
         <w:sz w:val="22"/>
         <w:szCs w:val="22"/>
+        <w:lang w:val="es-AR"/>
       </w:rPr>
       <w:drawing>
         <wp:inline distT="0" distB="0" distL="0" distR="0" wp14:anchorId="67F76244" wp14:editId="67F76245">
@@ -4857,8 +5544,8 @@
 </file>
 
 <file path=word/numbering.xml><?xml version="1.0" encoding="utf-8"?>
-<w:numbering xmlns:wpc="http://schemas.microsoft.com/office/word/2010/wordprocessingCanvas" xmlns:cx="http://schemas.microsoft.com/office/drawing/2014/chartex" xmlns:cx1="http://schemas.microsoft.com/office/drawing/2015/9/8/chartex" xmlns:cx2="http://schemas.microsoft.com/office/drawing/2015/10/21/chartex" xmlns:cx3="http://schemas.microsoft.com/office/drawing/2016/5/9/chartex" xmlns:cx4="http://schemas.microsoft.com/office/drawing/2016/5/10/chartex" xmlns:cx5="http://schemas.microsoft.com/office/drawing/2016/5/11/chartex" xmlns:cx6="http://schemas.microsoft.com/office/drawing/2016/5/12/chartex" xmlns:cx7="http://schemas.microsoft.com/office/drawing/2016/5/13/chartex" xmlns:cx8="http://schemas.microsoft.com/office/drawing/2016/5/14/chartex" xmlns:mc="http://schemas.openxmlformats.org/markup-compatibility/2006" xmlns:aink="http://schemas.microsoft.com/office/drawing/2016/ink" xmlns:am3d="http://schemas.microsoft.com/office/drawing/2017/model3d" xmlns:o="urn:schemas-microsoft-com:office:office" xmlns:oel="http://schemas.microsoft.com/office/2019/extlst" xmlns:r="http://schemas.openxmlformats.org/officeDocument/2006/relationships" xmlns:m="http://schemas.openxmlformats.org/officeDocument/2006/math" xmlns:v="urn:schemas-microsoft-com:vml" xmlns:wp14="http://schemas.microsoft.com/office/word/2010/wordprocessingDrawing" xmlns:wp="http://schemas.openxmlformats.org/drawingml/2006/wordprocessingDrawing" xmlns:w10="urn:schemas-microsoft-com:office:word" xmlns:w="http://schemas.openxmlformats.org/wordprocessingml/2006/main" xmlns:w14="http://schemas.microsoft.com/office/word/2010/wordml" xmlns:w15="http://schemas.microsoft.com/office/word/2012/wordml" xmlns:w16cex="http://schemas.microsoft.com/office/word/2018/wordml/cex" xmlns:w16cid="http://schemas.microsoft.com/office/word/2016/wordml/cid" xmlns:w16="http://schemas.microsoft.com/office/word/2018/wordml" xmlns:w16du="http://schemas.microsoft.com/office/word/2023/wordml/word16du" xmlns:w16sdtdh="http://schemas.microsoft.com/office/word/2020/wordml/sdtdatahash" xmlns:w16sdtfl="http://schemas.microsoft.com/office/word/2024/wordml/sdtformatlock" xmlns:w16se="http://schemas.microsoft.com/office/word/2015/wordml/symex" xmlns:wpg="http://schemas.microsoft.com/office/word/2010/wordprocessingGroup" xmlns:wpi="http://schemas.microsoft.com/office/word/2010/wordprocessingInk" xmlns:wne="http://schemas.microsoft.com/office/word/2006/wordml" xmlns:wps="http://schemas.microsoft.com/office/word/2010/wordprocessingShape" mc:Ignorable="w14 w15 w16se w16cid w16 w16cex w16sdtdh w16sdtfl w16du wp14">
-  <w:abstractNum w:abstractNumId="0" w15:restartNumberingAfterBreak="0">
+<w:numbering xmlns:wpc="http://schemas.microsoft.com/office/word/2010/wordprocessingCanvas" xmlns:mc="http://schemas.openxmlformats.org/markup-compatibility/2006" xmlns:o="urn:schemas-microsoft-com:office:office" xmlns:r="http://schemas.openxmlformats.org/officeDocument/2006/relationships" xmlns:m="http://schemas.openxmlformats.org/officeDocument/2006/math" xmlns:v="urn:schemas-microsoft-com:vml" xmlns:wp14="http://schemas.microsoft.com/office/word/2010/wordprocessingDrawing" xmlns:wp="http://schemas.openxmlformats.org/drawingml/2006/wordprocessingDrawing" xmlns:w10="urn:schemas-microsoft-com:office:word" xmlns:w="http://schemas.openxmlformats.org/wordprocessingml/2006/main" xmlns:w14="http://schemas.microsoft.com/office/word/2010/wordml" xmlns:wpg="http://schemas.microsoft.com/office/word/2010/wordprocessingGroup" xmlns:wpi="http://schemas.microsoft.com/office/word/2010/wordprocessingInk" xmlns:wne="http://schemas.microsoft.com/office/word/2006/wordml" xmlns:wps="http://schemas.microsoft.com/office/word/2010/wordprocessingShape" mc:Ignorable="w14 wp14">
+  <w:abstractNum w:abstractNumId="0">
     <w:nsid w:val="002A77BE"/>
     <w:multiLevelType w:val="multilevel"/>
     <w:tmpl w:val="E60E2A24"/>
@@ -4971,7 +5658,7 @@
       </w:rPr>
     </w:lvl>
   </w:abstractNum>
-  <w:abstractNum w:abstractNumId="1" w15:restartNumberingAfterBreak="0">
+  <w:abstractNum w:abstractNumId="1">
     <w:nsid w:val="0B9D28B2"/>
     <w:multiLevelType w:val="multilevel"/>
     <w:tmpl w:val="D54C670A"/>
@@ -5057,7 +5744,296 @@
       </w:pPr>
     </w:lvl>
   </w:abstractNum>
-  <w:abstractNum w:abstractNumId="2" w15:restartNumberingAfterBreak="0">
+  <w:abstractNum w:abstractNumId="2">
+    <w:nsid w:val="0FEC0789"/>
+    <w:multiLevelType w:val="multilevel"/>
+    <w:tmpl w:val="83E46062"/>
+    <w:lvl w:ilvl="0">
+      <w:start w:val="1"/>
+      <w:numFmt w:val="bullet"/>
+      <w:lvlText w:val=""/>
+      <w:lvlJc w:val="left"/>
+      <w:pPr>
+        <w:tabs>
+          <w:tab w:val="num" w:pos="720"/>
+        </w:tabs>
+        <w:ind w:left="720" w:hanging="360"/>
+      </w:pPr>
+      <w:rPr>
+        <w:rFonts w:ascii="Symbol" w:hAnsi="Symbol" w:hint="default"/>
+        <w:sz w:val="20"/>
+      </w:rPr>
+    </w:lvl>
+    <w:lvl w:ilvl="1" w:tentative="1">
+      <w:start w:val="1"/>
+      <w:numFmt w:val="bullet"/>
+      <w:lvlText w:val="o"/>
+      <w:lvlJc w:val="left"/>
+      <w:pPr>
+        <w:tabs>
+          <w:tab w:val="num" w:pos="1440"/>
+        </w:tabs>
+        <w:ind w:left="1440" w:hanging="360"/>
+      </w:pPr>
+      <w:rPr>
+        <w:rFonts w:ascii="Courier New" w:hAnsi="Courier New" w:hint="default"/>
+        <w:sz w:val="20"/>
+      </w:rPr>
+    </w:lvl>
+    <w:lvl w:ilvl="2" w:tentative="1">
+      <w:start w:val="1"/>
+      <w:numFmt w:val="bullet"/>
+      <w:lvlText w:val=""/>
+      <w:lvlJc w:val="left"/>
+      <w:pPr>
+        <w:tabs>
+          <w:tab w:val="num" w:pos="2160"/>
+        </w:tabs>
+        <w:ind w:left="2160" w:hanging="360"/>
+      </w:pPr>
+      <w:rPr>
+        <w:rFonts w:ascii="Wingdings" w:hAnsi="Wingdings" w:hint="default"/>
+        <w:sz w:val="20"/>
+      </w:rPr>
+    </w:lvl>
+    <w:lvl w:ilvl="3" w:tentative="1">
+      <w:start w:val="1"/>
+      <w:numFmt w:val="bullet"/>
+      <w:lvlText w:val=""/>
+      <w:lvlJc w:val="left"/>
+      <w:pPr>
+        <w:tabs>
+          <w:tab w:val="num" w:pos="2880"/>
+        </w:tabs>
+        <w:ind w:left="2880" w:hanging="360"/>
+      </w:pPr>
+      <w:rPr>
+        <w:rFonts w:ascii="Wingdings" w:hAnsi="Wingdings" w:hint="default"/>
+        <w:sz w:val="20"/>
+      </w:rPr>
+    </w:lvl>
+    <w:lvl w:ilvl="4" w:tentative="1">
+      <w:start w:val="1"/>
+      <w:numFmt w:val="bullet"/>
+      <w:lvlText w:val=""/>
+      <w:lvlJc w:val="left"/>
+      <w:pPr>
+        <w:tabs>
+          <w:tab w:val="num" w:pos="3600"/>
+        </w:tabs>
+        <w:ind w:left="3600" w:hanging="360"/>
+      </w:pPr>
+      <w:rPr>
+        <w:rFonts w:ascii="Wingdings" w:hAnsi="Wingdings" w:hint="default"/>
+        <w:sz w:val="20"/>
+      </w:rPr>
+    </w:lvl>
+    <w:lvl w:ilvl="5" w:tentative="1">
+      <w:start w:val="1"/>
+      <w:numFmt w:val="bullet"/>
+      <w:lvlText w:val=""/>
+      <w:lvlJc w:val="left"/>
+      <w:pPr>
+        <w:tabs>
+          <w:tab w:val="num" w:pos="4320"/>
+        </w:tabs>
+        <w:ind w:left="4320" w:hanging="360"/>
+      </w:pPr>
+      <w:rPr>
+        <w:rFonts w:ascii="Wingdings" w:hAnsi="Wingdings" w:hint="default"/>
+        <w:sz w:val="20"/>
+      </w:rPr>
+    </w:lvl>
+    <w:lvl w:ilvl="6" w:tentative="1">
+      <w:start w:val="1"/>
+      <w:numFmt w:val="bullet"/>
+      <w:lvlText w:val=""/>
+      <w:lvlJc w:val="left"/>
+      <w:pPr>
+        <w:tabs>
+          <w:tab w:val="num" w:pos="5040"/>
+        </w:tabs>
+        <w:ind w:left="5040" w:hanging="360"/>
+      </w:pPr>
+      <w:rPr>
+        <w:rFonts w:ascii="Wingdings" w:hAnsi="Wingdings" w:hint="default"/>
+        <w:sz w:val="20"/>
+      </w:rPr>
+    </w:lvl>
+    <w:lvl w:ilvl="7" w:tentative="1">
+      <w:start w:val="1"/>
+      <w:numFmt w:val="bullet"/>
+      <w:lvlText w:val=""/>
+      <w:lvlJc w:val="left"/>
+      <w:pPr>
+        <w:tabs>
+          <w:tab w:val="num" w:pos="5760"/>
+        </w:tabs>
+        <w:ind w:left="5760" w:hanging="360"/>
+      </w:pPr>
+      <w:rPr>
+        <w:rFonts w:ascii="Wingdings" w:hAnsi="Wingdings" w:hint="default"/>
+        <w:sz w:val="20"/>
+      </w:rPr>
+    </w:lvl>
+    <w:lvl w:ilvl="8" w:tentative="1">
+      <w:start w:val="1"/>
+      <w:numFmt w:val="bullet"/>
+      <w:lvlText w:val=""/>
+      <w:lvlJc w:val="left"/>
+      <w:pPr>
+        <w:tabs>
+          <w:tab w:val="num" w:pos="6480"/>
+        </w:tabs>
+        <w:ind w:left="6480" w:hanging="360"/>
+      </w:pPr>
+      <w:rPr>
+        <w:rFonts w:ascii="Wingdings" w:hAnsi="Wingdings" w:hint="default"/>
+        <w:sz w:val="20"/>
+      </w:rPr>
+    </w:lvl>
+  </w:abstractNum>
+  <w:abstractNum w:abstractNumId="3">
+    <w:nsid w:val="107B7035"/>
+    <w:multiLevelType w:val="hybridMultilevel"/>
+    <w:tmpl w:val="F774CE9E"/>
+    <w:lvl w:ilvl="0" w:tplc="3C26EDE8">
+      <w:start w:val="1"/>
+      <w:numFmt w:val="bullet"/>
+      <w:lvlText w:val="•"/>
+      <w:lvlJc w:val="left"/>
+      <w:pPr>
+        <w:tabs>
+          <w:tab w:val="num" w:pos="720"/>
+        </w:tabs>
+        <w:ind w:left="720" w:hanging="360"/>
+      </w:pPr>
+      <w:rPr>
+        <w:rFonts w:ascii="Arial" w:hAnsi="Arial" w:hint="default"/>
+      </w:rPr>
+    </w:lvl>
+    <w:lvl w:ilvl="1" w:tplc="5F34E358" w:tentative="1">
+      <w:start w:val="1"/>
+      <w:numFmt w:val="bullet"/>
+      <w:lvlText w:val="•"/>
+      <w:lvlJc w:val="left"/>
+      <w:pPr>
+        <w:tabs>
+          <w:tab w:val="num" w:pos="1440"/>
+        </w:tabs>
+        <w:ind w:left="1440" w:hanging="360"/>
+      </w:pPr>
+      <w:rPr>
+        <w:rFonts w:ascii="Arial" w:hAnsi="Arial" w:hint="default"/>
+      </w:rPr>
+    </w:lvl>
+    <w:lvl w:ilvl="2" w:tplc="24B0F522" w:tentative="1">
+      <w:start w:val="1"/>
+      <w:numFmt w:val="bullet"/>
+      <w:lvlText w:val="•"/>
+      <w:lvlJc w:val="left"/>
+      <w:pPr>
+        <w:tabs>
+          <w:tab w:val="num" w:pos="2160"/>
+        </w:tabs>
+        <w:ind w:left="2160" w:hanging="360"/>
+      </w:pPr>
+      <w:rPr>
+        <w:rFonts w:ascii="Arial" w:hAnsi="Arial" w:hint="default"/>
+      </w:rPr>
+    </w:lvl>
+    <w:lvl w:ilvl="3" w:tplc="A3CC47F8" w:tentative="1">
+      <w:start w:val="1"/>
+      <w:numFmt w:val="bullet"/>
+      <w:lvlText w:val="•"/>
+      <w:lvlJc w:val="left"/>
+      <w:pPr>
+        <w:tabs>
+          <w:tab w:val="num" w:pos="2880"/>
+        </w:tabs>
+        <w:ind w:left="2880" w:hanging="360"/>
+      </w:pPr>
+      <w:rPr>
+        <w:rFonts w:ascii="Arial" w:hAnsi="Arial" w:hint="default"/>
+      </w:rPr>
+    </w:lvl>
+    <w:lvl w:ilvl="4" w:tplc="8B90A95A" w:tentative="1">
+      <w:start w:val="1"/>
+      <w:numFmt w:val="bullet"/>
+      <w:lvlText w:val="•"/>
+      <w:lvlJc w:val="left"/>
+      <w:pPr>
+        <w:tabs>
+          <w:tab w:val="num" w:pos="3600"/>
+        </w:tabs>
+        <w:ind w:left="3600" w:hanging="360"/>
+      </w:pPr>
+      <w:rPr>
+        <w:rFonts w:ascii="Arial" w:hAnsi="Arial" w:hint="default"/>
+      </w:rPr>
+    </w:lvl>
+    <w:lvl w:ilvl="5" w:tplc="5EF2C96C" w:tentative="1">
+      <w:start w:val="1"/>
+      <w:numFmt w:val="bullet"/>
+      <w:lvlText w:val="•"/>
+      <w:lvlJc w:val="left"/>
+      <w:pPr>
+        <w:tabs>
+          <w:tab w:val="num" w:pos="4320"/>
+        </w:tabs>
+        <w:ind w:left="4320" w:hanging="360"/>
+      </w:pPr>
+      <w:rPr>
+        <w:rFonts w:ascii="Arial" w:hAnsi="Arial" w:hint="default"/>
+      </w:rPr>
+    </w:lvl>
+    <w:lvl w:ilvl="6" w:tplc="D70A1530" w:tentative="1">
+      <w:start w:val="1"/>
+      <w:numFmt w:val="bullet"/>
+      <w:lvlText w:val="•"/>
+      <w:lvlJc w:val="left"/>
+      <w:pPr>
+        <w:tabs>
+          <w:tab w:val="num" w:pos="5040"/>
+        </w:tabs>
+        <w:ind w:left="5040" w:hanging="360"/>
+      </w:pPr>
+      <w:rPr>
+        <w:rFonts w:ascii="Arial" w:hAnsi="Arial" w:hint="default"/>
+      </w:rPr>
+    </w:lvl>
+    <w:lvl w:ilvl="7" w:tplc="3E2C7958" w:tentative="1">
+      <w:start w:val="1"/>
+      <w:numFmt w:val="bullet"/>
+      <w:lvlText w:val="•"/>
+      <w:lvlJc w:val="left"/>
+      <w:pPr>
+        <w:tabs>
+          <w:tab w:val="num" w:pos="5760"/>
+        </w:tabs>
+        <w:ind w:left="5760" w:hanging="360"/>
+      </w:pPr>
+      <w:rPr>
+        <w:rFonts w:ascii="Arial" w:hAnsi="Arial" w:hint="default"/>
+      </w:rPr>
+    </w:lvl>
+    <w:lvl w:ilvl="8" w:tplc="868E644C" w:tentative="1">
+      <w:start w:val="1"/>
+      <w:numFmt w:val="bullet"/>
+      <w:lvlText w:val="•"/>
+      <w:lvlJc w:val="left"/>
+      <w:pPr>
+        <w:tabs>
+          <w:tab w:val="num" w:pos="6480"/>
+        </w:tabs>
+        <w:ind w:left="6480" w:hanging="360"/>
+      </w:pPr>
+      <w:rPr>
+        <w:rFonts w:ascii="Arial" w:hAnsi="Arial" w:hint="default"/>
+      </w:rPr>
+    </w:lvl>
+  </w:abstractNum>
+  <w:abstractNum w:abstractNumId="4">
     <w:nsid w:val="18675D32"/>
     <w:multiLevelType w:val="multilevel"/>
     <w:tmpl w:val="08505A84"/>
@@ -5170,7 +6146,7 @@
       </w:rPr>
     </w:lvl>
   </w:abstractNum>
-  <w:abstractNum w:abstractNumId="3" w15:restartNumberingAfterBreak="0">
+  <w:abstractNum w:abstractNumId="5">
     <w:nsid w:val="1DA62935"/>
     <w:multiLevelType w:val="multilevel"/>
     <w:tmpl w:val="FDB488C2"/>
@@ -5283,7 +6259,7 @@
       </w:rPr>
     </w:lvl>
   </w:abstractNum>
-  <w:abstractNum w:abstractNumId="4" w15:restartNumberingAfterBreak="0">
+  <w:abstractNum w:abstractNumId="6">
     <w:nsid w:val="22844D9A"/>
     <w:multiLevelType w:val="multilevel"/>
     <w:tmpl w:val="9FBA0D9C"/>
@@ -5396,7 +6372,7 @@
       </w:rPr>
     </w:lvl>
   </w:abstractNum>
-  <w:abstractNum w:abstractNumId="5" w15:restartNumberingAfterBreak="0">
+  <w:abstractNum w:abstractNumId="7">
     <w:nsid w:val="22EB4C4A"/>
     <w:multiLevelType w:val="multilevel"/>
     <w:tmpl w:val="1522098C"/>
@@ -5509,7 +6485,7 @@
       </w:rPr>
     </w:lvl>
   </w:abstractNum>
-  <w:abstractNum w:abstractNumId="6" w15:restartNumberingAfterBreak="0">
+  <w:abstractNum w:abstractNumId="8">
     <w:nsid w:val="27D07DE9"/>
     <w:multiLevelType w:val="multilevel"/>
     <w:tmpl w:val="48CAF13C"/>
@@ -5658,7 +6634,149 @@
       </w:rPr>
     </w:lvl>
   </w:abstractNum>
-  <w:abstractNum w:abstractNumId="7" w15:restartNumberingAfterBreak="0">
+  <w:abstractNum w:abstractNumId="9">
+    <w:nsid w:val="3390465C"/>
+    <w:multiLevelType w:val="hybridMultilevel"/>
+    <w:tmpl w:val="0C825240"/>
+    <w:lvl w:ilvl="0" w:tplc="E250A8E6">
+      <w:start w:val="1"/>
+      <w:numFmt w:val="bullet"/>
+      <w:lvlText w:val="•"/>
+      <w:lvlJc w:val="left"/>
+      <w:pPr>
+        <w:tabs>
+          <w:tab w:val="num" w:pos="720"/>
+        </w:tabs>
+        <w:ind w:left="720" w:hanging="360"/>
+      </w:pPr>
+      <w:rPr>
+        <w:rFonts w:ascii="Arial" w:hAnsi="Arial" w:hint="default"/>
+        <w:sz w:val="24"/>
+        <w:szCs w:val="24"/>
+      </w:rPr>
+    </w:lvl>
+    <w:lvl w:ilvl="1" w:tplc="BA34073E" w:tentative="1">
+      <w:start w:val="1"/>
+      <w:numFmt w:val="bullet"/>
+      <w:lvlText w:val="•"/>
+      <w:lvlJc w:val="left"/>
+      <w:pPr>
+        <w:tabs>
+          <w:tab w:val="num" w:pos="1440"/>
+        </w:tabs>
+        <w:ind w:left="1440" w:hanging="360"/>
+      </w:pPr>
+      <w:rPr>
+        <w:rFonts w:ascii="Arial" w:hAnsi="Arial" w:hint="default"/>
+      </w:rPr>
+    </w:lvl>
+    <w:lvl w:ilvl="2" w:tplc="5874E2A6" w:tentative="1">
+      <w:start w:val="1"/>
+      <w:numFmt w:val="bullet"/>
+      <w:lvlText w:val="•"/>
+      <w:lvlJc w:val="left"/>
+      <w:pPr>
+        <w:tabs>
+          <w:tab w:val="num" w:pos="2160"/>
+        </w:tabs>
+        <w:ind w:left="2160" w:hanging="360"/>
+      </w:pPr>
+      <w:rPr>
+        <w:rFonts w:ascii="Arial" w:hAnsi="Arial" w:hint="default"/>
+      </w:rPr>
+    </w:lvl>
+    <w:lvl w:ilvl="3" w:tplc="78FCD91C" w:tentative="1">
+      <w:start w:val="1"/>
+      <w:numFmt w:val="bullet"/>
+      <w:lvlText w:val="•"/>
+      <w:lvlJc w:val="left"/>
+      <w:pPr>
+        <w:tabs>
+          <w:tab w:val="num" w:pos="2880"/>
+        </w:tabs>
+        <w:ind w:left="2880" w:hanging="360"/>
+      </w:pPr>
+      <w:rPr>
+        <w:rFonts w:ascii="Arial" w:hAnsi="Arial" w:hint="default"/>
+      </w:rPr>
+    </w:lvl>
+    <w:lvl w:ilvl="4" w:tplc="81120B56" w:tentative="1">
+      <w:start w:val="1"/>
+      <w:numFmt w:val="bullet"/>
+      <w:lvlText w:val="•"/>
+      <w:lvlJc w:val="left"/>
+      <w:pPr>
+        <w:tabs>
+          <w:tab w:val="num" w:pos="3600"/>
+        </w:tabs>
+        <w:ind w:left="3600" w:hanging="360"/>
+      </w:pPr>
+      <w:rPr>
+        <w:rFonts w:ascii="Arial" w:hAnsi="Arial" w:hint="default"/>
+      </w:rPr>
+    </w:lvl>
+    <w:lvl w:ilvl="5" w:tplc="63C4F0F2" w:tentative="1">
+      <w:start w:val="1"/>
+      <w:numFmt w:val="bullet"/>
+      <w:lvlText w:val="•"/>
+      <w:lvlJc w:val="left"/>
+      <w:pPr>
+        <w:tabs>
+          <w:tab w:val="num" w:pos="4320"/>
+        </w:tabs>
+        <w:ind w:left="4320" w:hanging="360"/>
+      </w:pPr>
+      <w:rPr>
+        <w:rFonts w:ascii="Arial" w:hAnsi="Arial" w:hint="default"/>
+      </w:rPr>
+    </w:lvl>
+    <w:lvl w:ilvl="6" w:tplc="073ABE72" w:tentative="1">
+      <w:start w:val="1"/>
+      <w:numFmt w:val="bullet"/>
+      <w:lvlText w:val="•"/>
+      <w:lvlJc w:val="left"/>
+      <w:pPr>
+        <w:tabs>
+          <w:tab w:val="num" w:pos="5040"/>
+        </w:tabs>
+        <w:ind w:left="5040" w:hanging="360"/>
+      </w:pPr>
+      <w:rPr>
+        <w:rFonts w:ascii="Arial" w:hAnsi="Arial" w:hint="default"/>
+      </w:rPr>
+    </w:lvl>
+    <w:lvl w:ilvl="7" w:tplc="BE983E24" w:tentative="1">
+      <w:start w:val="1"/>
+      <w:numFmt w:val="bullet"/>
+      <w:lvlText w:val="•"/>
+      <w:lvlJc w:val="left"/>
+      <w:pPr>
+        <w:tabs>
+          <w:tab w:val="num" w:pos="5760"/>
+        </w:tabs>
+        <w:ind w:left="5760" w:hanging="360"/>
+      </w:pPr>
+      <w:rPr>
+        <w:rFonts w:ascii="Arial" w:hAnsi="Arial" w:hint="default"/>
+      </w:rPr>
+    </w:lvl>
+    <w:lvl w:ilvl="8" w:tplc="731C7C10" w:tentative="1">
+      <w:start w:val="1"/>
+      <w:numFmt w:val="bullet"/>
+      <w:lvlText w:val="•"/>
+      <w:lvlJc w:val="left"/>
+      <w:pPr>
+        <w:tabs>
+          <w:tab w:val="num" w:pos="6480"/>
+        </w:tabs>
+        <w:ind w:left="6480" w:hanging="360"/>
+      </w:pPr>
+      <w:rPr>
+        <w:rFonts w:ascii="Arial" w:hAnsi="Arial" w:hint="default"/>
+      </w:rPr>
+    </w:lvl>
+  </w:abstractNum>
+  <w:abstractNum w:abstractNumId="10">
     <w:nsid w:val="3ACC56F9"/>
     <w:multiLevelType w:val="multilevel"/>
     <w:tmpl w:val="90348FD0"/>
@@ -5678,7 +6796,7 @@
         <w:sz w:val="20"/>
       </w:rPr>
     </w:lvl>
-    <w:lvl w:ilvl="1" w:tentative="1">
+    <w:lvl w:ilvl="1">
       <w:start w:val="1"/>
       <w:numFmt w:val="bullet"/>
       <w:lvlText w:val=""/>
@@ -5807,7 +6925,7 @@
       </w:rPr>
     </w:lvl>
   </w:abstractNum>
-  <w:abstractNum w:abstractNumId="8" w15:restartNumberingAfterBreak="0">
+  <w:abstractNum w:abstractNumId="11">
     <w:nsid w:val="418F5CBB"/>
     <w:multiLevelType w:val="multilevel"/>
     <w:tmpl w:val="7518B10E"/>
@@ -5920,7 +7038,7 @@
       </w:rPr>
     </w:lvl>
   </w:abstractNum>
-  <w:abstractNum w:abstractNumId="9" w15:restartNumberingAfterBreak="0">
+  <w:abstractNum w:abstractNumId="12">
     <w:nsid w:val="4F4E27D4"/>
     <w:multiLevelType w:val="multilevel"/>
     <w:tmpl w:val="5602F7CC"/>
@@ -6033,7 +7151,7 @@
       </w:rPr>
     </w:lvl>
   </w:abstractNum>
-  <w:abstractNum w:abstractNumId="10" w15:restartNumberingAfterBreak="0">
+  <w:abstractNum w:abstractNumId="13">
     <w:nsid w:val="5BBC10BF"/>
     <w:multiLevelType w:val="multilevel"/>
     <w:tmpl w:val="412A6074"/>
@@ -6146,7 +7264,7 @@
       </w:rPr>
     </w:lvl>
   </w:abstractNum>
-  <w:abstractNum w:abstractNumId="11" w15:restartNumberingAfterBreak="0">
+  <w:abstractNum w:abstractNumId="14">
     <w:nsid w:val="5DF4249A"/>
     <w:multiLevelType w:val="multilevel"/>
     <w:tmpl w:val="C7744E74"/>
@@ -6259,7 +7377,7 @@
       </w:rPr>
     </w:lvl>
   </w:abstractNum>
-  <w:abstractNum w:abstractNumId="12" w15:restartNumberingAfterBreak="0">
+  <w:abstractNum w:abstractNumId="15">
     <w:nsid w:val="615B364D"/>
     <w:multiLevelType w:val="multilevel"/>
     <w:tmpl w:val="EDF09E06"/>
@@ -6372,7 +7490,7 @@
       </w:rPr>
     </w:lvl>
   </w:abstractNum>
-  <w:abstractNum w:abstractNumId="13" w15:restartNumberingAfterBreak="0">
+  <w:abstractNum w:abstractNumId="16">
     <w:nsid w:val="6C6C35CB"/>
     <w:multiLevelType w:val="multilevel"/>
     <w:tmpl w:val="BD66A6F6"/>
@@ -6485,7 +7603,7 @@
       </w:rPr>
     </w:lvl>
   </w:abstractNum>
-  <w:abstractNum w:abstractNumId="14" w15:restartNumberingAfterBreak="0">
+  <w:abstractNum w:abstractNumId="17">
     <w:nsid w:val="72D05645"/>
     <w:multiLevelType w:val="multilevel"/>
     <w:tmpl w:val="B8F639E4"/>
@@ -6598,7 +7716,7 @@
       </w:rPr>
     </w:lvl>
   </w:abstractNum>
-  <w:abstractNum w:abstractNumId="15" w15:restartNumberingAfterBreak="0">
+  <w:abstractNum w:abstractNumId="18">
     <w:nsid w:val="77EC65CB"/>
     <w:multiLevelType w:val="multilevel"/>
     <w:tmpl w:val="C34E16AC"/>
@@ -6711,59 +7829,68 @@
       </w:rPr>
     </w:lvl>
   </w:abstractNum>
-  <w:num w:numId="1" w16cid:durableId="1677809267">
+  <w:num w:numId="1">
+    <w:abstractNumId w:val="4"/>
+  </w:num>
+  <w:num w:numId="2">
+    <w:abstractNumId w:val="18"/>
+  </w:num>
+  <w:num w:numId="3">
+    <w:abstractNumId w:val="5"/>
+  </w:num>
+  <w:num w:numId="4">
+    <w:abstractNumId w:val="7"/>
+  </w:num>
+  <w:num w:numId="5">
+    <w:abstractNumId w:val="1"/>
+  </w:num>
+  <w:num w:numId="6">
+    <w:abstractNumId w:val="14"/>
+  </w:num>
+  <w:num w:numId="7">
+    <w:abstractNumId w:val="15"/>
+  </w:num>
+  <w:num w:numId="8">
+    <w:abstractNumId w:val="16"/>
+  </w:num>
+  <w:num w:numId="9">
+    <w:abstractNumId w:val="6"/>
+  </w:num>
+  <w:num w:numId="10">
+    <w:abstractNumId w:val="13"/>
+  </w:num>
+  <w:num w:numId="11">
+    <w:abstractNumId w:val="17"/>
+  </w:num>
+  <w:num w:numId="12">
+    <w:abstractNumId w:val="12"/>
+  </w:num>
+  <w:num w:numId="13">
+    <w:abstractNumId w:val="0"/>
+  </w:num>
+  <w:num w:numId="14">
+    <w:abstractNumId w:val="11"/>
+  </w:num>
+  <w:num w:numId="15">
+    <w:abstractNumId w:val="8"/>
+  </w:num>
+  <w:num w:numId="16">
+    <w:abstractNumId w:val="10"/>
+  </w:num>
+  <w:num w:numId="17">
     <w:abstractNumId w:val="2"/>
   </w:num>
-  <w:num w:numId="2" w16cid:durableId="1287128445">
-    <w:abstractNumId w:val="15"/>
-  </w:num>
-  <w:num w:numId="3" w16cid:durableId="1164973807">
-    <w:abstractNumId w:val="3"/>
-  </w:num>
-  <w:num w:numId="4" w16cid:durableId="1691638030">
-    <w:abstractNumId w:val="5"/>
-  </w:num>
-  <w:num w:numId="5" w16cid:durableId="502283844">
-    <w:abstractNumId w:val="1"/>
-  </w:num>
-  <w:num w:numId="6" w16cid:durableId="665666164">
-    <w:abstractNumId w:val="11"/>
-  </w:num>
-  <w:num w:numId="7" w16cid:durableId="86968400">
-    <w:abstractNumId w:val="12"/>
-  </w:num>
-  <w:num w:numId="8" w16cid:durableId="721827429">
-    <w:abstractNumId w:val="13"/>
-  </w:num>
-  <w:num w:numId="9" w16cid:durableId="984163680">
-    <w:abstractNumId w:val="4"/>
-  </w:num>
-  <w:num w:numId="10" w16cid:durableId="864558579">
-    <w:abstractNumId w:val="10"/>
-  </w:num>
-  <w:num w:numId="11" w16cid:durableId="1525747953">
-    <w:abstractNumId w:val="14"/>
-  </w:num>
-  <w:num w:numId="12" w16cid:durableId="1575701218">
+  <w:num w:numId="18">
     <w:abstractNumId w:val="9"/>
   </w:num>
-  <w:num w:numId="13" w16cid:durableId="447361894">
-    <w:abstractNumId w:val="0"/>
-  </w:num>
-  <w:num w:numId="14" w16cid:durableId="1315259787">
-    <w:abstractNumId w:val="8"/>
-  </w:num>
-  <w:num w:numId="15" w16cid:durableId="423845601">
-    <w:abstractNumId w:val="6"/>
-  </w:num>
-  <w:num w:numId="16" w16cid:durableId="1404792622">
-    <w:abstractNumId w:val="7"/>
+  <w:num w:numId="19">
+    <w:abstractNumId w:val="3"/>
   </w:num>
 </w:numbering>
 </file>
 
 <file path=word/styles.xml><?xml version="1.0" encoding="utf-8"?>
-<w:styles xmlns:mc="http://schemas.openxmlformats.org/markup-compatibility/2006" xmlns:r="http://schemas.openxmlformats.org/officeDocument/2006/relationships" xmlns:w="http://schemas.openxmlformats.org/wordprocessingml/2006/main" xmlns:w14="http://schemas.microsoft.com/office/word/2010/wordml" xmlns:w15="http://schemas.microsoft.com/office/word/2012/wordml" xmlns:w16cex="http://schemas.microsoft.com/office/word/2018/wordml/cex" xmlns:w16cid="http://schemas.microsoft.com/office/word/2016/wordml/cid" xmlns:w16="http://schemas.microsoft.com/office/word/2018/wordml" xmlns:w16du="http://schemas.microsoft.com/office/word/2023/wordml/word16du" xmlns:w16sdtdh="http://schemas.microsoft.com/office/word/2020/wordml/sdtdatahash" xmlns:w16sdtfl="http://schemas.microsoft.com/office/word/2024/wordml/sdtformatlock" xmlns:w16se="http://schemas.microsoft.com/office/word/2015/wordml/symex" mc:Ignorable="w14 w15 w16se w16cid w16 w16cex w16sdtdh w16sdtfl w16du">
+<w:styles xmlns:mc="http://schemas.openxmlformats.org/markup-compatibility/2006" xmlns:r="http://schemas.openxmlformats.org/officeDocument/2006/relationships" xmlns:w="http://schemas.openxmlformats.org/wordprocessingml/2006/main" xmlns:w14="http://schemas.microsoft.com/office/word/2010/wordml" mc:Ignorable="w14">
   <w:docDefaults>
     <w:rPrDefault>
       <w:rPr>
@@ -6779,383 +7906,144 @@
       </w:pPr>
     </w:pPrDefault>
   </w:docDefaults>
-  <w:latentStyles w:defLockedState="0" w:defUIPriority="99" w:defSemiHidden="0" w:defUnhideWhenUsed="0" w:defQFormat="0" w:count="376">
-    <w:lsdException w:name="Normal" w:uiPriority="0" w:qFormat="1"/>
-    <w:lsdException w:name="heading 1" w:uiPriority="9" w:qFormat="1"/>
-    <w:lsdException w:name="heading 2" w:semiHidden="1" w:uiPriority="9" w:unhideWhenUsed="1" w:qFormat="1"/>
-    <w:lsdException w:name="heading 3" w:semiHidden="1" w:uiPriority="9" w:unhideWhenUsed="1" w:qFormat="1"/>
-    <w:lsdException w:name="heading 4" w:semiHidden="1" w:uiPriority="9" w:unhideWhenUsed="1" w:qFormat="1"/>
-    <w:lsdException w:name="heading 5" w:semiHidden="1" w:uiPriority="9" w:unhideWhenUsed="1" w:qFormat="1"/>
-    <w:lsdException w:name="heading 6" w:semiHidden="1" w:uiPriority="9" w:unhideWhenUsed="1" w:qFormat="1"/>
-    <w:lsdException w:name="heading 7" w:semiHidden="1" w:uiPriority="9" w:unhideWhenUsed="1" w:qFormat="1"/>
-    <w:lsdException w:name="heading 8" w:semiHidden="1" w:uiPriority="9" w:unhideWhenUsed="1" w:qFormat="1"/>
-    <w:lsdException w:name="heading 9" w:semiHidden="1" w:uiPriority="9" w:unhideWhenUsed="1" w:qFormat="1"/>
-    <w:lsdException w:name="index 1" w:semiHidden="1" w:unhideWhenUsed="1"/>
-    <w:lsdException w:name="index 2" w:semiHidden="1" w:unhideWhenUsed="1"/>
-    <w:lsdException w:name="index 3" w:semiHidden="1" w:unhideWhenUsed="1"/>
-    <w:lsdException w:name="index 4" w:semiHidden="1" w:unhideWhenUsed="1"/>
-    <w:lsdException w:name="index 5" w:semiHidden="1" w:unhideWhenUsed="1"/>
-    <w:lsdException w:name="index 6" w:semiHidden="1" w:unhideWhenUsed="1"/>
-    <w:lsdException w:name="index 7" w:semiHidden="1" w:unhideWhenUsed="1"/>
-    <w:lsdException w:name="index 8" w:semiHidden="1" w:unhideWhenUsed="1"/>
-    <w:lsdException w:name="index 9" w:semiHidden="1" w:unhideWhenUsed="1"/>
-    <w:lsdException w:name="toc 1" w:semiHidden="1" w:uiPriority="39" w:unhideWhenUsed="1"/>
-    <w:lsdException w:name="toc 2" w:semiHidden="1" w:uiPriority="39" w:unhideWhenUsed="1"/>
-    <w:lsdException w:name="toc 3" w:semiHidden="1" w:uiPriority="39" w:unhideWhenUsed="1"/>
-    <w:lsdException w:name="toc 4" w:semiHidden="1" w:uiPriority="39" w:unhideWhenUsed="1"/>
-    <w:lsdException w:name="toc 5" w:semiHidden="1" w:uiPriority="39" w:unhideWhenUsed="1"/>
-    <w:lsdException w:name="toc 6" w:semiHidden="1" w:uiPriority="39" w:unhideWhenUsed="1"/>
-    <w:lsdException w:name="toc 7" w:semiHidden="1" w:uiPriority="39" w:unhideWhenUsed="1"/>
-    <w:lsdException w:name="toc 8" w:semiHidden="1" w:uiPriority="39" w:unhideWhenUsed="1"/>
-    <w:lsdException w:name="toc 9" w:semiHidden="1" w:uiPriority="39" w:unhideWhenUsed="1"/>
-    <w:lsdException w:name="Normal Indent" w:semiHidden="1" w:unhideWhenUsed="1"/>
-    <w:lsdException w:name="footnote text" w:semiHidden="1" w:unhideWhenUsed="1"/>
-    <w:lsdException w:name="annotation text" w:semiHidden="1" w:unhideWhenUsed="1"/>
-    <w:lsdException w:name="header" w:semiHidden="1" w:unhideWhenUsed="1"/>
-    <w:lsdException w:name="footer" w:semiHidden="1" w:unhideWhenUsed="1"/>
-    <w:lsdException w:name="index heading" w:semiHidden="1" w:unhideWhenUsed="1"/>
-    <w:lsdException w:name="caption" w:semiHidden="1" w:uiPriority="35" w:unhideWhenUsed="1" w:qFormat="1"/>
-    <w:lsdException w:name="table of figures" w:semiHidden="1" w:unhideWhenUsed="1"/>
-    <w:lsdException w:name="envelope address" w:semiHidden="1" w:unhideWhenUsed="1"/>
-    <w:lsdException w:name="envelope return" w:semiHidden="1" w:unhideWhenUsed="1"/>
-    <w:lsdException w:name="footnote reference" w:semiHidden="1" w:unhideWhenUsed="1"/>
-    <w:lsdException w:name="annotation reference" w:semiHidden="1" w:unhideWhenUsed="1"/>
-    <w:lsdException w:name="line number" w:semiHidden="1" w:unhideWhenUsed="1"/>
-    <w:lsdException w:name="page number" w:semiHidden="1" w:unhideWhenUsed="1"/>
-    <w:lsdException w:name="endnote reference" w:semiHidden="1" w:unhideWhenUsed="1"/>
-    <w:lsdException w:name="endnote text" w:semiHidden="1" w:unhideWhenUsed="1"/>
-    <w:lsdException w:name="table of authorities" w:semiHidden="1" w:unhideWhenUsed="1"/>
-    <w:lsdException w:name="macro" w:semiHidden="1" w:unhideWhenUsed="1"/>
-    <w:lsdException w:name="toa heading" w:semiHidden="1" w:unhideWhenUsed="1"/>
-    <w:lsdException w:name="List" w:semiHidden="1" w:unhideWhenUsed="1"/>
-    <w:lsdException w:name="List Bullet" w:semiHidden="1" w:unhideWhenUsed="1"/>
-    <w:lsdException w:name="List Number" w:semiHidden="1" w:unhideWhenUsed="1"/>
-    <w:lsdException w:name="List 2" w:semiHidden="1" w:unhideWhenUsed="1"/>
-    <w:lsdException w:name="List 3" w:semiHidden="1" w:unhideWhenUsed="1"/>
-    <w:lsdException w:name="List 4" w:semiHidden="1" w:unhideWhenUsed="1"/>
-    <w:lsdException w:name="List 5" w:semiHidden="1" w:unhideWhenUsed="1"/>
-    <w:lsdException w:name="List Bullet 2" w:semiHidden="1" w:unhideWhenUsed="1"/>
-    <w:lsdException w:name="List Bullet 3" w:semiHidden="1" w:unhideWhenUsed="1"/>
-    <w:lsdException w:name="List Bullet 4" w:semiHidden="1" w:unhideWhenUsed="1"/>
-    <w:lsdException w:name="List Bullet 5" w:semiHidden="1" w:unhideWhenUsed="1"/>
-    <w:lsdException w:name="List Number 2" w:semiHidden="1" w:unhideWhenUsed="1"/>
-    <w:lsdException w:name="List Number 3" w:semiHidden="1" w:unhideWhenUsed="1"/>
-    <w:lsdException w:name="List Number 4" w:semiHidden="1" w:unhideWhenUsed="1"/>
-    <w:lsdException w:name="List Number 5" w:semiHidden="1" w:unhideWhenUsed="1"/>
-    <w:lsdException w:name="Title" w:uiPriority="10" w:qFormat="1"/>
-    <w:lsdException w:name="Closing" w:semiHidden="1" w:unhideWhenUsed="1"/>
-    <w:lsdException w:name="Signature" w:semiHidden="1" w:unhideWhenUsed="1"/>
-    <w:lsdException w:name="Default Paragraph Font" w:semiHidden="1" w:uiPriority="1" w:unhideWhenUsed="1"/>
-    <w:lsdException w:name="Body Text" w:semiHidden="1" w:unhideWhenUsed="1"/>
-    <w:lsdException w:name="Body Text Indent" w:semiHidden="1" w:unhideWhenUsed="1"/>
-    <w:lsdException w:name="List Continue" w:semiHidden="1" w:unhideWhenUsed="1"/>
-    <w:lsdException w:name="List Continue 2" w:semiHidden="1" w:unhideWhenUsed="1"/>
-    <w:lsdException w:name="List Continue 3" w:semiHidden="1" w:unhideWhenUsed="1"/>
-    <w:lsdException w:name="List Continue 4" w:semiHidden="1" w:unhideWhenUsed="1"/>
-    <w:lsdException w:name="List Continue 5" w:semiHidden="1" w:unhideWhenUsed="1"/>
-    <w:lsdException w:name="Message Header" w:semiHidden="1" w:unhideWhenUsed="1"/>
-    <w:lsdException w:name="Subtitle" w:uiPriority="11" w:qFormat="1"/>
-    <w:lsdException w:name="Salutation" w:semiHidden="1" w:unhideWhenUsed="1"/>
-    <w:lsdException w:name="Date" w:semiHidden="1" w:unhideWhenUsed="1"/>
-    <w:lsdException w:name="Body Text First Indent" w:semiHidden="1" w:unhideWhenUsed="1"/>
-    <w:lsdException w:name="Body Text First Indent 2" w:semiHidden="1" w:unhideWhenUsed="1"/>
-    <w:lsdException w:name="Note Heading" w:semiHidden="1" w:unhideWhenUsed="1"/>
-    <w:lsdException w:name="Body Text 2" w:semiHidden="1" w:unhideWhenUsed="1"/>
-    <w:lsdException w:name="Body Text 3" w:semiHidden="1" w:unhideWhenUsed="1"/>
-    <w:lsdException w:name="Body Text Indent 2" w:semiHidden="1" w:unhideWhenUsed="1"/>
-    <w:lsdException w:name="Body Text Indent 3" w:semiHidden="1" w:unhideWhenUsed="1"/>
-    <w:lsdException w:name="Block Text" w:semiHidden="1" w:unhideWhenUsed="1"/>
-    <w:lsdException w:name="Hyperlink" w:semiHidden="1" w:unhideWhenUsed="1"/>
-    <w:lsdException w:name="FollowedHyperlink" w:semiHidden="1" w:unhideWhenUsed="1"/>
-    <w:lsdException w:name="Strong" w:uiPriority="22" w:qFormat="1"/>
-    <w:lsdException w:name="Emphasis" w:uiPriority="20" w:qFormat="1"/>
-    <w:lsdException w:name="Document Map" w:semiHidden="1" w:unhideWhenUsed="1"/>
-    <w:lsdException w:name="Plain Text" w:semiHidden="1" w:unhideWhenUsed="1"/>
-    <w:lsdException w:name="E-mail Signature" w:semiHidden="1" w:unhideWhenUsed="1"/>
-    <w:lsdException w:name="HTML Top of Form" w:semiHidden="1" w:unhideWhenUsed="1"/>
-    <w:lsdException w:name="HTML Bottom of Form" w:semiHidden="1" w:unhideWhenUsed="1"/>
-    <w:lsdException w:name="Normal (Web)" w:semiHidden="1" w:unhideWhenUsed="1"/>
-    <w:lsdException w:name="HTML Acronym" w:semiHidden="1" w:unhideWhenUsed="1"/>
-    <w:lsdException w:name="HTML Address" w:semiHidden="1" w:unhideWhenUsed="1"/>
-    <w:lsdException w:name="HTML Cite" w:semiHidden="1" w:unhideWhenUsed="1"/>
-    <w:lsdException w:name="HTML Code" w:semiHidden="1" w:unhideWhenUsed="1"/>
-    <w:lsdException w:name="HTML Definition" w:semiHidden="1" w:unhideWhenUsed="1"/>
-    <w:lsdException w:name="HTML Keyboard" w:semiHidden="1" w:unhideWhenUsed="1"/>
-    <w:lsdException w:name="HTML Preformatted" w:semiHidden="1" w:unhideWhenUsed="1"/>
-    <w:lsdException w:name="HTML Sample" w:semiHidden="1" w:unhideWhenUsed="1"/>
-    <w:lsdException w:name="HTML Typewriter" w:semiHidden="1" w:unhideWhenUsed="1"/>
-    <w:lsdException w:name="HTML Variable" w:semiHidden="1" w:unhideWhenUsed="1"/>
-    <w:lsdException w:name="Normal Table" w:semiHidden="1" w:unhideWhenUsed="1"/>
-    <w:lsdException w:name="annotation subject" w:semiHidden="1" w:unhideWhenUsed="1"/>
-    <w:lsdException w:name="No List" w:semiHidden="1" w:unhideWhenUsed="1"/>
-    <w:lsdException w:name="Outline List 1" w:semiHidden="1" w:unhideWhenUsed="1"/>
-    <w:lsdException w:name="Outline List 2" w:semiHidden="1" w:unhideWhenUsed="1"/>
-    <w:lsdException w:name="Outline List 3" w:semiHidden="1" w:unhideWhenUsed="1"/>
-    <w:lsdException w:name="Table Simple 1" w:semiHidden="1" w:unhideWhenUsed="1"/>
-    <w:lsdException w:name="Table Simple 2" w:semiHidden="1" w:unhideWhenUsed="1"/>
-    <w:lsdException w:name="Table Simple 3" w:semiHidden="1" w:unhideWhenUsed="1"/>
-    <w:lsdException w:name="Table Classic 1" w:semiHidden="1" w:unhideWhenUsed="1"/>
-    <w:lsdException w:name="Table Classic 2" w:semiHidden="1" w:unhideWhenUsed="1"/>
-    <w:lsdException w:name="Table Classic 3" w:semiHidden="1" w:unhideWhenUsed="1"/>
-    <w:lsdException w:name="Table Classic 4" w:semiHidden="1" w:unhideWhenUsed="1"/>
-    <w:lsdException w:name="Table Colorful 1" w:semiHidden="1" w:unhideWhenUsed="1"/>
-    <w:lsdException w:name="Table Colorful 2" w:semiHidden="1" w:unhideWhenUsed="1"/>
-    <w:lsdException w:name="Table Colorful 3" w:semiHidden="1" w:unhideWhenUsed="1"/>
-    <w:lsdException w:name="Table Columns 1" w:semiHidden="1" w:unhideWhenUsed="1"/>
-    <w:lsdException w:name="Table Columns 2" w:semiHidden="1" w:unhideWhenUsed="1"/>
-    <w:lsdException w:name="Table Columns 3" w:semiHidden="1" w:unhideWhenUsed="1"/>
-    <w:lsdException w:name="Table Columns 4" w:semiHidden="1" w:unhideWhenUsed="1"/>
-    <w:lsdException w:name="Table Columns 5" w:semiHidden="1" w:unhideWhenUsed="1"/>
-    <w:lsdException w:name="Table Grid 1" w:semiHidden="1" w:unhideWhenUsed="1"/>
-    <w:lsdException w:name="Table Grid 2" w:semiHidden="1" w:unhideWhenUsed="1"/>
-    <w:lsdException w:name="Table Grid 3" w:semiHidden="1" w:unhideWhenUsed="1"/>
-    <w:lsdException w:name="Table Grid 4" w:semiHidden="1" w:unhideWhenUsed="1"/>
-    <w:lsdException w:name="Table Grid 5" w:semiHidden="1" w:unhideWhenUsed="1"/>
-    <w:lsdException w:name="Table Grid 6" w:semiHidden="1" w:unhideWhenUsed="1"/>
-    <w:lsdException w:name="Table Grid 7" w:semiHidden="1" w:unhideWhenUsed="1"/>
-    <w:lsdException w:name="Table Grid 8" w:semiHidden="1" w:unhideWhenUsed="1"/>
-    <w:lsdException w:name="Table List 1" w:semiHidden="1" w:unhideWhenUsed="1"/>
-    <w:lsdException w:name="Table List 2" w:semiHidden="1" w:unhideWhenUsed="1"/>
-    <w:lsdException w:name="Table List 3" w:semiHidden="1" w:unhideWhenUsed="1"/>
-    <w:lsdException w:name="Table List 4" w:semiHidden="1" w:unhideWhenUsed="1"/>
-    <w:lsdException w:name="Table List 5" w:semiHidden="1" w:unhideWhenUsed="1"/>
-    <w:lsdException w:name="Table List 6" w:semiHidden="1" w:unhideWhenUsed="1"/>
-    <w:lsdException w:name="Table List 7" w:semiHidden="1" w:unhideWhenUsed="1"/>
-    <w:lsdException w:name="Table List 8" w:semiHidden="1" w:unhideWhenUsed="1"/>
-    <w:lsdException w:name="Table 3D effects 1" w:semiHidden="1" w:unhideWhenUsed="1"/>
-    <w:lsdException w:name="Table 3D effects 2" w:semiHidden="1" w:unhideWhenUsed="1"/>
-    <w:lsdException w:name="Table 3D effects 3" w:semiHidden="1" w:unhideWhenUsed="1"/>
-    <w:lsdException w:name="Table Contemporary" w:semiHidden="1" w:unhideWhenUsed="1"/>
-    <w:lsdException w:name="Table Elegant" w:semiHidden="1" w:unhideWhenUsed="1"/>
-    <w:lsdException w:name="Table Professional" w:semiHidden="1" w:unhideWhenUsed="1"/>
-    <w:lsdException w:name="Table Subtle 1" w:semiHidden="1" w:unhideWhenUsed="1"/>
-    <w:lsdException w:name="Table Subtle 2" w:semiHidden="1" w:unhideWhenUsed="1"/>
-    <w:lsdException w:name="Table Web 1" w:semiHidden="1" w:unhideWhenUsed="1"/>
-    <w:lsdException w:name="Table Web 2" w:semiHidden="1" w:unhideWhenUsed="1"/>
-    <w:lsdException w:name="Table Web 3" w:semiHidden="1" w:unhideWhenUsed="1"/>
-    <w:lsdException w:name="Balloon Text" w:semiHidden="1" w:unhideWhenUsed="1"/>
-    <w:lsdException w:name="Table Grid" w:uiPriority="39"/>
-    <w:lsdException w:name="Table Theme" w:semiHidden="1" w:unhideWhenUsed="1"/>
-    <w:lsdException w:name="Placeholder Text" w:semiHidden="1"/>
-    <w:lsdException w:name="No Spacing" w:uiPriority="1" w:qFormat="1"/>
-    <w:lsdException w:name="Light Shading" w:uiPriority="60"/>
-    <w:lsdException w:name="Light List" w:uiPriority="61"/>
-    <w:lsdException w:name="Light Grid" w:uiPriority="62"/>
-    <w:lsdException w:name="Medium Shading 1" w:uiPriority="63"/>
-    <w:lsdException w:name="Medium Shading 2" w:uiPriority="64"/>
-    <w:lsdException w:name="Medium List 1" w:uiPriority="65"/>
-    <w:lsdException w:name="Medium List 2" w:uiPriority="66"/>
-    <w:lsdException w:name="Medium Grid 1" w:uiPriority="67"/>
-    <w:lsdException w:name="Medium Grid 2" w:uiPriority="68"/>
-    <w:lsdException w:name="Medium Grid 3" w:uiPriority="69"/>
-    <w:lsdException w:name="Dark List" w:uiPriority="70"/>
-    <w:lsdException w:name="Colorful Shading" w:uiPriority="71"/>
-    <w:lsdException w:name="Colorful List" w:uiPriority="72"/>
-    <w:lsdException w:name="Colorful Grid" w:uiPriority="73"/>
-    <w:lsdException w:name="Light Shading Accent 1" w:uiPriority="60"/>
-    <w:lsdException w:name="Light List Accent 1" w:uiPriority="61"/>
-    <w:lsdException w:name="Light Grid Accent 1" w:uiPriority="62"/>
-    <w:lsdException w:name="Medium Shading 1 Accent 1" w:uiPriority="63"/>
-    <w:lsdException w:name="Medium Shading 2 Accent 1" w:uiPriority="64"/>
-    <w:lsdException w:name="Medium List 1 Accent 1" w:uiPriority="65"/>
-    <w:lsdException w:name="Revision" w:semiHidden="1"/>
-    <w:lsdException w:name="List Paragraph" w:uiPriority="34" w:qFormat="1"/>
-    <w:lsdException w:name="Quote" w:uiPriority="29" w:qFormat="1"/>
-    <w:lsdException w:name="Intense Quote" w:uiPriority="30" w:qFormat="1"/>
-    <w:lsdException w:name="Medium List 2 Accent 1" w:uiPriority="66"/>
-    <w:lsdException w:name="Medium Grid 1 Accent 1" w:uiPriority="67"/>
-    <w:lsdException w:name="Medium Grid 2 Accent 1" w:uiPriority="68"/>
-    <w:lsdException w:name="Medium Grid 3 Accent 1" w:uiPriority="69"/>
-    <w:lsdException w:name="Dark List Accent 1" w:uiPriority="70"/>
-    <w:lsdException w:name="Colorful Shading Accent 1" w:uiPriority="71"/>
-    <w:lsdException w:name="Colorful List Accent 1" w:uiPriority="72"/>
-    <w:lsdException w:name="Colorful Grid Accent 1" w:uiPriority="73"/>
-    <w:lsdException w:name="Light Shading Accent 2" w:uiPriority="60"/>
-    <w:lsdException w:name="Light List Accent 2" w:uiPriority="61"/>
-    <w:lsdException w:name="Light Grid Accent 2" w:uiPriority="62"/>
-    <w:lsdException w:name="Medium Shading 1 Accent 2" w:uiPriority="63"/>
-    <w:lsdException w:name="Medium Shading 2 Accent 2" w:uiPriority="64"/>
-    <w:lsdException w:name="Medium List 1 Accent 2" w:uiPriority="65"/>
-    <w:lsdException w:name="Medium List 2 Accent 2" w:uiPriority="66"/>
-    <w:lsdException w:name="Medium Grid 1 Accent 2" w:uiPriority="67"/>
-    <w:lsdException w:name="Medium Grid 2 Accent 2" w:uiPriority="68"/>
-    <w:lsdException w:name="Medium Grid 3 Accent 2" w:uiPriority="69"/>
-    <w:lsdException w:name="Dark List Accent 2" w:uiPriority="70"/>
-    <w:lsdException w:name="Colorful Shading Accent 2" w:uiPriority="71"/>
-    <w:lsdException w:name="Colorful List Accent 2" w:uiPriority="72"/>
-    <w:lsdException w:name="Colorful Grid Accent 2" w:uiPriority="73"/>
-    <w:lsdException w:name="Light Shading Accent 3" w:uiPriority="60"/>
-    <w:lsdException w:name="Light List Accent 3" w:uiPriority="61"/>
-    <w:lsdException w:name="Light Grid Accent 3" w:uiPriority="62"/>
-    <w:lsdException w:name="Medium Shading 1 Accent 3" w:uiPriority="63"/>
-    <w:lsdException w:name="Medium Shading 2 Accent 3" w:uiPriority="64"/>
-    <w:lsdException w:name="Medium List 1 Accent 3" w:uiPriority="65"/>
-    <w:lsdException w:name="Medium List 2 Accent 3" w:uiPriority="66"/>
-    <w:lsdException w:name="Medium Grid 1 Accent 3" w:uiPriority="67"/>
-    <w:lsdException w:name="Medium Grid 2 Accent 3" w:uiPriority="68"/>
-    <w:lsdException w:name="Medium Grid 3 Accent 3" w:uiPriority="69"/>
-    <w:lsdException w:name="Dark List Accent 3" w:uiPriority="70"/>
-    <w:lsdException w:name="Colorful Shading Accent 3" w:uiPriority="71"/>
-    <w:lsdException w:name="Colorful List Accent 3" w:uiPriority="72"/>
-    <w:lsdException w:name="Colorful Grid Accent 3" w:uiPriority="73"/>
-    <w:lsdException w:name="Light Shading Accent 4" w:uiPriority="60"/>
-    <w:lsdException w:name="Light List Accent 4" w:uiPriority="61"/>
-    <w:lsdException w:name="Light Grid Accent 4" w:uiPriority="62"/>
-    <w:lsdException w:name="Medium Shading 1 Accent 4" w:uiPriority="63"/>
-    <w:lsdException w:name="Medium Shading 2 Accent 4" w:uiPriority="64"/>
-    <w:lsdException w:name="Medium List 1 Accent 4" w:uiPriority="65"/>
-    <w:lsdException w:name="Medium List 2 Accent 4" w:uiPriority="66"/>
-    <w:lsdException w:name="Medium Grid 1 Accent 4" w:uiPriority="67"/>
-    <w:lsdException w:name="Medium Grid 2 Accent 4" w:uiPriority="68"/>
-    <w:lsdException w:name="Medium Grid 3 Accent 4" w:uiPriority="69"/>
-    <w:lsdException w:name="Dark List Accent 4" w:uiPriority="70"/>
-    <w:lsdException w:name="Colorful Shading Accent 4" w:uiPriority="71"/>
-    <w:lsdException w:name="Colorful List Accent 4" w:uiPriority="72"/>
-    <w:lsdException w:name="Colorful Grid Accent 4" w:uiPriority="73"/>
-    <w:lsdException w:name="Light Shading Accent 5" w:uiPriority="60"/>
-    <w:lsdException w:name="Light List Accent 5" w:uiPriority="61"/>
-    <w:lsdException w:name="Light Grid Accent 5" w:uiPriority="62"/>
-    <w:lsdException w:name="Medium Shading 1 Accent 5" w:uiPriority="63"/>
-    <w:lsdException w:name="Medium Shading 2 Accent 5" w:uiPriority="64"/>
-    <w:lsdException w:name="Medium List 1 Accent 5" w:uiPriority="65"/>
-    <w:lsdException w:name="Medium List 2 Accent 5" w:uiPriority="66"/>
-    <w:lsdException w:name="Medium Grid 1 Accent 5" w:uiPriority="67"/>
-    <w:lsdException w:name="Medium Grid 2 Accent 5" w:uiPriority="68"/>
-    <w:lsdException w:name="Medium Grid 3 Accent 5" w:uiPriority="69"/>
-    <w:lsdException w:name="Dark List Accent 5" w:uiPriority="70"/>
-    <w:lsdException w:name="Colorful Shading Accent 5" w:uiPriority="71"/>
-    <w:lsdException w:name="Colorful List Accent 5" w:uiPriority="72"/>
-    <w:lsdException w:name="Colorful Grid Accent 5" w:uiPriority="73"/>
-    <w:lsdException w:name="Light Shading Accent 6" w:uiPriority="60"/>
-    <w:lsdException w:name="Light List Accent 6" w:uiPriority="61"/>
-    <w:lsdException w:name="Light Grid Accent 6" w:uiPriority="62"/>
-    <w:lsdException w:name="Medium Shading 1 Accent 6" w:uiPriority="63"/>
-    <w:lsdException w:name="Medium Shading 2 Accent 6" w:uiPriority="64"/>
-    <w:lsdException w:name="Medium List 1 Accent 6" w:uiPriority="65"/>
-    <w:lsdException w:name="Medium List 2 Accent 6" w:uiPriority="66"/>
-    <w:lsdException w:name="Medium Grid 1 Accent 6" w:uiPriority="67"/>
-    <w:lsdException w:name="Medium Grid 2 Accent 6" w:uiPriority="68"/>
-    <w:lsdException w:name="Medium Grid 3 Accent 6" w:uiPriority="69"/>
-    <w:lsdException w:name="Dark List Accent 6" w:uiPriority="70"/>
-    <w:lsdException w:name="Colorful Shading Accent 6" w:uiPriority="71"/>
-    <w:lsdException w:name="Colorful List Accent 6" w:uiPriority="72"/>
-    <w:lsdException w:name="Colorful Grid Accent 6" w:uiPriority="73"/>
-    <w:lsdException w:name="Subtle Emphasis" w:uiPriority="19" w:qFormat="1"/>
-    <w:lsdException w:name="Intense Emphasis" w:uiPriority="21" w:qFormat="1"/>
-    <w:lsdException w:name="Subtle Reference" w:uiPriority="31" w:qFormat="1"/>
-    <w:lsdException w:name="Intense Reference" w:uiPriority="32" w:qFormat="1"/>
-    <w:lsdException w:name="Book Title" w:uiPriority="33" w:qFormat="1"/>
-    <w:lsdException w:name="Bibliography" w:semiHidden="1" w:uiPriority="37" w:unhideWhenUsed="1"/>
-    <w:lsdException w:name="TOC Heading" w:semiHidden="1" w:uiPriority="39" w:unhideWhenUsed="1" w:qFormat="1"/>
-    <w:lsdException w:name="Plain Table 1" w:uiPriority="41"/>
-    <w:lsdException w:name="Plain Table 2" w:uiPriority="42"/>
-    <w:lsdException w:name="Plain Table 3" w:uiPriority="43"/>
-    <w:lsdException w:name="Plain Table 4" w:uiPriority="44"/>
-    <w:lsdException w:name="Plain Table 5" w:uiPriority="45"/>
-    <w:lsdException w:name="Grid Table Light" w:uiPriority="40"/>
-    <w:lsdException w:name="Grid Table 1 Light" w:uiPriority="46"/>
-    <w:lsdException w:name="Grid Table 2" w:uiPriority="47"/>
-    <w:lsdException w:name="Grid Table 3" w:uiPriority="48"/>
-    <w:lsdException w:name="Grid Table 4" w:uiPriority="49"/>
-    <w:lsdException w:name="Grid Table 5 Dark" w:uiPriority="50"/>
-    <w:lsdException w:name="Grid Table 6 Colorful" w:uiPriority="51"/>
-    <w:lsdException w:name="Grid Table 7 Colorful" w:uiPriority="52"/>
-    <w:lsdException w:name="Grid Table 1 Light Accent 1" w:uiPriority="46"/>
-    <w:lsdException w:name="Grid Table 2 Accent 1" w:uiPriority="47"/>
-    <w:lsdException w:name="Grid Table 3 Accent 1" w:uiPriority="48"/>
-    <w:lsdException w:name="Grid Table 4 Accent 1" w:uiPriority="49"/>
-    <w:lsdException w:name="Grid Table 5 Dark Accent 1" w:uiPriority="50"/>
-    <w:lsdException w:name="Grid Table 6 Colorful Accent 1" w:uiPriority="51"/>
-    <w:lsdException w:name="Grid Table 7 Colorful Accent 1" w:uiPriority="52"/>
-    <w:lsdException w:name="Grid Table 1 Light Accent 2" w:uiPriority="46"/>
-    <w:lsdException w:name="Grid Table 2 Accent 2" w:uiPriority="47"/>
-    <w:lsdException w:name="Grid Table 3 Accent 2" w:uiPriority="48"/>
-    <w:lsdException w:name="Grid Table 4 Accent 2" w:uiPriority="49"/>
-    <w:lsdException w:name="Grid Table 5 Dark Accent 2" w:uiPriority="50"/>
-    <w:lsdException w:name="Grid Table 6 Colorful Accent 2" w:uiPriority="51"/>
-    <w:lsdException w:name="Grid Table 7 Colorful Accent 2" w:uiPriority="52"/>
-    <w:lsdException w:name="Grid Table 1 Light Accent 3" w:uiPriority="46"/>
-    <w:lsdException w:name="Grid Table 2 Accent 3" w:uiPriority="47"/>
-    <w:lsdException w:name="Grid Table 3 Accent 3" w:uiPriority="48"/>
-    <w:lsdException w:name="Grid Table 4 Accent 3" w:uiPriority="49"/>
-    <w:lsdException w:name="Grid Table 5 Dark Accent 3" w:uiPriority="50"/>
-    <w:lsdException w:name="Grid Table 6 Colorful Accent 3" w:uiPriority="51"/>
-    <w:lsdException w:name="Grid Table 7 Colorful Accent 3" w:uiPriority="52"/>
-    <w:lsdException w:name="Grid Table 1 Light Accent 4" w:uiPriority="46"/>
-    <w:lsdException w:name="Grid Table 2 Accent 4" w:uiPriority="47"/>
-    <w:lsdException w:name="Grid Table 3 Accent 4" w:uiPriority="48"/>
-    <w:lsdException w:name="Grid Table 4 Accent 4" w:uiPriority="49"/>
-    <w:lsdException w:name="Grid Table 5 Dark Accent 4" w:uiPriority="50"/>
-    <w:lsdException w:name="Grid Table 6 Colorful Accent 4" w:uiPriority="51"/>
-    <w:lsdException w:name="Grid Table 7 Colorful Accent 4" w:uiPriority="52"/>
-    <w:lsdException w:name="Grid Table 1 Light Accent 5" w:uiPriority="46"/>
-    <w:lsdException w:name="Grid Table 2 Accent 5" w:uiPriority="47"/>
-    <w:lsdException w:name="Grid Table 3 Accent 5" w:uiPriority="48"/>
-    <w:lsdException w:name="Grid Table 4 Accent 5" w:uiPriority="49"/>
-    <w:lsdException w:name="Grid Table 5 Dark Accent 5" w:uiPriority="50"/>
-    <w:lsdException w:name="Grid Table 6 Colorful Accent 5" w:uiPriority="51"/>
-    <w:lsdException w:name="Grid Table 7 Colorful Accent 5" w:uiPriority="52"/>
-    <w:lsdException w:name="Grid Table 1 Light Accent 6" w:uiPriority="46"/>
-    <w:lsdException w:name="Grid Table 2 Accent 6" w:uiPriority="47"/>
-    <w:lsdException w:name="Grid Table 3 Accent 6" w:uiPriority="48"/>
-    <w:lsdException w:name="Grid Table 4 Accent 6" w:uiPriority="49"/>
-    <w:lsdException w:name="Grid Table 5 Dark Accent 6" w:uiPriority="50"/>
-    <w:lsdException w:name="Grid Table 6 Colorful Accent 6" w:uiPriority="51"/>
-    <w:lsdException w:name="Grid Table 7 Colorful Accent 6" w:uiPriority="52"/>
-    <w:lsdException w:name="List Table 1 Light" w:uiPriority="46"/>
-    <w:lsdException w:name="List Table 2" w:uiPriority="47"/>
-    <w:lsdException w:name="List Table 3" w:uiPriority="48"/>
-    <w:lsdException w:name="List Table 4" w:uiPriority="49"/>
-    <w:lsdException w:name="List Table 5 Dark" w:uiPriority="50"/>
-    <w:lsdException w:name="List Table 6 Colorful" w:uiPriority="51"/>
-    <w:lsdException w:name="List Table 7 Colorful" w:uiPriority="52"/>
-    <w:lsdException w:name="List Table 1 Light Accent 1" w:uiPriority="46"/>
-    <w:lsdException w:name="List Table 2 Accent 1" w:uiPriority="47"/>
-    <w:lsdException w:name="List Table 3 Accent 1" w:uiPriority="48"/>
-    <w:lsdException w:name="List Table 4 Accent 1" w:uiPriority="49"/>
-    <w:lsdException w:name="List Table 5 Dark Accent 1" w:uiPriority="50"/>
-    <w:lsdException w:name="List Table 6 Colorful Accent 1" w:uiPriority="51"/>
-    <w:lsdException w:name="List Table 7 Colorful Accent 1" w:uiPriority="52"/>
-    <w:lsdException w:name="List Table 1 Light Accent 2" w:uiPriority="46"/>
-    <w:lsdException w:name="List Table 2 Accent 2" w:uiPriority="47"/>
-    <w:lsdException w:name="List Table 3 Accent 2" w:uiPriority="48"/>
-    <w:lsdException w:name="List Table 4 Accent 2" w:uiPriority="49"/>
-    <w:lsdException w:name="List Table 5 Dark Accent 2" w:uiPriority="50"/>
-    <w:lsdException w:name="List Table 6 Colorful Accent 2" w:uiPriority="51"/>
-    <w:lsdException w:name="List Table 7 Colorful Accent 2" w:uiPriority="52"/>
-    <w:lsdException w:name="List Table 1 Light Accent 3" w:uiPriority="46"/>
-    <w:lsdException w:name="List Table 2 Accent 3" w:uiPriority="47"/>
-    <w:lsdException w:name="List Table 3 Accent 3" w:uiPriority="48"/>
-    <w:lsdException w:name="List Table 4 Accent 3" w:uiPriority="49"/>
-    <w:lsdException w:name="List Table 5 Dark Accent 3" w:uiPriority="50"/>
-    <w:lsdException w:name="List Table 6 Colorful Accent 3" w:uiPriority="51"/>
-    <w:lsdException w:name="List Table 7 Colorful Accent 3" w:uiPriority="52"/>
-    <w:lsdException w:name="List Table 1 Light Accent 4" w:uiPriority="46"/>
-    <w:lsdException w:name="List Table 2 Accent 4" w:uiPriority="47"/>
-    <w:lsdException w:name="List Table 3 Accent 4" w:uiPriority="48"/>
-    <w:lsdException w:name="List Table 4 Accent 4" w:uiPriority="49"/>
-    <w:lsdException w:name="List Table 5 Dark Accent 4" w:uiPriority="50"/>
-    <w:lsdException w:name="List Table 6 Colorful Accent 4" w:uiPriority="51"/>
-    <w:lsdException w:name="List Table 7 Colorful Accent 4" w:uiPriority="52"/>
-    <w:lsdException w:name="List Table 1 Light Accent 5" w:uiPriority="46"/>
-    <w:lsdException w:name="List Table 2 Accent 5" w:uiPriority="47"/>
-    <w:lsdException w:name="List Table 3 Accent 5" w:uiPriority="48"/>
-    <w:lsdException w:name="List Table 4 Accent 5" w:uiPriority="49"/>
-    <w:lsdException w:name="List Table 5 Dark Accent 5" w:uiPriority="50"/>
-    <w:lsdException w:name="List Table 6 Colorful Accent 5" w:uiPriority="51"/>
-    <w:lsdException w:name="List Table 7 Colorful Accent 5" w:uiPriority="52"/>
-    <w:lsdException w:name="List Table 1 Light Accent 6" w:uiPriority="46"/>
-    <w:lsdException w:name="List Table 2 Accent 6" w:uiPriority="47"/>
-    <w:lsdException w:name="List Table 3 Accent 6" w:uiPriority="48"/>
-    <w:lsdException w:name="List Table 4 Accent 6" w:uiPriority="49"/>
-    <w:lsdException w:name="List Table 5 Dark Accent 6" w:uiPriority="50"/>
-    <w:lsdException w:name="List Table 6 Colorful Accent 6" w:uiPriority="51"/>
-    <w:lsdException w:name="List Table 7 Colorful Accent 6" w:uiPriority="52"/>
-    <w:lsdException w:name="Mention" w:semiHidden="1" w:unhideWhenUsed="1"/>
-    <w:lsdException w:name="Smart Hyperlink" w:semiHidden="1" w:unhideWhenUsed="1"/>
-    <w:lsdException w:name="Hashtag" w:semiHidden="1" w:unhideWhenUsed="1"/>
-    <w:lsdException w:name="Unresolved Mention" w:semiHidden="1" w:unhideWhenUsed="1"/>
-    <w:lsdException w:name="Smart Link" w:semiHidden="1" w:unhideWhenUsed="1"/>
+  <w:latentStyles w:defLockedState="0" w:defUIPriority="99" w:defSemiHidden="1" w:defUnhideWhenUsed="1" w:defQFormat="0" w:count="267">
+    <w:lsdException w:name="Normal" w:semiHidden="0" w:uiPriority="0" w:unhideWhenUsed="0" w:qFormat="1"/>
+    <w:lsdException w:name="heading 1" w:semiHidden="0" w:uiPriority="9" w:unhideWhenUsed="0" w:qFormat="1"/>
+    <w:lsdException w:name="heading 2" w:uiPriority="9" w:qFormat="1"/>
+    <w:lsdException w:name="heading 3" w:uiPriority="9" w:qFormat="1"/>
+    <w:lsdException w:name="heading 4" w:uiPriority="9" w:qFormat="1"/>
+    <w:lsdException w:name="heading 5" w:uiPriority="9" w:qFormat="1"/>
+    <w:lsdException w:name="heading 6" w:uiPriority="9" w:qFormat="1"/>
+    <w:lsdException w:name="heading 7" w:uiPriority="9" w:qFormat="1"/>
+    <w:lsdException w:name="heading 8" w:uiPriority="9" w:qFormat="1"/>
+    <w:lsdException w:name="heading 9" w:uiPriority="9" w:qFormat="1"/>
+    <w:lsdException w:name="toc 1" w:uiPriority="39"/>
+    <w:lsdException w:name="toc 2" w:uiPriority="39"/>
+    <w:lsdException w:name="toc 3" w:uiPriority="39"/>
+    <w:lsdException w:name="toc 4" w:uiPriority="39"/>
+    <w:lsdException w:name="toc 5" w:uiPriority="39"/>
+    <w:lsdException w:name="toc 6" w:uiPriority="39"/>
+    <w:lsdException w:name="toc 7" w:uiPriority="39"/>
+    <w:lsdException w:name="toc 8" w:uiPriority="39"/>
+    <w:lsdException w:name="toc 9" w:uiPriority="39"/>
+    <w:lsdException w:name="caption" w:uiPriority="35" w:qFormat="1"/>
+    <w:lsdException w:name="Title" w:semiHidden="0" w:uiPriority="10" w:unhideWhenUsed="0" w:qFormat="1"/>
+    <w:lsdException w:name="Default Paragraph Font" w:uiPriority="1"/>
+    <w:lsdException w:name="Subtitle" w:semiHidden="0" w:uiPriority="11" w:unhideWhenUsed="0" w:qFormat="1"/>
+    <w:lsdException w:name="Strong" w:semiHidden="0" w:uiPriority="22" w:unhideWhenUsed="0" w:qFormat="1"/>
+    <w:lsdException w:name="Emphasis" w:semiHidden="0" w:uiPriority="20" w:unhideWhenUsed="0" w:qFormat="1"/>
+    <w:lsdException w:name="Table Grid" w:semiHidden="0" w:uiPriority="39" w:unhideWhenUsed="0"/>
+    <w:lsdException w:name="Placeholder Text" w:unhideWhenUsed="0"/>
+    <w:lsdException w:name="No Spacing" w:semiHidden="0" w:uiPriority="1" w:unhideWhenUsed="0" w:qFormat="1"/>
+    <w:lsdException w:name="Light Shading" w:semiHidden="0" w:uiPriority="60" w:unhideWhenUsed="0"/>
+    <w:lsdException w:name="Light List" w:semiHidden="0" w:uiPriority="61" w:unhideWhenUsed="0"/>
+    <w:lsdException w:name="Light Grid" w:semiHidden="0" w:uiPriority="62" w:unhideWhenUsed="0"/>
+    <w:lsdException w:name="Medium Shading 1" w:semiHidden="0" w:uiPriority="63" w:unhideWhenUsed="0"/>
+    <w:lsdException w:name="Medium Shading 2" w:semiHidden="0" w:uiPriority="64" w:unhideWhenUsed="0"/>
+    <w:lsdException w:name="Medium List 1" w:semiHidden="0" w:uiPriority="65" w:unhideWhenUsed="0"/>
+    <w:lsdException w:name="Medium List 2" w:semiHidden="0" w:uiPriority="66" w:unhideWhenUsed="0"/>
+    <w:lsdException w:name="Medium Grid 1" w:semiHidden="0" w:uiPriority="67" w:unhideWhenUsed="0"/>
+    <w:lsdException w:name="Medium Grid 2" w:semiHidden="0" w:uiPriority="68" w:unhideWhenUsed="0"/>
+    <w:lsdException w:name="Medium Grid 3" w:semiHidden="0" w:uiPriority="69" w:unhideWhenUsed="0"/>
+    <w:lsdException w:name="Dark List" w:semiHidden="0" w:uiPriority="70" w:unhideWhenUsed="0"/>
+    <w:lsdException w:name="Colorful Shading" w:semiHidden="0" w:uiPriority="71" w:unhideWhenUsed="0"/>
+    <w:lsdException w:name="Colorful List" w:semiHidden="0" w:uiPriority="72" w:unhideWhenUsed="0"/>
+    <w:lsdException w:name="Colorful Grid" w:semiHidden="0" w:uiPriority="73" w:unhideWhenUsed="0"/>
+    <w:lsdException w:name="Light Shading Accent 1" w:semiHidden="0" w:uiPriority="60" w:unhideWhenUsed="0"/>
+    <w:lsdException w:name="Light List Accent 1" w:semiHidden="0" w:uiPriority="61" w:unhideWhenUsed="0"/>
+    <w:lsdException w:name="Light Grid Accent 1" w:semiHidden="0" w:uiPriority="62" w:unhideWhenUsed="0"/>
+    <w:lsdException w:name="Medium Shading 1 Accent 1" w:semiHidden="0" w:uiPriority="63" w:unhideWhenUsed="0"/>
+    <w:lsdException w:name="Medium Shading 2 Accent 1" w:semiHidden="0" w:uiPriority="64" w:unhideWhenUsed="0"/>
+    <w:lsdException w:name="Medium List 1 Accent 1" w:semiHidden="0" w:uiPriority="65" w:unhideWhenUsed="0"/>
+    <w:lsdException w:name="Revision" w:unhideWhenUsed="0"/>
+    <w:lsdException w:name="List Paragraph" w:semiHidden="0" w:uiPriority="34" w:unhideWhenUsed="0" w:qFormat="1"/>
+    <w:lsdException w:name="Quote" w:semiHidden="0" w:uiPriority="29" w:unhideWhenUsed="0" w:qFormat="1"/>
+    <w:lsdException w:name="Intense Quote" w:semiHidden="0" w:uiPriority="30" w:unhideWhenUsed="0" w:qFormat="1"/>
+    <w:lsdException w:name="Medium List 2 Accent 1" w:semiHidden="0" w:uiPriority="66" w:unhideWhenUsed="0"/>
+    <w:lsdException w:name="Medium Grid 1 Accent 1" w:semiHidden="0" w:uiPriority="67" w:unhideWhenUsed="0"/>
+    <w:lsdException w:name="Medium Grid 2 Accent 1" w:semiHidden="0" w:uiPriority="68" w:unhideWhenUsed="0"/>
+    <w:lsdException w:name="Medium Grid 3 Accent 1" w:semiHidden="0" w:uiPriority="69" w:unhideWhenUsed="0"/>
+    <w:lsdException w:name="Dark List Accent 1" w:semiHidden="0" w:uiPriority="70" w:unhideWhenUsed="0"/>
+    <w:lsdException w:name="Colorful Shading Accent 1" w:semiHidden="0" w:uiPriority="71" w:unhideWhenUsed="0"/>
+    <w:lsdException w:name="Colorful List Accent 1" w:semiHidden="0" w:uiPriority="72" w:unhideWhenUsed="0"/>
+    <w:lsdException w:name="Colorful Grid Accent 1" w:semiHidden="0" w:uiPriority="73" w:unhideWhenUsed="0"/>
+    <w:lsdException w:name="Light Shading Accent 2" w:semiHidden="0" w:uiPriority="60" w:unhideWhenUsed="0"/>
+    <w:lsdException w:name="Light List Accent 2" w:semiHidden="0" w:uiPriority="61" w:unhideWhenUsed="0"/>
+    <w:lsdException w:name="Light Grid Accent 2" w:semiHidden="0" w:uiPriority="62" w:unhideWhenUsed="0"/>
+    <w:lsdException w:name="Medium Shading 1 Accent 2" w:semiHidden="0" w:uiPriority="63" w:unhideWhenUsed="0"/>
+    <w:lsdException w:name="Medium Shading 2 Accent 2" w:semiHidden="0" w:uiPriority="64" w:unhideWhenUsed="0"/>
+    <w:lsdException w:name="Medium List 1 Accent 2" w:semiHidden="0" w:uiPriority="65" w:unhideWhenUsed="0"/>
+    <w:lsdException w:name="Medium List 2 Accent 2" w:semiHidden="0" w:uiPriority="66" w:unhideWhenUsed="0"/>
+    <w:lsdException w:name="Medium Grid 1 Accent 2" w:semiHidden="0" w:uiPriority="67" w:unhideWhenUsed="0"/>
+    <w:lsdException w:name="Medium Grid 2 Accent 2" w:semiHidden="0" w:uiPriority="68" w:unhideWhenUsed="0"/>
+    <w:lsdException w:name="Medium Grid 3 Accent 2" w:semiHidden="0" w:uiPriority="69" w:unhideWhenUsed="0"/>
+    <w:lsdException w:name="Dark List Accent 2" w:semiHidden="0" w:uiPriority="70" w:unhideWhenUsed="0"/>
+    <w:lsdException w:name="Colorful Shading Accent 2" w:semiHidden="0" w:uiPriority="71" w:unhideWhenUsed="0"/>
+    <w:lsdException w:name="Colorful List Accent 2" w:semiHidden="0" w:uiPriority="72" w:unhideWhenUsed="0"/>
+    <w:lsdException w:name="Colorful Grid Accent 2" w:semiHidden="0" w:uiPriority="73" w:unhideWhenUsed="0"/>
+    <w:lsdException w:name="Light Shading Accent 3" w:semiHidden="0" w:uiPriority="60" w:unhideWhenUsed="0"/>
+    <w:lsdException w:name="Light List Accent 3" w:semiHidden="0" w:uiPriority="61" w:unhideWhenUsed="0"/>
+    <w:lsdException w:name="Light Grid Accent 3" w:semiHidden="0" w:uiPriority="62" w:unhideWhenUsed="0"/>
+    <w:lsdException w:name="Medium Shading 1 Accent 3" w:semiHidden="0" w:uiPriority="63" w:unhideWhenUsed="0"/>
+    <w:lsdException w:name="Medium Shading 2 Accent 3" w:semiHidden="0" w:uiPriority="64" w:unhideWhenUsed="0"/>
+    <w:lsdException w:name="Medium List 1 Accent 3" w:semiHidden="0" w:uiPriority="65" w:unhideWhenUsed="0"/>
+    <w:lsdException w:name="Medium List 2 Accent 3" w:semiHidden="0" w:uiPriority="66" w:unhideWhenUsed="0"/>
+    <w:lsdException w:name="Medium Grid 1 Accent 3" w:semiHidden="0" w:uiPriority="67" w:unhideWhenUsed="0"/>
+    <w:lsdException w:name="Medium Grid 2 Accent 3" w:semiHidden="0" w:uiPriority="68" w:unhideWhenUsed="0"/>
+    <w:lsdException w:name="Medium Grid 3 Accent 3" w:semiHidden="0" w:uiPriority="69" w:unhideWhenUsed="0"/>
+    <w:lsdException w:name="Dark List Accent 3" w:semiHidden="0" w:uiPriority="70" w:unhideWhenUsed="0"/>
+    <w:lsdException w:name="Colorful Shading Accent 3" w:semiHidden="0" w:uiPriority="71" w:unhideWhenUsed="0"/>
+    <w:lsdException w:name="Colorful List Accent 3" w:semiHidden="0" w:uiPriority="72" w:unhideWhenUsed="0"/>
+    <w:lsdException w:name="Colorful Grid Accent 3" w:semiHidden="0" w:uiPriority="73" w:unhideWhenUsed="0"/>
+    <w:lsdException w:name="Light Shading Accent 4" w:semiHidden="0" w:uiPriority="60" w:unhideWhenUsed="0"/>
+    <w:lsdException w:name="Light List Accent 4" w:semiHidden="0" w:uiPriority="61" w:unhideWhenUsed="0"/>
+    <w:lsdException w:name="Light Grid Accent 4" w:semiHidden="0" w:uiPriority="62" w:unhideWhenUsed="0"/>
+    <w:lsdException w:name="Medium Shading 1 Accent 4" w:semiHidden="0" w:uiPriority="63" w:unhideWhenUsed="0"/>
+    <w:lsdException w:name="Medium Shading 2 Accent 4" w:semiHidden="0" w:uiPriority="64" w:unhideWhenUsed="0"/>
+    <w:lsdException w:name="Medium List 1 Accent 4" w:semiHidden="0" w:uiPriority="65" w:unhideWhenUsed="0"/>
+    <w:lsdException w:name="Medium List 2 Accent 4" w:semiHidden="0" w:uiPriority="66" w:unhideWhenUsed="0"/>
+    <w:lsdException w:name="Medium Grid 1 Accent 4" w:semiHidden="0" w:uiPriority="67" w:unhideWhenUsed="0"/>
+    <w:lsdException w:name="Medium Grid 2 Accent 4" w:semiHidden="0" w:uiPriority="68" w:unhideWhenUsed="0"/>
+    <w:lsdException w:name="Medium Grid 3 Accent 4" w:semiHidden="0" w:uiPriority="69" w:unhideWhenUsed="0"/>
+    <w:lsdException w:name="Dark List Accent 4" w:semiHidden="0" w:uiPriority="70" w:unhideWhenUsed="0"/>
+    <w:lsdException w:name="Colorful Shading Accent 4" w:semiHidden="0" w:uiPriority="71" w:unhideWhenUsed="0"/>
+    <w:lsdException w:name="Colorful List Accent 4" w:semiHidden="0" w:uiPriority="72" w:unhideWhenUsed="0"/>
+    <w:lsdException w:name="Colorful Grid Accent 4" w:semiHidden="0" w:uiPriority="73" w:unhideWhenUsed="0"/>
+    <w:lsdException w:name="Light Shading Accent 5" w:semiHidden="0" w:uiPriority="60" w:unhideWhenUsed="0"/>
+    <w:lsdException w:name="Light List Accent 5" w:semiHidden="0" w:uiPriority="61" w:unhideWhenUsed="0"/>
+    <w:lsdException w:name="Light Grid Accent 5" w:semiHidden="0" w:uiPriority="62" w:unhideWhenUsed="0"/>
+    <w:lsdException w:name="Medium Shading 1 Accent 5" w:semiHidden="0" w:uiPriority="63" w:unhideWhenUsed="0"/>
+    <w:lsdException w:name="Medium Shading 2 Accent 5" w:semiHidden="0" w:uiPriority="64" w:unhideWhenUsed="0"/>
+    <w:lsdException w:name="Medium List 1 Accent 5" w:semiHidden="0" w:uiPriority="65" w:unhideWhenUsed="0"/>
+    <w:lsdException w:name="Medium List 2 Accent 5" w:semiHidden="0" w:uiPriority="66" w:unhideWhenUsed="0"/>
+    <w:lsdException w:name="Medium Grid 1 Accent 5" w:semiHidden="0" w:uiPriority="67" w:unhideWhenUsed="0"/>
+    <w:lsdException w:name="Medium Grid 2 Accent 5" w:semiHidden="0" w:uiPriority="68" w:unhideWhenUsed="0"/>
+    <w:lsdException w:name="Medium Grid 3 Accent 5" w:semiHidden="0" w:uiPriority="69" w:unhideWhenUsed="0"/>
+    <w:lsdException w:name="Dark List Accent 5" w:semiHidden="0" w:uiPriority="70" w:unhideWhenUsed="0"/>
+    <w:lsdException w:name="Colorful Shading Accent 5" w:semiHidden="0" w:uiPriority="71" w:unhideWhenUsed="0"/>
+    <w:lsdException w:name="Colorful List Accent 5" w:semiHidden="0" w:uiPriority="72" w:unhideWhenUsed="0"/>
+    <w:lsdException w:name="Colorful Grid Accent 5" w:semiHidden="0" w:uiPriority="73" w:unhideWhenUsed="0"/>
+    <w:lsdException w:name="Light Shading Accent 6" w:semiHidden="0" w:uiPriority="60" w:unhideWhenUsed="0"/>
+    <w:lsdException w:name="Light List Accent 6" w:semiHidden="0" w:uiPriority="61" w:unhideWhenUsed="0"/>
+    <w:lsdException w:name="Light Grid Accent 6" w:semiHidden="0" w:uiPriority="62" w:unhideWhenUsed="0"/>
+    <w:lsdException w:name="Medium Shading 1 Accent 6" w:semiHidden="0" w:uiPriority="63" w:unhideWhenUsed="0"/>
+    <w:lsdException w:name="Medium Shading 2 Accent 6" w:semiHidden="0" w:uiPriority="64" w:unhideWhenUsed="0"/>
+    <w:lsdException w:name="Medium List 1 Accent 6" w:semiHidden="0" w:uiPriority="65" w:unhideWhenUsed="0"/>
+    <w:lsdException w:name="Medium List 2 Accent 6" w:semiHidden="0" w:uiPriority="66" w:unhideWhenUsed="0"/>
+    <w:lsdException w:name="Medium Grid 1 Accent 6" w:semiHidden="0" w:uiPriority="67" w:unhideWhenUsed="0"/>
+    <w:lsdException w:name="Medium Grid 2 Accent 6" w:semiHidden="0" w:uiPriority="68" w:unhideWhenUsed="0"/>
+    <w:lsdException w:name="Medium Grid 3 Accent 6" w:semiHidden="0" w:uiPriority="69" w:unhideWhenUsed="0"/>
+    <w:lsdException w:name="Dark List Accent 6" w:semiHidden="0" w:uiPriority="70" w:unhideWhenUsed="0"/>
+    <w:lsdException w:name="Colorful Shading Accent 6" w:semiHidden="0" w:uiPriority="71" w:unhideWhenUsed="0"/>
+    <w:lsdException w:name="Colorful List Accent 6" w:semiHidden="0" w:uiPriority="72" w:unhideWhenUsed="0"/>
+    <w:lsdException w:name="Colorful Grid Accent 6" w:semiHidden="0" w:uiPriority="73" w:unhideWhenUsed="0"/>
+    <w:lsdException w:name="Subtle Emphasis" w:semiHidden="0" w:uiPriority="19" w:unhideWhenUsed="0" w:qFormat="1"/>
+    <w:lsdException w:name="Intense Emphasis" w:semiHidden="0" w:uiPriority="21" w:unhideWhenUsed="0" w:qFormat="1"/>
+    <w:lsdException w:name="Subtle Reference" w:semiHidden="0" w:uiPriority="31" w:unhideWhenUsed="0" w:qFormat="1"/>
+    <w:lsdException w:name="Intense Reference" w:semiHidden="0" w:uiPriority="32" w:unhideWhenUsed="0" w:qFormat="1"/>
+    <w:lsdException w:name="Book Title" w:semiHidden="0" w:uiPriority="33" w:unhideWhenUsed="0" w:qFormat="1"/>
+    <w:lsdException w:name="Bibliography" w:uiPriority="37"/>
+    <w:lsdException w:name="TOC Heading" w:uiPriority="39" w:qFormat="1"/>
   </w:latentStyles>
   <w:style w:type="paragraph" w:default="1" w:styleId="Normal">
     <w:name w:val="Normal"/>
@@ -7349,7 +8237,7 @@
       <w:u w:val="single"/>
     </w:rPr>
   </w:style>
-  <w:style w:type="character" w:styleId="Mencinsinresolver">
+  <w:style w:type="character" w:customStyle="1" w:styleId="UnresolvedMention">
     <w:name w:val="Unresolved Mention"/>
     <w:basedOn w:val="Fuentedeprrafopredeter"/>
     <w:uiPriority w:val="99"/>
@@ -7371,6 +8259,525 @@
     <w:rPr>
       <w:color w:val="800080" w:themeColor="followedHyperlink"/>
       <w:u w:val="single"/>
+    </w:rPr>
+  </w:style>
+  <w:style w:type="paragraph" w:styleId="Textodeglobo">
+    <w:name w:val="Balloon Text"/>
+    <w:basedOn w:val="Normal"/>
+    <w:link w:val="TextodegloboCar"/>
+    <w:uiPriority w:val="99"/>
+    <w:semiHidden/>
+    <w:unhideWhenUsed/>
+    <w:rsid w:val="00B2369B"/>
+    <w:pPr>
+      <w:spacing w:after="0" w:line="240" w:lineRule="auto"/>
+    </w:pPr>
+    <w:rPr>
+      <w:rFonts w:ascii="Tahoma" w:hAnsi="Tahoma" w:cs="Tahoma"/>
+      <w:sz w:val="16"/>
+      <w:szCs w:val="16"/>
+    </w:rPr>
+  </w:style>
+  <w:style w:type="character" w:customStyle="1" w:styleId="TextodegloboCar">
+    <w:name w:val="Texto de globo Car"/>
+    <w:basedOn w:val="Fuentedeprrafopredeter"/>
+    <w:link w:val="Textodeglobo"/>
+    <w:uiPriority w:val="99"/>
+    <w:semiHidden/>
+    <w:rsid w:val="00B2369B"/>
+    <w:rPr>
+      <w:rFonts w:ascii="Tahoma" w:hAnsi="Tahoma" w:cs="Tahoma"/>
+      <w:sz w:val="16"/>
+      <w:szCs w:val="16"/>
+    </w:rPr>
+  </w:style>
+  <w:style w:type="paragraph" w:styleId="NormalWeb">
+    <w:name w:val="Normal (Web)"/>
+    <w:basedOn w:val="Normal"/>
+    <w:uiPriority w:val="99"/>
+    <w:semiHidden/>
+    <w:unhideWhenUsed/>
+    <w:rsid w:val="002B4095"/>
+    <w:pPr>
+      <w:spacing w:before="100" w:beforeAutospacing="1" w:after="100" w:afterAutospacing="1" w:line="240" w:lineRule="auto"/>
+    </w:pPr>
+    <w:rPr>
+      <w:rFonts w:ascii="Times New Roman" w:eastAsia="Times New Roman" w:hAnsi="Times New Roman" w:cs="Times New Roman"/>
+      <w:lang w:val="es-AR"/>
+    </w:rPr>
+  </w:style>
+  <w:style w:type="character" w:styleId="Textoennegrita">
+    <w:name w:val="Strong"/>
+    <w:basedOn w:val="Fuentedeprrafopredeter"/>
+    <w:uiPriority w:val="22"/>
+    <w:qFormat/>
+    <w:rsid w:val="002B4095"/>
+    <w:rPr>
+      <w:b/>
+      <w:bCs/>
+    </w:rPr>
+  </w:style>
+  <w:style w:type="paragraph" w:styleId="Prrafodelista">
+    <w:name w:val="List Paragraph"/>
+    <w:basedOn w:val="Normal"/>
+    <w:uiPriority w:val="34"/>
+    <w:qFormat/>
+    <w:rsid w:val="00490A5A"/>
+    <w:pPr>
+      <w:spacing w:after="0" w:line="240" w:lineRule="auto"/>
+      <w:ind w:left="720"/>
+      <w:contextualSpacing/>
+    </w:pPr>
+    <w:rPr>
+      <w:rFonts w:ascii="Times New Roman" w:eastAsia="Times New Roman" w:hAnsi="Times New Roman" w:cs="Times New Roman"/>
+      <w:lang w:val="es-AR"/>
+    </w:rPr>
+  </w:style>
+</w:styles>
+</file>
+
+<file path=word/stylesWithEffects.xml><?xml version="1.0" encoding="utf-8"?>
+<w:styles xmlns:wpc="http://schemas.microsoft.com/office/word/2010/wordprocessingCanvas" xmlns:mc="http://schemas.openxmlformats.org/markup-compatibility/2006" xmlns:o="urn:schemas-microsoft-com:office:office" xmlns:r="http://schemas.openxmlformats.org/officeDocument/2006/relationships" xmlns:m="http://schemas.openxmlformats.org/officeDocument/2006/math" xmlns:v="urn:schemas-microsoft-com:vml" xmlns:wp14="http://schemas.microsoft.com/office/word/2010/wordprocessingDrawing" xmlns:wp="http://schemas.openxmlformats.org/drawingml/2006/wordprocessingDrawing" xmlns:w10="urn:schemas-microsoft-com:office:word" xmlns:w="http://schemas.openxmlformats.org/wordprocessingml/2006/main" xmlns:w14="http://schemas.microsoft.com/office/word/2010/wordml" xmlns:wpg="http://schemas.microsoft.com/office/word/2010/wordprocessingGroup" xmlns:wpi="http://schemas.microsoft.com/office/word/2010/wordprocessingInk" xmlns:wne="http://schemas.microsoft.com/office/word/2006/wordml" xmlns:wps="http://schemas.microsoft.com/office/word/2010/wordprocessingShape" mc:Ignorable="w14 wp14">
+  <w:docDefaults>
+    <w:rPrDefault>
+      <w:rPr>
+        <w:rFonts w:ascii="Aptos" w:eastAsia="Aptos" w:hAnsi="Aptos" w:cs="Aptos"/>
+        <w:sz w:val="24"/>
+        <w:szCs w:val="24"/>
+        <w:lang w:val="es-419" w:eastAsia="es-AR" w:bidi="ar-SA"/>
+      </w:rPr>
+    </w:rPrDefault>
+    <w:pPrDefault>
+      <w:pPr>
+        <w:spacing w:after="160" w:line="279" w:lineRule="auto"/>
+      </w:pPr>
+    </w:pPrDefault>
+  </w:docDefaults>
+  <w:latentStyles w:defLockedState="0" w:defUIPriority="99" w:defSemiHidden="1" w:defUnhideWhenUsed="1" w:defQFormat="0" w:count="267">
+    <w:lsdException w:name="Normal" w:semiHidden="0" w:uiPriority="0" w:unhideWhenUsed="0" w:qFormat="1"/>
+    <w:lsdException w:name="heading 1" w:semiHidden="0" w:uiPriority="9" w:unhideWhenUsed="0" w:qFormat="1"/>
+    <w:lsdException w:name="heading 2" w:uiPriority="9" w:qFormat="1"/>
+    <w:lsdException w:name="heading 3" w:uiPriority="9" w:qFormat="1"/>
+    <w:lsdException w:name="heading 4" w:uiPriority="9" w:qFormat="1"/>
+    <w:lsdException w:name="heading 5" w:uiPriority="9" w:qFormat="1"/>
+    <w:lsdException w:name="heading 6" w:uiPriority="9" w:qFormat="1"/>
+    <w:lsdException w:name="heading 7" w:uiPriority="9" w:qFormat="1"/>
+    <w:lsdException w:name="heading 8" w:uiPriority="9" w:qFormat="1"/>
+    <w:lsdException w:name="heading 9" w:uiPriority="9" w:qFormat="1"/>
+    <w:lsdException w:name="toc 1" w:uiPriority="39"/>
+    <w:lsdException w:name="toc 2" w:uiPriority="39"/>
+    <w:lsdException w:name="toc 3" w:uiPriority="39"/>
+    <w:lsdException w:name="toc 4" w:uiPriority="39"/>
+    <w:lsdException w:name="toc 5" w:uiPriority="39"/>
+    <w:lsdException w:name="toc 6" w:uiPriority="39"/>
+    <w:lsdException w:name="toc 7" w:uiPriority="39"/>
+    <w:lsdException w:name="toc 8" w:uiPriority="39"/>
+    <w:lsdException w:name="toc 9" w:uiPriority="39"/>
+    <w:lsdException w:name="caption" w:uiPriority="35" w:qFormat="1"/>
+    <w:lsdException w:name="Title" w:semiHidden="0" w:uiPriority="10" w:unhideWhenUsed="0" w:qFormat="1"/>
+    <w:lsdException w:name="Default Paragraph Font" w:uiPriority="1"/>
+    <w:lsdException w:name="Subtitle" w:semiHidden="0" w:uiPriority="11" w:unhideWhenUsed="0" w:qFormat="1"/>
+    <w:lsdException w:name="Strong" w:semiHidden="0" w:uiPriority="22" w:unhideWhenUsed="0" w:qFormat="1"/>
+    <w:lsdException w:name="Emphasis" w:semiHidden="0" w:uiPriority="20" w:unhideWhenUsed="0" w:qFormat="1"/>
+    <w:lsdException w:name="Table Grid" w:semiHidden="0" w:uiPriority="39" w:unhideWhenUsed="0"/>
+    <w:lsdException w:name="Placeholder Text" w:unhideWhenUsed="0"/>
+    <w:lsdException w:name="No Spacing" w:semiHidden="0" w:uiPriority="1" w:unhideWhenUsed="0" w:qFormat="1"/>
+    <w:lsdException w:name="Light Shading" w:semiHidden="0" w:uiPriority="60" w:unhideWhenUsed="0"/>
+    <w:lsdException w:name="Light List" w:semiHidden="0" w:uiPriority="61" w:unhideWhenUsed="0"/>
+    <w:lsdException w:name="Light Grid" w:semiHidden="0" w:uiPriority="62" w:unhideWhenUsed="0"/>
+    <w:lsdException w:name="Medium Shading 1" w:semiHidden="0" w:uiPriority="63" w:unhideWhenUsed="0"/>
+    <w:lsdException w:name="Medium Shading 2" w:semiHidden="0" w:uiPriority="64" w:unhideWhenUsed="0"/>
+    <w:lsdException w:name="Medium List 1" w:semiHidden="0" w:uiPriority="65" w:unhideWhenUsed="0"/>
+    <w:lsdException w:name="Medium List 2" w:semiHidden="0" w:uiPriority="66" w:unhideWhenUsed="0"/>
+    <w:lsdException w:name="Medium Grid 1" w:semiHidden="0" w:uiPriority="67" w:unhideWhenUsed="0"/>
+    <w:lsdException w:name="Medium Grid 2" w:semiHidden="0" w:uiPriority="68" w:unhideWhenUsed="0"/>
+    <w:lsdException w:name="Medium Grid 3" w:semiHidden="0" w:uiPriority="69" w:unhideWhenUsed="0"/>
+    <w:lsdException w:name="Dark List" w:semiHidden="0" w:uiPriority="70" w:unhideWhenUsed="0"/>
+    <w:lsdException w:name="Colorful Shading" w:semiHidden="0" w:uiPriority="71" w:unhideWhenUsed="0"/>
+    <w:lsdException w:name="Colorful List" w:semiHidden="0" w:uiPriority="72" w:unhideWhenUsed="0"/>
+    <w:lsdException w:name="Colorful Grid" w:semiHidden="0" w:uiPriority="73" w:unhideWhenUsed="0"/>
+    <w:lsdException w:name="Light Shading Accent 1" w:semiHidden="0" w:uiPriority="60" w:unhideWhenUsed="0"/>
+    <w:lsdException w:name="Light List Accent 1" w:semiHidden="0" w:uiPriority="61" w:unhideWhenUsed="0"/>
+    <w:lsdException w:name="Light Grid Accent 1" w:semiHidden="0" w:uiPriority="62" w:unhideWhenUsed="0"/>
+    <w:lsdException w:name="Medium Shading 1 Accent 1" w:semiHidden="0" w:uiPriority="63" w:unhideWhenUsed="0"/>
+    <w:lsdException w:name="Medium Shading 2 Accent 1" w:semiHidden="0" w:uiPriority="64" w:unhideWhenUsed="0"/>
+    <w:lsdException w:name="Medium List 1 Accent 1" w:semiHidden="0" w:uiPriority="65" w:unhideWhenUsed="0"/>
+    <w:lsdException w:name="Revision" w:unhideWhenUsed="0"/>
+    <w:lsdException w:name="List Paragraph" w:semiHidden="0" w:uiPriority="34" w:unhideWhenUsed="0" w:qFormat="1"/>
+    <w:lsdException w:name="Quote" w:semiHidden="0" w:uiPriority="29" w:unhideWhenUsed="0" w:qFormat="1"/>
+    <w:lsdException w:name="Intense Quote" w:semiHidden="0" w:uiPriority="30" w:unhideWhenUsed="0" w:qFormat="1"/>
+    <w:lsdException w:name="Medium List 2 Accent 1" w:semiHidden="0" w:uiPriority="66" w:unhideWhenUsed="0"/>
+    <w:lsdException w:name="Medium Grid 1 Accent 1" w:semiHidden="0" w:uiPriority="67" w:unhideWhenUsed="0"/>
+    <w:lsdException w:name="Medium Grid 2 Accent 1" w:semiHidden="0" w:uiPriority="68" w:unhideWhenUsed="0"/>
+    <w:lsdException w:name="Medium Grid 3 Accent 1" w:semiHidden="0" w:uiPriority="69" w:unhideWhenUsed="0"/>
+    <w:lsdException w:name="Dark List Accent 1" w:semiHidden="0" w:uiPriority="70" w:unhideWhenUsed="0"/>
+    <w:lsdException w:name="Colorful Shading Accent 1" w:semiHidden="0" w:uiPriority="71" w:unhideWhenUsed="0"/>
+    <w:lsdException w:name="Colorful List Accent 1" w:semiHidden="0" w:uiPriority="72" w:unhideWhenUsed="0"/>
+    <w:lsdException w:name="Colorful Grid Accent 1" w:semiHidden="0" w:uiPriority="73" w:unhideWhenUsed="0"/>
+    <w:lsdException w:name="Light Shading Accent 2" w:semiHidden="0" w:uiPriority="60" w:unhideWhenUsed="0"/>
+    <w:lsdException w:name="Light List Accent 2" w:semiHidden="0" w:uiPriority="61" w:unhideWhenUsed="0"/>
+    <w:lsdException w:name="Light Grid Accent 2" w:semiHidden="0" w:uiPriority="62" w:unhideWhenUsed="0"/>
+    <w:lsdException w:name="Medium Shading 1 Accent 2" w:semiHidden="0" w:uiPriority="63" w:unhideWhenUsed="0"/>
+    <w:lsdException w:name="Medium Shading 2 Accent 2" w:semiHidden="0" w:uiPriority="64" w:unhideWhenUsed="0"/>
+    <w:lsdException w:name="Medium List 1 Accent 2" w:semiHidden="0" w:uiPriority="65" w:unhideWhenUsed="0"/>
+    <w:lsdException w:name="Medium List 2 Accent 2" w:semiHidden="0" w:uiPriority="66" w:unhideWhenUsed="0"/>
+    <w:lsdException w:name="Medium Grid 1 Accent 2" w:semiHidden="0" w:uiPriority="67" w:unhideWhenUsed="0"/>
+    <w:lsdException w:name="Medium Grid 2 Accent 2" w:semiHidden="0" w:uiPriority="68" w:unhideWhenUsed="0"/>
+    <w:lsdException w:name="Medium Grid 3 Accent 2" w:semiHidden="0" w:uiPriority="69" w:unhideWhenUsed="0"/>
+    <w:lsdException w:name="Dark List Accent 2" w:semiHidden="0" w:uiPriority="70" w:unhideWhenUsed="0"/>
+    <w:lsdException w:name="Colorful Shading Accent 2" w:semiHidden="0" w:uiPriority="71" w:unhideWhenUsed="0"/>
+    <w:lsdException w:name="Colorful List Accent 2" w:semiHidden="0" w:uiPriority="72" w:unhideWhenUsed="0"/>
+    <w:lsdException w:name="Colorful Grid Accent 2" w:semiHidden="0" w:uiPriority="73" w:unhideWhenUsed="0"/>
+    <w:lsdException w:name="Light Shading Accent 3" w:semiHidden="0" w:uiPriority="60" w:unhideWhenUsed="0"/>
+    <w:lsdException w:name="Light List Accent 3" w:semiHidden="0" w:uiPriority="61" w:unhideWhenUsed="0"/>
+    <w:lsdException w:name="Light Grid Accent 3" w:semiHidden="0" w:uiPriority="62" w:unhideWhenUsed="0"/>
+    <w:lsdException w:name="Medium Shading 1 Accent 3" w:semiHidden="0" w:uiPriority="63" w:unhideWhenUsed="0"/>
+    <w:lsdException w:name="Medium Shading 2 Accent 3" w:semiHidden="0" w:uiPriority="64" w:unhideWhenUsed="0"/>
+    <w:lsdException w:name="Medium List 1 Accent 3" w:semiHidden="0" w:uiPriority="65" w:unhideWhenUsed="0"/>
+    <w:lsdException w:name="Medium List 2 Accent 3" w:semiHidden="0" w:uiPriority="66" w:unhideWhenUsed="0"/>
+    <w:lsdException w:name="Medium Grid 1 Accent 3" w:semiHidden="0" w:uiPriority="67" w:unhideWhenUsed="0"/>
+    <w:lsdException w:name="Medium Grid 2 Accent 3" w:semiHidden="0" w:uiPriority="68" w:unhideWhenUsed="0"/>
+    <w:lsdException w:name="Medium Grid 3 Accent 3" w:semiHidden="0" w:uiPriority="69" w:unhideWhenUsed="0"/>
+    <w:lsdException w:name="Dark List Accent 3" w:semiHidden="0" w:uiPriority="70" w:unhideWhenUsed="0"/>
+    <w:lsdException w:name="Colorful Shading Accent 3" w:semiHidden="0" w:uiPriority="71" w:unhideWhenUsed="0"/>
+    <w:lsdException w:name="Colorful List Accent 3" w:semiHidden="0" w:uiPriority="72" w:unhideWhenUsed="0"/>
+    <w:lsdException w:name="Colorful Grid Accent 3" w:semiHidden="0" w:uiPriority="73" w:unhideWhenUsed="0"/>
+    <w:lsdException w:name="Light Shading Accent 4" w:semiHidden="0" w:uiPriority="60" w:unhideWhenUsed="0"/>
+    <w:lsdException w:name="Light List Accent 4" w:semiHidden="0" w:uiPriority="61" w:unhideWhenUsed="0"/>
+    <w:lsdException w:name="Light Grid Accent 4" w:semiHidden="0" w:uiPriority="62" w:unhideWhenUsed="0"/>
+    <w:lsdException w:name="Medium Shading 1 Accent 4" w:semiHidden="0" w:uiPriority="63" w:unhideWhenUsed="0"/>
+    <w:lsdException w:name="Medium Shading 2 Accent 4" w:semiHidden="0" w:uiPriority="64" w:unhideWhenUsed="0"/>
+    <w:lsdException w:name="Medium List 1 Accent 4" w:semiHidden="0" w:uiPriority="65" w:unhideWhenUsed="0"/>
+    <w:lsdException w:name="Medium List 2 Accent 4" w:semiHidden="0" w:uiPriority="66" w:unhideWhenUsed="0"/>
+    <w:lsdException w:name="Medium Grid 1 Accent 4" w:semiHidden="0" w:uiPriority="67" w:unhideWhenUsed="0"/>
+    <w:lsdException w:name="Medium Grid 2 Accent 4" w:semiHidden="0" w:uiPriority="68" w:unhideWhenUsed="0"/>
+    <w:lsdException w:name="Medium Grid 3 Accent 4" w:semiHidden="0" w:uiPriority="69" w:unhideWhenUsed="0"/>
+    <w:lsdException w:name="Dark List Accent 4" w:semiHidden="0" w:uiPriority="70" w:unhideWhenUsed="0"/>
+    <w:lsdException w:name="Colorful Shading Accent 4" w:semiHidden="0" w:uiPriority="71" w:unhideWhenUsed="0"/>
+    <w:lsdException w:name="Colorful List Accent 4" w:semiHidden="0" w:uiPriority="72" w:unhideWhenUsed="0"/>
+    <w:lsdException w:name="Colorful Grid Accent 4" w:semiHidden="0" w:uiPriority="73" w:unhideWhenUsed="0"/>
+    <w:lsdException w:name="Light Shading Accent 5" w:semiHidden="0" w:uiPriority="60" w:unhideWhenUsed="0"/>
+    <w:lsdException w:name="Light List Accent 5" w:semiHidden="0" w:uiPriority="61" w:unhideWhenUsed="0"/>
+    <w:lsdException w:name="Light Grid Accent 5" w:semiHidden="0" w:uiPriority="62" w:unhideWhenUsed="0"/>
+    <w:lsdException w:name="Medium Shading 1 Accent 5" w:semiHidden="0" w:uiPriority="63" w:unhideWhenUsed="0"/>
+    <w:lsdException w:name="Medium Shading 2 Accent 5" w:semiHidden="0" w:uiPriority="64" w:unhideWhenUsed="0"/>
+    <w:lsdException w:name="Medium List 1 Accent 5" w:semiHidden="0" w:uiPriority="65" w:unhideWhenUsed="0"/>
+    <w:lsdException w:name="Medium List 2 Accent 5" w:semiHidden="0" w:uiPriority="66" w:unhideWhenUsed="0"/>
+    <w:lsdException w:name="Medium Grid 1 Accent 5" w:semiHidden="0" w:uiPriority="67" w:unhideWhenUsed="0"/>
+    <w:lsdException w:name="Medium Grid 2 Accent 5" w:semiHidden="0" w:uiPriority="68" w:unhideWhenUsed="0"/>
+    <w:lsdException w:name="Medium Grid 3 Accent 5" w:semiHidden="0" w:uiPriority="69" w:unhideWhenUsed="0"/>
+    <w:lsdException w:name="Dark List Accent 5" w:semiHidden="0" w:uiPriority="70" w:unhideWhenUsed="0"/>
+    <w:lsdException w:name="Colorful Shading Accent 5" w:semiHidden="0" w:uiPriority="71" w:unhideWhenUsed="0"/>
+    <w:lsdException w:name="Colorful List Accent 5" w:semiHidden="0" w:uiPriority="72" w:unhideWhenUsed="0"/>
+    <w:lsdException w:name="Colorful Grid Accent 5" w:semiHidden="0" w:uiPriority="73" w:unhideWhenUsed="0"/>
+    <w:lsdException w:name="Light Shading Accent 6" w:semiHidden="0" w:uiPriority="60" w:unhideWhenUsed="0"/>
+    <w:lsdException w:name="Light List Accent 6" w:semiHidden="0" w:uiPriority="61" w:unhideWhenUsed="0"/>
+    <w:lsdException w:name="Light Grid Accent 6" w:semiHidden="0" w:uiPriority="62" w:unhideWhenUsed="0"/>
+    <w:lsdException w:name="Medium Shading 1 Accent 6" w:semiHidden="0" w:uiPriority="63" w:unhideWhenUsed="0"/>
+    <w:lsdException w:name="Medium Shading 2 Accent 6" w:semiHidden="0" w:uiPriority="64" w:unhideWhenUsed="0"/>
+    <w:lsdException w:name="Medium List 1 Accent 6" w:semiHidden="0" w:uiPriority="65" w:unhideWhenUsed="0"/>
+    <w:lsdException w:name="Medium List 2 Accent 6" w:semiHidden="0" w:uiPriority="66" w:unhideWhenUsed="0"/>
+    <w:lsdException w:name="Medium Grid 1 Accent 6" w:semiHidden="0" w:uiPriority="67" w:unhideWhenUsed="0"/>
+    <w:lsdException w:name="Medium Grid 2 Accent 6" w:semiHidden="0" w:uiPriority="68" w:unhideWhenUsed="0"/>
+    <w:lsdException w:name="Medium Grid 3 Accent 6" w:semiHidden="0" w:uiPriority="69" w:unhideWhenUsed="0"/>
+    <w:lsdException w:name="Dark List Accent 6" w:semiHidden="0" w:uiPriority="70" w:unhideWhenUsed="0"/>
+    <w:lsdException w:name="Colorful Shading Accent 6" w:semiHidden="0" w:uiPriority="71" w:unhideWhenUsed="0"/>
+    <w:lsdException w:name="Colorful List Accent 6" w:semiHidden="0" w:uiPriority="72" w:unhideWhenUsed="0"/>
+    <w:lsdException w:name="Colorful Grid Accent 6" w:semiHidden="0" w:uiPriority="73" w:unhideWhenUsed="0"/>
+    <w:lsdException w:name="Subtle Emphasis" w:semiHidden="0" w:uiPriority="19" w:unhideWhenUsed="0" w:qFormat="1"/>
+    <w:lsdException w:name="Intense Emphasis" w:semiHidden="0" w:uiPriority="21" w:unhideWhenUsed="0" w:qFormat="1"/>
+    <w:lsdException w:name="Subtle Reference" w:semiHidden="0" w:uiPriority="31" w:unhideWhenUsed="0" w:qFormat="1"/>
+    <w:lsdException w:name="Intense Reference" w:semiHidden="0" w:uiPriority="32" w:unhideWhenUsed="0" w:qFormat="1"/>
+    <w:lsdException w:name="Book Title" w:semiHidden="0" w:uiPriority="33" w:unhideWhenUsed="0" w:qFormat="1"/>
+    <w:lsdException w:name="Bibliography" w:uiPriority="37"/>
+    <w:lsdException w:name="TOC Heading" w:uiPriority="39" w:qFormat="1"/>
+  </w:latentStyles>
+  <w:style w:type="paragraph" w:default="1" w:styleId="Normal">
+    <w:name w:val="Normal"/>
+    <w:qFormat/>
+  </w:style>
+  <w:style w:type="paragraph" w:styleId="Ttulo1">
+    <w:name w:val="heading 1"/>
+    <w:basedOn w:val="Normal"/>
+    <w:next w:val="Normal"/>
+    <w:uiPriority w:val="9"/>
+    <w:qFormat/>
+    <w:pPr>
+      <w:keepNext/>
+      <w:keepLines/>
+      <w:spacing w:before="480" w:after="120"/>
+      <w:outlineLvl w:val="0"/>
+    </w:pPr>
+    <w:rPr>
+      <w:b/>
+      <w:sz w:val="48"/>
+      <w:szCs w:val="48"/>
+    </w:rPr>
+  </w:style>
+  <w:style w:type="paragraph" w:styleId="Ttulo2">
+    <w:name w:val="heading 2"/>
+    <w:basedOn w:val="Normal"/>
+    <w:next w:val="Normal"/>
+    <w:uiPriority w:val="9"/>
+    <w:unhideWhenUsed/>
+    <w:qFormat/>
+    <w:pPr>
+      <w:keepNext/>
+      <w:keepLines/>
+      <w:spacing w:before="160" w:after="80"/>
+      <w:outlineLvl w:val="1"/>
+    </w:pPr>
+    <w:rPr>
+      <w:rFonts w:ascii="Play" w:eastAsia="Play" w:hAnsi="Play" w:cs="Play"/>
+      <w:color w:val="0F4761"/>
+      <w:sz w:val="32"/>
+      <w:szCs w:val="32"/>
+    </w:rPr>
+  </w:style>
+  <w:style w:type="paragraph" w:styleId="Ttulo3">
+    <w:name w:val="heading 3"/>
+    <w:basedOn w:val="Normal"/>
+    <w:next w:val="Normal"/>
+    <w:uiPriority w:val="9"/>
+    <w:unhideWhenUsed/>
+    <w:qFormat/>
+    <w:pPr>
+      <w:keepNext/>
+      <w:keepLines/>
+      <w:spacing w:before="160" w:after="80"/>
+      <w:outlineLvl w:val="2"/>
+    </w:pPr>
+    <w:rPr>
+      <w:color w:val="0F4761"/>
+      <w:sz w:val="28"/>
+      <w:szCs w:val="28"/>
+    </w:rPr>
+  </w:style>
+  <w:style w:type="paragraph" w:styleId="Ttulo4">
+    <w:name w:val="heading 4"/>
+    <w:basedOn w:val="Normal"/>
+    <w:next w:val="Normal"/>
+    <w:uiPriority w:val="9"/>
+    <w:semiHidden/>
+    <w:unhideWhenUsed/>
+    <w:qFormat/>
+    <w:pPr>
+      <w:keepNext/>
+      <w:keepLines/>
+      <w:spacing w:before="240" w:after="40"/>
+      <w:outlineLvl w:val="3"/>
+    </w:pPr>
+    <w:rPr>
+      <w:b/>
+    </w:rPr>
+  </w:style>
+  <w:style w:type="paragraph" w:styleId="Ttulo5">
+    <w:name w:val="heading 5"/>
+    <w:basedOn w:val="Normal"/>
+    <w:next w:val="Normal"/>
+    <w:uiPriority w:val="9"/>
+    <w:semiHidden/>
+    <w:unhideWhenUsed/>
+    <w:qFormat/>
+    <w:pPr>
+      <w:keepNext/>
+      <w:keepLines/>
+      <w:spacing w:before="80" w:after="40"/>
+      <w:outlineLvl w:val="4"/>
+    </w:pPr>
+    <w:rPr>
+      <w:color w:val="0F4761"/>
+    </w:rPr>
+  </w:style>
+  <w:style w:type="paragraph" w:styleId="Ttulo6">
+    <w:name w:val="heading 6"/>
+    <w:basedOn w:val="Normal"/>
+    <w:next w:val="Normal"/>
+    <w:uiPriority w:val="9"/>
+    <w:semiHidden/>
+    <w:unhideWhenUsed/>
+    <w:qFormat/>
+    <w:pPr>
+      <w:keepNext/>
+      <w:keepLines/>
+      <w:spacing w:before="200" w:after="40"/>
+      <w:outlineLvl w:val="5"/>
+    </w:pPr>
+    <w:rPr>
+      <w:b/>
+      <w:sz w:val="20"/>
+      <w:szCs w:val="20"/>
+    </w:rPr>
+  </w:style>
+  <w:style w:type="character" w:default="1" w:styleId="Fuentedeprrafopredeter">
+    <w:name w:val="Default Paragraph Font"/>
+    <w:uiPriority w:val="1"/>
+    <w:unhideWhenUsed/>
+  </w:style>
+  <w:style w:type="table" w:default="1" w:styleId="Tablanormal">
+    <w:name w:val="Normal Table"/>
+    <w:uiPriority w:val="99"/>
+    <w:semiHidden/>
+    <w:unhideWhenUsed/>
+    <w:tblPr>
+      <w:tblInd w:w="0" w:type="dxa"/>
+      <w:tblCellMar>
+        <w:top w:w="0" w:type="dxa"/>
+        <w:left w:w="108" w:type="dxa"/>
+        <w:bottom w:w="0" w:type="dxa"/>
+        <w:right w:w="108" w:type="dxa"/>
+      </w:tblCellMar>
+    </w:tblPr>
+  </w:style>
+  <w:style w:type="numbering" w:default="1" w:styleId="Sinlista">
+    <w:name w:val="No List"/>
+    <w:uiPriority w:val="99"/>
+    <w:semiHidden/>
+    <w:unhideWhenUsed/>
+  </w:style>
+  <w:style w:type="table" w:customStyle="1" w:styleId="TableNormal">
+    <w:name w:val="Table Normal"/>
+    <w:tblPr>
+      <w:tblCellMar>
+        <w:top w:w="0" w:type="dxa"/>
+        <w:left w:w="0" w:type="dxa"/>
+        <w:bottom w:w="0" w:type="dxa"/>
+        <w:right w:w="0" w:type="dxa"/>
+      </w:tblCellMar>
+    </w:tblPr>
+  </w:style>
+  <w:style w:type="paragraph" w:styleId="Ttulo">
+    <w:name w:val="Title"/>
+    <w:basedOn w:val="Normal"/>
+    <w:next w:val="Normal"/>
+    <w:uiPriority w:val="10"/>
+    <w:qFormat/>
+    <w:pPr>
+      <w:spacing w:after="80" w:line="240" w:lineRule="auto"/>
+    </w:pPr>
+    <w:rPr>
+      <w:rFonts w:ascii="Play" w:eastAsia="Play" w:hAnsi="Play" w:cs="Play"/>
+      <w:sz w:val="56"/>
+      <w:szCs w:val="56"/>
+    </w:rPr>
+  </w:style>
+  <w:style w:type="paragraph" w:styleId="Subttulo">
+    <w:name w:val="Subtitle"/>
+    <w:basedOn w:val="Normal"/>
+    <w:next w:val="Normal"/>
+    <w:uiPriority w:val="11"/>
+    <w:qFormat/>
+    <w:rPr>
+      <w:color w:val="595959"/>
+      <w:sz w:val="28"/>
+      <w:szCs w:val="28"/>
+    </w:rPr>
+  </w:style>
+  <w:style w:type="character" w:styleId="Hipervnculo">
+    <w:name w:val="Hyperlink"/>
+    <w:basedOn w:val="Fuentedeprrafopredeter"/>
+    <w:uiPriority w:val="99"/>
+    <w:unhideWhenUsed/>
+    <w:rsid w:val="005E1F30"/>
+    <w:rPr>
+      <w:color w:val="0000FF" w:themeColor="hyperlink"/>
+      <w:u w:val="single"/>
+    </w:rPr>
+  </w:style>
+  <w:style w:type="character" w:customStyle="1" w:styleId="UnresolvedMention">
+    <w:name w:val="Unresolved Mention"/>
+    <w:basedOn w:val="Fuentedeprrafopredeter"/>
+    <w:uiPriority w:val="99"/>
+    <w:semiHidden/>
+    <w:unhideWhenUsed/>
+    <w:rsid w:val="005E1F30"/>
+    <w:rPr>
+      <w:color w:val="605E5C"/>
+      <w:shd w:val="clear" w:color="auto" w:fill="E1DFDD"/>
+    </w:rPr>
+  </w:style>
+  <w:style w:type="character" w:styleId="Hipervnculovisitado">
+    <w:name w:val="FollowedHyperlink"/>
+    <w:basedOn w:val="Fuentedeprrafopredeter"/>
+    <w:uiPriority w:val="99"/>
+    <w:semiHidden/>
+    <w:unhideWhenUsed/>
+    <w:rsid w:val="00055D1E"/>
+    <w:rPr>
+      <w:color w:val="800080" w:themeColor="followedHyperlink"/>
+      <w:u w:val="single"/>
+    </w:rPr>
+  </w:style>
+  <w:style w:type="paragraph" w:styleId="Textodeglobo">
+    <w:name w:val="Balloon Text"/>
+    <w:basedOn w:val="Normal"/>
+    <w:link w:val="TextodegloboCar"/>
+    <w:uiPriority w:val="99"/>
+    <w:semiHidden/>
+    <w:unhideWhenUsed/>
+    <w:rsid w:val="00B2369B"/>
+    <w:pPr>
+      <w:spacing w:after="0" w:line="240" w:lineRule="auto"/>
+    </w:pPr>
+    <w:rPr>
+      <w:rFonts w:ascii="Tahoma" w:hAnsi="Tahoma" w:cs="Tahoma"/>
+      <w:sz w:val="16"/>
+      <w:szCs w:val="16"/>
+    </w:rPr>
+  </w:style>
+  <w:style w:type="character" w:customStyle="1" w:styleId="TextodegloboCar">
+    <w:name w:val="Texto de globo Car"/>
+    <w:basedOn w:val="Fuentedeprrafopredeter"/>
+    <w:link w:val="Textodeglobo"/>
+    <w:uiPriority w:val="99"/>
+    <w:semiHidden/>
+    <w:rsid w:val="00B2369B"/>
+    <w:rPr>
+      <w:rFonts w:ascii="Tahoma" w:hAnsi="Tahoma" w:cs="Tahoma"/>
+      <w:sz w:val="16"/>
+      <w:szCs w:val="16"/>
+    </w:rPr>
+  </w:style>
+  <w:style w:type="paragraph" w:styleId="NormalWeb">
+    <w:name w:val="Normal (Web)"/>
+    <w:basedOn w:val="Normal"/>
+    <w:uiPriority w:val="99"/>
+    <w:semiHidden/>
+    <w:unhideWhenUsed/>
+    <w:rsid w:val="002B4095"/>
+    <w:pPr>
+      <w:spacing w:before="100" w:beforeAutospacing="1" w:after="100" w:afterAutospacing="1" w:line="240" w:lineRule="auto"/>
+    </w:pPr>
+    <w:rPr>
+      <w:rFonts w:ascii="Times New Roman" w:eastAsia="Times New Roman" w:hAnsi="Times New Roman" w:cs="Times New Roman"/>
+      <w:lang w:val="es-AR"/>
+    </w:rPr>
+  </w:style>
+  <w:style w:type="character" w:styleId="Textoennegrita">
+    <w:name w:val="Strong"/>
+    <w:basedOn w:val="Fuentedeprrafopredeter"/>
+    <w:uiPriority w:val="22"/>
+    <w:qFormat/>
+    <w:rsid w:val="002B4095"/>
+    <w:rPr>
+      <w:b/>
+      <w:bCs/>
+    </w:rPr>
+  </w:style>
+  <w:style w:type="paragraph" w:styleId="Prrafodelista">
+    <w:name w:val="List Paragraph"/>
+    <w:basedOn w:val="Normal"/>
+    <w:uiPriority w:val="34"/>
+    <w:qFormat/>
+    <w:rsid w:val="00490A5A"/>
+    <w:pPr>
+      <w:spacing w:after="0" w:line="240" w:lineRule="auto"/>
+      <w:ind w:left="720"/>
+      <w:contextualSpacing/>
+    </w:pPr>
+    <w:rPr>
+      <w:rFonts w:ascii="Times New Roman" w:eastAsia="Times New Roman" w:hAnsi="Times New Roman" w:cs="Times New Roman"/>
+      <w:lang w:val="es-AR"/>
     </w:rPr>
   </w:style>
 </w:styles>

</xml_diff>

<commit_message>
Fix Information about logistic regression and decision trees is added.
</commit_message>
<xml_diff>
--- a/Informe-Investigacion.docx
+++ b/Informe-Investigacion.docx
@@ -1,10 +1,10 @@
 
 <file path=word/document.xml><?xml version="1.0" encoding="utf-8"?>
-<w:document xmlns:wpc="http://schemas.microsoft.com/office/word/2010/wordprocessingCanvas" xmlns:mc="http://schemas.openxmlformats.org/markup-compatibility/2006" xmlns:o="urn:schemas-microsoft-com:office:office" xmlns:r="http://schemas.openxmlformats.org/officeDocument/2006/relationships" xmlns:m="http://schemas.openxmlformats.org/officeDocument/2006/math" xmlns:v="urn:schemas-microsoft-com:vml" xmlns:wp14="http://schemas.microsoft.com/office/word/2010/wordprocessingDrawing" xmlns:wp="http://schemas.openxmlformats.org/drawingml/2006/wordprocessingDrawing" xmlns:w10="urn:schemas-microsoft-com:office:word" xmlns:w="http://schemas.openxmlformats.org/wordprocessingml/2006/main" xmlns:w14="http://schemas.microsoft.com/office/word/2010/wordml" xmlns:w15="http://schemas.microsoft.com/office/word/2012/wordml" xmlns:wpg="http://schemas.microsoft.com/office/word/2010/wordprocessingGroup" xmlns:wpi="http://schemas.microsoft.com/office/word/2010/wordprocessingInk" xmlns:wne="http://schemas.microsoft.com/office/word/2006/wordml" xmlns:wps="http://schemas.microsoft.com/office/word/2010/wordprocessingShape" mc:Ignorable="w14 w15 wp14">
+<w:document xmlns:wpc="http://schemas.microsoft.com/office/word/2010/wordprocessingCanvas" xmlns:mc="http://schemas.openxmlformats.org/markup-compatibility/2006" xmlns:o="urn:schemas-microsoft-com:office:office" xmlns:r="http://schemas.openxmlformats.org/officeDocument/2006/relationships" xmlns:m="http://schemas.openxmlformats.org/officeDocument/2006/math" xmlns:v="urn:schemas-microsoft-com:vml" xmlns:wp14="http://schemas.microsoft.com/office/word/2010/wordprocessingDrawing" xmlns:wp="http://schemas.openxmlformats.org/drawingml/2006/wordprocessingDrawing" xmlns:w10="urn:schemas-microsoft-com:office:word" xmlns:w="http://schemas.openxmlformats.org/wordprocessingml/2006/main" xmlns:w14="http://schemas.microsoft.com/office/word/2010/wordml" xmlns:wpg="http://schemas.microsoft.com/office/word/2010/wordprocessingGroup" xmlns:wpi="http://schemas.microsoft.com/office/word/2010/wordprocessingInk" xmlns:wne="http://schemas.microsoft.com/office/word/2006/wordml" xmlns:wps="http://schemas.microsoft.com/office/word/2010/wordprocessingShape" mc:Ignorable="w14 wp14">
   <w:body>
     <w:p>
       <w:pPr>
-        <w:pStyle w:val="Puesto"/>
+        <w:pStyle w:val="Ttulo"/>
         <w:jc w:val="center"/>
         <w:rPr>
           <w:sz w:val="96"/>
@@ -30,7 +30,7 @@
                     <pic:cNvPicPr preferRelativeResize="0"/>
                   </pic:nvPicPr>
                   <pic:blipFill>
-                    <a:blip r:embed="rId7"/>
+                    <a:blip r:embed="rId8"/>
                     <a:srcRect t="27683" r="2461" b="29378"/>
                     <a:stretch>
                       <a:fillRect/>
@@ -60,7 +60,7 @@
     </w:p>
     <w:p>
       <w:pPr>
-        <w:pStyle w:val="Puesto"/>
+        <w:pStyle w:val="Ttulo"/>
         <w:spacing w:after="0" w:line="276" w:lineRule="auto"/>
         <w:jc w:val="center"/>
         <w:rPr>
@@ -84,7 +84,7 @@
     </w:p>
     <w:p>
       <w:pPr>
-        <w:pStyle w:val="Puesto"/>
+        <w:pStyle w:val="Ttulo"/>
         <w:spacing w:after="0" w:line="276" w:lineRule="auto"/>
         <w:jc w:val="center"/>
         <w:rPr>
@@ -106,7 +106,7 @@
     </w:p>
     <w:p>
       <w:pPr>
-        <w:pStyle w:val="Puesto"/>
+        <w:pStyle w:val="Ttulo"/>
         <w:spacing w:after="0"/>
         <w:jc w:val="center"/>
         <w:rPr>
@@ -121,7 +121,7 @@
     </w:p>
     <w:p>
       <w:pPr>
-        <w:pStyle w:val="Puesto"/>
+        <w:pStyle w:val="Ttulo"/>
         <w:jc w:val="center"/>
         <w:rPr>
           <w:rFonts w:ascii="Arial" w:eastAsia="Arial" w:hAnsi="Arial" w:cs="Arial"/>
@@ -348,7 +348,7 @@
           <w:szCs w:val="28"/>
         </w:rPr>
       </w:pPr>
-      <w:hyperlink r:id="rId8">
+      <w:hyperlink r:id="rId9">
         <w:r>
           <w:rPr>
             <w:rFonts w:ascii="Arial" w:eastAsia="Arial" w:hAnsi="Arial" w:cs="Arial"/>
@@ -2075,7 +2075,6 @@
           <w:sz w:val="28"/>
           <w:szCs w:val="28"/>
         </w:rPr>
-        <w:lastRenderedPageBreak/>
         <w:t>iii)</w:t>
       </w:r>
     </w:p>
@@ -2873,6 +2872,7 @@
         <w:rPr>
           <w:rFonts w:ascii="Arial" w:eastAsia="Arial" w:hAnsi="Arial" w:cs="Arial"/>
         </w:rPr>
+        <w:lastRenderedPageBreak/>
         <w:br/>
       </w:r>
     </w:p>
@@ -2888,7 +2888,6 @@
           <w:rFonts w:ascii="Arial" w:eastAsia="Arial" w:hAnsi="Arial" w:cs="Arial"/>
           <w:b/>
         </w:rPr>
-        <w:lastRenderedPageBreak/>
         <w:t>Fuentes consultadas:</w:t>
       </w:r>
     </w:p>
@@ -2900,7 +2899,7 @@
           <w:b/>
         </w:rPr>
       </w:pPr>
-      <w:hyperlink r:id="rId9" w:anchor="link2">
+      <w:hyperlink r:id="rId10" w:anchor="link2">
         <w:r>
           <w:rPr>
             <w:rFonts w:ascii="Arial" w:eastAsia="Arial" w:hAnsi="Arial" w:cs="Arial"/>
@@ -2920,7 +2919,7 @@
           <w:b/>
         </w:rPr>
       </w:pPr>
-      <w:hyperlink r:id="rId10">
+      <w:hyperlink r:id="rId11">
         <w:r>
           <w:rPr>
             <w:rFonts w:ascii="Arial" w:eastAsia="Arial" w:hAnsi="Arial" w:cs="Arial"/>
@@ -2943,7 +2942,7 @@
       <w:pPr>
         <w:jc w:val="both"/>
       </w:pPr>
-      <w:hyperlink r:id="rId11" w:anchor="recruiting">
+      <w:hyperlink r:id="rId12" w:anchor="recruiting">
         <w:r>
           <w:rPr>
             <w:rFonts w:ascii="Arial" w:eastAsia="Arial" w:hAnsi="Arial" w:cs="Arial"/>
@@ -2963,7 +2962,7 @@
           <w:b/>
         </w:rPr>
       </w:pPr>
-      <w:hyperlink r:id="rId12">
+      <w:hyperlink r:id="rId13">
         <w:r>
           <w:rPr>
             <w:rFonts w:ascii="Arial" w:eastAsia="Arial" w:hAnsi="Arial" w:cs="Arial"/>
@@ -2984,7 +2983,7 @@
           <w:u w:val="single"/>
         </w:rPr>
       </w:pPr>
-      <w:hyperlink r:id="rId13">
+      <w:hyperlink r:id="rId14">
         <w:r>
           <w:rPr>
             <w:rFonts w:ascii="Arial" w:eastAsia="Arial" w:hAnsi="Arial" w:cs="Arial"/>
@@ -3013,7 +3012,7 @@
           <w:u w:val="single"/>
         </w:rPr>
       </w:pPr>
-      <w:hyperlink r:id="rId14">
+      <w:hyperlink r:id="rId15">
         <w:r>
           <w:rPr>
             <w:rFonts w:ascii="Arial" w:eastAsia="Arial" w:hAnsi="Arial" w:cs="Arial"/>
@@ -3035,7 +3034,7 @@
           <w:u w:val="single"/>
         </w:rPr>
       </w:pPr>
-      <w:hyperlink r:id="rId15">
+      <w:hyperlink r:id="rId16">
         <w:r>
           <w:rPr>
             <w:rFonts w:ascii="Arial" w:eastAsia="Arial" w:hAnsi="Arial" w:cs="Arial"/>
@@ -3076,7 +3075,7 @@
           <w:b/>
         </w:rPr>
       </w:pPr>
-      <w:hyperlink r:id="rId16">
+      <w:hyperlink r:id="rId17">
         <w:r>
           <w:rPr>
             <w:rFonts w:ascii="Arial" w:eastAsia="Arial" w:hAnsi="Arial" w:cs="Arial"/>
@@ -3098,7 +3097,7 @@
           <w:u w:val="single"/>
         </w:rPr>
       </w:pPr>
-      <w:hyperlink r:id="rId17">
+      <w:hyperlink r:id="rId18">
         <w:r>
           <w:rPr>
             <w:rFonts w:ascii="Arial" w:eastAsia="Arial" w:hAnsi="Arial" w:cs="Arial"/>
@@ -3256,7 +3255,7 @@
     </w:p>
     <w:p>
       <w:pPr>
-        <w:pStyle w:val="Puesto"/>
+        <w:pStyle w:val="Ttulo"/>
         <w:jc w:val="center"/>
         <w:rPr>
           <w:rFonts w:ascii="Arial" w:eastAsia="Arial" w:hAnsi="Arial" w:cs="Arial"/>
@@ -3691,6 +3690,7 @@
         <w:rPr>
           <w:rFonts w:ascii="Arial" w:hAnsi="Arial" w:cs="Arial"/>
         </w:rPr>
+        <w:lastRenderedPageBreak/>
         <w:t>Un modelo de Machine Learning es un programa de ordenador que aprende a través de la experiencia. Es decir, se alimenta de un conjunto de datos de entrenamiento para aprender patrones y relaciones entre las variables que le permiten hacer predicciones precisas sobre nuevos datos.</w:t>
       </w:r>
     </w:p>
@@ -3706,7 +3706,6 @@
           <w:rFonts w:ascii="Arial" w:hAnsi="Arial" w:cs="Arial"/>
           <w:i/>
         </w:rPr>
-        <w:lastRenderedPageBreak/>
         <w:t>Scikit-learn</w:t>
       </w:r>
       <w:r>
@@ -3820,8 +3819,6 @@
         </w:rPr>
         <w:t xml:space="preserve"> los enfoques más utilizados para hacerlo son:</w:t>
       </w:r>
-      <w:bookmarkStart w:id="2" w:name="_GoBack"/>
-      <w:bookmarkEnd w:id="2"/>
     </w:p>
     <w:p>
       <w:pPr>
@@ -3993,7 +3990,7 @@
                     <pic:cNvPicPr/>
                   </pic:nvPicPr>
                   <pic:blipFill rotWithShape="1">
-                    <a:blip r:embed="rId18"/>
+                    <a:blip r:embed="rId19"/>
                     <a:srcRect r="1392"/>
                     <a:stretch/>
                   </pic:blipFill>
@@ -4038,6 +4035,7 @@
           <w:rFonts w:ascii="Arial" w:hAnsi="Arial" w:cs="Arial"/>
           <w:b/>
         </w:rPr>
+        <w:lastRenderedPageBreak/>
         <w:t>Aprendizaje no supervisado</w:t>
       </w:r>
       <w:r>
@@ -4085,7 +4083,6 @@
           <w:rFonts w:ascii="Arial" w:hAnsi="Arial" w:cs="Arial"/>
           <w:b/>
         </w:rPr>
-        <w:lastRenderedPageBreak/>
         <w:t>Aprendizaje semi-supervisado</w:t>
       </w:r>
       <w:r>
@@ -4373,6 +4370,7 @@
         <w:rPr>
           <w:rFonts w:ascii="Arial" w:hAnsi="Arial" w:cs="Arial"/>
         </w:rPr>
+        <w:lastRenderedPageBreak/>
         <w:t>El código es sencillo, y se han eliminado los complejos detalles matemáticos y de implementación. Por ejemplo, para ajustar un modelo a los datos de entrenamiento, basta con utilizar la línea model.fit(X_train, y_train).</w:t>
       </w:r>
     </w:p>
@@ -4409,7 +4407,6 @@
         <w:rPr>
           <w:rFonts w:ascii="Arial" w:hAnsi="Arial" w:cs="Arial"/>
         </w:rPr>
-        <w:lastRenderedPageBreak/>
         <w:t>Proporciona métricas integradas para evaluar el rendimiento del modelo.</w:t>
       </w:r>
     </w:p>
@@ -4453,22 +4450,27 @@
           <w:between w:val="nil"/>
         </w:pBdr>
         <w:spacing w:after="0" w:line="257" w:lineRule="auto"/>
-        <w:jc w:val="both"/>
-        <w:rPr>
-          <w:rFonts w:ascii="Arial" w:hAnsi="Arial" w:cs="Arial"/>
+        <w:rPr>
+          <w:rFonts w:eastAsia="Times New Roman" w:cs="Times New Roman"/>
           <w:b/>
           <w:sz w:val="28"/>
-          <w:szCs w:val="32"/>
-        </w:rPr>
-      </w:pPr>
-      <w:r>
-        <w:rPr>
-          <w:rFonts w:ascii="Arial" w:hAnsi="Arial" w:cs="Arial"/>
+        </w:rPr>
+      </w:pPr>
+      <w:r>
+        <w:rPr>
+          <w:rFonts w:eastAsia="Times New Roman" w:cs="Times New Roman"/>
           <w:b/>
           <w:sz w:val="28"/>
-          <w:szCs w:val="32"/>
-        </w:rPr>
-        <w:t xml:space="preserve">Regresión logística </w:t>
+        </w:rPr>
+        <w:t>Regresión L</w:t>
+      </w:r>
+      <w:r>
+        <w:rPr>
+          <w:rFonts w:eastAsia="Times New Roman" w:cs="Times New Roman"/>
+          <w:b/>
+          <w:sz w:val="28"/>
+        </w:rPr>
+        <w:t xml:space="preserve">ogística </w:t>
       </w:r>
     </w:p>
     <w:p>
@@ -4477,15 +4479,8 @@
           <w:between w:val="nil"/>
         </w:pBdr>
         <w:spacing w:after="0" w:line="257" w:lineRule="auto"/>
-        <w:jc w:val="both"/>
-        <w:rPr>
-          <w:rFonts w:ascii="Arial" w:hAnsi="Arial" w:cs="Arial"/>
-        </w:rPr>
-      </w:pPr>
-      <w:r>
-        <w:rPr>
-          <w:rFonts w:ascii="Arial" w:hAnsi="Arial" w:cs="Arial"/>
-        </w:rPr>
+      </w:pPr>
+      <w:r>
         <w:t xml:space="preserve">La regresion logıstica estima la probabilidad de un suceso en funcion de un conjunto de variables explicativas y en la construccion del modelo no hay ningun supuesto en cuanto a la distribucion de probabilidad de las variables por lo que puede incluirse cualquier tipo de variable. </w:t>
       </w:r>
     </w:p>
@@ -4495,10 +4490,6 @@
           <w:between w:val="nil"/>
         </w:pBdr>
         <w:spacing w:after="0" w:line="257" w:lineRule="auto"/>
-        <w:jc w:val="both"/>
-        <w:rPr>
-          <w:rFonts w:ascii="Arial" w:hAnsi="Arial" w:cs="Arial"/>
-        </w:rPr>
       </w:pPr>
     </w:p>
     <w:p>
@@ -4507,15 +4498,8 @@
           <w:between w:val="nil"/>
         </w:pBdr>
         <w:spacing w:after="0" w:line="257" w:lineRule="auto"/>
-        <w:jc w:val="both"/>
-        <w:rPr>
-          <w:rFonts w:ascii="Arial" w:hAnsi="Arial" w:cs="Arial"/>
-        </w:rPr>
-      </w:pPr>
-      <w:r>
-        <w:rPr>
-          <w:rFonts w:ascii="Arial" w:hAnsi="Arial" w:cs="Arial"/>
-        </w:rPr>
+      </w:pPr>
+      <w:r>
         <w:t>Cuando se desea clasificar un sujeto dentro de uno o mas grupos previamente determinados a partir de un conjunto de caracterısticas observadas del sujeto, es razonable pensar en la utilizacion de una medida probabilıstica.</w:t>
       </w:r>
     </w:p>
@@ -4525,10 +4509,6 @@
           <w:between w:val="nil"/>
         </w:pBdr>
         <w:spacing w:after="0" w:line="257" w:lineRule="auto"/>
-        <w:jc w:val="both"/>
-        <w:rPr>
-          <w:rFonts w:ascii="Arial" w:hAnsi="Arial" w:cs="Arial"/>
-        </w:rPr>
       </w:pPr>
     </w:p>
     <w:p>
@@ -4537,15 +4517,11 @@
           <w:between w:val="nil"/>
         </w:pBdr>
         <w:spacing w:after="0" w:line="257" w:lineRule="auto"/>
-        <w:jc w:val="both"/>
-        <w:rPr>
-          <w:rFonts w:ascii="Arial" w:hAnsi="Arial" w:cs="Arial"/>
-        </w:rPr>
-      </w:pPr>
-      <w:r>
-        <w:rPr>
-          <w:rFonts w:ascii="Arial" w:hAnsi="Arial" w:cs="Arial"/>
-        </w:rPr>
+        <w:rPr>
+          <w:lang w:val="es-AR"/>
+        </w:rPr>
+      </w:pPr>
+      <w:r>
         <w:t>El modelo de regresion logıstica puede considerarse como una formula para calcular la probabilidad de pertenencia a uno de los grupos, de manera que este estima la probabilidad de que una observacion pertenezca a uno de los grupos. La interpretacion del resultado de la aplicacion de esta metodologıa es sencilla por tratarse en terminos de probabilidad.</w:t>
       </w:r>
     </w:p>
@@ -4555,48 +4531,60 @@
           <w:between w:val="nil"/>
         </w:pBdr>
         <w:spacing w:after="0" w:line="257" w:lineRule="auto"/>
-        <w:jc w:val="both"/>
-        <w:rPr>
-          <w:rFonts w:ascii="Arial" w:hAnsi="Arial" w:cs="Arial"/>
-        </w:rPr>
       </w:pPr>
     </w:p>
     <w:p>
       <w:pPr>
         <w:pStyle w:val="Ttulo2"/>
-        <w:jc w:val="both"/>
-        <w:rPr>
-          <w:rFonts w:ascii="Arial" w:eastAsia="Aptos" w:hAnsi="Arial" w:cs="Arial"/>
-          <w:b/>
-          <w:color w:val="000000"/>
+        <w:rPr>
+          <w:rStyle w:val="Textoennegrita"/>
+          <w:rFonts w:ascii="Aptos" w:hAnsi="Aptos"/>
+          <w:color w:val="auto"/>
           <w:sz w:val="28"/>
         </w:rPr>
       </w:pPr>
       <w:r>
         <w:rPr>
-          <w:rFonts w:ascii="Arial" w:eastAsia="Aptos" w:hAnsi="Arial" w:cs="Arial"/>
-          <w:b/>
-          <w:color w:val="000000"/>
+          <w:rStyle w:val="Textoennegrita"/>
+          <w:rFonts w:ascii="Aptos" w:hAnsi="Aptos"/>
+          <w:color w:val="auto"/>
           <w:sz w:val="28"/>
         </w:rPr>
-        <w:t>Tipos de análisis de regresión logística</w:t>
+        <w:t xml:space="preserve">Tipos de análisis de </w:t>
+      </w:r>
+      <w:r>
+        <w:rPr>
+          <w:rStyle w:val="Textoennegrita"/>
+          <w:rFonts w:ascii="Aptos" w:hAnsi="Aptos"/>
+          <w:color w:val="auto"/>
+          <w:sz w:val="28"/>
+        </w:rPr>
+        <w:t>Regresión L</w:t>
+      </w:r>
+      <w:r>
+        <w:rPr>
+          <w:rStyle w:val="Textoennegrita"/>
+          <w:rFonts w:ascii="Aptos" w:hAnsi="Aptos"/>
+          <w:color w:val="auto"/>
+          <w:sz w:val="28"/>
+        </w:rPr>
+        <w:t>ogística</w:t>
       </w:r>
     </w:p>
     <w:p>
       <w:pPr>
         <w:pStyle w:val="Ttulo2"/>
-        <w:jc w:val="both"/>
-        <w:rPr>
-          <w:rFonts w:ascii="Arial" w:eastAsia="Aptos" w:hAnsi="Arial" w:cs="Arial"/>
-          <w:color w:val="000000"/>
+        <w:rPr>
+          <w:rFonts w:ascii="Aptos" w:hAnsi="Aptos"/>
+          <w:color w:val="auto"/>
           <w:sz w:val="21"/>
           <w:szCs w:val="21"/>
         </w:rPr>
       </w:pPr>
       <w:r>
         <w:rPr>
-          <w:rFonts w:ascii="Arial" w:eastAsia="Aptos" w:hAnsi="Arial" w:cs="Arial"/>
-          <w:color w:val="000000"/>
+          <w:rFonts w:ascii="Aptos" w:hAnsi="Aptos"/>
+          <w:color w:val="auto"/>
           <w:sz w:val="21"/>
           <w:szCs w:val="21"/>
         </w:rPr>
@@ -4607,10 +4595,9 @@
       <w:pPr>
         <w:pStyle w:val="Ttulo2"/>
         <w:ind w:left="720"/>
-        <w:jc w:val="both"/>
-        <w:rPr>
-          <w:rFonts w:ascii="Arial" w:eastAsia="Aptos" w:hAnsi="Arial" w:cs="Arial"/>
-          <w:color w:val="000000"/>
+        <w:rPr>
+          <w:rFonts w:ascii="Aptos" w:eastAsia="Times New Roman" w:hAnsi="Aptos"/>
+          <w:color w:val="auto"/>
           <w:sz w:val="21"/>
           <w:szCs w:val="21"/>
         </w:rPr>
@@ -4621,18 +4608,17 @@
         <w:pStyle w:val="Ttulo2"/>
         <w:numPr>
           <w:ilvl w:val="0"/>
-          <w:numId w:val="9"/>
+          <w:numId w:val="22"/>
         </w:numPr>
-        <w:jc w:val="both"/>
-        <w:rPr>
-          <w:rFonts w:ascii="Arial" w:hAnsi="Arial" w:cs="Arial"/>
-          <w:color w:val="000000"/>
-        </w:rPr>
-      </w:pPr>
-      <w:r>
-        <w:rPr>
-          <w:rFonts w:ascii="Arial" w:eastAsia="Aptos" w:hAnsi="Arial" w:cs="Arial"/>
-          <w:color w:val="000000"/>
+        <w:rPr>
+          <w:rFonts w:ascii="Aptos" w:hAnsi="Aptos"/>
+          <w:color w:val="auto"/>
+        </w:rPr>
+      </w:pPr>
+      <w:r>
+        <w:rPr>
+          <w:rFonts w:ascii="Aptos" w:eastAsia="Times New Roman" w:hAnsi="Aptos"/>
+          <w:color w:val="auto"/>
           <w:sz w:val="21"/>
           <w:szCs w:val="21"/>
         </w:rPr>
@@ -4644,18 +4630,17 @@
         <w:pStyle w:val="Ttulo2"/>
         <w:numPr>
           <w:ilvl w:val="0"/>
-          <w:numId w:val="9"/>
+          <w:numId w:val="22"/>
         </w:numPr>
-        <w:jc w:val="both"/>
-        <w:rPr>
-          <w:rFonts w:ascii="Arial" w:hAnsi="Arial" w:cs="Arial"/>
-          <w:color w:val="000000"/>
-        </w:rPr>
-      </w:pPr>
-      <w:r>
-        <w:rPr>
-          <w:rFonts w:ascii="Arial" w:eastAsia="Aptos" w:hAnsi="Arial" w:cs="Arial"/>
-          <w:color w:val="000000"/>
+        <w:rPr>
+          <w:rFonts w:ascii="Aptos" w:hAnsi="Aptos"/>
+          <w:color w:val="auto"/>
+        </w:rPr>
+      </w:pPr>
+      <w:r>
+        <w:rPr>
+          <w:rFonts w:ascii="Aptos" w:eastAsia="Times New Roman" w:hAnsi="Aptos" w:cs="Times New Roman"/>
+          <w:color w:val="auto"/>
           <w:sz w:val="21"/>
           <w:szCs w:val="21"/>
         </w:rPr>
@@ -4664,96 +4649,71 @@
     </w:p>
     <w:p>
       <w:pPr>
+        <w:pStyle w:val="NormalWeb"/>
         <w:numPr>
           <w:ilvl w:val="0"/>
-          <w:numId w:val="9"/>
+          <w:numId w:val="22"/>
         </w:numPr>
-        <w:pBdr>
-          <w:top w:val="nil"/>
-          <w:left w:val="nil"/>
-          <w:bottom w:val="nil"/>
-          <w:right w:val="nil"/>
-          <w:between w:val="nil"/>
-        </w:pBdr>
-        <w:spacing w:after="280" w:line="240" w:lineRule="auto"/>
-        <w:jc w:val="both"/>
-        <w:rPr>
-          <w:rFonts w:ascii="Arial" w:hAnsi="Arial" w:cs="Arial"/>
-          <w:color w:val="000000"/>
-        </w:rPr>
-      </w:pPr>
-      <w:r>
-        <w:rPr>
-          <w:rFonts w:ascii="Arial" w:hAnsi="Arial" w:cs="Arial"/>
-          <w:color w:val="000000"/>
+        <w:spacing w:before="225" w:after="225"/>
+        <w:rPr>
+          <w:rFonts w:ascii="Aptos" w:hAnsi="Aptos"/>
           <w:sz w:val="21"/>
           <w:szCs w:val="21"/>
         </w:rPr>
-        <w:t>Regresión logística ordinal</w:t>
-      </w:r>
-    </w:p>
-    <w:p>
-      <w:pPr>
-        <w:pBdr>
-          <w:top w:val="nil"/>
-          <w:left w:val="nil"/>
-          <w:bottom w:val="nil"/>
-          <w:right w:val="nil"/>
-          <w:between w:val="nil"/>
-        </w:pBdr>
-        <w:spacing w:before="225" w:after="225" w:line="240" w:lineRule="auto"/>
-        <w:ind w:left="720"/>
-        <w:jc w:val="both"/>
-        <w:rPr>
-          <w:rFonts w:ascii="Arial" w:hAnsi="Arial" w:cs="Arial"/>
-          <w:color w:val="000000"/>
+      </w:pPr>
+      <w:r>
+        <w:rPr>
+          <w:rFonts w:ascii="Aptos" w:hAnsi="Aptos"/>
           <w:sz w:val="21"/>
           <w:szCs w:val="21"/>
+          <w:lang w:val="es-419"/>
+        </w:rPr>
+        <w:t>Regresión logística ordinal</w:t>
+      </w:r>
+    </w:p>
+    <w:p>
+      <w:pPr>
+        <w:pStyle w:val="NormalWeb"/>
+        <w:spacing w:before="225" w:beforeAutospacing="0" w:after="225" w:afterAutospacing="0"/>
+        <w:ind w:left="720"/>
+        <w:rPr>
+          <w:rFonts w:ascii="Aptos" w:hAnsi="Aptos"/>
+          <w:sz w:val="21"/>
+          <w:szCs w:val="21"/>
         </w:rPr>
       </w:pPr>
     </w:p>
     <w:p>
       <w:pPr>
         <w:pStyle w:val="Ttulo3"/>
-        <w:jc w:val="both"/>
-        <w:rPr>
-          <w:rFonts w:ascii="Arial" w:hAnsi="Arial" w:cs="Arial"/>
-          <w:color w:val="000000"/>
+        <w:rPr>
+          <w:color w:val="auto"/>
           <w:sz w:val="27"/>
           <w:szCs w:val="27"/>
         </w:rPr>
       </w:pPr>
       <w:r>
         <w:rPr>
-          <w:rFonts w:ascii="Arial" w:hAnsi="Arial" w:cs="Arial"/>
-          <w:b/>
-          <w:color w:val="000000"/>
-        </w:rPr>
+          <w:rStyle w:val="Textoennegrita"/>
+          <w:color w:val="auto"/>
+        </w:rPr>
+        <w:lastRenderedPageBreak/>
         <w:t>Regresión logística binaria</w:t>
       </w:r>
     </w:p>
     <w:p>
       <w:pPr>
-        <w:pBdr>
-          <w:top w:val="nil"/>
-          <w:left w:val="nil"/>
-          <w:bottom w:val="nil"/>
-          <w:right w:val="nil"/>
-          <w:between w:val="nil"/>
-        </w:pBdr>
-        <w:spacing w:before="225" w:after="225" w:line="240" w:lineRule="auto"/>
-        <w:jc w:val="both"/>
-        <w:rPr>
-          <w:rFonts w:ascii="Arial" w:hAnsi="Arial" w:cs="Arial"/>
-          <w:color w:val="000000"/>
+        <w:pStyle w:val="NormalWeb"/>
+        <w:spacing w:before="225" w:beforeAutospacing="0" w:after="225" w:afterAutospacing="0"/>
+        <w:rPr>
+          <w:rFonts w:ascii="Aptos" w:hAnsi="Aptos"/>
           <w:sz w:val="21"/>
           <w:szCs w:val="21"/>
         </w:rPr>
       </w:pPr>
       <w:r>
         <w:rPr>
-          <w:rFonts w:ascii="Arial" w:hAnsi="Arial" w:cs="Arial"/>
-          <w:color w:val="000000"/>
+          <w:rFonts w:ascii="Aptos" w:hAnsi="Aptos"/>
           <w:sz w:val="21"/>
           <w:szCs w:val="21"/>
         </w:rPr>
@@ -4762,26 +4722,17 @@
     </w:p>
     <w:p>
       <w:pPr>
-        <w:pBdr>
-          <w:top w:val="nil"/>
-          <w:left w:val="nil"/>
-          <w:bottom w:val="nil"/>
-          <w:right w:val="nil"/>
-          <w:between w:val="nil"/>
-        </w:pBdr>
-        <w:spacing w:before="225" w:after="225" w:line="240" w:lineRule="auto"/>
-        <w:jc w:val="both"/>
-        <w:rPr>
-          <w:rFonts w:ascii="Arial" w:hAnsi="Arial" w:cs="Arial"/>
-          <w:color w:val="000000"/>
+        <w:pStyle w:val="NormalWeb"/>
+        <w:spacing w:before="225" w:beforeAutospacing="0" w:after="225" w:afterAutospacing="0"/>
+        <w:rPr>
+          <w:rFonts w:ascii="Aptos" w:hAnsi="Aptos"/>
           <w:sz w:val="21"/>
           <w:szCs w:val="21"/>
         </w:rPr>
       </w:pPr>
       <w:r>
         <w:rPr>
-          <w:rFonts w:ascii="Arial" w:hAnsi="Arial" w:cs="Arial"/>
-          <w:color w:val="000000"/>
+          <w:rFonts w:ascii="Aptos" w:hAnsi="Aptos"/>
           <w:sz w:val="21"/>
           <w:szCs w:val="21"/>
         </w:rPr>
@@ -4794,22 +4745,20 @@
           <w:between w:val="nil"/>
         </w:pBdr>
         <w:spacing w:after="0" w:line="257" w:lineRule="auto"/>
-        <w:jc w:val="both"/>
-        <w:rPr>
-          <w:rFonts w:ascii="Arial" w:eastAsia="Times New Roman" w:hAnsi="Arial" w:cs="Arial"/>
+        <w:rPr>
+          <w:rFonts w:ascii="Times New Roman" w:eastAsia="Times New Roman" w:hAnsi="Times New Roman" w:cs="Times New Roman"/>
+          <w:b/>
+          <w:sz w:val="22"/>
+          <w:szCs w:val="36"/>
+        </w:rPr>
+      </w:pPr>
+      <w:r>
+        <w:rPr>
+          <w:rFonts w:eastAsia="Times New Roman" w:cs="Times New Roman"/>
           <w:b/>
           <w:sz w:val="28"/>
           <w:szCs w:val="36"/>
         </w:rPr>
-      </w:pPr>
-      <w:r>
-        <w:rPr>
-          <w:rFonts w:ascii="Arial" w:hAnsi="Arial" w:cs="Arial"/>
-          <w:b/>
-          <w:sz w:val="28"/>
-          <w:szCs w:val="36"/>
-        </w:rPr>
-        <w:lastRenderedPageBreak/>
         <w:t>¿Cómo funciona RL?</w:t>
       </w:r>
     </w:p>
@@ -4819,54 +4768,47 @@
           <w:between w:val="nil"/>
         </w:pBdr>
         <w:spacing w:after="0" w:line="257" w:lineRule="auto"/>
-        <w:jc w:val="both"/>
-        <w:rPr>
-          <w:rFonts w:ascii="Arial" w:eastAsia="Times New Roman" w:hAnsi="Arial" w:cs="Arial"/>
-          <w:sz w:val="28"/>
+        <w:rPr>
+          <w:rFonts w:ascii="Times New Roman" w:eastAsia="Times New Roman" w:hAnsi="Times New Roman" w:cs="Times New Roman"/>
+          <w:sz w:val="36"/>
           <w:szCs w:val="36"/>
         </w:rPr>
       </w:pPr>
       <w:r>
         <w:rPr>
-          <w:rFonts w:ascii="Arial" w:eastAsia="Times New Roman" w:hAnsi="Arial" w:cs="Arial"/>
-          <w:sz w:val="28"/>
+          <w:rFonts w:ascii="Times New Roman" w:eastAsia="Times New Roman" w:hAnsi="Times New Roman" w:cs="Times New Roman"/>
+          <w:sz w:val="36"/>
           <w:szCs w:val="36"/>
         </w:rPr>
         <w:tab/>
       </w:r>
       <w:r>
         <w:rPr>
-          <w:rFonts w:ascii="Arial" w:eastAsia="Times New Roman" w:hAnsi="Arial" w:cs="Arial"/>
-          <w:szCs w:val="32"/>
+          <w:rFonts w:ascii="Times New Roman" w:eastAsia="Times New Roman" w:hAnsi="Times New Roman" w:cs="Times New Roman"/>
+          <w:sz w:val="32"/>
+          <w:szCs w:val="36"/>
         </w:rPr>
         <w:t>En la regresión logística se asume</w:t>
-      </w:r>
-      <w:r>
-        <w:rPr>
-          <w:rFonts w:ascii="Arial" w:eastAsia="Times New Roman" w:hAnsi="Arial" w:cs="Arial"/>
-          <w:szCs w:val="32"/>
-        </w:rPr>
-        <w:t>:</w:t>
       </w:r>
     </w:p>
     <w:p>
       <w:pPr>
         <w:numPr>
           <w:ilvl w:val="0"/>
-          <w:numId w:val="10"/>
+          <w:numId w:val="23"/>
         </w:numPr>
         <w:pBdr>
           <w:between w:val="nil"/>
         </w:pBdr>
         <w:spacing w:after="0" w:line="257" w:lineRule="auto"/>
-        <w:jc w:val="both"/>
-        <w:rPr>
-          <w:rFonts w:ascii="Arial" w:hAnsi="Arial" w:cs="Arial"/>
-        </w:rPr>
-      </w:pPr>
-      <w:r>
-        <w:rPr>
-          <w:rFonts w:ascii="Arial" w:eastAsia="Times New Roman" w:hAnsi="Arial" w:cs="Arial"/>
+        <w:rPr>
+          <w:rFonts w:ascii="Times New Roman" w:eastAsia="Times New Roman" w:hAnsi="Times New Roman" w:cs="Times New Roman"/>
+          <w:lang w:val="es-AR"/>
+        </w:rPr>
+      </w:pPr>
+      <w:r>
+        <w:rPr>
+          <w:rFonts w:ascii="Times New Roman" w:eastAsia="Times New Roman" w:hAnsi="Times New Roman" w:cs="Times New Roman"/>
         </w:rPr>
         <w:t>Variable de respuesta binaria.</w:t>
       </w:r>
@@ -4875,20 +4817,20 @@
       <w:pPr>
         <w:numPr>
           <w:ilvl w:val="0"/>
-          <w:numId w:val="10"/>
+          <w:numId w:val="23"/>
         </w:numPr>
         <w:pBdr>
           <w:between w:val="nil"/>
         </w:pBdr>
         <w:spacing w:after="0" w:line="257" w:lineRule="auto"/>
-        <w:jc w:val="both"/>
-        <w:rPr>
-          <w:rFonts w:ascii="Arial" w:hAnsi="Arial" w:cs="Arial"/>
-        </w:rPr>
-      </w:pPr>
-      <w:r>
-        <w:rPr>
-          <w:rFonts w:ascii="Arial" w:eastAsia="Times New Roman" w:hAnsi="Arial" w:cs="Arial"/>
+        <w:rPr>
+          <w:rFonts w:ascii="Times New Roman" w:eastAsia="Times New Roman" w:hAnsi="Times New Roman" w:cs="Times New Roman"/>
+          <w:lang w:val="es-AR"/>
+        </w:rPr>
+      </w:pPr>
+      <w:r>
+        <w:rPr>
+          <w:rFonts w:ascii="Times New Roman" w:eastAsia="Times New Roman" w:hAnsi="Times New Roman" w:cs="Times New Roman"/>
         </w:rPr>
         <w:t>Observaciones independientes.</w:t>
       </w:r>
@@ -4897,20 +4839,20 @@
       <w:pPr>
         <w:numPr>
           <w:ilvl w:val="0"/>
-          <w:numId w:val="10"/>
+          <w:numId w:val="23"/>
         </w:numPr>
         <w:pBdr>
           <w:between w:val="nil"/>
         </w:pBdr>
         <w:spacing w:after="0" w:line="257" w:lineRule="auto"/>
-        <w:jc w:val="both"/>
-        <w:rPr>
-          <w:rFonts w:ascii="Arial" w:hAnsi="Arial" w:cs="Arial"/>
-        </w:rPr>
-      </w:pPr>
-      <w:r>
-        <w:rPr>
-          <w:rFonts w:ascii="Arial" w:eastAsia="Times New Roman" w:hAnsi="Arial" w:cs="Arial"/>
+        <w:rPr>
+          <w:rFonts w:ascii="Times New Roman" w:eastAsia="Times New Roman" w:hAnsi="Times New Roman" w:cs="Times New Roman"/>
+          <w:lang w:val="es-AR"/>
+        </w:rPr>
+      </w:pPr>
+      <w:r>
+        <w:rPr>
+          <w:rFonts w:ascii="Times New Roman" w:eastAsia="Times New Roman" w:hAnsi="Times New Roman" w:cs="Times New Roman"/>
         </w:rPr>
         <w:t>Ausencia de valores atípicos extremos.</w:t>
       </w:r>
@@ -4919,182 +4861,1207 @@
       <w:pPr>
         <w:numPr>
           <w:ilvl w:val="0"/>
-          <w:numId w:val="10"/>
+          <w:numId w:val="23"/>
         </w:numPr>
         <w:pBdr>
           <w:between w:val="nil"/>
         </w:pBdr>
         <w:spacing w:after="0" w:line="257" w:lineRule="auto"/>
-        <w:jc w:val="both"/>
-        <w:rPr>
-          <w:rFonts w:ascii="Arial" w:hAnsi="Arial" w:cs="Arial"/>
-        </w:rPr>
-      </w:pPr>
-      <w:r>
-        <w:rPr>
-          <w:rFonts w:ascii="Arial" w:eastAsia="Times New Roman" w:hAnsi="Arial" w:cs="Arial"/>
+        <w:rPr>
+          <w:rFonts w:ascii="Times New Roman" w:eastAsia="Times New Roman" w:hAnsi="Times New Roman" w:cs="Times New Roman"/>
+          <w:lang w:val="es-AR"/>
+        </w:rPr>
+      </w:pPr>
+      <w:r>
+        <w:rPr>
+          <w:rFonts w:ascii="Times New Roman" w:eastAsia="Times New Roman" w:hAnsi="Times New Roman" w:cs="Times New Roman"/>
         </w:rPr>
         <w:t>Ausencia de multicolinealidad.</w:t>
       </w:r>
     </w:p>
     <w:p>
       <w:pPr>
-        <w:jc w:val="both"/>
-        <w:rPr>
-          <w:rFonts w:ascii="Arial" w:hAnsi="Arial" w:cs="Arial"/>
+        <w:pBdr>
+          <w:between w:val="nil"/>
+        </w:pBdr>
+        <w:spacing w:after="0" w:line="257" w:lineRule="auto"/>
+        <w:rPr>
+          <w:rFonts w:ascii="Times New Roman" w:eastAsia="Times New Roman" w:hAnsi="Times New Roman" w:cs="Times New Roman"/>
+        </w:rPr>
+      </w:pPr>
+    </w:p>
+    <w:p>
+      <w:pPr>
+        <w:pBdr>
+          <w:between w:val="nil"/>
+        </w:pBdr>
+        <w:spacing w:after="0" w:line="257" w:lineRule="auto"/>
+        <w:rPr>
+          <w:rFonts w:ascii="Times New Roman" w:eastAsia="Times New Roman" w:hAnsi="Times New Roman" w:cs="Times New Roman"/>
+        </w:rPr>
+      </w:pPr>
+      <w:r>
+        <w:rPr>
+          <w:rFonts w:ascii="Times New Roman" w:eastAsia="Times New Roman" w:hAnsi="Times New Roman" w:cs="Times New Roman"/>
+          <w:noProof/>
+          <w:lang w:val="es-AR"/>
+        </w:rPr>
+        <w:drawing>
+          <wp:inline distT="0" distB="0" distL="0" distR="0" wp14:anchorId="57B2466B" wp14:editId="6D444AA3">
+            <wp:extent cx="3984171" cy="837210"/>
+            <wp:effectExtent l="0" t="0" r="0" b="1270"/>
+            <wp:docPr id="6" name="0 Imagen"/>
+            <wp:cNvGraphicFramePr>
+              <a:graphicFrameLocks xmlns:a="http://schemas.openxmlformats.org/drawingml/2006/main" noChangeAspect="1"/>
+            </wp:cNvGraphicFramePr>
+            <a:graphic xmlns:a="http://schemas.openxmlformats.org/drawingml/2006/main">
+              <a:graphicData uri="http://schemas.openxmlformats.org/drawingml/2006/picture">
+                <pic:pic xmlns:pic="http://schemas.openxmlformats.org/drawingml/2006/picture">
+                  <pic:nvPicPr>
+                    <pic:cNvPr id="0" name="rl.PNG"/>
+                    <pic:cNvPicPr/>
+                  </pic:nvPicPr>
+                  <pic:blipFill rotWithShape="1">
+                    <a:blip r:embed="rId20">
+                      <a:extLst>
+                        <a:ext uri="{28A0092B-C50C-407E-A947-70E740481C1C}">
+                          <a14:useLocalDpi xmlns:a14="http://schemas.microsoft.com/office/drawing/2010/main" val="0"/>
+                        </a:ext>
+                      </a:extLst>
+                    </a:blip>
+                    <a:srcRect r="29852"/>
+                    <a:stretch/>
+                  </pic:blipFill>
+                  <pic:spPr bwMode="auto">
+                    <a:xfrm>
+                      <a:off x="0" y="0"/>
+                      <a:ext cx="3989439" cy="838317"/>
+                    </a:xfrm>
+                    <a:prstGeom prst="rect">
+                      <a:avLst/>
+                    </a:prstGeom>
+                    <a:ln>
+                      <a:noFill/>
+                    </a:ln>
+                    <a:extLst>
+                      <a:ext uri="{53640926-AAD7-44D8-BBD7-CCE9431645EC}">
+                        <a14:shadowObscured xmlns:a14="http://schemas.microsoft.com/office/drawing/2010/main"/>
+                      </a:ext>
+                    </a:extLst>
+                  </pic:spPr>
+                </pic:pic>
+              </a:graphicData>
+            </a:graphic>
+          </wp:inline>
+        </w:drawing>
+      </w:r>
+      <w:r>
+        <w:rPr>
+          <w:rFonts w:ascii="Times New Roman" w:eastAsia="Times New Roman" w:hAnsi="Times New Roman" w:cs="Times New Roman"/>
+          <w:noProof/>
+          <w:lang w:val="es-AR"/>
+        </w:rPr>
+        <w:drawing>
+          <wp:inline distT="0" distB="0" distL="0" distR="0" wp14:anchorId="6FF05243" wp14:editId="7190C8B3">
+            <wp:extent cx="190005" cy="837210"/>
+            <wp:effectExtent l="0" t="0" r="635" b="1270"/>
+            <wp:docPr id="7" name="0 Imagen"/>
+            <wp:cNvGraphicFramePr>
+              <a:graphicFrameLocks xmlns:a="http://schemas.openxmlformats.org/drawingml/2006/main" noChangeAspect="1"/>
+            </wp:cNvGraphicFramePr>
+            <a:graphic xmlns:a="http://schemas.openxmlformats.org/drawingml/2006/main">
+              <a:graphicData uri="http://schemas.openxmlformats.org/drawingml/2006/picture">
+                <pic:pic xmlns:pic="http://schemas.openxmlformats.org/drawingml/2006/picture">
+                  <pic:nvPicPr>
+                    <pic:cNvPr id="0" name="rl.PNG"/>
+                    <pic:cNvPicPr/>
+                  </pic:nvPicPr>
+                  <pic:blipFill rotWithShape="1">
+                    <a:blip r:embed="rId20">
+                      <a:extLst>
+                        <a:ext uri="{28A0092B-C50C-407E-A947-70E740481C1C}">
+                          <a14:useLocalDpi xmlns:a14="http://schemas.microsoft.com/office/drawing/2010/main" val="0"/>
+                        </a:ext>
+                      </a:extLst>
+                    </a:blip>
+                    <a:srcRect l="95343" r="1312"/>
+                    <a:stretch/>
+                  </pic:blipFill>
+                  <pic:spPr bwMode="auto">
+                    <a:xfrm>
+                      <a:off x="0" y="0"/>
+                      <a:ext cx="190256" cy="838317"/>
+                    </a:xfrm>
+                    <a:prstGeom prst="rect">
+                      <a:avLst/>
+                    </a:prstGeom>
+                    <a:ln>
+                      <a:noFill/>
+                    </a:ln>
+                    <a:extLst>
+                      <a:ext uri="{53640926-AAD7-44D8-BBD7-CCE9431645EC}">
+                        <a14:shadowObscured xmlns:a14="http://schemas.microsoft.com/office/drawing/2010/main"/>
+                      </a:ext>
+                    </a:extLst>
+                  </pic:spPr>
+                </pic:pic>
+              </a:graphicData>
+            </a:graphic>
+          </wp:inline>
+        </w:drawing>
+      </w:r>
+    </w:p>
+    <w:p>
+      <w:pPr>
+        <w:pBdr>
+          <w:between w:val="nil"/>
+        </w:pBdr>
+        <w:spacing w:after="0" w:line="257" w:lineRule="auto"/>
+        <w:rPr>
+          <w:rFonts w:ascii="Times New Roman" w:eastAsia="Times New Roman" w:hAnsi="Times New Roman" w:cs="Times New Roman"/>
+        </w:rPr>
+      </w:pPr>
+      <w:r>
+        <w:rPr>
+          <w:rFonts w:ascii="Times New Roman" w:eastAsia="Times New Roman" w:hAnsi="Times New Roman" w:cs="Times New Roman"/>
+        </w:rPr>
+        <w:t>P es la probabilidad (salida de si o no (1 o 0 )  )</w:t>
+      </w:r>
+    </w:p>
+    <w:p>
+      <w:pPr>
+        <w:pBdr>
+          <w:between w:val="nil"/>
+        </w:pBdr>
+        <w:spacing w:after="0" w:line="257" w:lineRule="auto"/>
+        <w:rPr>
+          <w:rFonts w:ascii="Times New Roman" w:eastAsia="Times New Roman" w:hAnsi="Times New Roman" w:cs="Times New Roman"/>
+        </w:rPr>
+      </w:pPr>
+      <w:r>
+        <w:rPr>
+          <w:rFonts w:ascii="Times New Roman" w:eastAsia="Times New Roman" w:hAnsi="Times New Roman" w:cs="Times New Roman"/>
+        </w:rPr>
+        <w:t>Y es la variable dependiente (resultado esperodo condicionado por las caracteristicas)</w:t>
+      </w:r>
+    </w:p>
+    <w:p>
+      <w:pPr>
+        <w:pBdr>
+          <w:between w:val="nil"/>
+        </w:pBdr>
+        <w:spacing w:after="0" w:line="257" w:lineRule="auto"/>
+        <w:rPr>
+          <w:rFonts w:ascii="Times New Roman" w:eastAsia="Times New Roman" w:hAnsi="Times New Roman" w:cs="Times New Roman"/>
+        </w:rPr>
+      </w:pPr>
+      <w:r>
+        <w:rPr>
+          <w:rFonts w:ascii="Times New Roman" w:eastAsia="Times New Roman" w:hAnsi="Times New Roman" w:cs="Times New Roman"/>
+        </w:rPr>
+        <w:t>X es la variable independiente (caracteristacas que influyen en el resultado)</w:t>
+      </w:r>
+    </w:p>
+    <w:p>
+      <w:pPr>
+        <w:pBdr>
+          <w:between w:val="nil"/>
+        </w:pBdr>
+        <w:spacing w:after="0" w:line="257" w:lineRule="auto"/>
+        <w:rPr>
+          <w:rFonts w:ascii="Times New Roman" w:eastAsia="Times New Roman" w:hAnsi="Times New Roman" w:cs="Times New Roman"/>
+        </w:rPr>
+      </w:pPr>
+      <w:r>
+        <w:rPr>
+          <w:rFonts w:ascii="Times New Roman" w:eastAsia="Times New Roman" w:hAnsi="Times New Roman" w:cs="Times New Roman"/>
+        </w:rPr>
+        <w:t>W es el parametro del modelo (modelo de regresion)</w:t>
+      </w:r>
+    </w:p>
+    <w:p>
+      <w:pPr>
+        <w:pBdr>
+          <w:between w:val="nil"/>
+        </w:pBdr>
+        <w:spacing w:after="0" w:line="257" w:lineRule="auto"/>
+        <w:rPr>
+          <w:rFonts w:ascii="Times New Roman" w:eastAsia="Times New Roman" w:hAnsi="Times New Roman" w:cs="Times New Roman"/>
+        </w:rPr>
+      </w:pPr>
+      <w:r>
+        <w:rPr>
+          <w:rFonts w:ascii="Times New Roman" w:eastAsia="Times New Roman" w:hAnsi="Times New Roman" w:cs="Times New Roman"/>
+        </w:rPr>
+        <w:t xml:space="preserve">La combinacion de X y W conducen a una combinacion lineal, dando </w:t>
+      </w:r>
+    </w:p>
+    <w:p>
+      <w:pPr>
+        <w:pBdr>
+          <w:between w:val="nil"/>
+        </w:pBdr>
+        <w:spacing w:after="0" w:line="257" w:lineRule="auto"/>
+        <w:rPr>
+          <w:rFonts w:ascii="Times New Roman" w:eastAsia="Times New Roman" w:hAnsi="Times New Roman" w:cs="Times New Roman"/>
+        </w:rPr>
+      </w:pPr>
+    </w:p>
+    <w:p>
+      <w:pPr>
+        <w:pBdr>
+          <w:between w:val="nil"/>
+        </w:pBdr>
+        <w:spacing w:after="0" w:line="257" w:lineRule="auto"/>
+        <w:rPr>
+          <w:rFonts w:ascii="Times New Roman" w:eastAsia="Times New Roman" w:hAnsi="Times New Roman" w:cs="Times New Roman"/>
+        </w:rPr>
+      </w:pPr>
+      <w:r>
+        <w:rPr>
+          <w:rFonts w:ascii="Times New Roman" w:eastAsia="Times New Roman" w:hAnsi="Times New Roman" w:cs="Times New Roman"/>
+          <w:noProof/>
+          <w:lang w:val="es-AR"/>
+        </w:rPr>
+        <w:drawing>
+          <wp:inline distT="0" distB="0" distL="0" distR="0" wp14:anchorId="039A30D0" wp14:editId="4D4F4DEA">
+            <wp:extent cx="5575465" cy="837210"/>
+            <wp:effectExtent l="0" t="0" r="6350" b="1270"/>
+            <wp:docPr id="8" name="0 Imagen"/>
+            <wp:cNvGraphicFramePr>
+              <a:graphicFrameLocks xmlns:a="http://schemas.openxmlformats.org/drawingml/2006/main" noChangeAspect="1"/>
+            </wp:cNvGraphicFramePr>
+            <a:graphic xmlns:a="http://schemas.openxmlformats.org/drawingml/2006/main">
+              <a:graphicData uri="http://schemas.openxmlformats.org/drawingml/2006/picture">
+                <pic:pic xmlns:pic="http://schemas.openxmlformats.org/drawingml/2006/picture">
+                  <pic:nvPicPr>
+                    <pic:cNvPr id="0" name="rl.PNG"/>
+                    <pic:cNvPicPr/>
+                  </pic:nvPicPr>
+                  <pic:blipFill rotWithShape="1">
+                    <a:blip r:embed="rId20">
+                      <a:extLst>
+                        <a:ext uri="{28A0092B-C50C-407E-A947-70E740481C1C}">
+                          <a14:useLocalDpi xmlns:a14="http://schemas.microsoft.com/office/drawing/2010/main" val="0"/>
+                        </a:ext>
+                      </a:extLst>
+                    </a:blip>
+                    <a:srcRect l="1255" t="4964" r="581" b="-4964"/>
+                    <a:stretch/>
+                  </pic:blipFill>
+                  <pic:spPr bwMode="auto">
+                    <a:xfrm>
+                      <a:off x="0" y="0"/>
+                      <a:ext cx="5582837" cy="838317"/>
+                    </a:xfrm>
+                    <a:prstGeom prst="rect">
+                      <a:avLst/>
+                    </a:prstGeom>
+                    <a:ln>
+                      <a:noFill/>
+                    </a:ln>
+                    <a:extLst>
+                      <a:ext uri="{53640926-AAD7-44D8-BBD7-CCE9431645EC}">
+                        <a14:shadowObscured xmlns:a14="http://schemas.microsoft.com/office/drawing/2010/main"/>
+                      </a:ext>
+                    </a:extLst>
+                  </pic:spPr>
+                </pic:pic>
+              </a:graphicData>
+            </a:graphic>
+          </wp:inline>
+        </w:drawing>
+      </w:r>
+    </w:p>
+    <w:p>
+      <w:pPr>
+        <w:pBdr>
+          <w:between w:val="nil"/>
+        </w:pBdr>
+        <w:spacing w:after="0" w:line="257" w:lineRule="auto"/>
+        <w:rPr>
+          <w:rFonts w:ascii="Times New Roman" w:eastAsia="Times New Roman" w:hAnsi="Times New Roman" w:cs="Times New Roman"/>
+          <w:lang w:val="es-AR"/>
+        </w:rPr>
+      </w:pPr>
+      <w:r>
+        <w:rPr>
+          <w:rFonts w:ascii="Times New Roman" w:eastAsia="Times New Roman" w:hAnsi="Times New Roman" w:cs="Times New Roman"/>
+          <w:lang w:val="es-AR"/>
+        </w:rPr>
+        <w:t xml:space="preserve">La Función sigmoidea nos permite convertir  el valor de entrada en una salida entre 0 y 1. </w:t>
+      </w:r>
+    </w:p>
+    <w:p>
+      <w:pPr>
+        <w:pBdr>
+          <w:between w:val="nil"/>
+        </w:pBdr>
+        <w:spacing w:after="0" w:line="257" w:lineRule="auto"/>
+        <w:rPr>
+          <w:rFonts w:ascii="Times New Roman" w:eastAsia="Times New Roman" w:hAnsi="Times New Roman" w:cs="Times New Roman"/>
+          <w:lang w:val="es-AR"/>
+        </w:rPr>
+      </w:pPr>
+      <w:r>
+        <w:rPr>
+          <w:rFonts w:ascii="Times New Roman" w:eastAsia="Times New Roman" w:hAnsi="Times New Roman" w:cs="Times New Roman"/>
+          <w:lang w:val="es-AR"/>
+        </w:rPr>
+        <w:t>Lo que nos va a permitir reestructurar la ecuación. Como estamos en el supuesto de que solo hay dos respuestas y estas son excluyentes entre sí, se puede avanzar con la utilización de la Función de Bernoulli. Si consideramos todas las observaciones independientes se utilizara la Función de verosimilitud (</w:t>
+      </w:r>
+      <w:proofErr w:type="spellStart"/>
+      <w:r>
+        <w:rPr>
+          <w:rFonts w:ascii="Times New Roman" w:eastAsia="Times New Roman" w:hAnsi="Times New Roman" w:cs="Times New Roman"/>
+          <w:lang w:val="es-AR"/>
+        </w:rPr>
+        <w:t>Likelihood</w:t>
+      </w:r>
+      <w:proofErr w:type="spellEnd"/>
+      <w:r>
+        <w:rPr>
+          <w:rFonts w:ascii="Times New Roman" w:eastAsia="Times New Roman" w:hAnsi="Times New Roman" w:cs="Times New Roman"/>
+          <w:lang w:val="es-AR"/>
+        </w:rPr>
+        <w:t xml:space="preserve"> </w:t>
+      </w:r>
+      <w:proofErr w:type="spellStart"/>
+      <w:r>
+        <w:rPr>
+          <w:rFonts w:ascii="Times New Roman" w:eastAsia="Times New Roman" w:hAnsi="Times New Roman" w:cs="Times New Roman"/>
+          <w:lang w:val="es-AR"/>
+        </w:rPr>
+        <w:t>Funtion</w:t>
+      </w:r>
+      <w:proofErr w:type="spellEnd"/>
+      <w:r>
+        <w:rPr>
+          <w:rFonts w:ascii="Times New Roman" w:eastAsia="Times New Roman" w:hAnsi="Times New Roman" w:cs="Times New Roman"/>
+          <w:lang w:val="es-AR"/>
+        </w:rPr>
+        <w:t xml:space="preserve">), se puede profundizar en el funcionamiento de la Función de verosimilitud, pero explicado hasta ente punto nos permite ejemplificar como la Regresión Logística es aplicada al en el desarrollo de nuestro problema. </w:t>
+      </w:r>
+    </w:p>
+    <w:p>
+      <w:pPr>
+        <w:pBdr>
+          <w:between w:val="nil"/>
+        </w:pBdr>
+        <w:spacing w:after="0" w:line="257" w:lineRule="auto"/>
+        <w:rPr>
+          <w:rFonts w:ascii="Times New Roman" w:eastAsia="Times New Roman" w:hAnsi="Times New Roman" w:cs="Times New Roman"/>
+          <w:lang w:val="es-AR"/>
+        </w:rPr>
+      </w:pPr>
+    </w:p>
+    <w:p>
+      <w:r>
+        <w:t>Aplicación de Regresion Logistica sobre Nuestro problema.</w:t>
+      </w:r>
+    </w:p>
+    <w:p>
+      <w:pPr>
+        <w:rPr>
+          <w:b/>
+          <w:sz w:val="28"/>
+        </w:rPr>
+      </w:pPr>
+      <w:r>
+        <w:rPr>
+          <w:b/>
+          <w:sz w:val="28"/>
+        </w:rPr>
+        <w:t>Librerias:</w:t>
+      </w:r>
+    </w:p>
+    <w:p>
+      <w:pPr>
+        <w:rPr>
+          <w:b/>
+          <w:sz w:val="36"/>
+        </w:rPr>
+      </w:pPr>
+      <w:r>
+        <w:rPr>
+          <w:b/>
+          <w:noProof/>
+          <w:sz w:val="36"/>
+          <w:lang w:val="es-AR"/>
+        </w:rPr>
+        <w:lastRenderedPageBreak/>
+        <w:drawing>
+          <wp:inline distT="0" distB="0" distL="0" distR="0" wp14:anchorId="712C4C1D" wp14:editId="4B70F88F">
+            <wp:extent cx="5731510" cy="1508760"/>
+            <wp:effectExtent l="0" t="0" r="2540" b="0"/>
+            <wp:docPr id="11" name="0 Imagen"/>
+            <wp:cNvGraphicFramePr>
+              <a:graphicFrameLocks xmlns:a="http://schemas.openxmlformats.org/drawingml/2006/main" noChangeAspect="1"/>
+            </wp:cNvGraphicFramePr>
+            <a:graphic xmlns:a="http://schemas.openxmlformats.org/drawingml/2006/main">
+              <a:graphicData uri="http://schemas.openxmlformats.org/drawingml/2006/picture">
+                <pic:pic xmlns:pic="http://schemas.openxmlformats.org/drawingml/2006/picture">
+                  <pic:nvPicPr>
+                    <pic:cNvPr id="0" name="imporLogist.PNG"/>
+                    <pic:cNvPicPr/>
+                  </pic:nvPicPr>
+                  <pic:blipFill>
+                    <a:blip r:embed="rId21">
+                      <a:extLst>
+                        <a:ext uri="{28A0092B-C50C-407E-A947-70E740481C1C}">
+                          <a14:useLocalDpi xmlns:a14="http://schemas.microsoft.com/office/drawing/2010/main" val="0"/>
+                        </a:ext>
+                      </a:extLst>
+                    </a:blip>
+                    <a:stretch>
+                      <a:fillRect/>
+                    </a:stretch>
+                  </pic:blipFill>
+                  <pic:spPr>
+                    <a:xfrm>
+                      <a:off x="0" y="0"/>
+                      <a:ext cx="5731510" cy="1508760"/>
+                    </a:xfrm>
+                    <a:prstGeom prst="rect">
+                      <a:avLst/>
+                    </a:prstGeom>
+                  </pic:spPr>
+                </pic:pic>
+              </a:graphicData>
+            </a:graphic>
+          </wp:inline>
+        </w:drawing>
+      </w:r>
+    </w:p>
+    <w:p>
+      <w:pPr>
+        <w:rPr>
+          <w:b/>
+          <w:sz w:val="28"/>
+        </w:rPr>
+      </w:pPr>
+      <w:r>
+        <w:rPr>
+          <w:b/>
+          <w:sz w:val="28"/>
+        </w:rPr>
+        <w:t>Preparacion de datos:</w:t>
+      </w:r>
+    </w:p>
+    <w:p>
+      <w:pPr>
+        <w:rPr>
+          <w:b/>
+          <w:sz w:val="36"/>
+        </w:rPr>
+      </w:pPr>
+      <w:r>
+        <w:rPr>
+          <w:b/>
+          <w:noProof/>
+          <w:sz w:val="36"/>
+          <w:lang w:val="es-AR"/>
+        </w:rPr>
+        <w:drawing>
+          <wp:inline distT="0" distB="0" distL="0" distR="0" wp14:anchorId="20EC58CC" wp14:editId="26174F0C">
+            <wp:extent cx="5731510" cy="2341880"/>
+            <wp:effectExtent l="0" t="0" r="2540" b="1270"/>
+            <wp:docPr id="9" name="0 Imagen"/>
+            <wp:cNvGraphicFramePr>
+              <a:graphicFrameLocks xmlns:a="http://schemas.openxmlformats.org/drawingml/2006/main" noChangeAspect="1"/>
+            </wp:cNvGraphicFramePr>
+            <a:graphic xmlns:a="http://schemas.openxmlformats.org/drawingml/2006/main">
+              <a:graphicData uri="http://schemas.openxmlformats.org/drawingml/2006/picture">
+                <pic:pic xmlns:pic="http://schemas.openxmlformats.org/drawingml/2006/picture">
+                  <pic:nvPicPr>
+                    <pic:cNvPr id="0" name="preparacio.PNG"/>
+                    <pic:cNvPicPr/>
+                  </pic:nvPicPr>
+                  <pic:blipFill>
+                    <a:blip r:embed="rId22">
+                      <a:extLst>
+                        <a:ext uri="{28A0092B-C50C-407E-A947-70E740481C1C}">
+                          <a14:useLocalDpi xmlns:a14="http://schemas.microsoft.com/office/drawing/2010/main" val="0"/>
+                        </a:ext>
+                      </a:extLst>
+                    </a:blip>
+                    <a:stretch>
+                      <a:fillRect/>
+                    </a:stretch>
+                  </pic:blipFill>
+                  <pic:spPr>
+                    <a:xfrm>
+                      <a:off x="0" y="0"/>
+                      <a:ext cx="5731510" cy="2341880"/>
+                    </a:xfrm>
+                    <a:prstGeom prst="rect">
+                      <a:avLst/>
+                    </a:prstGeom>
+                  </pic:spPr>
+                </pic:pic>
+              </a:graphicData>
+            </a:graphic>
+          </wp:inline>
+        </w:drawing>
+      </w:r>
+    </w:p>
+    <w:p>
+      <w:pPr>
+        <w:rPr>
+          <w:b/>
+        </w:rPr>
+      </w:pPr>
+      <w:r>
+        <w:rPr>
+          <w:b/>
+        </w:rPr>
+        <w:t>Observemos:</w:t>
+      </w:r>
+    </w:p>
+    <w:p>
+      <w:r>
+        <w:t>Los datos que son pertenecientes a las variables independientes X (“Educacion” y “Habilidades”) estan siendo convertidas a valores numerticos.</w:t>
+      </w:r>
+    </w:p>
+    <w:p>
+      <w:r>
+        <w:t>Los datos perteneciente a la categoria de apto y no apto estan respetando lo mensionado anteriormente, quedando los valores de forma Binaria.</w:t>
+      </w:r>
+    </w:p>
+    <w:p>
+      <w:r>
+        <w:t xml:space="preserve">Los datos pertenecientes al parametro del modelo W son las variables dependietes almacenados en la variable de nombre “y”. </w:t>
+      </w:r>
+    </w:p>
+    <w:p>
+      <w:pPr>
+        <w:rPr>
+          <w:b/>
+        </w:rPr>
+      </w:pPr>
+      <w:r>
+        <w:rPr>
+          <w:b/>
+          <w:sz w:val="28"/>
+        </w:rPr>
+        <w:lastRenderedPageBreak/>
+        <w:t>Creacion del Modelo, Entrenamien</w:t>
+      </w:r>
+      <w:r>
+        <w:rPr>
+          <w:b/>
+          <w:sz w:val="28"/>
+        </w:rPr>
+        <w:t>to y Prediccion:</w:t>
+      </w:r>
+      <w:r>
+        <w:rPr>
+          <w:b/>
+        </w:rPr>
+        <w:br/>
+      </w:r>
+      <w:r>
+        <w:rPr>
+          <w:b/>
+          <w:noProof/>
+          <w:lang w:val="es-AR"/>
+        </w:rPr>
+        <w:drawing>
+          <wp:inline distT="0" distB="0" distL="0" distR="0" wp14:anchorId="52F2CFE2" wp14:editId="481DE7CB">
+            <wp:extent cx="5731510" cy="2895600"/>
+            <wp:effectExtent l="0" t="0" r="2540" b="0"/>
+            <wp:docPr id="10" name="0 Imagen"/>
+            <wp:cNvGraphicFramePr>
+              <a:graphicFrameLocks xmlns:a="http://schemas.openxmlformats.org/drawingml/2006/main" noChangeAspect="1"/>
+            </wp:cNvGraphicFramePr>
+            <a:graphic xmlns:a="http://schemas.openxmlformats.org/drawingml/2006/main">
+              <a:graphicData uri="http://schemas.openxmlformats.org/drawingml/2006/picture">
+                <pic:pic xmlns:pic="http://schemas.openxmlformats.org/drawingml/2006/picture">
+                  <pic:nvPicPr>
+                    <pic:cNvPr id="0" name="fin logis.PNG"/>
+                    <pic:cNvPicPr/>
+                  </pic:nvPicPr>
+                  <pic:blipFill>
+                    <a:blip r:embed="rId23">
+                      <a:extLst>
+                        <a:ext uri="{28A0092B-C50C-407E-A947-70E740481C1C}">
+                          <a14:useLocalDpi xmlns:a14="http://schemas.microsoft.com/office/drawing/2010/main" val="0"/>
+                        </a:ext>
+                      </a:extLst>
+                    </a:blip>
+                    <a:stretch>
+                      <a:fillRect/>
+                    </a:stretch>
+                  </pic:blipFill>
+                  <pic:spPr>
+                    <a:xfrm>
+                      <a:off x="0" y="0"/>
+                      <a:ext cx="5731510" cy="2895600"/>
+                    </a:xfrm>
+                    <a:prstGeom prst="rect">
+                      <a:avLst/>
+                    </a:prstGeom>
+                  </pic:spPr>
+                </pic:pic>
+              </a:graphicData>
+            </a:graphic>
+          </wp:inline>
+        </w:drawing>
+      </w:r>
+    </w:p>
+    <w:p>
+      <w:pPr>
+        <w:rPr>
+          <w:b/>
+        </w:rPr>
+      </w:pPr>
+      <w:r>
+        <w:rPr>
+          <w:b/>
+        </w:rPr>
+        <w:t>Observemos:</w:t>
+      </w:r>
+      <w:r>
+        <w:rPr>
+          <w:b/>
+        </w:rPr>
+        <w:t xml:space="preserve"> </w:t>
+      </w:r>
+    </w:p>
+    <w:p>
+      <w:r>
+        <w:t xml:space="preserve">Notemos que nuestras predicciones P estan siendo almasenadas en la variable de nombre “predicciones”. </w:t>
+      </w:r>
+    </w:p>
+    <w:p>
+      <w:r>
+        <w:t>El resultado de la accuracy_score fue:</w:t>
+      </w:r>
+    </w:p>
+    <w:p>
+      <w:r>
+        <w:t>Modelo entrenado con precisión: 0.80</w:t>
+      </w:r>
+    </w:p>
+    <w:p>
+      <w:pPr>
+        <w:rPr>
+          <w:b/>
+          <w:sz w:val="28"/>
+        </w:rPr>
+      </w:pPr>
+      <w:r>
+        <w:rPr>
+          <w:b/>
+          <w:sz w:val="28"/>
+        </w:rPr>
+        <w:t>Arbol de Decisiones</w:t>
+      </w:r>
+    </w:p>
+    <w:p>
+      <w:pPr>
+        <w:rPr>
+          <w:rFonts w:cs="Arial"/>
+          <w:color w:val="161616"/>
+          <w:shd w:val="clear" w:color="auto" w:fill="FFFFFF"/>
+        </w:rPr>
+      </w:pPr>
+      <w:r>
+        <w:rPr>
+          <w:rFonts w:cs="Arial"/>
+          <w:color w:val="161616"/>
+          <w:shd w:val="clear" w:color="auto" w:fill="FFFFFF"/>
+        </w:rPr>
+        <w:t>Un árbol de decisión comienza con un nodo raíz, que no tiene ninguna rama entrante. Las ramas salientes del nodo raíz luego alimentan los nodos internos, también conocidos como nodos de decisión. En función de las características disponibles, ambos tipos de nodos realizan evaluaciones para formar subconjuntos homogéneos, que se denotan mediante nodos hoja o nodos terminales. Los nodos hoja representan todos los resultados posibles dentro del conjunto de datos.</w:t>
+      </w:r>
+      <w:r>
+        <w:rPr>
+          <w:rFonts w:eastAsia="Times New Roman" w:cs="Times New Roman"/>
           <w:b/>
           <w:sz w:val="28"/>
           <w:szCs w:val="36"/>
         </w:rPr>
-      </w:pPr>
-      <w:r>
-        <w:rPr>
-          <w:rFonts w:ascii="Arial" w:hAnsi="Arial" w:cs="Arial"/>
+        <w:br w:type="page"/>
+      </w:r>
+    </w:p>
+    <w:p>
+      <w:pPr>
+        <w:pBdr>
+          <w:between w:val="nil"/>
+        </w:pBdr>
+        <w:spacing w:after="0" w:line="257" w:lineRule="auto"/>
+        <w:rPr>
+          <w:rFonts w:eastAsia="Times New Roman" w:cs="Times New Roman"/>
           <w:b/>
           <w:sz w:val="28"/>
           <w:szCs w:val="36"/>
         </w:rPr>
-        <w:t>Casos en los que podemos aplicar Regresión Logistica</w:t>
+      </w:pPr>
+      <w:r>
+        <w:rPr>
+          <w:rFonts w:eastAsia="Times New Roman" w:cs="Times New Roman"/>
+          <w:b/>
+          <w:sz w:val="28"/>
+          <w:szCs w:val="36"/>
+        </w:rPr>
+        <w:lastRenderedPageBreak/>
+        <w:t>¿Cómo funciona AD</w:t>
+      </w:r>
+      <w:r>
+        <w:rPr>
+          <w:rFonts w:eastAsia="Times New Roman" w:cs="Times New Roman"/>
+          <w:b/>
+          <w:sz w:val="28"/>
+          <w:szCs w:val="36"/>
+        </w:rPr>
+        <w:t>?</w:t>
       </w:r>
     </w:p>
     <w:p>
       <w:pPr>
         <w:pBdr>
-          <w:top w:val="nil"/>
-          <w:left w:val="nil"/>
-          <w:bottom w:val="nil"/>
-          <w:right w:val="nil"/>
           <w:between w:val="nil"/>
         </w:pBdr>
-        <w:spacing w:before="225" w:after="225" w:line="240" w:lineRule="auto"/>
-        <w:jc w:val="both"/>
-        <w:rPr>
-          <w:rFonts w:ascii="Arial" w:hAnsi="Arial" w:cs="Arial"/>
-          <w:color w:val="000000"/>
-        </w:rPr>
-      </w:pPr>
-      <w:r>
-        <w:rPr>
-          <w:rFonts w:ascii="Arial" w:hAnsi="Arial" w:cs="Arial"/>
-          <w:color w:val="000000"/>
-        </w:rPr>
-        <w:t>La Regresión</w:t>
-      </w:r>
-      <w:r>
-        <w:rPr>
-          <w:rFonts w:ascii="Arial" w:hAnsi="Arial" w:cs="Arial"/>
-          <w:b/>
-          <w:color w:val="000000"/>
+        <w:spacing w:after="0" w:line="257" w:lineRule="auto"/>
+        <w:rPr>
+          <w:rFonts w:cs="Arial"/>
+          <w:noProof/>
+          <w:color w:val="161616"/>
+          <w:shd w:val="clear" w:color="auto" w:fill="FFFFFF"/>
+          <w:lang w:val="es-AR"/>
+        </w:rPr>
+      </w:pPr>
+      <w:r>
+        <w:rPr>
+          <w:rFonts w:cs="Arial"/>
+          <w:noProof/>
+          <w:color w:val="161616"/>
+          <w:shd w:val="clear" w:color="auto" w:fill="FFFFFF"/>
+          <w:lang w:val="es-AR"/>
+        </w:rPr>
+        <w:t xml:space="preserve">El nodo raiz tiene una </w:t>
+      </w:r>
+      <w:r>
+        <w:rPr>
+          <w:rFonts w:cs="Arial"/>
+          <w:noProof/>
+          <w:color w:val="161616"/>
+          <w:shd w:val="clear" w:color="auto" w:fill="FFFFFF"/>
+          <w:lang w:val="es-AR"/>
         </w:rPr>
         <w:t xml:space="preserve"> </w:t>
       </w:r>
       <w:r>
         <w:rPr>
-          <w:rFonts w:ascii="Arial" w:hAnsi="Arial" w:cs="Arial"/>
-          <w:color w:val="000000"/>
-        </w:rPr>
-        <w:t>Logística se utiliza en problemas de clasificación, especialmente cuando la variable de salida es binaria (dos categorías, como "sí/no", "apto/no apto", "fraudulento/no fraudulento") o multinomial (varias categorías sin orden).Las empresas de fabricación utilizan el análisis de regresión logística para estimar la probabilidad de fallo de las piezas en la maquinaria. Luego, planifican los programas de mantenimiento en función de esta estimación para minimizar los fallos futuros. En las siguientes áreas se podría utilizar:</w:t>
-      </w:r>
-    </w:p>
-    <w:p>
-      <w:pPr>
-        <w:jc w:val="both"/>
-        <w:rPr>
-          <w:rFonts w:ascii="Arial" w:hAnsi="Arial" w:cs="Arial"/>
-        </w:rPr>
-      </w:pPr>
-      <w:r>
-        <w:rPr>
-          <w:rFonts w:ascii="Arial" w:hAnsi="Arial" w:cs="Arial"/>
-          <w:b/>
+          <w:rFonts w:cs="Arial"/>
+          <w:noProof/>
+          <w:color w:val="161616"/>
+          <w:shd w:val="clear" w:color="auto" w:fill="FFFFFF"/>
+          <w:lang w:val="es-AR"/>
+        </w:rPr>
+        <w:drawing>
+          <wp:anchor distT="0" distB="0" distL="114300" distR="114300" simplePos="0" relativeHeight="251659264" behindDoc="1" locked="0" layoutInCell="1" allowOverlap="1" wp14:anchorId="4D111E32" wp14:editId="24C050E3">
+            <wp:simplePos x="0" y="0"/>
+            <wp:positionH relativeFrom="column">
+              <wp:posOffset>33655</wp:posOffset>
+            </wp:positionH>
+            <wp:positionV relativeFrom="paragraph">
+              <wp:posOffset>-635</wp:posOffset>
+            </wp:positionV>
+            <wp:extent cx="2376170" cy="2108200"/>
+            <wp:effectExtent l="0" t="0" r="5080" b="6350"/>
+            <wp:wrapTight wrapText="bothSides">
+              <wp:wrapPolygon edited="0">
+                <wp:start x="0" y="0"/>
+                <wp:lineTo x="0" y="21470"/>
+                <wp:lineTo x="21473" y="21470"/>
+                <wp:lineTo x="21473" y="0"/>
+                <wp:lineTo x="0" y="0"/>
+              </wp:wrapPolygon>
+            </wp:wrapTight>
+            <wp:docPr id="13" name="0 Imagen"/>
+            <wp:cNvGraphicFramePr>
+              <a:graphicFrameLocks xmlns:a="http://schemas.openxmlformats.org/drawingml/2006/main" noChangeAspect="1"/>
+            </wp:cNvGraphicFramePr>
+            <a:graphic xmlns:a="http://schemas.openxmlformats.org/drawingml/2006/main">
+              <a:graphicData uri="http://schemas.openxmlformats.org/drawingml/2006/picture">
+                <pic:pic xmlns:pic="http://schemas.openxmlformats.org/drawingml/2006/picture">
+                  <pic:nvPicPr>
+                    <pic:cNvPr id="0" name="WhatsApp Image 2025-03-24 at 01.01.54.jpeg"/>
+                    <pic:cNvPicPr/>
+                  </pic:nvPicPr>
+                  <pic:blipFill rotWithShape="1">
+                    <a:blip r:embed="rId24" cstate="print">
+                      <a:extLst>
+                        <a:ext uri="{28A0092B-C50C-407E-A947-70E740481C1C}">
+                          <a14:useLocalDpi xmlns:a14="http://schemas.microsoft.com/office/drawing/2010/main" val="0"/>
+                        </a:ext>
+                      </a:extLst>
+                    </a:blip>
+                    <a:srcRect l="10119" t="6595" r="5357" b="7431"/>
+                    <a:stretch/>
+                  </pic:blipFill>
+                  <pic:spPr bwMode="auto">
+                    <a:xfrm>
+                      <a:off x="0" y="0"/>
+                      <a:ext cx="2376170" cy="2108200"/>
+                    </a:xfrm>
+                    <a:prstGeom prst="rect">
+                      <a:avLst/>
+                    </a:prstGeom>
+                    <a:ln>
+                      <a:noFill/>
+                    </a:ln>
+                    <a:extLst>
+                      <a:ext uri="{53640926-AAD7-44D8-BBD7-CCE9431645EC}">
+                        <a14:shadowObscured xmlns:a14="http://schemas.microsoft.com/office/drawing/2010/main"/>
+                      </a:ext>
+                    </a:extLst>
+                  </pic:spPr>
+                </pic:pic>
+              </a:graphicData>
+            </a:graphic>
+            <wp14:sizeRelH relativeFrom="page">
+              <wp14:pctWidth>0</wp14:pctWidth>
+            </wp14:sizeRelH>
+            <wp14:sizeRelV relativeFrom="page">
+              <wp14:pctHeight>0</wp14:pctHeight>
+            </wp14:sizeRelV>
+          </wp:anchor>
+        </w:drawing>
+      </w:r>
+      <w:r>
+        <w:rPr>
+          <w:rFonts w:cs="Arial"/>
+          <w:noProof/>
+          <w:color w:val="161616"/>
+          <w:shd w:val="clear" w:color="auto" w:fill="FFFFFF"/>
+          <w:lang w:val="es-AR"/>
+        </w:rPr>
+        <w:t>Caracteristica que funciona como condicion, teniendo dos posibles salidas. Si se cumple la condicion avanza por True, en su defecto, avanza por False.</w:t>
+      </w:r>
+    </w:p>
+    <w:p>
+      <w:pPr>
+        <w:pBdr>
+          <w:between w:val="nil"/>
+        </w:pBdr>
+        <w:spacing w:after="0" w:line="257" w:lineRule="auto"/>
+        <w:rPr>
+          <w:rFonts w:ascii="Times New Roman" w:eastAsia="Times New Roman" w:hAnsi="Times New Roman" w:cs="Times New Roman"/>
+          <w:b/>
+          <w:sz w:val="22"/>
+          <w:szCs w:val="36"/>
+        </w:rPr>
+      </w:pPr>
+      <w:r>
+        <w:rPr>
+          <w:rFonts w:cs="Arial"/>
+          <w:noProof/>
+          <w:color w:val="161616"/>
+          <w:shd w:val="clear" w:color="auto" w:fill="FFFFFF"/>
+          <w:lang w:val="es-AR"/>
+        </w:rPr>
+        <w:t xml:space="preserve">Cada nodo tiene un Gini, </w:t>
+      </w:r>
+      <w:r>
+        <w:rPr>
+          <w:rFonts w:ascii="Arial" w:hAnsi="Arial" w:cs="Arial"/>
+          <w:color w:val="161616"/>
+          <w:shd w:val="clear" w:color="auto" w:fill="FFFFFF"/>
+        </w:rPr>
+        <w:t>La impureza de Gini es la probabilidad de clasificar incorrectamente. Si la impuresa es 0 perteneciente a una clase.</w:t>
+      </w:r>
+    </w:p>
+    <w:p>
+      <w:pPr>
+        <w:rPr>
+          <w:rFonts w:cs="Arial"/>
+          <w:color w:val="161616"/>
+          <w:shd w:val="clear" w:color="auto" w:fill="FFFFFF"/>
+        </w:rPr>
+      </w:pPr>
+      <w:r>
+        <w:rPr>
+          <w:rFonts w:cs="Arial"/>
+          <w:color w:val="161616"/>
+          <w:shd w:val="clear" w:color="auto" w:fill="FFFFFF"/>
+        </w:rPr>
+        <w:t>Sample es la cantidad de datos con la que el modelo fue entrenado.</w:t>
+      </w:r>
+    </w:p>
+    <w:p>
+      <w:pPr>
+        <w:rPr>
+          <w:rFonts w:cs="Arial"/>
+          <w:color w:val="161616"/>
+          <w:shd w:val="clear" w:color="auto" w:fill="FFFFFF"/>
+        </w:rPr>
+      </w:pPr>
+      <w:r>
+        <w:rPr>
+          <w:rFonts w:cs="Arial"/>
+          <w:color w:val="161616"/>
+          <w:shd w:val="clear" w:color="auto" w:fill="FFFFFF"/>
+        </w:rPr>
+        <w:t>En correlacion con el Sampl, Value es el conjunto de datos W, siendo el cada numero perteneciante a una clase en particular.</w:t>
+      </w:r>
+    </w:p>
+    <w:p>
+      <w:pPr>
+        <w:rPr>
+          <w:rFonts w:cs="Arial"/>
+          <w:color w:val="161616"/>
+          <w:shd w:val="clear" w:color="auto" w:fill="FFFFFF"/>
+        </w:rPr>
+      </w:pPr>
+      <w:r>
+        <w:rPr>
+          <w:rFonts w:cs="Arial"/>
+          <w:color w:val="161616"/>
+          <w:shd w:val="clear" w:color="auto" w:fill="FFFFFF"/>
+        </w:rPr>
+        <w:t>Class es a la clase que pertenece a medida que avanza en el arbol.</w:t>
+      </w:r>
+    </w:p>
+    <w:p>
+      <w:r>
+        <w:t>Aplicación de Arboles de Deciones sobre Nuestro problema.</w:t>
+      </w:r>
+    </w:p>
+    <w:p>
+      <w:pPr>
+        <w:rPr>
+          <w:b/>
+        </w:rPr>
+      </w:pPr>
+      <w:r>
+        <w:rPr>
+          <w:b/>
+        </w:rPr>
+        <w:br/>
+      </w:r>
+      <w:r>
+        <w:rPr>
+          <w:b/>
+          <w:noProof/>
+          <w:lang w:val="es-AR"/>
+        </w:rPr>
+        <w:drawing>
+          <wp:inline distT="0" distB="0" distL="0" distR="0" wp14:anchorId="39AE0A56" wp14:editId="64CF5F14">
+            <wp:extent cx="5723906" cy="403761"/>
+            <wp:effectExtent l="0" t="0" r="0" b="0"/>
+            <wp:docPr id="12" name="0 Imagen"/>
+            <wp:cNvGraphicFramePr>
+              <a:graphicFrameLocks xmlns:a="http://schemas.openxmlformats.org/drawingml/2006/main" noChangeAspect="1"/>
+            </wp:cNvGraphicFramePr>
+            <a:graphic xmlns:a="http://schemas.openxmlformats.org/drawingml/2006/main">
+              <a:graphicData uri="http://schemas.openxmlformats.org/drawingml/2006/picture">
+                <pic:pic xmlns:pic="http://schemas.openxmlformats.org/drawingml/2006/picture">
+                  <pic:nvPicPr>
+                    <pic:cNvPr id="0" name="import}PNG.PNG"/>
+                    <pic:cNvPicPr/>
+                  </pic:nvPicPr>
+                  <pic:blipFill rotWithShape="1">
+                    <a:blip r:embed="rId25">
+                      <a:extLst>
+                        <a:ext uri="{28A0092B-C50C-407E-A947-70E740481C1C}">
+                          <a14:useLocalDpi xmlns:a14="http://schemas.microsoft.com/office/drawing/2010/main" val="0"/>
+                        </a:ext>
+                      </a:extLst>
+                    </a:blip>
+                    <a:srcRect t="58467" b="19803"/>
+                    <a:stretch/>
+                  </pic:blipFill>
+                  <pic:spPr bwMode="auto">
+                    <a:xfrm>
+                      <a:off x="0" y="0"/>
+                      <a:ext cx="5731510" cy="404297"/>
+                    </a:xfrm>
+                    <a:prstGeom prst="rect">
+                      <a:avLst/>
+                    </a:prstGeom>
+                    <a:ln>
+                      <a:noFill/>
+                    </a:ln>
+                    <a:extLst>
+                      <a:ext uri="{53640926-AAD7-44D8-BBD7-CCE9431645EC}">
+                        <a14:shadowObscured xmlns:a14="http://schemas.microsoft.com/office/drawing/2010/main"/>
+                      </a:ext>
+                    </a:extLst>
+                  </pic:spPr>
+                </pic:pic>
+              </a:graphicData>
+            </a:graphic>
+          </wp:inline>
+        </w:drawing>
+      </w:r>
+    </w:p>
+    <w:p>
+      <w:r>
+        <w:rPr>
+          <w:b/>
+          <w:noProof/>
+          <w:lang w:val="es-AR"/>
+        </w:rPr>
+        <w:drawing>
+          <wp:inline distT="0" distB="0" distL="0" distR="0" wp14:anchorId="6F83B55C" wp14:editId="2AD17F04">
+            <wp:extent cx="5734556" cy="694707"/>
+            <wp:effectExtent l="0" t="0" r="0" b="0"/>
+            <wp:docPr id="14" name="0 Imagen"/>
+            <wp:cNvGraphicFramePr>
+              <a:graphicFrameLocks xmlns:a="http://schemas.openxmlformats.org/drawingml/2006/main" noChangeAspect="1"/>
+            </wp:cNvGraphicFramePr>
+            <a:graphic xmlns:a="http://schemas.openxmlformats.org/drawingml/2006/main">
+              <a:graphicData uri="http://schemas.openxmlformats.org/drawingml/2006/picture">
+                <pic:pic xmlns:pic="http://schemas.openxmlformats.org/drawingml/2006/picture">
+                  <pic:nvPicPr>
+                    <pic:cNvPr id="0" name="final.PNG"/>
+                    <pic:cNvPicPr/>
+                  </pic:nvPicPr>
+                  <pic:blipFill rotWithShape="1">
+                    <a:blip r:embed="rId26">
+                      <a:extLst>
+                        <a:ext uri="{28A0092B-C50C-407E-A947-70E740481C1C}">
+                          <a14:useLocalDpi xmlns:a14="http://schemas.microsoft.com/office/drawing/2010/main" val="0"/>
+                        </a:ext>
+                      </a:extLst>
+                    </a:blip>
+                    <a:srcRect t="32275" b="47090"/>
+                    <a:stretch/>
+                  </pic:blipFill>
+                  <pic:spPr bwMode="auto">
+                    <a:xfrm>
+                      <a:off x="0" y="0"/>
+                      <a:ext cx="5731510" cy="694338"/>
+                    </a:xfrm>
+                    <a:prstGeom prst="rect">
+                      <a:avLst/>
+                    </a:prstGeom>
+                    <a:ln>
+                      <a:noFill/>
+                    </a:ln>
+                    <a:extLst>
+                      <a:ext uri="{53640926-AAD7-44D8-BBD7-CCE9431645EC}">
+                        <a14:shadowObscured xmlns:a14="http://schemas.microsoft.com/office/drawing/2010/main"/>
+                      </a:ext>
+                    </a:extLst>
+                  </pic:spPr>
+                </pic:pic>
+              </a:graphicData>
+            </a:graphic>
+          </wp:inline>
+        </w:drawing>
+      </w:r>
+    </w:p>
+    <w:p>
+      <w:r>
+        <w:t>Observaciones: notemos que la aplicación es similar, a la de Regresion Logistica.</w:t>
+      </w:r>
+      <w:r>
+        <w:br/>
+        <w:t>Los cambios aplicados son:</w:t>
+      </w:r>
+    </w:p>
+    <w:p>
+      <w:r>
+        <w:t>from sklearn.tree import DecisionTreeClassifier</w:t>
+      </w:r>
+    </w:p>
+    <w:p>
+      <w:pPr>
+        <w:rPr>
+          <w:lang w:val="es-AR"/>
+        </w:rPr>
+      </w:pPr>
+      <w:r>
+        <w:t>modelo = DecisionTreeClassifier()</w:t>
+      </w:r>
+    </w:p>
+    <w:p>
+      <w:r>
+        <w:t>joblib.dump(modelo, "modelo_candidatos_logistic.pkl")</w:t>
+      </w:r>
+    </w:p>
+    <w:p>
+      <w:pPr>
+        <w:rPr>
+          <w:b/>
+          <w:sz w:val="28"/>
+        </w:rPr>
+      </w:pPr>
+      <w:r>
+        <w:rPr>
+          <w:b/>
+          <w:sz w:val="28"/>
+        </w:rPr>
+        <w:t>Casos en los que podemos aplicar Regresión Logistica y Arbol de Decision</w:t>
+      </w:r>
+    </w:p>
+    <w:p>
+      <w:pPr>
+        <w:rPr>
+          <w:sz w:val="27"/>
+          <w:szCs w:val="27"/>
+        </w:rPr>
+      </w:pPr>
+      <w:bookmarkStart w:id="2" w:name="_GoBack"/>
+      <w:bookmarkEnd w:id="2"/>
+      <w:r>
+        <w:rPr>
+          <w:rStyle w:val="Textoennegrita"/>
         </w:rPr>
         <w:t xml:space="preserve">Sanidad: </w:t>
       </w:r>
       <w:r>
         <w:rPr>
-          <w:rFonts w:ascii="Arial" w:hAnsi="Arial" w:cs="Arial"/>
+          <w:sz w:val="21"/>
+          <w:szCs w:val="21"/>
         </w:rPr>
         <w:t>Los investigadores médicos planifican la atención y el tratamiento preventivos mediante la predicción de la probabilidad de enfermedad en los pacientes. Utilizan modelos de regresión logística para comparar el impacto de los antecedentes familiares o los genes en las enfermedades. </w:t>
       </w:r>
     </w:p>
     <w:p>
       <w:pPr>
-        <w:jc w:val="both"/>
-        <w:rPr>
-          <w:rFonts w:ascii="Arial" w:hAnsi="Arial" w:cs="Arial"/>
-        </w:rPr>
-      </w:pPr>
-      <w:r>
-        <w:rPr>
-          <w:rFonts w:ascii="Arial" w:hAnsi="Arial" w:cs="Arial"/>
-          <w:b/>
+        <w:rPr>
+          <w:sz w:val="27"/>
+          <w:szCs w:val="27"/>
+        </w:rPr>
+      </w:pPr>
+      <w:r>
+        <w:rPr>
+          <w:rStyle w:val="Textoennegrita"/>
         </w:rPr>
         <w:t xml:space="preserve">Finanzas: </w:t>
       </w:r>
       <w:r>
         <w:rPr>
-          <w:rFonts w:ascii="Arial" w:hAnsi="Arial" w:cs="Arial"/>
+          <w:sz w:val="21"/>
+          <w:szCs w:val="21"/>
         </w:rPr>
         <w:t>Las empresas financieras tienen que analizar las transacciones financieras en busca de fraudes y evaluar las solicitudes de préstamos y seguros en busca de riesgos. Estos problemas son adecuados para un modelo de regresión logística porque tienen resultados discretos, como alto riesgo o bajo riesgo y fraudulento o no fraudulento.  </w:t>
       </w:r>
     </w:p>
     <w:p>
       <w:pPr>
-        <w:jc w:val="both"/>
-        <w:rPr>
-          <w:rFonts w:ascii="Arial" w:hAnsi="Arial" w:cs="Arial"/>
-        </w:rPr>
-      </w:pPr>
-      <w:r>
-        <w:rPr>
-          <w:rFonts w:ascii="Arial" w:hAnsi="Arial" w:cs="Arial"/>
-          <w:b/>
-        </w:rPr>
+        <w:rPr>
+          <w:sz w:val="27"/>
+          <w:szCs w:val="27"/>
+        </w:rPr>
+      </w:pPr>
+      <w:r>
+        <w:rPr>
+          <w:rStyle w:val="Textoennegrita"/>
+        </w:rPr>
+        <w:lastRenderedPageBreak/>
         <w:t>Marketing:</w:t>
       </w:r>
       <w:r>
         <w:rPr>
-          <w:rFonts w:ascii="Arial" w:hAnsi="Arial" w:cs="Arial"/>
+          <w:sz w:val="21"/>
+          <w:szCs w:val="21"/>
         </w:rPr>
         <w:t>Las herramientas de publicidad en línea utilizan el modelo de regresión logística para predecir si los usuarios harán clic en un anuncio. Como resultado, los especialistas en marketing pueden analizar las respuestas de los usuarios a diferentes palabras e imágenes y crear anuncios de alto rendimiento con los que los clientes interactuarán.</w:t>
-      </w:r>
-    </w:p>
-    <w:p>
-      <w:pPr>
-        <w:jc w:val="both"/>
-        <w:rPr>
-          <w:rFonts w:ascii="Arial" w:hAnsi="Arial" w:cs="Arial"/>
-          <w:b/>
-          <w:sz w:val="28"/>
-          <w:szCs w:val="36"/>
-        </w:rPr>
-      </w:pPr>
-      <w:r>
-        <w:rPr>
-          <w:rFonts w:ascii="Arial" w:hAnsi="Arial" w:cs="Arial"/>
-          <w:b/>
-          <w:sz w:val="28"/>
-          <w:szCs w:val="36"/>
-        </w:rPr>
-        <w:t>Arbol de Decisiones</w:t>
-      </w:r>
-    </w:p>
-    <w:p>
-      <w:pPr>
-        <w:jc w:val="both"/>
-        <w:rPr>
-          <w:rFonts w:ascii="Arial" w:hAnsi="Arial" w:cs="Arial"/>
-          <w:color w:val="161616"/>
-          <w:highlight w:val="white"/>
-        </w:rPr>
-      </w:pPr>
-      <w:r>
-        <w:rPr>
-          <w:rFonts w:ascii="Arial" w:hAnsi="Arial" w:cs="Arial"/>
-          <w:color w:val="161616"/>
-          <w:highlight w:val="white"/>
-        </w:rPr>
-        <w:t>Un árbol de decisión comienza con un nodo raíz, que no tiene ninguna rama entrante. Las ramas salientes del nodo raíz luego alimentan los nodos internos, también conocidos como nodos de decisión. En función de las características disponibles, ambos tipos de nodos realizan evaluaciones para formar subconjuntos homogéneos, que se denotan mediante nodos hoja o nodos terminales. Los nodos hoja representan todos los resultados posibles dentro del conjunto de datos.</w:t>
       </w:r>
     </w:p>
     <w:p>
@@ -5183,7 +6150,6 @@
           <w:color w:val="161616"/>
           <w:highlight w:val="white"/>
         </w:rPr>
-        <w:lastRenderedPageBreak/>
         <w:t>Es un algoritmo del tipo de aprendizaje no supervisado, por lo que los datos que utiliza no están etiquetados.</w:t>
       </w:r>
     </w:p>
@@ -5299,7 +6265,7 @@
                     <pic:cNvPicPr/>
                   </pic:nvPicPr>
                   <pic:blipFill>
-                    <a:blip r:embed="rId19"/>
+                    <a:blip r:embed="rId27"/>
                     <a:stretch>
                       <a:fillRect/>
                     </a:stretch>
@@ -5441,6 +6407,7 @@
           <w:color w:val="161616"/>
           <w:shd w:val="clear" w:color="auto" w:fill="FFFFFF"/>
         </w:rPr>
+        <w:lastRenderedPageBreak/>
         <w:t>El agrupamiento de medias K es simple pero sensible a las condiciones iniciales y los valores atípicos. Es importante optimizar la inicialización del centroide y el número de clústeres k, para lograr los clústeres más significativos.</w:t>
       </w:r>
     </w:p>
@@ -5541,7 +6508,6 @@
           <w:b/>
           <w:u w:val="single"/>
         </w:rPr>
-        <w:lastRenderedPageBreak/>
         <w:t>¿</w:t>
       </w:r>
       <w:r>
@@ -5758,6 +6724,7 @@
           <w:noProof/>
           <w:lang w:val="es-AR"/>
         </w:rPr>
+        <w:lastRenderedPageBreak/>
         <w:drawing>
           <wp:inline distT="114300" distB="114300" distL="114300" distR="114300">
             <wp:extent cx="2986088" cy="2216699"/>
@@ -5772,7 +6739,7 @@
                     <pic:cNvPicPr preferRelativeResize="0"/>
                   </pic:nvPicPr>
                   <pic:blipFill>
-                    <a:blip r:embed="rId20"/>
+                    <a:blip r:embed="rId28"/>
                     <a:srcRect/>
                     <a:stretch>
                       <a:fillRect/>
@@ -5806,14 +6773,7 @@
         <w:rPr>
           <w:rFonts w:ascii="Arial" w:hAnsi="Arial" w:cs="Arial"/>
         </w:rPr>
-        <w:t xml:space="preserve">Se utiliza para detectar fraudes. Los defraudadores cambian con frecuencia sus estrategias e intentan nuevas formas de cometer fraude. Muchas de estas estrategias serán completamente inesperadas. Por eso métodos no supervisados para detectar </w:t>
-      </w:r>
-      <w:r>
-        <w:rPr>
-          <w:rFonts w:ascii="Arial" w:hAnsi="Arial" w:cs="Arial"/>
-        </w:rPr>
-        <w:lastRenderedPageBreak/>
-        <w:t>anomalías. Funcionan comparando todas las transacciones e identificando las que tienen valores de características inusuales. Lo importante es que esto significa que no tenemos que etiquetar ninguna operación de forma anticipada.</w:t>
+        <w:t>Se utiliza para detectar fraudes. Los defraudadores cambian con frecuencia sus estrategias e intentan nuevas formas de cometer fraude. Muchas de estas estrategias serán completamente inesperadas. Por eso métodos no supervisados para detectar anomalías. Funcionan comparando todas las transacciones e identificando las que tienen valores de características inusuales. Lo importante es que esto significa que no tenemos que etiquetar ninguna operación de forma anticipada.</w:t>
       </w:r>
     </w:p>
     <w:p>
@@ -5982,7 +6942,7 @@
           <w:u w:val="single"/>
         </w:rPr>
       </w:pPr>
-      <w:hyperlink r:id="rId21" w:history="1">
+      <w:hyperlink r:id="rId29" w:history="1">
         <w:r>
           <w:rPr>
             <w:rStyle w:val="Hipervnculo"/>
@@ -6011,7 +6971,7 @@
           <w:u w:val="single"/>
         </w:rPr>
       </w:pPr>
-      <w:hyperlink r:id="rId22">
+      <w:hyperlink r:id="rId30">
         <w:r>
           <w:rPr>
             <w:rFonts w:ascii="Arial" w:eastAsia="Arial" w:hAnsi="Arial" w:cs="Arial"/>
@@ -6032,7 +6992,7 @@
           <w:u w:val="single"/>
         </w:rPr>
       </w:pPr>
-      <w:hyperlink r:id="rId23" w:anchor=":~:text=La%20regresi%C3%B3n%20log%C3%ADstica%20es%20una,factores%20bas%C3%A1ndose%20en%20el%20otro">
+      <w:hyperlink r:id="rId31" w:anchor=":~:text=La%20regresi%C3%B3n%20log%C3%ADstica%20es%20una,factores%20bas%C3%A1ndose%20en%20el%20otro">
         <w:r>
           <w:rPr>
             <w:rFonts w:ascii="Arial" w:eastAsia="Arial" w:hAnsi="Arial" w:cs="Arial"/>
@@ -6062,7 +7022,7 @@
           <w:u w:val="single"/>
         </w:rPr>
       </w:pPr>
-      <w:hyperlink r:id="rId24">
+      <w:hyperlink r:id="rId32">
         <w:r>
           <w:rPr>
             <w:rFonts w:ascii="Arial" w:eastAsia="Arial" w:hAnsi="Arial" w:cs="Arial"/>
@@ -6083,7 +7043,7 @@
           <w:u w:val="single"/>
         </w:rPr>
       </w:pPr>
-      <w:hyperlink r:id="rId25" w:anchor=":~:text=Un%20%C3%A1rbol%20de%20decisi%C3%B3n%20es,nodos%20internos%20y%20nodos%20hoja">
+      <w:hyperlink r:id="rId33" w:anchor=":~:text=Un%20%C3%A1rbol%20de%20decisi%C3%B3n%20es,nodos%20internos%20y%20nodos%20hoja">
         <w:r>
           <w:rPr>
             <w:rFonts w:ascii="Arial" w:eastAsia="Arial" w:hAnsi="Arial" w:cs="Arial"/>
@@ -6151,7 +7111,7 @@
           <w:u w:val="single"/>
         </w:rPr>
       </w:pPr>
-      <w:hyperlink r:id="rId26" w:tgtFrame="_blank" w:history="1">
+      <w:hyperlink r:id="rId34" w:tgtFrame="_blank" w:history="1">
         <w:r>
           <w:rPr>
             <w:rFonts w:ascii="Arial" w:eastAsia="Arial" w:hAnsi="Arial" w:cs="Arial"/>
@@ -6206,8 +7166,8 @@
       </w:pPr>
     </w:p>
     <w:sectPr>
-      <w:headerReference w:type="default" r:id="rId27"/>
-      <w:footerReference w:type="default" r:id="rId28"/>
+      <w:headerReference w:type="default" r:id="rId35"/>
+      <w:footerReference w:type="default" r:id="rId36"/>
       <w:pgSz w:w="11906" w:h="16838"/>
       <w:pgMar w:top="1440" w:right="1440" w:bottom="1440" w:left="1440" w:header="720" w:footer="720" w:gutter="0"/>
       <w:pgNumType w:start="0"/>
@@ -6219,7 +7179,7 @@
 </file>
 
 <file path=word/endnotes.xml><?xml version="1.0" encoding="utf-8"?>
-<w:endnotes xmlns:wpc="http://schemas.microsoft.com/office/word/2010/wordprocessingCanvas" xmlns:mc="http://schemas.openxmlformats.org/markup-compatibility/2006" xmlns:o="urn:schemas-microsoft-com:office:office" xmlns:r="http://schemas.openxmlformats.org/officeDocument/2006/relationships" xmlns:m="http://schemas.openxmlformats.org/officeDocument/2006/math" xmlns:v="urn:schemas-microsoft-com:vml" xmlns:wp14="http://schemas.microsoft.com/office/word/2010/wordprocessingDrawing" xmlns:wp="http://schemas.openxmlformats.org/drawingml/2006/wordprocessingDrawing" xmlns:w10="urn:schemas-microsoft-com:office:word" xmlns:w="http://schemas.openxmlformats.org/wordprocessingml/2006/main" xmlns:w14="http://schemas.microsoft.com/office/word/2010/wordml" xmlns:w15="http://schemas.microsoft.com/office/word/2012/wordml" xmlns:wpg="http://schemas.microsoft.com/office/word/2010/wordprocessingGroup" xmlns:wpi="http://schemas.microsoft.com/office/word/2010/wordprocessingInk" xmlns:wne="http://schemas.microsoft.com/office/word/2006/wordml" xmlns:wps="http://schemas.microsoft.com/office/word/2010/wordprocessingShape" mc:Ignorable="w14 w15 wp14">
+<w:endnotes xmlns:wpc="http://schemas.microsoft.com/office/word/2010/wordprocessingCanvas" xmlns:mc="http://schemas.openxmlformats.org/markup-compatibility/2006" xmlns:o="urn:schemas-microsoft-com:office:office" xmlns:r="http://schemas.openxmlformats.org/officeDocument/2006/relationships" xmlns:m="http://schemas.openxmlformats.org/officeDocument/2006/math" xmlns:v="urn:schemas-microsoft-com:vml" xmlns:wp14="http://schemas.microsoft.com/office/word/2010/wordprocessingDrawing" xmlns:wp="http://schemas.openxmlformats.org/drawingml/2006/wordprocessingDrawing" xmlns:w10="urn:schemas-microsoft-com:office:word" xmlns:w="http://schemas.openxmlformats.org/wordprocessingml/2006/main" xmlns:w14="http://schemas.microsoft.com/office/word/2010/wordml" xmlns:wpg="http://schemas.microsoft.com/office/word/2010/wordprocessingGroup" xmlns:wpi="http://schemas.microsoft.com/office/word/2010/wordprocessingInk" xmlns:wne="http://schemas.microsoft.com/office/word/2006/wordml" xmlns:wps="http://schemas.microsoft.com/office/word/2010/wordprocessingShape" mc:Ignorable="w14 wp14">
   <w:endnote w:type="separator" w:id="-1">
     <w:p>
       <w:pPr>
@@ -6244,7 +7204,7 @@
 </file>
 
 <file path=word/footer1.xml><?xml version="1.0" encoding="utf-8"?>
-<w:ftr xmlns:wpc="http://schemas.microsoft.com/office/word/2010/wordprocessingCanvas" xmlns:mc="http://schemas.openxmlformats.org/markup-compatibility/2006" xmlns:o="urn:schemas-microsoft-com:office:office" xmlns:r="http://schemas.openxmlformats.org/officeDocument/2006/relationships" xmlns:m="http://schemas.openxmlformats.org/officeDocument/2006/math" xmlns:v="urn:schemas-microsoft-com:vml" xmlns:wp14="http://schemas.microsoft.com/office/word/2010/wordprocessingDrawing" xmlns:wp="http://schemas.openxmlformats.org/drawingml/2006/wordprocessingDrawing" xmlns:w10="urn:schemas-microsoft-com:office:word" xmlns:w="http://schemas.openxmlformats.org/wordprocessingml/2006/main" xmlns:w14="http://schemas.microsoft.com/office/word/2010/wordml" xmlns:w15="http://schemas.microsoft.com/office/word/2012/wordml" xmlns:wpg="http://schemas.microsoft.com/office/word/2010/wordprocessingGroup" xmlns:wpi="http://schemas.microsoft.com/office/word/2010/wordprocessingInk" xmlns:wne="http://schemas.microsoft.com/office/word/2006/wordml" xmlns:wps="http://schemas.microsoft.com/office/word/2010/wordprocessingShape" mc:Ignorable="w14 w15 wp14">
+<w:ftr xmlns:wpc="http://schemas.microsoft.com/office/word/2010/wordprocessingCanvas" xmlns:mc="http://schemas.openxmlformats.org/markup-compatibility/2006" xmlns:o="urn:schemas-microsoft-com:office:office" xmlns:r="http://schemas.openxmlformats.org/officeDocument/2006/relationships" xmlns:m="http://schemas.openxmlformats.org/officeDocument/2006/math" xmlns:v="urn:schemas-microsoft-com:vml" xmlns:wp14="http://schemas.microsoft.com/office/word/2010/wordprocessingDrawing" xmlns:wp="http://schemas.openxmlformats.org/drawingml/2006/wordprocessingDrawing" xmlns:w10="urn:schemas-microsoft-com:office:word" xmlns:w="http://schemas.openxmlformats.org/wordprocessingml/2006/main" xmlns:w14="http://schemas.microsoft.com/office/word/2010/wordml" xmlns:wpg="http://schemas.microsoft.com/office/word/2010/wordprocessingGroup" xmlns:wpi="http://schemas.microsoft.com/office/word/2010/wordprocessingInk" xmlns:wne="http://schemas.microsoft.com/office/word/2006/wordml" xmlns:wps="http://schemas.microsoft.com/office/word/2010/wordprocessingShape" mc:Ignorable="w14 wp14">
   <w:p>
     <w:pPr>
       <w:pBdr>
@@ -6287,7 +7247,7 @@
         <w:noProof/>
         <w:color w:val="000000"/>
       </w:rPr>
-      <w:t>8</w:t>
+      <w:t>14</w:t>
     </w:r>
     <w:r>
       <w:rPr>
@@ -6319,7 +7279,7 @@
 </file>
 
 <file path=word/footnotes.xml><?xml version="1.0" encoding="utf-8"?>
-<w:footnotes xmlns:wpc="http://schemas.microsoft.com/office/word/2010/wordprocessingCanvas" xmlns:mc="http://schemas.openxmlformats.org/markup-compatibility/2006" xmlns:o="urn:schemas-microsoft-com:office:office" xmlns:r="http://schemas.openxmlformats.org/officeDocument/2006/relationships" xmlns:m="http://schemas.openxmlformats.org/officeDocument/2006/math" xmlns:v="urn:schemas-microsoft-com:vml" xmlns:wp14="http://schemas.microsoft.com/office/word/2010/wordprocessingDrawing" xmlns:wp="http://schemas.openxmlformats.org/drawingml/2006/wordprocessingDrawing" xmlns:w10="urn:schemas-microsoft-com:office:word" xmlns:w="http://schemas.openxmlformats.org/wordprocessingml/2006/main" xmlns:w14="http://schemas.microsoft.com/office/word/2010/wordml" xmlns:w15="http://schemas.microsoft.com/office/word/2012/wordml" xmlns:wpg="http://schemas.microsoft.com/office/word/2010/wordprocessingGroup" xmlns:wpi="http://schemas.microsoft.com/office/word/2010/wordprocessingInk" xmlns:wne="http://schemas.microsoft.com/office/word/2006/wordml" xmlns:wps="http://schemas.microsoft.com/office/word/2010/wordprocessingShape" mc:Ignorable="w14 w15 wp14">
+<w:footnotes xmlns:wpc="http://schemas.microsoft.com/office/word/2010/wordprocessingCanvas" xmlns:mc="http://schemas.openxmlformats.org/markup-compatibility/2006" xmlns:o="urn:schemas-microsoft-com:office:office" xmlns:r="http://schemas.openxmlformats.org/officeDocument/2006/relationships" xmlns:m="http://schemas.openxmlformats.org/officeDocument/2006/math" xmlns:v="urn:schemas-microsoft-com:vml" xmlns:wp14="http://schemas.microsoft.com/office/word/2010/wordprocessingDrawing" xmlns:wp="http://schemas.openxmlformats.org/drawingml/2006/wordprocessingDrawing" xmlns:w10="urn:schemas-microsoft-com:office:word" xmlns:w="http://schemas.openxmlformats.org/wordprocessingml/2006/main" xmlns:w14="http://schemas.microsoft.com/office/word/2010/wordml" xmlns:wpg="http://schemas.microsoft.com/office/word/2010/wordprocessingGroup" xmlns:wpi="http://schemas.microsoft.com/office/word/2010/wordprocessingInk" xmlns:wne="http://schemas.microsoft.com/office/word/2006/wordml" xmlns:wps="http://schemas.microsoft.com/office/word/2010/wordprocessingShape" mc:Ignorable="w14 wp14">
   <w:footnote w:type="separator" w:id="-1">
     <w:p>
       <w:pPr>
@@ -6344,7 +7304,7 @@
 </file>
 
 <file path=word/header1.xml><?xml version="1.0" encoding="utf-8"?>
-<w:hdr xmlns:wpc="http://schemas.microsoft.com/office/word/2010/wordprocessingCanvas" xmlns:mc="http://schemas.openxmlformats.org/markup-compatibility/2006" xmlns:o="urn:schemas-microsoft-com:office:office" xmlns:r="http://schemas.openxmlformats.org/officeDocument/2006/relationships" xmlns:m="http://schemas.openxmlformats.org/officeDocument/2006/math" xmlns:v="urn:schemas-microsoft-com:vml" xmlns:wp14="http://schemas.microsoft.com/office/word/2010/wordprocessingDrawing" xmlns:wp="http://schemas.openxmlformats.org/drawingml/2006/wordprocessingDrawing" xmlns:w10="urn:schemas-microsoft-com:office:word" xmlns:w="http://schemas.openxmlformats.org/wordprocessingml/2006/main" xmlns:w14="http://schemas.microsoft.com/office/word/2010/wordml" xmlns:w15="http://schemas.microsoft.com/office/word/2012/wordml" xmlns:wpg="http://schemas.microsoft.com/office/word/2010/wordprocessingGroup" xmlns:wpi="http://schemas.microsoft.com/office/word/2010/wordprocessingInk" xmlns:wne="http://schemas.microsoft.com/office/word/2006/wordml" xmlns:wps="http://schemas.microsoft.com/office/word/2010/wordprocessingShape" mc:Ignorable="w14 w15 wp14">
+<w:hdr xmlns:wpc="http://schemas.microsoft.com/office/word/2010/wordprocessingCanvas" xmlns:mc="http://schemas.openxmlformats.org/markup-compatibility/2006" xmlns:o="urn:schemas-microsoft-com:office:office" xmlns:r="http://schemas.openxmlformats.org/officeDocument/2006/relationships" xmlns:m="http://schemas.openxmlformats.org/officeDocument/2006/math" xmlns:v="urn:schemas-microsoft-com:vml" xmlns:wp14="http://schemas.microsoft.com/office/word/2010/wordprocessingDrawing" xmlns:wp="http://schemas.openxmlformats.org/drawingml/2006/wordprocessingDrawing" xmlns:w10="urn:schemas-microsoft-com:office:word" xmlns:w="http://schemas.openxmlformats.org/wordprocessingml/2006/main" xmlns:w14="http://schemas.microsoft.com/office/word/2010/wordml" xmlns:wpg="http://schemas.microsoft.com/office/word/2010/wordprocessingGroup" xmlns:wpi="http://schemas.microsoft.com/office/word/2010/wordprocessingInk" xmlns:wne="http://schemas.microsoft.com/office/word/2006/wordml" xmlns:wps="http://schemas.microsoft.com/office/word/2010/wordprocessingShape" mc:Ignorable="w14 wp14">
   <w:p>
     <w:pPr>
       <w:pBdr>
@@ -6414,7 +7374,7 @@
 </file>
 
 <file path=word/numbering.xml><?xml version="1.0" encoding="utf-8"?>
-<w:numbering xmlns:wpc="http://schemas.microsoft.com/office/word/2010/wordprocessingCanvas" xmlns:mc="http://schemas.openxmlformats.org/markup-compatibility/2006" xmlns:o="urn:schemas-microsoft-com:office:office" xmlns:r="http://schemas.openxmlformats.org/officeDocument/2006/relationships" xmlns:m="http://schemas.openxmlformats.org/officeDocument/2006/math" xmlns:v="urn:schemas-microsoft-com:vml" xmlns:wp14="http://schemas.microsoft.com/office/word/2010/wordprocessingDrawing" xmlns:wp="http://schemas.openxmlformats.org/drawingml/2006/wordprocessingDrawing" xmlns:w10="urn:schemas-microsoft-com:office:word" xmlns:w="http://schemas.openxmlformats.org/wordprocessingml/2006/main" xmlns:w14="http://schemas.microsoft.com/office/word/2010/wordml" xmlns:w15="http://schemas.microsoft.com/office/word/2012/wordml" xmlns:wpg="http://schemas.microsoft.com/office/word/2010/wordprocessingGroup" xmlns:wpi="http://schemas.microsoft.com/office/word/2010/wordprocessingInk" xmlns:wne="http://schemas.microsoft.com/office/word/2006/wordml" xmlns:wps="http://schemas.microsoft.com/office/word/2010/wordprocessingShape" mc:Ignorable="w14 w15 wp14">
+<w:numbering xmlns:wpc="http://schemas.microsoft.com/office/word/2010/wordprocessingCanvas" xmlns:mc="http://schemas.openxmlformats.org/markup-compatibility/2006" xmlns:o="urn:schemas-microsoft-com:office:office" xmlns:r="http://schemas.openxmlformats.org/officeDocument/2006/relationships" xmlns:m="http://schemas.openxmlformats.org/officeDocument/2006/math" xmlns:v="urn:schemas-microsoft-com:vml" xmlns:wp14="http://schemas.microsoft.com/office/word/2010/wordprocessingDrawing" xmlns:wp="http://schemas.openxmlformats.org/drawingml/2006/wordprocessingDrawing" xmlns:w10="urn:schemas-microsoft-com:office:word" xmlns:w="http://schemas.openxmlformats.org/wordprocessingml/2006/main" xmlns:w14="http://schemas.microsoft.com/office/word/2010/wordml" xmlns:wpg="http://schemas.microsoft.com/office/word/2010/wordprocessingGroup" xmlns:wpi="http://schemas.microsoft.com/office/word/2010/wordprocessingInk" xmlns:wne="http://schemas.microsoft.com/office/word/2006/wordml" xmlns:wps="http://schemas.microsoft.com/office/word/2010/wordprocessingShape" mc:Ignorable="w14 wp14">
   <w:abstractNum w:abstractNumId="0">
     <w:nsid w:val="07E16836"/>
     <w:multiLevelType w:val="multilevel"/>
@@ -6642,6 +7602,146 @@
     </w:lvl>
   </w:abstractNum>
   <w:abstractNum w:abstractNumId="2">
+    <w:nsid w:val="107B7035"/>
+    <w:multiLevelType w:val="hybridMultilevel"/>
+    <w:tmpl w:val="F774CE9E"/>
+    <w:lvl w:ilvl="0" w:tplc="3C26EDE8">
+      <w:start w:val="1"/>
+      <w:numFmt w:val="bullet"/>
+      <w:lvlText w:val="•"/>
+      <w:lvlJc w:val="left"/>
+      <w:pPr>
+        <w:tabs>
+          <w:tab w:val="num" w:pos="720"/>
+        </w:tabs>
+        <w:ind w:left="720" w:hanging="360"/>
+      </w:pPr>
+      <w:rPr>
+        <w:rFonts w:ascii="Arial" w:hAnsi="Arial" w:hint="default"/>
+      </w:rPr>
+    </w:lvl>
+    <w:lvl w:ilvl="1" w:tplc="5F34E358" w:tentative="1">
+      <w:start w:val="1"/>
+      <w:numFmt w:val="bullet"/>
+      <w:lvlText w:val="•"/>
+      <w:lvlJc w:val="left"/>
+      <w:pPr>
+        <w:tabs>
+          <w:tab w:val="num" w:pos="1440"/>
+        </w:tabs>
+        <w:ind w:left="1440" w:hanging="360"/>
+      </w:pPr>
+      <w:rPr>
+        <w:rFonts w:ascii="Arial" w:hAnsi="Arial" w:hint="default"/>
+      </w:rPr>
+    </w:lvl>
+    <w:lvl w:ilvl="2" w:tplc="24B0F522" w:tentative="1">
+      <w:start w:val="1"/>
+      <w:numFmt w:val="bullet"/>
+      <w:lvlText w:val="•"/>
+      <w:lvlJc w:val="left"/>
+      <w:pPr>
+        <w:tabs>
+          <w:tab w:val="num" w:pos="2160"/>
+        </w:tabs>
+        <w:ind w:left="2160" w:hanging="360"/>
+      </w:pPr>
+      <w:rPr>
+        <w:rFonts w:ascii="Arial" w:hAnsi="Arial" w:hint="default"/>
+      </w:rPr>
+    </w:lvl>
+    <w:lvl w:ilvl="3" w:tplc="A3CC47F8" w:tentative="1">
+      <w:start w:val="1"/>
+      <w:numFmt w:val="bullet"/>
+      <w:lvlText w:val="•"/>
+      <w:lvlJc w:val="left"/>
+      <w:pPr>
+        <w:tabs>
+          <w:tab w:val="num" w:pos="2880"/>
+        </w:tabs>
+        <w:ind w:left="2880" w:hanging="360"/>
+      </w:pPr>
+      <w:rPr>
+        <w:rFonts w:ascii="Arial" w:hAnsi="Arial" w:hint="default"/>
+      </w:rPr>
+    </w:lvl>
+    <w:lvl w:ilvl="4" w:tplc="8B90A95A" w:tentative="1">
+      <w:start w:val="1"/>
+      <w:numFmt w:val="bullet"/>
+      <w:lvlText w:val="•"/>
+      <w:lvlJc w:val="left"/>
+      <w:pPr>
+        <w:tabs>
+          <w:tab w:val="num" w:pos="3600"/>
+        </w:tabs>
+        <w:ind w:left="3600" w:hanging="360"/>
+      </w:pPr>
+      <w:rPr>
+        <w:rFonts w:ascii="Arial" w:hAnsi="Arial" w:hint="default"/>
+      </w:rPr>
+    </w:lvl>
+    <w:lvl w:ilvl="5" w:tplc="5EF2C96C" w:tentative="1">
+      <w:start w:val="1"/>
+      <w:numFmt w:val="bullet"/>
+      <w:lvlText w:val="•"/>
+      <w:lvlJc w:val="left"/>
+      <w:pPr>
+        <w:tabs>
+          <w:tab w:val="num" w:pos="4320"/>
+        </w:tabs>
+        <w:ind w:left="4320" w:hanging="360"/>
+      </w:pPr>
+      <w:rPr>
+        <w:rFonts w:ascii="Arial" w:hAnsi="Arial" w:hint="default"/>
+      </w:rPr>
+    </w:lvl>
+    <w:lvl w:ilvl="6" w:tplc="D70A1530" w:tentative="1">
+      <w:start w:val="1"/>
+      <w:numFmt w:val="bullet"/>
+      <w:lvlText w:val="•"/>
+      <w:lvlJc w:val="left"/>
+      <w:pPr>
+        <w:tabs>
+          <w:tab w:val="num" w:pos="5040"/>
+        </w:tabs>
+        <w:ind w:left="5040" w:hanging="360"/>
+      </w:pPr>
+      <w:rPr>
+        <w:rFonts w:ascii="Arial" w:hAnsi="Arial" w:hint="default"/>
+      </w:rPr>
+    </w:lvl>
+    <w:lvl w:ilvl="7" w:tplc="3E2C7958" w:tentative="1">
+      <w:start w:val="1"/>
+      <w:numFmt w:val="bullet"/>
+      <w:lvlText w:val="•"/>
+      <w:lvlJc w:val="left"/>
+      <w:pPr>
+        <w:tabs>
+          <w:tab w:val="num" w:pos="5760"/>
+        </w:tabs>
+        <w:ind w:left="5760" w:hanging="360"/>
+      </w:pPr>
+      <w:rPr>
+        <w:rFonts w:ascii="Arial" w:hAnsi="Arial" w:hint="default"/>
+      </w:rPr>
+    </w:lvl>
+    <w:lvl w:ilvl="8" w:tplc="868E644C" w:tentative="1">
+      <w:start w:val="1"/>
+      <w:numFmt w:val="bullet"/>
+      <w:lvlText w:val="•"/>
+      <w:lvlJc w:val="left"/>
+      <w:pPr>
+        <w:tabs>
+          <w:tab w:val="num" w:pos="6480"/>
+        </w:tabs>
+        <w:ind w:left="6480" w:hanging="360"/>
+      </w:pPr>
+      <w:rPr>
+        <w:rFonts w:ascii="Arial" w:hAnsi="Arial" w:hint="default"/>
+      </w:rPr>
+    </w:lvl>
+  </w:abstractNum>
+  <w:abstractNum w:abstractNumId="3">
     <w:nsid w:val="164F031C"/>
     <w:multiLevelType w:val="hybridMultilevel"/>
     <w:tmpl w:val="5E86A6AE"/>
@@ -6754,7 +7854,7 @@
       </w:rPr>
     </w:lvl>
   </w:abstractNum>
-  <w:abstractNum w:abstractNumId="3">
+  <w:abstractNum w:abstractNumId="4">
     <w:nsid w:val="1FAE0D6B"/>
     <w:multiLevelType w:val="multilevel"/>
     <w:tmpl w:val="03FAFB38"/>
@@ -6867,7 +7967,7 @@
       </w:rPr>
     </w:lvl>
   </w:abstractNum>
-  <w:abstractNum w:abstractNumId="4">
+  <w:abstractNum w:abstractNumId="5">
     <w:nsid w:val="28C82D32"/>
     <w:multiLevelType w:val="multilevel"/>
     <w:tmpl w:val="330CA17E"/>
@@ -6953,7 +8053,7 @@
       </w:pPr>
     </w:lvl>
   </w:abstractNum>
-  <w:abstractNum w:abstractNumId="5">
+  <w:abstractNum w:abstractNumId="6">
     <w:nsid w:val="2B6B5F20"/>
     <w:multiLevelType w:val="multilevel"/>
     <w:tmpl w:val="4C64179A"/>
@@ -7084,7 +8184,7 @@
       </w:rPr>
     </w:lvl>
   </w:abstractNum>
-  <w:abstractNum w:abstractNumId="6">
+  <w:abstractNum w:abstractNumId="7">
     <w:nsid w:val="2B935CF6"/>
     <w:multiLevelType w:val="multilevel"/>
     <w:tmpl w:val="448C1498"/>
@@ -7215,7 +8315,7 @@
       </w:rPr>
     </w:lvl>
   </w:abstractNum>
-  <w:abstractNum w:abstractNumId="7">
+  <w:abstractNum w:abstractNumId="8">
     <w:nsid w:val="2C520DF3"/>
     <w:multiLevelType w:val="multilevel"/>
     <w:tmpl w:val="D01E96CE"/>
@@ -7328,7 +8428,7 @@
       </w:rPr>
     </w:lvl>
   </w:abstractNum>
-  <w:abstractNum w:abstractNumId="8">
+  <w:abstractNum w:abstractNumId="9">
     <w:nsid w:val="2D4F615A"/>
     <w:multiLevelType w:val="multilevel"/>
     <w:tmpl w:val="0EDC71F2"/>
@@ -7441,7 +8541,149 @@
       </w:rPr>
     </w:lvl>
   </w:abstractNum>
-  <w:abstractNum w:abstractNumId="9">
+  <w:abstractNum w:abstractNumId="10">
+    <w:nsid w:val="3390465C"/>
+    <w:multiLevelType w:val="hybridMultilevel"/>
+    <w:tmpl w:val="0C825240"/>
+    <w:lvl w:ilvl="0" w:tplc="E250A8E6">
+      <w:start w:val="1"/>
+      <w:numFmt w:val="bullet"/>
+      <w:lvlText w:val="•"/>
+      <w:lvlJc w:val="left"/>
+      <w:pPr>
+        <w:tabs>
+          <w:tab w:val="num" w:pos="720"/>
+        </w:tabs>
+        <w:ind w:left="720" w:hanging="360"/>
+      </w:pPr>
+      <w:rPr>
+        <w:rFonts w:ascii="Arial" w:hAnsi="Arial" w:hint="default"/>
+        <w:sz w:val="24"/>
+        <w:szCs w:val="24"/>
+      </w:rPr>
+    </w:lvl>
+    <w:lvl w:ilvl="1" w:tplc="BA34073E" w:tentative="1">
+      <w:start w:val="1"/>
+      <w:numFmt w:val="bullet"/>
+      <w:lvlText w:val="•"/>
+      <w:lvlJc w:val="left"/>
+      <w:pPr>
+        <w:tabs>
+          <w:tab w:val="num" w:pos="1440"/>
+        </w:tabs>
+        <w:ind w:left="1440" w:hanging="360"/>
+      </w:pPr>
+      <w:rPr>
+        <w:rFonts w:ascii="Arial" w:hAnsi="Arial" w:hint="default"/>
+      </w:rPr>
+    </w:lvl>
+    <w:lvl w:ilvl="2" w:tplc="5874E2A6" w:tentative="1">
+      <w:start w:val="1"/>
+      <w:numFmt w:val="bullet"/>
+      <w:lvlText w:val="•"/>
+      <w:lvlJc w:val="left"/>
+      <w:pPr>
+        <w:tabs>
+          <w:tab w:val="num" w:pos="2160"/>
+        </w:tabs>
+        <w:ind w:left="2160" w:hanging="360"/>
+      </w:pPr>
+      <w:rPr>
+        <w:rFonts w:ascii="Arial" w:hAnsi="Arial" w:hint="default"/>
+      </w:rPr>
+    </w:lvl>
+    <w:lvl w:ilvl="3" w:tplc="78FCD91C" w:tentative="1">
+      <w:start w:val="1"/>
+      <w:numFmt w:val="bullet"/>
+      <w:lvlText w:val="•"/>
+      <w:lvlJc w:val="left"/>
+      <w:pPr>
+        <w:tabs>
+          <w:tab w:val="num" w:pos="2880"/>
+        </w:tabs>
+        <w:ind w:left="2880" w:hanging="360"/>
+      </w:pPr>
+      <w:rPr>
+        <w:rFonts w:ascii="Arial" w:hAnsi="Arial" w:hint="default"/>
+      </w:rPr>
+    </w:lvl>
+    <w:lvl w:ilvl="4" w:tplc="81120B56" w:tentative="1">
+      <w:start w:val="1"/>
+      <w:numFmt w:val="bullet"/>
+      <w:lvlText w:val="•"/>
+      <w:lvlJc w:val="left"/>
+      <w:pPr>
+        <w:tabs>
+          <w:tab w:val="num" w:pos="3600"/>
+        </w:tabs>
+        <w:ind w:left="3600" w:hanging="360"/>
+      </w:pPr>
+      <w:rPr>
+        <w:rFonts w:ascii="Arial" w:hAnsi="Arial" w:hint="default"/>
+      </w:rPr>
+    </w:lvl>
+    <w:lvl w:ilvl="5" w:tplc="63C4F0F2" w:tentative="1">
+      <w:start w:val="1"/>
+      <w:numFmt w:val="bullet"/>
+      <w:lvlText w:val="•"/>
+      <w:lvlJc w:val="left"/>
+      <w:pPr>
+        <w:tabs>
+          <w:tab w:val="num" w:pos="4320"/>
+        </w:tabs>
+        <w:ind w:left="4320" w:hanging="360"/>
+      </w:pPr>
+      <w:rPr>
+        <w:rFonts w:ascii="Arial" w:hAnsi="Arial" w:hint="default"/>
+      </w:rPr>
+    </w:lvl>
+    <w:lvl w:ilvl="6" w:tplc="073ABE72" w:tentative="1">
+      <w:start w:val="1"/>
+      <w:numFmt w:val="bullet"/>
+      <w:lvlText w:val="•"/>
+      <w:lvlJc w:val="left"/>
+      <w:pPr>
+        <w:tabs>
+          <w:tab w:val="num" w:pos="5040"/>
+        </w:tabs>
+        <w:ind w:left="5040" w:hanging="360"/>
+      </w:pPr>
+      <w:rPr>
+        <w:rFonts w:ascii="Arial" w:hAnsi="Arial" w:hint="default"/>
+      </w:rPr>
+    </w:lvl>
+    <w:lvl w:ilvl="7" w:tplc="BE983E24" w:tentative="1">
+      <w:start w:val="1"/>
+      <w:numFmt w:val="bullet"/>
+      <w:lvlText w:val="•"/>
+      <w:lvlJc w:val="left"/>
+      <w:pPr>
+        <w:tabs>
+          <w:tab w:val="num" w:pos="5760"/>
+        </w:tabs>
+        <w:ind w:left="5760" w:hanging="360"/>
+      </w:pPr>
+      <w:rPr>
+        <w:rFonts w:ascii="Arial" w:hAnsi="Arial" w:hint="default"/>
+      </w:rPr>
+    </w:lvl>
+    <w:lvl w:ilvl="8" w:tplc="731C7C10" w:tentative="1">
+      <w:start w:val="1"/>
+      <w:numFmt w:val="bullet"/>
+      <w:lvlText w:val="•"/>
+      <w:lvlJc w:val="left"/>
+      <w:pPr>
+        <w:tabs>
+          <w:tab w:val="num" w:pos="6480"/>
+        </w:tabs>
+        <w:ind w:left="6480" w:hanging="360"/>
+      </w:pPr>
+      <w:rPr>
+        <w:rFonts w:ascii="Arial" w:hAnsi="Arial" w:hint="default"/>
+      </w:rPr>
+    </w:lvl>
+  </w:abstractNum>
+  <w:abstractNum w:abstractNumId="11">
     <w:nsid w:val="357E6E19"/>
     <w:multiLevelType w:val="multilevel"/>
     <w:tmpl w:val="239458E8"/>
@@ -7554,7 +8796,7 @@
       </w:rPr>
     </w:lvl>
   </w:abstractNum>
-  <w:abstractNum w:abstractNumId="10">
+  <w:abstractNum w:abstractNumId="12">
     <w:nsid w:val="43C112C3"/>
     <w:multiLevelType w:val="multilevel"/>
     <w:tmpl w:val="E3BE9DF2"/>
@@ -7667,7 +8909,7 @@
       </w:rPr>
     </w:lvl>
   </w:abstractNum>
-  <w:abstractNum w:abstractNumId="11">
+  <w:abstractNum w:abstractNumId="13">
     <w:nsid w:val="46B31119"/>
     <w:multiLevelType w:val="hybridMultilevel"/>
     <w:tmpl w:val="44EC74B4"/>
@@ -7780,7 +9022,7 @@
       </w:rPr>
     </w:lvl>
   </w:abstractNum>
-  <w:abstractNum w:abstractNumId="12">
+  <w:abstractNum w:abstractNumId="14">
     <w:nsid w:val="49C37F74"/>
     <w:multiLevelType w:val="multilevel"/>
     <w:tmpl w:val="CBFE4464"/>
@@ -7893,7 +9135,7 @@
       </w:rPr>
     </w:lvl>
   </w:abstractNum>
-  <w:abstractNum w:abstractNumId="13">
+  <w:abstractNum w:abstractNumId="15">
     <w:nsid w:val="4D8F2F88"/>
     <w:multiLevelType w:val="multilevel"/>
     <w:tmpl w:val="720A8C66"/>
@@ -8006,7 +9248,7 @@
       </w:rPr>
     </w:lvl>
   </w:abstractNum>
-  <w:abstractNum w:abstractNumId="14">
+  <w:abstractNum w:abstractNumId="16">
     <w:nsid w:val="5E5D6C7A"/>
     <w:multiLevelType w:val="multilevel"/>
     <w:tmpl w:val="C2EE9F0A"/>
@@ -8119,7 +9361,7 @@
       </w:rPr>
     </w:lvl>
   </w:abstractNum>
-  <w:abstractNum w:abstractNumId="15">
+  <w:abstractNum w:abstractNumId="17">
     <w:nsid w:val="61D45592"/>
     <w:multiLevelType w:val="multilevel"/>
     <w:tmpl w:val="3860210E"/>
@@ -8232,7 +9474,7 @@
       </w:rPr>
     </w:lvl>
   </w:abstractNum>
-  <w:abstractNum w:abstractNumId="16">
+  <w:abstractNum w:abstractNumId="18">
     <w:nsid w:val="658F76C4"/>
     <w:multiLevelType w:val="multilevel"/>
     <w:tmpl w:val="0EC6043E"/>
@@ -8347,7 +9589,7 @@
       </w:rPr>
     </w:lvl>
   </w:abstractNum>
-  <w:abstractNum w:abstractNumId="17">
+  <w:abstractNum w:abstractNumId="19">
     <w:nsid w:val="65FF3C7A"/>
     <w:multiLevelType w:val="multilevel"/>
     <w:tmpl w:val="8460DAF4"/>
@@ -8460,7 +9702,7 @@
       </w:rPr>
     </w:lvl>
   </w:abstractNum>
-  <w:abstractNum w:abstractNumId="18">
+  <w:abstractNum w:abstractNumId="20">
     <w:nsid w:val="67725A9A"/>
     <w:multiLevelType w:val="multilevel"/>
     <w:tmpl w:val="41083EFC"/>
@@ -8573,7 +9815,7 @@
       </w:rPr>
     </w:lvl>
   </w:abstractNum>
-  <w:abstractNum w:abstractNumId="19">
+  <w:abstractNum w:abstractNumId="21">
     <w:nsid w:val="7530005A"/>
     <w:multiLevelType w:val="multilevel"/>
     <w:tmpl w:val="4154AEC6"/>
@@ -8686,7 +9928,7 @@
       </w:rPr>
     </w:lvl>
   </w:abstractNum>
-  <w:abstractNum w:abstractNumId="20">
+  <w:abstractNum w:abstractNumId="22">
     <w:nsid w:val="79FE4659"/>
     <w:multiLevelType w:val="multilevel"/>
     <w:tmpl w:val="F6607F0C"/>
@@ -8800,73 +10042,79 @@
     </w:lvl>
   </w:abstractNum>
   <w:num w:numId="1">
-    <w:abstractNumId w:val="8"/>
+    <w:abstractNumId w:val="9"/>
   </w:num>
   <w:num w:numId="2">
+    <w:abstractNumId w:val="17"/>
+  </w:num>
+  <w:num w:numId="3">
     <w:abstractNumId w:val="15"/>
   </w:num>
-  <w:num w:numId="3">
-    <w:abstractNumId w:val="13"/>
-  </w:num>
   <w:num w:numId="4">
-    <w:abstractNumId w:val="10"/>
+    <w:abstractNumId w:val="12"/>
   </w:num>
   <w:num w:numId="5">
-    <w:abstractNumId w:val="17"/>
+    <w:abstractNumId w:val="19"/>
   </w:num>
   <w:num w:numId="6">
-    <w:abstractNumId w:val="9"/>
+    <w:abstractNumId w:val="11"/>
   </w:num>
   <w:num w:numId="7">
+    <w:abstractNumId w:val="7"/>
+  </w:num>
+  <w:num w:numId="8">
     <w:abstractNumId w:val="6"/>
   </w:num>
-  <w:num w:numId="8">
-    <w:abstractNumId w:val="5"/>
-  </w:num>
   <w:num w:numId="9">
-    <w:abstractNumId w:val="16"/>
+    <w:abstractNumId w:val="18"/>
   </w:num>
   <w:num w:numId="10">
     <w:abstractNumId w:val="0"/>
   </w:num>
   <w:num w:numId="11">
-    <w:abstractNumId w:val="19"/>
+    <w:abstractNumId w:val="21"/>
   </w:num>
   <w:num w:numId="12">
-    <w:abstractNumId w:val="12"/>
+    <w:abstractNumId w:val="14"/>
   </w:num>
   <w:num w:numId="13">
-    <w:abstractNumId w:val="3"/>
+    <w:abstractNumId w:val="4"/>
   </w:num>
   <w:num w:numId="14">
-    <w:abstractNumId w:val="4"/>
+    <w:abstractNumId w:val="5"/>
   </w:num>
   <w:num w:numId="15">
-    <w:abstractNumId w:val="18"/>
+    <w:abstractNumId w:val="20"/>
   </w:num>
   <w:num w:numId="16">
-    <w:abstractNumId w:val="14"/>
+    <w:abstractNumId w:val="16"/>
   </w:num>
   <w:num w:numId="17">
-    <w:abstractNumId w:val="20"/>
+    <w:abstractNumId w:val="22"/>
   </w:num>
   <w:num w:numId="18">
-    <w:abstractNumId w:val="7"/>
+    <w:abstractNumId w:val="8"/>
   </w:num>
   <w:num w:numId="19">
-    <w:abstractNumId w:val="11"/>
+    <w:abstractNumId w:val="13"/>
   </w:num>
   <w:num w:numId="20">
-    <w:abstractNumId w:val="2"/>
+    <w:abstractNumId w:val="3"/>
   </w:num>
   <w:num w:numId="21">
     <w:abstractNumId w:val="1"/>
+  </w:num>
+  <w:num w:numId="22">
+    <w:abstractNumId w:val="10"/>
+  </w:num>
+  <w:num w:numId="23">
+    <w:abstractNumId w:val="2"/>
   </w:num>
 </w:numbering>
 </file>
 
 <file path=word/styles.xml><?xml version="1.0" encoding="utf-8"?>
-<w:styles xmlns:mc="http://schemas.openxmlformats.org/markup-compatibility/2006" xmlns:r="http://schemas.openxmlformats.org/officeDocument/2006/relationships" xmlns:w="http://schemas.openxmlformats.org/wordprocessingml/2006/main" xmlns:w14="http://schemas.microsoft.com/office/word/2010/wordml" xmlns:w15="http://schemas.microsoft.com/office/word/2012/wordml" mc:Ignorable="w14 w15">
+<w:styles xmlns:mc="http://schemas.openxmlformats.org/markup-compatibility/2006" xmlns:r="http://schemas.openxmlformats.org/officeDocument/2006/relationships" xmlns:w="http://schemas.openxmlformats.org/wordprocessingml/2006/main" xmlns:w14="http://schemas.microsoft.com/office/word/2010/wordml" mc:Ignorable="w14">
   <w:docDefaults>
     <w:rPrDefault>
       <w:rPr>
@@ -8882,378 +10130,144 @@
       </w:pPr>
     </w:pPrDefault>
   </w:docDefaults>
-  <w:latentStyles w:defLockedState="0" w:defUIPriority="99" w:defSemiHidden="0" w:defUnhideWhenUsed="0" w:defQFormat="0" w:count="371">
-    <w:lsdException w:name="Normal" w:uiPriority="0" w:qFormat="1"/>
-    <w:lsdException w:name="heading 1" w:uiPriority="9" w:qFormat="1"/>
-    <w:lsdException w:name="heading 2" w:semiHidden="1" w:uiPriority="9" w:unhideWhenUsed="1" w:qFormat="1"/>
-    <w:lsdException w:name="heading 3" w:semiHidden="1" w:uiPriority="9" w:unhideWhenUsed="1" w:qFormat="1"/>
-    <w:lsdException w:name="heading 4" w:semiHidden="1" w:uiPriority="9" w:unhideWhenUsed="1" w:qFormat="1"/>
-    <w:lsdException w:name="heading 5" w:semiHidden="1" w:uiPriority="9" w:unhideWhenUsed="1" w:qFormat="1"/>
-    <w:lsdException w:name="heading 6" w:semiHidden="1" w:uiPriority="9" w:unhideWhenUsed="1" w:qFormat="1"/>
-    <w:lsdException w:name="heading 7" w:semiHidden="1" w:uiPriority="9" w:unhideWhenUsed="1" w:qFormat="1"/>
-    <w:lsdException w:name="heading 8" w:semiHidden="1" w:uiPriority="9" w:unhideWhenUsed="1" w:qFormat="1"/>
-    <w:lsdException w:name="heading 9" w:semiHidden="1" w:uiPriority="9" w:unhideWhenUsed="1" w:qFormat="1"/>
-    <w:lsdException w:name="index 1" w:semiHidden="1" w:unhideWhenUsed="1"/>
-    <w:lsdException w:name="index 2" w:semiHidden="1" w:unhideWhenUsed="1"/>
-    <w:lsdException w:name="index 3" w:semiHidden="1" w:unhideWhenUsed="1"/>
-    <w:lsdException w:name="index 4" w:semiHidden="1" w:unhideWhenUsed="1"/>
-    <w:lsdException w:name="index 5" w:semiHidden="1" w:unhideWhenUsed="1"/>
-    <w:lsdException w:name="index 6" w:semiHidden="1" w:unhideWhenUsed="1"/>
-    <w:lsdException w:name="index 7" w:semiHidden="1" w:unhideWhenUsed="1"/>
-    <w:lsdException w:name="index 8" w:semiHidden="1" w:unhideWhenUsed="1"/>
-    <w:lsdException w:name="index 9" w:semiHidden="1" w:unhideWhenUsed="1"/>
-    <w:lsdException w:name="toc 1" w:semiHidden="1" w:uiPriority="39" w:unhideWhenUsed="1"/>
-    <w:lsdException w:name="toc 2" w:semiHidden="1" w:uiPriority="39" w:unhideWhenUsed="1"/>
-    <w:lsdException w:name="toc 3" w:semiHidden="1" w:uiPriority="39" w:unhideWhenUsed="1"/>
-    <w:lsdException w:name="toc 4" w:semiHidden="1" w:uiPriority="39" w:unhideWhenUsed="1"/>
-    <w:lsdException w:name="toc 5" w:semiHidden="1" w:uiPriority="39" w:unhideWhenUsed="1"/>
-    <w:lsdException w:name="toc 6" w:semiHidden="1" w:uiPriority="39" w:unhideWhenUsed="1"/>
-    <w:lsdException w:name="toc 7" w:semiHidden="1" w:uiPriority="39" w:unhideWhenUsed="1"/>
-    <w:lsdException w:name="toc 8" w:semiHidden="1" w:uiPriority="39" w:unhideWhenUsed="1"/>
-    <w:lsdException w:name="toc 9" w:semiHidden="1" w:uiPriority="39" w:unhideWhenUsed="1"/>
-    <w:lsdException w:name="Normal Indent" w:semiHidden="1" w:unhideWhenUsed="1"/>
-    <w:lsdException w:name="footnote text" w:semiHidden="1" w:unhideWhenUsed="1"/>
-    <w:lsdException w:name="annotation text" w:semiHidden="1" w:unhideWhenUsed="1"/>
-    <w:lsdException w:name="header" w:semiHidden="1" w:unhideWhenUsed="1"/>
-    <w:lsdException w:name="footer" w:semiHidden="1" w:unhideWhenUsed="1"/>
-    <w:lsdException w:name="index heading" w:semiHidden="1" w:unhideWhenUsed="1"/>
-    <w:lsdException w:name="caption" w:semiHidden="1" w:uiPriority="35" w:unhideWhenUsed="1" w:qFormat="1"/>
-    <w:lsdException w:name="table of figures" w:semiHidden="1" w:unhideWhenUsed="1"/>
-    <w:lsdException w:name="envelope address" w:semiHidden="1" w:unhideWhenUsed="1"/>
-    <w:lsdException w:name="envelope return" w:semiHidden="1" w:unhideWhenUsed="1"/>
-    <w:lsdException w:name="footnote reference" w:semiHidden="1" w:unhideWhenUsed="1"/>
-    <w:lsdException w:name="annotation reference" w:semiHidden="1" w:unhideWhenUsed="1"/>
-    <w:lsdException w:name="line number" w:semiHidden="1" w:unhideWhenUsed="1"/>
-    <w:lsdException w:name="page number" w:semiHidden="1" w:unhideWhenUsed="1"/>
-    <w:lsdException w:name="endnote reference" w:semiHidden="1" w:unhideWhenUsed="1"/>
-    <w:lsdException w:name="endnote text" w:semiHidden="1" w:unhideWhenUsed="1"/>
-    <w:lsdException w:name="table of authorities" w:semiHidden="1" w:unhideWhenUsed="1"/>
-    <w:lsdException w:name="macro" w:semiHidden="1" w:unhideWhenUsed="1"/>
-    <w:lsdException w:name="toa heading" w:semiHidden="1" w:unhideWhenUsed="1"/>
-    <w:lsdException w:name="List" w:semiHidden="1" w:unhideWhenUsed="1"/>
-    <w:lsdException w:name="List Bullet" w:semiHidden="1" w:unhideWhenUsed="1"/>
-    <w:lsdException w:name="List Number" w:semiHidden="1" w:unhideWhenUsed="1"/>
-    <w:lsdException w:name="List 2" w:semiHidden="1" w:unhideWhenUsed="1"/>
-    <w:lsdException w:name="List 3" w:semiHidden="1" w:unhideWhenUsed="1"/>
-    <w:lsdException w:name="List 4" w:semiHidden="1" w:unhideWhenUsed="1"/>
-    <w:lsdException w:name="List 5" w:semiHidden="1" w:unhideWhenUsed="1"/>
-    <w:lsdException w:name="List Bullet 2" w:semiHidden="1" w:unhideWhenUsed="1"/>
-    <w:lsdException w:name="List Bullet 3" w:semiHidden="1" w:unhideWhenUsed="1"/>
-    <w:lsdException w:name="List Bullet 4" w:semiHidden="1" w:unhideWhenUsed="1"/>
-    <w:lsdException w:name="List Bullet 5" w:semiHidden="1" w:unhideWhenUsed="1"/>
-    <w:lsdException w:name="List Number 2" w:semiHidden="1" w:unhideWhenUsed="1"/>
-    <w:lsdException w:name="List Number 3" w:semiHidden="1" w:unhideWhenUsed="1"/>
-    <w:lsdException w:name="List Number 4" w:semiHidden="1" w:unhideWhenUsed="1"/>
-    <w:lsdException w:name="List Number 5" w:semiHidden="1" w:unhideWhenUsed="1"/>
-    <w:lsdException w:name="Title" w:uiPriority="10" w:qFormat="1"/>
-    <w:lsdException w:name="Closing" w:semiHidden="1" w:unhideWhenUsed="1"/>
-    <w:lsdException w:name="Signature" w:semiHidden="1" w:unhideWhenUsed="1"/>
-    <w:lsdException w:name="Default Paragraph Font" w:semiHidden="1" w:uiPriority="1" w:unhideWhenUsed="1"/>
-    <w:lsdException w:name="Body Text" w:semiHidden="1" w:unhideWhenUsed="1"/>
-    <w:lsdException w:name="Body Text Indent" w:semiHidden="1" w:unhideWhenUsed="1"/>
-    <w:lsdException w:name="List Continue" w:semiHidden="1" w:unhideWhenUsed="1"/>
-    <w:lsdException w:name="List Continue 2" w:semiHidden="1" w:unhideWhenUsed="1"/>
-    <w:lsdException w:name="List Continue 3" w:semiHidden="1" w:unhideWhenUsed="1"/>
-    <w:lsdException w:name="List Continue 4" w:semiHidden="1" w:unhideWhenUsed="1"/>
-    <w:lsdException w:name="List Continue 5" w:semiHidden="1" w:unhideWhenUsed="1"/>
-    <w:lsdException w:name="Message Header" w:semiHidden="1" w:unhideWhenUsed="1"/>
-    <w:lsdException w:name="Subtitle" w:uiPriority="11" w:qFormat="1"/>
-    <w:lsdException w:name="Salutation" w:semiHidden="1" w:unhideWhenUsed="1"/>
-    <w:lsdException w:name="Date" w:semiHidden="1" w:unhideWhenUsed="1"/>
-    <w:lsdException w:name="Body Text First Indent" w:semiHidden="1" w:unhideWhenUsed="1"/>
-    <w:lsdException w:name="Body Text First Indent 2" w:semiHidden="1" w:unhideWhenUsed="1"/>
-    <w:lsdException w:name="Note Heading" w:semiHidden="1" w:unhideWhenUsed="1"/>
-    <w:lsdException w:name="Body Text 2" w:semiHidden="1" w:unhideWhenUsed="1"/>
-    <w:lsdException w:name="Body Text 3" w:semiHidden="1" w:unhideWhenUsed="1"/>
-    <w:lsdException w:name="Body Text Indent 2" w:semiHidden="1" w:unhideWhenUsed="1"/>
-    <w:lsdException w:name="Body Text Indent 3" w:semiHidden="1" w:unhideWhenUsed="1"/>
-    <w:lsdException w:name="Block Text" w:semiHidden="1" w:unhideWhenUsed="1"/>
-    <w:lsdException w:name="Hyperlink" w:semiHidden="1" w:unhideWhenUsed="1"/>
-    <w:lsdException w:name="FollowedHyperlink" w:semiHidden="1" w:unhideWhenUsed="1"/>
-    <w:lsdException w:name="Strong" w:uiPriority="22" w:qFormat="1"/>
-    <w:lsdException w:name="Emphasis" w:uiPriority="20" w:qFormat="1"/>
-    <w:lsdException w:name="Document Map" w:semiHidden="1" w:unhideWhenUsed="1"/>
-    <w:lsdException w:name="Plain Text" w:semiHidden="1" w:unhideWhenUsed="1"/>
-    <w:lsdException w:name="E-mail Signature" w:semiHidden="1" w:unhideWhenUsed="1"/>
-    <w:lsdException w:name="HTML Top of Form" w:semiHidden="1" w:unhideWhenUsed="1"/>
-    <w:lsdException w:name="HTML Bottom of Form" w:semiHidden="1" w:unhideWhenUsed="1"/>
-    <w:lsdException w:name="Normal (Web)" w:semiHidden="1" w:unhideWhenUsed="1"/>
-    <w:lsdException w:name="HTML Acronym" w:semiHidden="1" w:unhideWhenUsed="1"/>
-    <w:lsdException w:name="HTML Address" w:semiHidden="1" w:unhideWhenUsed="1"/>
-    <w:lsdException w:name="HTML Cite" w:semiHidden="1" w:unhideWhenUsed="1"/>
-    <w:lsdException w:name="HTML Code" w:semiHidden="1" w:unhideWhenUsed="1"/>
-    <w:lsdException w:name="HTML Definition" w:semiHidden="1" w:unhideWhenUsed="1"/>
-    <w:lsdException w:name="HTML Keyboard" w:semiHidden="1" w:unhideWhenUsed="1"/>
-    <w:lsdException w:name="HTML Preformatted" w:semiHidden="1" w:unhideWhenUsed="1"/>
-    <w:lsdException w:name="HTML Sample" w:semiHidden="1" w:unhideWhenUsed="1"/>
-    <w:lsdException w:name="HTML Typewriter" w:semiHidden="1" w:unhideWhenUsed="1"/>
-    <w:lsdException w:name="HTML Variable" w:semiHidden="1" w:unhideWhenUsed="1"/>
-    <w:lsdException w:name="Normal Table" w:semiHidden="1" w:unhideWhenUsed="1"/>
-    <w:lsdException w:name="annotation subject" w:semiHidden="1" w:unhideWhenUsed="1"/>
-    <w:lsdException w:name="No List" w:semiHidden="1" w:unhideWhenUsed="1"/>
-    <w:lsdException w:name="Outline List 1" w:semiHidden="1" w:unhideWhenUsed="1"/>
-    <w:lsdException w:name="Outline List 2" w:semiHidden="1" w:unhideWhenUsed="1"/>
-    <w:lsdException w:name="Outline List 3" w:semiHidden="1" w:unhideWhenUsed="1"/>
-    <w:lsdException w:name="Table Simple 1" w:semiHidden="1" w:unhideWhenUsed="1"/>
-    <w:lsdException w:name="Table Simple 2" w:semiHidden="1" w:unhideWhenUsed="1"/>
-    <w:lsdException w:name="Table Simple 3" w:semiHidden="1" w:unhideWhenUsed="1"/>
-    <w:lsdException w:name="Table Classic 1" w:semiHidden="1" w:unhideWhenUsed="1"/>
-    <w:lsdException w:name="Table Classic 2" w:semiHidden="1" w:unhideWhenUsed="1"/>
-    <w:lsdException w:name="Table Classic 3" w:semiHidden="1" w:unhideWhenUsed="1"/>
-    <w:lsdException w:name="Table Classic 4" w:semiHidden="1" w:unhideWhenUsed="1"/>
-    <w:lsdException w:name="Table Colorful 1" w:semiHidden="1" w:unhideWhenUsed="1"/>
-    <w:lsdException w:name="Table Colorful 2" w:semiHidden="1" w:unhideWhenUsed="1"/>
-    <w:lsdException w:name="Table Colorful 3" w:semiHidden="1" w:unhideWhenUsed="1"/>
-    <w:lsdException w:name="Table Columns 1" w:semiHidden="1" w:unhideWhenUsed="1"/>
-    <w:lsdException w:name="Table Columns 2" w:semiHidden="1" w:unhideWhenUsed="1"/>
-    <w:lsdException w:name="Table Columns 3" w:semiHidden="1" w:unhideWhenUsed="1"/>
-    <w:lsdException w:name="Table Columns 4" w:semiHidden="1" w:unhideWhenUsed="1"/>
-    <w:lsdException w:name="Table Columns 5" w:semiHidden="1" w:unhideWhenUsed="1"/>
-    <w:lsdException w:name="Table Grid 1" w:semiHidden="1" w:unhideWhenUsed="1"/>
-    <w:lsdException w:name="Table Grid 2" w:semiHidden="1" w:unhideWhenUsed="1"/>
-    <w:lsdException w:name="Table Grid 3" w:semiHidden="1" w:unhideWhenUsed="1"/>
-    <w:lsdException w:name="Table Grid 4" w:semiHidden="1" w:unhideWhenUsed="1"/>
-    <w:lsdException w:name="Table Grid 5" w:semiHidden="1" w:unhideWhenUsed="1"/>
-    <w:lsdException w:name="Table Grid 6" w:semiHidden="1" w:unhideWhenUsed="1"/>
-    <w:lsdException w:name="Table Grid 7" w:semiHidden="1" w:unhideWhenUsed="1"/>
-    <w:lsdException w:name="Table Grid 8" w:semiHidden="1" w:unhideWhenUsed="1"/>
-    <w:lsdException w:name="Table List 1" w:semiHidden="1" w:unhideWhenUsed="1"/>
-    <w:lsdException w:name="Table List 2" w:semiHidden="1" w:unhideWhenUsed="1"/>
-    <w:lsdException w:name="Table List 3" w:semiHidden="1" w:unhideWhenUsed="1"/>
-    <w:lsdException w:name="Table List 4" w:semiHidden="1" w:unhideWhenUsed="1"/>
-    <w:lsdException w:name="Table List 5" w:semiHidden="1" w:unhideWhenUsed="1"/>
-    <w:lsdException w:name="Table List 6" w:semiHidden="1" w:unhideWhenUsed="1"/>
-    <w:lsdException w:name="Table List 7" w:semiHidden="1" w:unhideWhenUsed="1"/>
-    <w:lsdException w:name="Table List 8" w:semiHidden="1" w:unhideWhenUsed="1"/>
-    <w:lsdException w:name="Table 3D effects 1" w:semiHidden="1" w:unhideWhenUsed="1"/>
-    <w:lsdException w:name="Table 3D effects 2" w:semiHidden="1" w:unhideWhenUsed="1"/>
-    <w:lsdException w:name="Table 3D effects 3" w:semiHidden="1" w:unhideWhenUsed="1"/>
-    <w:lsdException w:name="Table Contemporary" w:semiHidden="1" w:unhideWhenUsed="1"/>
-    <w:lsdException w:name="Table Elegant" w:semiHidden="1" w:unhideWhenUsed="1"/>
-    <w:lsdException w:name="Table Professional" w:semiHidden="1" w:unhideWhenUsed="1"/>
-    <w:lsdException w:name="Table Subtle 1" w:semiHidden="1" w:unhideWhenUsed="1"/>
-    <w:lsdException w:name="Table Subtle 2" w:semiHidden="1" w:unhideWhenUsed="1"/>
-    <w:lsdException w:name="Table Web 1" w:semiHidden="1" w:unhideWhenUsed="1"/>
-    <w:lsdException w:name="Table Web 2" w:semiHidden="1" w:unhideWhenUsed="1"/>
-    <w:lsdException w:name="Table Web 3" w:semiHidden="1" w:unhideWhenUsed="1"/>
-    <w:lsdException w:name="Balloon Text" w:semiHidden="1" w:unhideWhenUsed="1"/>
-    <w:lsdException w:name="Table Grid" w:uiPriority="39"/>
-    <w:lsdException w:name="Table Theme" w:semiHidden="1" w:unhideWhenUsed="1"/>
-    <w:lsdException w:name="Placeholder Text" w:semiHidden="1"/>
-    <w:lsdException w:name="No Spacing" w:uiPriority="1" w:qFormat="1"/>
-    <w:lsdException w:name="Light Shading" w:uiPriority="60"/>
-    <w:lsdException w:name="Light List" w:uiPriority="61"/>
-    <w:lsdException w:name="Light Grid" w:uiPriority="62"/>
-    <w:lsdException w:name="Medium Shading 1" w:uiPriority="63"/>
-    <w:lsdException w:name="Medium Shading 2" w:uiPriority="64"/>
-    <w:lsdException w:name="Medium List 1" w:uiPriority="65"/>
-    <w:lsdException w:name="Medium List 2" w:uiPriority="66"/>
-    <w:lsdException w:name="Medium Grid 1" w:uiPriority="67"/>
-    <w:lsdException w:name="Medium Grid 2" w:uiPriority="68"/>
-    <w:lsdException w:name="Medium Grid 3" w:uiPriority="69"/>
-    <w:lsdException w:name="Dark List" w:uiPriority="70"/>
-    <w:lsdException w:name="Colorful Shading" w:uiPriority="71"/>
-    <w:lsdException w:name="Colorful List" w:uiPriority="72"/>
-    <w:lsdException w:name="Colorful Grid" w:uiPriority="73"/>
-    <w:lsdException w:name="Light Shading Accent 1" w:uiPriority="60"/>
-    <w:lsdException w:name="Light List Accent 1" w:uiPriority="61"/>
-    <w:lsdException w:name="Light Grid Accent 1" w:uiPriority="62"/>
-    <w:lsdException w:name="Medium Shading 1 Accent 1" w:uiPriority="63"/>
-    <w:lsdException w:name="Medium Shading 2 Accent 1" w:uiPriority="64"/>
-    <w:lsdException w:name="Medium List 1 Accent 1" w:uiPriority="65"/>
-    <w:lsdException w:name="Revision" w:semiHidden="1"/>
-    <w:lsdException w:name="List Paragraph" w:uiPriority="34" w:qFormat="1"/>
-    <w:lsdException w:name="Quote" w:uiPriority="29" w:qFormat="1"/>
-    <w:lsdException w:name="Intense Quote" w:uiPriority="30" w:qFormat="1"/>
-    <w:lsdException w:name="Medium List 2 Accent 1" w:uiPriority="66"/>
-    <w:lsdException w:name="Medium Grid 1 Accent 1" w:uiPriority="67"/>
-    <w:lsdException w:name="Medium Grid 2 Accent 1" w:uiPriority="68"/>
-    <w:lsdException w:name="Medium Grid 3 Accent 1" w:uiPriority="69"/>
-    <w:lsdException w:name="Dark List Accent 1" w:uiPriority="70"/>
-    <w:lsdException w:name="Colorful Shading Accent 1" w:uiPriority="71"/>
-    <w:lsdException w:name="Colorful List Accent 1" w:uiPriority="72"/>
-    <w:lsdException w:name="Colorful Grid Accent 1" w:uiPriority="73"/>
-    <w:lsdException w:name="Light Shading Accent 2" w:uiPriority="60"/>
-    <w:lsdException w:name="Light List Accent 2" w:uiPriority="61"/>
-    <w:lsdException w:name="Light Grid Accent 2" w:uiPriority="62"/>
-    <w:lsdException w:name="Medium Shading 1 Accent 2" w:uiPriority="63"/>
-    <w:lsdException w:name="Medium Shading 2 Accent 2" w:uiPriority="64"/>
-    <w:lsdException w:name="Medium List 1 Accent 2" w:uiPriority="65"/>
-    <w:lsdException w:name="Medium List 2 Accent 2" w:uiPriority="66"/>
-    <w:lsdException w:name="Medium Grid 1 Accent 2" w:uiPriority="67"/>
-    <w:lsdException w:name="Medium Grid 2 Accent 2" w:uiPriority="68"/>
-    <w:lsdException w:name="Medium Grid 3 Accent 2" w:uiPriority="69"/>
-    <w:lsdException w:name="Dark List Accent 2" w:uiPriority="70"/>
-    <w:lsdException w:name="Colorful Shading Accent 2" w:uiPriority="71"/>
-    <w:lsdException w:name="Colorful List Accent 2" w:uiPriority="72"/>
-    <w:lsdException w:name="Colorful Grid Accent 2" w:uiPriority="73"/>
-    <w:lsdException w:name="Light Shading Accent 3" w:uiPriority="60"/>
-    <w:lsdException w:name="Light List Accent 3" w:uiPriority="61"/>
-    <w:lsdException w:name="Light Grid Accent 3" w:uiPriority="62"/>
-    <w:lsdException w:name="Medium Shading 1 Accent 3" w:uiPriority="63"/>
-    <w:lsdException w:name="Medium Shading 2 Accent 3" w:uiPriority="64"/>
-    <w:lsdException w:name="Medium List 1 Accent 3" w:uiPriority="65"/>
-    <w:lsdException w:name="Medium List 2 Accent 3" w:uiPriority="66"/>
-    <w:lsdException w:name="Medium Grid 1 Accent 3" w:uiPriority="67"/>
-    <w:lsdException w:name="Medium Grid 2 Accent 3" w:uiPriority="68"/>
-    <w:lsdException w:name="Medium Grid 3 Accent 3" w:uiPriority="69"/>
-    <w:lsdException w:name="Dark List Accent 3" w:uiPriority="70"/>
-    <w:lsdException w:name="Colorful Shading Accent 3" w:uiPriority="71"/>
-    <w:lsdException w:name="Colorful List Accent 3" w:uiPriority="72"/>
-    <w:lsdException w:name="Colorful Grid Accent 3" w:uiPriority="73"/>
-    <w:lsdException w:name="Light Shading Accent 4" w:uiPriority="60"/>
-    <w:lsdException w:name="Light List Accent 4" w:uiPriority="61"/>
-    <w:lsdException w:name="Light Grid Accent 4" w:uiPriority="62"/>
-    <w:lsdException w:name="Medium Shading 1 Accent 4" w:uiPriority="63"/>
-    <w:lsdException w:name="Medium Shading 2 Accent 4" w:uiPriority="64"/>
-    <w:lsdException w:name="Medium List 1 Accent 4" w:uiPriority="65"/>
-    <w:lsdException w:name="Medium List 2 Accent 4" w:uiPriority="66"/>
-    <w:lsdException w:name="Medium Grid 1 Accent 4" w:uiPriority="67"/>
-    <w:lsdException w:name="Medium Grid 2 Accent 4" w:uiPriority="68"/>
-    <w:lsdException w:name="Medium Grid 3 Accent 4" w:uiPriority="69"/>
-    <w:lsdException w:name="Dark List Accent 4" w:uiPriority="70"/>
-    <w:lsdException w:name="Colorful Shading Accent 4" w:uiPriority="71"/>
-    <w:lsdException w:name="Colorful List Accent 4" w:uiPriority="72"/>
-    <w:lsdException w:name="Colorful Grid Accent 4" w:uiPriority="73"/>
-    <w:lsdException w:name="Light Shading Accent 5" w:uiPriority="60"/>
-    <w:lsdException w:name="Light List Accent 5" w:uiPriority="61"/>
-    <w:lsdException w:name="Light Grid Accent 5" w:uiPriority="62"/>
-    <w:lsdException w:name="Medium Shading 1 Accent 5" w:uiPriority="63"/>
-    <w:lsdException w:name="Medium Shading 2 Accent 5" w:uiPriority="64"/>
-    <w:lsdException w:name="Medium List 1 Accent 5" w:uiPriority="65"/>
-    <w:lsdException w:name="Medium List 2 Accent 5" w:uiPriority="66"/>
-    <w:lsdException w:name="Medium Grid 1 Accent 5" w:uiPriority="67"/>
-    <w:lsdException w:name="Medium Grid 2 Accent 5" w:uiPriority="68"/>
-    <w:lsdException w:name="Medium Grid 3 Accent 5" w:uiPriority="69"/>
-    <w:lsdException w:name="Dark List Accent 5" w:uiPriority="70"/>
-    <w:lsdException w:name="Colorful Shading Accent 5" w:uiPriority="71"/>
-    <w:lsdException w:name="Colorful List Accent 5" w:uiPriority="72"/>
-    <w:lsdException w:name="Colorful Grid Accent 5" w:uiPriority="73"/>
-    <w:lsdException w:name="Light Shading Accent 6" w:uiPriority="60"/>
-    <w:lsdException w:name="Light List Accent 6" w:uiPriority="61"/>
-    <w:lsdException w:name="Light Grid Accent 6" w:uiPriority="62"/>
-    <w:lsdException w:name="Medium Shading 1 Accent 6" w:uiPriority="63"/>
-    <w:lsdException w:name="Medium Shading 2 Accent 6" w:uiPriority="64"/>
-    <w:lsdException w:name="Medium List 1 Accent 6" w:uiPriority="65"/>
-    <w:lsdException w:name="Medium List 2 Accent 6" w:uiPriority="66"/>
-    <w:lsdException w:name="Medium Grid 1 Accent 6" w:uiPriority="67"/>
-    <w:lsdException w:name="Medium Grid 2 Accent 6" w:uiPriority="68"/>
-    <w:lsdException w:name="Medium Grid 3 Accent 6" w:uiPriority="69"/>
-    <w:lsdException w:name="Dark List Accent 6" w:uiPriority="70"/>
-    <w:lsdException w:name="Colorful Shading Accent 6" w:uiPriority="71"/>
-    <w:lsdException w:name="Colorful List Accent 6" w:uiPriority="72"/>
-    <w:lsdException w:name="Colorful Grid Accent 6" w:uiPriority="73"/>
-    <w:lsdException w:name="Subtle Emphasis" w:uiPriority="19" w:qFormat="1"/>
-    <w:lsdException w:name="Intense Emphasis" w:uiPriority="21" w:qFormat="1"/>
-    <w:lsdException w:name="Subtle Reference" w:uiPriority="31" w:qFormat="1"/>
-    <w:lsdException w:name="Intense Reference" w:uiPriority="32" w:qFormat="1"/>
-    <w:lsdException w:name="Book Title" w:uiPriority="33" w:qFormat="1"/>
-    <w:lsdException w:name="Bibliography" w:semiHidden="1" w:uiPriority="37" w:unhideWhenUsed="1"/>
-    <w:lsdException w:name="TOC Heading" w:semiHidden="1" w:uiPriority="39" w:unhideWhenUsed="1" w:qFormat="1"/>
-    <w:lsdException w:name="Plain Table 1" w:uiPriority="41"/>
-    <w:lsdException w:name="Plain Table 2" w:uiPriority="42"/>
-    <w:lsdException w:name="Plain Table 3" w:uiPriority="43"/>
-    <w:lsdException w:name="Plain Table 4" w:uiPriority="44"/>
-    <w:lsdException w:name="Plain Table 5" w:uiPriority="45"/>
-    <w:lsdException w:name="Grid Table Light" w:uiPriority="40"/>
-    <w:lsdException w:name="Grid Table 1 Light" w:uiPriority="46"/>
-    <w:lsdException w:name="Grid Table 2" w:uiPriority="47"/>
-    <w:lsdException w:name="Grid Table 3" w:uiPriority="48"/>
-    <w:lsdException w:name="Grid Table 4" w:uiPriority="49"/>
-    <w:lsdException w:name="Grid Table 5 Dark" w:uiPriority="50"/>
-    <w:lsdException w:name="Grid Table 6 Colorful" w:uiPriority="51"/>
-    <w:lsdException w:name="Grid Table 7 Colorful" w:uiPriority="52"/>
-    <w:lsdException w:name="Grid Table 1 Light Accent 1" w:uiPriority="46"/>
-    <w:lsdException w:name="Grid Table 2 Accent 1" w:uiPriority="47"/>
-    <w:lsdException w:name="Grid Table 3 Accent 1" w:uiPriority="48"/>
-    <w:lsdException w:name="Grid Table 4 Accent 1" w:uiPriority="49"/>
-    <w:lsdException w:name="Grid Table 5 Dark Accent 1" w:uiPriority="50"/>
-    <w:lsdException w:name="Grid Table 6 Colorful Accent 1" w:uiPriority="51"/>
-    <w:lsdException w:name="Grid Table 7 Colorful Accent 1" w:uiPriority="52"/>
-    <w:lsdException w:name="Grid Table 1 Light Accent 2" w:uiPriority="46"/>
-    <w:lsdException w:name="Grid Table 2 Accent 2" w:uiPriority="47"/>
-    <w:lsdException w:name="Grid Table 3 Accent 2" w:uiPriority="48"/>
-    <w:lsdException w:name="Grid Table 4 Accent 2" w:uiPriority="49"/>
-    <w:lsdException w:name="Grid Table 5 Dark Accent 2" w:uiPriority="50"/>
-    <w:lsdException w:name="Grid Table 6 Colorful Accent 2" w:uiPriority="51"/>
-    <w:lsdException w:name="Grid Table 7 Colorful Accent 2" w:uiPriority="52"/>
-    <w:lsdException w:name="Grid Table 1 Light Accent 3" w:uiPriority="46"/>
-    <w:lsdException w:name="Grid Table 2 Accent 3" w:uiPriority="47"/>
-    <w:lsdException w:name="Grid Table 3 Accent 3" w:uiPriority="48"/>
-    <w:lsdException w:name="Grid Table 4 Accent 3" w:uiPriority="49"/>
-    <w:lsdException w:name="Grid Table 5 Dark Accent 3" w:uiPriority="50"/>
-    <w:lsdException w:name="Grid Table 6 Colorful Accent 3" w:uiPriority="51"/>
-    <w:lsdException w:name="Grid Table 7 Colorful Accent 3" w:uiPriority="52"/>
-    <w:lsdException w:name="Grid Table 1 Light Accent 4" w:uiPriority="46"/>
-    <w:lsdException w:name="Grid Table 2 Accent 4" w:uiPriority="47"/>
-    <w:lsdException w:name="Grid Table 3 Accent 4" w:uiPriority="48"/>
-    <w:lsdException w:name="Grid Table 4 Accent 4" w:uiPriority="49"/>
-    <w:lsdException w:name="Grid Table 5 Dark Accent 4" w:uiPriority="50"/>
-    <w:lsdException w:name="Grid Table 6 Colorful Accent 4" w:uiPriority="51"/>
-    <w:lsdException w:name="Grid Table 7 Colorful Accent 4" w:uiPriority="52"/>
-    <w:lsdException w:name="Grid Table 1 Light Accent 5" w:uiPriority="46"/>
-    <w:lsdException w:name="Grid Table 2 Accent 5" w:uiPriority="47"/>
-    <w:lsdException w:name="Grid Table 3 Accent 5" w:uiPriority="48"/>
-    <w:lsdException w:name="Grid Table 4 Accent 5" w:uiPriority="49"/>
-    <w:lsdException w:name="Grid Table 5 Dark Accent 5" w:uiPriority="50"/>
-    <w:lsdException w:name="Grid Table 6 Colorful Accent 5" w:uiPriority="51"/>
-    <w:lsdException w:name="Grid Table 7 Colorful Accent 5" w:uiPriority="52"/>
-    <w:lsdException w:name="Grid Table 1 Light Accent 6" w:uiPriority="46"/>
-    <w:lsdException w:name="Grid Table 2 Accent 6" w:uiPriority="47"/>
-    <w:lsdException w:name="Grid Table 3 Accent 6" w:uiPriority="48"/>
-    <w:lsdException w:name="Grid Table 4 Accent 6" w:uiPriority="49"/>
-    <w:lsdException w:name="Grid Table 5 Dark Accent 6" w:uiPriority="50"/>
-    <w:lsdException w:name="Grid Table 6 Colorful Accent 6" w:uiPriority="51"/>
-    <w:lsdException w:name="Grid Table 7 Colorful Accent 6" w:uiPriority="52"/>
-    <w:lsdException w:name="List Table 1 Light" w:uiPriority="46"/>
-    <w:lsdException w:name="List Table 2" w:uiPriority="47"/>
-    <w:lsdException w:name="List Table 3" w:uiPriority="48"/>
-    <w:lsdException w:name="List Table 4" w:uiPriority="49"/>
-    <w:lsdException w:name="List Table 5 Dark" w:uiPriority="50"/>
-    <w:lsdException w:name="List Table 6 Colorful" w:uiPriority="51"/>
-    <w:lsdException w:name="List Table 7 Colorful" w:uiPriority="52"/>
-    <w:lsdException w:name="List Table 1 Light Accent 1" w:uiPriority="46"/>
-    <w:lsdException w:name="List Table 2 Accent 1" w:uiPriority="47"/>
-    <w:lsdException w:name="List Table 3 Accent 1" w:uiPriority="48"/>
-    <w:lsdException w:name="List Table 4 Accent 1" w:uiPriority="49"/>
-    <w:lsdException w:name="List Table 5 Dark Accent 1" w:uiPriority="50"/>
-    <w:lsdException w:name="List Table 6 Colorful Accent 1" w:uiPriority="51"/>
-    <w:lsdException w:name="List Table 7 Colorful Accent 1" w:uiPriority="52"/>
-    <w:lsdException w:name="List Table 1 Light Accent 2" w:uiPriority="46"/>
-    <w:lsdException w:name="List Table 2 Accent 2" w:uiPriority="47"/>
-    <w:lsdException w:name="List Table 3 Accent 2" w:uiPriority="48"/>
-    <w:lsdException w:name="List Table 4 Accent 2" w:uiPriority="49"/>
-    <w:lsdException w:name="List Table 5 Dark Accent 2" w:uiPriority="50"/>
-    <w:lsdException w:name="List Table 6 Colorful Accent 2" w:uiPriority="51"/>
-    <w:lsdException w:name="List Table 7 Colorful Accent 2" w:uiPriority="52"/>
-    <w:lsdException w:name="List Table 1 Light Accent 3" w:uiPriority="46"/>
-    <w:lsdException w:name="List Table 2 Accent 3" w:uiPriority="47"/>
-    <w:lsdException w:name="List Table 3 Accent 3" w:uiPriority="48"/>
-    <w:lsdException w:name="List Table 4 Accent 3" w:uiPriority="49"/>
-    <w:lsdException w:name="List Table 5 Dark Accent 3" w:uiPriority="50"/>
-    <w:lsdException w:name="List Table 6 Colorful Accent 3" w:uiPriority="51"/>
-    <w:lsdException w:name="List Table 7 Colorful Accent 3" w:uiPriority="52"/>
-    <w:lsdException w:name="List Table 1 Light Accent 4" w:uiPriority="46"/>
-    <w:lsdException w:name="List Table 2 Accent 4" w:uiPriority="47"/>
-    <w:lsdException w:name="List Table 3 Accent 4" w:uiPriority="48"/>
-    <w:lsdException w:name="List Table 4 Accent 4" w:uiPriority="49"/>
-    <w:lsdException w:name="List Table 5 Dark Accent 4" w:uiPriority="50"/>
-    <w:lsdException w:name="List Table 6 Colorful Accent 4" w:uiPriority="51"/>
-    <w:lsdException w:name="List Table 7 Colorful Accent 4" w:uiPriority="52"/>
-    <w:lsdException w:name="List Table 1 Light Accent 5" w:uiPriority="46"/>
-    <w:lsdException w:name="List Table 2 Accent 5" w:uiPriority="47"/>
-    <w:lsdException w:name="List Table 3 Accent 5" w:uiPriority="48"/>
-    <w:lsdException w:name="List Table 4 Accent 5" w:uiPriority="49"/>
-    <w:lsdException w:name="List Table 5 Dark Accent 5" w:uiPriority="50"/>
-    <w:lsdException w:name="List Table 6 Colorful Accent 5" w:uiPriority="51"/>
-    <w:lsdException w:name="List Table 7 Colorful Accent 5" w:uiPriority="52"/>
-    <w:lsdException w:name="List Table 1 Light Accent 6" w:uiPriority="46"/>
-    <w:lsdException w:name="List Table 2 Accent 6" w:uiPriority="47"/>
-    <w:lsdException w:name="List Table 3 Accent 6" w:uiPriority="48"/>
-    <w:lsdException w:name="List Table 4 Accent 6" w:uiPriority="49"/>
-    <w:lsdException w:name="List Table 5 Dark Accent 6" w:uiPriority="50"/>
-    <w:lsdException w:name="List Table 6 Colorful Accent 6" w:uiPriority="51"/>
-    <w:lsdException w:name="List Table 7 Colorful Accent 6" w:uiPriority="52"/>
+  <w:latentStyles w:defLockedState="0" w:defUIPriority="99" w:defSemiHidden="1" w:defUnhideWhenUsed="1" w:defQFormat="0" w:count="267">
+    <w:lsdException w:name="Normal" w:semiHidden="0" w:uiPriority="0" w:unhideWhenUsed="0" w:qFormat="1"/>
+    <w:lsdException w:name="heading 1" w:semiHidden="0" w:uiPriority="9" w:unhideWhenUsed="0" w:qFormat="1"/>
+    <w:lsdException w:name="heading 2" w:uiPriority="9" w:qFormat="1"/>
+    <w:lsdException w:name="heading 3" w:uiPriority="9" w:qFormat="1"/>
+    <w:lsdException w:name="heading 4" w:uiPriority="9" w:qFormat="1"/>
+    <w:lsdException w:name="heading 5" w:uiPriority="9" w:qFormat="1"/>
+    <w:lsdException w:name="heading 6" w:uiPriority="9" w:qFormat="1"/>
+    <w:lsdException w:name="heading 7" w:uiPriority="9" w:qFormat="1"/>
+    <w:lsdException w:name="heading 8" w:uiPriority="9" w:qFormat="1"/>
+    <w:lsdException w:name="heading 9" w:uiPriority="9" w:qFormat="1"/>
+    <w:lsdException w:name="toc 1" w:uiPriority="39"/>
+    <w:lsdException w:name="toc 2" w:uiPriority="39"/>
+    <w:lsdException w:name="toc 3" w:uiPriority="39"/>
+    <w:lsdException w:name="toc 4" w:uiPriority="39"/>
+    <w:lsdException w:name="toc 5" w:uiPriority="39"/>
+    <w:lsdException w:name="toc 6" w:uiPriority="39"/>
+    <w:lsdException w:name="toc 7" w:uiPriority="39"/>
+    <w:lsdException w:name="toc 8" w:uiPriority="39"/>
+    <w:lsdException w:name="toc 9" w:uiPriority="39"/>
+    <w:lsdException w:name="caption" w:uiPriority="35" w:qFormat="1"/>
+    <w:lsdException w:name="Title" w:semiHidden="0" w:uiPriority="10" w:unhideWhenUsed="0" w:qFormat="1"/>
+    <w:lsdException w:name="Default Paragraph Font" w:uiPriority="1"/>
+    <w:lsdException w:name="Subtitle" w:semiHidden="0" w:uiPriority="11" w:unhideWhenUsed="0" w:qFormat="1"/>
+    <w:lsdException w:name="Strong" w:semiHidden="0" w:uiPriority="22" w:unhideWhenUsed="0" w:qFormat="1"/>
+    <w:lsdException w:name="Emphasis" w:semiHidden="0" w:uiPriority="20" w:unhideWhenUsed="0" w:qFormat="1"/>
+    <w:lsdException w:name="Table Grid" w:semiHidden="0" w:uiPriority="39" w:unhideWhenUsed="0"/>
+    <w:lsdException w:name="Placeholder Text" w:unhideWhenUsed="0"/>
+    <w:lsdException w:name="No Spacing" w:semiHidden="0" w:uiPriority="1" w:unhideWhenUsed="0" w:qFormat="1"/>
+    <w:lsdException w:name="Light Shading" w:semiHidden="0" w:uiPriority="60" w:unhideWhenUsed="0"/>
+    <w:lsdException w:name="Light List" w:semiHidden="0" w:uiPriority="61" w:unhideWhenUsed="0"/>
+    <w:lsdException w:name="Light Grid" w:semiHidden="0" w:uiPriority="62" w:unhideWhenUsed="0"/>
+    <w:lsdException w:name="Medium Shading 1" w:semiHidden="0" w:uiPriority="63" w:unhideWhenUsed="0"/>
+    <w:lsdException w:name="Medium Shading 2" w:semiHidden="0" w:uiPriority="64" w:unhideWhenUsed="0"/>
+    <w:lsdException w:name="Medium List 1" w:semiHidden="0" w:uiPriority="65" w:unhideWhenUsed="0"/>
+    <w:lsdException w:name="Medium List 2" w:semiHidden="0" w:uiPriority="66" w:unhideWhenUsed="0"/>
+    <w:lsdException w:name="Medium Grid 1" w:semiHidden="0" w:uiPriority="67" w:unhideWhenUsed="0"/>
+    <w:lsdException w:name="Medium Grid 2" w:semiHidden="0" w:uiPriority="68" w:unhideWhenUsed="0"/>
+    <w:lsdException w:name="Medium Grid 3" w:semiHidden="0" w:uiPriority="69" w:unhideWhenUsed="0"/>
+    <w:lsdException w:name="Dark List" w:semiHidden="0" w:uiPriority="70" w:unhideWhenUsed="0"/>
+    <w:lsdException w:name="Colorful Shading" w:semiHidden="0" w:uiPriority="71" w:unhideWhenUsed="0"/>
+    <w:lsdException w:name="Colorful List" w:semiHidden="0" w:uiPriority="72" w:unhideWhenUsed="0"/>
+    <w:lsdException w:name="Colorful Grid" w:semiHidden="0" w:uiPriority="73" w:unhideWhenUsed="0"/>
+    <w:lsdException w:name="Light Shading Accent 1" w:semiHidden="0" w:uiPriority="60" w:unhideWhenUsed="0"/>
+    <w:lsdException w:name="Light List Accent 1" w:semiHidden="0" w:uiPriority="61" w:unhideWhenUsed="0"/>
+    <w:lsdException w:name="Light Grid Accent 1" w:semiHidden="0" w:uiPriority="62" w:unhideWhenUsed="0"/>
+    <w:lsdException w:name="Medium Shading 1 Accent 1" w:semiHidden="0" w:uiPriority="63" w:unhideWhenUsed="0"/>
+    <w:lsdException w:name="Medium Shading 2 Accent 1" w:semiHidden="0" w:uiPriority="64" w:unhideWhenUsed="0"/>
+    <w:lsdException w:name="Medium List 1 Accent 1" w:semiHidden="0" w:uiPriority="65" w:unhideWhenUsed="0"/>
+    <w:lsdException w:name="Revision" w:unhideWhenUsed="0"/>
+    <w:lsdException w:name="List Paragraph" w:semiHidden="0" w:uiPriority="34" w:unhideWhenUsed="0" w:qFormat="1"/>
+    <w:lsdException w:name="Quote" w:semiHidden="0" w:uiPriority="29" w:unhideWhenUsed="0" w:qFormat="1"/>
+    <w:lsdException w:name="Intense Quote" w:semiHidden="0" w:uiPriority="30" w:unhideWhenUsed="0" w:qFormat="1"/>
+    <w:lsdException w:name="Medium List 2 Accent 1" w:semiHidden="0" w:uiPriority="66" w:unhideWhenUsed="0"/>
+    <w:lsdException w:name="Medium Grid 1 Accent 1" w:semiHidden="0" w:uiPriority="67" w:unhideWhenUsed="0"/>
+    <w:lsdException w:name="Medium Grid 2 Accent 1" w:semiHidden="0" w:uiPriority="68" w:unhideWhenUsed="0"/>
+    <w:lsdException w:name="Medium Grid 3 Accent 1" w:semiHidden="0" w:uiPriority="69" w:unhideWhenUsed="0"/>
+    <w:lsdException w:name="Dark List Accent 1" w:semiHidden="0" w:uiPriority="70" w:unhideWhenUsed="0"/>
+    <w:lsdException w:name="Colorful Shading Accent 1" w:semiHidden="0" w:uiPriority="71" w:unhideWhenUsed="0"/>
+    <w:lsdException w:name="Colorful List Accent 1" w:semiHidden="0" w:uiPriority="72" w:unhideWhenUsed="0"/>
+    <w:lsdException w:name="Colorful Grid Accent 1" w:semiHidden="0" w:uiPriority="73" w:unhideWhenUsed="0"/>
+    <w:lsdException w:name="Light Shading Accent 2" w:semiHidden="0" w:uiPriority="60" w:unhideWhenUsed="0"/>
+    <w:lsdException w:name="Light List Accent 2" w:semiHidden="0" w:uiPriority="61" w:unhideWhenUsed="0"/>
+    <w:lsdException w:name="Light Grid Accent 2" w:semiHidden="0" w:uiPriority="62" w:unhideWhenUsed="0"/>
+    <w:lsdException w:name="Medium Shading 1 Accent 2" w:semiHidden="0" w:uiPriority="63" w:unhideWhenUsed="0"/>
+    <w:lsdException w:name="Medium Shading 2 Accent 2" w:semiHidden="0" w:uiPriority="64" w:unhideWhenUsed="0"/>
+    <w:lsdException w:name="Medium List 1 Accent 2" w:semiHidden="0" w:uiPriority="65" w:unhideWhenUsed="0"/>
+    <w:lsdException w:name="Medium List 2 Accent 2" w:semiHidden="0" w:uiPriority="66" w:unhideWhenUsed="0"/>
+    <w:lsdException w:name="Medium Grid 1 Accent 2" w:semiHidden="0" w:uiPriority="67" w:unhideWhenUsed="0"/>
+    <w:lsdException w:name="Medium Grid 2 Accent 2" w:semiHidden="0" w:uiPriority="68" w:unhideWhenUsed="0"/>
+    <w:lsdException w:name="Medium Grid 3 Accent 2" w:semiHidden="0" w:uiPriority="69" w:unhideWhenUsed="0"/>
+    <w:lsdException w:name="Dark List Accent 2" w:semiHidden="0" w:uiPriority="70" w:unhideWhenUsed="0"/>
+    <w:lsdException w:name="Colorful Shading Accent 2" w:semiHidden="0" w:uiPriority="71" w:unhideWhenUsed="0"/>
+    <w:lsdException w:name="Colorful List Accent 2" w:semiHidden="0" w:uiPriority="72" w:unhideWhenUsed="0"/>
+    <w:lsdException w:name="Colorful Grid Accent 2" w:semiHidden="0" w:uiPriority="73" w:unhideWhenUsed="0"/>
+    <w:lsdException w:name="Light Shading Accent 3" w:semiHidden="0" w:uiPriority="60" w:unhideWhenUsed="0"/>
+    <w:lsdException w:name="Light List Accent 3" w:semiHidden="0" w:uiPriority="61" w:unhideWhenUsed="0"/>
+    <w:lsdException w:name="Light Grid Accent 3" w:semiHidden="0" w:uiPriority="62" w:unhideWhenUsed="0"/>
+    <w:lsdException w:name="Medium Shading 1 Accent 3" w:semiHidden="0" w:uiPriority="63" w:unhideWhenUsed="0"/>
+    <w:lsdException w:name="Medium Shading 2 Accent 3" w:semiHidden="0" w:uiPriority="64" w:unhideWhenUsed="0"/>
+    <w:lsdException w:name="Medium List 1 Accent 3" w:semiHidden="0" w:uiPriority="65" w:unhideWhenUsed="0"/>
+    <w:lsdException w:name="Medium List 2 Accent 3" w:semiHidden="0" w:uiPriority="66" w:unhideWhenUsed="0"/>
+    <w:lsdException w:name="Medium Grid 1 Accent 3" w:semiHidden="0" w:uiPriority="67" w:unhideWhenUsed="0"/>
+    <w:lsdException w:name="Medium Grid 2 Accent 3" w:semiHidden="0" w:uiPriority="68" w:unhideWhenUsed="0"/>
+    <w:lsdException w:name="Medium Grid 3 Accent 3" w:semiHidden="0" w:uiPriority="69" w:unhideWhenUsed="0"/>
+    <w:lsdException w:name="Dark List Accent 3" w:semiHidden="0" w:uiPriority="70" w:unhideWhenUsed="0"/>
+    <w:lsdException w:name="Colorful Shading Accent 3" w:semiHidden="0" w:uiPriority="71" w:unhideWhenUsed="0"/>
+    <w:lsdException w:name="Colorful List Accent 3" w:semiHidden="0" w:uiPriority="72" w:unhideWhenUsed="0"/>
+    <w:lsdException w:name="Colorful Grid Accent 3" w:semiHidden="0" w:uiPriority="73" w:unhideWhenUsed="0"/>
+    <w:lsdException w:name="Light Shading Accent 4" w:semiHidden="0" w:uiPriority="60" w:unhideWhenUsed="0"/>
+    <w:lsdException w:name="Light List Accent 4" w:semiHidden="0" w:uiPriority="61" w:unhideWhenUsed="0"/>
+    <w:lsdException w:name="Light Grid Accent 4" w:semiHidden="0" w:uiPriority="62" w:unhideWhenUsed="0"/>
+    <w:lsdException w:name="Medium Shading 1 Accent 4" w:semiHidden="0" w:uiPriority="63" w:unhideWhenUsed="0"/>
+    <w:lsdException w:name="Medium Shading 2 Accent 4" w:semiHidden="0" w:uiPriority="64" w:unhideWhenUsed="0"/>
+    <w:lsdException w:name="Medium List 1 Accent 4" w:semiHidden="0" w:uiPriority="65" w:unhideWhenUsed="0"/>
+    <w:lsdException w:name="Medium List 2 Accent 4" w:semiHidden="0" w:uiPriority="66" w:unhideWhenUsed="0"/>
+    <w:lsdException w:name="Medium Grid 1 Accent 4" w:semiHidden="0" w:uiPriority="67" w:unhideWhenUsed="0"/>
+    <w:lsdException w:name="Medium Grid 2 Accent 4" w:semiHidden="0" w:uiPriority="68" w:unhideWhenUsed="0"/>
+    <w:lsdException w:name="Medium Grid 3 Accent 4" w:semiHidden="0" w:uiPriority="69" w:unhideWhenUsed="0"/>
+    <w:lsdException w:name="Dark List Accent 4" w:semiHidden="0" w:uiPriority="70" w:unhideWhenUsed="0"/>
+    <w:lsdException w:name="Colorful Shading Accent 4" w:semiHidden="0" w:uiPriority="71" w:unhideWhenUsed="0"/>
+    <w:lsdException w:name="Colorful List Accent 4" w:semiHidden="0" w:uiPriority="72" w:unhideWhenUsed="0"/>
+    <w:lsdException w:name="Colorful Grid Accent 4" w:semiHidden="0" w:uiPriority="73" w:unhideWhenUsed="0"/>
+    <w:lsdException w:name="Light Shading Accent 5" w:semiHidden="0" w:uiPriority="60" w:unhideWhenUsed="0"/>
+    <w:lsdException w:name="Light List Accent 5" w:semiHidden="0" w:uiPriority="61" w:unhideWhenUsed="0"/>
+    <w:lsdException w:name="Light Grid Accent 5" w:semiHidden="0" w:uiPriority="62" w:unhideWhenUsed="0"/>
+    <w:lsdException w:name="Medium Shading 1 Accent 5" w:semiHidden="0" w:uiPriority="63" w:unhideWhenUsed="0"/>
+    <w:lsdException w:name="Medium Shading 2 Accent 5" w:semiHidden="0" w:uiPriority="64" w:unhideWhenUsed="0"/>
+    <w:lsdException w:name="Medium List 1 Accent 5" w:semiHidden="0" w:uiPriority="65" w:unhideWhenUsed="0"/>
+    <w:lsdException w:name="Medium List 2 Accent 5" w:semiHidden="0" w:uiPriority="66" w:unhideWhenUsed="0"/>
+    <w:lsdException w:name="Medium Grid 1 Accent 5" w:semiHidden="0" w:uiPriority="67" w:unhideWhenUsed="0"/>
+    <w:lsdException w:name="Medium Grid 2 Accent 5" w:semiHidden="0" w:uiPriority="68" w:unhideWhenUsed="0"/>
+    <w:lsdException w:name="Medium Grid 3 Accent 5" w:semiHidden="0" w:uiPriority="69" w:unhideWhenUsed="0"/>
+    <w:lsdException w:name="Dark List Accent 5" w:semiHidden="0" w:uiPriority="70" w:unhideWhenUsed="0"/>
+    <w:lsdException w:name="Colorful Shading Accent 5" w:semiHidden="0" w:uiPriority="71" w:unhideWhenUsed="0"/>
+    <w:lsdException w:name="Colorful List Accent 5" w:semiHidden="0" w:uiPriority="72" w:unhideWhenUsed="0"/>
+    <w:lsdException w:name="Colorful Grid Accent 5" w:semiHidden="0" w:uiPriority="73" w:unhideWhenUsed="0"/>
+    <w:lsdException w:name="Light Shading Accent 6" w:semiHidden="0" w:uiPriority="60" w:unhideWhenUsed="0"/>
+    <w:lsdException w:name="Light List Accent 6" w:semiHidden="0" w:uiPriority="61" w:unhideWhenUsed="0"/>
+    <w:lsdException w:name="Light Grid Accent 6" w:semiHidden="0" w:uiPriority="62" w:unhideWhenUsed="0"/>
+    <w:lsdException w:name="Medium Shading 1 Accent 6" w:semiHidden="0" w:uiPriority="63" w:unhideWhenUsed="0"/>
+    <w:lsdException w:name="Medium Shading 2 Accent 6" w:semiHidden="0" w:uiPriority="64" w:unhideWhenUsed="0"/>
+    <w:lsdException w:name="Medium List 1 Accent 6" w:semiHidden="0" w:uiPriority="65" w:unhideWhenUsed="0"/>
+    <w:lsdException w:name="Medium List 2 Accent 6" w:semiHidden="0" w:uiPriority="66" w:unhideWhenUsed="0"/>
+    <w:lsdException w:name="Medium Grid 1 Accent 6" w:semiHidden="0" w:uiPriority="67" w:unhideWhenUsed="0"/>
+    <w:lsdException w:name="Medium Grid 2 Accent 6" w:semiHidden="0" w:uiPriority="68" w:unhideWhenUsed="0"/>
+    <w:lsdException w:name="Medium Grid 3 Accent 6" w:semiHidden="0" w:uiPriority="69" w:unhideWhenUsed="0"/>
+    <w:lsdException w:name="Dark List Accent 6" w:semiHidden="0" w:uiPriority="70" w:unhideWhenUsed="0"/>
+    <w:lsdException w:name="Colorful Shading Accent 6" w:semiHidden="0" w:uiPriority="71" w:unhideWhenUsed="0"/>
+    <w:lsdException w:name="Colorful List Accent 6" w:semiHidden="0" w:uiPriority="72" w:unhideWhenUsed="0"/>
+    <w:lsdException w:name="Colorful Grid Accent 6" w:semiHidden="0" w:uiPriority="73" w:unhideWhenUsed="0"/>
+    <w:lsdException w:name="Subtle Emphasis" w:semiHidden="0" w:uiPriority="19" w:unhideWhenUsed="0" w:qFormat="1"/>
+    <w:lsdException w:name="Intense Emphasis" w:semiHidden="0" w:uiPriority="21" w:unhideWhenUsed="0" w:qFormat="1"/>
+    <w:lsdException w:name="Subtle Reference" w:semiHidden="0" w:uiPriority="31" w:unhideWhenUsed="0" w:qFormat="1"/>
+    <w:lsdException w:name="Intense Reference" w:semiHidden="0" w:uiPriority="32" w:unhideWhenUsed="0" w:qFormat="1"/>
+    <w:lsdException w:name="Book Title" w:semiHidden="0" w:uiPriority="33" w:unhideWhenUsed="0" w:qFormat="1"/>
+    <w:lsdException w:name="Bibliography" w:uiPriority="37"/>
+    <w:lsdException w:name="TOC Heading" w:uiPriority="39" w:qFormat="1"/>
   </w:latentStyles>
   <w:style w:type="paragraph" w:default="1" w:styleId="Normal">
     <w:name w:val="Normal"/>
@@ -9278,6 +10292,8 @@
     <w:name w:val="heading 2"/>
     <w:basedOn w:val="Normal"/>
     <w:next w:val="Normal"/>
+    <w:uiPriority w:val="9"/>
+    <w:qFormat/>
     <w:pPr>
       <w:keepNext/>
       <w:keepLines/>
@@ -9295,6 +10311,8 @@
     <w:name w:val="heading 3"/>
     <w:basedOn w:val="Normal"/>
     <w:next w:val="Normal"/>
+    <w:uiPriority w:val="9"/>
+    <w:qFormat/>
     <w:pPr>
       <w:keepNext/>
       <w:keepLines/>
@@ -9389,7 +10407,7 @@
       </w:tblCellMar>
     </w:tblPr>
   </w:style>
-  <w:style w:type="paragraph" w:styleId="Puesto">
+  <w:style w:type="paragraph" w:styleId="Ttulo">
     <w:name w:val="Title"/>
     <w:basedOn w:val="Normal"/>
     <w:next w:val="Normal"/>
@@ -9474,6 +10492,450 @@
     <w:rPr>
       <w:b/>
       <w:bCs/>
+    </w:rPr>
+  </w:style>
+  <w:style w:type="paragraph" w:styleId="Textodeglobo">
+    <w:name w:val="Balloon Text"/>
+    <w:basedOn w:val="Normal"/>
+    <w:link w:val="TextodegloboCar"/>
+    <w:uiPriority w:val="99"/>
+    <w:semiHidden/>
+    <w:unhideWhenUsed/>
+    <w:rsid w:val="00E76158"/>
+    <w:pPr>
+      <w:spacing w:after="0" w:line="240" w:lineRule="auto"/>
+    </w:pPr>
+    <w:rPr>
+      <w:rFonts w:ascii="Tahoma" w:hAnsi="Tahoma" w:cs="Tahoma"/>
+      <w:sz w:val="16"/>
+      <w:szCs w:val="16"/>
+    </w:rPr>
+  </w:style>
+  <w:style w:type="character" w:customStyle="1" w:styleId="TextodegloboCar">
+    <w:name w:val="Texto de globo Car"/>
+    <w:basedOn w:val="Fuentedeprrafopredeter"/>
+    <w:link w:val="Textodeglobo"/>
+    <w:uiPriority w:val="99"/>
+    <w:semiHidden/>
+    <w:rsid w:val="00E76158"/>
+    <w:rPr>
+      <w:rFonts w:ascii="Tahoma" w:hAnsi="Tahoma" w:cs="Tahoma"/>
+      <w:sz w:val="16"/>
+      <w:szCs w:val="16"/>
+    </w:rPr>
+  </w:style>
+</w:styles>
+</file>
+
+<file path=word/stylesWithEffects.xml><?xml version="1.0" encoding="utf-8"?>
+<w:styles xmlns:wpc="http://schemas.microsoft.com/office/word/2010/wordprocessingCanvas" xmlns:mc="http://schemas.openxmlformats.org/markup-compatibility/2006" xmlns:o="urn:schemas-microsoft-com:office:office" xmlns:r="http://schemas.openxmlformats.org/officeDocument/2006/relationships" xmlns:m="http://schemas.openxmlformats.org/officeDocument/2006/math" xmlns:v="urn:schemas-microsoft-com:vml" xmlns:wp14="http://schemas.microsoft.com/office/word/2010/wordprocessingDrawing" xmlns:wp="http://schemas.openxmlformats.org/drawingml/2006/wordprocessingDrawing" xmlns:w10="urn:schemas-microsoft-com:office:word" xmlns:w="http://schemas.openxmlformats.org/wordprocessingml/2006/main" xmlns:w14="http://schemas.microsoft.com/office/word/2010/wordml" xmlns:wpg="http://schemas.microsoft.com/office/word/2010/wordprocessingGroup" xmlns:wpi="http://schemas.microsoft.com/office/word/2010/wordprocessingInk" xmlns:wne="http://schemas.microsoft.com/office/word/2006/wordml" xmlns:wps="http://schemas.microsoft.com/office/word/2010/wordprocessingShape" mc:Ignorable="w14 wp14">
+  <w:docDefaults>
+    <w:rPrDefault>
+      <w:rPr>
+        <w:rFonts w:ascii="Aptos" w:eastAsia="Aptos" w:hAnsi="Aptos" w:cs="Aptos"/>
+        <w:sz w:val="24"/>
+        <w:szCs w:val="24"/>
+        <w:lang w:val="es-419" w:eastAsia="es-AR" w:bidi="ar-SA"/>
+      </w:rPr>
+    </w:rPrDefault>
+    <w:pPrDefault>
+      <w:pPr>
+        <w:spacing w:after="160" w:line="279" w:lineRule="auto"/>
+      </w:pPr>
+    </w:pPrDefault>
+  </w:docDefaults>
+  <w:latentStyles w:defLockedState="0" w:defUIPriority="99" w:defSemiHidden="1" w:defUnhideWhenUsed="1" w:defQFormat="0" w:count="267">
+    <w:lsdException w:name="Normal" w:semiHidden="0" w:uiPriority="0" w:unhideWhenUsed="0" w:qFormat="1"/>
+    <w:lsdException w:name="heading 1" w:semiHidden="0" w:uiPriority="9" w:unhideWhenUsed="0" w:qFormat="1"/>
+    <w:lsdException w:name="heading 2" w:uiPriority="9" w:qFormat="1"/>
+    <w:lsdException w:name="heading 3" w:uiPriority="9" w:qFormat="1"/>
+    <w:lsdException w:name="heading 4" w:uiPriority="9" w:qFormat="1"/>
+    <w:lsdException w:name="heading 5" w:uiPriority="9" w:qFormat="1"/>
+    <w:lsdException w:name="heading 6" w:uiPriority="9" w:qFormat="1"/>
+    <w:lsdException w:name="heading 7" w:uiPriority="9" w:qFormat="1"/>
+    <w:lsdException w:name="heading 8" w:uiPriority="9" w:qFormat="1"/>
+    <w:lsdException w:name="heading 9" w:uiPriority="9" w:qFormat="1"/>
+    <w:lsdException w:name="toc 1" w:uiPriority="39"/>
+    <w:lsdException w:name="toc 2" w:uiPriority="39"/>
+    <w:lsdException w:name="toc 3" w:uiPriority="39"/>
+    <w:lsdException w:name="toc 4" w:uiPriority="39"/>
+    <w:lsdException w:name="toc 5" w:uiPriority="39"/>
+    <w:lsdException w:name="toc 6" w:uiPriority="39"/>
+    <w:lsdException w:name="toc 7" w:uiPriority="39"/>
+    <w:lsdException w:name="toc 8" w:uiPriority="39"/>
+    <w:lsdException w:name="toc 9" w:uiPriority="39"/>
+    <w:lsdException w:name="caption" w:uiPriority="35" w:qFormat="1"/>
+    <w:lsdException w:name="Title" w:semiHidden="0" w:uiPriority="10" w:unhideWhenUsed="0" w:qFormat="1"/>
+    <w:lsdException w:name="Default Paragraph Font" w:uiPriority="1"/>
+    <w:lsdException w:name="Subtitle" w:semiHidden="0" w:uiPriority="11" w:unhideWhenUsed="0" w:qFormat="1"/>
+    <w:lsdException w:name="Strong" w:semiHidden="0" w:uiPriority="22" w:unhideWhenUsed="0" w:qFormat="1"/>
+    <w:lsdException w:name="Emphasis" w:semiHidden="0" w:uiPriority="20" w:unhideWhenUsed="0" w:qFormat="1"/>
+    <w:lsdException w:name="Table Grid" w:semiHidden="0" w:uiPriority="39" w:unhideWhenUsed="0"/>
+    <w:lsdException w:name="Placeholder Text" w:unhideWhenUsed="0"/>
+    <w:lsdException w:name="No Spacing" w:semiHidden="0" w:uiPriority="1" w:unhideWhenUsed="0" w:qFormat="1"/>
+    <w:lsdException w:name="Light Shading" w:semiHidden="0" w:uiPriority="60" w:unhideWhenUsed="0"/>
+    <w:lsdException w:name="Light List" w:semiHidden="0" w:uiPriority="61" w:unhideWhenUsed="0"/>
+    <w:lsdException w:name="Light Grid" w:semiHidden="0" w:uiPriority="62" w:unhideWhenUsed="0"/>
+    <w:lsdException w:name="Medium Shading 1" w:semiHidden="0" w:uiPriority="63" w:unhideWhenUsed="0"/>
+    <w:lsdException w:name="Medium Shading 2" w:semiHidden="0" w:uiPriority="64" w:unhideWhenUsed="0"/>
+    <w:lsdException w:name="Medium List 1" w:semiHidden="0" w:uiPriority="65" w:unhideWhenUsed="0"/>
+    <w:lsdException w:name="Medium List 2" w:semiHidden="0" w:uiPriority="66" w:unhideWhenUsed="0"/>
+    <w:lsdException w:name="Medium Grid 1" w:semiHidden="0" w:uiPriority="67" w:unhideWhenUsed="0"/>
+    <w:lsdException w:name="Medium Grid 2" w:semiHidden="0" w:uiPriority="68" w:unhideWhenUsed="0"/>
+    <w:lsdException w:name="Medium Grid 3" w:semiHidden="0" w:uiPriority="69" w:unhideWhenUsed="0"/>
+    <w:lsdException w:name="Dark List" w:semiHidden="0" w:uiPriority="70" w:unhideWhenUsed="0"/>
+    <w:lsdException w:name="Colorful Shading" w:semiHidden="0" w:uiPriority="71" w:unhideWhenUsed="0"/>
+    <w:lsdException w:name="Colorful List" w:semiHidden="0" w:uiPriority="72" w:unhideWhenUsed="0"/>
+    <w:lsdException w:name="Colorful Grid" w:semiHidden="0" w:uiPriority="73" w:unhideWhenUsed="0"/>
+    <w:lsdException w:name="Light Shading Accent 1" w:semiHidden="0" w:uiPriority="60" w:unhideWhenUsed="0"/>
+    <w:lsdException w:name="Light List Accent 1" w:semiHidden="0" w:uiPriority="61" w:unhideWhenUsed="0"/>
+    <w:lsdException w:name="Light Grid Accent 1" w:semiHidden="0" w:uiPriority="62" w:unhideWhenUsed="0"/>
+    <w:lsdException w:name="Medium Shading 1 Accent 1" w:semiHidden="0" w:uiPriority="63" w:unhideWhenUsed="0"/>
+    <w:lsdException w:name="Medium Shading 2 Accent 1" w:semiHidden="0" w:uiPriority="64" w:unhideWhenUsed="0"/>
+    <w:lsdException w:name="Medium List 1 Accent 1" w:semiHidden="0" w:uiPriority="65" w:unhideWhenUsed="0"/>
+    <w:lsdException w:name="Revision" w:unhideWhenUsed="0"/>
+    <w:lsdException w:name="List Paragraph" w:semiHidden="0" w:uiPriority="34" w:unhideWhenUsed="0" w:qFormat="1"/>
+    <w:lsdException w:name="Quote" w:semiHidden="0" w:uiPriority="29" w:unhideWhenUsed="0" w:qFormat="1"/>
+    <w:lsdException w:name="Intense Quote" w:semiHidden="0" w:uiPriority="30" w:unhideWhenUsed="0" w:qFormat="1"/>
+    <w:lsdException w:name="Medium List 2 Accent 1" w:semiHidden="0" w:uiPriority="66" w:unhideWhenUsed="0"/>
+    <w:lsdException w:name="Medium Grid 1 Accent 1" w:semiHidden="0" w:uiPriority="67" w:unhideWhenUsed="0"/>
+    <w:lsdException w:name="Medium Grid 2 Accent 1" w:semiHidden="0" w:uiPriority="68" w:unhideWhenUsed="0"/>
+    <w:lsdException w:name="Medium Grid 3 Accent 1" w:semiHidden="0" w:uiPriority="69" w:unhideWhenUsed="0"/>
+    <w:lsdException w:name="Dark List Accent 1" w:semiHidden="0" w:uiPriority="70" w:unhideWhenUsed="0"/>
+    <w:lsdException w:name="Colorful Shading Accent 1" w:semiHidden="0" w:uiPriority="71" w:unhideWhenUsed="0"/>
+    <w:lsdException w:name="Colorful List Accent 1" w:semiHidden="0" w:uiPriority="72" w:unhideWhenUsed="0"/>
+    <w:lsdException w:name="Colorful Grid Accent 1" w:semiHidden="0" w:uiPriority="73" w:unhideWhenUsed="0"/>
+    <w:lsdException w:name="Light Shading Accent 2" w:semiHidden="0" w:uiPriority="60" w:unhideWhenUsed="0"/>
+    <w:lsdException w:name="Light List Accent 2" w:semiHidden="0" w:uiPriority="61" w:unhideWhenUsed="0"/>
+    <w:lsdException w:name="Light Grid Accent 2" w:semiHidden="0" w:uiPriority="62" w:unhideWhenUsed="0"/>
+    <w:lsdException w:name="Medium Shading 1 Accent 2" w:semiHidden="0" w:uiPriority="63" w:unhideWhenUsed="0"/>
+    <w:lsdException w:name="Medium Shading 2 Accent 2" w:semiHidden="0" w:uiPriority="64" w:unhideWhenUsed="0"/>
+    <w:lsdException w:name="Medium List 1 Accent 2" w:semiHidden="0" w:uiPriority="65" w:unhideWhenUsed="0"/>
+    <w:lsdException w:name="Medium List 2 Accent 2" w:semiHidden="0" w:uiPriority="66" w:unhideWhenUsed="0"/>
+    <w:lsdException w:name="Medium Grid 1 Accent 2" w:semiHidden="0" w:uiPriority="67" w:unhideWhenUsed="0"/>
+    <w:lsdException w:name="Medium Grid 2 Accent 2" w:semiHidden="0" w:uiPriority="68" w:unhideWhenUsed="0"/>
+    <w:lsdException w:name="Medium Grid 3 Accent 2" w:semiHidden="0" w:uiPriority="69" w:unhideWhenUsed="0"/>
+    <w:lsdException w:name="Dark List Accent 2" w:semiHidden="0" w:uiPriority="70" w:unhideWhenUsed="0"/>
+    <w:lsdException w:name="Colorful Shading Accent 2" w:semiHidden="0" w:uiPriority="71" w:unhideWhenUsed="0"/>
+    <w:lsdException w:name="Colorful List Accent 2" w:semiHidden="0" w:uiPriority="72" w:unhideWhenUsed="0"/>
+    <w:lsdException w:name="Colorful Grid Accent 2" w:semiHidden="0" w:uiPriority="73" w:unhideWhenUsed="0"/>
+    <w:lsdException w:name="Light Shading Accent 3" w:semiHidden="0" w:uiPriority="60" w:unhideWhenUsed="0"/>
+    <w:lsdException w:name="Light List Accent 3" w:semiHidden="0" w:uiPriority="61" w:unhideWhenUsed="0"/>
+    <w:lsdException w:name="Light Grid Accent 3" w:semiHidden="0" w:uiPriority="62" w:unhideWhenUsed="0"/>
+    <w:lsdException w:name="Medium Shading 1 Accent 3" w:semiHidden="0" w:uiPriority="63" w:unhideWhenUsed="0"/>
+    <w:lsdException w:name="Medium Shading 2 Accent 3" w:semiHidden="0" w:uiPriority="64" w:unhideWhenUsed="0"/>
+    <w:lsdException w:name="Medium List 1 Accent 3" w:semiHidden="0" w:uiPriority="65" w:unhideWhenUsed="0"/>
+    <w:lsdException w:name="Medium List 2 Accent 3" w:semiHidden="0" w:uiPriority="66" w:unhideWhenUsed="0"/>
+    <w:lsdException w:name="Medium Grid 1 Accent 3" w:semiHidden="0" w:uiPriority="67" w:unhideWhenUsed="0"/>
+    <w:lsdException w:name="Medium Grid 2 Accent 3" w:semiHidden="0" w:uiPriority="68" w:unhideWhenUsed="0"/>
+    <w:lsdException w:name="Medium Grid 3 Accent 3" w:semiHidden="0" w:uiPriority="69" w:unhideWhenUsed="0"/>
+    <w:lsdException w:name="Dark List Accent 3" w:semiHidden="0" w:uiPriority="70" w:unhideWhenUsed="0"/>
+    <w:lsdException w:name="Colorful Shading Accent 3" w:semiHidden="0" w:uiPriority="71" w:unhideWhenUsed="0"/>
+    <w:lsdException w:name="Colorful List Accent 3" w:semiHidden="0" w:uiPriority="72" w:unhideWhenUsed="0"/>
+    <w:lsdException w:name="Colorful Grid Accent 3" w:semiHidden="0" w:uiPriority="73" w:unhideWhenUsed="0"/>
+    <w:lsdException w:name="Light Shading Accent 4" w:semiHidden="0" w:uiPriority="60" w:unhideWhenUsed="0"/>
+    <w:lsdException w:name="Light List Accent 4" w:semiHidden="0" w:uiPriority="61" w:unhideWhenUsed="0"/>
+    <w:lsdException w:name="Light Grid Accent 4" w:semiHidden="0" w:uiPriority="62" w:unhideWhenUsed="0"/>
+    <w:lsdException w:name="Medium Shading 1 Accent 4" w:semiHidden="0" w:uiPriority="63" w:unhideWhenUsed="0"/>
+    <w:lsdException w:name="Medium Shading 2 Accent 4" w:semiHidden="0" w:uiPriority="64" w:unhideWhenUsed="0"/>
+    <w:lsdException w:name="Medium List 1 Accent 4" w:semiHidden="0" w:uiPriority="65" w:unhideWhenUsed="0"/>
+    <w:lsdException w:name="Medium List 2 Accent 4" w:semiHidden="0" w:uiPriority="66" w:unhideWhenUsed="0"/>
+    <w:lsdException w:name="Medium Grid 1 Accent 4" w:semiHidden="0" w:uiPriority="67" w:unhideWhenUsed="0"/>
+    <w:lsdException w:name="Medium Grid 2 Accent 4" w:semiHidden="0" w:uiPriority="68" w:unhideWhenUsed="0"/>
+    <w:lsdException w:name="Medium Grid 3 Accent 4" w:semiHidden="0" w:uiPriority="69" w:unhideWhenUsed="0"/>
+    <w:lsdException w:name="Dark List Accent 4" w:semiHidden="0" w:uiPriority="70" w:unhideWhenUsed="0"/>
+    <w:lsdException w:name="Colorful Shading Accent 4" w:semiHidden="0" w:uiPriority="71" w:unhideWhenUsed="0"/>
+    <w:lsdException w:name="Colorful List Accent 4" w:semiHidden="0" w:uiPriority="72" w:unhideWhenUsed="0"/>
+    <w:lsdException w:name="Colorful Grid Accent 4" w:semiHidden="0" w:uiPriority="73" w:unhideWhenUsed="0"/>
+    <w:lsdException w:name="Light Shading Accent 5" w:semiHidden="0" w:uiPriority="60" w:unhideWhenUsed="0"/>
+    <w:lsdException w:name="Light List Accent 5" w:semiHidden="0" w:uiPriority="61" w:unhideWhenUsed="0"/>
+    <w:lsdException w:name="Light Grid Accent 5" w:semiHidden="0" w:uiPriority="62" w:unhideWhenUsed="0"/>
+    <w:lsdException w:name="Medium Shading 1 Accent 5" w:semiHidden="0" w:uiPriority="63" w:unhideWhenUsed="0"/>
+    <w:lsdException w:name="Medium Shading 2 Accent 5" w:semiHidden="0" w:uiPriority="64" w:unhideWhenUsed="0"/>
+    <w:lsdException w:name="Medium List 1 Accent 5" w:semiHidden="0" w:uiPriority="65" w:unhideWhenUsed="0"/>
+    <w:lsdException w:name="Medium List 2 Accent 5" w:semiHidden="0" w:uiPriority="66" w:unhideWhenUsed="0"/>
+    <w:lsdException w:name="Medium Grid 1 Accent 5" w:semiHidden="0" w:uiPriority="67" w:unhideWhenUsed="0"/>
+    <w:lsdException w:name="Medium Grid 2 Accent 5" w:semiHidden="0" w:uiPriority="68" w:unhideWhenUsed="0"/>
+    <w:lsdException w:name="Medium Grid 3 Accent 5" w:semiHidden="0" w:uiPriority="69" w:unhideWhenUsed="0"/>
+    <w:lsdException w:name="Dark List Accent 5" w:semiHidden="0" w:uiPriority="70" w:unhideWhenUsed="0"/>
+    <w:lsdException w:name="Colorful Shading Accent 5" w:semiHidden="0" w:uiPriority="71" w:unhideWhenUsed="0"/>
+    <w:lsdException w:name="Colorful List Accent 5" w:semiHidden="0" w:uiPriority="72" w:unhideWhenUsed="0"/>
+    <w:lsdException w:name="Colorful Grid Accent 5" w:semiHidden="0" w:uiPriority="73" w:unhideWhenUsed="0"/>
+    <w:lsdException w:name="Light Shading Accent 6" w:semiHidden="0" w:uiPriority="60" w:unhideWhenUsed="0"/>
+    <w:lsdException w:name="Light List Accent 6" w:semiHidden="0" w:uiPriority="61" w:unhideWhenUsed="0"/>
+    <w:lsdException w:name="Light Grid Accent 6" w:semiHidden="0" w:uiPriority="62" w:unhideWhenUsed="0"/>
+    <w:lsdException w:name="Medium Shading 1 Accent 6" w:semiHidden="0" w:uiPriority="63" w:unhideWhenUsed="0"/>
+    <w:lsdException w:name="Medium Shading 2 Accent 6" w:semiHidden="0" w:uiPriority="64" w:unhideWhenUsed="0"/>
+    <w:lsdException w:name="Medium List 1 Accent 6" w:semiHidden="0" w:uiPriority="65" w:unhideWhenUsed="0"/>
+    <w:lsdException w:name="Medium List 2 Accent 6" w:semiHidden="0" w:uiPriority="66" w:unhideWhenUsed="0"/>
+    <w:lsdException w:name="Medium Grid 1 Accent 6" w:semiHidden="0" w:uiPriority="67" w:unhideWhenUsed="0"/>
+    <w:lsdException w:name="Medium Grid 2 Accent 6" w:semiHidden="0" w:uiPriority="68" w:unhideWhenUsed="0"/>
+    <w:lsdException w:name="Medium Grid 3 Accent 6" w:semiHidden="0" w:uiPriority="69" w:unhideWhenUsed="0"/>
+    <w:lsdException w:name="Dark List Accent 6" w:semiHidden="0" w:uiPriority="70" w:unhideWhenUsed="0"/>
+    <w:lsdException w:name="Colorful Shading Accent 6" w:semiHidden="0" w:uiPriority="71" w:unhideWhenUsed="0"/>
+    <w:lsdException w:name="Colorful List Accent 6" w:semiHidden="0" w:uiPriority="72" w:unhideWhenUsed="0"/>
+    <w:lsdException w:name="Colorful Grid Accent 6" w:semiHidden="0" w:uiPriority="73" w:unhideWhenUsed="0"/>
+    <w:lsdException w:name="Subtle Emphasis" w:semiHidden="0" w:uiPriority="19" w:unhideWhenUsed="0" w:qFormat="1"/>
+    <w:lsdException w:name="Intense Emphasis" w:semiHidden="0" w:uiPriority="21" w:unhideWhenUsed="0" w:qFormat="1"/>
+    <w:lsdException w:name="Subtle Reference" w:semiHidden="0" w:uiPriority="31" w:unhideWhenUsed="0" w:qFormat="1"/>
+    <w:lsdException w:name="Intense Reference" w:semiHidden="0" w:uiPriority="32" w:unhideWhenUsed="0" w:qFormat="1"/>
+    <w:lsdException w:name="Book Title" w:semiHidden="0" w:uiPriority="33" w:unhideWhenUsed="0" w:qFormat="1"/>
+    <w:lsdException w:name="Bibliography" w:uiPriority="37"/>
+    <w:lsdException w:name="TOC Heading" w:uiPriority="39" w:qFormat="1"/>
+  </w:latentStyles>
+  <w:style w:type="paragraph" w:default="1" w:styleId="Normal">
+    <w:name w:val="Normal"/>
+  </w:style>
+  <w:style w:type="paragraph" w:styleId="Ttulo1">
+    <w:name w:val="heading 1"/>
+    <w:basedOn w:val="Normal"/>
+    <w:next w:val="Normal"/>
+    <w:pPr>
+      <w:keepNext/>
+      <w:keepLines/>
+      <w:spacing w:before="480" w:after="120"/>
+      <w:outlineLvl w:val="0"/>
+    </w:pPr>
+    <w:rPr>
+      <w:b/>
+      <w:sz w:val="48"/>
+      <w:szCs w:val="48"/>
+    </w:rPr>
+  </w:style>
+  <w:style w:type="paragraph" w:styleId="Ttulo2">
+    <w:name w:val="heading 2"/>
+    <w:basedOn w:val="Normal"/>
+    <w:next w:val="Normal"/>
+    <w:uiPriority w:val="9"/>
+    <w:qFormat/>
+    <w:pPr>
+      <w:keepNext/>
+      <w:keepLines/>
+      <w:spacing w:before="160" w:after="80"/>
+      <w:outlineLvl w:val="1"/>
+    </w:pPr>
+    <w:rPr>
+      <w:rFonts w:ascii="Play" w:eastAsia="Play" w:hAnsi="Play" w:cs="Play"/>
+      <w:color w:val="0F4761"/>
+      <w:sz w:val="32"/>
+      <w:szCs w:val="32"/>
+    </w:rPr>
+  </w:style>
+  <w:style w:type="paragraph" w:styleId="Ttulo3">
+    <w:name w:val="heading 3"/>
+    <w:basedOn w:val="Normal"/>
+    <w:next w:val="Normal"/>
+    <w:uiPriority w:val="9"/>
+    <w:qFormat/>
+    <w:pPr>
+      <w:keepNext/>
+      <w:keepLines/>
+      <w:spacing w:before="160" w:after="80"/>
+      <w:outlineLvl w:val="2"/>
+    </w:pPr>
+    <w:rPr>
+      <w:color w:val="0F4761"/>
+      <w:sz w:val="28"/>
+      <w:szCs w:val="28"/>
+    </w:rPr>
+  </w:style>
+  <w:style w:type="paragraph" w:styleId="Ttulo4">
+    <w:name w:val="heading 4"/>
+    <w:basedOn w:val="Normal"/>
+    <w:next w:val="Normal"/>
+    <w:pPr>
+      <w:keepNext/>
+      <w:keepLines/>
+      <w:spacing w:before="240" w:after="40"/>
+      <w:outlineLvl w:val="3"/>
+    </w:pPr>
+    <w:rPr>
+      <w:b/>
+    </w:rPr>
+  </w:style>
+  <w:style w:type="paragraph" w:styleId="Ttulo5">
+    <w:name w:val="heading 5"/>
+    <w:basedOn w:val="Normal"/>
+    <w:next w:val="Normal"/>
+    <w:pPr>
+      <w:keepNext/>
+      <w:keepLines/>
+      <w:spacing w:before="80" w:after="40"/>
+      <w:outlineLvl w:val="4"/>
+    </w:pPr>
+    <w:rPr>
+      <w:color w:val="0F4761"/>
+    </w:rPr>
+  </w:style>
+  <w:style w:type="paragraph" w:styleId="Ttulo6">
+    <w:name w:val="heading 6"/>
+    <w:basedOn w:val="Normal"/>
+    <w:next w:val="Normal"/>
+    <w:pPr>
+      <w:keepNext/>
+      <w:keepLines/>
+      <w:spacing w:before="200" w:after="40"/>
+      <w:outlineLvl w:val="5"/>
+    </w:pPr>
+    <w:rPr>
+      <w:b/>
+      <w:sz w:val="20"/>
+      <w:szCs w:val="20"/>
+    </w:rPr>
+  </w:style>
+  <w:style w:type="character" w:default="1" w:styleId="Fuentedeprrafopredeter">
+    <w:name w:val="Default Paragraph Font"/>
+    <w:uiPriority w:val="1"/>
+    <w:semiHidden/>
+    <w:unhideWhenUsed/>
+  </w:style>
+  <w:style w:type="table" w:default="1" w:styleId="Tablanormal">
+    <w:name w:val="Normal Table"/>
+    <w:uiPriority w:val="99"/>
+    <w:semiHidden/>
+    <w:unhideWhenUsed/>
+    <w:tblPr>
+      <w:tblInd w:w="0" w:type="dxa"/>
+      <w:tblCellMar>
+        <w:top w:w="0" w:type="dxa"/>
+        <w:left w:w="108" w:type="dxa"/>
+        <w:bottom w:w="0" w:type="dxa"/>
+        <w:right w:w="108" w:type="dxa"/>
+      </w:tblCellMar>
+    </w:tblPr>
+  </w:style>
+  <w:style w:type="numbering" w:default="1" w:styleId="Sinlista">
+    <w:name w:val="No List"/>
+    <w:uiPriority w:val="99"/>
+    <w:semiHidden/>
+    <w:unhideWhenUsed/>
+  </w:style>
+  <w:style w:type="table" w:customStyle="1" w:styleId="TableNormal">
+    <w:name w:val="Table Normal"/>
+    <w:tblPr>
+      <w:tblCellMar>
+        <w:top w:w="0" w:type="dxa"/>
+        <w:left w:w="0" w:type="dxa"/>
+        <w:bottom w:w="0" w:type="dxa"/>
+        <w:right w:w="0" w:type="dxa"/>
+      </w:tblCellMar>
+    </w:tblPr>
+  </w:style>
+  <w:style w:type="paragraph" w:styleId="Ttulo">
+    <w:name w:val="Title"/>
+    <w:basedOn w:val="Normal"/>
+    <w:next w:val="Normal"/>
+    <w:pPr>
+      <w:spacing w:after="80" w:line="240" w:lineRule="auto"/>
+    </w:pPr>
+    <w:rPr>
+      <w:rFonts w:ascii="Play" w:eastAsia="Play" w:hAnsi="Play" w:cs="Play"/>
+      <w:sz w:val="56"/>
+      <w:szCs w:val="56"/>
+    </w:rPr>
+  </w:style>
+  <w:style w:type="paragraph" w:styleId="Subttulo">
+    <w:name w:val="Subtitle"/>
+    <w:basedOn w:val="Normal"/>
+    <w:next w:val="Normal"/>
+    <w:rPr>
+      <w:color w:val="595959"/>
+      <w:sz w:val="28"/>
+      <w:szCs w:val="28"/>
+    </w:rPr>
+  </w:style>
+  <w:style w:type="paragraph" w:styleId="Prrafodelista">
+    <w:name w:val="List Paragraph"/>
+    <w:basedOn w:val="Normal"/>
+    <w:uiPriority w:val="34"/>
+    <w:qFormat/>
+    <w:rsid w:val="007F5C69"/>
+    <w:pPr>
+      <w:ind w:left="720"/>
+      <w:contextualSpacing/>
+    </w:pPr>
+  </w:style>
+  <w:style w:type="character" w:styleId="Hipervnculo">
+    <w:name w:val="Hyperlink"/>
+    <w:basedOn w:val="Fuentedeprrafopredeter"/>
+    <w:uiPriority w:val="99"/>
+    <w:unhideWhenUsed/>
+    <w:rsid w:val="002C6097"/>
+    <w:rPr>
+      <w:color w:val="0000FF" w:themeColor="hyperlink"/>
+      <w:u w:val="single"/>
+    </w:rPr>
+  </w:style>
+  <w:style w:type="character" w:customStyle="1" w:styleId="yt-core-attributed-string--link-inherit-color">
+    <w:name w:val="yt-core-attributed-string--link-inherit-color"/>
+    <w:basedOn w:val="Fuentedeprrafopredeter"/>
+    <w:rsid w:val="002C6097"/>
+  </w:style>
+  <w:style w:type="paragraph" w:styleId="NormalWeb">
+    <w:name w:val="Normal (Web)"/>
+    <w:basedOn w:val="Normal"/>
+    <w:uiPriority w:val="99"/>
+    <w:semiHidden/>
+    <w:unhideWhenUsed/>
+    <w:rsid w:val="002228F4"/>
+    <w:pPr>
+      <w:spacing w:before="100" w:beforeAutospacing="1" w:after="100" w:afterAutospacing="1" w:line="240" w:lineRule="auto"/>
+    </w:pPr>
+    <w:rPr>
+      <w:rFonts w:ascii="Times New Roman" w:eastAsia="Times New Roman" w:hAnsi="Times New Roman" w:cs="Times New Roman"/>
+      <w:lang w:val="es-AR"/>
+    </w:rPr>
+  </w:style>
+  <w:style w:type="character" w:styleId="nfasis">
+    <w:name w:val="Emphasis"/>
+    <w:basedOn w:val="Fuentedeprrafopredeter"/>
+    <w:uiPriority w:val="20"/>
+    <w:qFormat/>
+    <w:rsid w:val="002228F4"/>
+    <w:rPr>
+      <w:i/>
+      <w:iCs/>
+    </w:rPr>
+  </w:style>
+  <w:style w:type="character" w:styleId="Textoennegrita">
+    <w:name w:val="Strong"/>
+    <w:basedOn w:val="Fuentedeprrafopredeter"/>
+    <w:uiPriority w:val="22"/>
+    <w:qFormat/>
+    <w:rsid w:val="009A0AC4"/>
+    <w:rPr>
+      <w:b/>
+      <w:bCs/>
+    </w:rPr>
+  </w:style>
+  <w:style w:type="paragraph" w:styleId="Textodeglobo">
+    <w:name w:val="Balloon Text"/>
+    <w:basedOn w:val="Normal"/>
+    <w:link w:val="TextodegloboCar"/>
+    <w:uiPriority w:val="99"/>
+    <w:semiHidden/>
+    <w:unhideWhenUsed/>
+    <w:rsid w:val="00E76158"/>
+    <w:pPr>
+      <w:spacing w:after="0" w:line="240" w:lineRule="auto"/>
+    </w:pPr>
+    <w:rPr>
+      <w:rFonts w:ascii="Tahoma" w:hAnsi="Tahoma" w:cs="Tahoma"/>
+      <w:sz w:val="16"/>
+      <w:szCs w:val="16"/>
+    </w:rPr>
+  </w:style>
+  <w:style w:type="character" w:customStyle="1" w:styleId="TextodegloboCar">
+    <w:name w:val="Texto de globo Car"/>
+    <w:basedOn w:val="Fuentedeprrafopredeter"/>
+    <w:link w:val="Textodeglobo"/>
+    <w:uiPriority w:val="99"/>
+    <w:semiHidden/>
+    <w:rsid w:val="00E76158"/>
+    <w:rPr>
+      <w:rFonts w:ascii="Tahoma" w:hAnsi="Tahoma" w:cs="Tahoma"/>
+      <w:sz w:val="16"/>
+      <w:szCs w:val="16"/>
     </w:rPr>
   </w:style>
 </w:styles>

</xml_diff>

<commit_message>
cambios k-means y formato
</commit_message>
<xml_diff>
--- a/Informe-Investigacion.docx
+++ b/Informe-Investigacion.docx
@@ -1,10 +1,10 @@
 
 <file path=word/document.xml><?xml version="1.0" encoding="utf-8"?>
-<w:document xmlns:wpc="http://schemas.microsoft.com/office/word/2010/wordprocessingCanvas" xmlns:mc="http://schemas.openxmlformats.org/markup-compatibility/2006" xmlns:o="urn:schemas-microsoft-com:office:office" xmlns:r="http://schemas.openxmlformats.org/officeDocument/2006/relationships" xmlns:m="http://schemas.openxmlformats.org/officeDocument/2006/math" xmlns:v="urn:schemas-microsoft-com:vml" xmlns:wp14="http://schemas.microsoft.com/office/word/2010/wordprocessingDrawing" xmlns:wp="http://schemas.openxmlformats.org/drawingml/2006/wordprocessingDrawing" xmlns:w10="urn:schemas-microsoft-com:office:word" xmlns:w="http://schemas.openxmlformats.org/wordprocessingml/2006/main" xmlns:w14="http://schemas.microsoft.com/office/word/2010/wordml" xmlns:wpg="http://schemas.microsoft.com/office/word/2010/wordprocessingGroup" xmlns:wpi="http://schemas.microsoft.com/office/word/2010/wordprocessingInk" xmlns:wne="http://schemas.microsoft.com/office/word/2006/wordml" xmlns:wps="http://schemas.microsoft.com/office/word/2010/wordprocessingShape" mc:Ignorable="w14 wp14">
+<w:document xmlns:wpc="http://schemas.microsoft.com/office/word/2010/wordprocessingCanvas" xmlns:mc="http://schemas.openxmlformats.org/markup-compatibility/2006" xmlns:o="urn:schemas-microsoft-com:office:office" xmlns:r="http://schemas.openxmlformats.org/officeDocument/2006/relationships" xmlns:m="http://schemas.openxmlformats.org/officeDocument/2006/math" xmlns:v="urn:schemas-microsoft-com:vml" xmlns:wp14="http://schemas.microsoft.com/office/word/2010/wordprocessingDrawing" xmlns:wp="http://schemas.openxmlformats.org/drawingml/2006/wordprocessingDrawing" xmlns:w10="urn:schemas-microsoft-com:office:word" xmlns:w="http://schemas.openxmlformats.org/wordprocessingml/2006/main" xmlns:w14="http://schemas.microsoft.com/office/word/2010/wordml" xmlns:w15="http://schemas.microsoft.com/office/word/2012/wordml" xmlns:wpg="http://schemas.microsoft.com/office/word/2010/wordprocessingGroup" xmlns:wpi="http://schemas.microsoft.com/office/word/2010/wordprocessingInk" xmlns:wne="http://schemas.microsoft.com/office/word/2006/wordml" xmlns:wps="http://schemas.microsoft.com/office/word/2010/wordprocessingShape" mc:Ignorable="w14 w15 wp14">
   <w:body>
     <w:p>
       <w:pPr>
-        <w:pStyle w:val="Ttulo"/>
+        <w:pStyle w:val="Puesto"/>
         <w:jc w:val="center"/>
         <w:rPr>
           <w:sz w:val="96"/>
@@ -30,7 +30,7 @@
                     <pic:cNvPicPr preferRelativeResize="0"/>
                   </pic:nvPicPr>
                   <pic:blipFill>
-                    <a:blip r:embed="rId8"/>
+                    <a:blip r:embed="rId7"/>
                     <a:srcRect t="27683" r="2461" b="29378"/>
                     <a:stretch>
                       <a:fillRect/>
@@ -60,7 +60,7 @@
     </w:p>
     <w:p>
       <w:pPr>
-        <w:pStyle w:val="Ttulo"/>
+        <w:pStyle w:val="Puesto"/>
         <w:spacing w:after="0" w:line="276" w:lineRule="auto"/>
         <w:jc w:val="center"/>
         <w:rPr>
@@ -84,7 +84,7 @@
     </w:p>
     <w:p>
       <w:pPr>
-        <w:pStyle w:val="Ttulo"/>
+        <w:pStyle w:val="Puesto"/>
         <w:spacing w:after="0" w:line="276" w:lineRule="auto"/>
         <w:jc w:val="center"/>
         <w:rPr>
@@ -106,7 +106,7 @@
     </w:p>
     <w:p>
       <w:pPr>
-        <w:pStyle w:val="Ttulo"/>
+        <w:pStyle w:val="Puesto"/>
         <w:spacing w:after="0"/>
         <w:jc w:val="center"/>
         <w:rPr>
@@ -121,7 +121,7 @@
     </w:p>
     <w:p>
       <w:pPr>
-        <w:pStyle w:val="Ttulo"/>
+        <w:pStyle w:val="Puesto"/>
         <w:jc w:val="center"/>
         <w:rPr>
           <w:rFonts w:ascii="Arial" w:eastAsia="Arial" w:hAnsi="Arial" w:cs="Arial"/>
@@ -348,7 +348,7 @@
           <w:szCs w:val="28"/>
         </w:rPr>
       </w:pPr>
-      <w:hyperlink r:id="rId9">
+      <w:hyperlink r:id="rId8">
         <w:r>
           <w:rPr>
             <w:rFonts w:ascii="Arial" w:eastAsia="Arial" w:hAnsi="Arial" w:cs="Arial"/>
@@ -2899,7 +2899,7 @@
           <w:b/>
         </w:rPr>
       </w:pPr>
-      <w:hyperlink r:id="rId10" w:anchor="link2">
+      <w:hyperlink r:id="rId9" w:anchor="link2">
         <w:r>
           <w:rPr>
             <w:rFonts w:ascii="Arial" w:eastAsia="Arial" w:hAnsi="Arial" w:cs="Arial"/>
@@ -2919,7 +2919,7 @@
           <w:b/>
         </w:rPr>
       </w:pPr>
-      <w:hyperlink r:id="rId11">
+      <w:hyperlink r:id="rId10">
         <w:r>
           <w:rPr>
             <w:rFonts w:ascii="Arial" w:eastAsia="Arial" w:hAnsi="Arial" w:cs="Arial"/>
@@ -2942,7 +2942,7 @@
       <w:pPr>
         <w:jc w:val="both"/>
       </w:pPr>
-      <w:hyperlink r:id="rId12" w:anchor="recruiting">
+      <w:hyperlink r:id="rId11" w:anchor="recruiting">
         <w:r>
           <w:rPr>
             <w:rFonts w:ascii="Arial" w:eastAsia="Arial" w:hAnsi="Arial" w:cs="Arial"/>
@@ -2962,7 +2962,7 @@
           <w:b/>
         </w:rPr>
       </w:pPr>
-      <w:hyperlink r:id="rId13">
+      <w:hyperlink r:id="rId12">
         <w:r>
           <w:rPr>
             <w:rFonts w:ascii="Arial" w:eastAsia="Arial" w:hAnsi="Arial" w:cs="Arial"/>
@@ -2983,7 +2983,7 @@
           <w:u w:val="single"/>
         </w:rPr>
       </w:pPr>
-      <w:hyperlink r:id="rId14">
+      <w:hyperlink r:id="rId13">
         <w:r>
           <w:rPr>
             <w:rFonts w:ascii="Arial" w:eastAsia="Arial" w:hAnsi="Arial" w:cs="Arial"/>
@@ -3012,7 +3012,7 @@
           <w:u w:val="single"/>
         </w:rPr>
       </w:pPr>
-      <w:hyperlink r:id="rId15">
+      <w:hyperlink r:id="rId14">
         <w:r>
           <w:rPr>
             <w:rFonts w:ascii="Arial" w:eastAsia="Arial" w:hAnsi="Arial" w:cs="Arial"/>
@@ -3034,7 +3034,7 @@
           <w:u w:val="single"/>
         </w:rPr>
       </w:pPr>
-      <w:hyperlink r:id="rId16">
+      <w:hyperlink r:id="rId15">
         <w:r>
           <w:rPr>
             <w:rFonts w:ascii="Arial" w:eastAsia="Arial" w:hAnsi="Arial" w:cs="Arial"/>
@@ -3075,7 +3075,7 @@
           <w:b/>
         </w:rPr>
       </w:pPr>
-      <w:hyperlink r:id="rId17">
+      <w:hyperlink r:id="rId16">
         <w:r>
           <w:rPr>
             <w:rFonts w:ascii="Arial" w:eastAsia="Arial" w:hAnsi="Arial" w:cs="Arial"/>
@@ -3097,7 +3097,7 @@
           <w:u w:val="single"/>
         </w:rPr>
       </w:pPr>
-      <w:hyperlink r:id="rId18">
+      <w:hyperlink r:id="rId17">
         <w:r>
           <w:rPr>
             <w:rFonts w:ascii="Arial" w:eastAsia="Arial" w:hAnsi="Arial" w:cs="Arial"/>
@@ -3255,7 +3255,7 @@
     </w:p>
     <w:p>
       <w:pPr>
-        <w:pStyle w:val="Ttulo"/>
+        <w:pStyle w:val="Puesto"/>
         <w:jc w:val="center"/>
         <w:rPr>
           <w:rFonts w:ascii="Arial" w:eastAsia="Arial" w:hAnsi="Arial" w:cs="Arial"/>
@@ -3990,7 +3990,7 @@
                     <pic:cNvPicPr/>
                   </pic:nvPicPr>
                   <pic:blipFill rotWithShape="1">
-                    <a:blip r:embed="rId19"/>
+                    <a:blip r:embed="rId18"/>
                     <a:srcRect r="1392"/>
                     <a:stretch/>
                   </pic:blipFill>
@@ -4124,6 +4124,7 @@
           <w:rFonts w:ascii="Arial" w:hAnsi="Arial" w:cs="Arial"/>
           <w:b/>
           <w:sz w:val="28"/>
+          <w:u w:val="single"/>
         </w:rPr>
       </w:pPr>
       <w:r>
@@ -4131,6 +4132,7 @@
           <w:rFonts w:ascii="Arial" w:hAnsi="Arial" w:cs="Arial"/>
           <w:b/>
           <w:sz w:val="28"/>
+          <w:u w:val="single"/>
         </w:rPr>
         <w:t>Regresión lineal y aprendizaje automático</w:t>
       </w:r>
@@ -4450,27 +4452,22 @@
           <w:between w:val="nil"/>
         </w:pBdr>
         <w:spacing w:after="0" w:line="257" w:lineRule="auto"/>
-        <w:rPr>
-          <w:rFonts w:eastAsia="Times New Roman" w:cs="Times New Roman"/>
+        <w:jc w:val="both"/>
+        <w:rPr>
+          <w:rFonts w:ascii="Arial" w:eastAsia="Times New Roman" w:hAnsi="Arial" w:cs="Arial"/>
           <w:b/>
           <w:sz w:val="28"/>
-        </w:rPr>
-      </w:pPr>
-      <w:r>
-        <w:rPr>
-          <w:rFonts w:eastAsia="Times New Roman" w:cs="Times New Roman"/>
+          <w:u w:val="single"/>
+        </w:rPr>
+      </w:pPr>
+      <w:r>
+        <w:rPr>
+          <w:rFonts w:ascii="Arial" w:eastAsia="Times New Roman" w:hAnsi="Arial" w:cs="Arial"/>
           <w:b/>
           <w:sz w:val="28"/>
-        </w:rPr>
-        <w:t>Regresión L</w:t>
-      </w:r>
-      <w:r>
-        <w:rPr>
-          <w:rFonts w:eastAsia="Times New Roman" w:cs="Times New Roman"/>
-          <w:b/>
-          <w:sz w:val="28"/>
-        </w:rPr>
-        <w:t xml:space="preserve">ogística </w:t>
+          <w:u w:val="single"/>
+        </w:rPr>
+        <w:t xml:space="preserve">Regresión Logística </w:t>
       </w:r>
     </w:p>
     <w:p>
@@ -4479,8 +4476,15 @@
           <w:between w:val="nil"/>
         </w:pBdr>
         <w:spacing w:after="0" w:line="257" w:lineRule="auto"/>
-      </w:pPr>
-      <w:r>
+        <w:jc w:val="both"/>
+        <w:rPr>
+          <w:rFonts w:ascii="Arial" w:hAnsi="Arial" w:cs="Arial"/>
+        </w:rPr>
+      </w:pPr>
+      <w:r>
+        <w:rPr>
+          <w:rFonts w:ascii="Arial" w:hAnsi="Arial" w:cs="Arial"/>
+        </w:rPr>
         <w:t xml:space="preserve">La regresion logıstica estima la probabilidad de un suceso en funcion de un conjunto de variables explicativas y en la construccion del modelo no hay ningun supuesto en cuanto a la distribucion de probabilidad de las variables por lo que puede incluirse cualquier tipo de variable. </w:t>
       </w:r>
     </w:p>
@@ -4490,6 +4494,10 @@
           <w:between w:val="nil"/>
         </w:pBdr>
         <w:spacing w:after="0" w:line="257" w:lineRule="auto"/>
+        <w:jc w:val="both"/>
+        <w:rPr>
+          <w:rFonts w:ascii="Arial" w:hAnsi="Arial" w:cs="Arial"/>
+        </w:rPr>
       </w:pPr>
     </w:p>
     <w:p>
@@ -4498,8 +4506,15 @@
           <w:between w:val="nil"/>
         </w:pBdr>
         <w:spacing w:after="0" w:line="257" w:lineRule="auto"/>
-      </w:pPr>
-      <w:r>
+        <w:jc w:val="both"/>
+        <w:rPr>
+          <w:rFonts w:ascii="Arial" w:hAnsi="Arial" w:cs="Arial"/>
+        </w:rPr>
+      </w:pPr>
+      <w:r>
+        <w:rPr>
+          <w:rFonts w:ascii="Arial" w:hAnsi="Arial" w:cs="Arial"/>
+        </w:rPr>
         <w:t>Cuando se desea clasificar un sujeto dentro de uno o mas grupos previamente determinados a partir de un conjunto de caracterısticas observadas del sujeto, es razonable pensar en la utilizacion de una medida probabilıstica.</w:t>
       </w:r>
     </w:p>
@@ -4509,6 +4524,10 @@
           <w:between w:val="nil"/>
         </w:pBdr>
         <w:spacing w:after="0" w:line="257" w:lineRule="auto"/>
+        <w:jc w:val="both"/>
+        <w:rPr>
+          <w:rFonts w:ascii="Arial" w:hAnsi="Arial" w:cs="Arial"/>
+        </w:rPr>
       </w:pPr>
     </w:p>
     <w:p>
@@ -4517,11 +4536,16 @@
           <w:between w:val="nil"/>
         </w:pBdr>
         <w:spacing w:after="0" w:line="257" w:lineRule="auto"/>
-        <w:rPr>
+        <w:jc w:val="both"/>
+        <w:rPr>
+          <w:rFonts w:ascii="Arial" w:hAnsi="Arial" w:cs="Arial"/>
           <w:lang w:val="es-AR"/>
         </w:rPr>
       </w:pPr>
       <w:r>
+        <w:rPr>
+          <w:rFonts w:ascii="Arial" w:hAnsi="Arial" w:cs="Arial"/>
+        </w:rPr>
         <w:t>El modelo de regresion logıstica puede considerarse como una formula para calcular la probabilidad de pertenencia a uno de los grupos, de manera que este estima la probabilidad de que una observacion pertenezca a uno de los grupos. La interpretacion del resultado de la aplicacion de esta metodologıa es sencilla por tratarse en terminos de probabilidad.</w:t>
       </w:r>
     </w:p>
@@ -4531,14 +4555,19 @@
           <w:between w:val="nil"/>
         </w:pBdr>
         <w:spacing w:after="0" w:line="257" w:lineRule="auto"/>
+        <w:jc w:val="both"/>
+        <w:rPr>
+          <w:rFonts w:ascii="Arial" w:hAnsi="Arial" w:cs="Arial"/>
+        </w:rPr>
       </w:pPr>
     </w:p>
     <w:p>
       <w:pPr>
         <w:pStyle w:val="Ttulo2"/>
+        <w:jc w:val="both"/>
         <w:rPr>
           <w:rStyle w:val="Textoennegrita"/>
-          <w:rFonts w:ascii="Aptos" w:hAnsi="Aptos"/>
+          <w:rFonts w:ascii="Arial" w:hAnsi="Arial" w:cs="Arial"/>
           <w:color w:val="auto"/>
           <w:sz w:val="28"/>
         </w:rPr>
@@ -4546,62 +4575,33 @@
       <w:r>
         <w:rPr>
           <w:rStyle w:val="Textoennegrita"/>
-          <w:rFonts w:ascii="Aptos" w:hAnsi="Aptos"/>
+          <w:rFonts w:ascii="Arial" w:hAnsi="Arial" w:cs="Arial"/>
           <w:color w:val="auto"/>
           <w:sz w:val="28"/>
         </w:rPr>
-        <w:t xml:space="preserve">Tipos de análisis de </w:t>
-      </w:r>
-      <w:r>
-        <w:rPr>
-          <w:rStyle w:val="Textoennegrita"/>
-          <w:rFonts w:ascii="Aptos" w:hAnsi="Aptos"/>
+        <w:t>Tipos de análisis de Regresión Logística</w:t>
+      </w:r>
+    </w:p>
+    <w:p>
+      <w:pPr>
+        <w:pStyle w:val="Ttulo2"/>
+        <w:jc w:val="both"/>
+        <w:rPr>
+          <w:rFonts w:ascii="Arial" w:hAnsi="Arial" w:cs="Arial"/>
           <w:color w:val="auto"/>
-          <w:sz w:val="28"/>
-        </w:rPr>
-        <w:t>Regresión L</w:t>
-      </w:r>
-      <w:r>
-        <w:rPr>
-          <w:rStyle w:val="Textoennegrita"/>
-          <w:rFonts w:ascii="Aptos" w:hAnsi="Aptos"/>
+          <w:sz w:val="24"/>
+          <w:szCs w:val="21"/>
+        </w:rPr>
+      </w:pPr>
+      <w:r>
+        <w:rPr>
+          <w:rFonts w:ascii="Arial" w:hAnsi="Arial" w:cs="Arial"/>
           <w:color w:val="auto"/>
-          <w:sz w:val="28"/>
-        </w:rPr>
-        <w:t>ogística</w:t>
-      </w:r>
-    </w:p>
-    <w:p>
-      <w:pPr>
-        <w:pStyle w:val="Ttulo2"/>
-        <w:rPr>
-          <w:rFonts w:ascii="Aptos" w:hAnsi="Aptos"/>
-          <w:color w:val="auto"/>
-          <w:sz w:val="21"/>
+          <w:sz w:val="24"/>
           <w:szCs w:val="21"/>
         </w:rPr>
-      </w:pPr>
-      <w:r>
-        <w:rPr>
-          <w:rFonts w:ascii="Aptos" w:hAnsi="Aptos"/>
-          <w:color w:val="auto"/>
-          <w:sz w:val="21"/>
-          <w:szCs w:val="21"/>
-        </w:rPr>
         <w:t>Hay tres enfoques para el análisis de regresión logística basados en los resultados de la variable dependiente.</w:t>
       </w:r>
-    </w:p>
-    <w:p>
-      <w:pPr>
-        <w:pStyle w:val="Ttulo2"/>
-        <w:ind w:left="720"/>
-        <w:rPr>
-          <w:rFonts w:ascii="Aptos" w:eastAsia="Times New Roman" w:hAnsi="Aptos"/>
-          <w:color w:val="auto"/>
-          <w:sz w:val="21"/>
-          <w:szCs w:val="21"/>
-        </w:rPr>
-      </w:pPr>
     </w:p>
     <w:p>
       <w:pPr>
@@ -4610,16 +4610,18 @@
           <w:ilvl w:val="0"/>
           <w:numId w:val="22"/>
         </w:numPr>
-        <w:rPr>
-          <w:rFonts w:ascii="Aptos" w:hAnsi="Aptos"/>
+        <w:jc w:val="both"/>
+        <w:rPr>
+          <w:rFonts w:ascii="Arial" w:hAnsi="Arial" w:cs="Arial"/>
           <w:color w:val="auto"/>
-        </w:rPr>
-      </w:pPr>
-      <w:r>
-        <w:rPr>
-          <w:rFonts w:ascii="Aptos" w:eastAsia="Times New Roman" w:hAnsi="Aptos"/>
+          <w:sz w:val="40"/>
+        </w:rPr>
+      </w:pPr>
+      <w:r>
+        <w:rPr>
+          <w:rFonts w:ascii="Arial" w:eastAsia="Times New Roman" w:hAnsi="Arial" w:cs="Arial"/>
           <w:color w:val="auto"/>
-          <w:sz w:val="21"/>
+          <w:sz w:val="24"/>
           <w:szCs w:val="21"/>
         </w:rPr>
         <w:t>Regresión logística binaria</w:t>
@@ -4632,16 +4634,18 @@
           <w:ilvl w:val="0"/>
           <w:numId w:val="22"/>
         </w:numPr>
-        <w:rPr>
-          <w:rFonts w:ascii="Aptos" w:hAnsi="Aptos"/>
+        <w:jc w:val="both"/>
+        <w:rPr>
+          <w:rFonts w:ascii="Arial" w:hAnsi="Arial" w:cs="Arial"/>
           <w:color w:val="auto"/>
-        </w:rPr>
-      </w:pPr>
-      <w:r>
-        <w:rPr>
-          <w:rFonts w:ascii="Aptos" w:eastAsia="Times New Roman" w:hAnsi="Aptos" w:cs="Times New Roman"/>
+          <w:sz w:val="40"/>
+        </w:rPr>
+      </w:pPr>
+      <w:r>
+        <w:rPr>
+          <w:rFonts w:ascii="Arial" w:eastAsia="Times New Roman" w:hAnsi="Arial" w:cs="Arial"/>
           <w:color w:val="auto"/>
-          <w:sz w:val="21"/>
+          <w:sz w:val="24"/>
           <w:szCs w:val="21"/>
         </w:rPr>
         <w:t>Regresión logística multinomial</w:t>
@@ -4649,24 +4653,24 @@
     </w:p>
     <w:p>
       <w:pPr>
-        <w:pStyle w:val="NormalWeb"/>
+        <w:pStyle w:val="Ttulo2"/>
         <w:numPr>
           <w:ilvl w:val="0"/>
           <w:numId w:val="22"/>
         </w:numPr>
-        <w:spacing w:before="225" w:after="225"/>
-        <w:rPr>
-          <w:rFonts w:ascii="Aptos" w:hAnsi="Aptos"/>
-          <w:sz w:val="21"/>
+        <w:jc w:val="both"/>
+        <w:rPr>
+          <w:rFonts w:ascii="Arial" w:hAnsi="Arial" w:cs="Arial"/>
+          <w:color w:val="auto"/>
+          <w:sz w:val="40"/>
+        </w:rPr>
+      </w:pPr>
+      <w:r>
+        <w:rPr>
+          <w:rFonts w:ascii="Arial" w:hAnsi="Arial" w:cs="Arial"/>
+          <w:color w:val="auto"/>
+          <w:sz w:val="24"/>
           <w:szCs w:val="21"/>
-        </w:rPr>
-      </w:pPr>
-      <w:r>
-        <w:rPr>
-          <w:rFonts w:ascii="Aptos" w:hAnsi="Aptos"/>
-          <w:sz w:val="21"/>
-          <w:szCs w:val="21"/>
-          <w:lang w:val="es-419"/>
         </w:rPr>
         <w:t>Regresión logística ordinal</w:t>
       </w:r>
@@ -4676,8 +4680,9 @@
         <w:pStyle w:val="NormalWeb"/>
         <w:spacing w:before="225" w:beforeAutospacing="0" w:after="225" w:afterAutospacing="0"/>
         <w:ind w:left="720"/>
-        <w:rPr>
-          <w:rFonts w:ascii="Aptos" w:hAnsi="Aptos"/>
+        <w:jc w:val="both"/>
+        <w:rPr>
+          <w:rFonts w:ascii="Arial" w:hAnsi="Arial" w:cs="Arial"/>
           <w:sz w:val="21"/>
           <w:szCs w:val="21"/>
         </w:rPr>
@@ -4686,7 +4691,9 @@
     <w:p>
       <w:pPr>
         <w:pStyle w:val="Ttulo3"/>
-        <w:rPr>
+        <w:jc w:val="both"/>
+        <w:rPr>
+          <w:rFonts w:ascii="Arial" w:hAnsi="Arial" w:cs="Arial"/>
           <w:color w:val="auto"/>
           <w:sz w:val="27"/>
           <w:szCs w:val="27"/>
@@ -4695,9 +4702,9 @@
       <w:r>
         <w:rPr>
           <w:rStyle w:val="Textoennegrita"/>
+          <w:rFonts w:ascii="Arial" w:hAnsi="Arial" w:cs="Arial"/>
           <w:color w:val="auto"/>
         </w:rPr>
-        <w:lastRenderedPageBreak/>
         <w:t>Regresión logística binaria</w:t>
       </w:r>
     </w:p>
@@ -4705,16 +4712,15 @@
       <w:pPr>
         <w:pStyle w:val="NormalWeb"/>
         <w:spacing w:before="225" w:beforeAutospacing="0" w:after="225" w:afterAutospacing="0"/>
-        <w:rPr>
-          <w:rFonts w:ascii="Aptos" w:hAnsi="Aptos"/>
-          <w:sz w:val="21"/>
+        <w:jc w:val="both"/>
+        <w:rPr>
+          <w:rFonts w:ascii="Arial" w:hAnsi="Arial" w:cs="Arial"/>
           <w:szCs w:val="21"/>
         </w:rPr>
       </w:pPr>
       <w:r>
         <w:rPr>
-          <w:rFonts w:ascii="Aptos" w:hAnsi="Aptos"/>
-          <w:sz w:val="21"/>
+          <w:rFonts w:ascii="Arial" w:hAnsi="Arial" w:cs="Arial"/>
           <w:szCs w:val="21"/>
         </w:rPr>
         <w:t>La regresión logística binaria funciona bien para problemas de clasificación binaria que solo tienen dos resultados posibles. La variable dependiente solo puede tener dos valores, como sí y no o 0 y 1.</w:t>
@@ -4724,18 +4730,18 @@
       <w:pPr>
         <w:pStyle w:val="NormalWeb"/>
         <w:spacing w:before="225" w:beforeAutospacing="0" w:after="225" w:afterAutospacing="0"/>
-        <w:rPr>
-          <w:rFonts w:ascii="Aptos" w:hAnsi="Aptos"/>
-          <w:sz w:val="21"/>
+        <w:jc w:val="both"/>
+        <w:rPr>
+          <w:rFonts w:ascii="Arial" w:hAnsi="Arial" w:cs="Arial"/>
           <w:szCs w:val="21"/>
         </w:rPr>
       </w:pPr>
       <w:r>
         <w:rPr>
-          <w:rFonts w:ascii="Aptos" w:hAnsi="Aptos"/>
-          <w:sz w:val="21"/>
+          <w:rFonts w:ascii="Arial" w:hAnsi="Arial" w:cs="Arial"/>
           <w:szCs w:val="21"/>
         </w:rPr>
+        <w:lastRenderedPageBreak/>
         <w:t>Aunque la función logística calcula un rango de valores entre 0 y 1, el modelo de regresión binaria redondea la respuesta a los valores más cercanos. Por lo general, las respuestas por debajo de 0,5 se redondean a 0 y las respuestas por encima de 0,5 se redondean a 1, de modo que la función logística devuelve un resultado binario.</w:t>
       </w:r>
     </w:p>
@@ -4745,8 +4751,9 @@
           <w:between w:val="nil"/>
         </w:pBdr>
         <w:spacing w:after="0" w:line="257" w:lineRule="auto"/>
-        <w:rPr>
-          <w:rFonts w:ascii="Times New Roman" w:eastAsia="Times New Roman" w:hAnsi="Times New Roman" w:cs="Times New Roman"/>
+        <w:jc w:val="both"/>
+        <w:rPr>
+          <w:rFonts w:ascii="Arial" w:eastAsia="Times New Roman" w:hAnsi="Arial" w:cs="Arial"/>
           <w:b/>
           <w:sz w:val="22"/>
           <w:szCs w:val="36"/>
@@ -4754,7 +4761,7 @@
       </w:pPr>
       <w:r>
         <w:rPr>
-          <w:rFonts w:eastAsia="Times New Roman" w:cs="Times New Roman"/>
+          <w:rFonts w:ascii="Arial" w:eastAsia="Times New Roman" w:hAnsi="Arial" w:cs="Arial"/>
           <w:b/>
           <w:sz w:val="28"/>
           <w:szCs w:val="36"/>
@@ -4768,27 +4775,28 @@
           <w:between w:val="nil"/>
         </w:pBdr>
         <w:spacing w:after="0" w:line="257" w:lineRule="auto"/>
-        <w:rPr>
-          <w:rFonts w:ascii="Times New Roman" w:eastAsia="Times New Roman" w:hAnsi="Times New Roman" w:cs="Times New Roman"/>
-          <w:sz w:val="36"/>
-          <w:szCs w:val="36"/>
-        </w:rPr>
-      </w:pPr>
-      <w:r>
-        <w:rPr>
-          <w:rFonts w:ascii="Times New Roman" w:eastAsia="Times New Roman" w:hAnsi="Times New Roman" w:cs="Times New Roman"/>
-          <w:sz w:val="36"/>
-          <w:szCs w:val="36"/>
-        </w:rPr>
-        <w:tab/>
-      </w:r>
-      <w:r>
-        <w:rPr>
-          <w:rFonts w:ascii="Times New Roman" w:eastAsia="Times New Roman" w:hAnsi="Times New Roman" w:cs="Times New Roman"/>
+        <w:jc w:val="both"/>
+        <w:rPr>
+          <w:rFonts w:ascii="Arial" w:eastAsia="Times New Roman" w:hAnsi="Arial" w:cs="Arial"/>
           <w:sz w:val="32"/>
           <w:szCs w:val="36"/>
         </w:rPr>
+      </w:pPr>
+      <w:r>
+        <w:rPr>
+          <w:rFonts w:ascii="Arial" w:eastAsia="Times New Roman" w:hAnsi="Arial" w:cs="Arial"/>
+          <w:sz w:val="28"/>
+          <w:szCs w:val="36"/>
+        </w:rPr>
         <w:t>En la regresión logística se asume</w:t>
+      </w:r>
+      <w:r>
+        <w:rPr>
+          <w:rFonts w:ascii="Arial" w:eastAsia="Times New Roman" w:hAnsi="Arial" w:cs="Arial"/>
+          <w:sz w:val="28"/>
+          <w:szCs w:val="36"/>
+        </w:rPr>
+        <w:t>:</w:t>
       </w:r>
     </w:p>
     <w:p>
@@ -4801,14 +4809,15 @@
           <w:between w:val="nil"/>
         </w:pBdr>
         <w:spacing w:after="0" w:line="257" w:lineRule="auto"/>
-        <w:rPr>
-          <w:rFonts w:ascii="Times New Roman" w:eastAsia="Times New Roman" w:hAnsi="Times New Roman" w:cs="Times New Roman"/>
+        <w:jc w:val="both"/>
+        <w:rPr>
+          <w:rFonts w:ascii="Arial" w:eastAsia="Times New Roman" w:hAnsi="Arial" w:cs="Arial"/>
           <w:lang w:val="es-AR"/>
         </w:rPr>
       </w:pPr>
       <w:r>
         <w:rPr>
-          <w:rFonts w:ascii="Times New Roman" w:eastAsia="Times New Roman" w:hAnsi="Times New Roman" w:cs="Times New Roman"/>
+          <w:rFonts w:ascii="Arial" w:eastAsia="Times New Roman" w:hAnsi="Arial" w:cs="Arial"/>
         </w:rPr>
         <w:t>Variable de respuesta binaria.</w:t>
       </w:r>
@@ -4823,14 +4832,15 @@
           <w:between w:val="nil"/>
         </w:pBdr>
         <w:spacing w:after="0" w:line="257" w:lineRule="auto"/>
-        <w:rPr>
-          <w:rFonts w:ascii="Times New Roman" w:eastAsia="Times New Roman" w:hAnsi="Times New Roman" w:cs="Times New Roman"/>
+        <w:jc w:val="both"/>
+        <w:rPr>
+          <w:rFonts w:ascii="Arial" w:eastAsia="Times New Roman" w:hAnsi="Arial" w:cs="Arial"/>
           <w:lang w:val="es-AR"/>
         </w:rPr>
       </w:pPr>
       <w:r>
         <w:rPr>
-          <w:rFonts w:ascii="Times New Roman" w:eastAsia="Times New Roman" w:hAnsi="Times New Roman" w:cs="Times New Roman"/>
+          <w:rFonts w:ascii="Arial" w:eastAsia="Times New Roman" w:hAnsi="Arial" w:cs="Arial"/>
         </w:rPr>
         <w:t>Observaciones independientes.</w:t>
       </w:r>
@@ -4845,14 +4855,15 @@
           <w:between w:val="nil"/>
         </w:pBdr>
         <w:spacing w:after="0" w:line="257" w:lineRule="auto"/>
-        <w:rPr>
-          <w:rFonts w:ascii="Times New Roman" w:eastAsia="Times New Roman" w:hAnsi="Times New Roman" w:cs="Times New Roman"/>
+        <w:jc w:val="both"/>
+        <w:rPr>
+          <w:rFonts w:ascii="Arial" w:eastAsia="Times New Roman" w:hAnsi="Arial" w:cs="Arial"/>
           <w:lang w:val="es-AR"/>
         </w:rPr>
       </w:pPr>
       <w:r>
         <w:rPr>
-          <w:rFonts w:ascii="Times New Roman" w:eastAsia="Times New Roman" w:hAnsi="Times New Roman" w:cs="Times New Roman"/>
+          <w:rFonts w:ascii="Arial" w:eastAsia="Times New Roman" w:hAnsi="Arial" w:cs="Arial"/>
         </w:rPr>
         <w:t>Ausencia de valores atípicos extremos.</w:t>
       </w:r>
@@ -4867,14 +4878,15 @@
           <w:between w:val="nil"/>
         </w:pBdr>
         <w:spacing w:after="0" w:line="257" w:lineRule="auto"/>
-        <w:rPr>
-          <w:rFonts w:ascii="Times New Roman" w:eastAsia="Times New Roman" w:hAnsi="Times New Roman" w:cs="Times New Roman"/>
+        <w:jc w:val="both"/>
+        <w:rPr>
+          <w:rFonts w:ascii="Arial" w:eastAsia="Times New Roman" w:hAnsi="Arial" w:cs="Arial"/>
           <w:lang w:val="es-AR"/>
         </w:rPr>
       </w:pPr>
       <w:r>
         <w:rPr>
-          <w:rFonts w:ascii="Times New Roman" w:eastAsia="Times New Roman" w:hAnsi="Times New Roman" w:cs="Times New Roman"/>
+          <w:rFonts w:ascii="Arial" w:eastAsia="Times New Roman" w:hAnsi="Arial" w:cs="Arial"/>
         </w:rPr>
         <w:t>Ausencia de multicolinealidad.</w:t>
       </w:r>
@@ -4885,6 +4897,7 @@
           <w:between w:val="nil"/>
         </w:pBdr>
         <w:spacing w:after="0" w:line="257" w:lineRule="auto"/>
+        <w:jc w:val="both"/>
         <w:rPr>
           <w:rFonts w:ascii="Times New Roman" w:eastAsia="Times New Roman" w:hAnsi="Times New Roman" w:cs="Times New Roman"/>
         </w:rPr>
@@ -4896,6 +4909,7 @@
           <w:between w:val="nil"/>
         </w:pBdr>
         <w:spacing w:after="0" w:line="257" w:lineRule="auto"/>
+        <w:jc w:val="both"/>
         <w:rPr>
           <w:rFonts w:ascii="Times New Roman" w:eastAsia="Times New Roman" w:hAnsi="Times New Roman" w:cs="Times New Roman"/>
         </w:rPr>
@@ -4922,7 +4936,7 @@
                     <pic:cNvPicPr/>
                   </pic:nvPicPr>
                   <pic:blipFill rotWithShape="1">
-                    <a:blip r:embed="rId20">
+                    <a:blip r:embed="rId19">
                       <a:extLst>
                         <a:ext uri="{28A0092B-C50C-407E-A947-70E740481C1C}">
                           <a14:useLocalDpi xmlns:a14="http://schemas.microsoft.com/office/drawing/2010/main" val="0"/>
@@ -4977,7 +4991,7 @@
                     <pic:cNvPicPr/>
                   </pic:nvPicPr>
                   <pic:blipFill rotWithShape="1">
-                    <a:blip r:embed="rId20">
+                    <a:blip r:embed="rId19">
                       <a:extLst>
                         <a:ext uri="{28A0092B-C50C-407E-A947-70E740481C1C}">
                           <a14:useLocalDpi xmlns:a14="http://schemas.microsoft.com/office/drawing/2010/main" val="0"/>
@@ -5017,13 +5031,14 @@
           <w:between w:val="nil"/>
         </w:pBdr>
         <w:spacing w:after="0" w:line="257" w:lineRule="auto"/>
-        <w:rPr>
-          <w:rFonts w:ascii="Times New Roman" w:eastAsia="Times New Roman" w:hAnsi="Times New Roman" w:cs="Times New Roman"/>
-        </w:rPr>
-      </w:pPr>
-      <w:r>
-        <w:rPr>
-          <w:rFonts w:ascii="Times New Roman" w:eastAsia="Times New Roman" w:hAnsi="Times New Roman" w:cs="Times New Roman"/>
+        <w:jc w:val="both"/>
+        <w:rPr>
+          <w:rFonts w:ascii="Arial" w:eastAsia="Times New Roman" w:hAnsi="Arial" w:cs="Arial"/>
+        </w:rPr>
+      </w:pPr>
+      <w:r>
+        <w:rPr>
+          <w:rFonts w:ascii="Arial" w:eastAsia="Times New Roman" w:hAnsi="Arial" w:cs="Arial"/>
         </w:rPr>
         <w:t>P es la probabilidad (salida de si o no (1 o 0 )  )</w:t>
       </w:r>
@@ -5034,13 +5049,14 @@
           <w:between w:val="nil"/>
         </w:pBdr>
         <w:spacing w:after="0" w:line="257" w:lineRule="auto"/>
-        <w:rPr>
-          <w:rFonts w:ascii="Times New Roman" w:eastAsia="Times New Roman" w:hAnsi="Times New Roman" w:cs="Times New Roman"/>
-        </w:rPr>
-      </w:pPr>
-      <w:r>
-        <w:rPr>
-          <w:rFonts w:ascii="Times New Roman" w:eastAsia="Times New Roman" w:hAnsi="Times New Roman" w:cs="Times New Roman"/>
+        <w:jc w:val="both"/>
+        <w:rPr>
+          <w:rFonts w:ascii="Arial" w:eastAsia="Times New Roman" w:hAnsi="Arial" w:cs="Arial"/>
+        </w:rPr>
+      </w:pPr>
+      <w:r>
+        <w:rPr>
+          <w:rFonts w:ascii="Arial" w:eastAsia="Times New Roman" w:hAnsi="Arial" w:cs="Arial"/>
         </w:rPr>
         <w:t>Y es la variable dependiente (resultado esperodo condicionado por las caracteristicas)</w:t>
       </w:r>
@@ -5051,13 +5067,14 @@
           <w:between w:val="nil"/>
         </w:pBdr>
         <w:spacing w:after="0" w:line="257" w:lineRule="auto"/>
-        <w:rPr>
-          <w:rFonts w:ascii="Times New Roman" w:eastAsia="Times New Roman" w:hAnsi="Times New Roman" w:cs="Times New Roman"/>
-        </w:rPr>
-      </w:pPr>
-      <w:r>
-        <w:rPr>
-          <w:rFonts w:ascii="Times New Roman" w:eastAsia="Times New Roman" w:hAnsi="Times New Roman" w:cs="Times New Roman"/>
+        <w:jc w:val="both"/>
+        <w:rPr>
+          <w:rFonts w:ascii="Arial" w:eastAsia="Times New Roman" w:hAnsi="Arial" w:cs="Arial"/>
+        </w:rPr>
+      </w:pPr>
+      <w:r>
+        <w:rPr>
+          <w:rFonts w:ascii="Arial" w:eastAsia="Times New Roman" w:hAnsi="Arial" w:cs="Arial"/>
         </w:rPr>
         <w:t>X es la variable independiente (caracteristacas que influyen en el resultado)</w:t>
       </w:r>
@@ -5068,13 +5085,14 @@
           <w:between w:val="nil"/>
         </w:pBdr>
         <w:spacing w:after="0" w:line="257" w:lineRule="auto"/>
-        <w:rPr>
-          <w:rFonts w:ascii="Times New Roman" w:eastAsia="Times New Roman" w:hAnsi="Times New Roman" w:cs="Times New Roman"/>
-        </w:rPr>
-      </w:pPr>
-      <w:r>
-        <w:rPr>
-          <w:rFonts w:ascii="Times New Roman" w:eastAsia="Times New Roman" w:hAnsi="Times New Roman" w:cs="Times New Roman"/>
+        <w:jc w:val="both"/>
+        <w:rPr>
+          <w:rFonts w:ascii="Arial" w:eastAsia="Times New Roman" w:hAnsi="Arial" w:cs="Arial"/>
+        </w:rPr>
+      </w:pPr>
+      <w:r>
+        <w:rPr>
+          <w:rFonts w:ascii="Arial" w:eastAsia="Times New Roman" w:hAnsi="Arial" w:cs="Arial"/>
         </w:rPr>
         <w:t>W es el parametro del modelo (modelo de regresion)</w:t>
       </w:r>
@@ -5085,13 +5103,14 @@
           <w:between w:val="nil"/>
         </w:pBdr>
         <w:spacing w:after="0" w:line="257" w:lineRule="auto"/>
-        <w:rPr>
-          <w:rFonts w:ascii="Times New Roman" w:eastAsia="Times New Roman" w:hAnsi="Times New Roman" w:cs="Times New Roman"/>
-        </w:rPr>
-      </w:pPr>
-      <w:r>
-        <w:rPr>
-          <w:rFonts w:ascii="Times New Roman" w:eastAsia="Times New Roman" w:hAnsi="Times New Roman" w:cs="Times New Roman"/>
+        <w:jc w:val="both"/>
+        <w:rPr>
+          <w:rFonts w:ascii="Arial" w:eastAsia="Times New Roman" w:hAnsi="Arial" w:cs="Arial"/>
+        </w:rPr>
+      </w:pPr>
+      <w:r>
+        <w:rPr>
+          <w:rFonts w:ascii="Arial" w:eastAsia="Times New Roman" w:hAnsi="Arial" w:cs="Arial"/>
         </w:rPr>
         <w:t xml:space="preserve">La combinacion de X y W conducen a una combinacion lineal, dando </w:t>
       </w:r>
@@ -5102,6 +5121,7 @@
           <w:between w:val="nil"/>
         </w:pBdr>
         <w:spacing w:after="0" w:line="257" w:lineRule="auto"/>
+        <w:jc w:val="both"/>
         <w:rPr>
           <w:rFonts w:ascii="Times New Roman" w:eastAsia="Times New Roman" w:hAnsi="Times New Roman" w:cs="Times New Roman"/>
         </w:rPr>
@@ -5113,6 +5133,7 @@
           <w:between w:val="nil"/>
         </w:pBdr>
         <w:spacing w:after="0" w:line="257" w:lineRule="auto"/>
+        <w:jc w:val="both"/>
         <w:rPr>
           <w:rFonts w:ascii="Times New Roman" w:eastAsia="Times New Roman" w:hAnsi="Times New Roman" w:cs="Times New Roman"/>
         </w:rPr>
@@ -5139,7 +5160,7 @@
                     <pic:cNvPicPr/>
                   </pic:nvPicPr>
                   <pic:blipFill rotWithShape="1">
-                    <a:blip r:embed="rId20">
+                    <a:blip r:embed="rId19">
                       <a:extLst>
                         <a:ext uri="{28A0092B-C50C-407E-A947-70E740481C1C}">
                           <a14:useLocalDpi xmlns:a14="http://schemas.microsoft.com/office/drawing/2010/main" val="0"/>
@@ -5179,14 +5200,15 @@
           <w:between w:val="nil"/>
         </w:pBdr>
         <w:spacing w:after="0" w:line="257" w:lineRule="auto"/>
-        <w:rPr>
-          <w:rFonts w:ascii="Times New Roman" w:eastAsia="Times New Roman" w:hAnsi="Times New Roman" w:cs="Times New Roman"/>
+        <w:jc w:val="both"/>
+        <w:rPr>
+          <w:rFonts w:ascii="Arial" w:eastAsia="Times New Roman" w:hAnsi="Arial" w:cs="Arial"/>
           <w:lang w:val="es-AR"/>
         </w:rPr>
       </w:pPr>
       <w:r>
         <w:rPr>
-          <w:rFonts w:ascii="Times New Roman" w:eastAsia="Times New Roman" w:hAnsi="Times New Roman" w:cs="Times New Roman"/>
+          <w:rFonts w:ascii="Arial" w:eastAsia="Times New Roman" w:hAnsi="Arial" w:cs="Arial"/>
           <w:lang w:val="es-AR"/>
         </w:rPr>
         <w:t xml:space="preserve">La Función sigmoidea nos permite convertir  el valor de entrada en una salida entre 0 y 1. </w:t>
@@ -5198,49 +5220,18 @@
           <w:between w:val="nil"/>
         </w:pBdr>
         <w:spacing w:after="0" w:line="257" w:lineRule="auto"/>
-        <w:rPr>
-          <w:rFonts w:ascii="Times New Roman" w:eastAsia="Times New Roman" w:hAnsi="Times New Roman" w:cs="Times New Roman"/>
+        <w:jc w:val="both"/>
+        <w:rPr>
+          <w:rFonts w:ascii="Arial" w:eastAsia="Times New Roman" w:hAnsi="Arial" w:cs="Arial"/>
           <w:lang w:val="es-AR"/>
         </w:rPr>
       </w:pPr>
       <w:r>
         <w:rPr>
-          <w:rFonts w:ascii="Times New Roman" w:eastAsia="Times New Roman" w:hAnsi="Times New Roman" w:cs="Times New Roman"/>
+          <w:rFonts w:ascii="Arial" w:eastAsia="Times New Roman" w:hAnsi="Arial" w:cs="Arial"/>
           <w:lang w:val="es-AR"/>
         </w:rPr>
-        <w:t>Lo que nos va a permitir reestructurar la ecuación. Como estamos en el supuesto de que solo hay dos respuestas y estas son excluyentes entre sí, se puede avanzar con la utilización de la Función de Bernoulli. Si consideramos todas las observaciones independientes se utilizara la Función de verosimilitud (</w:t>
-      </w:r>
-      <w:proofErr w:type="spellStart"/>
-      <w:r>
-        <w:rPr>
-          <w:rFonts w:ascii="Times New Roman" w:eastAsia="Times New Roman" w:hAnsi="Times New Roman" w:cs="Times New Roman"/>
-          <w:lang w:val="es-AR"/>
-        </w:rPr>
-        <w:t>Likelihood</w:t>
-      </w:r>
-      <w:proofErr w:type="spellEnd"/>
-      <w:r>
-        <w:rPr>
-          <w:rFonts w:ascii="Times New Roman" w:eastAsia="Times New Roman" w:hAnsi="Times New Roman" w:cs="Times New Roman"/>
-          <w:lang w:val="es-AR"/>
-        </w:rPr>
-        <w:t xml:space="preserve"> </w:t>
-      </w:r>
-      <w:proofErr w:type="spellStart"/>
-      <w:r>
-        <w:rPr>
-          <w:rFonts w:ascii="Times New Roman" w:eastAsia="Times New Roman" w:hAnsi="Times New Roman" w:cs="Times New Roman"/>
-          <w:lang w:val="es-AR"/>
-        </w:rPr>
-        <w:t>Funtion</w:t>
-      </w:r>
-      <w:proofErr w:type="spellEnd"/>
-      <w:r>
-        <w:rPr>
-          <w:rFonts w:ascii="Times New Roman" w:eastAsia="Times New Roman" w:hAnsi="Times New Roman" w:cs="Times New Roman"/>
-          <w:lang w:val="es-AR"/>
-        </w:rPr>
-        <w:t xml:space="preserve">), se puede profundizar en el funcionamiento de la Función de verosimilitud, pero explicado hasta ente punto nos permite ejemplificar como la Regresión Logística es aplicada al en el desarrollo de nuestro problema. </w:t>
+        <w:t xml:space="preserve">Lo que nos va a permitir reestructurar la ecuación. Como estamos en el supuesto de que solo hay dos respuestas y estas son excluyentes entre sí, se puede avanzar con la utilización de la Función de Bernoulli. Si consideramos todas las observaciones independientes se utilizara la Función de verosimilitud (Likelihood Funtion), se puede profundizar en el funcionamiento de la Función de verosimilitud, pero explicado hasta ente punto nos permite ejemplificar como la Regresión Logística es aplicada al en el desarrollo de nuestro problema. </w:t>
       </w:r>
     </w:p>
     <w:p>
@@ -5249,26 +5240,54 @@
           <w:between w:val="nil"/>
         </w:pBdr>
         <w:spacing w:after="0" w:line="257" w:lineRule="auto"/>
-        <w:rPr>
-          <w:rFonts w:ascii="Times New Roman" w:eastAsia="Times New Roman" w:hAnsi="Times New Roman" w:cs="Times New Roman"/>
+        <w:jc w:val="both"/>
+        <w:rPr>
+          <w:rFonts w:ascii="Arial" w:eastAsia="Times New Roman" w:hAnsi="Arial" w:cs="Arial"/>
           <w:lang w:val="es-AR"/>
         </w:rPr>
       </w:pPr>
     </w:p>
     <w:p>
-      <w:r>
+      <w:pPr>
+        <w:jc w:val="both"/>
+        <w:rPr>
+          <w:rFonts w:ascii="Arial" w:hAnsi="Arial" w:cs="Arial"/>
+        </w:rPr>
+      </w:pPr>
+      <w:r>
+        <w:rPr>
+          <w:rFonts w:ascii="Arial" w:hAnsi="Arial" w:cs="Arial"/>
+        </w:rPr>
+        <w:br w:type="page"/>
+      </w:r>
+    </w:p>
+    <w:p>
+      <w:pPr>
+        <w:jc w:val="both"/>
+        <w:rPr>
+          <w:rFonts w:ascii="Arial" w:hAnsi="Arial" w:cs="Arial"/>
+        </w:rPr>
+      </w:pPr>
+      <w:r>
+        <w:rPr>
+          <w:rFonts w:ascii="Arial" w:hAnsi="Arial" w:cs="Arial"/>
+        </w:rPr>
+        <w:lastRenderedPageBreak/>
         <w:t>Aplicación de Regresion Logistica sobre Nuestro problema.</w:t>
       </w:r>
     </w:p>
     <w:p>
       <w:pPr>
-        <w:rPr>
+        <w:jc w:val="both"/>
+        <w:rPr>
+          <w:rFonts w:ascii="Arial" w:hAnsi="Arial" w:cs="Arial"/>
           <w:b/>
           <w:sz w:val="28"/>
         </w:rPr>
       </w:pPr>
       <w:r>
         <w:rPr>
+          <w:rFonts w:ascii="Arial" w:hAnsi="Arial" w:cs="Arial"/>
           <w:b/>
           <w:sz w:val="28"/>
         </w:rPr>
@@ -5277,6 +5296,7 @@
     </w:p>
     <w:p>
       <w:pPr>
+        <w:jc w:val="both"/>
         <w:rPr>
           <w:b/>
           <w:sz w:val="36"/>
@@ -5289,7 +5309,6 @@
           <w:sz w:val="36"/>
           <w:lang w:val="es-AR"/>
         </w:rPr>
-        <w:lastRenderedPageBreak/>
         <w:drawing>
           <wp:inline distT="0" distB="0" distL="0" distR="0" wp14:anchorId="712C4C1D" wp14:editId="4B70F88F">
             <wp:extent cx="5731510" cy="1508760"/>
@@ -5306,7 +5325,7 @@
                     <pic:cNvPicPr/>
                   </pic:nvPicPr>
                   <pic:blipFill>
-                    <a:blip r:embed="rId21">
+                    <a:blip r:embed="rId20">
                       <a:extLst>
                         <a:ext uri="{28A0092B-C50C-407E-A947-70E740481C1C}">
                           <a14:useLocalDpi xmlns:a14="http://schemas.microsoft.com/office/drawing/2010/main" val="0"/>
@@ -5335,13 +5354,16 @@
     </w:p>
     <w:p>
       <w:pPr>
-        <w:rPr>
+        <w:jc w:val="both"/>
+        <w:rPr>
+          <w:rFonts w:ascii="Arial" w:hAnsi="Arial" w:cs="Arial"/>
           <w:b/>
           <w:sz w:val="28"/>
         </w:rPr>
       </w:pPr>
       <w:r>
         <w:rPr>
+          <w:rFonts w:ascii="Arial" w:hAnsi="Arial" w:cs="Arial"/>
           <w:b/>
           <w:sz w:val="28"/>
         </w:rPr>
@@ -5350,6 +5372,7 @@
     </w:p>
     <w:p>
       <w:pPr>
+        <w:jc w:val="both"/>
         <w:rPr>
           <w:b/>
           <w:sz w:val="36"/>
@@ -5378,7 +5401,7 @@
                     <pic:cNvPicPr/>
                   </pic:nvPicPr>
                   <pic:blipFill>
-                    <a:blip r:embed="rId22">
+                    <a:blip r:embed="rId21">
                       <a:extLst>
                         <a:ext uri="{28A0092B-C50C-407E-A947-70E740481C1C}">
                           <a14:useLocalDpi xmlns:a14="http://schemas.microsoft.com/office/drawing/2010/main" val="0"/>
@@ -5407,61 +5430,88 @@
     </w:p>
     <w:p>
       <w:pPr>
-        <w:rPr>
-          <w:b/>
-        </w:rPr>
-      </w:pPr>
-      <w:r>
-        <w:rPr>
+        <w:jc w:val="both"/>
+        <w:rPr>
+          <w:rFonts w:ascii="Arial" w:hAnsi="Arial" w:cs="Arial"/>
+          <w:b/>
+        </w:rPr>
+      </w:pPr>
+      <w:r>
+        <w:rPr>
+          <w:rFonts w:ascii="Arial" w:hAnsi="Arial" w:cs="Arial"/>
           <w:b/>
         </w:rPr>
         <w:t>Observemos:</w:t>
       </w:r>
     </w:p>
     <w:p>
-      <w:r>
+      <w:pPr>
+        <w:jc w:val="both"/>
+        <w:rPr>
+          <w:rFonts w:ascii="Arial" w:hAnsi="Arial" w:cs="Arial"/>
+        </w:rPr>
+      </w:pPr>
+      <w:r>
+        <w:rPr>
+          <w:rFonts w:ascii="Arial" w:hAnsi="Arial" w:cs="Arial"/>
+        </w:rPr>
         <w:t>Los datos que son pertenecientes a las variables independientes X (“Educacion” y “Habilidades”) estan siendo convertidas a valores numerticos.</w:t>
       </w:r>
     </w:p>
     <w:p>
-      <w:r>
+      <w:pPr>
+        <w:jc w:val="both"/>
+        <w:rPr>
+          <w:rFonts w:ascii="Arial" w:hAnsi="Arial" w:cs="Arial"/>
+        </w:rPr>
+      </w:pPr>
+      <w:r>
+        <w:rPr>
+          <w:rFonts w:ascii="Arial" w:hAnsi="Arial" w:cs="Arial"/>
+        </w:rPr>
         <w:t>Los datos perteneciente a la categoria de apto y no apto estan respetando lo mensionado anteriormente, quedando los valores de forma Binaria.</w:t>
       </w:r>
     </w:p>
     <w:p>
-      <w:r>
+      <w:pPr>
+        <w:jc w:val="both"/>
+        <w:rPr>
+          <w:rFonts w:ascii="Arial" w:hAnsi="Arial" w:cs="Arial"/>
+        </w:rPr>
+      </w:pPr>
+      <w:r>
+        <w:rPr>
+          <w:rFonts w:ascii="Arial" w:hAnsi="Arial" w:cs="Arial"/>
+        </w:rPr>
         <w:t xml:space="preserve">Los datos pertenecientes al parametro del modelo W son las variables dependietes almacenados en la variable de nombre “y”. </w:t>
       </w:r>
     </w:p>
     <w:p>
       <w:pPr>
         <w:rPr>
-          <w:b/>
-        </w:rPr>
-      </w:pPr>
-      <w:r>
-        <w:rPr>
+          <w:rFonts w:ascii="Arial" w:hAnsi="Arial" w:cs="Arial"/>
+          <w:b/>
+        </w:rPr>
+      </w:pPr>
+      <w:r>
+        <w:rPr>
+          <w:rFonts w:ascii="Arial" w:hAnsi="Arial" w:cs="Arial"/>
           <w:b/>
           <w:sz w:val="28"/>
         </w:rPr>
         <w:lastRenderedPageBreak/>
-        <w:t>Creacion del Modelo, Entrenamien</w:t>
-      </w:r>
-      <w:r>
-        <w:rPr>
-          <w:b/>
-          <w:sz w:val="28"/>
-        </w:rPr>
-        <w:t>to y Prediccion:</w:t>
-      </w:r>
-      <w:r>
-        <w:rPr>
+        <w:t>Creacion del Modelo, Entrenamiento y Prediccion:</w:t>
+      </w:r>
+      <w:r>
+        <w:rPr>
+          <w:rFonts w:ascii="Arial" w:hAnsi="Arial" w:cs="Arial"/>
           <w:b/>
         </w:rPr>
         <w:br/>
       </w:r>
       <w:r>
         <w:rPr>
+          <w:rFonts w:ascii="Arial" w:hAnsi="Arial" w:cs="Arial"/>
           <w:b/>
           <w:noProof/>
           <w:lang w:val="es-AR"/>
@@ -5482,7 +5532,7 @@
                     <pic:cNvPicPr/>
                   </pic:nvPicPr>
                   <pic:blipFill>
-                    <a:blip r:embed="rId23">
+                    <a:blip r:embed="rId22">
                       <a:extLst>
                         <a:ext uri="{28A0092B-C50C-407E-A947-70E740481C1C}">
                           <a14:useLocalDpi xmlns:a14="http://schemas.microsoft.com/office/drawing/2010/main" val="0"/>
@@ -5511,55 +5561,95 @@
     </w:p>
     <w:p>
       <w:pPr>
-        <w:rPr>
-          <w:b/>
-        </w:rPr>
-      </w:pPr>
-      <w:r>
-        <w:rPr>
-          <w:b/>
-        </w:rPr>
-        <w:t>Observemos:</w:t>
-      </w:r>
-      <w:r>
-        <w:rPr>
-          <w:b/>
-        </w:rPr>
-        <w:t xml:space="preserve"> </w:t>
-      </w:r>
-    </w:p>
-    <w:p>
-      <w:r>
+        <w:jc w:val="both"/>
+        <w:rPr>
+          <w:rFonts w:ascii="Arial" w:hAnsi="Arial" w:cs="Arial"/>
+          <w:b/>
+        </w:rPr>
+      </w:pPr>
+      <w:r>
+        <w:rPr>
+          <w:rFonts w:ascii="Arial" w:hAnsi="Arial" w:cs="Arial"/>
+          <w:b/>
+        </w:rPr>
+        <w:t xml:space="preserve">Observemos: </w:t>
+      </w:r>
+    </w:p>
+    <w:p>
+      <w:pPr>
+        <w:jc w:val="both"/>
+        <w:rPr>
+          <w:rFonts w:ascii="Arial" w:hAnsi="Arial" w:cs="Arial"/>
+        </w:rPr>
+      </w:pPr>
+      <w:r>
+        <w:rPr>
+          <w:rFonts w:ascii="Arial" w:hAnsi="Arial" w:cs="Arial"/>
+        </w:rPr>
         <w:t xml:space="preserve">Notemos que nuestras predicciones P estan siendo almasenadas en la variable de nombre “predicciones”. </w:t>
       </w:r>
     </w:p>
     <w:p>
-      <w:r>
+      <w:pPr>
+        <w:jc w:val="both"/>
+        <w:rPr>
+          <w:rFonts w:ascii="Arial" w:hAnsi="Arial" w:cs="Arial"/>
+        </w:rPr>
+      </w:pPr>
+      <w:r>
+        <w:rPr>
+          <w:rFonts w:ascii="Arial" w:hAnsi="Arial" w:cs="Arial"/>
+        </w:rPr>
         <w:t>El resultado de la accuracy_score fue:</w:t>
       </w:r>
     </w:p>
     <w:p>
-      <w:r>
+      <w:pPr>
+        <w:jc w:val="both"/>
+        <w:rPr>
+          <w:rFonts w:ascii="Arial" w:hAnsi="Arial" w:cs="Arial"/>
+        </w:rPr>
+      </w:pPr>
+      <w:r>
+        <w:rPr>
+          <w:rFonts w:ascii="Arial" w:hAnsi="Arial" w:cs="Arial"/>
+        </w:rPr>
         <w:t>Modelo entrenado con precisión: 0.80</w:t>
       </w:r>
     </w:p>
     <w:p>
       <w:pPr>
-        <w:rPr>
+        <w:jc w:val="both"/>
+        <w:rPr>
+          <w:rFonts w:ascii="Arial" w:hAnsi="Arial" w:cs="Arial"/>
           <w:b/>
           <w:sz w:val="28"/>
         </w:rPr>
       </w:pPr>
-      <w:r>
-        <w:rPr>
+    </w:p>
+    <w:p>
+      <w:pPr>
+        <w:jc w:val="both"/>
+        <w:rPr>
+          <w:rFonts w:ascii="Arial" w:hAnsi="Arial" w:cs="Arial"/>
           <w:b/>
           <w:sz w:val="28"/>
+          <w:u w:val="single"/>
+        </w:rPr>
+      </w:pPr>
+      <w:r>
+        <w:rPr>
+          <w:rFonts w:ascii="Arial" w:hAnsi="Arial" w:cs="Arial"/>
+          <w:b/>
+          <w:sz w:val="28"/>
+          <w:u w:val="single"/>
         </w:rPr>
         <w:t>Arbol de Decisiones</w:t>
       </w:r>
     </w:p>
     <w:p>
       <w:pPr>
+        <w:jc w:val="both"/>
         <w:rPr>
           <w:rFonts w:cs="Arial"/>
           <w:color w:val="161616"/>
@@ -5568,7 +5658,7 @@
       </w:pPr>
       <w:r>
         <w:rPr>
-          <w:rFonts w:cs="Arial"/>
+          <w:rFonts w:ascii="Arial" w:hAnsi="Arial" w:cs="Arial"/>
           <w:color w:val="161616"/>
           <w:shd w:val="clear" w:color="auto" w:fill="FFFFFF"/>
         </w:rPr>
@@ -5591,7 +5681,7 @@
         </w:pBdr>
         <w:spacing w:after="0" w:line="257" w:lineRule="auto"/>
         <w:rPr>
-          <w:rFonts w:eastAsia="Times New Roman" w:cs="Times New Roman"/>
+          <w:rFonts w:ascii="Arial" w:eastAsia="Times New Roman" w:hAnsi="Arial" w:cs="Arial"/>
           <w:b/>
           <w:sz w:val="28"/>
           <w:szCs w:val="36"/>
@@ -5599,22 +5689,13 @@
       </w:pPr>
       <w:r>
         <w:rPr>
-          <w:rFonts w:eastAsia="Times New Roman" w:cs="Times New Roman"/>
+          <w:rFonts w:ascii="Arial" w:eastAsia="Times New Roman" w:hAnsi="Arial" w:cs="Arial"/>
           <w:b/>
           <w:sz w:val="28"/>
           <w:szCs w:val="36"/>
         </w:rPr>
         <w:lastRenderedPageBreak/>
-        <w:t>¿Cómo funciona AD</w:t>
-      </w:r>
-      <w:r>
-        <w:rPr>
-          <w:rFonts w:eastAsia="Times New Roman" w:cs="Times New Roman"/>
-          <w:b/>
-          <w:sz w:val="28"/>
-          <w:szCs w:val="36"/>
-        </w:rPr>
-        <w:t>?</w:t>
+        <w:t>¿Cómo funciona AD?</w:t>
       </w:r>
     </w:p>
     <w:p>
@@ -5623,8 +5704,9 @@
           <w:between w:val="nil"/>
         </w:pBdr>
         <w:spacing w:after="0" w:line="257" w:lineRule="auto"/>
-        <w:rPr>
-          <w:rFonts w:cs="Arial"/>
+        <w:jc w:val="both"/>
+        <w:rPr>
+          <w:rFonts w:ascii="Arial" w:hAnsi="Arial" w:cs="Arial"/>
           <w:noProof/>
           <w:color w:val="161616"/>
           <w:shd w:val="clear" w:color="auto" w:fill="FFFFFF"/>
@@ -5633,7 +5715,7 @@
       </w:pPr>
       <w:r>
         <w:rPr>
-          <w:rFonts w:cs="Arial"/>
+          <w:rFonts w:ascii="Arial" w:hAnsi="Arial" w:cs="Arial"/>
           <w:noProof/>
           <w:color w:val="161616"/>
           <w:shd w:val="clear" w:color="auto" w:fill="FFFFFF"/>
@@ -5643,24 +5725,14 @@
       </w:r>
       <w:r>
         <w:rPr>
-          <w:rFonts w:cs="Arial"/>
+          <w:rFonts w:ascii="Arial" w:hAnsi="Arial" w:cs="Arial"/>
           <w:noProof/>
           <w:color w:val="161616"/>
           <w:shd w:val="clear" w:color="auto" w:fill="FFFFFF"/>
           <w:lang w:val="es-AR"/>
         </w:rPr>
-        <w:t xml:space="preserve"> </w:t>
-      </w:r>
-      <w:r>
-        <w:rPr>
-          <w:rFonts w:cs="Arial"/>
-          <w:noProof/>
-          <w:color w:val="161616"/>
-          <w:shd w:val="clear" w:color="auto" w:fill="FFFFFF"/>
-          <w:lang w:val="es-AR"/>
-        </w:rPr>
         <w:drawing>
-          <wp:anchor distT="0" distB="0" distL="114300" distR="114300" simplePos="0" relativeHeight="251659264" behindDoc="1" locked="0" layoutInCell="1" allowOverlap="1" wp14:anchorId="4D111E32" wp14:editId="24C050E3">
+          <wp:anchor distT="0" distB="0" distL="114300" distR="114300" simplePos="0" relativeHeight="251658240" behindDoc="1" locked="0" layoutInCell="1" allowOverlap="1" wp14:anchorId="6DB9540F" wp14:editId="79DAA42E">
             <wp:simplePos x="0" y="0"/>
             <wp:positionH relativeFrom="column">
               <wp:posOffset>33655</wp:posOffset>
@@ -5691,7 +5763,7 @@
                     <pic:cNvPicPr/>
                   </pic:nvPicPr>
                   <pic:blipFill rotWithShape="1">
-                    <a:blip r:embed="rId24" cstate="print">
+                    <a:blip r:embed="rId23" cstate="print">
                       <a:extLst>
                         <a:ext uri="{28A0092B-C50C-407E-A947-70E740481C1C}">
                           <a14:useLocalDpi xmlns:a14="http://schemas.microsoft.com/office/drawing/2010/main" val="0"/>
@@ -5732,13 +5804,33 @@
       </w:r>
       <w:r>
         <w:rPr>
-          <w:rFonts w:cs="Arial"/>
+          <w:rFonts w:ascii="Arial" w:hAnsi="Arial" w:cs="Arial"/>
           <w:noProof/>
           <w:color w:val="161616"/>
           <w:shd w:val="clear" w:color="auto" w:fill="FFFFFF"/>
           <w:lang w:val="es-AR"/>
         </w:rPr>
-        <w:t>Caracteristica que funciona como condicion, teniendo dos posibles salidas. Si se cumple la condicion avanza por True, en su defecto, avanza por False.</w:t>
+        <w:t>Caracter</w:t>
+      </w:r>
+      <w:r>
+        <w:rPr>
+          <w:rFonts w:ascii="Arial" w:hAnsi="Arial" w:cs="Arial"/>
+          <w:noProof/>
+          <w:color w:val="161616"/>
+          <w:shd w:val="clear" w:color="auto" w:fill="FFFFFF"/>
+          <w:lang w:val="es-AR"/>
+        </w:rPr>
+        <w:t>í</w:t>
+      </w:r>
+      <w:r>
+        <w:rPr>
+          <w:rFonts w:ascii="Arial" w:hAnsi="Arial" w:cs="Arial"/>
+          <w:noProof/>
+          <w:color w:val="161616"/>
+          <w:shd w:val="clear" w:color="auto" w:fill="FFFFFF"/>
+          <w:lang w:val="es-AR"/>
+        </w:rPr>
+        <w:t>stica que funciona como condicion, teniendo dos posibles salidas. Si se cumple la condicion avanza por True, en su defecto, avanza por False.</w:t>
       </w:r>
     </w:p>
     <w:p>
@@ -5747,8 +5839,9 @@
           <w:between w:val="nil"/>
         </w:pBdr>
         <w:spacing w:after="0" w:line="257" w:lineRule="auto"/>
-        <w:rPr>
-          <w:rFonts w:ascii="Times New Roman" w:eastAsia="Times New Roman" w:hAnsi="Times New Roman" w:cs="Times New Roman"/>
+        <w:jc w:val="both"/>
+        <w:rPr>
+          <w:rFonts w:ascii="Arial" w:eastAsia="Times New Roman" w:hAnsi="Arial" w:cs="Arial"/>
           <w:b/>
           <w:sz w:val="22"/>
           <w:szCs w:val="36"/>
@@ -5756,7 +5849,7 @@
       </w:pPr>
       <w:r>
         <w:rPr>
-          <w:rFonts w:cs="Arial"/>
+          <w:rFonts w:ascii="Arial" w:hAnsi="Arial" w:cs="Arial"/>
           <w:noProof/>
           <w:color w:val="161616"/>
           <w:shd w:val="clear" w:color="auto" w:fill="FFFFFF"/>
@@ -5770,79 +5863,174 @@
           <w:color w:val="161616"/>
           <w:shd w:val="clear" w:color="auto" w:fill="FFFFFF"/>
         </w:rPr>
-        <w:t>La impureza de Gini es la probabilidad de clasificar incorrectamente. Si la impuresa es 0 perteneciente a una clase.</w:t>
-      </w:r>
-    </w:p>
-    <w:p>
-      <w:pPr>
-        <w:rPr>
-          <w:rFonts w:cs="Arial"/>
+        <w:t>La impureza de Gini es la probabilidad de clasificar incorrectamente. Si la impure</w:t>
+      </w:r>
+      <w:r>
+        <w:rPr>
+          <w:rFonts w:ascii="Arial" w:hAnsi="Arial" w:cs="Arial"/>
           <w:color w:val="161616"/>
           <w:shd w:val="clear" w:color="auto" w:fill="FFFFFF"/>
         </w:rPr>
-      </w:pPr>
-      <w:r>
-        <w:rPr>
-          <w:rFonts w:cs="Arial"/>
+        <w:t>z</w:t>
+      </w:r>
+      <w:r>
+        <w:rPr>
+          <w:rFonts w:ascii="Arial" w:hAnsi="Arial" w:cs="Arial"/>
           <w:color w:val="161616"/>
           <w:shd w:val="clear" w:color="auto" w:fill="FFFFFF"/>
         </w:rPr>
-        <w:t>Sample es la cantidad de datos con la que el modelo fue entrenado.</w:t>
-      </w:r>
-    </w:p>
-    <w:p>
-      <w:pPr>
-        <w:rPr>
-          <w:rFonts w:cs="Arial"/>
+        <w:t>a es 0 perteneciente a una clase.</w:t>
+      </w:r>
+    </w:p>
+    <w:p>
+      <w:pPr>
+        <w:jc w:val="both"/>
+        <w:rPr>
+          <w:rFonts w:ascii="Arial" w:hAnsi="Arial" w:cs="Arial"/>
           <w:color w:val="161616"/>
           <w:shd w:val="clear" w:color="auto" w:fill="FFFFFF"/>
         </w:rPr>
       </w:pPr>
       <w:r>
         <w:rPr>
-          <w:rFonts w:cs="Arial"/>
+          <w:rFonts w:ascii="Arial" w:hAnsi="Arial" w:cs="Arial"/>
           <w:color w:val="161616"/>
           <w:shd w:val="clear" w:color="auto" w:fill="FFFFFF"/>
         </w:rPr>
-        <w:t>En correlacion con el Sampl, Value es el conjunto de datos W, siendo el cada numero perteneciante a una clase en particular.</w:t>
-      </w:r>
-    </w:p>
-    <w:p>
-      <w:pPr>
-        <w:rPr>
-          <w:rFonts w:cs="Arial"/>
+        <w:t>Sample es la cantidad de datos con la que el modelo fue entrenado.</w:t>
+      </w:r>
+    </w:p>
+    <w:p>
+      <w:pPr>
+        <w:jc w:val="both"/>
+        <w:rPr>
+          <w:rFonts w:ascii="Arial" w:hAnsi="Arial" w:cs="Arial"/>
           <w:color w:val="161616"/>
           <w:shd w:val="clear" w:color="auto" w:fill="FFFFFF"/>
         </w:rPr>
       </w:pPr>
       <w:r>
         <w:rPr>
-          <w:rFonts w:cs="Arial"/>
+          <w:rFonts w:ascii="Arial" w:hAnsi="Arial" w:cs="Arial"/>
           <w:color w:val="161616"/>
           <w:shd w:val="clear" w:color="auto" w:fill="FFFFFF"/>
         </w:rPr>
-        <w:t>Class es a la clase que pertenece a medida que avanza en el arbol.</w:t>
-      </w:r>
-    </w:p>
-    <w:p>
-      <w:r>
+        <w:t>En correlacion con el Sampl</w:t>
+      </w:r>
+      <w:r>
+        <w:rPr>
+          <w:rFonts w:ascii="Arial" w:hAnsi="Arial" w:cs="Arial"/>
+          <w:color w:val="161616"/>
+          <w:shd w:val="clear" w:color="auto" w:fill="FFFFFF"/>
+        </w:rPr>
+        <w:t>e</w:t>
+      </w:r>
+      <w:r>
+        <w:rPr>
+          <w:rFonts w:ascii="Arial" w:hAnsi="Arial" w:cs="Arial"/>
+          <w:color w:val="161616"/>
+          <w:shd w:val="clear" w:color="auto" w:fill="FFFFFF"/>
+        </w:rPr>
+        <w:t>, Value es el conjun</w:t>
+      </w:r>
+      <w:r>
+        <w:rPr>
+          <w:rFonts w:ascii="Arial" w:hAnsi="Arial" w:cs="Arial"/>
+          <w:color w:val="161616"/>
+          <w:shd w:val="clear" w:color="auto" w:fill="FFFFFF"/>
+        </w:rPr>
+        <w:t>to de datos W, siendo el cada nú</w:t>
+      </w:r>
+      <w:r>
+        <w:rPr>
+          <w:rFonts w:ascii="Arial" w:hAnsi="Arial" w:cs="Arial"/>
+          <w:color w:val="161616"/>
+          <w:shd w:val="clear" w:color="auto" w:fill="FFFFFF"/>
+        </w:rPr>
+        <w:t>mero perteneci</w:t>
+      </w:r>
+      <w:r>
+        <w:rPr>
+          <w:rFonts w:ascii="Arial" w:hAnsi="Arial" w:cs="Arial"/>
+          <w:color w:val="161616"/>
+          <w:shd w:val="clear" w:color="auto" w:fill="FFFFFF"/>
+        </w:rPr>
+        <w:t>e</w:t>
+      </w:r>
+      <w:r>
+        <w:rPr>
+          <w:rFonts w:ascii="Arial" w:hAnsi="Arial" w:cs="Arial"/>
+          <w:color w:val="161616"/>
+          <w:shd w:val="clear" w:color="auto" w:fill="FFFFFF"/>
+        </w:rPr>
+        <w:t>nte a una clase en particular.</w:t>
+      </w:r>
+    </w:p>
+    <w:p>
+      <w:pPr>
+        <w:jc w:val="both"/>
+        <w:rPr>
+          <w:rFonts w:ascii="Arial" w:hAnsi="Arial" w:cs="Arial"/>
+          <w:color w:val="161616"/>
+          <w:shd w:val="clear" w:color="auto" w:fill="FFFFFF"/>
+        </w:rPr>
+      </w:pPr>
+      <w:r>
+        <w:rPr>
+          <w:rFonts w:ascii="Arial" w:hAnsi="Arial" w:cs="Arial"/>
+          <w:color w:val="161616"/>
+          <w:shd w:val="clear" w:color="auto" w:fill="FFFFFF"/>
+        </w:rPr>
+        <w:t>Class es a la clase que perte</w:t>
+      </w:r>
+      <w:r>
+        <w:rPr>
+          <w:rFonts w:ascii="Arial" w:hAnsi="Arial" w:cs="Arial"/>
+          <w:color w:val="161616"/>
+          <w:shd w:val="clear" w:color="auto" w:fill="FFFFFF"/>
+        </w:rPr>
+        <w:t>nece a medida que avanza en el á</w:t>
+      </w:r>
+      <w:r>
+        <w:rPr>
+          <w:rFonts w:ascii="Arial" w:hAnsi="Arial" w:cs="Arial"/>
+          <w:color w:val="161616"/>
+          <w:shd w:val="clear" w:color="auto" w:fill="FFFFFF"/>
+        </w:rPr>
+        <w:t>rbol.</w:t>
+      </w:r>
+    </w:p>
+    <w:p>
+      <w:pPr>
+        <w:jc w:val="both"/>
+        <w:rPr>
+          <w:rFonts w:ascii="Arial" w:hAnsi="Arial" w:cs="Arial"/>
+        </w:rPr>
+      </w:pPr>
+      <w:r>
+        <w:rPr>
+          <w:rFonts w:ascii="Arial" w:hAnsi="Arial" w:cs="Arial"/>
+        </w:rPr>
         <w:t>Aplicación de Arboles de Deciones sobre Nuestro problema.</w:t>
       </w:r>
     </w:p>
     <w:p>
       <w:pPr>
         <w:rPr>
-          <w:b/>
-        </w:rPr>
-      </w:pPr>
-      <w:r>
-        <w:rPr>
+          <w:rFonts w:ascii="Arial" w:hAnsi="Arial" w:cs="Arial"/>
+          <w:b/>
+        </w:rPr>
+      </w:pPr>
+      <w:r>
+        <w:rPr>
+          <w:rFonts w:ascii="Arial" w:hAnsi="Arial" w:cs="Arial"/>
           <w:b/>
         </w:rPr>
         <w:br/>
       </w:r>
       <w:r>
         <w:rPr>
+          <w:rFonts w:ascii="Arial" w:hAnsi="Arial" w:cs="Arial"/>
           <w:b/>
           <w:noProof/>
           <w:lang w:val="es-AR"/>
@@ -5863,7 +6051,7 @@
                     <pic:cNvPicPr/>
                   </pic:nvPicPr>
                   <pic:blipFill rotWithShape="1">
-                    <a:blip r:embed="rId25">
+                    <a:blip r:embed="rId24">
                       <a:extLst>
                         <a:ext uri="{28A0092B-C50C-407E-A947-70E740481C1C}">
                           <a14:useLocalDpi xmlns:a14="http://schemas.microsoft.com/office/drawing/2010/main" val="0"/>
@@ -5898,8 +6086,14 @@
       </w:r>
     </w:p>
     <w:p>
-      <w:r>
-        <w:rPr>
+      <w:pPr>
+        <w:rPr>
+          <w:rFonts w:ascii="Arial" w:hAnsi="Arial" w:cs="Arial"/>
+        </w:rPr>
+      </w:pPr>
+      <w:r>
+        <w:rPr>
+          <w:rFonts w:ascii="Arial" w:hAnsi="Arial" w:cs="Arial"/>
           <w:b/>
           <w:noProof/>
           <w:lang w:val="es-AR"/>
@@ -5920,7 +6114,7 @@
                     <pic:cNvPicPr/>
                   </pic:nvPicPr>
                   <pic:blipFill rotWithShape="1">
-                    <a:blip r:embed="rId26">
+                    <a:blip r:embed="rId25">
                       <a:extLst>
                         <a:ext uri="{28A0092B-C50C-407E-A947-70E740481C1C}">
                           <a14:useLocalDpi xmlns:a14="http://schemas.microsoft.com/office/drawing/2010/main" val="0"/>
@@ -5955,43 +6149,81 @@
       </w:r>
     </w:p>
     <w:p>
-      <w:r>
+      <w:pPr>
+        <w:jc w:val="both"/>
+        <w:rPr>
+          <w:rFonts w:ascii="Arial" w:hAnsi="Arial" w:cs="Arial"/>
+        </w:rPr>
+      </w:pPr>
+      <w:r>
+        <w:rPr>
+          <w:rFonts w:ascii="Arial" w:hAnsi="Arial" w:cs="Arial"/>
+        </w:rPr>
         <w:t>Observaciones: notemos que la aplicación es similar, a la de Regresion Logistica.</w:t>
       </w:r>
       <w:r>
+        <w:rPr>
+          <w:rFonts w:ascii="Arial" w:hAnsi="Arial" w:cs="Arial"/>
+        </w:rPr>
         <w:br/>
         <w:t>Los cambios aplicados son:</w:t>
       </w:r>
     </w:p>
     <w:p>
-      <w:r>
+      <w:pPr>
+        <w:jc w:val="both"/>
+        <w:rPr>
+          <w:rFonts w:ascii="Arial" w:hAnsi="Arial" w:cs="Arial"/>
+        </w:rPr>
+      </w:pPr>
+      <w:r>
+        <w:rPr>
+          <w:rFonts w:ascii="Arial" w:hAnsi="Arial" w:cs="Arial"/>
+        </w:rPr>
         <w:t>from sklearn.tree import DecisionTreeClassifier</w:t>
       </w:r>
     </w:p>
     <w:p>
       <w:pPr>
-        <w:rPr>
+        <w:jc w:val="both"/>
+        <w:rPr>
+          <w:rFonts w:ascii="Arial" w:hAnsi="Arial" w:cs="Arial"/>
           <w:lang w:val="es-AR"/>
         </w:rPr>
       </w:pPr>
       <w:r>
+        <w:rPr>
+          <w:rFonts w:ascii="Arial" w:hAnsi="Arial" w:cs="Arial"/>
+        </w:rPr>
         <w:t>modelo = DecisionTreeClassifier()</w:t>
       </w:r>
     </w:p>
     <w:p>
-      <w:r>
+      <w:pPr>
+        <w:jc w:val="both"/>
+        <w:rPr>
+          <w:rFonts w:ascii="Arial" w:hAnsi="Arial" w:cs="Arial"/>
+        </w:rPr>
+      </w:pPr>
+      <w:r>
+        <w:rPr>
+          <w:rFonts w:ascii="Arial" w:hAnsi="Arial" w:cs="Arial"/>
+        </w:rPr>
         <w:t>joblib.dump(modelo, "modelo_candidatos_logistic.pkl")</w:t>
       </w:r>
     </w:p>
     <w:p>
       <w:pPr>
-        <w:rPr>
+        <w:jc w:val="both"/>
+        <w:rPr>
+          <w:rFonts w:ascii="Arial" w:hAnsi="Arial" w:cs="Arial"/>
           <w:b/>
           <w:sz w:val="28"/>
         </w:rPr>
       </w:pPr>
       <w:r>
         <w:rPr>
+          <w:rFonts w:ascii="Arial" w:hAnsi="Arial" w:cs="Arial"/>
           <w:b/>
           <w:sz w:val="28"/>
         </w:rPr>
@@ -6000,66 +6232,64 @@
     </w:p>
     <w:p>
       <w:pPr>
-        <w:rPr>
-          <w:sz w:val="27"/>
-          <w:szCs w:val="27"/>
-        </w:rPr>
-      </w:pPr>
-      <w:bookmarkStart w:id="2" w:name="_GoBack"/>
-      <w:bookmarkEnd w:id="2"/>
+        <w:jc w:val="both"/>
+        <w:rPr>
+          <w:rFonts w:ascii="Arial" w:hAnsi="Arial" w:cs="Arial"/>
+        </w:rPr>
+      </w:pPr>
       <w:r>
         <w:rPr>
           <w:rStyle w:val="Textoennegrita"/>
+          <w:rFonts w:ascii="Arial" w:hAnsi="Arial" w:cs="Arial"/>
         </w:rPr>
         <w:t xml:space="preserve">Sanidad: </w:t>
       </w:r>
       <w:r>
         <w:rPr>
-          <w:sz w:val="21"/>
-          <w:szCs w:val="21"/>
+          <w:rFonts w:ascii="Arial" w:hAnsi="Arial" w:cs="Arial"/>
         </w:rPr>
         <w:t>Los investigadores médicos planifican la atención y el tratamiento preventivos mediante la predicción de la probabilidad de enfermedad en los pacientes. Utilizan modelos de regresión logística para comparar el impacto de los antecedentes familiares o los genes en las enfermedades. </w:t>
       </w:r>
     </w:p>
     <w:p>
       <w:pPr>
-        <w:rPr>
-          <w:sz w:val="27"/>
-          <w:szCs w:val="27"/>
+        <w:jc w:val="both"/>
+        <w:rPr>
+          <w:rFonts w:ascii="Arial" w:hAnsi="Arial" w:cs="Arial"/>
         </w:rPr>
       </w:pPr>
       <w:r>
         <w:rPr>
           <w:rStyle w:val="Textoennegrita"/>
+          <w:rFonts w:ascii="Arial" w:hAnsi="Arial" w:cs="Arial"/>
         </w:rPr>
         <w:t xml:space="preserve">Finanzas: </w:t>
       </w:r>
       <w:r>
         <w:rPr>
-          <w:sz w:val="21"/>
-          <w:szCs w:val="21"/>
+          <w:rFonts w:ascii="Arial" w:hAnsi="Arial" w:cs="Arial"/>
         </w:rPr>
         <w:t>Las empresas financieras tienen que analizar las transacciones financieras en busca de fraudes y evaluar las solicitudes de préstamos y seguros en busca de riesgos. Estos problemas son adecuados para un modelo de regresión logística porque tienen resultados discretos, como alto riesgo o bajo riesgo y fraudulento o no fraudulento.  </w:t>
       </w:r>
     </w:p>
     <w:p>
       <w:pPr>
-        <w:rPr>
-          <w:sz w:val="27"/>
-          <w:szCs w:val="27"/>
+        <w:jc w:val="both"/>
+        <w:rPr>
+          <w:rFonts w:ascii="Arial" w:hAnsi="Arial" w:cs="Arial"/>
         </w:rPr>
       </w:pPr>
       <w:r>
         <w:rPr>
           <w:rStyle w:val="Textoennegrita"/>
+          <w:rFonts w:ascii="Arial" w:hAnsi="Arial" w:cs="Arial"/>
         </w:rPr>
         <w:lastRenderedPageBreak/>
         <w:t>Marketing:</w:t>
       </w:r>
       <w:r>
         <w:rPr>
-          <w:sz w:val="21"/>
-          <w:szCs w:val="21"/>
+          <w:rFonts w:ascii="Arial" w:hAnsi="Arial" w:cs="Arial"/>
         </w:rPr>
         <w:t>Las herramientas de publicidad en línea utilizan el modelo de regresión logística para predecir si los usuarios harán clic en un anuncio. Como resultado, los especialistas en marketing pueden analizar las respuestas de los usuarios a diferentes palabras e imágenes y crear anuncios de alto rendimiento con los que los clientes interactuarán.</w:t>
       </w:r>
@@ -6101,7 +6331,6 @@
           <w:b/>
           <w:color w:val="161616"/>
           <w:highlight w:val="white"/>
-          <w:u w:val="single"/>
         </w:rPr>
       </w:pPr>
       <w:r>
@@ -6110,7 +6339,6 @@
           <w:b/>
           <w:color w:val="161616"/>
           <w:highlight w:val="white"/>
-          <w:u w:val="single"/>
         </w:rPr>
         <w:t>¿</w:t>
       </w:r>
@@ -6120,7 +6348,6 @@
           <w:b/>
           <w:color w:val="161616"/>
           <w:highlight w:val="white"/>
-          <w:u w:val="single"/>
         </w:rPr>
         <w:t>Qué hace</w:t>
       </w:r>
@@ -6130,7 +6357,6 @@
           <w:b/>
           <w:color w:val="161616"/>
           <w:highlight w:val="white"/>
-          <w:u w:val="single"/>
         </w:rPr>
         <w:t>?</w:t>
       </w:r>
@@ -6150,7 +6376,23 @@
           <w:color w:val="161616"/>
           <w:highlight w:val="white"/>
         </w:rPr>
-        <w:t>Es un algoritmo del tipo de aprendizaje no supervisado, por lo que los datos que utiliza no están etiquetados.</w:t>
+        <w:t xml:space="preserve">Es un algoritmo del tipo de aprendizaje no supervisado, </w:t>
+      </w:r>
+      <w:r>
+        <w:rPr>
+          <w:rFonts w:ascii="Arial" w:hAnsi="Arial" w:cs="Arial"/>
+          <w:color w:val="161616"/>
+          <w:highlight w:val="white"/>
+        </w:rPr>
+        <w:t xml:space="preserve">es decir, </w:t>
+      </w:r>
+      <w:r>
+        <w:rPr>
+          <w:rFonts w:ascii="Arial" w:hAnsi="Arial" w:cs="Arial"/>
+          <w:color w:val="161616"/>
+          <w:highlight w:val="white"/>
+        </w:rPr>
+        <w:t>los datos que utiliza no están etiquetados.</w:t>
       </w:r>
     </w:p>
     <w:p>
@@ -6193,29 +6435,55 @@
         </w:rPr>
         <w:t>grupamiento iterativo basado en centroides que divide un conjunto de datos en grupos similares en función de la distancia entre sus centroides. El centroide, o centro del clúster, es la media o la mediana de todos los puntos dentro del clúster, según las características de los datos.</w:t>
       </w:r>
-    </w:p>
-    <w:p>
-      <w:pPr>
-        <w:jc w:val="both"/>
-        <w:rPr>
-          <w:rFonts w:ascii="Arial" w:hAnsi="Arial" w:cs="Arial"/>
-        </w:rPr>
-      </w:pPr>
-    </w:p>
-    <w:p>
-      <w:pPr>
-        <w:jc w:val="both"/>
-        <w:rPr>
-          <w:rFonts w:ascii="Arial" w:hAnsi="Arial" w:cs="Arial"/>
-          <w:b/>
-          <w:u w:val="single"/>
-        </w:rPr>
-      </w:pPr>
-      <w:r>
-        <w:rPr>
-          <w:rFonts w:ascii="Arial" w:hAnsi="Arial" w:cs="Arial"/>
-          <w:b/>
-          <w:u w:val="single"/>
+      <w:r>
+        <w:rPr>
+          <w:rFonts w:ascii="Arial" w:eastAsia="Aptos" w:hAnsi="Arial" w:cs="Arial"/>
+          <w:color w:val="161616"/>
+          <w:highlight w:val="white"/>
+          <w:lang w:val="es-419"/>
+        </w:rPr>
+        <w:t xml:space="preserve"> La </w:t>
+      </w:r>
+      <w:r>
+        <w:rPr>
+          <w:rFonts w:ascii="Arial" w:eastAsia="Aptos" w:hAnsi="Arial" w:cs="Arial"/>
+          <w:i/>
+          <w:color w:val="161616"/>
+          <w:highlight w:val="white"/>
+          <w:lang w:val="es-419"/>
+        </w:rPr>
+        <w:t>k</w:t>
+      </w:r>
+      <w:r>
+        <w:rPr>
+          <w:rFonts w:ascii="Arial" w:eastAsia="Aptos" w:hAnsi="Arial" w:cs="Arial"/>
+          <w:color w:val="161616"/>
+          <w:highlight w:val="white"/>
+          <w:lang w:val="es-419"/>
+        </w:rPr>
+        <w:t xml:space="preserve"> hace referencia a la cantidad de clústers que busco.</w:t>
+      </w:r>
+    </w:p>
+    <w:p>
+      <w:pPr>
+        <w:jc w:val="both"/>
+        <w:rPr>
+          <w:rFonts w:ascii="Arial" w:hAnsi="Arial" w:cs="Arial"/>
+        </w:rPr>
+      </w:pPr>
+    </w:p>
+    <w:p>
+      <w:pPr>
+        <w:jc w:val="both"/>
+        <w:rPr>
+          <w:rFonts w:ascii="Arial" w:hAnsi="Arial" w:cs="Arial"/>
+          <w:b/>
+        </w:rPr>
+      </w:pPr>
+      <w:r>
+        <w:rPr>
+          <w:rFonts w:ascii="Arial" w:hAnsi="Arial" w:cs="Arial"/>
+          <w:b/>
         </w:rPr>
         <w:t>¿</w:t>
       </w:r>
@@ -6223,7 +6491,6 @@
         <w:rPr>
           <w:rFonts w:ascii="Arial" w:hAnsi="Arial" w:cs="Arial"/>
           <w:b/>
-          <w:u w:val="single"/>
         </w:rPr>
         <w:t>Cómo funciona</w:t>
       </w:r>
@@ -6231,29 +6498,352 @@
         <w:rPr>
           <w:rFonts w:ascii="Arial" w:hAnsi="Arial" w:cs="Arial"/>
           <w:b/>
-          <w:u w:val="single"/>
         </w:rPr>
         <w:t>?</w:t>
       </w:r>
     </w:p>
     <w:p>
       <w:pPr>
-        <w:jc w:val="both"/>
-        <w:rPr>
-          <w:rFonts w:ascii="Arial" w:hAnsi="Arial" w:cs="Arial"/>
-        </w:rPr>
-      </w:pPr>
-      <w:r>
-        <w:rPr>
-          <w:rFonts w:ascii="Arial" w:hAnsi="Arial" w:cs="Arial"/>
+        <w:numPr>
+          <w:ilvl w:val="0"/>
+          <w:numId w:val="24"/>
+        </w:numPr>
+        <w:shd w:val="clear" w:color="auto" w:fill="FFFFFF"/>
+        <w:spacing w:before="100" w:beforeAutospacing="1" w:after="100" w:afterAutospacing="1" w:line="240" w:lineRule="auto"/>
+        <w:jc w:val="both"/>
+        <w:rPr>
+          <w:rFonts w:ascii="Arial" w:hAnsi="Arial" w:cs="Arial"/>
+          <w:color w:val="161616"/>
+          <w:shd w:val="clear" w:color="auto" w:fill="FFFFFF"/>
+        </w:rPr>
+      </w:pPr>
+      <w:r>
+        <w:rPr>
+          <w:rFonts w:ascii="Arial" w:hAnsi="Arial" w:cs="Arial"/>
+          <w:color w:val="161616"/>
+          <w:shd w:val="clear" w:color="auto" w:fill="FFFFFF"/>
+        </w:rPr>
+        <w:t xml:space="preserve">Especificar el número de clústers deseados (k): El primer paso es especificar </w:t>
+      </w:r>
+      <w:r>
+        <w:rPr>
+          <w:rFonts w:ascii="Arial" w:hAnsi="Arial" w:cs="Arial"/>
+          <w:color w:val="161616"/>
+          <w:shd w:val="clear" w:color="auto" w:fill="FFFFFF"/>
+        </w:rPr>
+        <w:t xml:space="preserve">en </w:t>
+      </w:r>
+      <w:r>
+        <w:rPr>
+          <w:rFonts w:ascii="Arial" w:hAnsi="Arial" w:cs="Arial"/>
+          <w:color w:val="161616"/>
+          <w:shd w:val="clear" w:color="auto" w:fill="FFFFFF"/>
+        </w:rPr>
+        <w:t>cuántos clúster queremos dividir el conjunto de datos. Este número se denomina k.</w:t>
+      </w:r>
+    </w:p>
+    <w:p>
+      <w:pPr>
+        <w:numPr>
+          <w:ilvl w:val="0"/>
+          <w:numId w:val="24"/>
+        </w:numPr>
+        <w:shd w:val="clear" w:color="auto" w:fill="FFFFFF"/>
+        <w:spacing w:before="100" w:beforeAutospacing="1" w:after="100" w:afterAutospacing="1" w:line="240" w:lineRule="auto"/>
+        <w:jc w:val="both"/>
+        <w:rPr>
+          <w:rFonts w:ascii="Arial" w:hAnsi="Arial" w:cs="Arial"/>
+          <w:color w:val="161616"/>
+          <w:shd w:val="clear" w:color="auto" w:fill="FFFFFF"/>
+        </w:rPr>
+      </w:pPr>
+      <w:r>
+        <w:rPr>
+          <w:rFonts w:ascii="Arial" w:hAnsi="Arial" w:cs="Arial"/>
+          <w:color w:val="161616"/>
+          <w:shd w:val="clear" w:color="auto" w:fill="FFFFFF"/>
+        </w:rPr>
+        <w:t>Seleccionar k puntos al azar del conjunto de datos como los centroides iniciales de cada clúster: se eligen k puntos al azar del conjunto de datos para servir como los centroides iniciales de cada clúster. Estos centroides son el punto central o el promedio de cada clúster.</w:t>
+      </w:r>
+    </w:p>
+    <w:p>
+      <w:pPr>
+        <w:numPr>
+          <w:ilvl w:val="0"/>
+          <w:numId w:val="24"/>
+        </w:numPr>
+        <w:shd w:val="clear" w:color="auto" w:fill="FFFFFF"/>
+        <w:spacing w:before="100" w:beforeAutospacing="1" w:after="100" w:afterAutospacing="1" w:line="240" w:lineRule="auto"/>
+        <w:jc w:val="both"/>
+        <w:rPr>
+          <w:rFonts w:ascii="Arial" w:hAnsi="Arial" w:cs="Arial"/>
+          <w:color w:val="161616"/>
+          <w:shd w:val="clear" w:color="auto" w:fill="FFFFFF"/>
+        </w:rPr>
+      </w:pPr>
+      <w:r>
+        <w:rPr>
+          <w:rFonts w:ascii="Arial" w:hAnsi="Arial" w:cs="Arial"/>
+          <w:color w:val="161616"/>
+          <w:shd w:val="clear" w:color="auto" w:fill="FFFFFF"/>
+        </w:rPr>
+        <w:t xml:space="preserve">Asignar cada punto del conjunto de datos al cluster cuyo centroide esté más cerca: </w:t>
+      </w:r>
+      <w:r>
+        <w:rPr>
+          <w:rFonts w:ascii="Arial" w:hAnsi="Arial" w:cs="Arial"/>
+          <w:color w:val="161616"/>
+          <w:shd w:val="clear" w:color="auto" w:fill="FFFFFF"/>
+        </w:rPr>
+        <w:t>e</w:t>
+      </w:r>
+      <w:r>
+        <w:rPr>
+          <w:rFonts w:ascii="Arial" w:hAnsi="Arial" w:cs="Arial"/>
+          <w:color w:val="161616"/>
+          <w:shd w:val="clear" w:color="auto" w:fill="FFFFFF"/>
+        </w:rPr>
+        <w:t>l algoritmo asigna cada punto del conjunto de datos al cluster cuyo centroide esté más cerca. Para hacer esto, se calcula la distancia entre cada punto y cada centroide y se asigna el punto al cluster cuyo centroide tenga la menor distancia.</w:t>
+      </w:r>
+    </w:p>
+    <w:p>
+      <w:pPr>
+        <w:numPr>
+          <w:ilvl w:val="0"/>
+          <w:numId w:val="24"/>
+        </w:numPr>
+        <w:shd w:val="clear" w:color="auto" w:fill="FFFFFF"/>
+        <w:spacing w:before="100" w:beforeAutospacing="1" w:after="100" w:afterAutospacing="1" w:line="240" w:lineRule="auto"/>
+        <w:jc w:val="both"/>
+        <w:rPr>
+          <w:rFonts w:ascii="Arial" w:hAnsi="Arial" w:cs="Arial"/>
+          <w:color w:val="161616"/>
+          <w:shd w:val="clear" w:color="auto" w:fill="FFFFFF"/>
+        </w:rPr>
+      </w:pPr>
+      <w:r>
+        <w:rPr>
+          <w:rFonts w:ascii="Arial" w:hAnsi="Arial" w:cs="Arial"/>
+          <w:color w:val="161616"/>
+          <w:shd w:val="clear" w:color="auto" w:fill="FFFFFF"/>
+        </w:rPr>
+        <w:t>Recalcular los centroides de cada cluster como la media de todos los puntos del cluster: Una vez que todos los puntos han sido asignados a un cluster, se recalculan los centroides de cada cluster como la media de todos los puntos del cluster. Esto significa que se actualiza la posición del centroide para reflejar la nueva agrupación.</w:t>
+      </w:r>
+    </w:p>
+    <w:p>
+      <w:pPr>
+        <w:numPr>
+          <w:ilvl w:val="0"/>
+          <w:numId w:val="24"/>
+        </w:numPr>
+        <w:shd w:val="clear" w:color="auto" w:fill="FFFFFF"/>
+        <w:spacing w:before="100" w:beforeAutospacing="1" w:after="100" w:afterAutospacing="1" w:line="240" w:lineRule="auto"/>
+        <w:jc w:val="both"/>
+        <w:rPr>
+          <w:rFonts w:ascii="Arial" w:hAnsi="Arial" w:cs="Arial"/>
+          <w:color w:val="161616"/>
+          <w:shd w:val="clear" w:color="auto" w:fill="FFFFFF"/>
+        </w:rPr>
+      </w:pPr>
+      <w:r>
+        <w:rPr>
+          <w:rFonts w:ascii="Arial" w:hAnsi="Arial" w:cs="Arial"/>
+          <w:color w:val="161616"/>
+          <w:shd w:val="clear" w:color="auto" w:fill="FFFFFF"/>
+        </w:rPr>
+        <w:t>Repetir los pasos 3 y 4 hasta que los centroides de los clusters ya no cambien o hasta que se alcance el número máximo de iteraciones.</w:t>
+      </w:r>
+    </w:p>
+    <w:p>
+      <w:pPr>
+        <w:jc w:val="center"/>
+        <w:rPr>
+          <w:rFonts w:ascii="Arial" w:hAnsi="Arial" w:cs="Arial"/>
+          <w:color w:val="161616"/>
+          <w:shd w:val="clear" w:color="auto" w:fill="FFFFFF"/>
+        </w:rPr>
+      </w:pPr>
+      <w:r>
+        <w:rPr>
+          <w:rFonts w:ascii="Arial" w:hAnsi="Arial" w:cs="Arial"/>
+          <w:b/>
+          <w:lang w:val="es-AR"/>
+        </w:rPr>
+        <w:lastRenderedPageBreak/>
+        <w:drawing>
+          <wp:inline distT="0" distB="0" distL="0" distR="0" wp14:anchorId="410CAAAA" wp14:editId="1DFC0291">
+            <wp:extent cx="5731510" cy="2192020"/>
+            <wp:effectExtent l="0" t="0" r="2540" b="0"/>
+            <wp:docPr id="16" name="Imagen 4"/>
+            <wp:cNvGraphicFramePr>
+              <a:graphicFrameLocks xmlns:a="http://schemas.openxmlformats.org/drawingml/2006/main" noChangeAspect="1"/>
+            </wp:cNvGraphicFramePr>
+            <a:graphic xmlns:a="http://schemas.openxmlformats.org/drawingml/2006/main">
+              <a:graphicData uri="http://schemas.openxmlformats.org/drawingml/2006/picture">
+                <pic:pic xmlns:pic="http://schemas.openxmlformats.org/drawingml/2006/picture">
+                  <pic:nvPicPr>
+                    <pic:cNvPr id="5" name="Imagen 4"/>
+                    <pic:cNvPicPr>
+                      <a:picLocks noChangeAspect="1"/>
+                    </pic:cNvPicPr>
+                  </pic:nvPicPr>
+                  <pic:blipFill>
+                    <a:blip r:embed="rId26"/>
+                    <a:stretch>
+                      <a:fillRect/>
+                    </a:stretch>
+                  </pic:blipFill>
+                  <pic:spPr>
+                    <a:xfrm>
+                      <a:off x="0" y="0"/>
+                      <a:ext cx="5731510" cy="2192020"/>
+                    </a:xfrm>
+                    <a:prstGeom prst="rect">
+                      <a:avLst/>
+                    </a:prstGeom>
+                  </pic:spPr>
+                </pic:pic>
+              </a:graphicData>
+            </a:graphic>
+          </wp:inline>
+        </w:drawing>
+      </w:r>
+    </w:p>
+    <w:p>
+      <w:pPr>
+        <w:jc w:val="both"/>
+        <w:rPr>
+          <w:rFonts w:ascii="Arial" w:hAnsi="Arial" w:cs="Arial"/>
+          <w:b/>
+          <w:color w:val="161616"/>
+          <w:shd w:val="clear" w:color="auto" w:fill="FFFFFF"/>
+        </w:rPr>
+      </w:pPr>
+      <w:r>
+        <w:rPr>
+          <w:rFonts w:ascii="Arial" w:hAnsi="Arial" w:cs="Arial"/>
+          <w:b/>
+          <w:color w:val="161616"/>
+          <w:shd w:val="clear" w:color="auto" w:fill="FFFFFF"/>
+        </w:rPr>
+        <w:t>¿Cómo elegir el valor de K?</w:t>
+      </w:r>
+    </w:p>
+    <w:p>
+      <w:pPr>
+        <w:shd w:val="clear" w:color="auto" w:fill="FFFFFF"/>
+        <w:spacing w:before="100" w:beforeAutospacing="1" w:after="100" w:afterAutospacing="1" w:line="240" w:lineRule="auto"/>
+        <w:jc w:val="both"/>
+        <w:textAlignment w:val="baseline"/>
+        <w:rPr>
+          <w:rFonts w:ascii="Arial" w:hAnsi="Arial" w:cs="Arial"/>
+          <w:color w:val="161616"/>
+        </w:rPr>
+      </w:pPr>
+      <w:r>
+        <w:rPr>
+          <w:rFonts w:ascii="Arial" w:hAnsi="Arial" w:cs="Arial"/>
+          <w:color w:val="161616"/>
+          <w:shd w:val="clear" w:color="auto" w:fill="FFFFFF"/>
+        </w:rPr>
+        <w:t xml:space="preserve">En algunos casos es obvio </w:t>
+      </w:r>
+      <w:bookmarkStart w:id="2" w:name="_GoBack"/>
+      <w:bookmarkEnd w:id="2"/>
+      <w:r>
+        <w:rPr>
+          <w:rFonts w:ascii="Arial" w:hAnsi="Arial" w:cs="Arial"/>
+          <w:color w:val="161616"/>
+          <w:shd w:val="clear" w:color="auto" w:fill="FFFFFF"/>
+        </w:rPr>
+        <w:t xml:space="preserve">y visible el valor de k a elegir, pero en aquellos en que esto no sea así, hay un método conocido como “el método del codo” </w:t>
+      </w:r>
+      <w:r>
+        <w:rPr>
+          <w:rFonts w:ascii="Arial" w:hAnsi="Arial" w:cs="Arial"/>
+          <w:color w:val="161616"/>
+        </w:rPr>
+        <w:t>para lograr el número óptimo de clústeres</w:t>
+      </w:r>
+      <w:r>
+        <w:rPr>
+          <w:rFonts w:ascii="Arial" w:hAnsi="Arial" w:cs="Arial"/>
+          <w:color w:val="161616"/>
+          <w:shd w:val="clear" w:color="auto" w:fill="FFFFFF"/>
+        </w:rPr>
+        <w:t>.</w:t>
+      </w:r>
+      <w:r>
+        <w:rPr>
+          <w:rFonts w:ascii="Arial" w:hAnsi="Arial" w:cs="Arial"/>
+          <w:color w:val="161616"/>
+          <w:shd w:val="clear" w:color="auto" w:fill="FFFFFF"/>
+        </w:rPr>
+        <w:t xml:space="preserve"> </w:t>
+      </w:r>
+      <w:r>
+        <w:rPr>
+          <w:rFonts w:ascii="Arial" w:hAnsi="Arial" w:cs="Arial"/>
+          <w:color w:val="161616"/>
+        </w:rPr>
+        <w:t>El método del codo es un método gráfico para encontrar el número óptimo de clústeres dentro de un algoritmo de agrupamiento k-means. Mide la distancia euclidiana entre cada punto de datos y su centro de clúster y elige el número de clústeres en función de dónde se nivela el cambio en la "suma de cuadrados dentro del clúster" (WCSS). Este valor representa la varianza total dentro de cada clúster que se traza frente al número de clústeres.</w:t>
+      </w:r>
+    </w:p>
+    <w:p>
+      <w:pPr>
+        <w:shd w:val="clear" w:color="auto" w:fill="FFFFFF"/>
+        <w:spacing w:before="100" w:beforeAutospacing="1" w:after="100" w:afterAutospacing="1" w:line="240" w:lineRule="auto"/>
+        <w:jc w:val="both"/>
+        <w:textAlignment w:val="baseline"/>
+        <w:rPr>
+          <w:rFonts w:ascii="Arial" w:hAnsi="Arial" w:cs="Arial"/>
+          <w:color w:val="161616"/>
+        </w:rPr>
+      </w:pPr>
+      <w:r>
+        <w:rPr>
+          <w:rFonts w:ascii="Arial" w:hAnsi="Arial" w:cs="Arial"/>
+          <w:color w:val="161616"/>
+        </w:rPr>
+        <w:t>El primer paso del método del codo es calcular el WCSS para cada grupo (k). A continuación, el valor del WCSS se traza en el eje Y y el número de clústeres se traza en el eje X. A medida que aumenta el número de clústeres, los puntos de la gráfica deben formar un patrón coherente. A partir de este patrón, se obtiene un rango para el número óptimo de clústeres.</w:t>
+      </w:r>
+      <w:r>
+        <w:rPr>
+          <w:rFonts w:ascii="Arial" w:hAnsi="Arial" w:cs="Arial"/>
+          <w:color w:val="161616"/>
+        </w:rPr>
+        <w:t xml:space="preserve"> </w:t>
+      </w:r>
+      <w:r>
+        <w:rPr>
+          <w:rFonts w:ascii="Arial" w:hAnsi="Arial" w:cs="Arial"/>
+          <w:color w:val="161616"/>
+        </w:rPr>
+        <w:t>A la hora de decidir el número de clústeres, tenga en cuenta los costos computacionales. Cuanto mayor sea el número de clústeres, más potencia de procesamiento se necesitará, especialmente con grandes conjuntos de datos.</w:t>
+      </w:r>
+    </w:p>
+    <w:p>
+      <w:pPr>
+        <w:shd w:val="clear" w:color="auto" w:fill="FFFFFF"/>
+        <w:spacing w:before="100" w:beforeAutospacing="1" w:after="100" w:afterAutospacing="1" w:line="240" w:lineRule="auto"/>
+        <w:jc w:val="center"/>
+        <w:textAlignment w:val="baseline"/>
+        <w:rPr>
+          <w:rFonts w:ascii="Arial" w:hAnsi="Arial" w:cs="Arial"/>
+          <w:color w:val="161616"/>
+          <w:shd w:val="clear" w:color="auto" w:fill="FFFFFF"/>
+        </w:rPr>
+      </w:pPr>
+      <w:r>
+        <w:rPr>
           <w:noProof/>
           <w:lang w:val="es-AR"/>
         </w:rPr>
         <w:drawing>
-          <wp:inline distT="0" distB="0" distL="0" distR="0" wp14:anchorId="592B3128" wp14:editId="6909B4E1">
-            <wp:extent cx="4071574" cy="2609850"/>
-            <wp:effectExtent l="0" t="0" r="5715" b="0"/>
-            <wp:docPr id="4" name="Imagen 4"/>
+          <wp:inline distT="0" distB="0" distL="0" distR="0" wp14:anchorId="709CEF3F" wp14:editId="5F3ABD04">
+            <wp:extent cx="3324225" cy="2477607"/>
+            <wp:effectExtent l="0" t="0" r="0" b="0"/>
+            <wp:docPr id="18" name="Imagen 18"/>
             <wp:cNvGraphicFramePr>
               <a:graphicFrameLocks xmlns:a="http://schemas.openxmlformats.org/drawingml/2006/main" noChangeAspect="1"/>
             </wp:cNvGraphicFramePr>
@@ -6273,7 +6863,7 @@
                   <pic:spPr>
                     <a:xfrm>
                       <a:off x="0" y="0"/>
-                      <a:ext cx="4131778" cy="2648440"/>
+                      <a:ext cx="3337926" cy="2487819"/>
                     </a:xfrm>
                     <a:prstGeom prst="rect">
                       <a:avLst/>
@@ -6291,290 +6881,241 @@
         <w:jc w:val="both"/>
         <w:rPr>
           <w:rFonts w:ascii="Arial" w:hAnsi="Arial" w:cs="Arial"/>
-          <w:color w:val="FF0000"/>
-        </w:rPr>
-      </w:pPr>
-      <w:r>
-        <w:rPr>
-          <w:rFonts w:ascii="Arial" w:hAnsi="Arial" w:cs="Arial"/>
-          <w:color w:val="FF0000"/>
-        </w:rPr>
-        <w:t>Modificar gráfico</w:t>
-      </w:r>
-    </w:p>
-    <w:p>
-      <w:pPr>
-        <w:jc w:val="both"/>
+        </w:rPr>
+      </w:pPr>
+    </w:p>
+    <w:p>
+      <w:pPr>
+        <w:jc w:val="both"/>
+        <w:rPr>
+          <w:rFonts w:ascii="Arial" w:hAnsi="Arial" w:cs="Arial"/>
+          <w:b/>
+        </w:rPr>
+      </w:pPr>
+      <w:r>
+        <w:rPr>
+          <w:rFonts w:ascii="Arial" w:hAnsi="Arial" w:cs="Arial"/>
+          <w:b/>
+        </w:rPr>
+        <w:lastRenderedPageBreak/>
+        <w:t>¿</w:t>
+      </w:r>
+      <w:r>
+        <w:rPr>
+          <w:rFonts w:ascii="Arial" w:hAnsi="Arial" w:cs="Arial"/>
+          <w:b/>
+        </w:rPr>
+        <w:t>En qué casos se aplica</w:t>
+      </w:r>
+      <w:r>
+        <w:rPr>
+          <w:rFonts w:ascii="Arial" w:hAnsi="Arial" w:cs="Arial"/>
+          <w:b/>
+        </w:rPr>
+        <w:t>?</w:t>
+      </w:r>
+    </w:p>
+    <w:p>
+      <w:pPr>
+        <w:jc w:val="both"/>
+        <w:rPr>
+          <w:rFonts w:ascii="Arial" w:hAnsi="Arial" w:cs="Arial"/>
+        </w:rPr>
+      </w:pPr>
+      <w:r>
         <w:rPr>
           <w:rFonts w:ascii="Arial" w:hAnsi="Arial" w:cs="Arial"/>
           <w:color w:val="161616"/>
           <w:shd w:val="clear" w:color="auto" w:fill="FFFFFF"/>
         </w:rPr>
-      </w:pPr>
+        <w:t>S</w:t>
+      </w:r>
       <w:r>
         <w:rPr>
           <w:rFonts w:ascii="Arial" w:hAnsi="Arial" w:cs="Arial"/>
           <w:color w:val="161616"/>
           <w:shd w:val="clear" w:color="auto" w:fill="FFFFFF"/>
         </w:rPr>
-        <w:t>El primer paso es inicializar </w:t>
-      </w:r>
-      <w:r>
-        <w:rPr>
-          <w:rStyle w:val="nfasis"/>
-          <w:rFonts w:ascii="Arial" w:hAnsi="Arial" w:cs="Arial"/>
-          <w:color w:val="161616"/>
-          <w:bdr w:val="none" w:sz="0" w:space="0" w:color="auto" w:frame="1"/>
-          <w:shd w:val="clear" w:color="auto" w:fill="FFFFFF"/>
-        </w:rPr>
-        <w:t>k </w:t>
-      </w:r>
-      <w:r>
-        <w:rPr>
-          <w:rFonts w:ascii="Arial" w:hAnsi="Arial" w:cs="Arial"/>
-          <w:color w:val="161616"/>
-          <w:shd w:val="clear" w:color="auto" w:fill="FFFFFF"/>
-        </w:rPr>
-        <w:t>centroides donde </w:t>
-      </w:r>
-      <w:r>
-        <w:rPr>
-          <w:rStyle w:val="nfasis"/>
-          <w:rFonts w:ascii="Arial" w:hAnsi="Arial" w:cs="Arial"/>
-          <w:color w:val="161616"/>
-          <w:bdr w:val="none" w:sz="0" w:space="0" w:color="auto" w:frame="1"/>
-          <w:shd w:val="clear" w:color="auto" w:fill="FFFFFF"/>
-        </w:rPr>
-        <w:t>k </w:t>
-      </w:r>
-      <w:r>
-        <w:rPr>
-          <w:rFonts w:ascii="Arial" w:hAnsi="Arial" w:cs="Arial"/>
-          <w:color w:val="161616"/>
-          <w:shd w:val="clear" w:color="auto" w:fill="FFFFFF"/>
-        </w:rPr>
-        <w:t>es igual al número de clústeres elegidos para un conjunto de datos específico. Este enfoque utiliza métodos de selección aleatoria o muestreo centroide inicial.</w:t>
-      </w:r>
-    </w:p>
-    <w:p>
-      <w:pPr>
-        <w:jc w:val="both"/>
-        <w:rPr>
-          <w:rFonts w:ascii="Arial" w:hAnsi="Arial" w:cs="Arial"/>
-          <w:color w:val="161616"/>
-          <w:shd w:val="clear" w:color="auto" w:fill="FFFFFF"/>
-        </w:rPr>
-      </w:pPr>
-      <w:r>
-        <w:rPr>
-          <w:rFonts w:ascii="Arial" w:hAnsi="Arial" w:cs="Arial"/>
-          <w:color w:val="161616"/>
-          <w:shd w:val="clear" w:color="auto" w:fill="FFFFFF"/>
-        </w:rPr>
-        <w:t>El siguiente paso incluye un proceso iterativo de dos etapas basado en el algoritmo de machine learning de maximización de expectativas.</w:t>
-      </w:r>
-      <w:r>
-        <w:rPr>
-          <w:rFonts w:ascii="Arial" w:hAnsi="Arial" w:cs="Arial"/>
-          <w:color w:val="161616"/>
-          <w:bdr w:val="none" w:sz="0" w:space="0" w:color="auto" w:frame="1"/>
-          <w:shd w:val="clear" w:color="auto" w:fill="FFFFFF"/>
-          <w:vertAlign w:val="superscript"/>
-        </w:rPr>
-        <w:t> </w:t>
-      </w:r>
-      <w:r>
-        <w:rPr>
-          <w:rFonts w:ascii="Arial" w:hAnsi="Arial" w:cs="Arial"/>
-          <w:color w:val="161616"/>
-          <w:shd w:val="clear" w:color="auto" w:fill="FFFFFF"/>
-        </w:rPr>
-        <w:t>El paso de expectativa asigna cada punto de datos a su centroide más cercano en función de la distancia (de nuevo, normalmente euclídea). El paso de maximización calcula la media de todos los puntos de cada conglomerado y reasigna el centro del conglomerado, o centroide. Este proceso se repite hasta que las posiciones de los centroides hayan alcanzado la convergencia o se haya alcanzado el número máximo de iteraciones.</w:t>
-      </w:r>
-    </w:p>
-    <w:p>
-      <w:pPr>
-        <w:jc w:val="both"/>
-        <w:rPr>
-          <w:rFonts w:ascii="Arial" w:hAnsi="Arial" w:cs="Arial"/>
-          <w:color w:val="161616"/>
-          <w:shd w:val="clear" w:color="auto" w:fill="FFFFFF"/>
-        </w:rPr>
-      </w:pPr>
-      <w:r>
-        <w:rPr>
-          <w:rFonts w:ascii="Arial" w:hAnsi="Arial" w:cs="Arial"/>
-          <w:color w:val="161616"/>
-          <w:shd w:val="clear" w:color="auto" w:fill="FFFFFF"/>
-        </w:rPr>
-        <w:lastRenderedPageBreak/>
-        <w:t>El agrupamiento de medias K es simple pero sensible a las condiciones iniciales y los valores atípicos. Es importante optimizar la inicialización del centroide y el número de clústeres k, para lograr los clústeres más significativos.</w:t>
-      </w:r>
-    </w:p>
-    <w:p>
-      <w:pPr>
-        <w:shd w:val="clear" w:color="auto" w:fill="FFFFFF"/>
-        <w:spacing w:before="100" w:beforeAutospacing="1" w:after="100" w:afterAutospacing="1" w:line="240" w:lineRule="auto"/>
-        <w:textAlignment w:val="baseline"/>
-        <w:rPr>
-          <w:rFonts w:ascii="Arial" w:eastAsia="Times New Roman" w:hAnsi="Arial" w:cs="Arial"/>
-          <w:color w:val="161616"/>
+        <w:t>e usa comúnmente en la ciencia de datos para la segmentación del mercado, la agrupación de documentos, la segmentación de imágenes y la compresión de imágenes. El algoritmo k-means es un método ampliamente empleado en el análisis de conglomerados porque es eficiente, eficaz y sencillo.</w:t>
+      </w:r>
+    </w:p>
+    <w:p>
+      <w:pPr>
+        <w:jc w:val="both"/>
+        <w:rPr>
+          <w:rFonts w:ascii="Arial" w:hAnsi="Arial" w:cs="Arial"/>
+        </w:rPr>
+      </w:pPr>
+    </w:p>
+    <w:p>
+      <w:pPr>
+        <w:jc w:val="both"/>
+        <w:rPr>
+          <w:rFonts w:ascii="Arial" w:hAnsi="Arial" w:cs="Arial"/>
+          <w:b/>
+        </w:rPr>
+      </w:pPr>
+      <w:r>
+        <w:rPr>
+          <w:rFonts w:ascii="Arial" w:hAnsi="Arial" w:cs="Arial"/>
+          <w:b/>
+        </w:rPr>
+        <w:t>¿Se puede aplicar en nuestro caso?</w:t>
+      </w:r>
+    </w:p>
+    <w:p>
+      <w:pPr>
+        <w:jc w:val="both"/>
+        <w:rPr>
+          <w:rFonts w:ascii="Arial" w:hAnsi="Arial" w:cs="Arial"/>
+        </w:rPr>
+      </w:pPr>
+      <w:r>
+        <w:rPr>
+          <w:rFonts w:ascii="Arial" w:hAnsi="Arial" w:cs="Arial"/>
+        </w:rPr>
+        <w:t>En nuestro caso estamos buscando clasificar candidatos en “Apto” o “No apto”</w:t>
+      </w:r>
+      <w:r>
+        <w:rPr>
+          <w:rFonts w:ascii="Arial" w:hAnsi="Arial" w:cs="Arial"/>
+        </w:rPr>
+        <w:t>.</w:t>
+      </w:r>
+      <w:r>
+        <w:rPr>
+          <w:rFonts w:ascii="Arial" w:hAnsi="Arial" w:cs="Arial"/>
+        </w:rPr>
+        <w:t xml:space="preserve"> </w:t>
+      </w:r>
+    </w:p>
+    <w:p>
+      <w:pPr>
+        <w:jc w:val="both"/>
+        <w:rPr>
+          <w:rFonts w:ascii="Arial" w:hAnsi="Arial" w:cs="Arial"/>
+        </w:rPr>
+      </w:pPr>
+      <w:r>
+        <w:rPr>
+          <w:rFonts w:ascii="Arial" w:hAnsi="Arial" w:cs="Arial"/>
+        </w:rPr>
+        <w:t>E</w:t>
+      </w:r>
+      <w:r>
+        <w:rPr>
+          <w:rFonts w:ascii="Arial" w:hAnsi="Arial" w:cs="Arial"/>
+        </w:rPr>
+        <w:t xml:space="preserve">ste modelo no es aplicable ya que </w:t>
+      </w:r>
+      <w:r>
+        <w:rPr>
+          <w:rFonts w:ascii="Arial" w:hAnsi="Arial" w:cs="Arial"/>
+        </w:rPr>
+        <w:t xml:space="preserve">es un método de agrupamiento y no de clasificación. En la clasificación sabemos las clases que queremos predecir </w:t>
+      </w:r>
+      <w:r>
+        <w:rPr>
+          <w:rFonts w:ascii="Arial" w:hAnsi="Arial" w:cs="Arial"/>
+        </w:rPr>
+        <w:t>y tenemos los datos etiquetados</w:t>
+      </w:r>
+      <w:r>
+        <w:rPr>
+          <w:rFonts w:ascii="Arial" w:hAnsi="Arial" w:cs="Arial"/>
+        </w:rPr>
+        <w:t xml:space="preserve"> (“Apto” y “No apto”). El agrupamiento o clustering es cuando no tenemos etiquetas y queremos obtener clúster</w:t>
+      </w:r>
+      <w:r>
+        <w:rPr>
+          <w:rFonts w:ascii="Arial" w:hAnsi="Arial" w:cs="Arial"/>
+        </w:rPr>
+        <w:t>e</w:t>
+      </w:r>
+      <w:r>
+        <w:rPr>
+          <w:rFonts w:ascii="Arial" w:hAnsi="Arial" w:cs="Arial"/>
+        </w:rPr>
+        <w:t>s sin saber las clases a las que pertenece cada uno.</w:t>
+      </w:r>
+    </w:p>
+    <w:p>
+      <w:pPr>
+        <w:jc w:val="center"/>
+        <w:rPr>
+          <w:rFonts w:ascii="Arial" w:hAnsi="Arial" w:cs="Arial"/>
+        </w:rPr>
+      </w:pPr>
+      <w:r>
+        <w:rPr>
+          <w:noProof/>
           <w:lang w:val="es-AR"/>
         </w:rPr>
-      </w:pPr>
-      <w:r>
-        <w:rPr>
-          <w:rFonts w:ascii="Arial" w:eastAsia="Times New Roman" w:hAnsi="Arial" w:cs="Arial"/>
-          <w:color w:val="161616"/>
-          <w:lang w:val="es-AR"/>
-        </w:rPr>
-        <w:t>Los clústeres de calidad contienen al menos dos propiedades: </w:t>
-      </w:r>
-    </w:p>
-    <w:p>
-      <w:pPr>
-        <w:numPr>
-          <w:ilvl w:val="0"/>
-          <w:numId w:val="21"/>
-        </w:numPr>
-        <w:shd w:val="clear" w:color="auto" w:fill="FFFFFF"/>
-        <w:spacing w:after="0" w:line="240" w:lineRule="auto"/>
-        <w:textAlignment w:val="baseline"/>
-        <w:rPr>
-          <w:rFonts w:ascii="Arial" w:eastAsia="Times New Roman" w:hAnsi="Arial" w:cs="Arial"/>
-          <w:color w:val="161616"/>
-          <w:lang w:val="es-AR"/>
-        </w:rPr>
-      </w:pPr>
-      <w:r>
-        <w:rPr>
-          <w:rFonts w:ascii="Arial" w:eastAsia="Times New Roman" w:hAnsi="Arial" w:cs="Arial"/>
-          <w:b/>
-          <w:bCs/>
-          <w:color w:val="161616"/>
-          <w:bdr w:val="none" w:sz="0" w:space="0" w:color="auto" w:frame="1"/>
-          <w:lang w:val="es-AR"/>
-        </w:rPr>
-        <w:t>Todos los puntos de datos dentro de un clúster deben ser similares.</w:t>
-      </w:r>
-    </w:p>
-    <w:p>
-      <w:pPr>
-        <w:numPr>
-          <w:ilvl w:val="0"/>
-          <w:numId w:val="21"/>
-        </w:numPr>
-        <w:shd w:val="clear" w:color="auto" w:fill="FFFFFF"/>
-        <w:spacing w:after="0" w:line="240" w:lineRule="auto"/>
-        <w:textAlignment w:val="baseline"/>
-        <w:rPr>
-          <w:rFonts w:ascii="Arial" w:eastAsia="Times New Roman" w:hAnsi="Arial" w:cs="Arial"/>
-          <w:color w:val="161616"/>
-          <w:lang w:val="es-AR"/>
-        </w:rPr>
-      </w:pPr>
-      <w:r>
-        <w:rPr>
-          <w:rFonts w:ascii="Arial" w:eastAsia="Times New Roman" w:hAnsi="Arial" w:cs="Arial"/>
-          <w:b/>
-          <w:bCs/>
-          <w:color w:val="161616"/>
-          <w:bdr w:val="none" w:sz="0" w:space="0" w:color="auto" w:frame="1"/>
-          <w:lang w:val="es-AR"/>
-        </w:rPr>
-        <w:t>Los clústeres deben ser distintos entre sí.</w:t>
-      </w:r>
-    </w:p>
-    <w:p>
-      <w:pPr>
-        <w:jc w:val="both"/>
-        <w:rPr>
-          <w:rFonts w:ascii="Arial" w:hAnsi="Arial" w:cs="Arial"/>
-        </w:rPr>
-      </w:pPr>
-    </w:p>
-    <w:p>
-      <w:pPr>
-        <w:jc w:val="both"/>
-        <w:rPr>
-          <w:rFonts w:ascii="Arial" w:hAnsi="Arial" w:cs="Arial"/>
-          <w:b/>
-          <w:u w:val="single"/>
-        </w:rPr>
-      </w:pPr>
-      <w:r>
-        <w:rPr>
-          <w:rFonts w:ascii="Arial" w:hAnsi="Arial" w:cs="Arial"/>
-          <w:b/>
-          <w:u w:val="single"/>
-        </w:rPr>
-        <w:t>¿</w:t>
-      </w:r>
-      <w:r>
-        <w:rPr>
-          <w:rFonts w:ascii="Arial" w:hAnsi="Arial" w:cs="Arial"/>
-          <w:b/>
-          <w:u w:val="single"/>
-        </w:rPr>
-        <w:t>En qué casos se aplica</w:t>
-      </w:r>
-      <w:r>
-        <w:rPr>
-          <w:rFonts w:ascii="Arial" w:hAnsi="Arial" w:cs="Arial"/>
-          <w:b/>
-          <w:u w:val="single"/>
-        </w:rPr>
-        <w:t>?</w:t>
-      </w:r>
-    </w:p>
-    <w:p>
-      <w:pPr>
-        <w:jc w:val="both"/>
-        <w:rPr>
-          <w:rFonts w:ascii="Arial" w:hAnsi="Arial" w:cs="Arial"/>
-        </w:rPr>
-      </w:pPr>
-      <w:r>
-        <w:rPr>
-          <w:rFonts w:ascii="Arial" w:hAnsi="Arial" w:cs="Arial"/>
-          <w:color w:val="161616"/>
-          <w:shd w:val="clear" w:color="auto" w:fill="FFFFFF"/>
-        </w:rPr>
-        <w:t>S</w:t>
-      </w:r>
-      <w:r>
-        <w:rPr>
-          <w:rFonts w:ascii="Arial" w:hAnsi="Arial" w:cs="Arial"/>
-          <w:color w:val="161616"/>
-          <w:shd w:val="clear" w:color="auto" w:fill="FFFFFF"/>
-        </w:rPr>
-        <w:t>e usa comúnmente en la ciencia de datos para la segmentación del mercado, la agrupación de documentos, la segmentación de imágenes y la compresión de imágenes. El algoritmo k-means es un método ampliamente empleado en el análisis de conglomerados porque es eficiente, eficaz y sencillo.</w:t>
-      </w:r>
-    </w:p>
-    <w:p>
-      <w:pPr>
-        <w:jc w:val="both"/>
-        <w:rPr>
-          <w:rFonts w:ascii="Arial" w:hAnsi="Arial" w:cs="Arial"/>
-        </w:rPr>
-      </w:pPr>
-    </w:p>
-    <w:p>
-      <w:pPr>
-        <w:jc w:val="both"/>
-        <w:rPr>
-          <w:rFonts w:ascii="Arial" w:hAnsi="Arial" w:cs="Arial"/>
-          <w:b/>
-          <w:sz w:val="20"/>
-        </w:rPr>
-      </w:pPr>
-      <w:r>
+        <w:drawing>
+          <wp:inline distT="0" distB="0" distL="0" distR="0" wp14:anchorId="2429D073" wp14:editId="592E76C3">
+            <wp:extent cx="3524250" cy="2135010"/>
+            <wp:effectExtent l="0" t="0" r="0" b="0"/>
+            <wp:docPr id="15" name="Imagen 15"/>
+            <wp:cNvGraphicFramePr>
+              <a:graphicFrameLocks xmlns:a="http://schemas.openxmlformats.org/drawingml/2006/main" noChangeAspect="1"/>
+            </wp:cNvGraphicFramePr>
+            <a:graphic xmlns:a="http://schemas.openxmlformats.org/drawingml/2006/main">
+              <a:graphicData uri="http://schemas.openxmlformats.org/drawingml/2006/picture">
+                <pic:pic xmlns:pic="http://schemas.openxmlformats.org/drawingml/2006/picture">
+                  <pic:nvPicPr>
+                    <pic:cNvPr id="1" name=""/>
+                    <pic:cNvPicPr/>
+                  </pic:nvPicPr>
+                  <pic:blipFill>
+                    <a:blip r:embed="rId28"/>
+                    <a:stretch>
+                      <a:fillRect/>
+                    </a:stretch>
+                  </pic:blipFill>
+                  <pic:spPr>
+                    <a:xfrm>
+                      <a:off x="0" y="0"/>
+                      <a:ext cx="3540707" cy="2144980"/>
+                    </a:xfrm>
+                    <a:prstGeom prst="rect">
+                      <a:avLst/>
+                    </a:prstGeom>
+                  </pic:spPr>
+                </pic:pic>
+              </a:graphicData>
+            </a:graphic>
+          </wp:inline>
+        </w:drawing>
+      </w:r>
+    </w:p>
+    <w:p>
+      <w:pPr>
         <w:rPr>
           <w:rFonts w:ascii="Arial" w:hAnsi="Arial" w:cs="Arial"/>
           <w:b/>
           <w:sz w:val="28"/>
           <w:szCs w:val="36"/>
         </w:rPr>
+      </w:pPr>
+    </w:p>
+    <w:p>
+      <w:pPr>
+        <w:jc w:val="both"/>
+        <w:rPr>
+          <w:rFonts w:ascii="Arial" w:hAnsi="Arial" w:cs="Arial"/>
+          <w:b/>
+          <w:sz w:val="20"/>
+          <w:u w:val="single"/>
+        </w:rPr>
+      </w:pPr>
+      <w:r>
+        <w:rPr>
+          <w:rFonts w:ascii="Arial" w:hAnsi="Arial" w:cs="Arial"/>
+          <w:b/>
+          <w:sz w:val="28"/>
+          <w:szCs w:val="36"/>
+          <w:u w:val="single"/>
+        </w:rPr>
         <w:t xml:space="preserve">Isolation Forest </w:t>
       </w:r>
     </w:p>
@@ -6702,6 +7243,7 @@
           <w:rFonts w:ascii="Arial" w:hAnsi="Arial" w:cs="Arial"/>
           <w:b/>
         </w:rPr>
+        <w:lastRenderedPageBreak/>
         <w:t>¿Cómo se define si un punto es una anomalía o no?</w:t>
       </w:r>
       <w:r>
@@ -6724,7 +7266,6 @@
           <w:noProof/>
           <w:lang w:val="es-AR"/>
         </w:rPr>
-        <w:lastRenderedPageBreak/>
         <w:drawing>
           <wp:inline distT="114300" distB="114300" distL="114300" distR="114300">
             <wp:extent cx="2986088" cy="2216699"/>
@@ -6739,7 +7280,7 @@
                     <pic:cNvPicPr preferRelativeResize="0"/>
                   </pic:nvPicPr>
                   <pic:blipFill>
-                    <a:blip r:embed="rId28"/>
+                    <a:blip r:embed="rId29"/>
                     <a:srcRect/>
                     <a:stretch>
                       <a:fillRect/>
@@ -6778,30 +7319,9 @@
     </w:p>
     <w:p>
       <w:pPr>
-        <w:rPr>
-          <w:rFonts w:ascii="Arial" w:hAnsi="Arial" w:cs="Arial"/>
-        </w:rPr>
-      </w:pPr>
-    </w:p>
-    <w:p>
-      <w:pPr>
-        <w:rPr>
-          <w:rFonts w:ascii="Arial" w:hAnsi="Arial" w:cs="Arial"/>
-        </w:rPr>
-      </w:pPr>
-    </w:p>
-    <w:p>
-      <w:pPr>
-        <w:rPr>
-          <w:rFonts w:ascii="Arial" w:hAnsi="Arial" w:cs="Arial"/>
-        </w:rPr>
-      </w:pPr>
-    </w:p>
-    <w:p>
-      <w:pPr>
-        <w:rPr>
-          <w:rFonts w:ascii="Arial" w:eastAsia="Arial" w:hAnsi="Arial" w:cs="Arial"/>
-          <w:b/>
+        <w:jc w:val="both"/>
+        <w:rPr>
+          <w:rFonts w:ascii="Arial" w:hAnsi="Arial" w:cs="Arial"/>
         </w:rPr>
       </w:pPr>
       <w:r>
@@ -6942,36 +7462,46 @@
           <w:u w:val="single"/>
         </w:rPr>
       </w:pPr>
-      <w:hyperlink r:id="rId29" w:history="1">
+      <w:hyperlink r:id="rId30" w:history="1">
         <w:r>
           <w:rPr>
-            <w:rStyle w:val="Hipervnculo"/>
             <w:rFonts w:ascii="Arial" w:eastAsia="Arial" w:hAnsi="Arial" w:cs="Arial"/>
             <w:b/>
+            <w:color w:val="467886"/>
+            <w:u w:val="single"/>
           </w:rPr>
-          <w:t>https://repositorio.unal.edu.co/bitstream/handle/unal/2421/42694070_2009.pdf?seq</w:t>
+          <w:t>h</w:t>
+        </w:r>
+        <w:r>
+          <w:rPr>
+            <w:rFonts w:ascii="Arial" w:hAnsi="Arial" w:cs="Arial"/>
+            <w:b/>
+            <w:color w:val="467886"/>
+            <w:u w:val="single"/>
+          </w:rPr>
+          <w:t>tt</w:t>
+        </w:r>
+        <w:r>
+          <w:rPr>
+            <w:rFonts w:ascii="Arial" w:eastAsia="Arial" w:hAnsi="Arial" w:cs="Arial"/>
+            <w:b/>
+            <w:color w:val="467886"/>
+            <w:u w:val="single"/>
+          </w:rPr>
+          <w:t>ps://repositorio.unal.edu.co/bitstream/handle/unal/2421/42694070_2009.pdf?seq</w:t>
         </w:r>
       </w:hyperlink>
-      <w:r>
+    </w:p>
+    <w:p>
+      <w:pPr>
         <w:rPr>
           <w:rFonts w:ascii="Arial" w:eastAsia="Arial" w:hAnsi="Arial" w:cs="Arial"/>
           <w:b/>
           <w:color w:val="467886"/>
           <w:u w:val="single"/>
         </w:rPr>
-        <w:t xml:space="preserve"> </w:t>
-      </w:r>
-    </w:p>
-    <w:p>
-      <w:pPr>
-        <w:rPr>
-          <w:rFonts w:ascii="Arial" w:eastAsia="Arial" w:hAnsi="Arial" w:cs="Arial"/>
-          <w:b/>
-          <w:color w:val="467886"/>
-          <w:u w:val="single"/>
-        </w:rPr>
-      </w:pPr>
-      <w:hyperlink r:id="rId30">
+      </w:pPr>
+      <w:hyperlink r:id="rId31">
         <w:r>
           <w:rPr>
             <w:rFonts w:ascii="Arial" w:eastAsia="Arial" w:hAnsi="Arial" w:cs="Arial"/>
@@ -6992,7 +7522,7 @@
           <w:u w:val="single"/>
         </w:rPr>
       </w:pPr>
-      <w:hyperlink r:id="rId31" w:anchor=":~:text=La%20regresi%C3%B3n%20log%C3%ADstica%20es%20una,factores%20bas%C3%A1ndose%20en%20el%20otro">
+      <w:hyperlink r:id="rId32" w:anchor=":~:text=La%20regresi%C3%B3n%20log%C3%ADstica%20es%20una,factores%20bas%C3%A1ndose%20en%20el%20otro">
         <w:r>
           <w:rPr>
             <w:rFonts w:ascii="Arial" w:eastAsia="Arial" w:hAnsi="Arial" w:cs="Arial"/>
@@ -7022,7 +7552,7 @@
           <w:u w:val="single"/>
         </w:rPr>
       </w:pPr>
-      <w:hyperlink r:id="rId32">
+      <w:hyperlink r:id="rId33">
         <w:r>
           <w:rPr>
             <w:rFonts w:ascii="Arial" w:eastAsia="Arial" w:hAnsi="Arial" w:cs="Arial"/>
@@ -7043,7 +7573,7 @@
           <w:u w:val="single"/>
         </w:rPr>
       </w:pPr>
-      <w:hyperlink r:id="rId33" w:anchor=":~:text=Un%20%C3%A1rbol%20de%20decisi%C3%B3n%20es,nodos%20internos%20y%20nodos%20hoja">
+      <w:hyperlink r:id="rId34" w:anchor=":~:text=Un%20%C3%A1rbol%20de%20decisi%C3%B3n%20es,nodos%20internos%20y%20nodos%20hoja">
         <w:r>
           <w:rPr>
             <w:rFonts w:ascii="Arial" w:eastAsia="Arial" w:hAnsi="Arial" w:cs="Arial"/>
@@ -7073,45 +7603,7 @@
           <w:u w:val="single"/>
         </w:rPr>
       </w:pPr>
-      <w:r>
-        <w:rPr>
-          <w:rFonts w:ascii="Arial" w:eastAsia="Arial" w:hAnsi="Arial" w:cs="Arial"/>
-          <w:b/>
-          <w:color w:val="467886"/>
-          <w:u w:val="single"/>
-        </w:rPr>
-        <w:t>https://cienciadedatos.net/documentos/66_deteccion_anomalias_isolationforest</w:t>
-      </w:r>
-    </w:p>
-    <w:p>
-      <w:pPr>
-        <w:rPr>
-          <w:rFonts w:ascii="Arial" w:eastAsia="Arial" w:hAnsi="Arial" w:cs="Arial"/>
-          <w:b/>
-          <w:color w:val="467886"/>
-          <w:u w:val="single"/>
-        </w:rPr>
-      </w:pPr>
-      <w:r>
-        <w:rPr>
-          <w:rFonts w:ascii="Arial" w:eastAsia="Arial" w:hAnsi="Arial" w:cs="Arial"/>
-          <w:b/>
-          <w:color w:val="467886"/>
-          <w:u w:val="single"/>
-        </w:rPr>
-        <w:t>https://datascientest.com/es/isolation-forest</w:t>
-      </w:r>
-    </w:p>
-    <w:p>
-      <w:pPr>
-        <w:rPr>
-          <w:rFonts w:ascii="Arial" w:eastAsia="Arial" w:hAnsi="Arial" w:cs="Arial"/>
-          <w:b/>
-          <w:color w:val="467886"/>
-          <w:u w:val="single"/>
-        </w:rPr>
-      </w:pPr>
-      <w:hyperlink r:id="rId34" w:tgtFrame="_blank" w:history="1">
+      <w:hyperlink r:id="rId35" w:tgtFrame="_blank" w:history="1">
         <w:r>
           <w:rPr>
             <w:rFonts w:ascii="Arial" w:eastAsia="Arial" w:hAnsi="Arial" w:cs="Arial"/>
@@ -7132,14 +7624,73 @@
           <w:u w:val="single"/>
         </w:rPr>
       </w:pPr>
-      <w:r>
+      <w:hyperlink r:id="rId36" w:history="1">
+        <w:r>
+          <w:rPr>
+            <w:rFonts w:ascii="Arial" w:hAnsi="Arial" w:cs="Arial"/>
+            <w:b/>
+            <w:color w:val="467886"/>
+            <w:u w:val="single"/>
+          </w:rPr>
+          <w:t>https://www.ibm.com/mx-es/topics/k-means-clustering</w:t>
+        </w:r>
+      </w:hyperlink>
+    </w:p>
+    <w:p>
+      <w:pPr>
         <w:rPr>
           <w:rFonts w:ascii="Arial" w:eastAsia="Arial" w:hAnsi="Arial" w:cs="Arial"/>
           <w:b/>
           <w:color w:val="467886"/>
           <w:u w:val="single"/>
         </w:rPr>
-        <w:t>https://www.ibm.com/mx-es/topics/k-means-clustering</w:t>
+      </w:pPr>
+      <w:r>
+        <w:rPr>
+          <w:rFonts w:ascii="Arial" w:eastAsia="Arial" w:hAnsi="Arial" w:cs="Arial"/>
+          <w:b/>
+          <w:color w:val="467886"/>
+          <w:u w:val="single"/>
+        </w:rPr>
+        <w:t>https://www.iebschool.com/blog/algoritmo-k-means-que-es-y-como-funciona-big-data/</w:t>
+      </w:r>
+    </w:p>
+    <w:p>
+      <w:pPr>
+        <w:rPr>
+          <w:rFonts w:ascii="Arial" w:eastAsia="Arial" w:hAnsi="Arial" w:cs="Arial"/>
+          <w:b/>
+          <w:color w:val="467886"/>
+          <w:u w:val="single"/>
+        </w:rPr>
+      </w:pPr>
+      <w:r>
+        <w:rPr>
+          <w:rFonts w:ascii="Arial" w:eastAsia="Arial" w:hAnsi="Arial" w:cs="Arial"/>
+          <w:b/>
+          <w:color w:val="467886"/>
+          <w:u w:val="single"/>
+        </w:rPr>
+        <w:t>https://cienciadedatos.net/documentos/66_deteccion_anomalias_isolationforest</w:t>
+      </w:r>
+    </w:p>
+    <w:p>
+      <w:pPr>
+        <w:rPr>
+          <w:rFonts w:ascii="Arial" w:eastAsia="Arial" w:hAnsi="Arial" w:cs="Arial"/>
+          <w:b/>
+          <w:color w:val="467886"/>
+          <w:u w:val="single"/>
+        </w:rPr>
+      </w:pPr>
+      <w:r>
+        <w:rPr>
+          <w:rFonts w:ascii="Arial" w:eastAsia="Arial" w:hAnsi="Arial" w:cs="Arial"/>
+          <w:b/>
+          <w:color w:val="467886"/>
+          <w:u w:val="single"/>
+        </w:rPr>
+        <w:t>https://datascientest.com/es/isolation-forest</w:t>
       </w:r>
     </w:p>
     <w:p>
@@ -7166,8 +7717,8 @@
       </w:pPr>
     </w:p>
     <w:sectPr>
-      <w:headerReference w:type="default" r:id="rId35"/>
-      <w:footerReference w:type="default" r:id="rId36"/>
+      <w:headerReference w:type="default" r:id="rId37"/>
+      <w:footerReference w:type="default" r:id="rId38"/>
       <w:pgSz w:w="11906" w:h="16838"/>
       <w:pgMar w:top="1440" w:right="1440" w:bottom="1440" w:left="1440" w:header="720" w:footer="720" w:gutter="0"/>
       <w:pgNumType w:start="0"/>
@@ -7179,7 +7730,7 @@
 </file>
 
 <file path=word/endnotes.xml><?xml version="1.0" encoding="utf-8"?>
-<w:endnotes xmlns:wpc="http://schemas.microsoft.com/office/word/2010/wordprocessingCanvas" xmlns:mc="http://schemas.openxmlformats.org/markup-compatibility/2006" xmlns:o="urn:schemas-microsoft-com:office:office" xmlns:r="http://schemas.openxmlformats.org/officeDocument/2006/relationships" xmlns:m="http://schemas.openxmlformats.org/officeDocument/2006/math" xmlns:v="urn:schemas-microsoft-com:vml" xmlns:wp14="http://schemas.microsoft.com/office/word/2010/wordprocessingDrawing" xmlns:wp="http://schemas.openxmlformats.org/drawingml/2006/wordprocessingDrawing" xmlns:w10="urn:schemas-microsoft-com:office:word" xmlns:w="http://schemas.openxmlformats.org/wordprocessingml/2006/main" xmlns:w14="http://schemas.microsoft.com/office/word/2010/wordml" xmlns:wpg="http://schemas.microsoft.com/office/word/2010/wordprocessingGroup" xmlns:wpi="http://schemas.microsoft.com/office/word/2010/wordprocessingInk" xmlns:wne="http://schemas.microsoft.com/office/word/2006/wordml" xmlns:wps="http://schemas.microsoft.com/office/word/2010/wordprocessingShape" mc:Ignorable="w14 wp14">
+<w:endnotes xmlns:wpc="http://schemas.microsoft.com/office/word/2010/wordprocessingCanvas" xmlns:mc="http://schemas.openxmlformats.org/markup-compatibility/2006" xmlns:o="urn:schemas-microsoft-com:office:office" xmlns:r="http://schemas.openxmlformats.org/officeDocument/2006/relationships" xmlns:m="http://schemas.openxmlformats.org/officeDocument/2006/math" xmlns:v="urn:schemas-microsoft-com:vml" xmlns:wp14="http://schemas.microsoft.com/office/word/2010/wordprocessingDrawing" xmlns:wp="http://schemas.openxmlformats.org/drawingml/2006/wordprocessingDrawing" xmlns:w10="urn:schemas-microsoft-com:office:word" xmlns:w="http://schemas.openxmlformats.org/wordprocessingml/2006/main" xmlns:w14="http://schemas.microsoft.com/office/word/2010/wordml" xmlns:w15="http://schemas.microsoft.com/office/word/2012/wordml" xmlns:wpg="http://schemas.microsoft.com/office/word/2010/wordprocessingGroup" xmlns:wpi="http://schemas.microsoft.com/office/word/2010/wordprocessingInk" xmlns:wne="http://schemas.microsoft.com/office/word/2006/wordml" xmlns:wps="http://schemas.microsoft.com/office/word/2010/wordprocessingShape" mc:Ignorable="w14 w15 wp14">
   <w:endnote w:type="separator" w:id="-1">
     <w:p>
       <w:pPr>
@@ -7204,7 +7755,7 @@
 </file>
 
 <file path=word/footer1.xml><?xml version="1.0" encoding="utf-8"?>
-<w:ftr xmlns:wpc="http://schemas.microsoft.com/office/word/2010/wordprocessingCanvas" xmlns:mc="http://schemas.openxmlformats.org/markup-compatibility/2006" xmlns:o="urn:schemas-microsoft-com:office:office" xmlns:r="http://schemas.openxmlformats.org/officeDocument/2006/relationships" xmlns:m="http://schemas.openxmlformats.org/officeDocument/2006/math" xmlns:v="urn:schemas-microsoft-com:vml" xmlns:wp14="http://schemas.microsoft.com/office/word/2010/wordprocessingDrawing" xmlns:wp="http://schemas.openxmlformats.org/drawingml/2006/wordprocessingDrawing" xmlns:w10="urn:schemas-microsoft-com:office:word" xmlns:w="http://schemas.openxmlformats.org/wordprocessingml/2006/main" xmlns:w14="http://schemas.microsoft.com/office/word/2010/wordml" xmlns:wpg="http://schemas.microsoft.com/office/word/2010/wordprocessingGroup" xmlns:wpi="http://schemas.microsoft.com/office/word/2010/wordprocessingInk" xmlns:wne="http://schemas.microsoft.com/office/word/2006/wordml" xmlns:wps="http://schemas.microsoft.com/office/word/2010/wordprocessingShape" mc:Ignorable="w14 wp14">
+<w:ftr xmlns:wpc="http://schemas.microsoft.com/office/word/2010/wordprocessingCanvas" xmlns:mc="http://schemas.openxmlformats.org/markup-compatibility/2006" xmlns:o="urn:schemas-microsoft-com:office:office" xmlns:r="http://schemas.openxmlformats.org/officeDocument/2006/relationships" xmlns:m="http://schemas.openxmlformats.org/officeDocument/2006/math" xmlns:v="urn:schemas-microsoft-com:vml" xmlns:wp14="http://schemas.microsoft.com/office/word/2010/wordprocessingDrawing" xmlns:wp="http://schemas.openxmlformats.org/drawingml/2006/wordprocessingDrawing" xmlns:w10="urn:schemas-microsoft-com:office:word" xmlns:w="http://schemas.openxmlformats.org/wordprocessingml/2006/main" xmlns:w14="http://schemas.microsoft.com/office/word/2010/wordml" xmlns:w15="http://schemas.microsoft.com/office/word/2012/wordml" xmlns:wpg="http://schemas.microsoft.com/office/word/2010/wordprocessingGroup" xmlns:wpi="http://schemas.microsoft.com/office/word/2010/wordprocessingInk" xmlns:wne="http://schemas.microsoft.com/office/word/2006/wordml" xmlns:wps="http://schemas.microsoft.com/office/word/2010/wordprocessingShape" mc:Ignorable="w14 w15 wp14">
   <w:p>
     <w:pPr>
       <w:pBdr>
@@ -7247,7 +7798,7 @@
         <w:noProof/>
         <w:color w:val="000000"/>
       </w:rPr>
-      <w:t>14</w:t>
+      <w:t>13</w:t>
     </w:r>
     <w:r>
       <w:rPr>
@@ -7279,7 +7830,7 @@
 </file>
 
 <file path=word/footnotes.xml><?xml version="1.0" encoding="utf-8"?>
-<w:footnotes xmlns:wpc="http://schemas.microsoft.com/office/word/2010/wordprocessingCanvas" xmlns:mc="http://schemas.openxmlformats.org/markup-compatibility/2006" xmlns:o="urn:schemas-microsoft-com:office:office" xmlns:r="http://schemas.openxmlformats.org/officeDocument/2006/relationships" xmlns:m="http://schemas.openxmlformats.org/officeDocument/2006/math" xmlns:v="urn:schemas-microsoft-com:vml" xmlns:wp14="http://schemas.microsoft.com/office/word/2010/wordprocessingDrawing" xmlns:wp="http://schemas.openxmlformats.org/drawingml/2006/wordprocessingDrawing" xmlns:w10="urn:schemas-microsoft-com:office:word" xmlns:w="http://schemas.openxmlformats.org/wordprocessingml/2006/main" xmlns:w14="http://schemas.microsoft.com/office/word/2010/wordml" xmlns:wpg="http://schemas.microsoft.com/office/word/2010/wordprocessingGroup" xmlns:wpi="http://schemas.microsoft.com/office/word/2010/wordprocessingInk" xmlns:wne="http://schemas.microsoft.com/office/word/2006/wordml" xmlns:wps="http://schemas.microsoft.com/office/word/2010/wordprocessingShape" mc:Ignorable="w14 wp14">
+<w:footnotes xmlns:wpc="http://schemas.microsoft.com/office/word/2010/wordprocessingCanvas" xmlns:mc="http://schemas.openxmlformats.org/markup-compatibility/2006" xmlns:o="urn:schemas-microsoft-com:office:office" xmlns:r="http://schemas.openxmlformats.org/officeDocument/2006/relationships" xmlns:m="http://schemas.openxmlformats.org/officeDocument/2006/math" xmlns:v="urn:schemas-microsoft-com:vml" xmlns:wp14="http://schemas.microsoft.com/office/word/2010/wordprocessingDrawing" xmlns:wp="http://schemas.openxmlformats.org/drawingml/2006/wordprocessingDrawing" xmlns:w10="urn:schemas-microsoft-com:office:word" xmlns:w="http://schemas.openxmlformats.org/wordprocessingml/2006/main" xmlns:w14="http://schemas.microsoft.com/office/word/2010/wordml" xmlns:w15="http://schemas.microsoft.com/office/word/2012/wordml" xmlns:wpg="http://schemas.microsoft.com/office/word/2010/wordprocessingGroup" xmlns:wpi="http://schemas.microsoft.com/office/word/2010/wordprocessingInk" xmlns:wne="http://schemas.microsoft.com/office/word/2006/wordml" xmlns:wps="http://schemas.microsoft.com/office/word/2010/wordprocessingShape" mc:Ignorable="w14 w15 wp14">
   <w:footnote w:type="separator" w:id="-1">
     <w:p>
       <w:pPr>
@@ -7304,7 +7855,7 @@
 </file>
 
 <file path=word/header1.xml><?xml version="1.0" encoding="utf-8"?>
-<w:hdr xmlns:wpc="http://schemas.microsoft.com/office/word/2010/wordprocessingCanvas" xmlns:mc="http://schemas.openxmlformats.org/markup-compatibility/2006" xmlns:o="urn:schemas-microsoft-com:office:office" xmlns:r="http://schemas.openxmlformats.org/officeDocument/2006/relationships" xmlns:m="http://schemas.openxmlformats.org/officeDocument/2006/math" xmlns:v="urn:schemas-microsoft-com:vml" xmlns:wp14="http://schemas.microsoft.com/office/word/2010/wordprocessingDrawing" xmlns:wp="http://schemas.openxmlformats.org/drawingml/2006/wordprocessingDrawing" xmlns:w10="urn:schemas-microsoft-com:office:word" xmlns:w="http://schemas.openxmlformats.org/wordprocessingml/2006/main" xmlns:w14="http://schemas.microsoft.com/office/word/2010/wordml" xmlns:wpg="http://schemas.microsoft.com/office/word/2010/wordprocessingGroup" xmlns:wpi="http://schemas.microsoft.com/office/word/2010/wordprocessingInk" xmlns:wne="http://schemas.microsoft.com/office/word/2006/wordml" xmlns:wps="http://schemas.microsoft.com/office/word/2010/wordprocessingShape" mc:Ignorable="w14 wp14">
+<w:hdr xmlns:wpc="http://schemas.microsoft.com/office/word/2010/wordprocessingCanvas" xmlns:mc="http://schemas.openxmlformats.org/markup-compatibility/2006" xmlns:o="urn:schemas-microsoft-com:office:office" xmlns:r="http://schemas.openxmlformats.org/officeDocument/2006/relationships" xmlns:m="http://schemas.openxmlformats.org/officeDocument/2006/math" xmlns:v="urn:schemas-microsoft-com:vml" xmlns:wp14="http://schemas.microsoft.com/office/word/2010/wordprocessingDrawing" xmlns:wp="http://schemas.openxmlformats.org/drawingml/2006/wordprocessingDrawing" xmlns:w10="urn:schemas-microsoft-com:office:word" xmlns:w="http://schemas.openxmlformats.org/wordprocessingml/2006/main" xmlns:w14="http://schemas.microsoft.com/office/word/2010/wordml" xmlns:w15="http://schemas.microsoft.com/office/word/2012/wordml" xmlns:wpg="http://schemas.microsoft.com/office/word/2010/wordprocessingGroup" xmlns:wpi="http://schemas.microsoft.com/office/word/2010/wordprocessingInk" xmlns:wne="http://schemas.microsoft.com/office/word/2006/wordml" xmlns:wps="http://schemas.microsoft.com/office/word/2010/wordprocessingShape" mc:Ignorable="w14 w15 wp14">
   <w:p>
     <w:pPr>
       <w:pBdr>
@@ -7374,7 +7925,7 @@
 </file>
 
 <file path=word/numbering.xml><?xml version="1.0" encoding="utf-8"?>
-<w:numbering xmlns:wpc="http://schemas.microsoft.com/office/word/2010/wordprocessingCanvas" xmlns:mc="http://schemas.openxmlformats.org/markup-compatibility/2006" xmlns:o="urn:schemas-microsoft-com:office:office" xmlns:r="http://schemas.openxmlformats.org/officeDocument/2006/relationships" xmlns:m="http://schemas.openxmlformats.org/officeDocument/2006/math" xmlns:v="urn:schemas-microsoft-com:vml" xmlns:wp14="http://schemas.microsoft.com/office/word/2010/wordprocessingDrawing" xmlns:wp="http://schemas.openxmlformats.org/drawingml/2006/wordprocessingDrawing" xmlns:w10="urn:schemas-microsoft-com:office:word" xmlns:w="http://schemas.openxmlformats.org/wordprocessingml/2006/main" xmlns:w14="http://schemas.microsoft.com/office/word/2010/wordml" xmlns:wpg="http://schemas.microsoft.com/office/word/2010/wordprocessingGroup" xmlns:wpi="http://schemas.microsoft.com/office/word/2010/wordprocessingInk" xmlns:wne="http://schemas.microsoft.com/office/word/2006/wordml" xmlns:wps="http://schemas.microsoft.com/office/word/2010/wordprocessingShape" mc:Ignorable="w14 wp14">
+<w:numbering xmlns:wpc="http://schemas.microsoft.com/office/word/2010/wordprocessingCanvas" xmlns:mc="http://schemas.openxmlformats.org/markup-compatibility/2006" xmlns:o="urn:schemas-microsoft-com:office:office" xmlns:r="http://schemas.openxmlformats.org/officeDocument/2006/relationships" xmlns:m="http://schemas.openxmlformats.org/officeDocument/2006/math" xmlns:v="urn:schemas-microsoft-com:vml" xmlns:wp14="http://schemas.microsoft.com/office/word/2010/wordprocessingDrawing" xmlns:wp="http://schemas.openxmlformats.org/drawingml/2006/wordprocessingDrawing" xmlns:w10="urn:schemas-microsoft-com:office:word" xmlns:w="http://schemas.openxmlformats.org/wordprocessingml/2006/main" xmlns:w14="http://schemas.microsoft.com/office/word/2010/wordml" xmlns:w15="http://schemas.microsoft.com/office/word/2012/wordml" xmlns:wpg="http://schemas.microsoft.com/office/word/2010/wordprocessingGroup" xmlns:wpi="http://schemas.microsoft.com/office/word/2010/wordprocessingInk" xmlns:wne="http://schemas.microsoft.com/office/word/2006/wordml" xmlns:wps="http://schemas.microsoft.com/office/word/2010/wordprocessingShape" mc:Ignorable="w14 w15 wp14">
   <w:abstractNum w:abstractNumId="0">
     <w:nsid w:val="07E16836"/>
     <w:multiLevelType w:val="multilevel"/>
@@ -8797,6 +9348,119 @@
     </w:lvl>
   </w:abstractNum>
   <w:abstractNum w:abstractNumId="12">
+    <w:nsid w:val="413D7F9C"/>
+    <w:multiLevelType w:val="multilevel"/>
+    <w:tmpl w:val="C406D5D4"/>
+    <w:lvl w:ilvl="0">
+      <w:start w:val="1"/>
+      <w:numFmt w:val="decimal"/>
+      <w:lvlText w:val="%1."/>
+      <w:lvlJc w:val="left"/>
+      <w:pPr>
+        <w:tabs>
+          <w:tab w:val="num" w:pos="720"/>
+        </w:tabs>
+        <w:ind w:left="720" w:hanging="360"/>
+      </w:pPr>
+    </w:lvl>
+    <w:lvl w:ilvl="1" w:tentative="1">
+      <w:start w:val="1"/>
+      <w:numFmt w:val="decimal"/>
+      <w:lvlText w:val="%2."/>
+      <w:lvlJc w:val="left"/>
+      <w:pPr>
+        <w:tabs>
+          <w:tab w:val="num" w:pos="1440"/>
+        </w:tabs>
+        <w:ind w:left="1440" w:hanging="360"/>
+      </w:pPr>
+    </w:lvl>
+    <w:lvl w:ilvl="2" w:tentative="1">
+      <w:start w:val="1"/>
+      <w:numFmt w:val="decimal"/>
+      <w:lvlText w:val="%3."/>
+      <w:lvlJc w:val="left"/>
+      <w:pPr>
+        <w:tabs>
+          <w:tab w:val="num" w:pos="2160"/>
+        </w:tabs>
+        <w:ind w:left="2160" w:hanging="360"/>
+      </w:pPr>
+    </w:lvl>
+    <w:lvl w:ilvl="3" w:tentative="1">
+      <w:start w:val="1"/>
+      <w:numFmt w:val="decimal"/>
+      <w:lvlText w:val="%4."/>
+      <w:lvlJc w:val="left"/>
+      <w:pPr>
+        <w:tabs>
+          <w:tab w:val="num" w:pos="2880"/>
+        </w:tabs>
+        <w:ind w:left="2880" w:hanging="360"/>
+      </w:pPr>
+    </w:lvl>
+    <w:lvl w:ilvl="4" w:tentative="1">
+      <w:start w:val="1"/>
+      <w:numFmt w:val="decimal"/>
+      <w:lvlText w:val="%5."/>
+      <w:lvlJc w:val="left"/>
+      <w:pPr>
+        <w:tabs>
+          <w:tab w:val="num" w:pos="3600"/>
+        </w:tabs>
+        <w:ind w:left="3600" w:hanging="360"/>
+      </w:pPr>
+    </w:lvl>
+    <w:lvl w:ilvl="5" w:tentative="1">
+      <w:start w:val="1"/>
+      <w:numFmt w:val="decimal"/>
+      <w:lvlText w:val="%6."/>
+      <w:lvlJc w:val="left"/>
+      <w:pPr>
+        <w:tabs>
+          <w:tab w:val="num" w:pos="4320"/>
+        </w:tabs>
+        <w:ind w:left="4320" w:hanging="360"/>
+      </w:pPr>
+    </w:lvl>
+    <w:lvl w:ilvl="6" w:tentative="1">
+      <w:start w:val="1"/>
+      <w:numFmt w:val="decimal"/>
+      <w:lvlText w:val="%7."/>
+      <w:lvlJc w:val="left"/>
+      <w:pPr>
+        <w:tabs>
+          <w:tab w:val="num" w:pos="5040"/>
+        </w:tabs>
+        <w:ind w:left="5040" w:hanging="360"/>
+      </w:pPr>
+    </w:lvl>
+    <w:lvl w:ilvl="7" w:tentative="1">
+      <w:start w:val="1"/>
+      <w:numFmt w:val="decimal"/>
+      <w:lvlText w:val="%8."/>
+      <w:lvlJc w:val="left"/>
+      <w:pPr>
+        <w:tabs>
+          <w:tab w:val="num" w:pos="5760"/>
+        </w:tabs>
+        <w:ind w:left="5760" w:hanging="360"/>
+      </w:pPr>
+    </w:lvl>
+    <w:lvl w:ilvl="8" w:tentative="1">
+      <w:start w:val="1"/>
+      <w:numFmt w:val="decimal"/>
+      <w:lvlText w:val="%9."/>
+      <w:lvlJc w:val="left"/>
+      <w:pPr>
+        <w:tabs>
+          <w:tab w:val="num" w:pos="6480"/>
+        </w:tabs>
+        <w:ind w:left="6480" w:hanging="360"/>
+      </w:pPr>
+    </w:lvl>
+  </w:abstractNum>
+  <w:abstractNum w:abstractNumId="13">
     <w:nsid w:val="43C112C3"/>
     <w:multiLevelType w:val="multilevel"/>
     <w:tmpl w:val="E3BE9DF2"/>
@@ -8909,7 +9573,7 @@
       </w:rPr>
     </w:lvl>
   </w:abstractNum>
-  <w:abstractNum w:abstractNumId="13">
+  <w:abstractNum w:abstractNumId="14">
     <w:nsid w:val="46B31119"/>
     <w:multiLevelType w:val="hybridMultilevel"/>
     <w:tmpl w:val="44EC74B4"/>
@@ -9022,7 +9686,7 @@
       </w:rPr>
     </w:lvl>
   </w:abstractNum>
-  <w:abstractNum w:abstractNumId="14">
+  <w:abstractNum w:abstractNumId="15">
     <w:nsid w:val="49C37F74"/>
     <w:multiLevelType w:val="multilevel"/>
     <w:tmpl w:val="CBFE4464"/>
@@ -9135,7 +9799,7 @@
       </w:rPr>
     </w:lvl>
   </w:abstractNum>
-  <w:abstractNum w:abstractNumId="15">
+  <w:abstractNum w:abstractNumId="16">
     <w:nsid w:val="4D8F2F88"/>
     <w:multiLevelType w:val="multilevel"/>
     <w:tmpl w:val="720A8C66"/>
@@ -9248,7 +9912,7 @@
       </w:rPr>
     </w:lvl>
   </w:abstractNum>
-  <w:abstractNum w:abstractNumId="16">
+  <w:abstractNum w:abstractNumId="17">
     <w:nsid w:val="5E5D6C7A"/>
     <w:multiLevelType w:val="multilevel"/>
     <w:tmpl w:val="C2EE9F0A"/>
@@ -9361,7 +10025,7 @@
       </w:rPr>
     </w:lvl>
   </w:abstractNum>
-  <w:abstractNum w:abstractNumId="17">
+  <w:abstractNum w:abstractNumId="18">
     <w:nsid w:val="61D45592"/>
     <w:multiLevelType w:val="multilevel"/>
     <w:tmpl w:val="3860210E"/>
@@ -9474,7 +10138,7 @@
       </w:rPr>
     </w:lvl>
   </w:abstractNum>
-  <w:abstractNum w:abstractNumId="18">
+  <w:abstractNum w:abstractNumId="19">
     <w:nsid w:val="658F76C4"/>
     <w:multiLevelType w:val="multilevel"/>
     <w:tmpl w:val="0EC6043E"/>
@@ -9589,7 +10253,7 @@
       </w:rPr>
     </w:lvl>
   </w:abstractNum>
-  <w:abstractNum w:abstractNumId="19">
+  <w:abstractNum w:abstractNumId="20">
     <w:nsid w:val="65FF3C7A"/>
     <w:multiLevelType w:val="multilevel"/>
     <w:tmpl w:val="8460DAF4"/>
@@ -9702,7 +10366,7 @@
       </w:rPr>
     </w:lvl>
   </w:abstractNum>
-  <w:abstractNum w:abstractNumId="20">
+  <w:abstractNum w:abstractNumId="21">
     <w:nsid w:val="67725A9A"/>
     <w:multiLevelType w:val="multilevel"/>
     <w:tmpl w:val="41083EFC"/>
@@ -9815,7 +10479,7 @@
       </w:rPr>
     </w:lvl>
   </w:abstractNum>
-  <w:abstractNum w:abstractNumId="21">
+  <w:abstractNum w:abstractNumId="22">
     <w:nsid w:val="7530005A"/>
     <w:multiLevelType w:val="multilevel"/>
     <w:tmpl w:val="4154AEC6"/>
@@ -9928,7 +10592,7 @@
       </w:rPr>
     </w:lvl>
   </w:abstractNum>
-  <w:abstractNum w:abstractNumId="22">
+  <w:abstractNum w:abstractNumId="23">
     <w:nsid w:val="79FE4659"/>
     <w:multiLevelType w:val="multilevel"/>
     <w:tmpl w:val="F6607F0C"/>
@@ -10045,16 +10709,16 @@
     <w:abstractNumId w:val="9"/>
   </w:num>
   <w:num w:numId="2">
-    <w:abstractNumId w:val="17"/>
+    <w:abstractNumId w:val="18"/>
   </w:num>
   <w:num w:numId="3">
-    <w:abstractNumId w:val="15"/>
+    <w:abstractNumId w:val="16"/>
   </w:num>
   <w:num w:numId="4">
-    <w:abstractNumId w:val="12"/>
+    <w:abstractNumId w:val="13"/>
   </w:num>
   <w:num w:numId="5">
-    <w:abstractNumId w:val="19"/>
+    <w:abstractNumId w:val="20"/>
   </w:num>
   <w:num w:numId="6">
     <w:abstractNumId w:val="11"/>
@@ -10066,16 +10730,16 @@
     <w:abstractNumId w:val="6"/>
   </w:num>
   <w:num w:numId="9">
-    <w:abstractNumId w:val="18"/>
+    <w:abstractNumId w:val="19"/>
   </w:num>
   <w:num w:numId="10">
     <w:abstractNumId w:val="0"/>
   </w:num>
   <w:num w:numId="11">
-    <w:abstractNumId w:val="21"/>
+    <w:abstractNumId w:val="22"/>
   </w:num>
   <w:num w:numId="12">
-    <w:abstractNumId w:val="14"/>
+    <w:abstractNumId w:val="15"/>
   </w:num>
   <w:num w:numId="13">
     <w:abstractNumId w:val="4"/>
@@ -10084,19 +10748,19 @@
     <w:abstractNumId w:val="5"/>
   </w:num>
   <w:num w:numId="15">
-    <w:abstractNumId w:val="20"/>
+    <w:abstractNumId w:val="21"/>
   </w:num>
   <w:num w:numId="16">
-    <w:abstractNumId w:val="16"/>
+    <w:abstractNumId w:val="17"/>
   </w:num>
   <w:num w:numId="17">
-    <w:abstractNumId w:val="22"/>
+    <w:abstractNumId w:val="23"/>
   </w:num>
   <w:num w:numId="18">
     <w:abstractNumId w:val="8"/>
   </w:num>
   <w:num w:numId="19">
-    <w:abstractNumId w:val="13"/>
+    <w:abstractNumId w:val="14"/>
   </w:num>
   <w:num w:numId="20">
     <w:abstractNumId w:val="3"/>
@@ -10110,11 +10774,14 @@
   <w:num w:numId="23">
     <w:abstractNumId w:val="2"/>
   </w:num>
+  <w:num w:numId="24">
+    <w:abstractNumId w:val="12"/>
+  </w:num>
 </w:numbering>
 </file>
 
 <file path=word/styles.xml><?xml version="1.0" encoding="utf-8"?>
-<w:styles xmlns:mc="http://schemas.openxmlformats.org/markup-compatibility/2006" xmlns:r="http://schemas.openxmlformats.org/officeDocument/2006/relationships" xmlns:w="http://schemas.openxmlformats.org/wordprocessingml/2006/main" xmlns:w14="http://schemas.microsoft.com/office/word/2010/wordml" mc:Ignorable="w14">
+<w:styles xmlns:mc="http://schemas.openxmlformats.org/markup-compatibility/2006" xmlns:r="http://schemas.openxmlformats.org/officeDocument/2006/relationships" xmlns:w="http://schemas.openxmlformats.org/wordprocessingml/2006/main" xmlns:w14="http://schemas.microsoft.com/office/word/2010/wordml" xmlns:w15="http://schemas.microsoft.com/office/word/2012/wordml" mc:Ignorable="w14 w15">
   <w:docDefaults>
     <w:rPrDefault>
       <w:rPr>
@@ -10130,144 +10797,378 @@
       </w:pPr>
     </w:pPrDefault>
   </w:docDefaults>
-  <w:latentStyles w:defLockedState="0" w:defUIPriority="99" w:defSemiHidden="1" w:defUnhideWhenUsed="1" w:defQFormat="0" w:count="267">
-    <w:lsdException w:name="Normal" w:semiHidden="0" w:uiPriority="0" w:unhideWhenUsed="0" w:qFormat="1"/>
-    <w:lsdException w:name="heading 1" w:semiHidden="0" w:uiPriority="9" w:unhideWhenUsed="0" w:qFormat="1"/>
-    <w:lsdException w:name="heading 2" w:uiPriority="9" w:qFormat="1"/>
-    <w:lsdException w:name="heading 3" w:uiPriority="9" w:qFormat="1"/>
-    <w:lsdException w:name="heading 4" w:uiPriority="9" w:qFormat="1"/>
-    <w:lsdException w:name="heading 5" w:uiPriority="9" w:qFormat="1"/>
-    <w:lsdException w:name="heading 6" w:uiPriority="9" w:qFormat="1"/>
-    <w:lsdException w:name="heading 7" w:uiPriority="9" w:qFormat="1"/>
-    <w:lsdException w:name="heading 8" w:uiPriority="9" w:qFormat="1"/>
-    <w:lsdException w:name="heading 9" w:uiPriority="9" w:qFormat="1"/>
-    <w:lsdException w:name="toc 1" w:uiPriority="39"/>
-    <w:lsdException w:name="toc 2" w:uiPriority="39"/>
-    <w:lsdException w:name="toc 3" w:uiPriority="39"/>
-    <w:lsdException w:name="toc 4" w:uiPriority="39"/>
-    <w:lsdException w:name="toc 5" w:uiPriority="39"/>
-    <w:lsdException w:name="toc 6" w:uiPriority="39"/>
-    <w:lsdException w:name="toc 7" w:uiPriority="39"/>
-    <w:lsdException w:name="toc 8" w:uiPriority="39"/>
-    <w:lsdException w:name="toc 9" w:uiPriority="39"/>
-    <w:lsdException w:name="caption" w:uiPriority="35" w:qFormat="1"/>
-    <w:lsdException w:name="Title" w:semiHidden="0" w:uiPriority="10" w:unhideWhenUsed="0" w:qFormat="1"/>
-    <w:lsdException w:name="Default Paragraph Font" w:uiPriority="1"/>
-    <w:lsdException w:name="Subtitle" w:semiHidden="0" w:uiPriority="11" w:unhideWhenUsed="0" w:qFormat="1"/>
-    <w:lsdException w:name="Strong" w:semiHidden="0" w:uiPriority="22" w:unhideWhenUsed="0" w:qFormat="1"/>
-    <w:lsdException w:name="Emphasis" w:semiHidden="0" w:uiPriority="20" w:unhideWhenUsed="0" w:qFormat="1"/>
-    <w:lsdException w:name="Table Grid" w:semiHidden="0" w:uiPriority="39" w:unhideWhenUsed="0"/>
-    <w:lsdException w:name="Placeholder Text" w:unhideWhenUsed="0"/>
-    <w:lsdException w:name="No Spacing" w:semiHidden="0" w:uiPriority="1" w:unhideWhenUsed="0" w:qFormat="1"/>
-    <w:lsdException w:name="Light Shading" w:semiHidden="0" w:uiPriority="60" w:unhideWhenUsed="0"/>
-    <w:lsdException w:name="Light List" w:semiHidden="0" w:uiPriority="61" w:unhideWhenUsed="0"/>
-    <w:lsdException w:name="Light Grid" w:semiHidden="0" w:uiPriority="62" w:unhideWhenUsed="0"/>
-    <w:lsdException w:name="Medium Shading 1" w:semiHidden="0" w:uiPriority="63" w:unhideWhenUsed="0"/>
-    <w:lsdException w:name="Medium Shading 2" w:semiHidden="0" w:uiPriority="64" w:unhideWhenUsed="0"/>
-    <w:lsdException w:name="Medium List 1" w:semiHidden="0" w:uiPriority="65" w:unhideWhenUsed="0"/>
-    <w:lsdException w:name="Medium List 2" w:semiHidden="0" w:uiPriority="66" w:unhideWhenUsed="0"/>
-    <w:lsdException w:name="Medium Grid 1" w:semiHidden="0" w:uiPriority="67" w:unhideWhenUsed="0"/>
-    <w:lsdException w:name="Medium Grid 2" w:semiHidden="0" w:uiPriority="68" w:unhideWhenUsed="0"/>
-    <w:lsdException w:name="Medium Grid 3" w:semiHidden="0" w:uiPriority="69" w:unhideWhenUsed="0"/>
-    <w:lsdException w:name="Dark List" w:semiHidden="0" w:uiPriority="70" w:unhideWhenUsed="0"/>
-    <w:lsdException w:name="Colorful Shading" w:semiHidden="0" w:uiPriority="71" w:unhideWhenUsed="0"/>
-    <w:lsdException w:name="Colorful List" w:semiHidden="0" w:uiPriority="72" w:unhideWhenUsed="0"/>
-    <w:lsdException w:name="Colorful Grid" w:semiHidden="0" w:uiPriority="73" w:unhideWhenUsed="0"/>
-    <w:lsdException w:name="Light Shading Accent 1" w:semiHidden="0" w:uiPriority="60" w:unhideWhenUsed="0"/>
-    <w:lsdException w:name="Light List Accent 1" w:semiHidden="0" w:uiPriority="61" w:unhideWhenUsed="0"/>
-    <w:lsdException w:name="Light Grid Accent 1" w:semiHidden="0" w:uiPriority="62" w:unhideWhenUsed="0"/>
-    <w:lsdException w:name="Medium Shading 1 Accent 1" w:semiHidden="0" w:uiPriority="63" w:unhideWhenUsed="0"/>
-    <w:lsdException w:name="Medium Shading 2 Accent 1" w:semiHidden="0" w:uiPriority="64" w:unhideWhenUsed="0"/>
-    <w:lsdException w:name="Medium List 1 Accent 1" w:semiHidden="0" w:uiPriority="65" w:unhideWhenUsed="0"/>
-    <w:lsdException w:name="Revision" w:unhideWhenUsed="0"/>
-    <w:lsdException w:name="List Paragraph" w:semiHidden="0" w:uiPriority="34" w:unhideWhenUsed="0" w:qFormat="1"/>
-    <w:lsdException w:name="Quote" w:semiHidden="0" w:uiPriority="29" w:unhideWhenUsed="0" w:qFormat="1"/>
-    <w:lsdException w:name="Intense Quote" w:semiHidden="0" w:uiPriority="30" w:unhideWhenUsed="0" w:qFormat="1"/>
-    <w:lsdException w:name="Medium List 2 Accent 1" w:semiHidden="0" w:uiPriority="66" w:unhideWhenUsed="0"/>
-    <w:lsdException w:name="Medium Grid 1 Accent 1" w:semiHidden="0" w:uiPriority="67" w:unhideWhenUsed="0"/>
-    <w:lsdException w:name="Medium Grid 2 Accent 1" w:semiHidden="0" w:uiPriority="68" w:unhideWhenUsed="0"/>
-    <w:lsdException w:name="Medium Grid 3 Accent 1" w:semiHidden="0" w:uiPriority="69" w:unhideWhenUsed="0"/>
-    <w:lsdException w:name="Dark List Accent 1" w:semiHidden="0" w:uiPriority="70" w:unhideWhenUsed="0"/>
-    <w:lsdException w:name="Colorful Shading Accent 1" w:semiHidden="0" w:uiPriority="71" w:unhideWhenUsed="0"/>
-    <w:lsdException w:name="Colorful List Accent 1" w:semiHidden="0" w:uiPriority="72" w:unhideWhenUsed="0"/>
-    <w:lsdException w:name="Colorful Grid Accent 1" w:semiHidden="0" w:uiPriority="73" w:unhideWhenUsed="0"/>
-    <w:lsdException w:name="Light Shading Accent 2" w:semiHidden="0" w:uiPriority="60" w:unhideWhenUsed="0"/>
-    <w:lsdException w:name="Light List Accent 2" w:semiHidden="0" w:uiPriority="61" w:unhideWhenUsed="0"/>
-    <w:lsdException w:name="Light Grid Accent 2" w:semiHidden="0" w:uiPriority="62" w:unhideWhenUsed="0"/>
-    <w:lsdException w:name="Medium Shading 1 Accent 2" w:semiHidden="0" w:uiPriority="63" w:unhideWhenUsed="0"/>
-    <w:lsdException w:name="Medium Shading 2 Accent 2" w:semiHidden="0" w:uiPriority="64" w:unhideWhenUsed="0"/>
-    <w:lsdException w:name="Medium List 1 Accent 2" w:semiHidden="0" w:uiPriority="65" w:unhideWhenUsed="0"/>
-    <w:lsdException w:name="Medium List 2 Accent 2" w:semiHidden="0" w:uiPriority="66" w:unhideWhenUsed="0"/>
-    <w:lsdException w:name="Medium Grid 1 Accent 2" w:semiHidden="0" w:uiPriority="67" w:unhideWhenUsed="0"/>
-    <w:lsdException w:name="Medium Grid 2 Accent 2" w:semiHidden="0" w:uiPriority="68" w:unhideWhenUsed="0"/>
-    <w:lsdException w:name="Medium Grid 3 Accent 2" w:semiHidden="0" w:uiPriority="69" w:unhideWhenUsed="0"/>
-    <w:lsdException w:name="Dark List Accent 2" w:semiHidden="0" w:uiPriority="70" w:unhideWhenUsed="0"/>
-    <w:lsdException w:name="Colorful Shading Accent 2" w:semiHidden="0" w:uiPriority="71" w:unhideWhenUsed="0"/>
-    <w:lsdException w:name="Colorful List Accent 2" w:semiHidden="0" w:uiPriority="72" w:unhideWhenUsed="0"/>
-    <w:lsdException w:name="Colorful Grid Accent 2" w:semiHidden="0" w:uiPriority="73" w:unhideWhenUsed="0"/>
-    <w:lsdException w:name="Light Shading Accent 3" w:semiHidden="0" w:uiPriority="60" w:unhideWhenUsed="0"/>
-    <w:lsdException w:name="Light List Accent 3" w:semiHidden="0" w:uiPriority="61" w:unhideWhenUsed="0"/>
-    <w:lsdException w:name="Light Grid Accent 3" w:semiHidden="0" w:uiPriority="62" w:unhideWhenUsed="0"/>
-    <w:lsdException w:name="Medium Shading 1 Accent 3" w:semiHidden="0" w:uiPriority="63" w:unhideWhenUsed="0"/>
-    <w:lsdException w:name="Medium Shading 2 Accent 3" w:semiHidden="0" w:uiPriority="64" w:unhideWhenUsed="0"/>
-    <w:lsdException w:name="Medium List 1 Accent 3" w:semiHidden="0" w:uiPriority="65" w:unhideWhenUsed="0"/>
-    <w:lsdException w:name="Medium List 2 Accent 3" w:semiHidden="0" w:uiPriority="66" w:unhideWhenUsed="0"/>
-    <w:lsdException w:name="Medium Grid 1 Accent 3" w:semiHidden="0" w:uiPriority="67" w:unhideWhenUsed="0"/>
-    <w:lsdException w:name="Medium Grid 2 Accent 3" w:semiHidden="0" w:uiPriority="68" w:unhideWhenUsed="0"/>
-    <w:lsdException w:name="Medium Grid 3 Accent 3" w:semiHidden="0" w:uiPriority="69" w:unhideWhenUsed="0"/>
-    <w:lsdException w:name="Dark List Accent 3" w:semiHidden="0" w:uiPriority="70" w:unhideWhenUsed="0"/>
-    <w:lsdException w:name="Colorful Shading Accent 3" w:semiHidden="0" w:uiPriority="71" w:unhideWhenUsed="0"/>
-    <w:lsdException w:name="Colorful List Accent 3" w:semiHidden="0" w:uiPriority="72" w:unhideWhenUsed="0"/>
-    <w:lsdException w:name="Colorful Grid Accent 3" w:semiHidden="0" w:uiPriority="73" w:unhideWhenUsed="0"/>
-    <w:lsdException w:name="Light Shading Accent 4" w:semiHidden="0" w:uiPriority="60" w:unhideWhenUsed="0"/>
-    <w:lsdException w:name="Light List Accent 4" w:semiHidden="0" w:uiPriority="61" w:unhideWhenUsed="0"/>
-    <w:lsdException w:name="Light Grid Accent 4" w:semiHidden="0" w:uiPriority="62" w:unhideWhenUsed="0"/>
-    <w:lsdException w:name="Medium Shading 1 Accent 4" w:semiHidden="0" w:uiPriority="63" w:unhideWhenUsed="0"/>
-    <w:lsdException w:name="Medium Shading 2 Accent 4" w:semiHidden="0" w:uiPriority="64" w:unhideWhenUsed="0"/>
-    <w:lsdException w:name="Medium List 1 Accent 4" w:semiHidden="0" w:uiPriority="65" w:unhideWhenUsed="0"/>
-    <w:lsdException w:name="Medium List 2 Accent 4" w:semiHidden="0" w:uiPriority="66" w:unhideWhenUsed="0"/>
-    <w:lsdException w:name="Medium Grid 1 Accent 4" w:semiHidden="0" w:uiPriority="67" w:unhideWhenUsed="0"/>
-    <w:lsdException w:name="Medium Grid 2 Accent 4" w:semiHidden="0" w:uiPriority="68" w:unhideWhenUsed="0"/>
-    <w:lsdException w:name="Medium Grid 3 Accent 4" w:semiHidden="0" w:uiPriority="69" w:unhideWhenUsed="0"/>
-    <w:lsdException w:name="Dark List Accent 4" w:semiHidden="0" w:uiPriority="70" w:unhideWhenUsed="0"/>
-    <w:lsdException w:name="Colorful Shading Accent 4" w:semiHidden="0" w:uiPriority="71" w:unhideWhenUsed="0"/>
-    <w:lsdException w:name="Colorful List Accent 4" w:semiHidden="0" w:uiPriority="72" w:unhideWhenUsed="0"/>
-    <w:lsdException w:name="Colorful Grid Accent 4" w:semiHidden="0" w:uiPriority="73" w:unhideWhenUsed="0"/>
-    <w:lsdException w:name="Light Shading Accent 5" w:semiHidden="0" w:uiPriority="60" w:unhideWhenUsed="0"/>
-    <w:lsdException w:name="Light List Accent 5" w:semiHidden="0" w:uiPriority="61" w:unhideWhenUsed="0"/>
-    <w:lsdException w:name="Light Grid Accent 5" w:semiHidden="0" w:uiPriority="62" w:unhideWhenUsed="0"/>
-    <w:lsdException w:name="Medium Shading 1 Accent 5" w:semiHidden="0" w:uiPriority="63" w:unhideWhenUsed="0"/>
-    <w:lsdException w:name="Medium Shading 2 Accent 5" w:semiHidden="0" w:uiPriority="64" w:unhideWhenUsed="0"/>
-    <w:lsdException w:name="Medium List 1 Accent 5" w:semiHidden="0" w:uiPriority="65" w:unhideWhenUsed="0"/>
-    <w:lsdException w:name="Medium List 2 Accent 5" w:semiHidden="0" w:uiPriority="66" w:unhideWhenUsed="0"/>
-    <w:lsdException w:name="Medium Grid 1 Accent 5" w:semiHidden="0" w:uiPriority="67" w:unhideWhenUsed="0"/>
-    <w:lsdException w:name="Medium Grid 2 Accent 5" w:semiHidden="0" w:uiPriority="68" w:unhideWhenUsed="0"/>
-    <w:lsdException w:name="Medium Grid 3 Accent 5" w:semiHidden="0" w:uiPriority="69" w:unhideWhenUsed="0"/>
-    <w:lsdException w:name="Dark List Accent 5" w:semiHidden="0" w:uiPriority="70" w:unhideWhenUsed="0"/>
-    <w:lsdException w:name="Colorful Shading Accent 5" w:semiHidden="0" w:uiPriority="71" w:unhideWhenUsed="0"/>
-    <w:lsdException w:name="Colorful List Accent 5" w:semiHidden="0" w:uiPriority="72" w:unhideWhenUsed="0"/>
-    <w:lsdException w:name="Colorful Grid Accent 5" w:semiHidden="0" w:uiPriority="73" w:unhideWhenUsed="0"/>
-    <w:lsdException w:name="Light Shading Accent 6" w:semiHidden="0" w:uiPriority="60" w:unhideWhenUsed="0"/>
-    <w:lsdException w:name="Light List Accent 6" w:semiHidden="0" w:uiPriority="61" w:unhideWhenUsed="0"/>
-    <w:lsdException w:name="Light Grid Accent 6" w:semiHidden="0" w:uiPriority="62" w:unhideWhenUsed="0"/>
-    <w:lsdException w:name="Medium Shading 1 Accent 6" w:semiHidden="0" w:uiPriority="63" w:unhideWhenUsed="0"/>
-    <w:lsdException w:name="Medium Shading 2 Accent 6" w:semiHidden="0" w:uiPriority="64" w:unhideWhenUsed="0"/>
-    <w:lsdException w:name="Medium List 1 Accent 6" w:semiHidden="0" w:uiPriority="65" w:unhideWhenUsed="0"/>
-    <w:lsdException w:name="Medium List 2 Accent 6" w:semiHidden="0" w:uiPriority="66" w:unhideWhenUsed="0"/>
-    <w:lsdException w:name="Medium Grid 1 Accent 6" w:semiHidden="0" w:uiPriority="67" w:unhideWhenUsed="0"/>
-    <w:lsdException w:name="Medium Grid 2 Accent 6" w:semiHidden="0" w:uiPriority="68" w:unhideWhenUsed="0"/>
-    <w:lsdException w:name="Medium Grid 3 Accent 6" w:semiHidden="0" w:uiPriority="69" w:unhideWhenUsed="0"/>
-    <w:lsdException w:name="Dark List Accent 6" w:semiHidden="0" w:uiPriority="70" w:unhideWhenUsed="0"/>
-    <w:lsdException w:name="Colorful Shading Accent 6" w:semiHidden="0" w:uiPriority="71" w:unhideWhenUsed="0"/>
-    <w:lsdException w:name="Colorful List Accent 6" w:semiHidden="0" w:uiPriority="72" w:unhideWhenUsed="0"/>
-    <w:lsdException w:name="Colorful Grid Accent 6" w:semiHidden="0" w:uiPriority="73" w:unhideWhenUsed="0"/>
-    <w:lsdException w:name="Subtle Emphasis" w:semiHidden="0" w:uiPriority="19" w:unhideWhenUsed="0" w:qFormat="1"/>
-    <w:lsdException w:name="Intense Emphasis" w:semiHidden="0" w:uiPriority="21" w:unhideWhenUsed="0" w:qFormat="1"/>
-    <w:lsdException w:name="Subtle Reference" w:semiHidden="0" w:uiPriority="31" w:unhideWhenUsed="0" w:qFormat="1"/>
-    <w:lsdException w:name="Intense Reference" w:semiHidden="0" w:uiPriority="32" w:unhideWhenUsed="0" w:qFormat="1"/>
-    <w:lsdException w:name="Book Title" w:semiHidden="0" w:uiPriority="33" w:unhideWhenUsed="0" w:qFormat="1"/>
-    <w:lsdException w:name="Bibliography" w:uiPriority="37"/>
-    <w:lsdException w:name="TOC Heading" w:uiPriority="39" w:qFormat="1"/>
+  <w:latentStyles w:defLockedState="0" w:defUIPriority="99" w:defSemiHidden="0" w:defUnhideWhenUsed="0" w:defQFormat="0" w:count="371">
+    <w:lsdException w:name="Normal" w:uiPriority="0" w:qFormat="1"/>
+    <w:lsdException w:name="heading 1" w:uiPriority="9" w:qFormat="1"/>
+    <w:lsdException w:name="heading 2" w:semiHidden="1" w:uiPriority="9" w:unhideWhenUsed="1" w:qFormat="1"/>
+    <w:lsdException w:name="heading 3" w:semiHidden="1" w:uiPriority="9" w:unhideWhenUsed="1" w:qFormat="1"/>
+    <w:lsdException w:name="heading 4" w:semiHidden="1" w:uiPriority="9" w:unhideWhenUsed="1" w:qFormat="1"/>
+    <w:lsdException w:name="heading 5" w:semiHidden="1" w:uiPriority="9" w:unhideWhenUsed="1" w:qFormat="1"/>
+    <w:lsdException w:name="heading 6" w:semiHidden="1" w:uiPriority="9" w:unhideWhenUsed="1" w:qFormat="1"/>
+    <w:lsdException w:name="heading 7" w:semiHidden="1" w:uiPriority="9" w:unhideWhenUsed="1" w:qFormat="1"/>
+    <w:lsdException w:name="heading 8" w:semiHidden="1" w:uiPriority="9" w:unhideWhenUsed="1" w:qFormat="1"/>
+    <w:lsdException w:name="heading 9" w:semiHidden="1" w:uiPriority="9" w:unhideWhenUsed="1" w:qFormat="1"/>
+    <w:lsdException w:name="index 1" w:semiHidden="1" w:unhideWhenUsed="1"/>
+    <w:lsdException w:name="index 2" w:semiHidden="1" w:unhideWhenUsed="1"/>
+    <w:lsdException w:name="index 3" w:semiHidden="1" w:unhideWhenUsed="1"/>
+    <w:lsdException w:name="index 4" w:semiHidden="1" w:unhideWhenUsed="1"/>
+    <w:lsdException w:name="index 5" w:semiHidden="1" w:unhideWhenUsed="1"/>
+    <w:lsdException w:name="index 6" w:semiHidden="1" w:unhideWhenUsed="1"/>
+    <w:lsdException w:name="index 7" w:semiHidden="1" w:unhideWhenUsed="1"/>
+    <w:lsdException w:name="index 8" w:semiHidden="1" w:unhideWhenUsed="1"/>
+    <w:lsdException w:name="index 9" w:semiHidden="1" w:unhideWhenUsed="1"/>
+    <w:lsdException w:name="toc 1" w:semiHidden="1" w:uiPriority="39" w:unhideWhenUsed="1"/>
+    <w:lsdException w:name="toc 2" w:semiHidden="1" w:uiPriority="39" w:unhideWhenUsed="1"/>
+    <w:lsdException w:name="toc 3" w:semiHidden="1" w:uiPriority="39" w:unhideWhenUsed="1"/>
+    <w:lsdException w:name="toc 4" w:semiHidden="1" w:uiPriority="39" w:unhideWhenUsed="1"/>
+    <w:lsdException w:name="toc 5" w:semiHidden="1" w:uiPriority="39" w:unhideWhenUsed="1"/>
+    <w:lsdException w:name="toc 6" w:semiHidden="1" w:uiPriority="39" w:unhideWhenUsed="1"/>
+    <w:lsdException w:name="toc 7" w:semiHidden="1" w:uiPriority="39" w:unhideWhenUsed="1"/>
+    <w:lsdException w:name="toc 8" w:semiHidden="1" w:uiPriority="39" w:unhideWhenUsed="1"/>
+    <w:lsdException w:name="toc 9" w:semiHidden="1" w:uiPriority="39" w:unhideWhenUsed="1"/>
+    <w:lsdException w:name="Normal Indent" w:semiHidden="1" w:unhideWhenUsed="1"/>
+    <w:lsdException w:name="footnote text" w:semiHidden="1" w:unhideWhenUsed="1"/>
+    <w:lsdException w:name="annotation text" w:semiHidden="1" w:unhideWhenUsed="1"/>
+    <w:lsdException w:name="header" w:semiHidden="1" w:unhideWhenUsed="1"/>
+    <w:lsdException w:name="footer" w:semiHidden="1" w:unhideWhenUsed="1"/>
+    <w:lsdException w:name="index heading" w:semiHidden="1" w:unhideWhenUsed="1"/>
+    <w:lsdException w:name="caption" w:semiHidden="1" w:uiPriority="35" w:unhideWhenUsed="1" w:qFormat="1"/>
+    <w:lsdException w:name="table of figures" w:semiHidden="1" w:unhideWhenUsed="1"/>
+    <w:lsdException w:name="envelope address" w:semiHidden="1" w:unhideWhenUsed="1"/>
+    <w:lsdException w:name="envelope return" w:semiHidden="1" w:unhideWhenUsed="1"/>
+    <w:lsdException w:name="footnote reference" w:semiHidden="1" w:unhideWhenUsed="1"/>
+    <w:lsdException w:name="annotation reference" w:semiHidden="1" w:unhideWhenUsed="1"/>
+    <w:lsdException w:name="line number" w:semiHidden="1" w:unhideWhenUsed="1"/>
+    <w:lsdException w:name="page number" w:semiHidden="1" w:unhideWhenUsed="1"/>
+    <w:lsdException w:name="endnote reference" w:semiHidden="1" w:unhideWhenUsed="1"/>
+    <w:lsdException w:name="endnote text" w:semiHidden="1" w:unhideWhenUsed="1"/>
+    <w:lsdException w:name="table of authorities" w:semiHidden="1" w:unhideWhenUsed="1"/>
+    <w:lsdException w:name="macro" w:semiHidden="1" w:unhideWhenUsed="1"/>
+    <w:lsdException w:name="toa heading" w:semiHidden="1" w:unhideWhenUsed="1"/>
+    <w:lsdException w:name="List" w:semiHidden="1" w:unhideWhenUsed="1"/>
+    <w:lsdException w:name="List Bullet" w:semiHidden="1" w:unhideWhenUsed="1"/>
+    <w:lsdException w:name="List Number" w:semiHidden="1" w:unhideWhenUsed="1"/>
+    <w:lsdException w:name="List 2" w:semiHidden="1" w:unhideWhenUsed="1"/>
+    <w:lsdException w:name="List 3" w:semiHidden="1" w:unhideWhenUsed="1"/>
+    <w:lsdException w:name="List 4" w:semiHidden="1" w:unhideWhenUsed="1"/>
+    <w:lsdException w:name="List 5" w:semiHidden="1" w:unhideWhenUsed="1"/>
+    <w:lsdException w:name="List Bullet 2" w:semiHidden="1" w:unhideWhenUsed="1"/>
+    <w:lsdException w:name="List Bullet 3" w:semiHidden="1" w:unhideWhenUsed="1"/>
+    <w:lsdException w:name="List Bullet 4" w:semiHidden="1" w:unhideWhenUsed="1"/>
+    <w:lsdException w:name="List Bullet 5" w:semiHidden="1" w:unhideWhenUsed="1"/>
+    <w:lsdException w:name="List Number 2" w:semiHidden="1" w:unhideWhenUsed="1"/>
+    <w:lsdException w:name="List Number 3" w:semiHidden="1" w:unhideWhenUsed="1"/>
+    <w:lsdException w:name="List Number 4" w:semiHidden="1" w:unhideWhenUsed="1"/>
+    <w:lsdException w:name="List Number 5" w:semiHidden="1" w:unhideWhenUsed="1"/>
+    <w:lsdException w:name="Title" w:uiPriority="10" w:qFormat="1"/>
+    <w:lsdException w:name="Closing" w:semiHidden="1" w:unhideWhenUsed="1"/>
+    <w:lsdException w:name="Signature" w:semiHidden="1" w:unhideWhenUsed="1"/>
+    <w:lsdException w:name="Default Paragraph Font" w:semiHidden="1" w:uiPriority="1" w:unhideWhenUsed="1"/>
+    <w:lsdException w:name="Body Text" w:semiHidden="1" w:unhideWhenUsed="1"/>
+    <w:lsdException w:name="Body Text Indent" w:semiHidden="1" w:unhideWhenUsed="1"/>
+    <w:lsdException w:name="List Continue" w:semiHidden="1" w:unhideWhenUsed="1"/>
+    <w:lsdException w:name="List Continue 2" w:semiHidden="1" w:unhideWhenUsed="1"/>
+    <w:lsdException w:name="List Continue 3" w:semiHidden="1" w:unhideWhenUsed="1"/>
+    <w:lsdException w:name="List Continue 4" w:semiHidden="1" w:unhideWhenUsed="1"/>
+    <w:lsdException w:name="List Continue 5" w:semiHidden="1" w:unhideWhenUsed="1"/>
+    <w:lsdException w:name="Message Header" w:semiHidden="1" w:unhideWhenUsed="1"/>
+    <w:lsdException w:name="Subtitle" w:uiPriority="11" w:qFormat="1"/>
+    <w:lsdException w:name="Salutation" w:semiHidden="1" w:unhideWhenUsed="1"/>
+    <w:lsdException w:name="Date" w:semiHidden="1" w:unhideWhenUsed="1"/>
+    <w:lsdException w:name="Body Text First Indent" w:semiHidden="1" w:unhideWhenUsed="1"/>
+    <w:lsdException w:name="Body Text First Indent 2" w:semiHidden="1" w:unhideWhenUsed="1"/>
+    <w:lsdException w:name="Note Heading" w:semiHidden="1" w:unhideWhenUsed="1"/>
+    <w:lsdException w:name="Body Text 2" w:semiHidden="1" w:unhideWhenUsed="1"/>
+    <w:lsdException w:name="Body Text 3" w:semiHidden="1" w:unhideWhenUsed="1"/>
+    <w:lsdException w:name="Body Text Indent 2" w:semiHidden="1" w:unhideWhenUsed="1"/>
+    <w:lsdException w:name="Body Text Indent 3" w:semiHidden="1" w:unhideWhenUsed="1"/>
+    <w:lsdException w:name="Block Text" w:semiHidden="1" w:unhideWhenUsed="1"/>
+    <w:lsdException w:name="Hyperlink" w:semiHidden="1" w:unhideWhenUsed="1"/>
+    <w:lsdException w:name="FollowedHyperlink" w:semiHidden="1" w:unhideWhenUsed="1"/>
+    <w:lsdException w:name="Strong" w:uiPriority="22" w:qFormat="1"/>
+    <w:lsdException w:name="Emphasis" w:uiPriority="20" w:qFormat="1"/>
+    <w:lsdException w:name="Document Map" w:semiHidden="1" w:unhideWhenUsed="1"/>
+    <w:lsdException w:name="Plain Text" w:semiHidden="1" w:unhideWhenUsed="1"/>
+    <w:lsdException w:name="E-mail Signature" w:semiHidden="1" w:unhideWhenUsed="1"/>
+    <w:lsdException w:name="HTML Top of Form" w:semiHidden="1" w:unhideWhenUsed="1"/>
+    <w:lsdException w:name="HTML Bottom of Form" w:semiHidden="1" w:unhideWhenUsed="1"/>
+    <w:lsdException w:name="Normal (Web)" w:semiHidden="1" w:unhideWhenUsed="1"/>
+    <w:lsdException w:name="HTML Acronym" w:semiHidden="1" w:unhideWhenUsed="1"/>
+    <w:lsdException w:name="HTML Address" w:semiHidden="1" w:unhideWhenUsed="1"/>
+    <w:lsdException w:name="HTML Cite" w:semiHidden="1" w:unhideWhenUsed="1"/>
+    <w:lsdException w:name="HTML Code" w:semiHidden="1" w:unhideWhenUsed="1"/>
+    <w:lsdException w:name="HTML Definition" w:semiHidden="1" w:unhideWhenUsed="1"/>
+    <w:lsdException w:name="HTML Keyboard" w:semiHidden="1" w:unhideWhenUsed="1"/>
+    <w:lsdException w:name="HTML Preformatted" w:semiHidden="1" w:unhideWhenUsed="1"/>
+    <w:lsdException w:name="HTML Sample" w:semiHidden="1" w:unhideWhenUsed="1"/>
+    <w:lsdException w:name="HTML Typewriter" w:semiHidden="1" w:unhideWhenUsed="1"/>
+    <w:lsdException w:name="HTML Variable" w:semiHidden="1" w:unhideWhenUsed="1"/>
+    <w:lsdException w:name="Normal Table" w:semiHidden="1" w:unhideWhenUsed="1"/>
+    <w:lsdException w:name="annotation subject" w:semiHidden="1" w:unhideWhenUsed="1"/>
+    <w:lsdException w:name="No List" w:semiHidden="1" w:unhideWhenUsed="1"/>
+    <w:lsdException w:name="Outline List 1" w:semiHidden="1" w:unhideWhenUsed="1"/>
+    <w:lsdException w:name="Outline List 2" w:semiHidden="1" w:unhideWhenUsed="1"/>
+    <w:lsdException w:name="Outline List 3" w:semiHidden="1" w:unhideWhenUsed="1"/>
+    <w:lsdException w:name="Table Simple 1" w:semiHidden="1" w:unhideWhenUsed="1"/>
+    <w:lsdException w:name="Table Simple 2" w:semiHidden="1" w:unhideWhenUsed="1"/>
+    <w:lsdException w:name="Table Simple 3" w:semiHidden="1" w:unhideWhenUsed="1"/>
+    <w:lsdException w:name="Table Classic 1" w:semiHidden="1" w:unhideWhenUsed="1"/>
+    <w:lsdException w:name="Table Classic 2" w:semiHidden="1" w:unhideWhenUsed="1"/>
+    <w:lsdException w:name="Table Classic 3" w:semiHidden="1" w:unhideWhenUsed="1"/>
+    <w:lsdException w:name="Table Classic 4" w:semiHidden="1" w:unhideWhenUsed="1"/>
+    <w:lsdException w:name="Table Colorful 1" w:semiHidden="1" w:unhideWhenUsed="1"/>
+    <w:lsdException w:name="Table Colorful 2" w:semiHidden="1" w:unhideWhenUsed="1"/>
+    <w:lsdException w:name="Table Colorful 3" w:semiHidden="1" w:unhideWhenUsed="1"/>
+    <w:lsdException w:name="Table Columns 1" w:semiHidden="1" w:unhideWhenUsed="1"/>
+    <w:lsdException w:name="Table Columns 2" w:semiHidden="1" w:unhideWhenUsed="1"/>
+    <w:lsdException w:name="Table Columns 3" w:semiHidden="1" w:unhideWhenUsed="1"/>
+    <w:lsdException w:name="Table Columns 4" w:semiHidden="1" w:unhideWhenUsed="1"/>
+    <w:lsdException w:name="Table Columns 5" w:semiHidden="1" w:unhideWhenUsed="1"/>
+    <w:lsdException w:name="Table Grid 1" w:semiHidden="1" w:unhideWhenUsed="1"/>
+    <w:lsdException w:name="Table Grid 2" w:semiHidden="1" w:unhideWhenUsed="1"/>
+    <w:lsdException w:name="Table Grid 3" w:semiHidden="1" w:unhideWhenUsed="1"/>
+    <w:lsdException w:name="Table Grid 4" w:semiHidden="1" w:unhideWhenUsed="1"/>
+    <w:lsdException w:name="Table Grid 5" w:semiHidden="1" w:unhideWhenUsed="1"/>
+    <w:lsdException w:name="Table Grid 6" w:semiHidden="1" w:unhideWhenUsed="1"/>
+    <w:lsdException w:name="Table Grid 7" w:semiHidden="1" w:unhideWhenUsed="1"/>
+    <w:lsdException w:name="Table Grid 8" w:semiHidden="1" w:unhideWhenUsed="1"/>
+    <w:lsdException w:name="Table List 1" w:semiHidden="1" w:unhideWhenUsed="1"/>
+    <w:lsdException w:name="Table List 2" w:semiHidden="1" w:unhideWhenUsed="1"/>
+    <w:lsdException w:name="Table List 3" w:semiHidden="1" w:unhideWhenUsed="1"/>
+    <w:lsdException w:name="Table List 4" w:semiHidden="1" w:unhideWhenUsed="1"/>
+    <w:lsdException w:name="Table List 5" w:semiHidden="1" w:unhideWhenUsed="1"/>
+    <w:lsdException w:name="Table List 6" w:semiHidden="1" w:unhideWhenUsed="1"/>
+    <w:lsdException w:name="Table List 7" w:semiHidden="1" w:unhideWhenUsed="1"/>
+    <w:lsdException w:name="Table List 8" w:semiHidden="1" w:unhideWhenUsed="1"/>
+    <w:lsdException w:name="Table 3D effects 1" w:semiHidden="1" w:unhideWhenUsed="1"/>
+    <w:lsdException w:name="Table 3D effects 2" w:semiHidden="1" w:unhideWhenUsed="1"/>
+    <w:lsdException w:name="Table 3D effects 3" w:semiHidden="1" w:unhideWhenUsed="1"/>
+    <w:lsdException w:name="Table Contemporary" w:semiHidden="1" w:unhideWhenUsed="1"/>
+    <w:lsdException w:name="Table Elegant" w:semiHidden="1" w:unhideWhenUsed="1"/>
+    <w:lsdException w:name="Table Professional" w:semiHidden="1" w:unhideWhenUsed="1"/>
+    <w:lsdException w:name="Table Subtle 1" w:semiHidden="1" w:unhideWhenUsed="1"/>
+    <w:lsdException w:name="Table Subtle 2" w:semiHidden="1" w:unhideWhenUsed="1"/>
+    <w:lsdException w:name="Table Web 1" w:semiHidden="1" w:unhideWhenUsed="1"/>
+    <w:lsdException w:name="Table Web 2" w:semiHidden="1" w:unhideWhenUsed="1"/>
+    <w:lsdException w:name="Table Web 3" w:semiHidden="1" w:unhideWhenUsed="1"/>
+    <w:lsdException w:name="Balloon Text" w:semiHidden="1" w:unhideWhenUsed="1"/>
+    <w:lsdException w:name="Table Grid" w:uiPriority="39"/>
+    <w:lsdException w:name="Table Theme" w:semiHidden="1" w:unhideWhenUsed="1"/>
+    <w:lsdException w:name="Placeholder Text" w:semiHidden="1"/>
+    <w:lsdException w:name="No Spacing" w:uiPriority="1" w:qFormat="1"/>
+    <w:lsdException w:name="Light Shading" w:uiPriority="60"/>
+    <w:lsdException w:name="Light List" w:uiPriority="61"/>
+    <w:lsdException w:name="Light Grid" w:uiPriority="62"/>
+    <w:lsdException w:name="Medium Shading 1" w:uiPriority="63"/>
+    <w:lsdException w:name="Medium Shading 2" w:uiPriority="64"/>
+    <w:lsdException w:name="Medium List 1" w:uiPriority="65"/>
+    <w:lsdException w:name="Medium List 2" w:uiPriority="66"/>
+    <w:lsdException w:name="Medium Grid 1" w:uiPriority="67"/>
+    <w:lsdException w:name="Medium Grid 2" w:uiPriority="68"/>
+    <w:lsdException w:name="Medium Grid 3" w:uiPriority="69"/>
+    <w:lsdException w:name="Dark List" w:uiPriority="70"/>
+    <w:lsdException w:name="Colorful Shading" w:uiPriority="71"/>
+    <w:lsdException w:name="Colorful List" w:uiPriority="72"/>
+    <w:lsdException w:name="Colorful Grid" w:uiPriority="73"/>
+    <w:lsdException w:name="Light Shading Accent 1" w:uiPriority="60"/>
+    <w:lsdException w:name="Light List Accent 1" w:uiPriority="61"/>
+    <w:lsdException w:name="Light Grid Accent 1" w:uiPriority="62"/>
+    <w:lsdException w:name="Medium Shading 1 Accent 1" w:uiPriority="63"/>
+    <w:lsdException w:name="Medium Shading 2 Accent 1" w:uiPriority="64"/>
+    <w:lsdException w:name="Medium List 1 Accent 1" w:uiPriority="65"/>
+    <w:lsdException w:name="Revision" w:semiHidden="1"/>
+    <w:lsdException w:name="List Paragraph" w:uiPriority="34" w:qFormat="1"/>
+    <w:lsdException w:name="Quote" w:uiPriority="29" w:qFormat="1"/>
+    <w:lsdException w:name="Intense Quote" w:uiPriority="30" w:qFormat="1"/>
+    <w:lsdException w:name="Medium List 2 Accent 1" w:uiPriority="66"/>
+    <w:lsdException w:name="Medium Grid 1 Accent 1" w:uiPriority="67"/>
+    <w:lsdException w:name="Medium Grid 2 Accent 1" w:uiPriority="68"/>
+    <w:lsdException w:name="Medium Grid 3 Accent 1" w:uiPriority="69"/>
+    <w:lsdException w:name="Dark List Accent 1" w:uiPriority="70"/>
+    <w:lsdException w:name="Colorful Shading Accent 1" w:uiPriority="71"/>
+    <w:lsdException w:name="Colorful List Accent 1" w:uiPriority="72"/>
+    <w:lsdException w:name="Colorful Grid Accent 1" w:uiPriority="73"/>
+    <w:lsdException w:name="Light Shading Accent 2" w:uiPriority="60"/>
+    <w:lsdException w:name="Light List Accent 2" w:uiPriority="61"/>
+    <w:lsdException w:name="Light Grid Accent 2" w:uiPriority="62"/>
+    <w:lsdException w:name="Medium Shading 1 Accent 2" w:uiPriority="63"/>
+    <w:lsdException w:name="Medium Shading 2 Accent 2" w:uiPriority="64"/>
+    <w:lsdException w:name="Medium List 1 Accent 2" w:uiPriority="65"/>
+    <w:lsdException w:name="Medium List 2 Accent 2" w:uiPriority="66"/>
+    <w:lsdException w:name="Medium Grid 1 Accent 2" w:uiPriority="67"/>
+    <w:lsdException w:name="Medium Grid 2 Accent 2" w:uiPriority="68"/>
+    <w:lsdException w:name="Medium Grid 3 Accent 2" w:uiPriority="69"/>
+    <w:lsdException w:name="Dark List Accent 2" w:uiPriority="70"/>
+    <w:lsdException w:name="Colorful Shading Accent 2" w:uiPriority="71"/>
+    <w:lsdException w:name="Colorful List Accent 2" w:uiPriority="72"/>
+    <w:lsdException w:name="Colorful Grid Accent 2" w:uiPriority="73"/>
+    <w:lsdException w:name="Light Shading Accent 3" w:uiPriority="60"/>
+    <w:lsdException w:name="Light List Accent 3" w:uiPriority="61"/>
+    <w:lsdException w:name="Light Grid Accent 3" w:uiPriority="62"/>
+    <w:lsdException w:name="Medium Shading 1 Accent 3" w:uiPriority="63"/>
+    <w:lsdException w:name="Medium Shading 2 Accent 3" w:uiPriority="64"/>
+    <w:lsdException w:name="Medium List 1 Accent 3" w:uiPriority="65"/>
+    <w:lsdException w:name="Medium List 2 Accent 3" w:uiPriority="66"/>
+    <w:lsdException w:name="Medium Grid 1 Accent 3" w:uiPriority="67"/>
+    <w:lsdException w:name="Medium Grid 2 Accent 3" w:uiPriority="68"/>
+    <w:lsdException w:name="Medium Grid 3 Accent 3" w:uiPriority="69"/>
+    <w:lsdException w:name="Dark List Accent 3" w:uiPriority="70"/>
+    <w:lsdException w:name="Colorful Shading Accent 3" w:uiPriority="71"/>
+    <w:lsdException w:name="Colorful List Accent 3" w:uiPriority="72"/>
+    <w:lsdException w:name="Colorful Grid Accent 3" w:uiPriority="73"/>
+    <w:lsdException w:name="Light Shading Accent 4" w:uiPriority="60"/>
+    <w:lsdException w:name="Light List Accent 4" w:uiPriority="61"/>
+    <w:lsdException w:name="Light Grid Accent 4" w:uiPriority="62"/>
+    <w:lsdException w:name="Medium Shading 1 Accent 4" w:uiPriority="63"/>
+    <w:lsdException w:name="Medium Shading 2 Accent 4" w:uiPriority="64"/>
+    <w:lsdException w:name="Medium List 1 Accent 4" w:uiPriority="65"/>
+    <w:lsdException w:name="Medium List 2 Accent 4" w:uiPriority="66"/>
+    <w:lsdException w:name="Medium Grid 1 Accent 4" w:uiPriority="67"/>
+    <w:lsdException w:name="Medium Grid 2 Accent 4" w:uiPriority="68"/>
+    <w:lsdException w:name="Medium Grid 3 Accent 4" w:uiPriority="69"/>
+    <w:lsdException w:name="Dark List Accent 4" w:uiPriority="70"/>
+    <w:lsdException w:name="Colorful Shading Accent 4" w:uiPriority="71"/>
+    <w:lsdException w:name="Colorful List Accent 4" w:uiPriority="72"/>
+    <w:lsdException w:name="Colorful Grid Accent 4" w:uiPriority="73"/>
+    <w:lsdException w:name="Light Shading Accent 5" w:uiPriority="60"/>
+    <w:lsdException w:name="Light List Accent 5" w:uiPriority="61"/>
+    <w:lsdException w:name="Light Grid Accent 5" w:uiPriority="62"/>
+    <w:lsdException w:name="Medium Shading 1 Accent 5" w:uiPriority="63"/>
+    <w:lsdException w:name="Medium Shading 2 Accent 5" w:uiPriority="64"/>
+    <w:lsdException w:name="Medium List 1 Accent 5" w:uiPriority="65"/>
+    <w:lsdException w:name="Medium List 2 Accent 5" w:uiPriority="66"/>
+    <w:lsdException w:name="Medium Grid 1 Accent 5" w:uiPriority="67"/>
+    <w:lsdException w:name="Medium Grid 2 Accent 5" w:uiPriority="68"/>
+    <w:lsdException w:name="Medium Grid 3 Accent 5" w:uiPriority="69"/>
+    <w:lsdException w:name="Dark List Accent 5" w:uiPriority="70"/>
+    <w:lsdException w:name="Colorful Shading Accent 5" w:uiPriority="71"/>
+    <w:lsdException w:name="Colorful List Accent 5" w:uiPriority="72"/>
+    <w:lsdException w:name="Colorful Grid Accent 5" w:uiPriority="73"/>
+    <w:lsdException w:name="Light Shading Accent 6" w:uiPriority="60"/>
+    <w:lsdException w:name="Light List Accent 6" w:uiPriority="61"/>
+    <w:lsdException w:name="Light Grid Accent 6" w:uiPriority="62"/>
+    <w:lsdException w:name="Medium Shading 1 Accent 6" w:uiPriority="63"/>
+    <w:lsdException w:name="Medium Shading 2 Accent 6" w:uiPriority="64"/>
+    <w:lsdException w:name="Medium List 1 Accent 6" w:uiPriority="65"/>
+    <w:lsdException w:name="Medium List 2 Accent 6" w:uiPriority="66"/>
+    <w:lsdException w:name="Medium Grid 1 Accent 6" w:uiPriority="67"/>
+    <w:lsdException w:name="Medium Grid 2 Accent 6" w:uiPriority="68"/>
+    <w:lsdException w:name="Medium Grid 3 Accent 6" w:uiPriority="69"/>
+    <w:lsdException w:name="Dark List Accent 6" w:uiPriority="70"/>
+    <w:lsdException w:name="Colorful Shading Accent 6" w:uiPriority="71"/>
+    <w:lsdException w:name="Colorful List Accent 6" w:uiPriority="72"/>
+    <w:lsdException w:name="Colorful Grid Accent 6" w:uiPriority="73"/>
+    <w:lsdException w:name="Subtle Emphasis" w:uiPriority="19" w:qFormat="1"/>
+    <w:lsdException w:name="Intense Emphasis" w:uiPriority="21" w:qFormat="1"/>
+    <w:lsdException w:name="Subtle Reference" w:uiPriority="31" w:qFormat="1"/>
+    <w:lsdException w:name="Intense Reference" w:uiPriority="32" w:qFormat="1"/>
+    <w:lsdException w:name="Book Title" w:uiPriority="33" w:qFormat="1"/>
+    <w:lsdException w:name="Bibliography" w:semiHidden="1" w:uiPriority="37" w:unhideWhenUsed="1"/>
+    <w:lsdException w:name="TOC Heading" w:semiHidden="1" w:uiPriority="39" w:unhideWhenUsed="1" w:qFormat="1"/>
+    <w:lsdException w:name="Plain Table 1" w:uiPriority="41"/>
+    <w:lsdException w:name="Plain Table 2" w:uiPriority="42"/>
+    <w:lsdException w:name="Plain Table 3" w:uiPriority="43"/>
+    <w:lsdException w:name="Plain Table 4" w:uiPriority="44"/>
+    <w:lsdException w:name="Plain Table 5" w:uiPriority="45"/>
+    <w:lsdException w:name="Grid Table Light" w:uiPriority="40"/>
+    <w:lsdException w:name="Grid Table 1 Light" w:uiPriority="46"/>
+    <w:lsdException w:name="Grid Table 2" w:uiPriority="47"/>
+    <w:lsdException w:name="Grid Table 3" w:uiPriority="48"/>
+    <w:lsdException w:name="Grid Table 4" w:uiPriority="49"/>
+    <w:lsdException w:name="Grid Table 5 Dark" w:uiPriority="50"/>
+    <w:lsdException w:name="Grid Table 6 Colorful" w:uiPriority="51"/>
+    <w:lsdException w:name="Grid Table 7 Colorful" w:uiPriority="52"/>
+    <w:lsdException w:name="Grid Table 1 Light Accent 1" w:uiPriority="46"/>
+    <w:lsdException w:name="Grid Table 2 Accent 1" w:uiPriority="47"/>
+    <w:lsdException w:name="Grid Table 3 Accent 1" w:uiPriority="48"/>
+    <w:lsdException w:name="Grid Table 4 Accent 1" w:uiPriority="49"/>
+    <w:lsdException w:name="Grid Table 5 Dark Accent 1" w:uiPriority="50"/>
+    <w:lsdException w:name="Grid Table 6 Colorful Accent 1" w:uiPriority="51"/>
+    <w:lsdException w:name="Grid Table 7 Colorful Accent 1" w:uiPriority="52"/>
+    <w:lsdException w:name="Grid Table 1 Light Accent 2" w:uiPriority="46"/>
+    <w:lsdException w:name="Grid Table 2 Accent 2" w:uiPriority="47"/>
+    <w:lsdException w:name="Grid Table 3 Accent 2" w:uiPriority="48"/>
+    <w:lsdException w:name="Grid Table 4 Accent 2" w:uiPriority="49"/>
+    <w:lsdException w:name="Grid Table 5 Dark Accent 2" w:uiPriority="50"/>
+    <w:lsdException w:name="Grid Table 6 Colorful Accent 2" w:uiPriority="51"/>
+    <w:lsdException w:name="Grid Table 7 Colorful Accent 2" w:uiPriority="52"/>
+    <w:lsdException w:name="Grid Table 1 Light Accent 3" w:uiPriority="46"/>
+    <w:lsdException w:name="Grid Table 2 Accent 3" w:uiPriority="47"/>
+    <w:lsdException w:name="Grid Table 3 Accent 3" w:uiPriority="48"/>
+    <w:lsdException w:name="Grid Table 4 Accent 3" w:uiPriority="49"/>
+    <w:lsdException w:name="Grid Table 5 Dark Accent 3" w:uiPriority="50"/>
+    <w:lsdException w:name="Grid Table 6 Colorful Accent 3" w:uiPriority="51"/>
+    <w:lsdException w:name="Grid Table 7 Colorful Accent 3" w:uiPriority="52"/>
+    <w:lsdException w:name="Grid Table 1 Light Accent 4" w:uiPriority="46"/>
+    <w:lsdException w:name="Grid Table 2 Accent 4" w:uiPriority="47"/>
+    <w:lsdException w:name="Grid Table 3 Accent 4" w:uiPriority="48"/>
+    <w:lsdException w:name="Grid Table 4 Accent 4" w:uiPriority="49"/>
+    <w:lsdException w:name="Grid Table 5 Dark Accent 4" w:uiPriority="50"/>
+    <w:lsdException w:name="Grid Table 6 Colorful Accent 4" w:uiPriority="51"/>
+    <w:lsdException w:name="Grid Table 7 Colorful Accent 4" w:uiPriority="52"/>
+    <w:lsdException w:name="Grid Table 1 Light Accent 5" w:uiPriority="46"/>
+    <w:lsdException w:name="Grid Table 2 Accent 5" w:uiPriority="47"/>
+    <w:lsdException w:name="Grid Table 3 Accent 5" w:uiPriority="48"/>
+    <w:lsdException w:name="Grid Table 4 Accent 5" w:uiPriority="49"/>
+    <w:lsdException w:name="Grid Table 5 Dark Accent 5" w:uiPriority="50"/>
+    <w:lsdException w:name="Grid Table 6 Colorful Accent 5" w:uiPriority="51"/>
+    <w:lsdException w:name="Grid Table 7 Colorful Accent 5" w:uiPriority="52"/>
+    <w:lsdException w:name="Grid Table 1 Light Accent 6" w:uiPriority="46"/>
+    <w:lsdException w:name="Grid Table 2 Accent 6" w:uiPriority="47"/>
+    <w:lsdException w:name="Grid Table 3 Accent 6" w:uiPriority="48"/>
+    <w:lsdException w:name="Grid Table 4 Accent 6" w:uiPriority="49"/>
+    <w:lsdException w:name="Grid Table 5 Dark Accent 6" w:uiPriority="50"/>
+    <w:lsdException w:name="Grid Table 6 Colorful Accent 6" w:uiPriority="51"/>
+    <w:lsdException w:name="Grid Table 7 Colorful Accent 6" w:uiPriority="52"/>
+    <w:lsdException w:name="List Table 1 Light" w:uiPriority="46"/>
+    <w:lsdException w:name="List Table 2" w:uiPriority="47"/>
+    <w:lsdException w:name="List Table 3" w:uiPriority="48"/>
+    <w:lsdException w:name="List Table 4" w:uiPriority="49"/>
+    <w:lsdException w:name="List Table 5 Dark" w:uiPriority="50"/>
+    <w:lsdException w:name="List Table 6 Colorful" w:uiPriority="51"/>
+    <w:lsdException w:name="List Table 7 Colorful" w:uiPriority="52"/>
+    <w:lsdException w:name="List Table 1 Light Accent 1" w:uiPriority="46"/>
+    <w:lsdException w:name="List Table 2 Accent 1" w:uiPriority="47"/>
+    <w:lsdException w:name="List Table 3 Accent 1" w:uiPriority="48"/>
+    <w:lsdException w:name="List Table 4 Accent 1" w:uiPriority="49"/>
+    <w:lsdException w:name="List Table 5 Dark Accent 1" w:uiPriority="50"/>
+    <w:lsdException w:name="List Table 6 Colorful Accent 1" w:uiPriority="51"/>
+    <w:lsdException w:name="List Table 7 Colorful Accent 1" w:uiPriority="52"/>
+    <w:lsdException w:name="List Table 1 Light Accent 2" w:uiPriority="46"/>
+    <w:lsdException w:name="List Table 2 Accent 2" w:uiPriority="47"/>
+    <w:lsdException w:name="List Table 3 Accent 2" w:uiPriority="48"/>
+    <w:lsdException w:name="List Table 4 Accent 2" w:uiPriority="49"/>
+    <w:lsdException w:name="List Table 5 Dark Accent 2" w:uiPriority="50"/>
+    <w:lsdException w:name="List Table 6 Colorful Accent 2" w:uiPriority="51"/>
+    <w:lsdException w:name="List Table 7 Colorful Accent 2" w:uiPriority="52"/>
+    <w:lsdException w:name="List Table 1 Light Accent 3" w:uiPriority="46"/>
+    <w:lsdException w:name="List Table 2 Accent 3" w:uiPriority="47"/>
+    <w:lsdException w:name="List Table 3 Accent 3" w:uiPriority="48"/>
+    <w:lsdException w:name="List Table 4 Accent 3" w:uiPriority="49"/>
+    <w:lsdException w:name="List Table 5 Dark Accent 3" w:uiPriority="50"/>
+    <w:lsdException w:name="List Table 6 Colorful Accent 3" w:uiPriority="51"/>
+    <w:lsdException w:name="List Table 7 Colorful Accent 3" w:uiPriority="52"/>
+    <w:lsdException w:name="List Table 1 Light Accent 4" w:uiPriority="46"/>
+    <w:lsdException w:name="List Table 2 Accent 4" w:uiPriority="47"/>
+    <w:lsdException w:name="List Table 3 Accent 4" w:uiPriority="48"/>
+    <w:lsdException w:name="List Table 4 Accent 4" w:uiPriority="49"/>
+    <w:lsdException w:name="List Table 5 Dark Accent 4" w:uiPriority="50"/>
+    <w:lsdException w:name="List Table 6 Colorful Accent 4" w:uiPriority="51"/>
+    <w:lsdException w:name="List Table 7 Colorful Accent 4" w:uiPriority="52"/>
+    <w:lsdException w:name="List Table 1 Light Accent 5" w:uiPriority="46"/>
+    <w:lsdException w:name="List Table 2 Accent 5" w:uiPriority="47"/>
+    <w:lsdException w:name="List Table 3 Accent 5" w:uiPriority="48"/>
+    <w:lsdException w:name="List Table 4 Accent 5" w:uiPriority="49"/>
+    <w:lsdException w:name="List Table 5 Dark Accent 5" w:uiPriority="50"/>
+    <w:lsdException w:name="List Table 6 Colorful Accent 5" w:uiPriority="51"/>
+    <w:lsdException w:name="List Table 7 Colorful Accent 5" w:uiPriority="52"/>
+    <w:lsdException w:name="List Table 1 Light Accent 6" w:uiPriority="46"/>
+    <w:lsdException w:name="List Table 2 Accent 6" w:uiPriority="47"/>
+    <w:lsdException w:name="List Table 3 Accent 6" w:uiPriority="48"/>
+    <w:lsdException w:name="List Table 4 Accent 6" w:uiPriority="49"/>
+    <w:lsdException w:name="List Table 5 Dark Accent 6" w:uiPriority="50"/>
+    <w:lsdException w:name="List Table 6 Colorful Accent 6" w:uiPriority="51"/>
+    <w:lsdException w:name="List Table 7 Colorful Accent 6" w:uiPriority="52"/>
   </w:latentStyles>
   <w:style w:type="paragraph" w:default="1" w:styleId="Normal">
     <w:name w:val="Normal"/>
@@ -10372,7 +11273,6 @@
   <w:style w:type="character" w:default="1" w:styleId="Fuentedeprrafopredeter">
     <w:name w:val="Default Paragraph Font"/>
     <w:uiPriority w:val="1"/>
-    <w:semiHidden/>
     <w:unhideWhenUsed/>
   </w:style>
   <w:style w:type="table" w:default="1" w:styleId="Tablanormal">
@@ -10407,421 +11307,7 @@
       </w:tblCellMar>
     </w:tblPr>
   </w:style>
-  <w:style w:type="paragraph" w:styleId="Ttulo">
-    <w:name w:val="Title"/>
-    <w:basedOn w:val="Normal"/>
-    <w:next w:val="Normal"/>
-    <w:pPr>
-      <w:spacing w:after="80" w:line="240" w:lineRule="auto"/>
-    </w:pPr>
-    <w:rPr>
-      <w:rFonts w:ascii="Play" w:eastAsia="Play" w:hAnsi="Play" w:cs="Play"/>
-      <w:sz w:val="56"/>
-      <w:szCs w:val="56"/>
-    </w:rPr>
-  </w:style>
-  <w:style w:type="paragraph" w:styleId="Subttulo">
-    <w:name w:val="Subtitle"/>
-    <w:basedOn w:val="Normal"/>
-    <w:next w:val="Normal"/>
-    <w:rPr>
-      <w:color w:val="595959"/>
-      <w:sz w:val="28"/>
-      <w:szCs w:val="28"/>
-    </w:rPr>
-  </w:style>
-  <w:style w:type="paragraph" w:styleId="Prrafodelista">
-    <w:name w:val="List Paragraph"/>
-    <w:basedOn w:val="Normal"/>
-    <w:uiPriority w:val="34"/>
-    <w:qFormat/>
-    <w:rsid w:val="007F5C69"/>
-    <w:pPr>
-      <w:ind w:left="720"/>
-      <w:contextualSpacing/>
-    </w:pPr>
-  </w:style>
-  <w:style w:type="character" w:styleId="Hipervnculo">
-    <w:name w:val="Hyperlink"/>
-    <w:basedOn w:val="Fuentedeprrafopredeter"/>
-    <w:uiPriority w:val="99"/>
-    <w:unhideWhenUsed/>
-    <w:rsid w:val="002C6097"/>
-    <w:rPr>
-      <w:color w:val="0000FF" w:themeColor="hyperlink"/>
-      <w:u w:val="single"/>
-    </w:rPr>
-  </w:style>
-  <w:style w:type="character" w:customStyle="1" w:styleId="yt-core-attributed-string--link-inherit-color">
-    <w:name w:val="yt-core-attributed-string--link-inherit-color"/>
-    <w:basedOn w:val="Fuentedeprrafopredeter"/>
-    <w:rsid w:val="002C6097"/>
-  </w:style>
-  <w:style w:type="paragraph" w:styleId="NormalWeb">
-    <w:name w:val="Normal (Web)"/>
-    <w:basedOn w:val="Normal"/>
-    <w:uiPriority w:val="99"/>
-    <w:semiHidden/>
-    <w:unhideWhenUsed/>
-    <w:rsid w:val="002228F4"/>
-    <w:pPr>
-      <w:spacing w:before="100" w:beforeAutospacing="1" w:after="100" w:afterAutospacing="1" w:line="240" w:lineRule="auto"/>
-    </w:pPr>
-    <w:rPr>
-      <w:rFonts w:ascii="Times New Roman" w:eastAsia="Times New Roman" w:hAnsi="Times New Roman" w:cs="Times New Roman"/>
-      <w:lang w:val="es-AR"/>
-    </w:rPr>
-  </w:style>
-  <w:style w:type="character" w:styleId="nfasis">
-    <w:name w:val="Emphasis"/>
-    <w:basedOn w:val="Fuentedeprrafopredeter"/>
-    <w:uiPriority w:val="20"/>
-    <w:qFormat/>
-    <w:rsid w:val="002228F4"/>
-    <w:rPr>
-      <w:i/>
-      <w:iCs/>
-    </w:rPr>
-  </w:style>
-  <w:style w:type="character" w:styleId="Textoennegrita">
-    <w:name w:val="Strong"/>
-    <w:basedOn w:val="Fuentedeprrafopredeter"/>
-    <w:uiPriority w:val="22"/>
-    <w:qFormat/>
-    <w:rsid w:val="009A0AC4"/>
-    <w:rPr>
-      <w:b/>
-      <w:bCs/>
-    </w:rPr>
-  </w:style>
-  <w:style w:type="paragraph" w:styleId="Textodeglobo">
-    <w:name w:val="Balloon Text"/>
-    <w:basedOn w:val="Normal"/>
-    <w:link w:val="TextodegloboCar"/>
-    <w:uiPriority w:val="99"/>
-    <w:semiHidden/>
-    <w:unhideWhenUsed/>
-    <w:rsid w:val="00E76158"/>
-    <w:pPr>
-      <w:spacing w:after="0" w:line="240" w:lineRule="auto"/>
-    </w:pPr>
-    <w:rPr>
-      <w:rFonts w:ascii="Tahoma" w:hAnsi="Tahoma" w:cs="Tahoma"/>
-      <w:sz w:val="16"/>
-      <w:szCs w:val="16"/>
-    </w:rPr>
-  </w:style>
-  <w:style w:type="character" w:customStyle="1" w:styleId="TextodegloboCar">
-    <w:name w:val="Texto de globo Car"/>
-    <w:basedOn w:val="Fuentedeprrafopredeter"/>
-    <w:link w:val="Textodeglobo"/>
-    <w:uiPriority w:val="99"/>
-    <w:semiHidden/>
-    <w:rsid w:val="00E76158"/>
-    <w:rPr>
-      <w:rFonts w:ascii="Tahoma" w:hAnsi="Tahoma" w:cs="Tahoma"/>
-      <w:sz w:val="16"/>
-      <w:szCs w:val="16"/>
-    </w:rPr>
-  </w:style>
-</w:styles>
-</file>
-
-<file path=word/stylesWithEffects.xml><?xml version="1.0" encoding="utf-8"?>
-<w:styles xmlns:wpc="http://schemas.microsoft.com/office/word/2010/wordprocessingCanvas" xmlns:mc="http://schemas.openxmlformats.org/markup-compatibility/2006" xmlns:o="urn:schemas-microsoft-com:office:office" xmlns:r="http://schemas.openxmlformats.org/officeDocument/2006/relationships" xmlns:m="http://schemas.openxmlformats.org/officeDocument/2006/math" xmlns:v="urn:schemas-microsoft-com:vml" xmlns:wp14="http://schemas.microsoft.com/office/word/2010/wordprocessingDrawing" xmlns:wp="http://schemas.openxmlformats.org/drawingml/2006/wordprocessingDrawing" xmlns:w10="urn:schemas-microsoft-com:office:word" xmlns:w="http://schemas.openxmlformats.org/wordprocessingml/2006/main" xmlns:w14="http://schemas.microsoft.com/office/word/2010/wordml" xmlns:wpg="http://schemas.microsoft.com/office/word/2010/wordprocessingGroup" xmlns:wpi="http://schemas.microsoft.com/office/word/2010/wordprocessingInk" xmlns:wne="http://schemas.microsoft.com/office/word/2006/wordml" xmlns:wps="http://schemas.microsoft.com/office/word/2010/wordprocessingShape" mc:Ignorable="w14 wp14">
-  <w:docDefaults>
-    <w:rPrDefault>
-      <w:rPr>
-        <w:rFonts w:ascii="Aptos" w:eastAsia="Aptos" w:hAnsi="Aptos" w:cs="Aptos"/>
-        <w:sz w:val="24"/>
-        <w:szCs w:val="24"/>
-        <w:lang w:val="es-419" w:eastAsia="es-AR" w:bidi="ar-SA"/>
-      </w:rPr>
-    </w:rPrDefault>
-    <w:pPrDefault>
-      <w:pPr>
-        <w:spacing w:after="160" w:line="279" w:lineRule="auto"/>
-      </w:pPr>
-    </w:pPrDefault>
-  </w:docDefaults>
-  <w:latentStyles w:defLockedState="0" w:defUIPriority="99" w:defSemiHidden="1" w:defUnhideWhenUsed="1" w:defQFormat="0" w:count="267">
-    <w:lsdException w:name="Normal" w:semiHidden="0" w:uiPriority="0" w:unhideWhenUsed="0" w:qFormat="1"/>
-    <w:lsdException w:name="heading 1" w:semiHidden="0" w:uiPriority="9" w:unhideWhenUsed="0" w:qFormat="1"/>
-    <w:lsdException w:name="heading 2" w:uiPriority="9" w:qFormat="1"/>
-    <w:lsdException w:name="heading 3" w:uiPriority="9" w:qFormat="1"/>
-    <w:lsdException w:name="heading 4" w:uiPriority="9" w:qFormat="1"/>
-    <w:lsdException w:name="heading 5" w:uiPriority="9" w:qFormat="1"/>
-    <w:lsdException w:name="heading 6" w:uiPriority="9" w:qFormat="1"/>
-    <w:lsdException w:name="heading 7" w:uiPriority="9" w:qFormat="1"/>
-    <w:lsdException w:name="heading 8" w:uiPriority="9" w:qFormat="1"/>
-    <w:lsdException w:name="heading 9" w:uiPriority="9" w:qFormat="1"/>
-    <w:lsdException w:name="toc 1" w:uiPriority="39"/>
-    <w:lsdException w:name="toc 2" w:uiPriority="39"/>
-    <w:lsdException w:name="toc 3" w:uiPriority="39"/>
-    <w:lsdException w:name="toc 4" w:uiPriority="39"/>
-    <w:lsdException w:name="toc 5" w:uiPriority="39"/>
-    <w:lsdException w:name="toc 6" w:uiPriority="39"/>
-    <w:lsdException w:name="toc 7" w:uiPriority="39"/>
-    <w:lsdException w:name="toc 8" w:uiPriority="39"/>
-    <w:lsdException w:name="toc 9" w:uiPriority="39"/>
-    <w:lsdException w:name="caption" w:uiPriority="35" w:qFormat="1"/>
-    <w:lsdException w:name="Title" w:semiHidden="0" w:uiPriority="10" w:unhideWhenUsed="0" w:qFormat="1"/>
-    <w:lsdException w:name="Default Paragraph Font" w:uiPriority="1"/>
-    <w:lsdException w:name="Subtitle" w:semiHidden="0" w:uiPriority="11" w:unhideWhenUsed="0" w:qFormat="1"/>
-    <w:lsdException w:name="Strong" w:semiHidden="0" w:uiPriority="22" w:unhideWhenUsed="0" w:qFormat="1"/>
-    <w:lsdException w:name="Emphasis" w:semiHidden="0" w:uiPriority="20" w:unhideWhenUsed="0" w:qFormat="1"/>
-    <w:lsdException w:name="Table Grid" w:semiHidden="0" w:uiPriority="39" w:unhideWhenUsed="0"/>
-    <w:lsdException w:name="Placeholder Text" w:unhideWhenUsed="0"/>
-    <w:lsdException w:name="No Spacing" w:semiHidden="0" w:uiPriority="1" w:unhideWhenUsed="0" w:qFormat="1"/>
-    <w:lsdException w:name="Light Shading" w:semiHidden="0" w:uiPriority="60" w:unhideWhenUsed="0"/>
-    <w:lsdException w:name="Light List" w:semiHidden="0" w:uiPriority="61" w:unhideWhenUsed="0"/>
-    <w:lsdException w:name="Light Grid" w:semiHidden="0" w:uiPriority="62" w:unhideWhenUsed="0"/>
-    <w:lsdException w:name="Medium Shading 1" w:semiHidden="0" w:uiPriority="63" w:unhideWhenUsed="0"/>
-    <w:lsdException w:name="Medium Shading 2" w:semiHidden="0" w:uiPriority="64" w:unhideWhenUsed="0"/>
-    <w:lsdException w:name="Medium List 1" w:semiHidden="0" w:uiPriority="65" w:unhideWhenUsed="0"/>
-    <w:lsdException w:name="Medium List 2" w:semiHidden="0" w:uiPriority="66" w:unhideWhenUsed="0"/>
-    <w:lsdException w:name="Medium Grid 1" w:semiHidden="0" w:uiPriority="67" w:unhideWhenUsed="0"/>
-    <w:lsdException w:name="Medium Grid 2" w:semiHidden="0" w:uiPriority="68" w:unhideWhenUsed="0"/>
-    <w:lsdException w:name="Medium Grid 3" w:semiHidden="0" w:uiPriority="69" w:unhideWhenUsed="0"/>
-    <w:lsdException w:name="Dark List" w:semiHidden="0" w:uiPriority="70" w:unhideWhenUsed="0"/>
-    <w:lsdException w:name="Colorful Shading" w:semiHidden="0" w:uiPriority="71" w:unhideWhenUsed="0"/>
-    <w:lsdException w:name="Colorful List" w:semiHidden="0" w:uiPriority="72" w:unhideWhenUsed="0"/>
-    <w:lsdException w:name="Colorful Grid" w:semiHidden="0" w:uiPriority="73" w:unhideWhenUsed="0"/>
-    <w:lsdException w:name="Light Shading Accent 1" w:semiHidden="0" w:uiPriority="60" w:unhideWhenUsed="0"/>
-    <w:lsdException w:name="Light List Accent 1" w:semiHidden="0" w:uiPriority="61" w:unhideWhenUsed="0"/>
-    <w:lsdException w:name="Light Grid Accent 1" w:semiHidden="0" w:uiPriority="62" w:unhideWhenUsed="0"/>
-    <w:lsdException w:name="Medium Shading 1 Accent 1" w:semiHidden="0" w:uiPriority="63" w:unhideWhenUsed="0"/>
-    <w:lsdException w:name="Medium Shading 2 Accent 1" w:semiHidden="0" w:uiPriority="64" w:unhideWhenUsed="0"/>
-    <w:lsdException w:name="Medium List 1 Accent 1" w:semiHidden="0" w:uiPriority="65" w:unhideWhenUsed="0"/>
-    <w:lsdException w:name="Revision" w:unhideWhenUsed="0"/>
-    <w:lsdException w:name="List Paragraph" w:semiHidden="0" w:uiPriority="34" w:unhideWhenUsed="0" w:qFormat="1"/>
-    <w:lsdException w:name="Quote" w:semiHidden="0" w:uiPriority="29" w:unhideWhenUsed="0" w:qFormat="1"/>
-    <w:lsdException w:name="Intense Quote" w:semiHidden="0" w:uiPriority="30" w:unhideWhenUsed="0" w:qFormat="1"/>
-    <w:lsdException w:name="Medium List 2 Accent 1" w:semiHidden="0" w:uiPriority="66" w:unhideWhenUsed="0"/>
-    <w:lsdException w:name="Medium Grid 1 Accent 1" w:semiHidden="0" w:uiPriority="67" w:unhideWhenUsed="0"/>
-    <w:lsdException w:name="Medium Grid 2 Accent 1" w:semiHidden="0" w:uiPriority="68" w:unhideWhenUsed="0"/>
-    <w:lsdException w:name="Medium Grid 3 Accent 1" w:semiHidden="0" w:uiPriority="69" w:unhideWhenUsed="0"/>
-    <w:lsdException w:name="Dark List Accent 1" w:semiHidden="0" w:uiPriority="70" w:unhideWhenUsed="0"/>
-    <w:lsdException w:name="Colorful Shading Accent 1" w:semiHidden="0" w:uiPriority="71" w:unhideWhenUsed="0"/>
-    <w:lsdException w:name="Colorful List Accent 1" w:semiHidden="0" w:uiPriority="72" w:unhideWhenUsed="0"/>
-    <w:lsdException w:name="Colorful Grid Accent 1" w:semiHidden="0" w:uiPriority="73" w:unhideWhenUsed="0"/>
-    <w:lsdException w:name="Light Shading Accent 2" w:semiHidden="0" w:uiPriority="60" w:unhideWhenUsed="0"/>
-    <w:lsdException w:name="Light List Accent 2" w:semiHidden="0" w:uiPriority="61" w:unhideWhenUsed="0"/>
-    <w:lsdException w:name="Light Grid Accent 2" w:semiHidden="0" w:uiPriority="62" w:unhideWhenUsed="0"/>
-    <w:lsdException w:name="Medium Shading 1 Accent 2" w:semiHidden="0" w:uiPriority="63" w:unhideWhenUsed="0"/>
-    <w:lsdException w:name="Medium Shading 2 Accent 2" w:semiHidden="0" w:uiPriority="64" w:unhideWhenUsed="0"/>
-    <w:lsdException w:name="Medium List 1 Accent 2" w:semiHidden="0" w:uiPriority="65" w:unhideWhenUsed="0"/>
-    <w:lsdException w:name="Medium List 2 Accent 2" w:semiHidden="0" w:uiPriority="66" w:unhideWhenUsed="0"/>
-    <w:lsdException w:name="Medium Grid 1 Accent 2" w:semiHidden="0" w:uiPriority="67" w:unhideWhenUsed="0"/>
-    <w:lsdException w:name="Medium Grid 2 Accent 2" w:semiHidden="0" w:uiPriority="68" w:unhideWhenUsed="0"/>
-    <w:lsdException w:name="Medium Grid 3 Accent 2" w:semiHidden="0" w:uiPriority="69" w:unhideWhenUsed="0"/>
-    <w:lsdException w:name="Dark List Accent 2" w:semiHidden="0" w:uiPriority="70" w:unhideWhenUsed="0"/>
-    <w:lsdException w:name="Colorful Shading Accent 2" w:semiHidden="0" w:uiPriority="71" w:unhideWhenUsed="0"/>
-    <w:lsdException w:name="Colorful List Accent 2" w:semiHidden="0" w:uiPriority="72" w:unhideWhenUsed="0"/>
-    <w:lsdException w:name="Colorful Grid Accent 2" w:semiHidden="0" w:uiPriority="73" w:unhideWhenUsed="0"/>
-    <w:lsdException w:name="Light Shading Accent 3" w:semiHidden="0" w:uiPriority="60" w:unhideWhenUsed="0"/>
-    <w:lsdException w:name="Light List Accent 3" w:semiHidden="0" w:uiPriority="61" w:unhideWhenUsed="0"/>
-    <w:lsdException w:name="Light Grid Accent 3" w:semiHidden="0" w:uiPriority="62" w:unhideWhenUsed="0"/>
-    <w:lsdException w:name="Medium Shading 1 Accent 3" w:semiHidden="0" w:uiPriority="63" w:unhideWhenUsed="0"/>
-    <w:lsdException w:name="Medium Shading 2 Accent 3" w:semiHidden="0" w:uiPriority="64" w:unhideWhenUsed="0"/>
-    <w:lsdException w:name="Medium List 1 Accent 3" w:semiHidden="0" w:uiPriority="65" w:unhideWhenUsed="0"/>
-    <w:lsdException w:name="Medium List 2 Accent 3" w:semiHidden="0" w:uiPriority="66" w:unhideWhenUsed="0"/>
-    <w:lsdException w:name="Medium Grid 1 Accent 3" w:semiHidden="0" w:uiPriority="67" w:unhideWhenUsed="0"/>
-    <w:lsdException w:name="Medium Grid 2 Accent 3" w:semiHidden="0" w:uiPriority="68" w:unhideWhenUsed="0"/>
-    <w:lsdException w:name="Medium Grid 3 Accent 3" w:semiHidden="0" w:uiPriority="69" w:unhideWhenUsed="0"/>
-    <w:lsdException w:name="Dark List Accent 3" w:semiHidden="0" w:uiPriority="70" w:unhideWhenUsed="0"/>
-    <w:lsdException w:name="Colorful Shading Accent 3" w:semiHidden="0" w:uiPriority="71" w:unhideWhenUsed="0"/>
-    <w:lsdException w:name="Colorful List Accent 3" w:semiHidden="0" w:uiPriority="72" w:unhideWhenUsed="0"/>
-    <w:lsdException w:name="Colorful Grid Accent 3" w:semiHidden="0" w:uiPriority="73" w:unhideWhenUsed="0"/>
-    <w:lsdException w:name="Light Shading Accent 4" w:semiHidden="0" w:uiPriority="60" w:unhideWhenUsed="0"/>
-    <w:lsdException w:name="Light List Accent 4" w:semiHidden="0" w:uiPriority="61" w:unhideWhenUsed="0"/>
-    <w:lsdException w:name="Light Grid Accent 4" w:semiHidden="0" w:uiPriority="62" w:unhideWhenUsed="0"/>
-    <w:lsdException w:name="Medium Shading 1 Accent 4" w:semiHidden="0" w:uiPriority="63" w:unhideWhenUsed="0"/>
-    <w:lsdException w:name="Medium Shading 2 Accent 4" w:semiHidden="0" w:uiPriority="64" w:unhideWhenUsed="0"/>
-    <w:lsdException w:name="Medium List 1 Accent 4" w:semiHidden="0" w:uiPriority="65" w:unhideWhenUsed="0"/>
-    <w:lsdException w:name="Medium List 2 Accent 4" w:semiHidden="0" w:uiPriority="66" w:unhideWhenUsed="0"/>
-    <w:lsdException w:name="Medium Grid 1 Accent 4" w:semiHidden="0" w:uiPriority="67" w:unhideWhenUsed="0"/>
-    <w:lsdException w:name="Medium Grid 2 Accent 4" w:semiHidden="0" w:uiPriority="68" w:unhideWhenUsed="0"/>
-    <w:lsdException w:name="Medium Grid 3 Accent 4" w:semiHidden="0" w:uiPriority="69" w:unhideWhenUsed="0"/>
-    <w:lsdException w:name="Dark List Accent 4" w:semiHidden="0" w:uiPriority="70" w:unhideWhenUsed="0"/>
-    <w:lsdException w:name="Colorful Shading Accent 4" w:semiHidden="0" w:uiPriority="71" w:unhideWhenUsed="0"/>
-    <w:lsdException w:name="Colorful List Accent 4" w:semiHidden="0" w:uiPriority="72" w:unhideWhenUsed="0"/>
-    <w:lsdException w:name="Colorful Grid Accent 4" w:semiHidden="0" w:uiPriority="73" w:unhideWhenUsed="0"/>
-    <w:lsdException w:name="Light Shading Accent 5" w:semiHidden="0" w:uiPriority="60" w:unhideWhenUsed="0"/>
-    <w:lsdException w:name="Light List Accent 5" w:semiHidden="0" w:uiPriority="61" w:unhideWhenUsed="0"/>
-    <w:lsdException w:name="Light Grid Accent 5" w:semiHidden="0" w:uiPriority="62" w:unhideWhenUsed="0"/>
-    <w:lsdException w:name="Medium Shading 1 Accent 5" w:semiHidden="0" w:uiPriority="63" w:unhideWhenUsed="0"/>
-    <w:lsdException w:name="Medium Shading 2 Accent 5" w:semiHidden="0" w:uiPriority="64" w:unhideWhenUsed="0"/>
-    <w:lsdException w:name="Medium List 1 Accent 5" w:semiHidden="0" w:uiPriority="65" w:unhideWhenUsed="0"/>
-    <w:lsdException w:name="Medium List 2 Accent 5" w:semiHidden="0" w:uiPriority="66" w:unhideWhenUsed="0"/>
-    <w:lsdException w:name="Medium Grid 1 Accent 5" w:semiHidden="0" w:uiPriority="67" w:unhideWhenUsed="0"/>
-    <w:lsdException w:name="Medium Grid 2 Accent 5" w:semiHidden="0" w:uiPriority="68" w:unhideWhenUsed="0"/>
-    <w:lsdException w:name="Medium Grid 3 Accent 5" w:semiHidden="0" w:uiPriority="69" w:unhideWhenUsed="0"/>
-    <w:lsdException w:name="Dark List Accent 5" w:semiHidden="0" w:uiPriority="70" w:unhideWhenUsed="0"/>
-    <w:lsdException w:name="Colorful Shading Accent 5" w:semiHidden="0" w:uiPriority="71" w:unhideWhenUsed="0"/>
-    <w:lsdException w:name="Colorful List Accent 5" w:semiHidden="0" w:uiPriority="72" w:unhideWhenUsed="0"/>
-    <w:lsdException w:name="Colorful Grid Accent 5" w:semiHidden="0" w:uiPriority="73" w:unhideWhenUsed="0"/>
-    <w:lsdException w:name="Light Shading Accent 6" w:semiHidden="0" w:uiPriority="60" w:unhideWhenUsed="0"/>
-    <w:lsdException w:name="Light List Accent 6" w:semiHidden="0" w:uiPriority="61" w:unhideWhenUsed="0"/>
-    <w:lsdException w:name="Light Grid Accent 6" w:semiHidden="0" w:uiPriority="62" w:unhideWhenUsed="0"/>
-    <w:lsdException w:name="Medium Shading 1 Accent 6" w:semiHidden="0" w:uiPriority="63" w:unhideWhenUsed="0"/>
-    <w:lsdException w:name="Medium Shading 2 Accent 6" w:semiHidden="0" w:uiPriority="64" w:unhideWhenUsed="0"/>
-    <w:lsdException w:name="Medium List 1 Accent 6" w:semiHidden="0" w:uiPriority="65" w:unhideWhenUsed="0"/>
-    <w:lsdException w:name="Medium List 2 Accent 6" w:semiHidden="0" w:uiPriority="66" w:unhideWhenUsed="0"/>
-    <w:lsdException w:name="Medium Grid 1 Accent 6" w:semiHidden="0" w:uiPriority="67" w:unhideWhenUsed="0"/>
-    <w:lsdException w:name="Medium Grid 2 Accent 6" w:semiHidden="0" w:uiPriority="68" w:unhideWhenUsed="0"/>
-    <w:lsdException w:name="Medium Grid 3 Accent 6" w:semiHidden="0" w:uiPriority="69" w:unhideWhenUsed="0"/>
-    <w:lsdException w:name="Dark List Accent 6" w:semiHidden="0" w:uiPriority="70" w:unhideWhenUsed="0"/>
-    <w:lsdException w:name="Colorful Shading Accent 6" w:semiHidden="0" w:uiPriority="71" w:unhideWhenUsed="0"/>
-    <w:lsdException w:name="Colorful List Accent 6" w:semiHidden="0" w:uiPriority="72" w:unhideWhenUsed="0"/>
-    <w:lsdException w:name="Colorful Grid Accent 6" w:semiHidden="0" w:uiPriority="73" w:unhideWhenUsed="0"/>
-    <w:lsdException w:name="Subtle Emphasis" w:semiHidden="0" w:uiPriority="19" w:unhideWhenUsed="0" w:qFormat="1"/>
-    <w:lsdException w:name="Intense Emphasis" w:semiHidden="0" w:uiPriority="21" w:unhideWhenUsed="0" w:qFormat="1"/>
-    <w:lsdException w:name="Subtle Reference" w:semiHidden="0" w:uiPriority="31" w:unhideWhenUsed="0" w:qFormat="1"/>
-    <w:lsdException w:name="Intense Reference" w:semiHidden="0" w:uiPriority="32" w:unhideWhenUsed="0" w:qFormat="1"/>
-    <w:lsdException w:name="Book Title" w:semiHidden="0" w:uiPriority="33" w:unhideWhenUsed="0" w:qFormat="1"/>
-    <w:lsdException w:name="Bibliography" w:uiPriority="37"/>
-    <w:lsdException w:name="TOC Heading" w:uiPriority="39" w:qFormat="1"/>
-  </w:latentStyles>
-  <w:style w:type="paragraph" w:default="1" w:styleId="Normal">
-    <w:name w:val="Normal"/>
-  </w:style>
-  <w:style w:type="paragraph" w:styleId="Ttulo1">
-    <w:name w:val="heading 1"/>
-    <w:basedOn w:val="Normal"/>
-    <w:next w:val="Normal"/>
-    <w:pPr>
-      <w:keepNext/>
-      <w:keepLines/>
-      <w:spacing w:before="480" w:after="120"/>
-      <w:outlineLvl w:val="0"/>
-    </w:pPr>
-    <w:rPr>
-      <w:b/>
-      <w:sz w:val="48"/>
-      <w:szCs w:val="48"/>
-    </w:rPr>
-  </w:style>
-  <w:style w:type="paragraph" w:styleId="Ttulo2">
-    <w:name w:val="heading 2"/>
-    <w:basedOn w:val="Normal"/>
-    <w:next w:val="Normal"/>
-    <w:uiPriority w:val="9"/>
-    <w:qFormat/>
-    <w:pPr>
-      <w:keepNext/>
-      <w:keepLines/>
-      <w:spacing w:before="160" w:after="80"/>
-      <w:outlineLvl w:val="1"/>
-    </w:pPr>
-    <w:rPr>
-      <w:rFonts w:ascii="Play" w:eastAsia="Play" w:hAnsi="Play" w:cs="Play"/>
-      <w:color w:val="0F4761"/>
-      <w:sz w:val="32"/>
-      <w:szCs w:val="32"/>
-    </w:rPr>
-  </w:style>
-  <w:style w:type="paragraph" w:styleId="Ttulo3">
-    <w:name w:val="heading 3"/>
-    <w:basedOn w:val="Normal"/>
-    <w:next w:val="Normal"/>
-    <w:uiPriority w:val="9"/>
-    <w:qFormat/>
-    <w:pPr>
-      <w:keepNext/>
-      <w:keepLines/>
-      <w:spacing w:before="160" w:after="80"/>
-      <w:outlineLvl w:val="2"/>
-    </w:pPr>
-    <w:rPr>
-      <w:color w:val="0F4761"/>
-      <w:sz w:val="28"/>
-      <w:szCs w:val="28"/>
-    </w:rPr>
-  </w:style>
-  <w:style w:type="paragraph" w:styleId="Ttulo4">
-    <w:name w:val="heading 4"/>
-    <w:basedOn w:val="Normal"/>
-    <w:next w:val="Normal"/>
-    <w:pPr>
-      <w:keepNext/>
-      <w:keepLines/>
-      <w:spacing w:before="240" w:after="40"/>
-      <w:outlineLvl w:val="3"/>
-    </w:pPr>
-    <w:rPr>
-      <w:b/>
-    </w:rPr>
-  </w:style>
-  <w:style w:type="paragraph" w:styleId="Ttulo5">
-    <w:name w:val="heading 5"/>
-    <w:basedOn w:val="Normal"/>
-    <w:next w:val="Normal"/>
-    <w:pPr>
-      <w:keepNext/>
-      <w:keepLines/>
-      <w:spacing w:before="80" w:after="40"/>
-      <w:outlineLvl w:val="4"/>
-    </w:pPr>
-    <w:rPr>
-      <w:color w:val="0F4761"/>
-    </w:rPr>
-  </w:style>
-  <w:style w:type="paragraph" w:styleId="Ttulo6">
-    <w:name w:val="heading 6"/>
-    <w:basedOn w:val="Normal"/>
-    <w:next w:val="Normal"/>
-    <w:pPr>
-      <w:keepNext/>
-      <w:keepLines/>
-      <w:spacing w:before="200" w:after="40"/>
-      <w:outlineLvl w:val="5"/>
-    </w:pPr>
-    <w:rPr>
-      <w:b/>
-      <w:sz w:val="20"/>
-      <w:szCs w:val="20"/>
-    </w:rPr>
-  </w:style>
-  <w:style w:type="character" w:default="1" w:styleId="Fuentedeprrafopredeter">
-    <w:name w:val="Default Paragraph Font"/>
-    <w:uiPriority w:val="1"/>
-    <w:semiHidden/>
-    <w:unhideWhenUsed/>
-  </w:style>
-  <w:style w:type="table" w:default="1" w:styleId="Tablanormal">
-    <w:name w:val="Normal Table"/>
-    <w:uiPriority w:val="99"/>
-    <w:semiHidden/>
-    <w:unhideWhenUsed/>
-    <w:tblPr>
-      <w:tblInd w:w="0" w:type="dxa"/>
-      <w:tblCellMar>
-        <w:top w:w="0" w:type="dxa"/>
-        <w:left w:w="108" w:type="dxa"/>
-        <w:bottom w:w="0" w:type="dxa"/>
-        <w:right w:w="108" w:type="dxa"/>
-      </w:tblCellMar>
-    </w:tblPr>
-  </w:style>
-  <w:style w:type="numbering" w:default="1" w:styleId="Sinlista">
-    <w:name w:val="No List"/>
-    <w:uiPriority w:val="99"/>
-    <w:semiHidden/>
-    <w:unhideWhenUsed/>
-  </w:style>
-  <w:style w:type="table" w:customStyle="1" w:styleId="TableNormal">
-    <w:name w:val="Table Normal"/>
-    <w:tblPr>
-      <w:tblCellMar>
-        <w:top w:w="0" w:type="dxa"/>
-        <w:left w:w="0" w:type="dxa"/>
-        <w:bottom w:w="0" w:type="dxa"/>
-        <w:right w:w="0" w:type="dxa"/>
-      </w:tblCellMar>
-    </w:tblPr>
-  </w:style>
-  <w:style w:type="paragraph" w:styleId="Ttulo">
+  <w:style w:type="paragraph" w:styleId="Puesto">
     <w:name w:val="Title"/>
     <w:basedOn w:val="Normal"/>
     <w:next w:val="Normal"/>

</xml_diff>

<commit_message>
minor changes to syntax.
</commit_message>
<xml_diff>
--- a/Informe-Investigacion.docx
+++ b/Informe-Investigacion.docx
@@ -1,10 +1,10 @@
 
 <file path=word/document.xml><?xml version="1.0" encoding="utf-8"?>
-<w:document xmlns:wpc="http://schemas.microsoft.com/office/word/2010/wordprocessingCanvas" xmlns:mc="http://schemas.openxmlformats.org/markup-compatibility/2006" xmlns:o="urn:schemas-microsoft-com:office:office" xmlns:r="http://schemas.openxmlformats.org/officeDocument/2006/relationships" xmlns:m="http://schemas.openxmlformats.org/officeDocument/2006/math" xmlns:v="urn:schemas-microsoft-com:vml" xmlns:wp14="http://schemas.microsoft.com/office/word/2010/wordprocessingDrawing" xmlns:wp="http://schemas.openxmlformats.org/drawingml/2006/wordprocessingDrawing" xmlns:w10="urn:schemas-microsoft-com:office:word" xmlns:w="http://schemas.openxmlformats.org/wordprocessingml/2006/main" xmlns:w14="http://schemas.microsoft.com/office/word/2010/wordml" xmlns:w15="http://schemas.microsoft.com/office/word/2012/wordml" xmlns:wpg="http://schemas.microsoft.com/office/word/2010/wordprocessingGroup" xmlns:wpi="http://schemas.microsoft.com/office/word/2010/wordprocessingInk" xmlns:wne="http://schemas.microsoft.com/office/word/2006/wordml" xmlns:wps="http://schemas.microsoft.com/office/word/2010/wordprocessingShape" mc:Ignorable="w14 w15 wp14">
+<w:document xmlns:wpc="http://schemas.microsoft.com/office/word/2010/wordprocessingCanvas" xmlns:mc="http://schemas.openxmlformats.org/markup-compatibility/2006" xmlns:o="urn:schemas-microsoft-com:office:office" xmlns:r="http://schemas.openxmlformats.org/officeDocument/2006/relationships" xmlns:m="http://schemas.openxmlformats.org/officeDocument/2006/math" xmlns:v="urn:schemas-microsoft-com:vml" xmlns:wp14="http://schemas.microsoft.com/office/word/2010/wordprocessingDrawing" xmlns:wp="http://schemas.openxmlformats.org/drawingml/2006/wordprocessingDrawing" xmlns:w10="urn:schemas-microsoft-com:office:word" xmlns:w="http://schemas.openxmlformats.org/wordprocessingml/2006/main" xmlns:w14="http://schemas.microsoft.com/office/word/2010/wordml" xmlns:wpg="http://schemas.microsoft.com/office/word/2010/wordprocessingGroup" xmlns:wpi="http://schemas.microsoft.com/office/word/2010/wordprocessingInk" xmlns:wne="http://schemas.microsoft.com/office/word/2006/wordml" xmlns:wps="http://schemas.microsoft.com/office/word/2010/wordprocessingShape" mc:Ignorable="w14 wp14">
   <w:body>
     <w:p>
       <w:pPr>
-        <w:pStyle w:val="Puesto"/>
+        <w:pStyle w:val="Ttulo"/>
         <w:jc w:val="center"/>
         <w:rPr>
           <w:sz w:val="96"/>
@@ -30,7 +30,7 @@
                     <pic:cNvPicPr preferRelativeResize="0"/>
                   </pic:nvPicPr>
                   <pic:blipFill>
-                    <a:blip r:embed="rId7"/>
+                    <a:blip r:embed="rId8"/>
                     <a:srcRect t="27683" r="2461" b="29378"/>
                     <a:stretch>
                       <a:fillRect/>
@@ -60,7 +60,7 @@
     </w:p>
     <w:p>
       <w:pPr>
-        <w:pStyle w:val="Puesto"/>
+        <w:pStyle w:val="Ttulo"/>
         <w:spacing w:after="0" w:line="276" w:lineRule="auto"/>
         <w:jc w:val="center"/>
         <w:rPr>
@@ -84,7 +84,7 @@
     </w:p>
     <w:p>
       <w:pPr>
-        <w:pStyle w:val="Puesto"/>
+        <w:pStyle w:val="Ttulo"/>
         <w:spacing w:after="0" w:line="276" w:lineRule="auto"/>
         <w:jc w:val="center"/>
         <w:rPr>
@@ -106,7 +106,7 @@
     </w:p>
     <w:p>
       <w:pPr>
-        <w:pStyle w:val="Puesto"/>
+        <w:pStyle w:val="Ttulo"/>
         <w:spacing w:after="0"/>
         <w:jc w:val="center"/>
         <w:rPr>
@@ -121,7 +121,7 @@
     </w:p>
     <w:p>
       <w:pPr>
-        <w:pStyle w:val="Puesto"/>
+        <w:pStyle w:val="Ttulo"/>
         <w:jc w:val="center"/>
         <w:rPr>
           <w:rFonts w:ascii="Arial" w:eastAsia="Arial" w:hAnsi="Arial" w:cs="Arial"/>
@@ -348,7 +348,7 @@
           <w:szCs w:val="28"/>
         </w:rPr>
       </w:pPr>
-      <w:hyperlink r:id="rId8">
+      <w:hyperlink r:id="rId9">
         <w:r>
           <w:rPr>
             <w:rFonts w:ascii="Arial" w:eastAsia="Arial" w:hAnsi="Arial" w:cs="Arial"/>
@@ -2075,7 +2075,6 @@
           <w:sz w:val="28"/>
           <w:szCs w:val="28"/>
         </w:rPr>
-        <w:lastRenderedPageBreak/>
         <w:t>iii)</w:t>
       </w:r>
     </w:p>
@@ -2873,6 +2872,7 @@
         <w:rPr>
           <w:rFonts w:ascii="Arial" w:eastAsia="Arial" w:hAnsi="Arial" w:cs="Arial"/>
         </w:rPr>
+        <w:lastRenderedPageBreak/>
         <w:br/>
       </w:r>
     </w:p>
@@ -2888,7 +2888,6 @@
           <w:rFonts w:ascii="Arial" w:eastAsia="Arial" w:hAnsi="Arial" w:cs="Arial"/>
           <w:b/>
         </w:rPr>
-        <w:lastRenderedPageBreak/>
         <w:t>Fuentes consultadas:</w:t>
       </w:r>
     </w:p>
@@ -2900,7 +2899,7 @@
           <w:b/>
         </w:rPr>
       </w:pPr>
-      <w:hyperlink r:id="rId9" w:anchor="link2">
+      <w:hyperlink r:id="rId10" w:anchor="link2">
         <w:r>
           <w:rPr>
             <w:rFonts w:ascii="Arial" w:eastAsia="Arial" w:hAnsi="Arial" w:cs="Arial"/>
@@ -2920,7 +2919,7 @@
           <w:b/>
         </w:rPr>
       </w:pPr>
-      <w:hyperlink r:id="rId10">
+      <w:hyperlink r:id="rId11">
         <w:r>
           <w:rPr>
             <w:rFonts w:ascii="Arial" w:eastAsia="Arial" w:hAnsi="Arial" w:cs="Arial"/>
@@ -2943,7 +2942,7 @@
       <w:pPr>
         <w:jc w:val="both"/>
       </w:pPr>
-      <w:hyperlink r:id="rId11" w:anchor="recruiting">
+      <w:hyperlink r:id="rId12" w:anchor="recruiting">
         <w:r>
           <w:rPr>
             <w:rFonts w:ascii="Arial" w:eastAsia="Arial" w:hAnsi="Arial" w:cs="Arial"/>
@@ -2963,7 +2962,7 @@
           <w:b/>
         </w:rPr>
       </w:pPr>
-      <w:hyperlink r:id="rId12">
+      <w:hyperlink r:id="rId13">
         <w:r>
           <w:rPr>
             <w:rFonts w:ascii="Arial" w:eastAsia="Arial" w:hAnsi="Arial" w:cs="Arial"/>
@@ -2984,7 +2983,7 @@
           <w:u w:val="single"/>
         </w:rPr>
       </w:pPr>
-      <w:hyperlink r:id="rId13">
+      <w:hyperlink r:id="rId14">
         <w:r>
           <w:rPr>
             <w:rFonts w:ascii="Arial" w:eastAsia="Arial" w:hAnsi="Arial" w:cs="Arial"/>
@@ -3013,7 +3012,7 @@
           <w:u w:val="single"/>
         </w:rPr>
       </w:pPr>
-      <w:hyperlink r:id="rId14">
+      <w:hyperlink r:id="rId15">
         <w:r>
           <w:rPr>
             <w:rFonts w:ascii="Arial" w:eastAsia="Arial" w:hAnsi="Arial" w:cs="Arial"/>
@@ -3035,7 +3034,7 @@
           <w:u w:val="single"/>
         </w:rPr>
       </w:pPr>
-      <w:hyperlink r:id="rId15">
+      <w:hyperlink r:id="rId16">
         <w:r>
           <w:rPr>
             <w:rFonts w:ascii="Arial" w:eastAsia="Arial" w:hAnsi="Arial" w:cs="Arial"/>
@@ -3076,7 +3075,7 @@
           <w:b/>
         </w:rPr>
       </w:pPr>
-      <w:hyperlink r:id="rId16">
+      <w:hyperlink r:id="rId17">
         <w:r>
           <w:rPr>
             <w:rFonts w:ascii="Arial" w:eastAsia="Arial" w:hAnsi="Arial" w:cs="Arial"/>
@@ -3098,7 +3097,7 @@
           <w:u w:val="single"/>
         </w:rPr>
       </w:pPr>
-      <w:hyperlink r:id="rId17">
+      <w:hyperlink r:id="rId18">
         <w:r>
           <w:rPr>
             <w:rFonts w:ascii="Arial" w:eastAsia="Arial" w:hAnsi="Arial" w:cs="Arial"/>
@@ -3256,7 +3255,7 @@
     </w:p>
     <w:p>
       <w:pPr>
-        <w:pStyle w:val="Puesto"/>
+        <w:pStyle w:val="Ttulo"/>
         <w:jc w:val="center"/>
         <w:rPr>
           <w:rFonts w:ascii="Arial" w:eastAsia="Arial" w:hAnsi="Arial" w:cs="Arial"/>
@@ -3271,7 +3270,7 @@
     </w:p>
     <w:p>
       <w:pPr>
-        <w:pStyle w:val="Puesto"/>
+        <w:pStyle w:val="Ttulo"/>
         <w:jc w:val="center"/>
         <w:rPr>
           <w:rFonts w:ascii="Arial" w:eastAsia="Arial" w:hAnsi="Arial" w:cs="Arial"/>
@@ -3289,7 +3288,6 @@
           <w:szCs w:val="40"/>
           <w:u w:val="single"/>
         </w:rPr>
-        <w:lastRenderedPageBreak/>
         <w:t>Entrega 2</w:t>
       </w:r>
     </w:p>
@@ -3707,21 +3705,101 @@
           <w:sz w:val="28"/>
           <w:szCs w:val="28"/>
         </w:rPr>
-        <w:t>¿Cómo se usa en Python para desarrollar modelos de machine learning?</w:t>
-      </w:r>
-    </w:p>
-    <w:p>
-      <w:pPr>
-        <w:jc w:val="both"/>
-        <w:rPr>
-          <w:rFonts w:ascii="Arial" w:hAnsi="Arial" w:cs="Arial"/>
-        </w:rPr>
-      </w:pPr>
-      <w:r>
-        <w:rPr>
-          <w:rFonts w:ascii="Arial" w:hAnsi="Arial" w:cs="Arial"/>
-        </w:rPr>
-        <w:t xml:space="preserve">Se creó para ayudar a simplificar el proceso de implementación del aprendizaje automático y los modelos estadísticos en Python.  La biblioteca permite a los profesionales implementar rápidamente una amplia gama de algoritmos de aprendizaje automático supervisados y no supervisados mediante una interfaz coherente. </w:t>
+        <w:t xml:space="preserve">¿Cómo se usa en </w:t>
+      </w:r>
+      <w:r>
+        <w:rPr>
+          <w:rFonts w:ascii="Arial" w:eastAsia="Arial" w:hAnsi="Arial" w:cs="Arial"/>
+          <w:b/>
+          <w:sz w:val="28"/>
+          <w:szCs w:val="28"/>
+        </w:rPr>
+        <w:t>P</w:t>
+      </w:r>
+      <w:r>
+        <w:rPr>
+          <w:rFonts w:ascii="Arial" w:eastAsia="Arial" w:hAnsi="Arial" w:cs="Arial"/>
+          <w:b/>
+          <w:sz w:val="28"/>
+          <w:szCs w:val="28"/>
+        </w:rPr>
+        <w:t>yth</w:t>
+      </w:r>
+      <w:r>
+        <w:rPr>
+          <w:rFonts w:ascii="Arial" w:eastAsia="Arial" w:hAnsi="Arial" w:cs="Arial"/>
+          <w:b/>
+          <w:sz w:val="28"/>
+          <w:szCs w:val="28"/>
+        </w:rPr>
+        <w:t>on</w:t>
+      </w:r>
+      <w:r>
+        <w:rPr>
+          <w:rFonts w:ascii="Arial" w:eastAsia="Arial" w:hAnsi="Arial" w:cs="Arial"/>
+          <w:b/>
+          <w:sz w:val="28"/>
+          <w:szCs w:val="28"/>
+        </w:rPr>
+        <w:t xml:space="preserve"> para desarrollar modelos de </w:t>
+      </w:r>
+      <w:r>
+        <w:rPr>
+          <w:rFonts w:ascii="Arial" w:eastAsia="Arial" w:hAnsi="Arial" w:cs="Arial"/>
+          <w:b/>
+          <w:sz w:val="28"/>
+          <w:szCs w:val="28"/>
+        </w:rPr>
+        <w:t>m</w:t>
+      </w:r>
+      <w:r>
+        <w:rPr>
+          <w:rFonts w:ascii="Arial" w:eastAsia="Arial" w:hAnsi="Arial" w:cs="Arial"/>
+          <w:b/>
+          <w:sz w:val="28"/>
+          <w:szCs w:val="28"/>
+        </w:rPr>
+        <w:t xml:space="preserve">achine </w:t>
+      </w:r>
+      <w:r>
+        <w:rPr>
+          <w:rFonts w:ascii="Arial" w:eastAsia="Arial" w:hAnsi="Arial" w:cs="Arial"/>
+          <w:b/>
+          <w:sz w:val="28"/>
+          <w:szCs w:val="28"/>
+        </w:rPr>
+        <w:t>l</w:t>
+      </w:r>
+      <w:r>
+        <w:rPr>
+          <w:rFonts w:ascii="Arial" w:eastAsia="Arial" w:hAnsi="Arial" w:cs="Arial"/>
+          <w:b/>
+          <w:sz w:val="28"/>
+          <w:szCs w:val="28"/>
+        </w:rPr>
+        <w:t>earning?</w:t>
+      </w:r>
+    </w:p>
+    <w:p>
+      <w:pPr>
+        <w:jc w:val="both"/>
+        <w:rPr>
+          <w:rFonts w:ascii="Arial" w:hAnsi="Arial" w:cs="Arial"/>
+        </w:rPr>
+      </w:pPr>
+      <w:r>
+        <w:rPr>
+          <w:rFonts w:ascii="Arial" w:hAnsi="Arial" w:cs="Arial"/>
+        </w:rPr>
+        <w:t>Se creó para ayudar a simplificar el proceso de implementación del aprendizaje automático y los mo</w:t>
+      </w:r>
+      <w:bookmarkStart w:id="2" w:name="_GoBack"/>
+      <w:bookmarkEnd w:id="2"/>
+      <w:r>
+        <w:rPr>
+          <w:rFonts w:ascii="Arial" w:hAnsi="Arial" w:cs="Arial"/>
+        </w:rPr>
+        <w:t xml:space="preserve">delos estadísticos en Python.  La biblioteca permite a los profesionales implementar rápidamente una amplia gama de algoritmos de aprendizaje automático supervisados y no supervisados mediante una interfaz coherente. </w:t>
       </w:r>
     </w:p>
     <w:p>
@@ -3763,14 +3841,8 @@
         <w:rPr>
           <w:rFonts w:ascii="Arial" w:hAnsi="Arial" w:cs="Arial"/>
         </w:rPr>
-        <w:t xml:space="preserve">Un modelo de Machine Learning es un programa de ordenador que aprende a través de la experiencia. Es decir, se alimenta de un conjunto de datos de entrenamiento </w:t>
-      </w:r>
-      <w:r>
-        <w:rPr>
-          <w:rFonts w:ascii="Arial" w:hAnsi="Arial" w:cs="Arial"/>
-        </w:rPr>
         <w:lastRenderedPageBreak/>
-        <w:t>para aprender patrones y relaciones entre las variables que le permiten hacer predicciones precisas sobre nuevos datos.</w:t>
+        <w:t>Un modelo de Machine Learning es un programa de ordenador que aprende a través de la experiencia. Es decir, se alimenta de un conjunto de datos de entrenamiento para aprender patrones y relaciones entre las variables que le permiten hacer predicciones precisas sobre nuevos datos.</w:t>
       </w:r>
     </w:p>
     <w:p>
@@ -4095,7 +4167,7 @@
                     <pic:cNvPicPr/>
                   </pic:nvPicPr>
                   <pic:blipFill rotWithShape="1">
-                    <a:blip r:embed="rId18"/>
+                    <a:blip r:embed="rId19"/>
                     <a:srcRect r="1392"/>
                     <a:stretch/>
                   </pic:blipFill>
@@ -4583,7 +4655,16 @@
           <w:sz w:val="28"/>
           <w:u w:val="single"/>
         </w:rPr>
-        <w:t xml:space="preserve">Regresión Logística </w:t>
+        <w:t>Regresión l</w:t>
+      </w:r>
+      <w:r>
+        <w:rPr>
+          <w:rFonts w:ascii="Arial" w:eastAsia="Times New Roman" w:hAnsi="Arial" w:cs="Arial"/>
+          <w:b/>
+          <w:sz w:val="28"/>
+          <w:u w:val="single"/>
+        </w:rPr>
+        <w:t xml:space="preserve">ogística </w:t>
       </w:r>
     </w:p>
     <w:p>
@@ -4696,7 +4777,16 @@
           <w:sz w:val="28"/>
         </w:rPr>
         <w:lastRenderedPageBreak/>
-        <w:t>Tipos de análisis de Regresión Logística</w:t>
+        <w:t>Tipos de análisis de regresión l</w:t>
+      </w:r>
+      <w:r>
+        <w:rPr>
+          <w:rStyle w:val="Textoennegrita"/>
+          <w:rFonts w:ascii="Arial" w:hAnsi="Arial" w:cs="Arial"/>
+          <w:color w:val="auto"/>
+          <w:sz w:val="28"/>
+        </w:rPr>
+        <w:t>ogística</w:t>
       </w:r>
     </w:p>
     <w:p>
@@ -4882,7 +4972,16 @@
           <w:sz w:val="28"/>
           <w:szCs w:val="36"/>
         </w:rPr>
-        <w:t>¿Cómo funciona RL?</w:t>
+        <w:t>¿Cómo funciona regresion lineal</w:t>
+      </w:r>
+      <w:r>
+        <w:rPr>
+          <w:rFonts w:ascii="Arial" w:eastAsia="Times New Roman" w:hAnsi="Arial" w:cs="Arial"/>
+          <w:b/>
+          <w:sz w:val="28"/>
+          <w:szCs w:val="36"/>
+        </w:rPr>
+        <w:t>?</w:t>
       </w:r>
     </w:p>
     <w:p>
@@ -5052,7 +5151,7 @@
                     <pic:cNvPicPr/>
                   </pic:nvPicPr>
                   <pic:blipFill rotWithShape="1">
-                    <a:blip r:embed="rId19">
+                    <a:blip r:embed="rId20">
                       <a:extLst>
                         <a:ext uri="{28A0092B-C50C-407E-A947-70E740481C1C}">
                           <a14:useLocalDpi xmlns:a14="http://schemas.microsoft.com/office/drawing/2010/main" val="0"/>
@@ -5107,7 +5206,7 @@
                     <pic:cNvPicPr/>
                   </pic:nvPicPr>
                   <pic:blipFill rotWithShape="1">
-                    <a:blip r:embed="rId19">
+                    <a:blip r:embed="rId20">
                       <a:extLst>
                         <a:ext uri="{28A0092B-C50C-407E-A947-70E740481C1C}">
                           <a14:useLocalDpi xmlns:a14="http://schemas.microsoft.com/office/drawing/2010/main" val="0"/>
@@ -5276,7 +5375,7 @@
                     <pic:cNvPicPr/>
                   </pic:nvPicPr>
                   <pic:blipFill rotWithShape="1">
-                    <a:blip r:embed="rId19">
+                    <a:blip r:embed="rId20">
                       <a:extLst>
                         <a:ext uri="{28A0092B-C50C-407E-A947-70E740481C1C}">
                           <a14:useLocalDpi xmlns:a14="http://schemas.microsoft.com/office/drawing/2010/main" val="0"/>
@@ -5327,6 +5426,7 @@
           <w:rFonts w:ascii="Arial" w:eastAsia="Times New Roman" w:hAnsi="Arial" w:cs="Arial"/>
           <w:lang w:val="es-AR"/>
         </w:rPr>
+        <w:lastRenderedPageBreak/>
         <w:t xml:space="preserve">La Función sigmoidea nos permite convertir  el valor de entrada en una salida entre 0 y 1. </w:t>
       </w:r>
     </w:p>
@@ -5347,7 +5447,6 @@
           <w:rFonts w:ascii="Arial" w:eastAsia="Times New Roman" w:hAnsi="Arial" w:cs="Arial"/>
           <w:lang w:val="es-AR"/>
         </w:rPr>
-        <w:lastRenderedPageBreak/>
         <w:t xml:space="preserve">Lo que nos va a permitir reestructurar la ecuación. Como estamos en el supuesto de que solo hay dos respuestas y estas son excluyentes entre sí, se puede avanzar con la utilización de la Función de Bernoulli. Si consideramos todas las observaciones independientes se utilizara la Función de verosimilitud (Likelihood Funtion), se puede profundizar en el funcionamiento de la Función de verosimilitud, pero explicado hasta ente punto nos permite ejemplificar como la Regresión Logística es aplicada al en el desarrollo de nuestro problema. </w:t>
       </w:r>
     </w:p>
@@ -5435,7 +5534,7 @@
                     <pic:cNvPicPr/>
                   </pic:nvPicPr>
                   <pic:blipFill>
-                    <a:blip r:embed="rId20">
+                    <a:blip r:embed="rId21">
                       <a:extLst>
                         <a:ext uri="{28A0092B-C50C-407E-A947-70E740481C1C}">
                           <a14:useLocalDpi xmlns:a14="http://schemas.microsoft.com/office/drawing/2010/main" val="0"/>
@@ -5511,7 +5610,7 @@
                     <pic:cNvPicPr/>
                   </pic:nvPicPr>
                   <pic:blipFill>
-                    <a:blip r:embed="rId21">
+                    <a:blip r:embed="rId22">
                       <a:extLst>
                         <a:ext uri="{28A0092B-C50C-407E-A947-70E740481C1C}">
                           <a14:useLocalDpi xmlns:a14="http://schemas.microsoft.com/office/drawing/2010/main" val="0"/>
@@ -5593,6 +5692,7 @@
         <w:rPr>
           <w:rFonts w:ascii="Arial" w:hAnsi="Arial" w:cs="Arial"/>
         </w:rPr>
+        <w:lastRenderedPageBreak/>
         <w:t xml:space="preserve">Los datos pertenecientes al parametro del modelo W son las variables dependietes almacenados en la variable de nombre “y”. </w:t>
       </w:r>
     </w:p>
@@ -5609,8 +5709,31 @@
           <w:b/>
           <w:sz w:val="28"/>
         </w:rPr>
-        <w:lastRenderedPageBreak/>
-        <w:t>Creacion del Modelo, Entrenamiento y Prediccion:</w:t>
+        <w:t>Creacion del modelo, e</w:t>
+      </w:r>
+      <w:r>
+        <w:rPr>
+          <w:rFonts w:ascii="Arial" w:hAnsi="Arial" w:cs="Arial"/>
+          <w:b/>
+          <w:sz w:val="28"/>
+        </w:rPr>
+        <w:t xml:space="preserve">ntrenamiento y </w:t>
+      </w:r>
+      <w:r>
+        <w:rPr>
+          <w:rFonts w:ascii="Arial" w:hAnsi="Arial" w:cs="Arial"/>
+          <w:b/>
+          <w:sz w:val="28"/>
+        </w:rPr>
+        <w:t>p</w:t>
+      </w:r>
+      <w:r>
+        <w:rPr>
+          <w:rFonts w:ascii="Arial" w:hAnsi="Arial" w:cs="Arial"/>
+          <w:b/>
+          <w:sz w:val="28"/>
+        </w:rPr>
+        <w:t>rediccion:</w:t>
       </w:r>
       <w:r>
         <w:rPr>
@@ -5642,7 +5765,7 @@
                     <pic:cNvPicPr/>
                   </pic:nvPicPr>
                   <pic:blipFill>
-                    <a:blip r:embed="rId22">
+                    <a:blip r:embed="rId23">
                       <a:extLst>
                         <a:ext uri="{28A0092B-C50C-407E-A947-70E740481C1C}">
                           <a14:useLocalDpi xmlns:a14="http://schemas.microsoft.com/office/drawing/2010/main" val="0"/>
@@ -5754,7 +5877,16 @@
           <w:sz w:val="28"/>
           <w:u w:val="single"/>
         </w:rPr>
-        <w:t>Arbol de Decisiones</w:t>
+        <w:t>Arbol de d</w:t>
+      </w:r>
+      <w:r>
+        <w:rPr>
+          <w:rFonts w:ascii="Arial" w:hAnsi="Arial" w:cs="Arial"/>
+          <w:b/>
+          <w:sz w:val="28"/>
+          <w:u w:val="single"/>
+        </w:rPr>
+        <w:t>ecisiones</w:t>
       </w:r>
     </w:p>
     <w:p>
@@ -5825,7 +5957,16 @@
           <w:szCs w:val="36"/>
         </w:rPr>
         <w:lastRenderedPageBreak/>
-        <w:t>¿Cómo funciona AD?</w:t>
+        <w:t>¿Cómo funciona arbol de decisión</w:t>
+      </w:r>
+      <w:r>
+        <w:rPr>
+          <w:rFonts w:ascii="Arial" w:eastAsia="Times New Roman" w:hAnsi="Arial" w:cs="Arial"/>
+          <w:b/>
+          <w:sz w:val="28"/>
+          <w:szCs w:val="36"/>
+        </w:rPr>
+        <w:t>?</w:t>
       </w:r>
     </w:p>
     <w:p>
@@ -5848,7 +5989,7 @@
           <w:between w:val="nil"/>
         </w:pBdr>
         <w:spacing w:after="0" w:line="257" w:lineRule="auto"/>
-        <w:jc w:val="both"/>
+        <w:jc w:val="center"/>
         <w:rPr>
           <w:rFonts w:ascii="Arial" w:hAnsi="Arial" w:cs="Arial"/>
           <w:noProof/>
@@ -5876,7 +6017,7 @@
           <w:lang w:val="es-AR"/>
         </w:rPr>
         <w:drawing>
-          <wp:anchor distT="0" distB="0" distL="114300" distR="114300" simplePos="0" relativeHeight="251658240" behindDoc="1" locked="0" layoutInCell="1" allowOverlap="1" wp14:anchorId="6DB9540F" wp14:editId="79DAA42E">
+          <wp:anchor distT="0" distB="0" distL="114300" distR="114300" simplePos="0" relativeHeight="251658240" behindDoc="1" locked="0" layoutInCell="1" allowOverlap="1" wp14:anchorId="7E810328" wp14:editId="366307CC">
             <wp:simplePos x="0" y="0"/>
             <wp:positionH relativeFrom="column">
               <wp:posOffset>33655</wp:posOffset>
@@ -5907,7 +6048,7 @@
                     <pic:cNvPicPr/>
                   </pic:nvPicPr>
                   <pic:blipFill rotWithShape="1">
-                    <a:blip r:embed="rId23" cstate="print">
+                    <a:blip r:embed="rId24" cstate="print">
                       <a:extLst>
                         <a:ext uri="{28A0092B-C50C-407E-A947-70E740481C1C}">
                           <a14:useLocalDpi xmlns:a14="http://schemas.microsoft.com/office/drawing/2010/main" val="0"/>
@@ -5954,10 +6095,8 @@
           <w:shd w:val="clear" w:color="auto" w:fill="FFFFFF"/>
           <w:lang w:val="es-AR"/>
         </w:rPr>
-        <w:t>C</w:t>
-      </w:r>
-      <w:bookmarkStart w:id="2" w:name="_GoBack"/>
-      <w:bookmarkEnd w:id="2"/>
+        <w:t>Caracter</w:t>
+      </w:r>
       <w:r>
         <w:rPr>
           <w:rFonts w:ascii="Arial" w:hAnsi="Arial" w:cs="Arial"/>
@@ -5966,7 +6105,7 @@
           <w:shd w:val="clear" w:color="auto" w:fill="FFFFFF"/>
           <w:lang w:val="es-AR"/>
         </w:rPr>
-        <w:t>aracter</w:t>
+        <w:t>í</w:t>
       </w:r>
       <w:r>
         <w:rPr>
@@ -5976,7 +6115,7 @@
           <w:shd w:val="clear" w:color="auto" w:fill="FFFFFF"/>
           <w:lang w:val="es-AR"/>
         </w:rPr>
-        <w:t>í</w:t>
+        <w:t>stica que funciona como condici</w:t>
       </w:r>
       <w:r>
         <w:rPr>
@@ -5986,7 +6125,7 @@
           <w:shd w:val="clear" w:color="auto" w:fill="FFFFFF"/>
           <w:lang w:val="es-AR"/>
         </w:rPr>
-        <w:t>stica que funciona como condici</w:t>
+        <w:t>ó</w:t>
       </w:r>
       <w:r>
         <w:rPr>
@@ -5996,8 +6135,23 @@
           <w:shd w:val="clear" w:color="auto" w:fill="FFFFFF"/>
           <w:lang w:val="es-AR"/>
         </w:rPr>
-        <w:t>ó</w:t>
-      </w:r>
+        <w:t>n, teniendo dos posibles salidas. Si se cumple la condicion avanza por True, en su defecto, avanza por False.</w:t>
+      </w:r>
+    </w:p>
+    <w:p>
+      <w:pPr>
+        <w:pBdr>
+          <w:between w:val="nil"/>
+        </w:pBdr>
+        <w:spacing w:after="0" w:line="257" w:lineRule="auto"/>
+        <w:jc w:val="center"/>
+        <w:rPr>
+          <w:rFonts w:ascii="Arial" w:eastAsia="Times New Roman" w:hAnsi="Arial" w:cs="Arial"/>
+          <w:b/>
+          <w:sz w:val="22"/>
+          <w:szCs w:val="36"/>
+        </w:rPr>
+      </w:pPr>
       <w:r>
         <w:rPr>
           <w:rFonts w:ascii="Arial" w:hAnsi="Arial" w:cs="Arial"/>
@@ -6006,32 +6160,15 @@
           <w:shd w:val="clear" w:color="auto" w:fill="FFFFFF"/>
           <w:lang w:val="es-AR"/>
         </w:rPr>
-        <w:t>n, teniendo dos posibles salidas. Si se cumple la condicion avanza por True, en su defecto, avanza por False.</w:t>
-      </w:r>
-    </w:p>
-    <w:p>
-      <w:pPr>
-        <w:pBdr>
-          <w:between w:val="nil"/>
-        </w:pBdr>
-        <w:spacing w:after="0" w:line="257" w:lineRule="auto"/>
-        <w:jc w:val="both"/>
-        <w:rPr>
-          <w:rFonts w:ascii="Arial" w:eastAsia="Times New Roman" w:hAnsi="Arial" w:cs="Arial"/>
-          <w:b/>
-          <w:sz w:val="22"/>
-          <w:szCs w:val="36"/>
-        </w:rPr>
-      </w:pPr>
-      <w:r>
-        <w:rPr>
-          <w:rFonts w:ascii="Arial" w:hAnsi="Arial" w:cs="Arial"/>
-          <w:noProof/>
+        <w:t xml:space="preserve">Cada nodo tiene un Gini, </w:t>
+      </w:r>
+      <w:r>
+        <w:rPr>
+          <w:rFonts w:ascii="Arial" w:hAnsi="Arial" w:cs="Arial"/>
           <w:color w:val="161616"/>
           <w:shd w:val="clear" w:color="auto" w:fill="FFFFFF"/>
-          <w:lang w:val="es-AR"/>
-        </w:rPr>
-        <w:t xml:space="preserve">Cada nodo tiene un Gini, </w:t>
+        </w:rPr>
+        <w:t>La impureza de Gini es la probabilidad de clasificar incorrectamente. Si la impure</w:t>
       </w:r>
       <w:r>
         <w:rPr>
@@ -6039,7 +6176,7 @@
           <w:color w:val="161616"/>
           <w:shd w:val="clear" w:color="auto" w:fill="FFFFFF"/>
         </w:rPr>
-        <w:t>La impureza de Gini es la probabilidad de clasificar incorrectamente. Si la impure</w:t>
+        <w:t>z</w:t>
       </w:r>
       <w:r>
         <w:rPr>
@@ -6047,7 +6184,7 @@
           <w:color w:val="161616"/>
           <w:shd w:val="clear" w:color="auto" w:fill="FFFFFF"/>
         </w:rPr>
-        <w:t>z</w:t>
+        <w:t xml:space="preserve">a es 0 </w:t>
       </w:r>
       <w:r>
         <w:rPr>
@@ -6055,67 +6192,67 @@
           <w:color w:val="161616"/>
           <w:shd w:val="clear" w:color="auto" w:fill="FFFFFF"/>
         </w:rPr>
-        <w:t>a es 0 perteneciente a una clase.</w:t>
-      </w:r>
-    </w:p>
-    <w:p>
-      <w:pPr>
-        <w:jc w:val="both"/>
+        <w:t xml:space="preserve">es </w:t>
+      </w:r>
+      <w:r>
         <w:rPr>
           <w:rFonts w:ascii="Arial" w:hAnsi="Arial" w:cs="Arial"/>
           <w:color w:val="161616"/>
           <w:shd w:val="clear" w:color="auto" w:fill="FFFFFF"/>
         </w:rPr>
-      </w:pPr>
+        <w:t xml:space="preserve">perteneciente </w:t>
+      </w:r>
       <w:r>
         <w:rPr>
           <w:rFonts w:ascii="Arial" w:hAnsi="Arial" w:cs="Arial"/>
           <w:color w:val="161616"/>
           <w:shd w:val="clear" w:color="auto" w:fill="FFFFFF"/>
         </w:rPr>
-        <w:t>Sample es la cantidad de datos con la que el modelo fue entrenado.</w:t>
-      </w:r>
-    </w:p>
-    <w:p>
-      <w:pPr>
-        <w:jc w:val="both"/>
+        <w:t xml:space="preserve">exactamente </w:t>
+      </w:r>
+      <w:r>
         <w:rPr>
           <w:rFonts w:ascii="Arial" w:hAnsi="Arial" w:cs="Arial"/>
           <w:color w:val="161616"/>
           <w:shd w:val="clear" w:color="auto" w:fill="FFFFFF"/>
         </w:rPr>
-      </w:pPr>
-      <w:r>
+        <w:t>a una clase.</w:t>
+      </w:r>
+    </w:p>
+    <w:p>
+      <w:pPr>
+        <w:jc w:val="center"/>
         <w:rPr>
           <w:rFonts w:ascii="Arial" w:hAnsi="Arial" w:cs="Arial"/>
           <w:color w:val="161616"/>
           <w:shd w:val="clear" w:color="auto" w:fill="FFFFFF"/>
         </w:rPr>
-        <w:t>En correlacion con el Sampl</w:t>
-      </w:r>
+      </w:pPr>
       <w:r>
         <w:rPr>
           <w:rFonts w:ascii="Arial" w:hAnsi="Arial" w:cs="Arial"/>
           <w:color w:val="161616"/>
           <w:shd w:val="clear" w:color="auto" w:fill="FFFFFF"/>
         </w:rPr>
-        <w:t>e</w:t>
-      </w:r>
-      <w:r>
+        <w:t>Sample es la cantidad de datos con la que el modelo fue entrenado.</w:t>
+      </w:r>
+    </w:p>
+    <w:p>
+      <w:pPr>
+        <w:jc w:val="center"/>
         <w:rPr>
           <w:rFonts w:ascii="Arial" w:hAnsi="Arial" w:cs="Arial"/>
           <w:color w:val="161616"/>
           <w:shd w:val="clear" w:color="auto" w:fill="FFFFFF"/>
         </w:rPr>
-        <w:t>, Value es el conjun</w:t>
-      </w:r>
+      </w:pPr>
       <w:r>
         <w:rPr>
           <w:rFonts w:ascii="Arial" w:hAnsi="Arial" w:cs="Arial"/>
           <w:color w:val="161616"/>
           <w:shd w:val="clear" w:color="auto" w:fill="FFFFFF"/>
         </w:rPr>
-        <w:t>to de datos W, siendo el cada nú</w:t>
+        <w:t>En correlacion con el Sampl</w:t>
       </w:r>
       <w:r>
         <w:rPr>
@@ -6123,7 +6260,7 @@
           <w:color w:val="161616"/>
           <w:shd w:val="clear" w:color="auto" w:fill="FFFFFF"/>
         </w:rPr>
-        <w:t>mero perteneci</w:t>
+        <w:t>e</w:t>
       </w:r>
       <w:r>
         <w:rPr>
@@ -6131,7 +6268,7 @@
           <w:color w:val="161616"/>
           <w:shd w:val="clear" w:color="auto" w:fill="FFFFFF"/>
         </w:rPr>
-        <w:t>e</w:t>
+        <w:t>, Value es el conjun</w:t>
       </w:r>
       <w:r>
         <w:rPr>
@@ -6139,25 +6276,23 @@
           <w:color w:val="161616"/>
           <w:shd w:val="clear" w:color="auto" w:fill="FFFFFF"/>
         </w:rPr>
-        <w:t>nte a una clase en particular.</w:t>
-      </w:r>
-    </w:p>
-    <w:p>
-      <w:pPr>
-        <w:jc w:val="both"/>
+        <w:t>to de datos W, siendo el cada nú</w:t>
+      </w:r>
+      <w:r>
         <w:rPr>
           <w:rFonts w:ascii="Arial" w:hAnsi="Arial" w:cs="Arial"/>
           <w:color w:val="161616"/>
           <w:shd w:val="clear" w:color="auto" w:fill="FFFFFF"/>
         </w:rPr>
-      </w:pPr>
+        <w:t>mero perteneci</w:t>
+      </w:r>
       <w:r>
         <w:rPr>
           <w:rFonts w:ascii="Arial" w:hAnsi="Arial" w:cs="Arial"/>
           <w:color w:val="161616"/>
           <w:shd w:val="clear" w:color="auto" w:fill="FFFFFF"/>
         </w:rPr>
-        <w:t>Class es a la clase que perte</w:t>
+        <w:t>e</w:t>
       </w:r>
       <w:r>
         <w:rPr>
@@ -6165,29 +6300,68 @@
           <w:color w:val="161616"/>
           <w:shd w:val="clear" w:color="auto" w:fill="FFFFFF"/>
         </w:rPr>
-        <w:t>nece a medida que avanza en el á</w:t>
-      </w:r>
-      <w:r>
+        <w:t>nte a una clase en particular.</w:t>
+      </w:r>
+    </w:p>
+    <w:p>
+      <w:pPr>
+        <w:jc w:val="center"/>
         <w:rPr>
           <w:rFonts w:ascii="Arial" w:hAnsi="Arial" w:cs="Arial"/>
           <w:color w:val="161616"/>
           <w:shd w:val="clear" w:color="auto" w:fill="FFFFFF"/>
         </w:rPr>
+      </w:pPr>
+      <w:r>
+        <w:rPr>
+          <w:rFonts w:ascii="Arial" w:hAnsi="Arial" w:cs="Arial"/>
+          <w:color w:val="161616"/>
+          <w:shd w:val="clear" w:color="auto" w:fill="FFFFFF"/>
+        </w:rPr>
+        <w:t>Class es a la clase que perte</w:t>
+      </w:r>
+      <w:r>
+        <w:rPr>
+          <w:rFonts w:ascii="Arial" w:hAnsi="Arial" w:cs="Arial"/>
+          <w:color w:val="161616"/>
+          <w:shd w:val="clear" w:color="auto" w:fill="FFFFFF"/>
+        </w:rPr>
+        <w:t>nece a medida que avanza en el á</w:t>
+      </w:r>
+      <w:r>
+        <w:rPr>
+          <w:rFonts w:ascii="Arial" w:hAnsi="Arial" w:cs="Arial"/>
+          <w:color w:val="161616"/>
+          <w:shd w:val="clear" w:color="auto" w:fill="FFFFFF"/>
+        </w:rPr>
         <w:t>rbol.</w:t>
       </w:r>
     </w:p>
     <w:p>
       <w:pPr>
-        <w:jc w:val="both"/>
-        <w:rPr>
-          <w:rFonts w:ascii="Arial" w:hAnsi="Arial" w:cs="Arial"/>
-        </w:rPr>
-      </w:pPr>
-      <w:r>
-        <w:rPr>
-          <w:rFonts w:ascii="Arial" w:hAnsi="Arial" w:cs="Arial"/>
-        </w:rPr>
-        <w:t>Aplicación de Arboles de Deciones sobre Nuestro problema.</w:t>
+        <w:rPr>
+          <w:rFonts w:ascii="Arial" w:hAnsi="Arial" w:cs="Arial"/>
+          <w:lang w:val="es-AR"/>
+        </w:rPr>
+      </w:pPr>
+      <w:r>
+        <w:rPr>
+          <w:rFonts w:ascii="Arial" w:hAnsi="Arial" w:cs="Arial"/>
+        </w:rPr>
+        <w:t>A continuacion veremos como se aplica</w:t>
+      </w:r>
+      <w:r>
+        <w:rPr>
+          <w:rFonts w:ascii="Arial" w:hAnsi="Arial" w:cs="Arial"/>
+        </w:rPr>
+        <w:t xml:space="preserve"> Arboles de Deciones sobre Nuestro problema</w:t>
+      </w:r>
+      <w:r>
+        <w:rPr>
+          <w:rFonts w:ascii="Arial" w:hAnsi="Arial" w:cs="Arial"/>
+          <w:lang w:val="es-AR"/>
+        </w:rPr>
+        <w:t>:</w:t>
       </w:r>
     </w:p>
     <w:p>
@@ -6227,7 +6401,7 @@
                     <pic:cNvPicPr/>
                   </pic:nvPicPr>
                   <pic:blipFill rotWithShape="1">
-                    <a:blip r:embed="rId24">
+                    <a:blip r:embed="rId25">
                       <a:extLst>
                         <a:ext uri="{28A0092B-C50C-407E-A947-70E740481C1C}">
                           <a14:useLocalDpi xmlns:a14="http://schemas.microsoft.com/office/drawing/2010/main" val="0"/>
@@ -6290,7 +6464,7 @@
                     <pic:cNvPicPr/>
                   </pic:nvPicPr>
                   <pic:blipFill rotWithShape="1">
-                    <a:blip r:embed="rId25">
+                    <a:blip r:embed="rId26">
                       <a:extLst>
                         <a:ext uri="{28A0092B-C50C-407E-A947-70E740481C1C}">
                           <a14:useLocalDpi xmlns:a14="http://schemas.microsoft.com/office/drawing/2010/main" val="0"/>
@@ -6403,7 +6577,23 @@
           <w:b/>
           <w:sz w:val="28"/>
         </w:rPr>
-        <w:t>Casos en los que podemos aplicar Regresión Logistica y Arbol de Decision</w:t>
+        <w:t>Ca</w:t>
+      </w:r>
+      <w:r>
+        <w:rPr>
+          <w:rFonts w:ascii="Arial" w:hAnsi="Arial" w:cs="Arial"/>
+          <w:b/>
+          <w:sz w:val="28"/>
+        </w:rPr>
+        <w:t>sos en los que podemos aplicar regresión logistica y arbol de d</w:t>
+      </w:r>
+      <w:r>
+        <w:rPr>
+          <w:rFonts w:ascii="Arial" w:hAnsi="Arial" w:cs="Arial"/>
+          <w:b/>
+          <w:sz w:val="28"/>
+        </w:rPr>
+        <w:t>ecision</w:t>
       </w:r>
     </w:p>
     <w:p>
@@ -6445,14 +6635,14 @@
         <w:rPr>
           <w:rFonts w:ascii="Arial" w:hAnsi="Arial" w:cs="Arial"/>
         </w:rPr>
-        <w:t xml:space="preserve">Las empresas financieras tienen que analizar las transacciones financieras en busca de fraudes y evaluar las solicitudes de préstamos y seguros en busca de riesgos. Estos problemas son adecuados para un modelo de regresión logística </w:t>
+        <w:t xml:space="preserve">Las empresas financieras tienen que analizar las transacciones financieras en busca de fraudes y evaluar las solicitudes de préstamos y seguros en </w:t>
       </w:r>
       <w:r>
         <w:rPr>
           <w:rFonts w:ascii="Arial" w:hAnsi="Arial" w:cs="Arial"/>
         </w:rPr>
         <w:lastRenderedPageBreak/>
-        <w:t>porque tienen resultados discretos, como alto riesgo o bajo riesgo y fraudulento o no fraudulento.  </w:t>
+        <w:t>busca de riesgos. Estos problemas son adecuados para un modelo de regresión logística porque tienen resultados discretos, como alto riesgo o bajo riesgo y fraudulento o no fraudulento.  </w:t>
       </w:r>
     </w:p>
     <w:p>
@@ -6871,7 +7061,7 @@
                     </pic:cNvPicPr>
                   </pic:nvPicPr>
                   <pic:blipFill>
-                    <a:blip r:embed="rId26"/>
+                    <a:blip r:embed="rId27"/>
                     <a:stretch>
                       <a:fillRect/>
                     </a:stretch>
@@ -7003,220 +7193,6 @@
             <wp:extent cx="3324225" cy="2477607"/>
             <wp:effectExtent l="0" t="0" r="0" b="0"/>
             <wp:docPr id="18" name="Imagen 18"/>
-            <wp:cNvGraphicFramePr>
-              <a:graphicFrameLocks xmlns:a="http://schemas.openxmlformats.org/drawingml/2006/main" noChangeAspect="1"/>
-            </wp:cNvGraphicFramePr>
-            <a:graphic xmlns:a="http://schemas.openxmlformats.org/drawingml/2006/main">
-              <a:graphicData uri="http://schemas.openxmlformats.org/drawingml/2006/picture">
-                <pic:pic xmlns:pic="http://schemas.openxmlformats.org/drawingml/2006/picture">
-                  <pic:nvPicPr>
-                    <pic:cNvPr id="1" name=""/>
-                    <pic:cNvPicPr/>
-                  </pic:nvPicPr>
-                  <pic:blipFill>
-                    <a:blip r:embed="rId27"/>
-                    <a:stretch>
-                      <a:fillRect/>
-                    </a:stretch>
-                  </pic:blipFill>
-                  <pic:spPr>
-                    <a:xfrm>
-                      <a:off x="0" y="0"/>
-                      <a:ext cx="3337926" cy="2487819"/>
-                    </a:xfrm>
-                    <a:prstGeom prst="rect">
-                      <a:avLst/>
-                    </a:prstGeom>
-                  </pic:spPr>
-                </pic:pic>
-              </a:graphicData>
-            </a:graphic>
-          </wp:inline>
-        </w:drawing>
-      </w:r>
-    </w:p>
-    <w:p>
-      <w:pPr>
-        <w:jc w:val="both"/>
-        <w:rPr>
-          <w:rFonts w:ascii="Arial" w:hAnsi="Arial" w:cs="Arial"/>
-        </w:rPr>
-      </w:pPr>
-    </w:p>
-    <w:p>
-      <w:pPr>
-        <w:jc w:val="both"/>
-        <w:rPr>
-          <w:rFonts w:ascii="Arial" w:hAnsi="Arial" w:cs="Arial"/>
-          <w:b/>
-        </w:rPr>
-      </w:pPr>
-      <w:r>
-        <w:rPr>
-          <w:rFonts w:ascii="Arial" w:hAnsi="Arial" w:cs="Arial"/>
-          <w:b/>
-        </w:rPr>
-        <w:lastRenderedPageBreak/>
-        <w:t>¿</w:t>
-      </w:r>
-      <w:r>
-        <w:rPr>
-          <w:rFonts w:ascii="Arial" w:hAnsi="Arial" w:cs="Arial"/>
-          <w:b/>
-        </w:rPr>
-        <w:t>En qué casos se aplica</w:t>
-      </w:r>
-      <w:r>
-        <w:rPr>
-          <w:rFonts w:ascii="Arial" w:hAnsi="Arial" w:cs="Arial"/>
-          <w:b/>
-        </w:rPr>
-        <w:t>?</w:t>
-      </w:r>
-    </w:p>
-    <w:p>
-      <w:pPr>
-        <w:jc w:val="both"/>
-        <w:rPr>
-          <w:rFonts w:ascii="Arial" w:hAnsi="Arial" w:cs="Arial"/>
-        </w:rPr>
-      </w:pPr>
-      <w:r>
-        <w:rPr>
-          <w:rFonts w:ascii="Arial" w:hAnsi="Arial" w:cs="Arial"/>
-          <w:color w:val="161616"/>
-          <w:shd w:val="clear" w:color="auto" w:fill="FFFFFF"/>
-        </w:rPr>
-        <w:t>S</w:t>
-      </w:r>
-      <w:r>
-        <w:rPr>
-          <w:rFonts w:ascii="Arial" w:hAnsi="Arial" w:cs="Arial"/>
-          <w:color w:val="161616"/>
-          <w:shd w:val="clear" w:color="auto" w:fill="FFFFFF"/>
-        </w:rPr>
-        <w:t>e usa comúnmente en la ciencia de datos para la segmentación del mercado, la agrupación de documentos, la segmentación de imágenes y la compresión de imágenes. El algoritmo k-means es un método ampliamente empleado en el análisis de conglomerados porque es eficiente, eficaz y sencillo.</w:t>
-      </w:r>
-    </w:p>
-    <w:p>
-      <w:pPr>
-        <w:jc w:val="both"/>
-        <w:rPr>
-          <w:rFonts w:ascii="Arial" w:hAnsi="Arial" w:cs="Arial"/>
-        </w:rPr>
-      </w:pPr>
-    </w:p>
-    <w:p>
-      <w:pPr>
-        <w:jc w:val="both"/>
-        <w:rPr>
-          <w:rFonts w:ascii="Arial" w:hAnsi="Arial" w:cs="Arial"/>
-          <w:b/>
-        </w:rPr>
-      </w:pPr>
-      <w:r>
-        <w:rPr>
-          <w:rFonts w:ascii="Arial" w:hAnsi="Arial" w:cs="Arial"/>
-          <w:b/>
-        </w:rPr>
-        <w:t>¿Se puede aplicar en nuestro caso?</w:t>
-      </w:r>
-    </w:p>
-    <w:p>
-      <w:pPr>
-        <w:jc w:val="both"/>
-        <w:rPr>
-          <w:rFonts w:ascii="Arial" w:hAnsi="Arial" w:cs="Arial"/>
-        </w:rPr>
-      </w:pPr>
-      <w:r>
-        <w:rPr>
-          <w:rFonts w:ascii="Arial" w:hAnsi="Arial" w:cs="Arial"/>
-        </w:rPr>
-        <w:t>En nuestro caso estamos buscando clasificar candidatos en “Apto” o “No apto”</w:t>
-      </w:r>
-      <w:r>
-        <w:rPr>
-          <w:rFonts w:ascii="Arial" w:hAnsi="Arial" w:cs="Arial"/>
-        </w:rPr>
-        <w:t>.</w:t>
-      </w:r>
-      <w:r>
-        <w:rPr>
-          <w:rFonts w:ascii="Arial" w:hAnsi="Arial" w:cs="Arial"/>
-        </w:rPr>
-        <w:t xml:space="preserve"> </w:t>
-      </w:r>
-    </w:p>
-    <w:p>
-      <w:pPr>
-        <w:jc w:val="both"/>
-        <w:rPr>
-          <w:rFonts w:ascii="Arial" w:hAnsi="Arial" w:cs="Arial"/>
-        </w:rPr>
-      </w:pPr>
-      <w:r>
-        <w:rPr>
-          <w:rFonts w:ascii="Arial" w:hAnsi="Arial" w:cs="Arial"/>
-        </w:rPr>
-        <w:t>E</w:t>
-      </w:r>
-      <w:r>
-        <w:rPr>
-          <w:rFonts w:ascii="Arial" w:hAnsi="Arial" w:cs="Arial"/>
-        </w:rPr>
-        <w:t xml:space="preserve">ste modelo no es aplicable ya que </w:t>
-      </w:r>
-      <w:r>
-        <w:rPr>
-          <w:rFonts w:ascii="Arial" w:hAnsi="Arial" w:cs="Arial"/>
-        </w:rPr>
-        <w:t>es un método de agrupamiento y no de clasificación. En la clasificación sabemos las clases que queremos predecir y tenemos los datos etiquetados (“Apto” y “No apto”). El agrupamiento o clustering es cuando no tenemos etiquetas y queremos obtener clúster</w:t>
-      </w:r>
-      <w:r>
-        <w:rPr>
-          <w:rFonts w:ascii="Arial" w:hAnsi="Arial" w:cs="Arial"/>
-        </w:rPr>
-        <w:t>e</w:t>
-      </w:r>
-      <w:r>
-        <w:rPr>
-          <w:rFonts w:ascii="Arial" w:hAnsi="Arial" w:cs="Arial"/>
-        </w:rPr>
-        <w:t>s sin saber las clases a las que pertenece cada uno.</w:t>
-      </w:r>
-    </w:p>
-    <w:p>
-      <w:pPr>
-        <w:jc w:val="both"/>
-        <w:rPr>
-          <w:rFonts w:ascii="Arial" w:hAnsi="Arial" w:cs="Arial"/>
-        </w:rPr>
-      </w:pPr>
-      <w:r>
-        <w:rPr>
-          <w:rFonts w:ascii="Arial" w:hAnsi="Arial" w:cs="Arial"/>
-        </w:rPr>
-        <w:t>En el siguiente gráfico se pueden apreciar las diferencias:</w:t>
-      </w:r>
-    </w:p>
-    <w:p>
-      <w:pPr>
-        <w:jc w:val="center"/>
-        <w:rPr>
-          <w:rFonts w:ascii="Arial" w:hAnsi="Arial" w:cs="Arial"/>
-        </w:rPr>
-      </w:pPr>
-      <w:r>
-        <w:rPr>
-          <w:noProof/>
-          <w:lang w:val="es-AR"/>
-        </w:rPr>
-        <w:drawing>
-          <wp:inline distT="0" distB="0" distL="0" distR="0" wp14:anchorId="2429D073" wp14:editId="592E76C3">
-            <wp:extent cx="3524250" cy="2135010"/>
-            <wp:effectExtent l="0" t="0" r="0" b="0"/>
-            <wp:docPr id="15" name="Imagen 15"/>
             <wp:cNvGraphicFramePr>
               <a:graphicFrameLocks xmlns:a="http://schemas.openxmlformats.org/drawingml/2006/main" noChangeAspect="1"/>
             </wp:cNvGraphicFramePr>
@@ -7236,6 +7212,220 @@
                   <pic:spPr>
                     <a:xfrm>
                       <a:off x="0" y="0"/>
+                      <a:ext cx="3337926" cy="2487819"/>
+                    </a:xfrm>
+                    <a:prstGeom prst="rect">
+                      <a:avLst/>
+                    </a:prstGeom>
+                  </pic:spPr>
+                </pic:pic>
+              </a:graphicData>
+            </a:graphic>
+          </wp:inline>
+        </w:drawing>
+      </w:r>
+    </w:p>
+    <w:p>
+      <w:pPr>
+        <w:jc w:val="both"/>
+        <w:rPr>
+          <w:rFonts w:ascii="Arial" w:hAnsi="Arial" w:cs="Arial"/>
+        </w:rPr>
+      </w:pPr>
+    </w:p>
+    <w:p>
+      <w:pPr>
+        <w:jc w:val="both"/>
+        <w:rPr>
+          <w:rFonts w:ascii="Arial" w:hAnsi="Arial" w:cs="Arial"/>
+          <w:b/>
+        </w:rPr>
+      </w:pPr>
+      <w:r>
+        <w:rPr>
+          <w:rFonts w:ascii="Arial" w:hAnsi="Arial" w:cs="Arial"/>
+          <w:b/>
+        </w:rPr>
+        <w:lastRenderedPageBreak/>
+        <w:t>¿</w:t>
+      </w:r>
+      <w:r>
+        <w:rPr>
+          <w:rFonts w:ascii="Arial" w:hAnsi="Arial" w:cs="Arial"/>
+          <w:b/>
+        </w:rPr>
+        <w:t>En qué casos se aplica</w:t>
+      </w:r>
+      <w:r>
+        <w:rPr>
+          <w:rFonts w:ascii="Arial" w:hAnsi="Arial" w:cs="Arial"/>
+          <w:b/>
+        </w:rPr>
+        <w:t>?</w:t>
+      </w:r>
+    </w:p>
+    <w:p>
+      <w:pPr>
+        <w:jc w:val="both"/>
+        <w:rPr>
+          <w:rFonts w:ascii="Arial" w:hAnsi="Arial" w:cs="Arial"/>
+        </w:rPr>
+      </w:pPr>
+      <w:r>
+        <w:rPr>
+          <w:rFonts w:ascii="Arial" w:hAnsi="Arial" w:cs="Arial"/>
+          <w:color w:val="161616"/>
+          <w:shd w:val="clear" w:color="auto" w:fill="FFFFFF"/>
+        </w:rPr>
+        <w:t>S</w:t>
+      </w:r>
+      <w:r>
+        <w:rPr>
+          <w:rFonts w:ascii="Arial" w:hAnsi="Arial" w:cs="Arial"/>
+          <w:color w:val="161616"/>
+          <w:shd w:val="clear" w:color="auto" w:fill="FFFFFF"/>
+        </w:rPr>
+        <w:t>e usa comúnmente en la ciencia de datos para la segmentación del mercado, la agrupación de documentos, la segmentación de imágenes y la compresión de imágenes. El algoritmo k-means es un método ampliamente empleado en el análisis de conglomerados porque es eficiente, eficaz y sencillo.</w:t>
+      </w:r>
+    </w:p>
+    <w:p>
+      <w:pPr>
+        <w:jc w:val="both"/>
+        <w:rPr>
+          <w:rFonts w:ascii="Arial" w:hAnsi="Arial" w:cs="Arial"/>
+        </w:rPr>
+      </w:pPr>
+    </w:p>
+    <w:p>
+      <w:pPr>
+        <w:jc w:val="both"/>
+        <w:rPr>
+          <w:rFonts w:ascii="Arial" w:hAnsi="Arial" w:cs="Arial"/>
+          <w:b/>
+        </w:rPr>
+      </w:pPr>
+      <w:r>
+        <w:rPr>
+          <w:rFonts w:ascii="Arial" w:hAnsi="Arial" w:cs="Arial"/>
+          <w:b/>
+        </w:rPr>
+        <w:t>¿Se puede aplicar en nuestro caso?</w:t>
+      </w:r>
+    </w:p>
+    <w:p>
+      <w:pPr>
+        <w:jc w:val="both"/>
+        <w:rPr>
+          <w:rFonts w:ascii="Arial" w:hAnsi="Arial" w:cs="Arial"/>
+        </w:rPr>
+      </w:pPr>
+      <w:r>
+        <w:rPr>
+          <w:rFonts w:ascii="Arial" w:hAnsi="Arial" w:cs="Arial"/>
+        </w:rPr>
+        <w:t>En nuestro caso estamos buscando clasificar candidatos en “Apto” o “No apto”</w:t>
+      </w:r>
+      <w:r>
+        <w:rPr>
+          <w:rFonts w:ascii="Arial" w:hAnsi="Arial" w:cs="Arial"/>
+        </w:rPr>
+        <w:t>.</w:t>
+      </w:r>
+      <w:r>
+        <w:rPr>
+          <w:rFonts w:ascii="Arial" w:hAnsi="Arial" w:cs="Arial"/>
+        </w:rPr>
+        <w:t xml:space="preserve"> </w:t>
+      </w:r>
+    </w:p>
+    <w:p>
+      <w:pPr>
+        <w:jc w:val="both"/>
+        <w:rPr>
+          <w:rFonts w:ascii="Arial" w:hAnsi="Arial" w:cs="Arial"/>
+        </w:rPr>
+      </w:pPr>
+      <w:r>
+        <w:rPr>
+          <w:rFonts w:ascii="Arial" w:hAnsi="Arial" w:cs="Arial"/>
+        </w:rPr>
+        <w:t>E</w:t>
+      </w:r>
+      <w:r>
+        <w:rPr>
+          <w:rFonts w:ascii="Arial" w:hAnsi="Arial" w:cs="Arial"/>
+        </w:rPr>
+        <w:t xml:space="preserve">ste modelo no es aplicable ya que </w:t>
+      </w:r>
+      <w:r>
+        <w:rPr>
+          <w:rFonts w:ascii="Arial" w:hAnsi="Arial" w:cs="Arial"/>
+        </w:rPr>
+        <w:t>es un método de agrupamiento y no de clasificación. En la clasificación sabemos las clases que queremos predecir y tenemos los datos etiquetados (“Apto” y “No apto”). El agrupamiento o clustering es cuando no tenemos etiquetas y queremos obtener clúster</w:t>
+      </w:r>
+      <w:r>
+        <w:rPr>
+          <w:rFonts w:ascii="Arial" w:hAnsi="Arial" w:cs="Arial"/>
+        </w:rPr>
+        <w:t>e</w:t>
+      </w:r>
+      <w:r>
+        <w:rPr>
+          <w:rFonts w:ascii="Arial" w:hAnsi="Arial" w:cs="Arial"/>
+        </w:rPr>
+        <w:t>s sin saber las clases a las que pertenece cada uno.</w:t>
+      </w:r>
+    </w:p>
+    <w:p>
+      <w:pPr>
+        <w:jc w:val="both"/>
+        <w:rPr>
+          <w:rFonts w:ascii="Arial" w:hAnsi="Arial" w:cs="Arial"/>
+        </w:rPr>
+      </w:pPr>
+      <w:r>
+        <w:rPr>
+          <w:rFonts w:ascii="Arial" w:hAnsi="Arial" w:cs="Arial"/>
+        </w:rPr>
+        <w:t>En el siguiente gráfico se pueden apreciar las diferencias:</w:t>
+      </w:r>
+    </w:p>
+    <w:p>
+      <w:pPr>
+        <w:jc w:val="center"/>
+        <w:rPr>
+          <w:rFonts w:ascii="Arial" w:hAnsi="Arial" w:cs="Arial"/>
+        </w:rPr>
+      </w:pPr>
+      <w:r>
+        <w:rPr>
+          <w:noProof/>
+          <w:lang w:val="es-AR"/>
+        </w:rPr>
+        <w:drawing>
+          <wp:inline distT="0" distB="0" distL="0" distR="0" wp14:anchorId="2429D073" wp14:editId="592E76C3">
+            <wp:extent cx="3524250" cy="2135010"/>
+            <wp:effectExtent l="0" t="0" r="0" b="0"/>
+            <wp:docPr id="15" name="Imagen 15"/>
+            <wp:cNvGraphicFramePr>
+              <a:graphicFrameLocks xmlns:a="http://schemas.openxmlformats.org/drawingml/2006/main" noChangeAspect="1"/>
+            </wp:cNvGraphicFramePr>
+            <a:graphic xmlns:a="http://schemas.openxmlformats.org/drawingml/2006/main">
+              <a:graphicData uri="http://schemas.openxmlformats.org/drawingml/2006/picture">
+                <pic:pic xmlns:pic="http://schemas.openxmlformats.org/drawingml/2006/picture">
+                  <pic:nvPicPr>
+                    <pic:cNvPr id="1" name=""/>
+                    <pic:cNvPicPr/>
+                  </pic:nvPicPr>
+                  <pic:blipFill>
+                    <a:blip r:embed="rId29"/>
+                    <a:stretch>
+                      <a:fillRect/>
+                    </a:stretch>
+                  </pic:blipFill>
+                  <pic:spPr>
+                    <a:xfrm>
+                      <a:off x="0" y="0"/>
                       <a:ext cx="3540707" cy="2144980"/>
                     </a:xfrm>
                     <a:prstGeom prst="rect">
@@ -7441,7 +7631,7 @@
                     <pic:cNvPicPr preferRelativeResize="0"/>
                   </pic:nvPicPr>
                   <pic:blipFill>
-                    <a:blip r:embed="rId29"/>
+                    <a:blip r:embed="rId30"/>
                     <a:srcRect/>
                     <a:stretch>
                       <a:fillRect/>
@@ -7623,7 +7813,7 @@
           <w:u w:val="single"/>
         </w:rPr>
       </w:pPr>
-      <w:hyperlink r:id="rId30" w:history="1">
+      <w:hyperlink r:id="rId31" w:history="1">
         <w:r>
           <w:rPr>
             <w:rFonts w:ascii="Arial" w:eastAsia="Arial" w:hAnsi="Arial" w:cs="Arial"/>
@@ -7662,7 +7852,7 @@
           <w:u w:val="single"/>
         </w:rPr>
       </w:pPr>
-      <w:hyperlink r:id="rId31">
+      <w:hyperlink r:id="rId32">
         <w:r>
           <w:rPr>
             <w:rFonts w:ascii="Arial" w:eastAsia="Arial" w:hAnsi="Arial" w:cs="Arial"/>
@@ -7683,7 +7873,7 @@
           <w:u w:val="single"/>
         </w:rPr>
       </w:pPr>
-      <w:hyperlink r:id="rId32" w:anchor=":~:text=La%20regresi%C3%B3n%20log%C3%ADstica%20es%20una,factores%20bas%C3%A1ndose%20en%20el%20otro">
+      <w:hyperlink r:id="rId33" w:anchor=":~:text=La%20regresi%C3%B3n%20log%C3%ADstica%20es%20una,factores%20bas%C3%A1ndose%20en%20el%20otro">
         <w:r>
           <w:rPr>
             <w:rFonts w:ascii="Arial" w:eastAsia="Arial" w:hAnsi="Arial" w:cs="Arial"/>
@@ -7713,7 +7903,7 @@
           <w:u w:val="single"/>
         </w:rPr>
       </w:pPr>
-      <w:hyperlink r:id="rId33">
+      <w:hyperlink r:id="rId34">
         <w:r>
           <w:rPr>
             <w:rFonts w:ascii="Arial" w:eastAsia="Arial" w:hAnsi="Arial" w:cs="Arial"/>
@@ -7734,7 +7924,7 @@
           <w:u w:val="single"/>
         </w:rPr>
       </w:pPr>
-      <w:hyperlink r:id="rId34" w:anchor=":~:text=Un%20%C3%A1rbol%20de%20decisi%C3%B3n%20es,nodos%20internos%20y%20nodos%20hoja">
+      <w:hyperlink r:id="rId35" w:anchor=":~:text=Un%20%C3%A1rbol%20de%20decisi%C3%B3n%20es,nodos%20internos%20y%20nodos%20hoja">
         <w:r>
           <w:rPr>
             <w:rFonts w:ascii="Arial" w:eastAsia="Arial" w:hAnsi="Arial" w:cs="Arial"/>
@@ -7764,7 +7954,7 @@
           <w:u w:val="single"/>
         </w:rPr>
       </w:pPr>
-      <w:hyperlink r:id="rId35" w:tgtFrame="_blank" w:history="1">
+      <w:hyperlink r:id="rId36" w:tgtFrame="_blank" w:history="1">
         <w:r>
           <w:rPr>
             <w:rFonts w:ascii="Arial" w:eastAsia="Arial" w:hAnsi="Arial" w:cs="Arial"/>
@@ -7785,7 +7975,7 @@
           <w:u w:val="single"/>
         </w:rPr>
       </w:pPr>
-      <w:hyperlink r:id="rId36" w:history="1">
+      <w:hyperlink r:id="rId37" w:history="1">
         <w:r>
           <w:rPr>
             <w:rFonts w:ascii="Arial" w:hAnsi="Arial" w:cs="Arial"/>
@@ -7878,8 +8068,8 @@
       </w:pPr>
     </w:p>
     <w:sectPr>
-      <w:headerReference w:type="default" r:id="rId37"/>
-      <w:footerReference w:type="default" r:id="rId38"/>
+      <w:headerReference w:type="default" r:id="rId38"/>
+      <w:footerReference w:type="default" r:id="rId39"/>
       <w:pgSz w:w="11906" w:h="16838"/>
       <w:pgMar w:top="1440" w:right="1440" w:bottom="1440" w:left="1440" w:header="720" w:footer="720" w:gutter="0"/>
       <w:pgNumType w:start="0"/>
@@ -7891,7 +8081,7 @@
 </file>
 
 <file path=word/endnotes.xml><?xml version="1.0" encoding="utf-8"?>
-<w:endnotes xmlns:wpc="http://schemas.microsoft.com/office/word/2010/wordprocessingCanvas" xmlns:mc="http://schemas.openxmlformats.org/markup-compatibility/2006" xmlns:o="urn:schemas-microsoft-com:office:office" xmlns:r="http://schemas.openxmlformats.org/officeDocument/2006/relationships" xmlns:m="http://schemas.openxmlformats.org/officeDocument/2006/math" xmlns:v="urn:schemas-microsoft-com:vml" xmlns:wp14="http://schemas.microsoft.com/office/word/2010/wordprocessingDrawing" xmlns:wp="http://schemas.openxmlformats.org/drawingml/2006/wordprocessingDrawing" xmlns:w10="urn:schemas-microsoft-com:office:word" xmlns:w="http://schemas.openxmlformats.org/wordprocessingml/2006/main" xmlns:w14="http://schemas.microsoft.com/office/word/2010/wordml" xmlns:w15="http://schemas.microsoft.com/office/word/2012/wordml" xmlns:wpg="http://schemas.microsoft.com/office/word/2010/wordprocessingGroup" xmlns:wpi="http://schemas.microsoft.com/office/word/2010/wordprocessingInk" xmlns:wne="http://schemas.microsoft.com/office/word/2006/wordml" xmlns:wps="http://schemas.microsoft.com/office/word/2010/wordprocessingShape" mc:Ignorable="w14 w15 wp14">
+<w:endnotes xmlns:wpc="http://schemas.microsoft.com/office/word/2010/wordprocessingCanvas" xmlns:mc="http://schemas.openxmlformats.org/markup-compatibility/2006" xmlns:o="urn:schemas-microsoft-com:office:office" xmlns:r="http://schemas.openxmlformats.org/officeDocument/2006/relationships" xmlns:m="http://schemas.openxmlformats.org/officeDocument/2006/math" xmlns:v="urn:schemas-microsoft-com:vml" xmlns:wp14="http://schemas.microsoft.com/office/word/2010/wordprocessingDrawing" xmlns:wp="http://schemas.openxmlformats.org/drawingml/2006/wordprocessingDrawing" xmlns:w10="urn:schemas-microsoft-com:office:word" xmlns:w="http://schemas.openxmlformats.org/wordprocessingml/2006/main" xmlns:w14="http://schemas.microsoft.com/office/word/2010/wordml" xmlns:wpg="http://schemas.microsoft.com/office/word/2010/wordprocessingGroup" xmlns:wpi="http://schemas.microsoft.com/office/word/2010/wordprocessingInk" xmlns:wne="http://schemas.microsoft.com/office/word/2006/wordml" xmlns:wps="http://schemas.microsoft.com/office/word/2010/wordprocessingShape" mc:Ignorable="w14 wp14">
   <w:endnote w:type="separator" w:id="-1">
     <w:p>
       <w:pPr>
@@ -7916,7 +8106,7 @@
 </file>
 
 <file path=word/footer1.xml><?xml version="1.0" encoding="utf-8"?>
-<w:ftr xmlns:wpc="http://schemas.microsoft.com/office/word/2010/wordprocessingCanvas" xmlns:mc="http://schemas.openxmlformats.org/markup-compatibility/2006" xmlns:o="urn:schemas-microsoft-com:office:office" xmlns:r="http://schemas.openxmlformats.org/officeDocument/2006/relationships" xmlns:m="http://schemas.openxmlformats.org/officeDocument/2006/math" xmlns:v="urn:schemas-microsoft-com:vml" xmlns:wp14="http://schemas.microsoft.com/office/word/2010/wordprocessingDrawing" xmlns:wp="http://schemas.openxmlformats.org/drawingml/2006/wordprocessingDrawing" xmlns:w10="urn:schemas-microsoft-com:office:word" xmlns:w="http://schemas.openxmlformats.org/wordprocessingml/2006/main" xmlns:w14="http://schemas.microsoft.com/office/word/2010/wordml" xmlns:w15="http://schemas.microsoft.com/office/word/2012/wordml" xmlns:wpg="http://schemas.microsoft.com/office/word/2010/wordprocessingGroup" xmlns:wpi="http://schemas.microsoft.com/office/word/2010/wordprocessingInk" xmlns:wne="http://schemas.microsoft.com/office/word/2006/wordml" xmlns:wps="http://schemas.microsoft.com/office/word/2010/wordprocessingShape" mc:Ignorable="w14 w15 wp14">
+<w:ftr xmlns:wpc="http://schemas.microsoft.com/office/word/2010/wordprocessingCanvas" xmlns:mc="http://schemas.openxmlformats.org/markup-compatibility/2006" xmlns:o="urn:schemas-microsoft-com:office:office" xmlns:r="http://schemas.openxmlformats.org/officeDocument/2006/relationships" xmlns:m="http://schemas.openxmlformats.org/officeDocument/2006/math" xmlns:v="urn:schemas-microsoft-com:vml" xmlns:wp14="http://schemas.microsoft.com/office/word/2010/wordprocessingDrawing" xmlns:wp="http://schemas.openxmlformats.org/drawingml/2006/wordprocessingDrawing" xmlns:w10="urn:schemas-microsoft-com:office:word" xmlns:w="http://schemas.openxmlformats.org/wordprocessingml/2006/main" xmlns:w14="http://schemas.microsoft.com/office/word/2010/wordml" xmlns:wpg="http://schemas.microsoft.com/office/word/2010/wordprocessingGroup" xmlns:wpi="http://schemas.microsoft.com/office/word/2010/wordprocessingInk" xmlns:wne="http://schemas.microsoft.com/office/word/2006/wordml" xmlns:wps="http://schemas.microsoft.com/office/word/2010/wordprocessingShape" mc:Ignorable="w14 wp14">
   <w:p>
     <w:pPr>
       <w:pBdr>
@@ -7959,7 +8149,7 @@
         <w:noProof/>
         <w:color w:val="000000"/>
       </w:rPr>
-      <w:t>18</w:t>
+      <w:t>6</w:t>
     </w:r>
     <w:r>
       <w:rPr>
@@ -7991,7 +8181,7 @@
 </file>
 
 <file path=word/footnotes.xml><?xml version="1.0" encoding="utf-8"?>
-<w:footnotes xmlns:wpc="http://schemas.microsoft.com/office/word/2010/wordprocessingCanvas" xmlns:mc="http://schemas.openxmlformats.org/markup-compatibility/2006" xmlns:o="urn:schemas-microsoft-com:office:office" xmlns:r="http://schemas.openxmlformats.org/officeDocument/2006/relationships" xmlns:m="http://schemas.openxmlformats.org/officeDocument/2006/math" xmlns:v="urn:schemas-microsoft-com:vml" xmlns:wp14="http://schemas.microsoft.com/office/word/2010/wordprocessingDrawing" xmlns:wp="http://schemas.openxmlformats.org/drawingml/2006/wordprocessingDrawing" xmlns:w10="urn:schemas-microsoft-com:office:word" xmlns:w="http://schemas.openxmlformats.org/wordprocessingml/2006/main" xmlns:w14="http://schemas.microsoft.com/office/word/2010/wordml" xmlns:w15="http://schemas.microsoft.com/office/word/2012/wordml" xmlns:wpg="http://schemas.microsoft.com/office/word/2010/wordprocessingGroup" xmlns:wpi="http://schemas.microsoft.com/office/word/2010/wordprocessingInk" xmlns:wne="http://schemas.microsoft.com/office/word/2006/wordml" xmlns:wps="http://schemas.microsoft.com/office/word/2010/wordprocessingShape" mc:Ignorable="w14 w15 wp14">
+<w:footnotes xmlns:wpc="http://schemas.microsoft.com/office/word/2010/wordprocessingCanvas" xmlns:mc="http://schemas.openxmlformats.org/markup-compatibility/2006" xmlns:o="urn:schemas-microsoft-com:office:office" xmlns:r="http://schemas.openxmlformats.org/officeDocument/2006/relationships" xmlns:m="http://schemas.openxmlformats.org/officeDocument/2006/math" xmlns:v="urn:schemas-microsoft-com:vml" xmlns:wp14="http://schemas.microsoft.com/office/word/2010/wordprocessingDrawing" xmlns:wp="http://schemas.openxmlformats.org/drawingml/2006/wordprocessingDrawing" xmlns:w10="urn:schemas-microsoft-com:office:word" xmlns:w="http://schemas.openxmlformats.org/wordprocessingml/2006/main" xmlns:w14="http://schemas.microsoft.com/office/word/2010/wordml" xmlns:wpg="http://schemas.microsoft.com/office/word/2010/wordprocessingGroup" xmlns:wpi="http://schemas.microsoft.com/office/word/2010/wordprocessingInk" xmlns:wne="http://schemas.microsoft.com/office/word/2006/wordml" xmlns:wps="http://schemas.microsoft.com/office/word/2010/wordprocessingShape" mc:Ignorable="w14 wp14">
   <w:footnote w:type="separator" w:id="-1">
     <w:p>
       <w:pPr>
@@ -8016,7 +8206,7 @@
 </file>
 
 <file path=word/header1.xml><?xml version="1.0" encoding="utf-8"?>
-<w:hdr xmlns:wpc="http://schemas.microsoft.com/office/word/2010/wordprocessingCanvas" xmlns:mc="http://schemas.openxmlformats.org/markup-compatibility/2006" xmlns:o="urn:schemas-microsoft-com:office:office" xmlns:r="http://schemas.openxmlformats.org/officeDocument/2006/relationships" xmlns:m="http://schemas.openxmlformats.org/officeDocument/2006/math" xmlns:v="urn:schemas-microsoft-com:vml" xmlns:wp14="http://schemas.microsoft.com/office/word/2010/wordprocessingDrawing" xmlns:wp="http://schemas.openxmlformats.org/drawingml/2006/wordprocessingDrawing" xmlns:w10="urn:schemas-microsoft-com:office:word" xmlns:w="http://schemas.openxmlformats.org/wordprocessingml/2006/main" xmlns:w14="http://schemas.microsoft.com/office/word/2010/wordml" xmlns:w15="http://schemas.microsoft.com/office/word/2012/wordml" xmlns:wpg="http://schemas.microsoft.com/office/word/2010/wordprocessingGroup" xmlns:wpi="http://schemas.microsoft.com/office/word/2010/wordprocessingInk" xmlns:wne="http://schemas.microsoft.com/office/word/2006/wordml" xmlns:wps="http://schemas.microsoft.com/office/word/2010/wordprocessingShape" mc:Ignorable="w14 w15 wp14">
+<w:hdr xmlns:wpc="http://schemas.microsoft.com/office/word/2010/wordprocessingCanvas" xmlns:mc="http://schemas.openxmlformats.org/markup-compatibility/2006" xmlns:o="urn:schemas-microsoft-com:office:office" xmlns:r="http://schemas.openxmlformats.org/officeDocument/2006/relationships" xmlns:m="http://schemas.openxmlformats.org/officeDocument/2006/math" xmlns:v="urn:schemas-microsoft-com:vml" xmlns:wp14="http://schemas.microsoft.com/office/word/2010/wordprocessingDrawing" xmlns:wp="http://schemas.openxmlformats.org/drawingml/2006/wordprocessingDrawing" xmlns:w10="urn:schemas-microsoft-com:office:word" xmlns:w="http://schemas.openxmlformats.org/wordprocessingml/2006/main" xmlns:w14="http://schemas.microsoft.com/office/word/2010/wordml" xmlns:wpg="http://schemas.microsoft.com/office/word/2010/wordprocessingGroup" xmlns:wpi="http://schemas.microsoft.com/office/word/2010/wordprocessingInk" xmlns:wne="http://schemas.microsoft.com/office/word/2006/wordml" xmlns:wps="http://schemas.microsoft.com/office/word/2010/wordprocessingShape" mc:Ignorable="w14 wp14">
   <w:p>
     <w:pPr>
       <w:pBdr>
@@ -8086,7 +8276,7 @@
 </file>
 
 <file path=word/numbering.xml><?xml version="1.0" encoding="utf-8"?>
-<w:numbering xmlns:wpc="http://schemas.microsoft.com/office/word/2010/wordprocessingCanvas" xmlns:mc="http://schemas.openxmlformats.org/markup-compatibility/2006" xmlns:o="urn:schemas-microsoft-com:office:office" xmlns:r="http://schemas.openxmlformats.org/officeDocument/2006/relationships" xmlns:m="http://schemas.openxmlformats.org/officeDocument/2006/math" xmlns:v="urn:schemas-microsoft-com:vml" xmlns:wp14="http://schemas.microsoft.com/office/word/2010/wordprocessingDrawing" xmlns:wp="http://schemas.openxmlformats.org/drawingml/2006/wordprocessingDrawing" xmlns:w10="urn:schemas-microsoft-com:office:word" xmlns:w="http://schemas.openxmlformats.org/wordprocessingml/2006/main" xmlns:w14="http://schemas.microsoft.com/office/word/2010/wordml" xmlns:w15="http://schemas.microsoft.com/office/word/2012/wordml" xmlns:wpg="http://schemas.microsoft.com/office/word/2010/wordprocessingGroup" xmlns:wpi="http://schemas.microsoft.com/office/word/2010/wordprocessingInk" xmlns:wne="http://schemas.microsoft.com/office/word/2006/wordml" xmlns:wps="http://schemas.microsoft.com/office/word/2010/wordprocessingShape" mc:Ignorable="w14 w15 wp14">
+<w:numbering xmlns:wpc="http://schemas.microsoft.com/office/word/2010/wordprocessingCanvas" xmlns:mc="http://schemas.openxmlformats.org/markup-compatibility/2006" xmlns:o="urn:schemas-microsoft-com:office:office" xmlns:r="http://schemas.openxmlformats.org/officeDocument/2006/relationships" xmlns:m="http://schemas.openxmlformats.org/officeDocument/2006/math" xmlns:v="urn:schemas-microsoft-com:vml" xmlns:wp14="http://schemas.microsoft.com/office/word/2010/wordprocessingDrawing" xmlns:wp="http://schemas.openxmlformats.org/drawingml/2006/wordprocessingDrawing" xmlns:w10="urn:schemas-microsoft-com:office:word" xmlns:w="http://schemas.openxmlformats.org/wordprocessingml/2006/main" xmlns:w14="http://schemas.microsoft.com/office/word/2010/wordml" xmlns:wpg="http://schemas.microsoft.com/office/word/2010/wordprocessingGroup" xmlns:wpi="http://schemas.microsoft.com/office/word/2010/wordprocessingInk" xmlns:wne="http://schemas.microsoft.com/office/word/2006/wordml" xmlns:wps="http://schemas.microsoft.com/office/word/2010/wordprocessingShape" mc:Ignorable="w14 wp14">
   <w:abstractNum w:abstractNumId="0">
     <w:nsid w:val="07E16836"/>
     <w:multiLevelType w:val="multilevel"/>
@@ -10942,7 +11132,7 @@
 </file>
 
 <file path=word/styles.xml><?xml version="1.0" encoding="utf-8"?>
-<w:styles xmlns:mc="http://schemas.openxmlformats.org/markup-compatibility/2006" xmlns:r="http://schemas.openxmlformats.org/officeDocument/2006/relationships" xmlns:w="http://schemas.openxmlformats.org/wordprocessingml/2006/main" xmlns:w14="http://schemas.microsoft.com/office/word/2010/wordml" xmlns:w15="http://schemas.microsoft.com/office/word/2012/wordml" mc:Ignorable="w14 w15">
+<w:styles xmlns:mc="http://schemas.openxmlformats.org/markup-compatibility/2006" xmlns:r="http://schemas.openxmlformats.org/officeDocument/2006/relationships" xmlns:w="http://schemas.openxmlformats.org/wordprocessingml/2006/main" xmlns:w14="http://schemas.microsoft.com/office/word/2010/wordml" mc:Ignorable="w14">
   <w:docDefaults>
     <w:rPrDefault>
       <w:rPr>
@@ -10958,378 +11148,144 @@
       </w:pPr>
     </w:pPrDefault>
   </w:docDefaults>
-  <w:latentStyles w:defLockedState="0" w:defUIPriority="99" w:defSemiHidden="0" w:defUnhideWhenUsed="0" w:defQFormat="0" w:count="371">
-    <w:lsdException w:name="Normal" w:uiPriority="0" w:qFormat="1"/>
-    <w:lsdException w:name="heading 1" w:uiPriority="9" w:qFormat="1"/>
-    <w:lsdException w:name="heading 2" w:semiHidden="1" w:uiPriority="9" w:unhideWhenUsed="1" w:qFormat="1"/>
-    <w:lsdException w:name="heading 3" w:semiHidden="1" w:uiPriority="9" w:unhideWhenUsed="1" w:qFormat="1"/>
-    <w:lsdException w:name="heading 4" w:semiHidden="1" w:uiPriority="9" w:unhideWhenUsed="1" w:qFormat="1"/>
-    <w:lsdException w:name="heading 5" w:semiHidden="1" w:uiPriority="9" w:unhideWhenUsed="1" w:qFormat="1"/>
-    <w:lsdException w:name="heading 6" w:semiHidden="1" w:uiPriority="9" w:unhideWhenUsed="1" w:qFormat="1"/>
-    <w:lsdException w:name="heading 7" w:semiHidden="1" w:uiPriority="9" w:unhideWhenUsed="1" w:qFormat="1"/>
-    <w:lsdException w:name="heading 8" w:semiHidden="1" w:uiPriority="9" w:unhideWhenUsed="1" w:qFormat="1"/>
-    <w:lsdException w:name="heading 9" w:semiHidden="1" w:uiPriority="9" w:unhideWhenUsed="1" w:qFormat="1"/>
-    <w:lsdException w:name="index 1" w:semiHidden="1" w:unhideWhenUsed="1"/>
-    <w:lsdException w:name="index 2" w:semiHidden="1" w:unhideWhenUsed="1"/>
-    <w:lsdException w:name="index 3" w:semiHidden="1" w:unhideWhenUsed="1"/>
-    <w:lsdException w:name="index 4" w:semiHidden="1" w:unhideWhenUsed="1"/>
-    <w:lsdException w:name="index 5" w:semiHidden="1" w:unhideWhenUsed="1"/>
-    <w:lsdException w:name="index 6" w:semiHidden="1" w:unhideWhenUsed="1"/>
-    <w:lsdException w:name="index 7" w:semiHidden="1" w:unhideWhenUsed="1"/>
-    <w:lsdException w:name="index 8" w:semiHidden="1" w:unhideWhenUsed="1"/>
-    <w:lsdException w:name="index 9" w:semiHidden="1" w:unhideWhenUsed="1"/>
-    <w:lsdException w:name="toc 1" w:semiHidden="1" w:uiPriority="39" w:unhideWhenUsed="1"/>
-    <w:lsdException w:name="toc 2" w:semiHidden="1" w:uiPriority="39" w:unhideWhenUsed="1"/>
-    <w:lsdException w:name="toc 3" w:semiHidden="1" w:uiPriority="39" w:unhideWhenUsed="1"/>
-    <w:lsdException w:name="toc 4" w:semiHidden="1" w:uiPriority="39" w:unhideWhenUsed="1"/>
-    <w:lsdException w:name="toc 5" w:semiHidden="1" w:uiPriority="39" w:unhideWhenUsed="1"/>
-    <w:lsdException w:name="toc 6" w:semiHidden="1" w:uiPriority="39" w:unhideWhenUsed="1"/>
-    <w:lsdException w:name="toc 7" w:semiHidden="1" w:uiPriority="39" w:unhideWhenUsed="1"/>
-    <w:lsdException w:name="toc 8" w:semiHidden="1" w:uiPriority="39" w:unhideWhenUsed="1"/>
-    <w:lsdException w:name="toc 9" w:semiHidden="1" w:uiPriority="39" w:unhideWhenUsed="1"/>
-    <w:lsdException w:name="Normal Indent" w:semiHidden="1" w:unhideWhenUsed="1"/>
-    <w:lsdException w:name="footnote text" w:semiHidden="1" w:unhideWhenUsed="1"/>
-    <w:lsdException w:name="annotation text" w:semiHidden="1" w:unhideWhenUsed="1"/>
-    <w:lsdException w:name="header" w:semiHidden="1" w:unhideWhenUsed="1"/>
-    <w:lsdException w:name="footer" w:semiHidden="1" w:unhideWhenUsed="1"/>
-    <w:lsdException w:name="index heading" w:semiHidden="1" w:unhideWhenUsed="1"/>
-    <w:lsdException w:name="caption" w:semiHidden="1" w:uiPriority="35" w:unhideWhenUsed="1" w:qFormat="1"/>
-    <w:lsdException w:name="table of figures" w:semiHidden="1" w:unhideWhenUsed="1"/>
-    <w:lsdException w:name="envelope address" w:semiHidden="1" w:unhideWhenUsed="1"/>
-    <w:lsdException w:name="envelope return" w:semiHidden="1" w:unhideWhenUsed="1"/>
-    <w:lsdException w:name="footnote reference" w:semiHidden="1" w:unhideWhenUsed="1"/>
-    <w:lsdException w:name="annotation reference" w:semiHidden="1" w:unhideWhenUsed="1"/>
-    <w:lsdException w:name="line number" w:semiHidden="1" w:unhideWhenUsed="1"/>
-    <w:lsdException w:name="page number" w:semiHidden="1" w:unhideWhenUsed="1"/>
-    <w:lsdException w:name="endnote reference" w:semiHidden="1" w:unhideWhenUsed="1"/>
-    <w:lsdException w:name="endnote text" w:semiHidden="1" w:unhideWhenUsed="1"/>
-    <w:lsdException w:name="table of authorities" w:semiHidden="1" w:unhideWhenUsed="1"/>
-    <w:lsdException w:name="macro" w:semiHidden="1" w:unhideWhenUsed="1"/>
-    <w:lsdException w:name="toa heading" w:semiHidden="1" w:unhideWhenUsed="1"/>
-    <w:lsdException w:name="List" w:semiHidden="1" w:unhideWhenUsed="1"/>
-    <w:lsdException w:name="List Bullet" w:semiHidden="1" w:unhideWhenUsed="1"/>
-    <w:lsdException w:name="List Number" w:semiHidden="1" w:unhideWhenUsed="1"/>
-    <w:lsdException w:name="List 2" w:semiHidden="1" w:unhideWhenUsed="1"/>
-    <w:lsdException w:name="List 3" w:semiHidden="1" w:unhideWhenUsed="1"/>
-    <w:lsdException w:name="List 4" w:semiHidden="1" w:unhideWhenUsed="1"/>
-    <w:lsdException w:name="List 5" w:semiHidden="1" w:unhideWhenUsed="1"/>
-    <w:lsdException w:name="List Bullet 2" w:semiHidden="1" w:unhideWhenUsed="1"/>
-    <w:lsdException w:name="List Bullet 3" w:semiHidden="1" w:unhideWhenUsed="1"/>
-    <w:lsdException w:name="List Bullet 4" w:semiHidden="1" w:unhideWhenUsed="1"/>
-    <w:lsdException w:name="List Bullet 5" w:semiHidden="1" w:unhideWhenUsed="1"/>
-    <w:lsdException w:name="List Number 2" w:semiHidden="1" w:unhideWhenUsed="1"/>
-    <w:lsdException w:name="List Number 3" w:semiHidden="1" w:unhideWhenUsed="1"/>
-    <w:lsdException w:name="List Number 4" w:semiHidden="1" w:unhideWhenUsed="1"/>
-    <w:lsdException w:name="List Number 5" w:semiHidden="1" w:unhideWhenUsed="1"/>
-    <w:lsdException w:name="Title" w:uiPriority="10" w:qFormat="1"/>
-    <w:lsdException w:name="Closing" w:semiHidden="1" w:unhideWhenUsed="1"/>
-    <w:lsdException w:name="Signature" w:semiHidden="1" w:unhideWhenUsed="1"/>
-    <w:lsdException w:name="Default Paragraph Font" w:semiHidden="1" w:uiPriority="1" w:unhideWhenUsed="1"/>
-    <w:lsdException w:name="Body Text" w:semiHidden="1" w:unhideWhenUsed="1"/>
-    <w:lsdException w:name="Body Text Indent" w:semiHidden="1" w:unhideWhenUsed="1"/>
-    <w:lsdException w:name="List Continue" w:semiHidden="1" w:unhideWhenUsed="1"/>
-    <w:lsdException w:name="List Continue 2" w:semiHidden="1" w:unhideWhenUsed="1"/>
-    <w:lsdException w:name="List Continue 3" w:semiHidden="1" w:unhideWhenUsed="1"/>
-    <w:lsdException w:name="List Continue 4" w:semiHidden="1" w:unhideWhenUsed="1"/>
-    <w:lsdException w:name="List Continue 5" w:semiHidden="1" w:unhideWhenUsed="1"/>
-    <w:lsdException w:name="Message Header" w:semiHidden="1" w:unhideWhenUsed="1"/>
-    <w:lsdException w:name="Subtitle" w:uiPriority="11" w:qFormat="1"/>
-    <w:lsdException w:name="Salutation" w:semiHidden="1" w:unhideWhenUsed="1"/>
-    <w:lsdException w:name="Date" w:semiHidden="1" w:unhideWhenUsed="1"/>
-    <w:lsdException w:name="Body Text First Indent" w:semiHidden="1" w:unhideWhenUsed="1"/>
-    <w:lsdException w:name="Body Text First Indent 2" w:semiHidden="1" w:unhideWhenUsed="1"/>
-    <w:lsdException w:name="Note Heading" w:semiHidden="1" w:unhideWhenUsed="1"/>
-    <w:lsdException w:name="Body Text 2" w:semiHidden="1" w:unhideWhenUsed="1"/>
-    <w:lsdException w:name="Body Text 3" w:semiHidden="1" w:unhideWhenUsed="1"/>
-    <w:lsdException w:name="Body Text Indent 2" w:semiHidden="1" w:unhideWhenUsed="1"/>
-    <w:lsdException w:name="Body Text Indent 3" w:semiHidden="1" w:unhideWhenUsed="1"/>
-    <w:lsdException w:name="Block Text" w:semiHidden="1" w:unhideWhenUsed="1"/>
-    <w:lsdException w:name="Hyperlink" w:semiHidden="1" w:unhideWhenUsed="1"/>
-    <w:lsdException w:name="FollowedHyperlink" w:semiHidden="1" w:unhideWhenUsed="1"/>
-    <w:lsdException w:name="Strong" w:uiPriority="22" w:qFormat="1"/>
-    <w:lsdException w:name="Emphasis" w:uiPriority="20" w:qFormat="1"/>
-    <w:lsdException w:name="Document Map" w:semiHidden="1" w:unhideWhenUsed="1"/>
-    <w:lsdException w:name="Plain Text" w:semiHidden="1" w:unhideWhenUsed="1"/>
-    <w:lsdException w:name="E-mail Signature" w:semiHidden="1" w:unhideWhenUsed="1"/>
-    <w:lsdException w:name="HTML Top of Form" w:semiHidden="1" w:unhideWhenUsed="1"/>
-    <w:lsdException w:name="HTML Bottom of Form" w:semiHidden="1" w:unhideWhenUsed="1"/>
-    <w:lsdException w:name="Normal (Web)" w:semiHidden="1" w:unhideWhenUsed="1"/>
-    <w:lsdException w:name="HTML Acronym" w:semiHidden="1" w:unhideWhenUsed="1"/>
-    <w:lsdException w:name="HTML Address" w:semiHidden="1" w:unhideWhenUsed="1"/>
-    <w:lsdException w:name="HTML Cite" w:semiHidden="1" w:unhideWhenUsed="1"/>
-    <w:lsdException w:name="HTML Code" w:semiHidden="1" w:unhideWhenUsed="1"/>
-    <w:lsdException w:name="HTML Definition" w:semiHidden="1" w:unhideWhenUsed="1"/>
-    <w:lsdException w:name="HTML Keyboard" w:semiHidden="1" w:unhideWhenUsed="1"/>
-    <w:lsdException w:name="HTML Preformatted" w:semiHidden="1" w:unhideWhenUsed="1"/>
-    <w:lsdException w:name="HTML Sample" w:semiHidden="1" w:unhideWhenUsed="1"/>
-    <w:lsdException w:name="HTML Typewriter" w:semiHidden="1" w:unhideWhenUsed="1"/>
-    <w:lsdException w:name="HTML Variable" w:semiHidden="1" w:unhideWhenUsed="1"/>
-    <w:lsdException w:name="Normal Table" w:semiHidden="1" w:unhideWhenUsed="1"/>
-    <w:lsdException w:name="annotation subject" w:semiHidden="1" w:unhideWhenUsed="1"/>
-    <w:lsdException w:name="No List" w:semiHidden="1" w:unhideWhenUsed="1"/>
-    <w:lsdException w:name="Outline List 1" w:semiHidden="1" w:unhideWhenUsed="1"/>
-    <w:lsdException w:name="Outline List 2" w:semiHidden="1" w:unhideWhenUsed="1"/>
-    <w:lsdException w:name="Outline List 3" w:semiHidden="1" w:unhideWhenUsed="1"/>
-    <w:lsdException w:name="Table Simple 1" w:semiHidden="1" w:unhideWhenUsed="1"/>
-    <w:lsdException w:name="Table Simple 2" w:semiHidden="1" w:unhideWhenUsed="1"/>
-    <w:lsdException w:name="Table Simple 3" w:semiHidden="1" w:unhideWhenUsed="1"/>
-    <w:lsdException w:name="Table Classic 1" w:semiHidden="1" w:unhideWhenUsed="1"/>
-    <w:lsdException w:name="Table Classic 2" w:semiHidden="1" w:unhideWhenUsed="1"/>
-    <w:lsdException w:name="Table Classic 3" w:semiHidden="1" w:unhideWhenUsed="1"/>
-    <w:lsdException w:name="Table Classic 4" w:semiHidden="1" w:unhideWhenUsed="1"/>
-    <w:lsdException w:name="Table Colorful 1" w:semiHidden="1" w:unhideWhenUsed="1"/>
-    <w:lsdException w:name="Table Colorful 2" w:semiHidden="1" w:unhideWhenUsed="1"/>
-    <w:lsdException w:name="Table Colorful 3" w:semiHidden="1" w:unhideWhenUsed="1"/>
-    <w:lsdException w:name="Table Columns 1" w:semiHidden="1" w:unhideWhenUsed="1"/>
-    <w:lsdException w:name="Table Columns 2" w:semiHidden="1" w:unhideWhenUsed="1"/>
-    <w:lsdException w:name="Table Columns 3" w:semiHidden="1" w:unhideWhenUsed="1"/>
-    <w:lsdException w:name="Table Columns 4" w:semiHidden="1" w:unhideWhenUsed="1"/>
-    <w:lsdException w:name="Table Columns 5" w:semiHidden="1" w:unhideWhenUsed="1"/>
-    <w:lsdException w:name="Table Grid 1" w:semiHidden="1" w:unhideWhenUsed="1"/>
-    <w:lsdException w:name="Table Grid 2" w:semiHidden="1" w:unhideWhenUsed="1"/>
-    <w:lsdException w:name="Table Grid 3" w:semiHidden="1" w:unhideWhenUsed="1"/>
-    <w:lsdException w:name="Table Grid 4" w:semiHidden="1" w:unhideWhenUsed="1"/>
-    <w:lsdException w:name="Table Grid 5" w:semiHidden="1" w:unhideWhenUsed="1"/>
-    <w:lsdException w:name="Table Grid 6" w:semiHidden="1" w:unhideWhenUsed="1"/>
-    <w:lsdException w:name="Table Grid 7" w:semiHidden="1" w:unhideWhenUsed="1"/>
-    <w:lsdException w:name="Table Grid 8" w:semiHidden="1" w:unhideWhenUsed="1"/>
-    <w:lsdException w:name="Table List 1" w:semiHidden="1" w:unhideWhenUsed="1"/>
-    <w:lsdException w:name="Table List 2" w:semiHidden="1" w:unhideWhenUsed="1"/>
-    <w:lsdException w:name="Table List 3" w:semiHidden="1" w:unhideWhenUsed="1"/>
-    <w:lsdException w:name="Table List 4" w:semiHidden="1" w:unhideWhenUsed="1"/>
-    <w:lsdException w:name="Table List 5" w:semiHidden="1" w:unhideWhenUsed="1"/>
-    <w:lsdException w:name="Table List 6" w:semiHidden="1" w:unhideWhenUsed="1"/>
-    <w:lsdException w:name="Table List 7" w:semiHidden="1" w:unhideWhenUsed="1"/>
-    <w:lsdException w:name="Table List 8" w:semiHidden="1" w:unhideWhenUsed="1"/>
-    <w:lsdException w:name="Table 3D effects 1" w:semiHidden="1" w:unhideWhenUsed="1"/>
-    <w:lsdException w:name="Table 3D effects 2" w:semiHidden="1" w:unhideWhenUsed="1"/>
-    <w:lsdException w:name="Table 3D effects 3" w:semiHidden="1" w:unhideWhenUsed="1"/>
-    <w:lsdException w:name="Table Contemporary" w:semiHidden="1" w:unhideWhenUsed="1"/>
-    <w:lsdException w:name="Table Elegant" w:semiHidden="1" w:unhideWhenUsed="1"/>
-    <w:lsdException w:name="Table Professional" w:semiHidden="1" w:unhideWhenUsed="1"/>
-    <w:lsdException w:name="Table Subtle 1" w:semiHidden="1" w:unhideWhenUsed="1"/>
-    <w:lsdException w:name="Table Subtle 2" w:semiHidden="1" w:unhideWhenUsed="1"/>
-    <w:lsdException w:name="Table Web 1" w:semiHidden="1" w:unhideWhenUsed="1"/>
-    <w:lsdException w:name="Table Web 2" w:semiHidden="1" w:unhideWhenUsed="1"/>
-    <w:lsdException w:name="Table Web 3" w:semiHidden="1" w:unhideWhenUsed="1"/>
-    <w:lsdException w:name="Balloon Text" w:semiHidden="1" w:unhideWhenUsed="1"/>
-    <w:lsdException w:name="Table Grid" w:uiPriority="39"/>
-    <w:lsdException w:name="Table Theme" w:semiHidden="1" w:unhideWhenUsed="1"/>
-    <w:lsdException w:name="Placeholder Text" w:semiHidden="1"/>
-    <w:lsdException w:name="No Spacing" w:uiPriority="1" w:qFormat="1"/>
-    <w:lsdException w:name="Light Shading" w:uiPriority="60"/>
-    <w:lsdException w:name="Light List" w:uiPriority="61"/>
-    <w:lsdException w:name="Light Grid" w:uiPriority="62"/>
-    <w:lsdException w:name="Medium Shading 1" w:uiPriority="63"/>
-    <w:lsdException w:name="Medium Shading 2" w:uiPriority="64"/>
-    <w:lsdException w:name="Medium List 1" w:uiPriority="65"/>
-    <w:lsdException w:name="Medium List 2" w:uiPriority="66"/>
-    <w:lsdException w:name="Medium Grid 1" w:uiPriority="67"/>
-    <w:lsdException w:name="Medium Grid 2" w:uiPriority="68"/>
-    <w:lsdException w:name="Medium Grid 3" w:uiPriority="69"/>
-    <w:lsdException w:name="Dark List" w:uiPriority="70"/>
-    <w:lsdException w:name="Colorful Shading" w:uiPriority="71"/>
-    <w:lsdException w:name="Colorful List" w:uiPriority="72"/>
-    <w:lsdException w:name="Colorful Grid" w:uiPriority="73"/>
-    <w:lsdException w:name="Light Shading Accent 1" w:uiPriority="60"/>
-    <w:lsdException w:name="Light List Accent 1" w:uiPriority="61"/>
-    <w:lsdException w:name="Light Grid Accent 1" w:uiPriority="62"/>
-    <w:lsdException w:name="Medium Shading 1 Accent 1" w:uiPriority="63"/>
-    <w:lsdException w:name="Medium Shading 2 Accent 1" w:uiPriority="64"/>
-    <w:lsdException w:name="Medium List 1 Accent 1" w:uiPriority="65"/>
-    <w:lsdException w:name="Revision" w:semiHidden="1"/>
-    <w:lsdException w:name="List Paragraph" w:uiPriority="34" w:qFormat="1"/>
-    <w:lsdException w:name="Quote" w:uiPriority="29" w:qFormat="1"/>
-    <w:lsdException w:name="Intense Quote" w:uiPriority="30" w:qFormat="1"/>
-    <w:lsdException w:name="Medium List 2 Accent 1" w:uiPriority="66"/>
-    <w:lsdException w:name="Medium Grid 1 Accent 1" w:uiPriority="67"/>
-    <w:lsdException w:name="Medium Grid 2 Accent 1" w:uiPriority="68"/>
-    <w:lsdException w:name="Medium Grid 3 Accent 1" w:uiPriority="69"/>
-    <w:lsdException w:name="Dark List Accent 1" w:uiPriority="70"/>
-    <w:lsdException w:name="Colorful Shading Accent 1" w:uiPriority="71"/>
-    <w:lsdException w:name="Colorful List Accent 1" w:uiPriority="72"/>
-    <w:lsdException w:name="Colorful Grid Accent 1" w:uiPriority="73"/>
-    <w:lsdException w:name="Light Shading Accent 2" w:uiPriority="60"/>
-    <w:lsdException w:name="Light List Accent 2" w:uiPriority="61"/>
-    <w:lsdException w:name="Light Grid Accent 2" w:uiPriority="62"/>
-    <w:lsdException w:name="Medium Shading 1 Accent 2" w:uiPriority="63"/>
-    <w:lsdException w:name="Medium Shading 2 Accent 2" w:uiPriority="64"/>
-    <w:lsdException w:name="Medium List 1 Accent 2" w:uiPriority="65"/>
-    <w:lsdException w:name="Medium List 2 Accent 2" w:uiPriority="66"/>
-    <w:lsdException w:name="Medium Grid 1 Accent 2" w:uiPriority="67"/>
-    <w:lsdException w:name="Medium Grid 2 Accent 2" w:uiPriority="68"/>
-    <w:lsdException w:name="Medium Grid 3 Accent 2" w:uiPriority="69"/>
-    <w:lsdException w:name="Dark List Accent 2" w:uiPriority="70"/>
-    <w:lsdException w:name="Colorful Shading Accent 2" w:uiPriority="71"/>
-    <w:lsdException w:name="Colorful List Accent 2" w:uiPriority="72"/>
-    <w:lsdException w:name="Colorful Grid Accent 2" w:uiPriority="73"/>
-    <w:lsdException w:name="Light Shading Accent 3" w:uiPriority="60"/>
-    <w:lsdException w:name="Light List Accent 3" w:uiPriority="61"/>
-    <w:lsdException w:name="Light Grid Accent 3" w:uiPriority="62"/>
-    <w:lsdException w:name="Medium Shading 1 Accent 3" w:uiPriority="63"/>
-    <w:lsdException w:name="Medium Shading 2 Accent 3" w:uiPriority="64"/>
-    <w:lsdException w:name="Medium List 1 Accent 3" w:uiPriority="65"/>
-    <w:lsdException w:name="Medium List 2 Accent 3" w:uiPriority="66"/>
-    <w:lsdException w:name="Medium Grid 1 Accent 3" w:uiPriority="67"/>
-    <w:lsdException w:name="Medium Grid 2 Accent 3" w:uiPriority="68"/>
-    <w:lsdException w:name="Medium Grid 3 Accent 3" w:uiPriority="69"/>
-    <w:lsdException w:name="Dark List Accent 3" w:uiPriority="70"/>
-    <w:lsdException w:name="Colorful Shading Accent 3" w:uiPriority="71"/>
-    <w:lsdException w:name="Colorful List Accent 3" w:uiPriority="72"/>
-    <w:lsdException w:name="Colorful Grid Accent 3" w:uiPriority="73"/>
-    <w:lsdException w:name="Light Shading Accent 4" w:uiPriority="60"/>
-    <w:lsdException w:name="Light List Accent 4" w:uiPriority="61"/>
-    <w:lsdException w:name="Light Grid Accent 4" w:uiPriority="62"/>
-    <w:lsdException w:name="Medium Shading 1 Accent 4" w:uiPriority="63"/>
-    <w:lsdException w:name="Medium Shading 2 Accent 4" w:uiPriority="64"/>
-    <w:lsdException w:name="Medium List 1 Accent 4" w:uiPriority="65"/>
-    <w:lsdException w:name="Medium List 2 Accent 4" w:uiPriority="66"/>
-    <w:lsdException w:name="Medium Grid 1 Accent 4" w:uiPriority="67"/>
-    <w:lsdException w:name="Medium Grid 2 Accent 4" w:uiPriority="68"/>
-    <w:lsdException w:name="Medium Grid 3 Accent 4" w:uiPriority="69"/>
-    <w:lsdException w:name="Dark List Accent 4" w:uiPriority="70"/>
-    <w:lsdException w:name="Colorful Shading Accent 4" w:uiPriority="71"/>
-    <w:lsdException w:name="Colorful List Accent 4" w:uiPriority="72"/>
-    <w:lsdException w:name="Colorful Grid Accent 4" w:uiPriority="73"/>
-    <w:lsdException w:name="Light Shading Accent 5" w:uiPriority="60"/>
-    <w:lsdException w:name="Light List Accent 5" w:uiPriority="61"/>
-    <w:lsdException w:name="Light Grid Accent 5" w:uiPriority="62"/>
-    <w:lsdException w:name="Medium Shading 1 Accent 5" w:uiPriority="63"/>
-    <w:lsdException w:name="Medium Shading 2 Accent 5" w:uiPriority="64"/>
-    <w:lsdException w:name="Medium List 1 Accent 5" w:uiPriority="65"/>
-    <w:lsdException w:name="Medium List 2 Accent 5" w:uiPriority="66"/>
-    <w:lsdException w:name="Medium Grid 1 Accent 5" w:uiPriority="67"/>
-    <w:lsdException w:name="Medium Grid 2 Accent 5" w:uiPriority="68"/>
-    <w:lsdException w:name="Medium Grid 3 Accent 5" w:uiPriority="69"/>
-    <w:lsdException w:name="Dark List Accent 5" w:uiPriority="70"/>
-    <w:lsdException w:name="Colorful Shading Accent 5" w:uiPriority="71"/>
-    <w:lsdException w:name="Colorful List Accent 5" w:uiPriority="72"/>
-    <w:lsdException w:name="Colorful Grid Accent 5" w:uiPriority="73"/>
-    <w:lsdException w:name="Light Shading Accent 6" w:uiPriority="60"/>
-    <w:lsdException w:name="Light List Accent 6" w:uiPriority="61"/>
-    <w:lsdException w:name="Light Grid Accent 6" w:uiPriority="62"/>
-    <w:lsdException w:name="Medium Shading 1 Accent 6" w:uiPriority="63"/>
-    <w:lsdException w:name="Medium Shading 2 Accent 6" w:uiPriority="64"/>
-    <w:lsdException w:name="Medium List 1 Accent 6" w:uiPriority="65"/>
-    <w:lsdException w:name="Medium List 2 Accent 6" w:uiPriority="66"/>
-    <w:lsdException w:name="Medium Grid 1 Accent 6" w:uiPriority="67"/>
-    <w:lsdException w:name="Medium Grid 2 Accent 6" w:uiPriority="68"/>
-    <w:lsdException w:name="Medium Grid 3 Accent 6" w:uiPriority="69"/>
-    <w:lsdException w:name="Dark List Accent 6" w:uiPriority="70"/>
-    <w:lsdException w:name="Colorful Shading Accent 6" w:uiPriority="71"/>
-    <w:lsdException w:name="Colorful List Accent 6" w:uiPriority="72"/>
-    <w:lsdException w:name="Colorful Grid Accent 6" w:uiPriority="73"/>
-    <w:lsdException w:name="Subtle Emphasis" w:uiPriority="19" w:qFormat="1"/>
-    <w:lsdException w:name="Intense Emphasis" w:uiPriority="21" w:qFormat="1"/>
-    <w:lsdException w:name="Subtle Reference" w:uiPriority="31" w:qFormat="1"/>
-    <w:lsdException w:name="Intense Reference" w:uiPriority="32" w:qFormat="1"/>
-    <w:lsdException w:name="Book Title" w:uiPriority="33" w:qFormat="1"/>
-    <w:lsdException w:name="Bibliography" w:semiHidden="1" w:uiPriority="37" w:unhideWhenUsed="1"/>
-    <w:lsdException w:name="TOC Heading" w:semiHidden="1" w:uiPriority="39" w:unhideWhenUsed="1" w:qFormat="1"/>
-    <w:lsdException w:name="Plain Table 1" w:uiPriority="41"/>
-    <w:lsdException w:name="Plain Table 2" w:uiPriority="42"/>
-    <w:lsdException w:name="Plain Table 3" w:uiPriority="43"/>
-    <w:lsdException w:name="Plain Table 4" w:uiPriority="44"/>
-    <w:lsdException w:name="Plain Table 5" w:uiPriority="45"/>
-    <w:lsdException w:name="Grid Table Light" w:uiPriority="40"/>
-    <w:lsdException w:name="Grid Table 1 Light" w:uiPriority="46"/>
-    <w:lsdException w:name="Grid Table 2" w:uiPriority="47"/>
-    <w:lsdException w:name="Grid Table 3" w:uiPriority="48"/>
-    <w:lsdException w:name="Grid Table 4" w:uiPriority="49"/>
-    <w:lsdException w:name="Grid Table 5 Dark" w:uiPriority="50"/>
-    <w:lsdException w:name="Grid Table 6 Colorful" w:uiPriority="51"/>
-    <w:lsdException w:name="Grid Table 7 Colorful" w:uiPriority="52"/>
-    <w:lsdException w:name="Grid Table 1 Light Accent 1" w:uiPriority="46"/>
-    <w:lsdException w:name="Grid Table 2 Accent 1" w:uiPriority="47"/>
-    <w:lsdException w:name="Grid Table 3 Accent 1" w:uiPriority="48"/>
-    <w:lsdException w:name="Grid Table 4 Accent 1" w:uiPriority="49"/>
-    <w:lsdException w:name="Grid Table 5 Dark Accent 1" w:uiPriority="50"/>
-    <w:lsdException w:name="Grid Table 6 Colorful Accent 1" w:uiPriority="51"/>
-    <w:lsdException w:name="Grid Table 7 Colorful Accent 1" w:uiPriority="52"/>
-    <w:lsdException w:name="Grid Table 1 Light Accent 2" w:uiPriority="46"/>
-    <w:lsdException w:name="Grid Table 2 Accent 2" w:uiPriority="47"/>
-    <w:lsdException w:name="Grid Table 3 Accent 2" w:uiPriority="48"/>
-    <w:lsdException w:name="Grid Table 4 Accent 2" w:uiPriority="49"/>
-    <w:lsdException w:name="Grid Table 5 Dark Accent 2" w:uiPriority="50"/>
-    <w:lsdException w:name="Grid Table 6 Colorful Accent 2" w:uiPriority="51"/>
-    <w:lsdException w:name="Grid Table 7 Colorful Accent 2" w:uiPriority="52"/>
-    <w:lsdException w:name="Grid Table 1 Light Accent 3" w:uiPriority="46"/>
-    <w:lsdException w:name="Grid Table 2 Accent 3" w:uiPriority="47"/>
-    <w:lsdException w:name="Grid Table 3 Accent 3" w:uiPriority="48"/>
-    <w:lsdException w:name="Grid Table 4 Accent 3" w:uiPriority="49"/>
-    <w:lsdException w:name="Grid Table 5 Dark Accent 3" w:uiPriority="50"/>
-    <w:lsdException w:name="Grid Table 6 Colorful Accent 3" w:uiPriority="51"/>
-    <w:lsdException w:name="Grid Table 7 Colorful Accent 3" w:uiPriority="52"/>
-    <w:lsdException w:name="Grid Table 1 Light Accent 4" w:uiPriority="46"/>
-    <w:lsdException w:name="Grid Table 2 Accent 4" w:uiPriority="47"/>
-    <w:lsdException w:name="Grid Table 3 Accent 4" w:uiPriority="48"/>
-    <w:lsdException w:name="Grid Table 4 Accent 4" w:uiPriority="49"/>
-    <w:lsdException w:name="Grid Table 5 Dark Accent 4" w:uiPriority="50"/>
-    <w:lsdException w:name="Grid Table 6 Colorful Accent 4" w:uiPriority="51"/>
-    <w:lsdException w:name="Grid Table 7 Colorful Accent 4" w:uiPriority="52"/>
-    <w:lsdException w:name="Grid Table 1 Light Accent 5" w:uiPriority="46"/>
-    <w:lsdException w:name="Grid Table 2 Accent 5" w:uiPriority="47"/>
-    <w:lsdException w:name="Grid Table 3 Accent 5" w:uiPriority="48"/>
-    <w:lsdException w:name="Grid Table 4 Accent 5" w:uiPriority="49"/>
-    <w:lsdException w:name="Grid Table 5 Dark Accent 5" w:uiPriority="50"/>
-    <w:lsdException w:name="Grid Table 6 Colorful Accent 5" w:uiPriority="51"/>
-    <w:lsdException w:name="Grid Table 7 Colorful Accent 5" w:uiPriority="52"/>
-    <w:lsdException w:name="Grid Table 1 Light Accent 6" w:uiPriority="46"/>
-    <w:lsdException w:name="Grid Table 2 Accent 6" w:uiPriority="47"/>
-    <w:lsdException w:name="Grid Table 3 Accent 6" w:uiPriority="48"/>
-    <w:lsdException w:name="Grid Table 4 Accent 6" w:uiPriority="49"/>
-    <w:lsdException w:name="Grid Table 5 Dark Accent 6" w:uiPriority="50"/>
-    <w:lsdException w:name="Grid Table 6 Colorful Accent 6" w:uiPriority="51"/>
-    <w:lsdException w:name="Grid Table 7 Colorful Accent 6" w:uiPriority="52"/>
-    <w:lsdException w:name="List Table 1 Light" w:uiPriority="46"/>
-    <w:lsdException w:name="List Table 2" w:uiPriority="47"/>
-    <w:lsdException w:name="List Table 3" w:uiPriority="48"/>
-    <w:lsdException w:name="List Table 4" w:uiPriority="49"/>
-    <w:lsdException w:name="List Table 5 Dark" w:uiPriority="50"/>
-    <w:lsdException w:name="List Table 6 Colorful" w:uiPriority="51"/>
-    <w:lsdException w:name="List Table 7 Colorful" w:uiPriority="52"/>
-    <w:lsdException w:name="List Table 1 Light Accent 1" w:uiPriority="46"/>
-    <w:lsdException w:name="List Table 2 Accent 1" w:uiPriority="47"/>
-    <w:lsdException w:name="List Table 3 Accent 1" w:uiPriority="48"/>
-    <w:lsdException w:name="List Table 4 Accent 1" w:uiPriority="49"/>
-    <w:lsdException w:name="List Table 5 Dark Accent 1" w:uiPriority="50"/>
-    <w:lsdException w:name="List Table 6 Colorful Accent 1" w:uiPriority="51"/>
-    <w:lsdException w:name="List Table 7 Colorful Accent 1" w:uiPriority="52"/>
-    <w:lsdException w:name="List Table 1 Light Accent 2" w:uiPriority="46"/>
-    <w:lsdException w:name="List Table 2 Accent 2" w:uiPriority="47"/>
-    <w:lsdException w:name="List Table 3 Accent 2" w:uiPriority="48"/>
-    <w:lsdException w:name="List Table 4 Accent 2" w:uiPriority="49"/>
-    <w:lsdException w:name="List Table 5 Dark Accent 2" w:uiPriority="50"/>
-    <w:lsdException w:name="List Table 6 Colorful Accent 2" w:uiPriority="51"/>
-    <w:lsdException w:name="List Table 7 Colorful Accent 2" w:uiPriority="52"/>
-    <w:lsdException w:name="List Table 1 Light Accent 3" w:uiPriority="46"/>
-    <w:lsdException w:name="List Table 2 Accent 3" w:uiPriority="47"/>
-    <w:lsdException w:name="List Table 3 Accent 3" w:uiPriority="48"/>
-    <w:lsdException w:name="List Table 4 Accent 3" w:uiPriority="49"/>
-    <w:lsdException w:name="List Table 5 Dark Accent 3" w:uiPriority="50"/>
-    <w:lsdException w:name="List Table 6 Colorful Accent 3" w:uiPriority="51"/>
-    <w:lsdException w:name="List Table 7 Colorful Accent 3" w:uiPriority="52"/>
-    <w:lsdException w:name="List Table 1 Light Accent 4" w:uiPriority="46"/>
-    <w:lsdException w:name="List Table 2 Accent 4" w:uiPriority="47"/>
-    <w:lsdException w:name="List Table 3 Accent 4" w:uiPriority="48"/>
-    <w:lsdException w:name="List Table 4 Accent 4" w:uiPriority="49"/>
-    <w:lsdException w:name="List Table 5 Dark Accent 4" w:uiPriority="50"/>
-    <w:lsdException w:name="List Table 6 Colorful Accent 4" w:uiPriority="51"/>
-    <w:lsdException w:name="List Table 7 Colorful Accent 4" w:uiPriority="52"/>
-    <w:lsdException w:name="List Table 1 Light Accent 5" w:uiPriority="46"/>
-    <w:lsdException w:name="List Table 2 Accent 5" w:uiPriority="47"/>
-    <w:lsdException w:name="List Table 3 Accent 5" w:uiPriority="48"/>
-    <w:lsdException w:name="List Table 4 Accent 5" w:uiPriority="49"/>
-    <w:lsdException w:name="List Table 5 Dark Accent 5" w:uiPriority="50"/>
-    <w:lsdException w:name="List Table 6 Colorful Accent 5" w:uiPriority="51"/>
-    <w:lsdException w:name="List Table 7 Colorful Accent 5" w:uiPriority="52"/>
-    <w:lsdException w:name="List Table 1 Light Accent 6" w:uiPriority="46"/>
-    <w:lsdException w:name="List Table 2 Accent 6" w:uiPriority="47"/>
-    <w:lsdException w:name="List Table 3 Accent 6" w:uiPriority="48"/>
-    <w:lsdException w:name="List Table 4 Accent 6" w:uiPriority="49"/>
-    <w:lsdException w:name="List Table 5 Dark Accent 6" w:uiPriority="50"/>
-    <w:lsdException w:name="List Table 6 Colorful Accent 6" w:uiPriority="51"/>
-    <w:lsdException w:name="List Table 7 Colorful Accent 6" w:uiPriority="52"/>
+  <w:latentStyles w:defLockedState="0" w:defUIPriority="99" w:defSemiHidden="1" w:defUnhideWhenUsed="1" w:defQFormat="0" w:count="267">
+    <w:lsdException w:name="Normal" w:semiHidden="0" w:uiPriority="0" w:unhideWhenUsed="0" w:qFormat="1"/>
+    <w:lsdException w:name="heading 1" w:semiHidden="0" w:uiPriority="9" w:unhideWhenUsed="0" w:qFormat="1"/>
+    <w:lsdException w:name="heading 2" w:uiPriority="9" w:qFormat="1"/>
+    <w:lsdException w:name="heading 3" w:uiPriority="9" w:qFormat="1"/>
+    <w:lsdException w:name="heading 4" w:uiPriority="9" w:qFormat="1"/>
+    <w:lsdException w:name="heading 5" w:uiPriority="9" w:qFormat="1"/>
+    <w:lsdException w:name="heading 6" w:uiPriority="9" w:qFormat="1"/>
+    <w:lsdException w:name="heading 7" w:uiPriority="9" w:qFormat="1"/>
+    <w:lsdException w:name="heading 8" w:uiPriority="9" w:qFormat="1"/>
+    <w:lsdException w:name="heading 9" w:uiPriority="9" w:qFormat="1"/>
+    <w:lsdException w:name="toc 1" w:uiPriority="39"/>
+    <w:lsdException w:name="toc 2" w:uiPriority="39"/>
+    <w:lsdException w:name="toc 3" w:uiPriority="39"/>
+    <w:lsdException w:name="toc 4" w:uiPriority="39"/>
+    <w:lsdException w:name="toc 5" w:uiPriority="39"/>
+    <w:lsdException w:name="toc 6" w:uiPriority="39"/>
+    <w:lsdException w:name="toc 7" w:uiPriority="39"/>
+    <w:lsdException w:name="toc 8" w:uiPriority="39"/>
+    <w:lsdException w:name="toc 9" w:uiPriority="39"/>
+    <w:lsdException w:name="caption" w:uiPriority="35" w:qFormat="1"/>
+    <w:lsdException w:name="Title" w:semiHidden="0" w:uiPriority="10" w:unhideWhenUsed="0" w:qFormat="1"/>
+    <w:lsdException w:name="Default Paragraph Font" w:uiPriority="1"/>
+    <w:lsdException w:name="Subtitle" w:semiHidden="0" w:uiPriority="11" w:unhideWhenUsed="0" w:qFormat="1"/>
+    <w:lsdException w:name="Strong" w:semiHidden="0" w:uiPriority="22" w:unhideWhenUsed="0" w:qFormat="1"/>
+    <w:lsdException w:name="Emphasis" w:semiHidden="0" w:uiPriority="20" w:unhideWhenUsed="0" w:qFormat="1"/>
+    <w:lsdException w:name="Table Grid" w:semiHidden="0" w:uiPriority="39" w:unhideWhenUsed="0"/>
+    <w:lsdException w:name="Placeholder Text" w:unhideWhenUsed="0"/>
+    <w:lsdException w:name="No Spacing" w:semiHidden="0" w:uiPriority="1" w:unhideWhenUsed="0" w:qFormat="1"/>
+    <w:lsdException w:name="Light Shading" w:semiHidden="0" w:uiPriority="60" w:unhideWhenUsed="0"/>
+    <w:lsdException w:name="Light List" w:semiHidden="0" w:uiPriority="61" w:unhideWhenUsed="0"/>
+    <w:lsdException w:name="Light Grid" w:semiHidden="0" w:uiPriority="62" w:unhideWhenUsed="0"/>
+    <w:lsdException w:name="Medium Shading 1" w:semiHidden="0" w:uiPriority="63" w:unhideWhenUsed="0"/>
+    <w:lsdException w:name="Medium Shading 2" w:semiHidden="0" w:uiPriority="64" w:unhideWhenUsed="0"/>
+    <w:lsdException w:name="Medium List 1" w:semiHidden="0" w:uiPriority="65" w:unhideWhenUsed="0"/>
+    <w:lsdException w:name="Medium List 2" w:semiHidden="0" w:uiPriority="66" w:unhideWhenUsed="0"/>
+    <w:lsdException w:name="Medium Grid 1" w:semiHidden="0" w:uiPriority="67" w:unhideWhenUsed="0"/>
+    <w:lsdException w:name="Medium Grid 2" w:semiHidden="0" w:uiPriority="68" w:unhideWhenUsed="0"/>
+    <w:lsdException w:name="Medium Grid 3" w:semiHidden="0" w:uiPriority="69" w:unhideWhenUsed="0"/>
+    <w:lsdException w:name="Dark List" w:semiHidden="0" w:uiPriority="70" w:unhideWhenUsed="0"/>
+    <w:lsdException w:name="Colorful Shading" w:semiHidden="0" w:uiPriority="71" w:unhideWhenUsed="0"/>
+    <w:lsdException w:name="Colorful List" w:semiHidden="0" w:uiPriority="72" w:unhideWhenUsed="0"/>
+    <w:lsdException w:name="Colorful Grid" w:semiHidden="0" w:uiPriority="73" w:unhideWhenUsed="0"/>
+    <w:lsdException w:name="Light Shading Accent 1" w:semiHidden="0" w:uiPriority="60" w:unhideWhenUsed="0"/>
+    <w:lsdException w:name="Light List Accent 1" w:semiHidden="0" w:uiPriority="61" w:unhideWhenUsed="0"/>
+    <w:lsdException w:name="Light Grid Accent 1" w:semiHidden="0" w:uiPriority="62" w:unhideWhenUsed="0"/>
+    <w:lsdException w:name="Medium Shading 1 Accent 1" w:semiHidden="0" w:uiPriority="63" w:unhideWhenUsed="0"/>
+    <w:lsdException w:name="Medium Shading 2 Accent 1" w:semiHidden="0" w:uiPriority="64" w:unhideWhenUsed="0"/>
+    <w:lsdException w:name="Medium List 1 Accent 1" w:semiHidden="0" w:uiPriority="65" w:unhideWhenUsed="0"/>
+    <w:lsdException w:name="Revision" w:unhideWhenUsed="0"/>
+    <w:lsdException w:name="List Paragraph" w:semiHidden="0" w:uiPriority="34" w:unhideWhenUsed="0" w:qFormat="1"/>
+    <w:lsdException w:name="Quote" w:semiHidden="0" w:uiPriority="29" w:unhideWhenUsed="0" w:qFormat="1"/>
+    <w:lsdException w:name="Intense Quote" w:semiHidden="0" w:uiPriority="30" w:unhideWhenUsed="0" w:qFormat="1"/>
+    <w:lsdException w:name="Medium List 2 Accent 1" w:semiHidden="0" w:uiPriority="66" w:unhideWhenUsed="0"/>
+    <w:lsdException w:name="Medium Grid 1 Accent 1" w:semiHidden="0" w:uiPriority="67" w:unhideWhenUsed="0"/>
+    <w:lsdException w:name="Medium Grid 2 Accent 1" w:semiHidden="0" w:uiPriority="68" w:unhideWhenUsed="0"/>
+    <w:lsdException w:name="Medium Grid 3 Accent 1" w:semiHidden="0" w:uiPriority="69" w:unhideWhenUsed="0"/>
+    <w:lsdException w:name="Dark List Accent 1" w:semiHidden="0" w:uiPriority="70" w:unhideWhenUsed="0"/>
+    <w:lsdException w:name="Colorful Shading Accent 1" w:semiHidden="0" w:uiPriority="71" w:unhideWhenUsed="0"/>
+    <w:lsdException w:name="Colorful List Accent 1" w:semiHidden="0" w:uiPriority="72" w:unhideWhenUsed="0"/>
+    <w:lsdException w:name="Colorful Grid Accent 1" w:semiHidden="0" w:uiPriority="73" w:unhideWhenUsed="0"/>
+    <w:lsdException w:name="Light Shading Accent 2" w:semiHidden="0" w:uiPriority="60" w:unhideWhenUsed="0"/>
+    <w:lsdException w:name="Light List Accent 2" w:semiHidden="0" w:uiPriority="61" w:unhideWhenUsed="0"/>
+    <w:lsdException w:name="Light Grid Accent 2" w:semiHidden="0" w:uiPriority="62" w:unhideWhenUsed="0"/>
+    <w:lsdException w:name="Medium Shading 1 Accent 2" w:semiHidden="0" w:uiPriority="63" w:unhideWhenUsed="0"/>
+    <w:lsdException w:name="Medium Shading 2 Accent 2" w:semiHidden="0" w:uiPriority="64" w:unhideWhenUsed="0"/>
+    <w:lsdException w:name="Medium List 1 Accent 2" w:semiHidden="0" w:uiPriority="65" w:unhideWhenUsed="0"/>
+    <w:lsdException w:name="Medium List 2 Accent 2" w:semiHidden="0" w:uiPriority="66" w:unhideWhenUsed="0"/>
+    <w:lsdException w:name="Medium Grid 1 Accent 2" w:semiHidden="0" w:uiPriority="67" w:unhideWhenUsed="0"/>
+    <w:lsdException w:name="Medium Grid 2 Accent 2" w:semiHidden="0" w:uiPriority="68" w:unhideWhenUsed="0"/>
+    <w:lsdException w:name="Medium Grid 3 Accent 2" w:semiHidden="0" w:uiPriority="69" w:unhideWhenUsed="0"/>
+    <w:lsdException w:name="Dark List Accent 2" w:semiHidden="0" w:uiPriority="70" w:unhideWhenUsed="0"/>
+    <w:lsdException w:name="Colorful Shading Accent 2" w:semiHidden="0" w:uiPriority="71" w:unhideWhenUsed="0"/>
+    <w:lsdException w:name="Colorful List Accent 2" w:semiHidden="0" w:uiPriority="72" w:unhideWhenUsed="0"/>
+    <w:lsdException w:name="Colorful Grid Accent 2" w:semiHidden="0" w:uiPriority="73" w:unhideWhenUsed="0"/>
+    <w:lsdException w:name="Light Shading Accent 3" w:semiHidden="0" w:uiPriority="60" w:unhideWhenUsed="0"/>
+    <w:lsdException w:name="Light List Accent 3" w:semiHidden="0" w:uiPriority="61" w:unhideWhenUsed="0"/>
+    <w:lsdException w:name="Light Grid Accent 3" w:semiHidden="0" w:uiPriority="62" w:unhideWhenUsed="0"/>
+    <w:lsdException w:name="Medium Shading 1 Accent 3" w:semiHidden="0" w:uiPriority="63" w:unhideWhenUsed="0"/>
+    <w:lsdException w:name="Medium Shading 2 Accent 3" w:semiHidden="0" w:uiPriority="64" w:unhideWhenUsed="0"/>
+    <w:lsdException w:name="Medium List 1 Accent 3" w:semiHidden="0" w:uiPriority="65" w:unhideWhenUsed="0"/>
+    <w:lsdException w:name="Medium List 2 Accent 3" w:semiHidden="0" w:uiPriority="66" w:unhideWhenUsed="0"/>
+    <w:lsdException w:name="Medium Grid 1 Accent 3" w:semiHidden="0" w:uiPriority="67" w:unhideWhenUsed="0"/>
+    <w:lsdException w:name="Medium Grid 2 Accent 3" w:semiHidden="0" w:uiPriority="68" w:unhideWhenUsed="0"/>
+    <w:lsdException w:name="Medium Grid 3 Accent 3" w:semiHidden="0" w:uiPriority="69" w:unhideWhenUsed="0"/>
+    <w:lsdException w:name="Dark List Accent 3" w:semiHidden="0" w:uiPriority="70" w:unhideWhenUsed="0"/>
+    <w:lsdException w:name="Colorful Shading Accent 3" w:semiHidden="0" w:uiPriority="71" w:unhideWhenUsed="0"/>
+    <w:lsdException w:name="Colorful List Accent 3" w:semiHidden="0" w:uiPriority="72" w:unhideWhenUsed="0"/>
+    <w:lsdException w:name="Colorful Grid Accent 3" w:semiHidden="0" w:uiPriority="73" w:unhideWhenUsed="0"/>
+    <w:lsdException w:name="Light Shading Accent 4" w:semiHidden="0" w:uiPriority="60" w:unhideWhenUsed="0"/>
+    <w:lsdException w:name="Light List Accent 4" w:semiHidden="0" w:uiPriority="61" w:unhideWhenUsed="0"/>
+    <w:lsdException w:name="Light Grid Accent 4" w:semiHidden="0" w:uiPriority="62" w:unhideWhenUsed="0"/>
+    <w:lsdException w:name="Medium Shading 1 Accent 4" w:semiHidden="0" w:uiPriority="63" w:unhideWhenUsed="0"/>
+    <w:lsdException w:name="Medium Shading 2 Accent 4" w:semiHidden="0" w:uiPriority="64" w:unhideWhenUsed="0"/>
+    <w:lsdException w:name="Medium List 1 Accent 4" w:semiHidden="0" w:uiPriority="65" w:unhideWhenUsed="0"/>
+    <w:lsdException w:name="Medium List 2 Accent 4" w:semiHidden="0" w:uiPriority="66" w:unhideWhenUsed="0"/>
+    <w:lsdException w:name="Medium Grid 1 Accent 4" w:semiHidden="0" w:uiPriority="67" w:unhideWhenUsed="0"/>
+    <w:lsdException w:name="Medium Grid 2 Accent 4" w:semiHidden="0" w:uiPriority="68" w:unhideWhenUsed="0"/>
+    <w:lsdException w:name="Medium Grid 3 Accent 4" w:semiHidden="0" w:uiPriority="69" w:unhideWhenUsed="0"/>
+    <w:lsdException w:name="Dark List Accent 4" w:semiHidden="0" w:uiPriority="70" w:unhideWhenUsed="0"/>
+    <w:lsdException w:name="Colorful Shading Accent 4" w:semiHidden="0" w:uiPriority="71" w:unhideWhenUsed="0"/>
+    <w:lsdException w:name="Colorful List Accent 4" w:semiHidden="0" w:uiPriority="72" w:unhideWhenUsed="0"/>
+    <w:lsdException w:name="Colorful Grid Accent 4" w:semiHidden="0" w:uiPriority="73" w:unhideWhenUsed="0"/>
+    <w:lsdException w:name="Light Shading Accent 5" w:semiHidden="0" w:uiPriority="60" w:unhideWhenUsed="0"/>
+    <w:lsdException w:name="Light List Accent 5" w:semiHidden="0" w:uiPriority="61" w:unhideWhenUsed="0"/>
+    <w:lsdException w:name="Light Grid Accent 5" w:semiHidden="0" w:uiPriority="62" w:unhideWhenUsed="0"/>
+    <w:lsdException w:name="Medium Shading 1 Accent 5" w:semiHidden="0" w:uiPriority="63" w:unhideWhenUsed="0"/>
+    <w:lsdException w:name="Medium Shading 2 Accent 5" w:semiHidden="0" w:uiPriority="64" w:unhideWhenUsed="0"/>
+    <w:lsdException w:name="Medium List 1 Accent 5" w:semiHidden="0" w:uiPriority="65" w:unhideWhenUsed="0"/>
+    <w:lsdException w:name="Medium List 2 Accent 5" w:semiHidden="0" w:uiPriority="66" w:unhideWhenUsed="0"/>
+    <w:lsdException w:name="Medium Grid 1 Accent 5" w:semiHidden="0" w:uiPriority="67" w:unhideWhenUsed="0"/>
+    <w:lsdException w:name="Medium Grid 2 Accent 5" w:semiHidden="0" w:uiPriority="68" w:unhideWhenUsed="0"/>
+    <w:lsdException w:name="Medium Grid 3 Accent 5" w:semiHidden="0" w:uiPriority="69" w:unhideWhenUsed="0"/>
+    <w:lsdException w:name="Dark List Accent 5" w:semiHidden="0" w:uiPriority="70" w:unhideWhenUsed="0"/>
+    <w:lsdException w:name="Colorful Shading Accent 5" w:semiHidden="0" w:uiPriority="71" w:unhideWhenUsed="0"/>
+    <w:lsdException w:name="Colorful List Accent 5" w:semiHidden="0" w:uiPriority="72" w:unhideWhenUsed="0"/>
+    <w:lsdException w:name="Colorful Grid Accent 5" w:semiHidden="0" w:uiPriority="73" w:unhideWhenUsed="0"/>
+    <w:lsdException w:name="Light Shading Accent 6" w:semiHidden="0" w:uiPriority="60" w:unhideWhenUsed="0"/>
+    <w:lsdException w:name="Light List Accent 6" w:semiHidden="0" w:uiPriority="61" w:unhideWhenUsed="0"/>
+    <w:lsdException w:name="Light Grid Accent 6" w:semiHidden="0" w:uiPriority="62" w:unhideWhenUsed="0"/>
+    <w:lsdException w:name="Medium Shading 1 Accent 6" w:semiHidden="0" w:uiPriority="63" w:unhideWhenUsed="0"/>
+    <w:lsdException w:name="Medium Shading 2 Accent 6" w:semiHidden="0" w:uiPriority="64" w:unhideWhenUsed="0"/>
+    <w:lsdException w:name="Medium List 1 Accent 6" w:semiHidden="0" w:uiPriority="65" w:unhideWhenUsed="0"/>
+    <w:lsdException w:name="Medium List 2 Accent 6" w:semiHidden="0" w:uiPriority="66" w:unhideWhenUsed="0"/>
+    <w:lsdException w:name="Medium Grid 1 Accent 6" w:semiHidden="0" w:uiPriority="67" w:unhideWhenUsed="0"/>
+    <w:lsdException w:name="Medium Grid 2 Accent 6" w:semiHidden="0" w:uiPriority="68" w:unhideWhenUsed="0"/>
+    <w:lsdException w:name="Medium Grid 3 Accent 6" w:semiHidden="0" w:uiPriority="69" w:unhideWhenUsed="0"/>
+    <w:lsdException w:name="Dark List Accent 6" w:semiHidden="0" w:uiPriority="70" w:unhideWhenUsed="0"/>
+    <w:lsdException w:name="Colorful Shading Accent 6" w:semiHidden="0" w:uiPriority="71" w:unhideWhenUsed="0"/>
+    <w:lsdException w:name="Colorful List Accent 6" w:semiHidden="0" w:uiPriority="72" w:unhideWhenUsed="0"/>
+    <w:lsdException w:name="Colorful Grid Accent 6" w:semiHidden="0" w:uiPriority="73" w:unhideWhenUsed="0"/>
+    <w:lsdException w:name="Subtle Emphasis" w:semiHidden="0" w:uiPriority="19" w:unhideWhenUsed="0" w:qFormat="1"/>
+    <w:lsdException w:name="Intense Emphasis" w:semiHidden="0" w:uiPriority="21" w:unhideWhenUsed="0" w:qFormat="1"/>
+    <w:lsdException w:name="Subtle Reference" w:semiHidden="0" w:uiPriority="31" w:unhideWhenUsed="0" w:qFormat="1"/>
+    <w:lsdException w:name="Intense Reference" w:semiHidden="0" w:uiPriority="32" w:unhideWhenUsed="0" w:qFormat="1"/>
+    <w:lsdException w:name="Book Title" w:semiHidden="0" w:uiPriority="33" w:unhideWhenUsed="0" w:qFormat="1"/>
+    <w:lsdException w:name="Bibliography" w:uiPriority="37"/>
+    <w:lsdException w:name="TOC Heading" w:uiPriority="39" w:qFormat="1"/>
   </w:latentStyles>
   <w:style w:type="paragraph" w:default="1" w:styleId="Normal">
     <w:name w:val="Normal"/>
@@ -11469,7 +11425,421 @@
       </w:tblCellMar>
     </w:tblPr>
   </w:style>
-  <w:style w:type="paragraph" w:styleId="Puesto">
+  <w:style w:type="paragraph" w:styleId="Ttulo">
+    <w:name w:val="Title"/>
+    <w:basedOn w:val="Normal"/>
+    <w:next w:val="Normal"/>
+    <w:pPr>
+      <w:spacing w:after="80" w:line="240" w:lineRule="auto"/>
+    </w:pPr>
+    <w:rPr>
+      <w:rFonts w:ascii="Play" w:eastAsia="Play" w:hAnsi="Play" w:cs="Play"/>
+      <w:sz w:val="56"/>
+      <w:szCs w:val="56"/>
+    </w:rPr>
+  </w:style>
+  <w:style w:type="paragraph" w:styleId="Subttulo">
+    <w:name w:val="Subtitle"/>
+    <w:basedOn w:val="Normal"/>
+    <w:next w:val="Normal"/>
+    <w:rPr>
+      <w:color w:val="595959"/>
+      <w:sz w:val="28"/>
+      <w:szCs w:val="28"/>
+    </w:rPr>
+  </w:style>
+  <w:style w:type="paragraph" w:styleId="Prrafodelista">
+    <w:name w:val="List Paragraph"/>
+    <w:basedOn w:val="Normal"/>
+    <w:uiPriority w:val="34"/>
+    <w:qFormat/>
+    <w:rsid w:val="007F5C69"/>
+    <w:pPr>
+      <w:ind w:left="720"/>
+      <w:contextualSpacing/>
+    </w:pPr>
+  </w:style>
+  <w:style w:type="character" w:styleId="Hipervnculo">
+    <w:name w:val="Hyperlink"/>
+    <w:basedOn w:val="Fuentedeprrafopredeter"/>
+    <w:uiPriority w:val="99"/>
+    <w:unhideWhenUsed/>
+    <w:rsid w:val="002C6097"/>
+    <w:rPr>
+      <w:color w:val="0000FF" w:themeColor="hyperlink"/>
+      <w:u w:val="single"/>
+    </w:rPr>
+  </w:style>
+  <w:style w:type="character" w:customStyle="1" w:styleId="yt-core-attributed-string--link-inherit-color">
+    <w:name w:val="yt-core-attributed-string--link-inherit-color"/>
+    <w:basedOn w:val="Fuentedeprrafopredeter"/>
+    <w:rsid w:val="002C6097"/>
+  </w:style>
+  <w:style w:type="paragraph" w:styleId="NormalWeb">
+    <w:name w:val="Normal (Web)"/>
+    <w:basedOn w:val="Normal"/>
+    <w:uiPriority w:val="99"/>
+    <w:semiHidden/>
+    <w:unhideWhenUsed/>
+    <w:rsid w:val="002228F4"/>
+    <w:pPr>
+      <w:spacing w:before="100" w:beforeAutospacing="1" w:after="100" w:afterAutospacing="1" w:line="240" w:lineRule="auto"/>
+    </w:pPr>
+    <w:rPr>
+      <w:rFonts w:ascii="Times New Roman" w:eastAsia="Times New Roman" w:hAnsi="Times New Roman" w:cs="Times New Roman"/>
+      <w:lang w:val="es-AR"/>
+    </w:rPr>
+  </w:style>
+  <w:style w:type="character" w:styleId="nfasis">
+    <w:name w:val="Emphasis"/>
+    <w:basedOn w:val="Fuentedeprrafopredeter"/>
+    <w:uiPriority w:val="20"/>
+    <w:qFormat/>
+    <w:rsid w:val="002228F4"/>
+    <w:rPr>
+      <w:i/>
+      <w:iCs/>
+    </w:rPr>
+  </w:style>
+  <w:style w:type="character" w:styleId="Textoennegrita">
+    <w:name w:val="Strong"/>
+    <w:basedOn w:val="Fuentedeprrafopredeter"/>
+    <w:uiPriority w:val="22"/>
+    <w:qFormat/>
+    <w:rsid w:val="009A0AC4"/>
+    <w:rPr>
+      <w:b/>
+      <w:bCs/>
+    </w:rPr>
+  </w:style>
+  <w:style w:type="paragraph" w:styleId="Textodeglobo">
+    <w:name w:val="Balloon Text"/>
+    <w:basedOn w:val="Normal"/>
+    <w:link w:val="TextodegloboCar"/>
+    <w:uiPriority w:val="99"/>
+    <w:semiHidden/>
+    <w:unhideWhenUsed/>
+    <w:rsid w:val="00E76158"/>
+    <w:pPr>
+      <w:spacing w:after="0" w:line="240" w:lineRule="auto"/>
+    </w:pPr>
+    <w:rPr>
+      <w:rFonts w:ascii="Tahoma" w:hAnsi="Tahoma" w:cs="Tahoma"/>
+      <w:sz w:val="16"/>
+      <w:szCs w:val="16"/>
+    </w:rPr>
+  </w:style>
+  <w:style w:type="character" w:customStyle="1" w:styleId="TextodegloboCar">
+    <w:name w:val="Texto de globo Car"/>
+    <w:basedOn w:val="Fuentedeprrafopredeter"/>
+    <w:link w:val="Textodeglobo"/>
+    <w:uiPriority w:val="99"/>
+    <w:semiHidden/>
+    <w:rsid w:val="00E76158"/>
+    <w:rPr>
+      <w:rFonts w:ascii="Tahoma" w:hAnsi="Tahoma" w:cs="Tahoma"/>
+      <w:sz w:val="16"/>
+      <w:szCs w:val="16"/>
+    </w:rPr>
+  </w:style>
+</w:styles>
+</file>
+
+<file path=word/stylesWithEffects.xml><?xml version="1.0" encoding="utf-8"?>
+<w:styles xmlns:wpc="http://schemas.microsoft.com/office/word/2010/wordprocessingCanvas" xmlns:mc="http://schemas.openxmlformats.org/markup-compatibility/2006" xmlns:o="urn:schemas-microsoft-com:office:office" xmlns:r="http://schemas.openxmlformats.org/officeDocument/2006/relationships" xmlns:m="http://schemas.openxmlformats.org/officeDocument/2006/math" xmlns:v="urn:schemas-microsoft-com:vml" xmlns:wp14="http://schemas.microsoft.com/office/word/2010/wordprocessingDrawing" xmlns:wp="http://schemas.openxmlformats.org/drawingml/2006/wordprocessingDrawing" xmlns:w10="urn:schemas-microsoft-com:office:word" xmlns:w="http://schemas.openxmlformats.org/wordprocessingml/2006/main" xmlns:w14="http://schemas.microsoft.com/office/word/2010/wordml" xmlns:wpg="http://schemas.microsoft.com/office/word/2010/wordprocessingGroup" xmlns:wpi="http://schemas.microsoft.com/office/word/2010/wordprocessingInk" xmlns:wne="http://schemas.microsoft.com/office/word/2006/wordml" xmlns:wps="http://schemas.microsoft.com/office/word/2010/wordprocessingShape" mc:Ignorable="w14 wp14">
+  <w:docDefaults>
+    <w:rPrDefault>
+      <w:rPr>
+        <w:rFonts w:ascii="Aptos" w:eastAsia="Aptos" w:hAnsi="Aptos" w:cs="Aptos"/>
+        <w:sz w:val="24"/>
+        <w:szCs w:val="24"/>
+        <w:lang w:val="es-419" w:eastAsia="es-AR" w:bidi="ar-SA"/>
+      </w:rPr>
+    </w:rPrDefault>
+    <w:pPrDefault>
+      <w:pPr>
+        <w:spacing w:after="160" w:line="279" w:lineRule="auto"/>
+      </w:pPr>
+    </w:pPrDefault>
+  </w:docDefaults>
+  <w:latentStyles w:defLockedState="0" w:defUIPriority="99" w:defSemiHidden="1" w:defUnhideWhenUsed="1" w:defQFormat="0" w:count="267">
+    <w:lsdException w:name="Normal" w:semiHidden="0" w:uiPriority="0" w:unhideWhenUsed="0" w:qFormat="1"/>
+    <w:lsdException w:name="heading 1" w:semiHidden="0" w:uiPriority="9" w:unhideWhenUsed="0" w:qFormat="1"/>
+    <w:lsdException w:name="heading 2" w:uiPriority="9" w:qFormat="1"/>
+    <w:lsdException w:name="heading 3" w:uiPriority="9" w:qFormat="1"/>
+    <w:lsdException w:name="heading 4" w:uiPriority="9" w:qFormat="1"/>
+    <w:lsdException w:name="heading 5" w:uiPriority="9" w:qFormat="1"/>
+    <w:lsdException w:name="heading 6" w:uiPriority="9" w:qFormat="1"/>
+    <w:lsdException w:name="heading 7" w:uiPriority="9" w:qFormat="1"/>
+    <w:lsdException w:name="heading 8" w:uiPriority="9" w:qFormat="1"/>
+    <w:lsdException w:name="heading 9" w:uiPriority="9" w:qFormat="1"/>
+    <w:lsdException w:name="toc 1" w:uiPriority="39"/>
+    <w:lsdException w:name="toc 2" w:uiPriority="39"/>
+    <w:lsdException w:name="toc 3" w:uiPriority="39"/>
+    <w:lsdException w:name="toc 4" w:uiPriority="39"/>
+    <w:lsdException w:name="toc 5" w:uiPriority="39"/>
+    <w:lsdException w:name="toc 6" w:uiPriority="39"/>
+    <w:lsdException w:name="toc 7" w:uiPriority="39"/>
+    <w:lsdException w:name="toc 8" w:uiPriority="39"/>
+    <w:lsdException w:name="toc 9" w:uiPriority="39"/>
+    <w:lsdException w:name="caption" w:uiPriority="35" w:qFormat="1"/>
+    <w:lsdException w:name="Title" w:semiHidden="0" w:uiPriority="10" w:unhideWhenUsed="0" w:qFormat="1"/>
+    <w:lsdException w:name="Default Paragraph Font" w:uiPriority="1"/>
+    <w:lsdException w:name="Subtitle" w:semiHidden="0" w:uiPriority="11" w:unhideWhenUsed="0" w:qFormat="1"/>
+    <w:lsdException w:name="Strong" w:semiHidden="0" w:uiPriority="22" w:unhideWhenUsed="0" w:qFormat="1"/>
+    <w:lsdException w:name="Emphasis" w:semiHidden="0" w:uiPriority="20" w:unhideWhenUsed="0" w:qFormat="1"/>
+    <w:lsdException w:name="Table Grid" w:semiHidden="0" w:uiPriority="39" w:unhideWhenUsed="0"/>
+    <w:lsdException w:name="Placeholder Text" w:unhideWhenUsed="0"/>
+    <w:lsdException w:name="No Spacing" w:semiHidden="0" w:uiPriority="1" w:unhideWhenUsed="0" w:qFormat="1"/>
+    <w:lsdException w:name="Light Shading" w:semiHidden="0" w:uiPriority="60" w:unhideWhenUsed="0"/>
+    <w:lsdException w:name="Light List" w:semiHidden="0" w:uiPriority="61" w:unhideWhenUsed="0"/>
+    <w:lsdException w:name="Light Grid" w:semiHidden="0" w:uiPriority="62" w:unhideWhenUsed="0"/>
+    <w:lsdException w:name="Medium Shading 1" w:semiHidden="0" w:uiPriority="63" w:unhideWhenUsed="0"/>
+    <w:lsdException w:name="Medium Shading 2" w:semiHidden="0" w:uiPriority="64" w:unhideWhenUsed="0"/>
+    <w:lsdException w:name="Medium List 1" w:semiHidden="0" w:uiPriority="65" w:unhideWhenUsed="0"/>
+    <w:lsdException w:name="Medium List 2" w:semiHidden="0" w:uiPriority="66" w:unhideWhenUsed="0"/>
+    <w:lsdException w:name="Medium Grid 1" w:semiHidden="0" w:uiPriority="67" w:unhideWhenUsed="0"/>
+    <w:lsdException w:name="Medium Grid 2" w:semiHidden="0" w:uiPriority="68" w:unhideWhenUsed="0"/>
+    <w:lsdException w:name="Medium Grid 3" w:semiHidden="0" w:uiPriority="69" w:unhideWhenUsed="0"/>
+    <w:lsdException w:name="Dark List" w:semiHidden="0" w:uiPriority="70" w:unhideWhenUsed="0"/>
+    <w:lsdException w:name="Colorful Shading" w:semiHidden="0" w:uiPriority="71" w:unhideWhenUsed="0"/>
+    <w:lsdException w:name="Colorful List" w:semiHidden="0" w:uiPriority="72" w:unhideWhenUsed="0"/>
+    <w:lsdException w:name="Colorful Grid" w:semiHidden="0" w:uiPriority="73" w:unhideWhenUsed="0"/>
+    <w:lsdException w:name="Light Shading Accent 1" w:semiHidden="0" w:uiPriority="60" w:unhideWhenUsed="0"/>
+    <w:lsdException w:name="Light List Accent 1" w:semiHidden="0" w:uiPriority="61" w:unhideWhenUsed="0"/>
+    <w:lsdException w:name="Light Grid Accent 1" w:semiHidden="0" w:uiPriority="62" w:unhideWhenUsed="0"/>
+    <w:lsdException w:name="Medium Shading 1 Accent 1" w:semiHidden="0" w:uiPriority="63" w:unhideWhenUsed="0"/>
+    <w:lsdException w:name="Medium Shading 2 Accent 1" w:semiHidden="0" w:uiPriority="64" w:unhideWhenUsed="0"/>
+    <w:lsdException w:name="Medium List 1 Accent 1" w:semiHidden="0" w:uiPriority="65" w:unhideWhenUsed="0"/>
+    <w:lsdException w:name="Revision" w:unhideWhenUsed="0"/>
+    <w:lsdException w:name="List Paragraph" w:semiHidden="0" w:uiPriority="34" w:unhideWhenUsed="0" w:qFormat="1"/>
+    <w:lsdException w:name="Quote" w:semiHidden="0" w:uiPriority="29" w:unhideWhenUsed="0" w:qFormat="1"/>
+    <w:lsdException w:name="Intense Quote" w:semiHidden="0" w:uiPriority="30" w:unhideWhenUsed="0" w:qFormat="1"/>
+    <w:lsdException w:name="Medium List 2 Accent 1" w:semiHidden="0" w:uiPriority="66" w:unhideWhenUsed="0"/>
+    <w:lsdException w:name="Medium Grid 1 Accent 1" w:semiHidden="0" w:uiPriority="67" w:unhideWhenUsed="0"/>
+    <w:lsdException w:name="Medium Grid 2 Accent 1" w:semiHidden="0" w:uiPriority="68" w:unhideWhenUsed="0"/>
+    <w:lsdException w:name="Medium Grid 3 Accent 1" w:semiHidden="0" w:uiPriority="69" w:unhideWhenUsed="0"/>
+    <w:lsdException w:name="Dark List Accent 1" w:semiHidden="0" w:uiPriority="70" w:unhideWhenUsed="0"/>
+    <w:lsdException w:name="Colorful Shading Accent 1" w:semiHidden="0" w:uiPriority="71" w:unhideWhenUsed="0"/>
+    <w:lsdException w:name="Colorful List Accent 1" w:semiHidden="0" w:uiPriority="72" w:unhideWhenUsed="0"/>
+    <w:lsdException w:name="Colorful Grid Accent 1" w:semiHidden="0" w:uiPriority="73" w:unhideWhenUsed="0"/>
+    <w:lsdException w:name="Light Shading Accent 2" w:semiHidden="0" w:uiPriority="60" w:unhideWhenUsed="0"/>
+    <w:lsdException w:name="Light List Accent 2" w:semiHidden="0" w:uiPriority="61" w:unhideWhenUsed="0"/>
+    <w:lsdException w:name="Light Grid Accent 2" w:semiHidden="0" w:uiPriority="62" w:unhideWhenUsed="0"/>
+    <w:lsdException w:name="Medium Shading 1 Accent 2" w:semiHidden="0" w:uiPriority="63" w:unhideWhenUsed="0"/>
+    <w:lsdException w:name="Medium Shading 2 Accent 2" w:semiHidden="0" w:uiPriority="64" w:unhideWhenUsed="0"/>
+    <w:lsdException w:name="Medium List 1 Accent 2" w:semiHidden="0" w:uiPriority="65" w:unhideWhenUsed="0"/>
+    <w:lsdException w:name="Medium List 2 Accent 2" w:semiHidden="0" w:uiPriority="66" w:unhideWhenUsed="0"/>
+    <w:lsdException w:name="Medium Grid 1 Accent 2" w:semiHidden="0" w:uiPriority="67" w:unhideWhenUsed="0"/>
+    <w:lsdException w:name="Medium Grid 2 Accent 2" w:semiHidden="0" w:uiPriority="68" w:unhideWhenUsed="0"/>
+    <w:lsdException w:name="Medium Grid 3 Accent 2" w:semiHidden="0" w:uiPriority="69" w:unhideWhenUsed="0"/>
+    <w:lsdException w:name="Dark List Accent 2" w:semiHidden="0" w:uiPriority="70" w:unhideWhenUsed="0"/>
+    <w:lsdException w:name="Colorful Shading Accent 2" w:semiHidden="0" w:uiPriority="71" w:unhideWhenUsed="0"/>
+    <w:lsdException w:name="Colorful List Accent 2" w:semiHidden="0" w:uiPriority="72" w:unhideWhenUsed="0"/>
+    <w:lsdException w:name="Colorful Grid Accent 2" w:semiHidden="0" w:uiPriority="73" w:unhideWhenUsed="0"/>
+    <w:lsdException w:name="Light Shading Accent 3" w:semiHidden="0" w:uiPriority="60" w:unhideWhenUsed="0"/>
+    <w:lsdException w:name="Light List Accent 3" w:semiHidden="0" w:uiPriority="61" w:unhideWhenUsed="0"/>
+    <w:lsdException w:name="Light Grid Accent 3" w:semiHidden="0" w:uiPriority="62" w:unhideWhenUsed="0"/>
+    <w:lsdException w:name="Medium Shading 1 Accent 3" w:semiHidden="0" w:uiPriority="63" w:unhideWhenUsed="0"/>
+    <w:lsdException w:name="Medium Shading 2 Accent 3" w:semiHidden="0" w:uiPriority="64" w:unhideWhenUsed="0"/>
+    <w:lsdException w:name="Medium List 1 Accent 3" w:semiHidden="0" w:uiPriority="65" w:unhideWhenUsed="0"/>
+    <w:lsdException w:name="Medium List 2 Accent 3" w:semiHidden="0" w:uiPriority="66" w:unhideWhenUsed="0"/>
+    <w:lsdException w:name="Medium Grid 1 Accent 3" w:semiHidden="0" w:uiPriority="67" w:unhideWhenUsed="0"/>
+    <w:lsdException w:name="Medium Grid 2 Accent 3" w:semiHidden="0" w:uiPriority="68" w:unhideWhenUsed="0"/>
+    <w:lsdException w:name="Medium Grid 3 Accent 3" w:semiHidden="0" w:uiPriority="69" w:unhideWhenUsed="0"/>
+    <w:lsdException w:name="Dark List Accent 3" w:semiHidden="0" w:uiPriority="70" w:unhideWhenUsed="0"/>
+    <w:lsdException w:name="Colorful Shading Accent 3" w:semiHidden="0" w:uiPriority="71" w:unhideWhenUsed="0"/>
+    <w:lsdException w:name="Colorful List Accent 3" w:semiHidden="0" w:uiPriority="72" w:unhideWhenUsed="0"/>
+    <w:lsdException w:name="Colorful Grid Accent 3" w:semiHidden="0" w:uiPriority="73" w:unhideWhenUsed="0"/>
+    <w:lsdException w:name="Light Shading Accent 4" w:semiHidden="0" w:uiPriority="60" w:unhideWhenUsed="0"/>
+    <w:lsdException w:name="Light List Accent 4" w:semiHidden="0" w:uiPriority="61" w:unhideWhenUsed="0"/>
+    <w:lsdException w:name="Light Grid Accent 4" w:semiHidden="0" w:uiPriority="62" w:unhideWhenUsed="0"/>
+    <w:lsdException w:name="Medium Shading 1 Accent 4" w:semiHidden="0" w:uiPriority="63" w:unhideWhenUsed="0"/>
+    <w:lsdException w:name="Medium Shading 2 Accent 4" w:semiHidden="0" w:uiPriority="64" w:unhideWhenUsed="0"/>
+    <w:lsdException w:name="Medium List 1 Accent 4" w:semiHidden="0" w:uiPriority="65" w:unhideWhenUsed="0"/>
+    <w:lsdException w:name="Medium List 2 Accent 4" w:semiHidden="0" w:uiPriority="66" w:unhideWhenUsed="0"/>
+    <w:lsdException w:name="Medium Grid 1 Accent 4" w:semiHidden="0" w:uiPriority="67" w:unhideWhenUsed="0"/>
+    <w:lsdException w:name="Medium Grid 2 Accent 4" w:semiHidden="0" w:uiPriority="68" w:unhideWhenUsed="0"/>
+    <w:lsdException w:name="Medium Grid 3 Accent 4" w:semiHidden="0" w:uiPriority="69" w:unhideWhenUsed="0"/>
+    <w:lsdException w:name="Dark List Accent 4" w:semiHidden="0" w:uiPriority="70" w:unhideWhenUsed="0"/>
+    <w:lsdException w:name="Colorful Shading Accent 4" w:semiHidden="0" w:uiPriority="71" w:unhideWhenUsed="0"/>
+    <w:lsdException w:name="Colorful List Accent 4" w:semiHidden="0" w:uiPriority="72" w:unhideWhenUsed="0"/>
+    <w:lsdException w:name="Colorful Grid Accent 4" w:semiHidden="0" w:uiPriority="73" w:unhideWhenUsed="0"/>
+    <w:lsdException w:name="Light Shading Accent 5" w:semiHidden="0" w:uiPriority="60" w:unhideWhenUsed="0"/>
+    <w:lsdException w:name="Light List Accent 5" w:semiHidden="0" w:uiPriority="61" w:unhideWhenUsed="0"/>
+    <w:lsdException w:name="Light Grid Accent 5" w:semiHidden="0" w:uiPriority="62" w:unhideWhenUsed="0"/>
+    <w:lsdException w:name="Medium Shading 1 Accent 5" w:semiHidden="0" w:uiPriority="63" w:unhideWhenUsed="0"/>
+    <w:lsdException w:name="Medium Shading 2 Accent 5" w:semiHidden="0" w:uiPriority="64" w:unhideWhenUsed="0"/>
+    <w:lsdException w:name="Medium List 1 Accent 5" w:semiHidden="0" w:uiPriority="65" w:unhideWhenUsed="0"/>
+    <w:lsdException w:name="Medium List 2 Accent 5" w:semiHidden="0" w:uiPriority="66" w:unhideWhenUsed="0"/>
+    <w:lsdException w:name="Medium Grid 1 Accent 5" w:semiHidden="0" w:uiPriority="67" w:unhideWhenUsed="0"/>
+    <w:lsdException w:name="Medium Grid 2 Accent 5" w:semiHidden="0" w:uiPriority="68" w:unhideWhenUsed="0"/>
+    <w:lsdException w:name="Medium Grid 3 Accent 5" w:semiHidden="0" w:uiPriority="69" w:unhideWhenUsed="0"/>
+    <w:lsdException w:name="Dark List Accent 5" w:semiHidden="0" w:uiPriority="70" w:unhideWhenUsed="0"/>
+    <w:lsdException w:name="Colorful Shading Accent 5" w:semiHidden="0" w:uiPriority="71" w:unhideWhenUsed="0"/>
+    <w:lsdException w:name="Colorful List Accent 5" w:semiHidden="0" w:uiPriority="72" w:unhideWhenUsed="0"/>
+    <w:lsdException w:name="Colorful Grid Accent 5" w:semiHidden="0" w:uiPriority="73" w:unhideWhenUsed="0"/>
+    <w:lsdException w:name="Light Shading Accent 6" w:semiHidden="0" w:uiPriority="60" w:unhideWhenUsed="0"/>
+    <w:lsdException w:name="Light List Accent 6" w:semiHidden="0" w:uiPriority="61" w:unhideWhenUsed="0"/>
+    <w:lsdException w:name="Light Grid Accent 6" w:semiHidden="0" w:uiPriority="62" w:unhideWhenUsed="0"/>
+    <w:lsdException w:name="Medium Shading 1 Accent 6" w:semiHidden="0" w:uiPriority="63" w:unhideWhenUsed="0"/>
+    <w:lsdException w:name="Medium Shading 2 Accent 6" w:semiHidden="0" w:uiPriority="64" w:unhideWhenUsed="0"/>
+    <w:lsdException w:name="Medium List 1 Accent 6" w:semiHidden="0" w:uiPriority="65" w:unhideWhenUsed="0"/>
+    <w:lsdException w:name="Medium List 2 Accent 6" w:semiHidden="0" w:uiPriority="66" w:unhideWhenUsed="0"/>
+    <w:lsdException w:name="Medium Grid 1 Accent 6" w:semiHidden="0" w:uiPriority="67" w:unhideWhenUsed="0"/>
+    <w:lsdException w:name="Medium Grid 2 Accent 6" w:semiHidden="0" w:uiPriority="68" w:unhideWhenUsed="0"/>
+    <w:lsdException w:name="Medium Grid 3 Accent 6" w:semiHidden="0" w:uiPriority="69" w:unhideWhenUsed="0"/>
+    <w:lsdException w:name="Dark List Accent 6" w:semiHidden="0" w:uiPriority="70" w:unhideWhenUsed="0"/>
+    <w:lsdException w:name="Colorful Shading Accent 6" w:semiHidden="0" w:uiPriority="71" w:unhideWhenUsed="0"/>
+    <w:lsdException w:name="Colorful List Accent 6" w:semiHidden="0" w:uiPriority="72" w:unhideWhenUsed="0"/>
+    <w:lsdException w:name="Colorful Grid Accent 6" w:semiHidden="0" w:uiPriority="73" w:unhideWhenUsed="0"/>
+    <w:lsdException w:name="Subtle Emphasis" w:semiHidden="0" w:uiPriority="19" w:unhideWhenUsed="0" w:qFormat="1"/>
+    <w:lsdException w:name="Intense Emphasis" w:semiHidden="0" w:uiPriority="21" w:unhideWhenUsed="0" w:qFormat="1"/>
+    <w:lsdException w:name="Subtle Reference" w:semiHidden="0" w:uiPriority="31" w:unhideWhenUsed="0" w:qFormat="1"/>
+    <w:lsdException w:name="Intense Reference" w:semiHidden="0" w:uiPriority="32" w:unhideWhenUsed="0" w:qFormat="1"/>
+    <w:lsdException w:name="Book Title" w:semiHidden="0" w:uiPriority="33" w:unhideWhenUsed="0" w:qFormat="1"/>
+    <w:lsdException w:name="Bibliography" w:uiPriority="37"/>
+    <w:lsdException w:name="TOC Heading" w:uiPriority="39" w:qFormat="1"/>
+  </w:latentStyles>
+  <w:style w:type="paragraph" w:default="1" w:styleId="Normal">
+    <w:name w:val="Normal"/>
+  </w:style>
+  <w:style w:type="paragraph" w:styleId="Ttulo1">
+    <w:name w:val="heading 1"/>
+    <w:basedOn w:val="Normal"/>
+    <w:next w:val="Normal"/>
+    <w:pPr>
+      <w:keepNext/>
+      <w:keepLines/>
+      <w:spacing w:before="480" w:after="120"/>
+      <w:outlineLvl w:val="0"/>
+    </w:pPr>
+    <w:rPr>
+      <w:b/>
+      <w:sz w:val="48"/>
+      <w:szCs w:val="48"/>
+    </w:rPr>
+  </w:style>
+  <w:style w:type="paragraph" w:styleId="Ttulo2">
+    <w:name w:val="heading 2"/>
+    <w:basedOn w:val="Normal"/>
+    <w:next w:val="Normal"/>
+    <w:uiPriority w:val="9"/>
+    <w:qFormat/>
+    <w:pPr>
+      <w:keepNext/>
+      <w:keepLines/>
+      <w:spacing w:before="160" w:after="80"/>
+      <w:outlineLvl w:val="1"/>
+    </w:pPr>
+    <w:rPr>
+      <w:rFonts w:ascii="Play" w:eastAsia="Play" w:hAnsi="Play" w:cs="Play"/>
+      <w:color w:val="0F4761"/>
+      <w:sz w:val="32"/>
+      <w:szCs w:val="32"/>
+    </w:rPr>
+  </w:style>
+  <w:style w:type="paragraph" w:styleId="Ttulo3">
+    <w:name w:val="heading 3"/>
+    <w:basedOn w:val="Normal"/>
+    <w:next w:val="Normal"/>
+    <w:uiPriority w:val="9"/>
+    <w:qFormat/>
+    <w:pPr>
+      <w:keepNext/>
+      <w:keepLines/>
+      <w:spacing w:before="160" w:after="80"/>
+      <w:outlineLvl w:val="2"/>
+    </w:pPr>
+    <w:rPr>
+      <w:color w:val="0F4761"/>
+      <w:sz w:val="28"/>
+      <w:szCs w:val="28"/>
+    </w:rPr>
+  </w:style>
+  <w:style w:type="paragraph" w:styleId="Ttulo4">
+    <w:name w:val="heading 4"/>
+    <w:basedOn w:val="Normal"/>
+    <w:next w:val="Normal"/>
+    <w:pPr>
+      <w:keepNext/>
+      <w:keepLines/>
+      <w:spacing w:before="240" w:after="40"/>
+      <w:outlineLvl w:val="3"/>
+    </w:pPr>
+    <w:rPr>
+      <w:b/>
+    </w:rPr>
+  </w:style>
+  <w:style w:type="paragraph" w:styleId="Ttulo5">
+    <w:name w:val="heading 5"/>
+    <w:basedOn w:val="Normal"/>
+    <w:next w:val="Normal"/>
+    <w:pPr>
+      <w:keepNext/>
+      <w:keepLines/>
+      <w:spacing w:before="80" w:after="40"/>
+      <w:outlineLvl w:val="4"/>
+    </w:pPr>
+    <w:rPr>
+      <w:color w:val="0F4761"/>
+    </w:rPr>
+  </w:style>
+  <w:style w:type="paragraph" w:styleId="Ttulo6">
+    <w:name w:val="heading 6"/>
+    <w:basedOn w:val="Normal"/>
+    <w:next w:val="Normal"/>
+    <w:pPr>
+      <w:keepNext/>
+      <w:keepLines/>
+      <w:spacing w:before="200" w:after="40"/>
+      <w:outlineLvl w:val="5"/>
+    </w:pPr>
+    <w:rPr>
+      <w:b/>
+      <w:sz w:val="20"/>
+      <w:szCs w:val="20"/>
+    </w:rPr>
+  </w:style>
+  <w:style w:type="character" w:default="1" w:styleId="Fuentedeprrafopredeter">
+    <w:name w:val="Default Paragraph Font"/>
+    <w:uiPriority w:val="1"/>
+    <w:semiHidden/>
+    <w:unhideWhenUsed/>
+  </w:style>
+  <w:style w:type="table" w:default="1" w:styleId="Tablanormal">
+    <w:name w:val="Normal Table"/>
+    <w:uiPriority w:val="99"/>
+    <w:semiHidden/>
+    <w:unhideWhenUsed/>
+    <w:tblPr>
+      <w:tblInd w:w="0" w:type="dxa"/>
+      <w:tblCellMar>
+        <w:top w:w="0" w:type="dxa"/>
+        <w:left w:w="108" w:type="dxa"/>
+        <w:bottom w:w="0" w:type="dxa"/>
+        <w:right w:w="108" w:type="dxa"/>
+      </w:tblCellMar>
+    </w:tblPr>
+  </w:style>
+  <w:style w:type="numbering" w:default="1" w:styleId="Sinlista">
+    <w:name w:val="No List"/>
+    <w:uiPriority w:val="99"/>
+    <w:semiHidden/>
+    <w:unhideWhenUsed/>
+  </w:style>
+  <w:style w:type="table" w:customStyle="1" w:styleId="TableNormal">
+    <w:name w:val="Table Normal"/>
+    <w:tblPr>
+      <w:tblCellMar>
+        <w:top w:w="0" w:type="dxa"/>
+        <w:left w:w="0" w:type="dxa"/>
+        <w:bottom w:w="0" w:type="dxa"/>
+        <w:right w:w="0" w:type="dxa"/>
+      </w:tblCellMar>
+    </w:tblPr>
+  </w:style>
+  <w:style w:type="paragraph" w:styleId="Ttulo">
     <w:name w:val="Title"/>
     <w:basedOn w:val="Normal"/>
     <w:next w:val="Normal"/>

</xml_diff>